<commit_message>
Ajout de la projection vers l'organisation cible
</commit_message>
<xml_diff>
--- a/Project/MPI_NPE_Dossier d'analyse NFE210.docx
+++ b/Project/MPI_NPE_Dossier d'analyse NFE210.docx
@@ -593,7 +593,7 @@
               </mc:Choice>
               <mc:Fallback>
                 <w:pict>
-                  <v:group w14:anchorId="05C5D2DF" id="Groupe 2" o:spid="_x0000_s1026" style="position:absolute;margin-left:0;margin-top:0;width:432.65pt;height:448.55pt;z-index:-251664384;mso-width-percent:706;mso-height-percent:566;mso-left-percent:220;mso-top-percent:300;mso-position-horizontal-relative:page;mso-position-vertical-relative:page;mso-width-percent:706;mso-height-percent:566;mso-left-percent:220;mso-top-percent:300" coordsize="43291,44910" o:gfxdata="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">
+                  <v:group w14:anchorId="6CFF7B59" id="Groupe 2" o:spid="_x0000_s1026" style="position:absolute;margin-left:0;margin-top:0;width:432.65pt;height:448.55pt;z-index:-251664384;mso-width-percent:706;mso-height-percent:566;mso-left-percent:220;mso-top-percent:300;mso-position-horizontal-relative:page;mso-position-vertical-relative:page;mso-width-percent:706;mso-height-percent:566;mso-left-percent:220;mso-top-percent:300" coordsize="43291,44910" o:gfxdata="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">
                     <o:lock v:ext="edit" aspectratio="t"/>
                     <v:shape id="Forme libre 64" o:spid="_x0000_s1027" style="position:absolute;left:15017;width:28274;height:28352;visibility:visible;mso-wrap-style:square;v-text-anchor:top" coordsize="1781,1786" o:gfxdata="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" path="m4,1786l,1782,1776,r5,5l4,1786xe" filled="f" stroked="f">
                       <v:path arrowok="t" o:connecttype="custom" o:connectlocs="6350,2835275;0,2828925;2819400,0;2827338,7938;6350,2835275" o:connectangles="0,0,0,0,0"/>
@@ -711,7 +711,6 @@
                                     <w:dataBinding w:prefixMappings="xmlns:ns0='http://purl.org/dc/elements/1.1/' xmlns:ns1='http://schemas.openxmlformats.org/package/2006/metadata/core-properties' " w:xpath="/ns1:coreProperties[1]/ns0:creator[1]" w:storeItemID="{6C3C8BC8-F283-45AE-878A-BAB7291924A1}"/>
                                     <w:text/>
                                   </w:sdtPr>
-                                  <w:sdtEndPr/>
                                   <w:sdtContent>
                                     <w:r>
                                       <w:rPr>
@@ -836,7 +835,6 @@
                               <w:dataBinding w:prefixMappings="xmlns:ns0='http://purl.org/dc/elements/1.1/' xmlns:ns1='http://schemas.openxmlformats.org/package/2006/metadata/core-properties' " w:xpath="/ns1:coreProperties[1]/ns0:creator[1]" w:storeItemID="{6C3C8BC8-F283-45AE-878A-BAB7291924A1}"/>
                               <w:text/>
                             </w:sdtPr>
-                            <w:sdtEndPr/>
                             <w:sdtContent>
                               <w:r>
                                 <w:rPr>
@@ -976,7 +974,6 @@
                                   <w:dataBinding w:prefixMappings="xmlns:ns0='http://purl.org/dc/elements/1.1/' xmlns:ns1='http://schemas.openxmlformats.org/package/2006/metadata/core-properties' " w:xpath="/ns1:coreProperties[1]/ns0:title[1]" w:storeItemID="{6C3C8BC8-F283-45AE-878A-BAB7291924A1}"/>
                                   <w:text/>
                                 </w:sdtPr>
-                                <w:sdtEndPr/>
                                 <w:sdtContent>
                                   <w:p>
                                     <w:pPr>
@@ -1009,23 +1006,10 @@
                                   <w:dataBinding w:prefixMappings="xmlns:ns0='http://schemas.microsoft.com/office/2006/coverPageProps' " w:xpath="/ns0:CoverPageProperties[1]/ns0:Abstract[1]" w:storeItemID="{55AF091B-3C7A-41E3-B477-F2FDAA23CFDA}"/>
                                   <w:text/>
                                 </w:sdtPr>
-                                <w:sdtEndPr/>
                                 <w:sdtContent>
                                   <w:p>
                                     <w:r>
-                                      <w:t xml:space="preserve">Ce document contient une analyse complète </w:t>
-                                    </w:r>
-                                    <w:r>
-                                      <w:t xml:space="preserve">de l’entreprise </w:t>
-                                    </w:r>
-                                    <w:r>
-                                      <w:t>Aero-Breizh</w:t>
-                                    </w:r>
-                                    <w:r>
-                                      <w:t>, contenant la présentation métier et fonctionnelle de celle-ci et un plan d’évolution des systèmes d’information afin d</w:t>
-                                    </w:r>
-                                    <w:r>
-                                      <w:t>e fusionner et harmoniser le SI existant.</w:t>
+                                      <w:t>Ce document contient une analyse complète de l’entreprise Aero-Breizh, contenant la présentation métier et fonctionnelle de celle-ci et un plan d’évolution des systèmes d’information afin de fusionner et harmoniser le SI existant.</w:t>
                                     </w:r>
                                   </w:p>
                                 </w:sdtContent>
@@ -1069,7 +1053,6 @@
                             <w:dataBinding w:prefixMappings="xmlns:ns0='http://purl.org/dc/elements/1.1/' xmlns:ns1='http://schemas.openxmlformats.org/package/2006/metadata/core-properties' " w:xpath="/ns1:coreProperties[1]/ns0:title[1]" w:storeItemID="{6C3C8BC8-F283-45AE-878A-BAB7291924A1}"/>
                             <w:text/>
                           </w:sdtPr>
-                          <w:sdtEndPr/>
                           <w:sdtContent>
                             <w:p>
                               <w:pPr>
@@ -1102,23 +1085,10 @@
                             <w:dataBinding w:prefixMappings="xmlns:ns0='http://schemas.microsoft.com/office/2006/coverPageProps' " w:xpath="/ns0:CoverPageProperties[1]/ns0:Abstract[1]" w:storeItemID="{55AF091B-3C7A-41E3-B477-F2FDAA23CFDA}"/>
                             <w:text/>
                           </w:sdtPr>
-                          <w:sdtEndPr/>
                           <w:sdtContent>
                             <w:p>
                               <w:r>
-                                <w:t xml:space="preserve">Ce document contient une analyse complète </w:t>
-                              </w:r>
-                              <w:r>
-                                <w:t xml:space="preserve">de l’entreprise </w:t>
-                              </w:r>
-                              <w:r>
-                                <w:t>Aero-Breizh</w:t>
-                              </w:r>
-                              <w:r>
-                                <w:t>, contenant la présentation métier et fonctionnelle de celle-ci et un plan d’évolution des systèmes d’information afin d</w:t>
-                              </w:r>
-                              <w:r>
-                                <w:t>e fusionner et harmoniser le SI existant.</w:t>
+                                <w:t>Ce document contient une analyse complète de l’entreprise Aero-Breizh, contenant la présentation métier et fonctionnelle de celle-ci et un plan d’évolution des systèmes d’information afin de fusionner et harmoniser le SI existant.</w:t>
                               </w:r>
                             </w:p>
                           </w:sdtContent>
@@ -1146,6 +1116,7 @@
         <w:rPr>
           <w:rFonts w:asciiTheme="minorHAnsi" w:eastAsiaTheme="minorHAnsi" w:hAnsiTheme="minorHAnsi" w:cstheme="minorBidi"/>
           <w:b/>
+          <w:bCs w:val="0"/>
           <w:color w:val="auto"/>
           <w:sz w:val="22"/>
           <w:szCs w:val="22"/>
@@ -1160,7 +1131,6 @@
       <w:sdtEndPr>
         <w:rPr>
           <w:b w:val="0"/>
-          <w:bCs w:val="0"/>
         </w:rPr>
       </w:sdtEndPr>
       <w:sdtContent>
@@ -1175,6 +1145,10 @@
         <w:p>
           <w:pPr>
             <w:pStyle w:val="TM1"/>
+            <w:tabs>
+              <w:tab w:val="left" w:pos="440"/>
+              <w:tab w:val="right" w:leader="dot" w:pos="9016"/>
+            </w:tabs>
             <w:rPr>
               <w:rFonts w:eastAsiaTheme="minorEastAsia"/>
               <w:noProof/>
@@ -1190,13 +1164,13 @@
           <w:r>
             <w:fldChar w:fldCharType="separate"/>
           </w:r>
-          <w:hyperlink w:anchor="_Toc513318868" w:history="1">
+          <w:hyperlink w:anchor="_Toc514112614" w:history="1">
             <w:r>
               <w:rPr>
                 <w:rStyle w:val="Lienhypertexte"/>
                 <w:noProof/>
               </w:rPr>
-              <w:t>1.</w:t>
+              <w:t>2.</w:t>
             </w:r>
             <w:r>
               <w:rPr>
@@ -1232,7 +1206,7 @@
                 <w:noProof/>
                 <w:webHidden/>
               </w:rPr>
-              <w:instrText xml:space="preserve"> PAGEREF _Toc513318868 \h </w:instrText>
+              <w:instrText xml:space="preserve"> PAGEREF _Toc514112614 \h </w:instrText>
             </w:r>
             <w:r>
               <w:rPr>
@@ -1266,19 +1240,23 @@
         <w:p>
           <w:pPr>
             <w:pStyle w:val="TM1"/>
+            <w:tabs>
+              <w:tab w:val="left" w:pos="440"/>
+              <w:tab w:val="right" w:leader="dot" w:pos="9016"/>
+            </w:tabs>
             <w:rPr>
               <w:rFonts w:eastAsiaTheme="minorEastAsia"/>
               <w:noProof/>
               <w:lang w:val="en-GB" w:eastAsia="en-GB"/>
             </w:rPr>
           </w:pPr>
-          <w:hyperlink w:anchor="_Toc513318869" w:history="1">
+          <w:hyperlink w:anchor="_Toc514112615" w:history="1">
             <w:r>
               <w:rPr>
                 <w:rStyle w:val="Lienhypertexte"/>
                 <w:noProof/>
               </w:rPr>
-              <w:t>2.</w:t>
+              <w:t>3.</w:t>
             </w:r>
             <w:r>
               <w:rPr>
@@ -1314,7 +1292,7 @@
                 <w:noProof/>
                 <w:webHidden/>
               </w:rPr>
-              <w:instrText xml:space="preserve"> PAGEREF _Toc513318869 \h </w:instrText>
+              <w:instrText xml:space="preserve"> PAGEREF _Toc514112615 \h </w:instrText>
             </w:r>
             <w:r>
               <w:rPr>
@@ -1348,19 +1326,23 @@
         <w:p>
           <w:pPr>
             <w:pStyle w:val="TM1"/>
+            <w:tabs>
+              <w:tab w:val="left" w:pos="440"/>
+              <w:tab w:val="right" w:leader="dot" w:pos="9016"/>
+            </w:tabs>
             <w:rPr>
               <w:rFonts w:eastAsiaTheme="minorEastAsia"/>
               <w:noProof/>
               <w:lang w:val="en-GB" w:eastAsia="en-GB"/>
             </w:rPr>
           </w:pPr>
-          <w:hyperlink w:anchor="_Toc513318870" w:history="1">
+          <w:hyperlink w:anchor="_Toc514112616" w:history="1">
             <w:r>
               <w:rPr>
                 <w:rStyle w:val="Lienhypertexte"/>
                 <w:noProof/>
               </w:rPr>
-              <w:t>3.</w:t>
+              <w:t>4.</w:t>
             </w:r>
             <w:r>
               <w:rPr>
@@ -1396,7 +1378,7 @@
                 <w:noProof/>
                 <w:webHidden/>
               </w:rPr>
-              <w:instrText xml:space="preserve"> PAGEREF _Toc513318870 \h </w:instrText>
+              <w:instrText xml:space="preserve"> PAGEREF _Toc514112616 \h </w:instrText>
             </w:r>
             <w:r>
               <w:rPr>
@@ -1430,19 +1412,23 @@
         <w:p>
           <w:pPr>
             <w:pStyle w:val="TM2"/>
+            <w:tabs>
+              <w:tab w:val="left" w:pos="880"/>
+              <w:tab w:val="right" w:leader="dot" w:pos="9016"/>
+            </w:tabs>
             <w:rPr>
               <w:rFonts w:eastAsiaTheme="minorEastAsia"/>
               <w:noProof/>
               <w:lang w:val="en-GB" w:eastAsia="en-GB"/>
             </w:rPr>
           </w:pPr>
-          <w:hyperlink w:anchor="_Toc513318871" w:history="1">
+          <w:hyperlink w:anchor="_Toc514112617" w:history="1">
             <w:r>
               <w:rPr>
                 <w:rStyle w:val="Lienhypertexte"/>
                 <w:noProof/>
               </w:rPr>
-              <w:t>3.1</w:t>
+              <w:t>4.1</w:t>
             </w:r>
             <w:r>
               <w:rPr>
@@ -1478,7 +1464,7 @@
                 <w:noProof/>
                 <w:webHidden/>
               </w:rPr>
-              <w:instrText xml:space="preserve"> PAGEREF _Toc513318871 \h </w:instrText>
+              <w:instrText xml:space="preserve"> PAGEREF _Toc514112617 \h </w:instrText>
             </w:r>
             <w:r>
               <w:rPr>
@@ -1512,19 +1498,23 @@
         <w:p>
           <w:pPr>
             <w:pStyle w:val="TM2"/>
+            <w:tabs>
+              <w:tab w:val="left" w:pos="880"/>
+              <w:tab w:val="right" w:leader="dot" w:pos="9016"/>
+            </w:tabs>
             <w:rPr>
               <w:rFonts w:eastAsiaTheme="minorEastAsia"/>
               <w:noProof/>
               <w:lang w:val="en-GB" w:eastAsia="en-GB"/>
             </w:rPr>
           </w:pPr>
-          <w:hyperlink w:anchor="_Toc513318872" w:history="1">
+          <w:hyperlink w:anchor="_Toc514112618" w:history="1">
             <w:r>
               <w:rPr>
                 <w:rStyle w:val="Lienhypertexte"/>
                 <w:noProof/>
               </w:rPr>
-              <w:t>3.2</w:t>
+              <w:t>4.2</w:t>
             </w:r>
             <w:r>
               <w:rPr>
@@ -1560,7 +1550,7 @@
                 <w:noProof/>
                 <w:webHidden/>
               </w:rPr>
-              <w:instrText xml:space="preserve"> PAGEREF _Toc513318872 \h </w:instrText>
+              <w:instrText xml:space="preserve"> PAGEREF _Toc514112618 \h </w:instrText>
             </w:r>
             <w:r>
               <w:rPr>
@@ -1580,7 +1570,7 @@
                 <w:noProof/>
                 <w:webHidden/>
               </w:rPr>
-              <w:t>4</w:t>
+              <w:t>5</w:t>
             </w:r>
             <w:r>
               <w:rPr>
@@ -1594,19 +1584,23 @@
         <w:p>
           <w:pPr>
             <w:pStyle w:val="TM2"/>
+            <w:tabs>
+              <w:tab w:val="left" w:pos="880"/>
+              <w:tab w:val="right" w:leader="dot" w:pos="9016"/>
+            </w:tabs>
             <w:rPr>
               <w:rFonts w:eastAsiaTheme="minorEastAsia"/>
               <w:noProof/>
               <w:lang w:val="en-GB" w:eastAsia="en-GB"/>
             </w:rPr>
           </w:pPr>
-          <w:hyperlink w:anchor="_Toc513318873" w:history="1">
+          <w:hyperlink w:anchor="_Toc514112619" w:history="1">
             <w:r>
               <w:rPr>
                 <w:rStyle w:val="Lienhypertexte"/>
                 <w:noProof/>
               </w:rPr>
-              <w:t>3.3</w:t>
+              <w:t>4.3</w:t>
             </w:r>
             <w:r>
               <w:rPr>
@@ -1642,7 +1636,7 @@
                 <w:noProof/>
                 <w:webHidden/>
               </w:rPr>
-              <w:instrText xml:space="preserve"> PAGEREF _Toc513318873 \h </w:instrText>
+              <w:instrText xml:space="preserve"> PAGEREF _Toc514112619 \h </w:instrText>
             </w:r>
             <w:r>
               <w:rPr>
@@ -1662,7 +1656,7 @@
                 <w:noProof/>
                 <w:webHidden/>
               </w:rPr>
-              <w:t>4</w:t>
+              <w:t>6</w:t>
             </w:r>
             <w:r>
               <w:rPr>
@@ -1676,19 +1670,23 @@
         <w:p>
           <w:pPr>
             <w:pStyle w:val="TM2"/>
+            <w:tabs>
+              <w:tab w:val="left" w:pos="880"/>
+              <w:tab w:val="right" w:leader="dot" w:pos="9016"/>
+            </w:tabs>
             <w:rPr>
               <w:rFonts w:eastAsiaTheme="minorEastAsia"/>
               <w:noProof/>
               <w:lang w:val="en-GB" w:eastAsia="en-GB"/>
             </w:rPr>
           </w:pPr>
-          <w:hyperlink w:anchor="_Toc513318874" w:history="1">
+          <w:hyperlink w:anchor="_Toc514112620" w:history="1">
             <w:r>
               <w:rPr>
                 <w:rStyle w:val="Lienhypertexte"/>
                 <w:noProof/>
               </w:rPr>
-              <w:t>3.4</w:t>
+              <w:t>4.4</w:t>
             </w:r>
             <w:r>
               <w:rPr>
@@ -1724,7 +1722,7 @@
                 <w:noProof/>
                 <w:webHidden/>
               </w:rPr>
-              <w:instrText xml:space="preserve"> PAGEREF _Toc513318874 \h </w:instrText>
+              <w:instrText xml:space="preserve"> PAGEREF _Toc514112620 \h </w:instrText>
             </w:r>
             <w:r>
               <w:rPr>
@@ -1744,7 +1742,7 @@
                 <w:noProof/>
                 <w:webHidden/>
               </w:rPr>
-              <w:t>4</w:t>
+              <w:t>7</w:t>
             </w:r>
             <w:r>
               <w:rPr>
@@ -1758,19 +1756,23 @@
         <w:p>
           <w:pPr>
             <w:pStyle w:val="TM2"/>
+            <w:tabs>
+              <w:tab w:val="left" w:pos="880"/>
+              <w:tab w:val="right" w:leader="dot" w:pos="9016"/>
+            </w:tabs>
             <w:rPr>
               <w:rFonts w:eastAsiaTheme="minorEastAsia"/>
               <w:noProof/>
               <w:lang w:val="en-GB" w:eastAsia="en-GB"/>
             </w:rPr>
           </w:pPr>
-          <w:hyperlink w:anchor="_Toc513318875" w:history="1">
+          <w:hyperlink w:anchor="_Toc514112621" w:history="1">
             <w:r>
               <w:rPr>
                 <w:rStyle w:val="Lienhypertexte"/>
                 <w:noProof/>
               </w:rPr>
-              <w:t>3.5</w:t>
+              <w:t>4.5</w:t>
             </w:r>
             <w:r>
               <w:rPr>
@@ -1806,7 +1808,7 @@
                 <w:noProof/>
                 <w:webHidden/>
               </w:rPr>
-              <w:instrText xml:space="preserve"> PAGEREF _Toc513318875 \h </w:instrText>
+              <w:instrText xml:space="preserve"> PAGEREF _Toc514112621 \h </w:instrText>
             </w:r>
             <w:r>
               <w:rPr>
@@ -1826,7 +1828,7 @@
                 <w:noProof/>
                 <w:webHidden/>
               </w:rPr>
-              <w:t>4</w:t>
+              <w:t>8</w:t>
             </w:r>
             <w:r>
               <w:rPr>
@@ -1840,19 +1842,23 @@
         <w:p>
           <w:pPr>
             <w:pStyle w:val="TM1"/>
+            <w:tabs>
+              <w:tab w:val="left" w:pos="440"/>
+              <w:tab w:val="right" w:leader="dot" w:pos="9016"/>
+            </w:tabs>
             <w:rPr>
               <w:rFonts w:eastAsiaTheme="minorEastAsia"/>
               <w:noProof/>
               <w:lang w:val="en-GB" w:eastAsia="en-GB"/>
             </w:rPr>
           </w:pPr>
-          <w:hyperlink w:anchor="_Toc513318876" w:history="1">
+          <w:hyperlink w:anchor="_Toc514112622" w:history="1">
             <w:r>
               <w:rPr>
                 <w:rStyle w:val="Lienhypertexte"/>
                 <w:noProof/>
               </w:rPr>
-              <w:t>4.</w:t>
+              <w:t>5.</w:t>
             </w:r>
             <w:r>
               <w:rPr>
@@ -1888,7 +1894,7 @@
                 <w:noProof/>
                 <w:webHidden/>
               </w:rPr>
-              <w:instrText xml:space="preserve"> PAGEREF _Toc513318876 \h </w:instrText>
+              <w:instrText xml:space="preserve"> PAGEREF _Toc514112622 \h </w:instrText>
             </w:r>
             <w:r>
               <w:rPr>
@@ -1908,7 +1914,7 @@
                 <w:noProof/>
                 <w:webHidden/>
               </w:rPr>
-              <w:t>5</w:t>
+              <w:t>9</w:t>
             </w:r>
             <w:r>
               <w:rPr>
@@ -1922,19 +1928,23 @@
         <w:p>
           <w:pPr>
             <w:pStyle w:val="TM2"/>
+            <w:tabs>
+              <w:tab w:val="left" w:pos="880"/>
+              <w:tab w:val="right" w:leader="dot" w:pos="9016"/>
+            </w:tabs>
             <w:rPr>
               <w:rFonts w:eastAsiaTheme="minorEastAsia"/>
               <w:noProof/>
               <w:lang w:val="en-GB" w:eastAsia="en-GB"/>
             </w:rPr>
           </w:pPr>
-          <w:hyperlink w:anchor="_Toc513318877" w:history="1">
+          <w:hyperlink w:anchor="_Toc514112623" w:history="1">
             <w:r>
               <w:rPr>
                 <w:rStyle w:val="Lienhypertexte"/>
                 <w:noProof/>
               </w:rPr>
-              <w:t>4.1</w:t>
+              <w:t>5.1</w:t>
             </w:r>
             <w:r>
               <w:rPr>
@@ -1970,7 +1980,7 @@
                 <w:noProof/>
                 <w:webHidden/>
               </w:rPr>
-              <w:instrText xml:space="preserve"> PAGEREF _Toc513318877 \h </w:instrText>
+              <w:instrText xml:space="preserve"> PAGEREF _Toc514112623 \h </w:instrText>
             </w:r>
             <w:r>
               <w:rPr>
@@ -1990,7 +2000,7 @@
                 <w:noProof/>
                 <w:webHidden/>
               </w:rPr>
-              <w:t>5</w:t>
+              <w:t>9</w:t>
             </w:r>
             <w:r>
               <w:rPr>
@@ -2004,19 +2014,23 @@
         <w:p>
           <w:pPr>
             <w:pStyle w:val="TM2"/>
+            <w:tabs>
+              <w:tab w:val="left" w:pos="880"/>
+              <w:tab w:val="right" w:leader="dot" w:pos="9016"/>
+            </w:tabs>
             <w:rPr>
               <w:rFonts w:eastAsiaTheme="minorEastAsia"/>
               <w:noProof/>
               <w:lang w:val="en-GB" w:eastAsia="en-GB"/>
             </w:rPr>
           </w:pPr>
-          <w:hyperlink w:anchor="_Toc513318878" w:history="1">
+          <w:hyperlink w:anchor="_Toc514112624" w:history="1">
             <w:r>
               <w:rPr>
                 <w:rStyle w:val="Lienhypertexte"/>
                 <w:noProof/>
               </w:rPr>
-              <w:t>4.2</w:t>
+              <w:t>5.2</w:t>
             </w:r>
             <w:r>
               <w:rPr>
@@ -2052,7 +2066,7 @@
                 <w:noProof/>
                 <w:webHidden/>
               </w:rPr>
-              <w:instrText xml:space="preserve"> PAGEREF _Toc513318878 \h </w:instrText>
+              <w:instrText xml:space="preserve"> PAGEREF _Toc514112624 \h </w:instrText>
             </w:r>
             <w:r>
               <w:rPr>
@@ -2072,7 +2086,7 @@
                 <w:noProof/>
                 <w:webHidden/>
               </w:rPr>
-              <w:t>5</w:t>
+              <w:t>9</w:t>
             </w:r>
             <w:r>
               <w:rPr>
@@ -2086,19 +2100,23 @@
         <w:p>
           <w:pPr>
             <w:pStyle w:val="TM1"/>
+            <w:tabs>
+              <w:tab w:val="left" w:pos="440"/>
+              <w:tab w:val="right" w:leader="dot" w:pos="9016"/>
+            </w:tabs>
             <w:rPr>
               <w:rFonts w:eastAsiaTheme="minorEastAsia"/>
               <w:noProof/>
               <w:lang w:val="en-GB" w:eastAsia="en-GB"/>
             </w:rPr>
           </w:pPr>
-          <w:hyperlink w:anchor="_Toc513318879" w:history="1">
+          <w:hyperlink w:anchor="_Toc514112625" w:history="1">
             <w:r>
               <w:rPr>
                 <w:rStyle w:val="Lienhypertexte"/>
                 <w:noProof/>
               </w:rPr>
-              <w:t>5.</w:t>
+              <w:t>6.</w:t>
             </w:r>
             <w:r>
               <w:rPr>
@@ -2134,7 +2152,7 @@
                 <w:noProof/>
                 <w:webHidden/>
               </w:rPr>
-              <w:instrText xml:space="preserve"> PAGEREF _Toc513318879 \h </w:instrText>
+              <w:instrText xml:space="preserve"> PAGEREF _Toc514112625 \h </w:instrText>
             </w:r>
             <w:r>
               <w:rPr>
@@ -2154,7 +2172,7 @@
                 <w:noProof/>
                 <w:webHidden/>
               </w:rPr>
-              <w:t>6</w:t>
+              <w:t>10</w:t>
             </w:r>
             <w:r>
               <w:rPr>
@@ -2168,19 +2186,23 @@
         <w:p>
           <w:pPr>
             <w:pStyle w:val="TM2"/>
+            <w:tabs>
+              <w:tab w:val="left" w:pos="880"/>
+              <w:tab w:val="right" w:leader="dot" w:pos="9016"/>
+            </w:tabs>
             <w:rPr>
               <w:rFonts w:eastAsiaTheme="minorEastAsia"/>
               <w:noProof/>
               <w:lang w:val="en-GB" w:eastAsia="en-GB"/>
             </w:rPr>
           </w:pPr>
-          <w:hyperlink w:anchor="_Toc513318880" w:history="1">
+          <w:hyperlink w:anchor="_Toc514112626" w:history="1">
             <w:r>
               <w:rPr>
                 <w:rStyle w:val="Lienhypertexte"/>
                 <w:noProof/>
               </w:rPr>
-              <w:t>5.1</w:t>
+              <w:t>6.1</w:t>
             </w:r>
             <w:r>
               <w:rPr>
@@ -2216,7 +2238,7 @@
                 <w:noProof/>
                 <w:webHidden/>
               </w:rPr>
-              <w:instrText xml:space="preserve"> PAGEREF _Toc513318880 \h </w:instrText>
+              <w:instrText xml:space="preserve"> PAGEREF _Toc514112626 \h </w:instrText>
             </w:r>
             <w:r>
               <w:rPr>
@@ -2236,7 +2258,7 @@
                 <w:noProof/>
                 <w:webHidden/>
               </w:rPr>
-              <w:t>6</w:t>
+              <w:t>10</w:t>
             </w:r>
             <w:r>
               <w:rPr>
@@ -2250,19 +2272,23 @@
         <w:p>
           <w:pPr>
             <w:pStyle w:val="TM2"/>
+            <w:tabs>
+              <w:tab w:val="left" w:pos="880"/>
+              <w:tab w:val="right" w:leader="dot" w:pos="9016"/>
+            </w:tabs>
             <w:rPr>
               <w:rFonts w:eastAsiaTheme="minorEastAsia"/>
               <w:noProof/>
               <w:lang w:val="en-GB" w:eastAsia="en-GB"/>
             </w:rPr>
           </w:pPr>
-          <w:hyperlink w:anchor="_Toc513318881" w:history="1">
+          <w:hyperlink w:anchor="_Toc514112627" w:history="1">
             <w:r>
               <w:rPr>
                 <w:rStyle w:val="Lienhypertexte"/>
                 <w:noProof/>
               </w:rPr>
-              <w:t>5.2</w:t>
+              <w:t>6.2</w:t>
             </w:r>
             <w:r>
               <w:rPr>
@@ -2298,7 +2324,7 @@
                 <w:noProof/>
                 <w:webHidden/>
               </w:rPr>
-              <w:instrText xml:space="preserve"> PAGEREF _Toc513318881 \h </w:instrText>
+              <w:instrText xml:space="preserve"> PAGEREF _Toc514112627 \h </w:instrText>
             </w:r>
             <w:r>
               <w:rPr>
@@ -2318,7 +2344,7 @@
                 <w:noProof/>
                 <w:webHidden/>
               </w:rPr>
-              <w:t>6</w:t>
+              <w:t>10</w:t>
             </w:r>
             <w:r>
               <w:rPr>
@@ -2332,19 +2358,23 @@
         <w:p>
           <w:pPr>
             <w:pStyle w:val="TM2"/>
+            <w:tabs>
+              <w:tab w:val="left" w:pos="880"/>
+              <w:tab w:val="right" w:leader="dot" w:pos="9016"/>
+            </w:tabs>
             <w:rPr>
               <w:rFonts w:eastAsiaTheme="minorEastAsia"/>
               <w:noProof/>
               <w:lang w:val="en-GB" w:eastAsia="en-GB"/>
             </w:rPr>
           </w:pPr>
-          <w:hyperlink w:anchor="_Toc513318882" w:history="1">
+          <w:hyperlink w:anchor="_Toc514112628" w:history="1">
             <w:r>
               <w:rPr>
                 <w:rStyle w:val="Lienhypertexte"/>
                 <w:noProof/>
               </w:rPr>
-              <w:t>5.3</w:t>
+              <w:t>6.3</w:t>
             </w:r>
             <w:r>
               <w:rPr>
@@ -2380,7 +2410,7 @@
                 <w:noProof/>
                 <w:webHidden/>
               </w:rPr>
-              <w:instrText xml:space="preserve"> PAGEREF _Toc513318882 \h </w:instrText>
+              <w:instrText xml:space="preserve"> PAGEREF _Toc514112628 \h </w:instrText>
             </w:r>
             <w:r>
               <w:rPr>
@@ -2400,7 +2430,7 @@
                 <w:noProof/>
                 <w:webHidden/>
               </w:rPr>
-              <w:t>6</w:t>
+              <w:t>10</w:t>
             </w:r>
             <w:r>
               <w:rPr>
@@ -2414,19 +2444,23 @@
         <w:p>
           <w:pPr>
             <w:pStyle w:val="TM1"/>
+            <w:tabs>
+              <w:tab w:val="left" w:pos="440"/>
+              <w:tab w:val="right" w:leader="dot" w:pos="9016"/>
+            </w:tabs>
             <w:rPr>
               <w:rFonts w:eastAsiaTheme="minorEastAsia"/>
               <w:noProof/>
               <w:lang w:val="en-GB" w:eastAsia="en-GB"/>
             </w:rPr>
           </w:pPr>
-          <w:hyperlink w:anchor="_Toc513318883" w:history="1">
+          <w:hyperlink w:anchor="_Toc514112629" w:history="1">
             <w:r>
               <w:rPr>
                 <w:rStyle w:val="Lienhypertexte"/>
                 <w:noProof/>
               </w:rPr>
-              <w:t>6.</w:t>
+              <w:t>7.</w:t>
             </w:r>
             <w:r>
               <w:rPr>
@@ -2462,7 +2496,7 @@
                 <w:noProof/>
                 <w:webHidden/>
               </w:rPr>
-              <w:instrText xml:space="preserve"> PAGEREF _Toc513318883 \h </w:instrText>
+              <w:instrText xml:space="preserve"> PAGEREF _Toc514112629 \h </w:instrText>
             </w:r>
             <w:r>
               <w:rPr>
@@ -2482,7 +2516,7 @@
                 <w:noProof/>
                 <w:webHidden/>
               </w:rPr>
-              <w:t>7</w:t>
+              <w:t>11</w:t>
             </w:r>
             <w:r>
               <w:rPr>
@@ -2496,19 +2530,23 @@
         <w:p>
           <w:pPr>
             <w:pStyle w:val="TM1"/>
+            <w:tabs>
+              <w:tab w:val="left" w:pos="440"/>
+              <w:tab w:val="right" w:leader="dot" w:pos="9016"/>
+            </w:tabs>
             <w:rPr>
               <w:rFonts w:eastAsiaTheme="minorEastAsia"/>
               <w:noProof/>
               <w:lang w:val="en-GB" w:eastAsia="en-GB"/>
             </w:rPr>
           </w:pPr>
-          <w:hyperlink w:anchor="_Toc513318884" w:history="1">
+          <w:hyperlink w:anchor="_Toc514112630" w:history="1">
             <w:r>
               <w:rPr>
                 <w:rStyle w:val="Lienhypertexte"/>
                 <w:noProof/>
               </w:rPr>
-              <w:t>7.</w:t>
+              <w:t>8.</w:t>
             </w:r>
             <w:r>
               <w:rPr>
@@ -2544,7 +2582,7 @@
                 <w:noProof/>
                 <w:webHidden/>
               </w:rPr>
-              <w:instrText xml:space="preserve"> PAGEREF _Toc513318884 \h </w:instrText>
+              <w:instrText xml:space="preserve"> PAGEREF _Toc514112630 \h </w:instrText>
             </w:r>
             <w:r>
               <w:rPr>
@@ -2564,7 +2602,7 @@
                 <w:noProof/>
                 <w:webHidden/>
               </w:rPr>
-              <w:t>8</w:t>
+              <w:t>12</w:t>
             </w:r>
             <w:r>
               <w:rPr>
@@ -2578,19 +2616,23 @@
         <w:p>
           <w:pPr>
             <w:pStyle w:val="TM1"/>
+            <w:tabs>
+              <w:tab w:val="left" w:pos="440"/>
+              <w:tab w:val="right" w:leader="dot" w:pos="9016"/>
+            </w:tabs>
             <w:rPr>
               <w:rFonts w:eastAsiaTheme="minorEastAsia"/>
               <w:noProof/>
               <w:lang w:val="en-GB" w:eastAsia="en-GB"/>
             </w:rPr>
           </w:pPr>
-          <w:hyperlink w:anchor="_Toc513318885" w:history="1">
+          <w:hyperlink w:anchor="_Toc514112631" w:history="1">
             <w:r>
               <w:rPr>
                 <w:rStyle w:val="Lienhypertexte"/>
                 <w:noProof/>
               </w:rPr>
-              <w:t>8.</w:t>
+              <w:t>9.</w:t>
             </w:r>
             <w:r>
               <w:rPr>
@@ -2626,7 +2668,7 @@
                 <w:noProof/>
                 <w:webHidden/>
               </w:rPr>
-              <w:instrText xml:space="preserve"> PAGEREF _Toc513318885 \h </w:instrText>
+              <w:instrText xml:space="preserve"> PAGEREF _Toc514112631 \h </w:instrText>
             </w:r>
             <w:r>
               <w:rPr>
@@ -2646,7 +2688,7 @@
                 <w:noProof/>
                 <w:webHidden/>
               </w:rPr>
-              <w:t>9</w:t>
+              <w:t>13</w:t>
             </w:r>
             <w:r>
               <w:rPr>
@@ -2660,19 +2702,23 @@
         <w:p>
           <w:pPr>
             <w:pStyle w:val="TM1"/>
+            <w:tabs>
+              <w:tab w:val="left" w:pos="660"/>
+              <w:tab w:val="right" w:leader="dot" w:pos="9016"/>
+            </w:tabs>
             <w:rPr>
               <w:rFonts w:eastAsiaTheme="minorEastAsia"/>
               <w:noProof/>
               <w:lang w:val="en-GB" w:eastAsia="en-GB"/>
             </w:rPr>
           </w:pPr>
-          <w:hyperlink w:anchor="_Toc513318886" w:history="1">
+          <w:hyperlink w:anchor="_Toc514112632" w:history="1">
             <w:r>
               <w:rPr>
                 <w:rStyle w:val="Lienhypertexte"/>
                 <w:noProof/>
               </w:rPr>
-              <w:t>9.</w:t>
+              <w:t>10.</w:t>
             </w:r>
             <w:r>
               <w:rPr>
@@ -2708,7 +2754,7 @@
                 <w:noProof/>
                 <w:webHidden/>
               </w:rPr>
-              <w:instrText xml:space="preserve"> PAGEREF _Toc513318886 \h </w:instrText>
+              <w:instrText xml:space="preserve"> PAGEREF _Toc514112632 \h </w:instrText>
             </w:r>
             <w:r>
               <w:rPr>
@@ -2728,7 +2774,7 @@
                 <w:noProof/>
                 <w:webHidden/>
               </w:rPr>
-              <w:t>10</w:t>
+              <w:t>14</w:t>
             </w:r>
             <w:r>
               <w:rPr>
@@ -2777,7 +2823,7 @@
       <w:pPr>
         <w:pStyle w:val="Titre1"/>
       </w:pPr>
-      <w:bookmarkStart w:id="0" w:name="_Toc513318868"/>
+      <w:bookmarkStart w:id="0" w:name="_Toc514112614"/>
       <w:r>
         <w:lastRenderedPageBreak/>
         <w:t>Introduction</w:t>
@@ -2797,8 +2843,11 @@
     </w:p>
     <w:p>
       <w:r>
+        <w:rPr>
+          <w:noProof/>
+        </w:rPr>
         <w:drawing>
-          <wp:anchor distT="0" distB="0" distL="114300" distR="114300" simplePos="0" relativeHeight="251663360" behindDoc="0" locked="0" layoutInCell="1" allowOverlap="1" wp14:anchorId="3A891DD9" wp14:editId="13FCEA74">
+          <wp:anchor distT="0" distB="0" distL="114300" distR="114300" simplePos="0" relativeHeight="251658240" behindDoc="0" locked="0" layoutInCell="1" allowOverlap="1" wp14:anchorId="3A891DD9" wp14:editId="13FCEA74">
             <wp:simplePos x="0" y="0"/>
             <wp:positionH relativeFrom="column">
               <wp:posOffset>2320290</wp:posOffset>
@@ -2971,14 +3020,12 @@
         </w:rPr>
         <w:br w:type="page"/>
       </w:r>
-      <w:bookmarkStart w:id="2" w:name="_GoBack"/>
-      <w:bookmarkEnd w:id="2"/>
     </w:p>
     <w:p>
       <w:pPr>
         <w:pStyle w:val="Titre1"/>
       </w:pPr>
-      <w:bookmarkStart w:id="3" w:name="_Toc513318869"/>
+      <w:bookmarkStart w:id="2" w:name="_Toc514112615"/>
       <w:r>
         <w:lastRenderedPageBreak/>
         <w:t>Présentation</w:t>
@@ -2986,7 +3033,7 @@
       <w:r>
         <w:t xml:space="preserve"> d’Aero-Breizh</w:t>
       </w:r>
-      <w:bookmarkEnd w:id="3"/>
+      <w:bookmarkEnd w:id="2"/>
     </w:p>
     <w:p>
       <w:r>
@@ -3189,7 +3236,6 @@
           <w:szCs w:val="40"/>
         </w:rPr>
       </w:pPr>
-      <w:bookmarkStart w:id="4" w:name="_Toc513318870"/>
       <w:r>
         <w:br w:type="page"/>
       </w:r>
@@ -3198,6 +3244,7 @@
       <w:pPr>
         <w:pStyle w:val="Titre1"/>
       </w:pPr>
+      <w:bookmarkStart w:id="3" w:name="_Toc514112616"/>
       <w:r>
         <w:lastRenderedPageBreak/>
         <w:t>Analyse</w:t>
@@ -3211,17 +3258,17 @@
       <w:r>
         <w:t xml:space="preserve"> et fonctionnel</w:t>
       </w:r>
+      <w:bookmarkEnd w:id="3"/>
+    </w:p>
+    <w:p>
+      <w:pPr>
+        <w:pStyle w:val="Titre2"/>
+      </w:pPr>
+      <w:bookmarkStart w:id="4" w:name="_Toc514112617"/>
+      <w:r>
+        <w:t>Organisation</w:t>
+      </w:r>
       <w:bookmarkEnd w:id="4"/>
-    </w:p>
-    <w:p>
-      <w:pPr>
-        <w:pStyle w:val="Titre2"/>
-      </w:pPr>
-      <w:bookmarkStart w:id="5" w:name="_Toc513318871"/>
-      <w:r>
-        <w:t>Organisation</w:t>
-      </w:r>
-      <w:bookmarkEnd w:id="5"/>
     </w:p>
     <w:p>
       <w:r>
@@ -3322,14 +3369,7 @@
     </w:p>
     <w:p>
       <w:pPr>
-        <w:rPr>
-          <w:rStyle w:val="Lienhypertexte"/>
-          <w:noProof/>
-          <w:color w:val="000000" w:themeColor="text1"/>
-          <w:sz w:val="24"/>
-          <w:szCs w:val="24"/>
-          <w:u w:val="none"/>
-        </w:rPr>
+        <w:keepNext/>
       </w:pPr>
       <w:r>
         <w:rPr>
@@ -3379,22 +3419,36 @@
       </w:r>
     </w:p>
     <w:p>
-      <w:r>
-        <w:t>Figure 1 – Organisation</w:t>
-      </w:r>
-    </w:p>
-    <w:p>
-      <w:pPr>
-        <w:rPr>
-          <w:rStyle w:val="Lienhypertexte"/>
-          <w:noProof/>
-          <w:color w:val="000000" w:themeColor="text1"/>
-          <w:sz w:val="24"/>
-          <w:szCs w:val="24"/>
-          <w:u w:val="none"/>
-        </w:rPr>
-      </w:pPr>
-    </w:p>
+      <w:pPr>
+        <w:pStyle w:val="Lgende"/>
+      </w:pPr>
+      <w:bookmarkStart w:id="5" w:name="_Toc514111257"/>
+      <w:r>
+        <w:t xml:space="preserve">Figure </w:t>
+      </w:r>
+      <w:fldSimple w:instr=" SEQ Figure \* ARABIC ">
+        <w:r>
+          <w:rPr>
+            <w:noProof/>
+          </w:rPr>
+          <w:t>1</w:t>
+        </w:r>
+      </w:fldSimple>
+      <w:r>
+        <w:t xml:space="preserve"> </w:t>
+      </w:r>
+      <w:r>
+        <w:t>-</w:t>
+      </w:r>
+      <w:r>
+        <w:t xml:space="preserve"> </w:t>
+      </w:r>
+      <w:r>
+        <w:t>Organisation</w:t>
+      </w:r>
+      <w:bookmarkEnd w:id="5"/>
+    </w:p>
+    <w:p/>
     <w:p>
       <w:r>
         <w:lastRenderedPageBreak/>
@@ -3417,7 +3471,7 @@
       <w:pPr>
         <w:pStyle w:val="Titre2"/>
       </w:pPr>
-      <w:bookmarkStart w:id="6" w:name="_Toc513318872"/>
+      <w:bookmarkStart w:id="6" w:name="_Toc514112618"/>
       <w:r>
         <w:t>Organisation géographique</w:t>
       </w:r>
@@ -3475,22 +3529,15 @@
     </w:p>
     <w:p>
       <w:pPr>
-        <w:rPr>
-          <w:rStyle w:val="Lienhypertexte"/>
-          <w:noProof/>
-          <w:color w:val="000000" w:themeColor="text1"/>
-          <w:sz w:val="24"/>
-          <w:szCs w:val="24"/>
-          <w:u w:val="none"/>
-        </w:rPr>
+        <w:keepNext/>
       </w:pPr>
       <w:r>
         <w:rPr>
           <w:noProof/>
         </w:rPr>
         <w:drawing>
-          <wp:inline distT="0" distB="0" distL="0" distR="0" wp14:anchorId="02BC81A9" wp14:editId="1ACF4C7C">
-            <wp:extent cx="5460222" cy="3405505"/>
+          <wp:inline distT="0" distB="0" distL="0" distR="0" wp14:anchorId="02BC81A9" wp14:editId="1BC8DDDC">
+            <wp:extent cx="5460222" cy="2948900"/>
             <wp:effectExtent l="0" t="0" r="7620" b="4445"/>
             <wp:docPr id="6" name="Image 6"/>
             <wp:cNvGraphicFramePr>
@@ -3518,7 +3565,7 @@
                   <pic:spPr>
                     <a:xfrm>
                       <a:off x="0" y="0"/>
-                      <a:ext cx="5460222" cy="3405505"/>
+                      <a:ext cx="5460222" cy="2948900"/>
                     </a:xfrm>
                     <a:prstGeom prst="rect">
                       <a:avLst/>
@@ -3532,119 +3579,8 @@
       </w:r>
     </w:p>
     <w:p>
-      <w:r>
-        <w:t>Figure 2 - Organisation géographique</w:t>
-      </w:r>
-    </w:p>
-    <w:p>
-      <w:r>
-        <w:t xml:space="preserve">Cette organisation géographique participe également à la mise en </w:t>
-      </w:r>
-      <w:r>
-        <w:t>œuvre</w:t>
-      </w:r>
-      <w:r>
-        <w:t xml:space="preserve"> des processus métiers de l’entreprise.</w:t>
-      </w:r>
-    </w:p>
-    <w:p>
-      <w:r>
-        <w:t>Le prochain paragraphe nous permet de comprendre comment et pourquoi.</w:t>
-      </w:r>
-    </w:p>
-    <w:p/>
-    <w:p>
-      <w:pPr>
-        <w:pStyle w:val="Titre2"/>
-      </w:pPr>
-      <w:bookmarkStart w:id="7" w:name="_Toc513318873"/>
-      <w:r>
-        <w:t>Processus métier</w:t>
-      </w:r>
-      <w:bookmarkEnd w:id="7"/>
-    </w:p>
-    <w:p>
-      <w:r>
-        <w:t xml:space="preserve">Définition d'un processus. L'ISO </w:t>
-      </w:r>
-      <w:proofErr w:type="gramStart"/>
-      <w:r>
-        <w:t>9000:</w:t>
-      </w:r>
-      <w:proofErr w:type="gramEnd"/>
-      <w:r>
-        <w:t>2000 définit ainsi le processus "Ensemble d'activités corrélées ou interactives qui transforme des éléments d'entrée en éléments de sortie".</w:t>
-      </w:r>
-    </w:p>
-    <w:p>
-      <w:r>
-        <w:t>Dans notre cas, nous allons définir un processus métier celui de la « Gestion de la réparation d’un avion » comme étant :</w:t>
-      </w:r>
-    </w:p>
-    <w:p>
-      <w:r>
-        <w:t>« Un ensemble d’activité (ou Business Process au sens d’Archimate) corrélées ou interactives qui transforme des éléments d’entrée (Avion en panne) en éléments de sortie (Avion réparé). »</w:t>
-      </w:r>
-    </w:p>
-    <w:p>
-      <w:r>
-        <w:t>L’intérêt du processus métier est qu’il ne tient pas compte de l’organisation de l’entreprise, mais il permet de comprendre l’enchainement des activités qui concoure à l’atteinte d’un objectif.</w:t>
-      </w:r>
-    </w:p>
-    <w:p>
-      <w:r>
-        <w:t>Aussi, la figure ci-dessous montre comment au sein de l’entreprise Aero-Breizh un avion est réparé.</w:t>
-      </w:r>
-    </w:p>
-    <w:p>
-      <w:r>
-        <w:t>L’analyse fonctionnelle nous montre comment le(s) processus métier(s) sont mises en oeuvre dans la société Aero-Breizh à travers la mobilisation de plusieurs fonctions de l’entreprise.</w:t>
-      </w:r>
-    </w:p>
-    <w:p>
-      <w:r>
-        <w:t>Dans ce processus il n’y a que deux fonctions qui interviennent :</w:t>
-      </w:r>
-    </w:p>
-    <w:p>
-      <w:pPr>
-        <w:pStyle w:val="Paragraphedeliste"/>
-        <w:numPr>
-          <w:ilvl w:val="0"/>
-          <w:numId w:val="13"/>
-        </w:numPr>
-      </w:pPr>
-      <w:r>
-        <w:t>Maintenance en ligne</w:t>
-      </w:r>
-    </w:p>
-    <w:p>
-      <w:pPr>
-        <w:pStyle w:val="Paragraphedeliste"/>
-        <w:numPr>
-          <w:ilvl w:val="0"/>
-          <w:numId w:val="13"/>
-        </w:numPr>
-      </w:pPr>
-      <w:r>
-        <w:t xml:space="preserve">Réparation, entretien et sous-traitance </w:t>
-      </w:r>
-      <w:r>
-        <w:t>d’équipement.</w:t>
-      </w:r>
-    </w:p>
-    <w:p>
-      <w:r>
-        <w:t>De plus, au-delà des activités mises en oeuvre on peut aussi voir l’intervention des différents acteurs et des rôles qu’ils occupent.</w:t>
-      </w:r>
-    </w:p>
-    <w:p>
-      <w:r>
-        <w:t>Cette vue nous montre également comment les objets métiers (qui seront implémentés dans le Système d’Informations) qui constituent les informations mises en oeuvre dans les activités et utilisées par les acteurs interviennent dans la réalisation du processus et lui permettent d’atteindre son objectif. A savoir répondre à un besoin du client : Avion réparé.</w:t>
-      </w:r>
-    </w:p>
-    <w:p>
-      <w:pPr>
+      <w:pPr>
+        <w:pStyle w:val="Lgende"/>
         <w:rPr>
           <w:rStyle w:val="Lienhypertexte"/>
           <w:noProof/>
@@ -3654,6 +3590,129 @@
           <w:u w:val="none"/>
         </w:rPr>
       </w:pPr>
+      <w:bookmarkStart w:id="7" w:name="_Toc514111258"/>
+      <w:r>
+        <w:t xml:space="preserve">Figure </w:t>
+      </w:r>
+      <w:fldSimple w:instr=" SEQ Figure \* ARABIC ">
+        <w:r>
+          <w:rPr>
+            <w:noProof/>
+          </w:rPr>
+          <w:t>2</w:t>
+        </w:r>
+      </w:fldSimple>
+      <w:r>
+        <w:t xml:space="preserve"> - </w:t>
+      </w:r>
+      <w:r>
+        <w:t>Organisation géographique</w:t>
+      </w:r>
+      <w:bookmarkEnd w:id="7"/>
+    </w:p>
+    <w:p>
+      <w:r>
+        <w:t xml:space="preserve">Cette organisation géographique participe également à la mise en </w:t>
+      </w:r>
+      <w:r>
+        <w:t>œuvre</w:t>
+      </w:r>
+      <w:r>
+        <w:t xml:space="preserve"> des processus métiers de l’entreprise.</w:t>
+      </w:r>
+    </w:p>
+    <w:p>
+      <w:r>
+        <w:t>Le prochain paragraphe nous permet de comprendre comment et pourquoi.</w:t>
+      </w:r>
+    </w:p>
+    <w:p/>
+    <w:p>
+      <w:pPr>
+        <w:pStyle w:val="Titre2"/>
+      </w:pPr>
+      <w:bookmarkStart w:id="8" w:name="_Toc514112619"/>
+      <w:r>
+        <w:lastRenderedPageBreak/>
+        <w:t>Processus métier</w:t>
+      </w:r>
+      <w:bookmarkEnd w:id="8"/>
+    </w:p>
+    <w:p>
+      <w:r>
+        <w:t xml:space="preserve">Définition d'un processus. L'ISO </w:t>
+      </w:r>
+      <w:r>
+        <w:t>9000 :</w:t>
+      </w:r>
+      <w:r>
+        <w:t xml:space="preserve"> </w:t>
+      </w:r>
+      <w:r>
+        <w:t>2000 définit ainsi le processus "Ensemble d'activités corrélées ou interactives qui transforme des éléments d'entrée en éléments de sortie".</w:t>
+      </w:r>
+    </w:p>
+    <w:p>
+      <w:r>
+        <w:t>Dans notre cas, nous allons définir un processus métier celui de la « Gestion de la réparation d’un avion » comme étant :</w:t>
+      </w:r>
+    </w:p>
+    <w:p>
+      <w:r>
+        <w:t>« Un ensemble d’activité (ou Business Process au sens d’Archimate) corrélées ou interactives qui transforme des éléments d’entrée (Avion en panne) en éléments de sortie (Avion réparé). »</w:t>
+      </w:r>
+    </w:p>
+    <w:p>
+      <w:r>
+        <w:t>L’intérêt du processus métier est qu’il ne tient pas compte de l’organisation de l’entreprise, mais il permet de comprendre l’enchainement des activités qui concoure à l’atteinte d’un objectif.</w:t>
+      </w:r>
+    </w:p>
+    <w:p>
+      <w:r>
+        <w:t>Aussi, la figure ci-dessous montre comment au sein de l’entreprise Aero-Breizh un avion est réparé.</w:t>
+      </w:r>
+    </w:p>
+    <w:p>
+      <w:r>
+        <w:t>L’analyse fonctionnelle nous montre comment le(s) processus métier(s) sont mises en oeuvre dans la société Aero-Breizh à travers la mobilisation de plusieurs fonctions de l’entreprise.</w:t>
+      </w:r>
+    </w:p>
+    <w:p>
+      <w:r>
+        <w:t>Dans ce processus il n’y a que deux fonctions qui interviennent :</w:t>
+      </w:r>
+    </w:p>
+    <w:p>
+      <w:pPr>
+        <w:pStyle w:val="Paragraphedeliste"/>
+        <w:numPr>
+          <w:ilvl w:val="0"/>
+          <w:numId w:val="13"/>
+        </w:numPr>
+      </w:pPr>
+      <w:r>
+        <w:t>Maintenance en ligne</w:t>
+      </w:r>
+    </w:p>
+    <w:p>
+      <w:pPr>
+        <w:pStyle w:val="Paragraphedeliste"/>
+        <w:numPr>
+          <w:ilvl w:val="0"/>
+          <w:numId w:val="13"/>
+        </w:numPr>
+      </w:pPr>
+      <w:r>
+        <w:t xml:space="preserve">Réparation, entretien et sous-traitance </w:t>
+      </w:r>
+      <w:r>
+        <w:t>d’équipement.</w:t>
+      </w:r>
+    </w:p>
+    <w:p>
+      <w:r>
+        <w:t>De plus, au-delà des activités mises en oeuvre on peut aussi voir l’intervention des différents acteurs et des rôles qu’ils occupent.</w:t>
+      </w:r>
     </w:p>
     <w:p>
       <w:pPr>
@@ -3667,6 +3726,15 @@
         </w:rPr>
       </w:pPr>
       <w:r>
+        <w:t>Cette vue nous montre également comment les objets métiers (qui seront implémentés dans le Système d’Informations) qui constituent les informations mises en oeuvre dans les activités et utilisées par les acteurs interviennent dans la réalisation du processus et lui permettent d’atteindre son objectif. A savoir répondre à un besoin du client : Avion réparé.</w:t>
+      </w:r>
+    </w:p>
+    <w:p>
+      <w:pPr>
+        <w:keepNext/>
+        <w:spacing w:after="0"/>
+      </w:pPr>
+      <w:r>
         <w:rPr>
           <w:rStyle w:val="Lienhypertexte"/>
           <w:noProof/>
@@ -3675,11 +3743,10 @@
           <w:szCs w:val="24"/>
           <w:u w:val="none"/>
         </w:rPr>
-        <w:lastRenderedPageBreak/>
         <w:drawing>
-          <wp:inline distT="0" distB="0" distL="0" distR="0" wp14:anchorId="668CA5E4" wp14:editId="1D64427B">
-            <wp:extent cx="5464447" cy="3524250"/>
-            <wp:effectExtent l="0" t="0" r="3175" b="0"/>
+          <wp:inline distT="0" distB="0" distL="0" distR="0" wp14:anchorId="668CA5E4" wp14:editId="03457CD8">
+            <wp:extent cx="5464447" cy="3141525"/>
+            <wp:effectExtent l="0" t="0" r="3175" b="1905"/>
             <wp:docPr id="4" name="Image 4"/>
             <wp:cNvGraphicFramePr>
               <a:graphicFrameLocks xmlns:a="http://schemas.openxmlformats.org/drawingml/2006/main" noChangeAspect="1"/>
@@ -3708,7 +3775,7 @@
                   <pic:spPr bwMode="auto">
                     <a:xfrm>
                       <a:off x="0" y="0"/>
-                      <a:ext cx="5464447" cy="3524250"/>
+                      <a:ext cx="5464447" cy="3141525"/>
                     </a:xfrm>
                     <a:prstGeom prst="rect">
                       <a:avLst/>
@@ -3727,6 +3794,7 @@
     </w:p>
     <w:p>
       <w:pPr>
+        <w:pStyle w:val="Lgende"/>
         <w:rPr>
           <w:rStyle w:val="Lienhypertexte"/>
           <w:noProof/>
@@ -3736,40 +3804,34 @@
           <w:u w:val="none"/>
         </w:rPr>
       </w:pPr>
-    </w:p>
-    <w:p>
-      <w:r>
-        <w:t>Figure 3</w:t>
-      </w:r>
-      <w:r>
-        <w:t xml:space="preserve"> - Processus métier </w:t>
-      </w:r>
-    </w:p>
-    <w:p>
-      <w:r>
+      <w:bookmarkStart w:id="9" w:name="_Toc514111259"/>
+      <w:r>
+        <w:t xml:space="preserve">Figure </w:t>
+      </w:r>
+      <w:fldSimple w:instr=" SEQ Figure \* ARABIC ">
+        <w:r>
+          <w:rPr>
+            <w:noProof/>
+          </w:rPr>
+          <w:t>3</w:t>
+        </w:r>
+      </w:fldSimple>
+      <w:r>
+        <w:t xml:space="preserve"> - </w:t>
+      </w:r>
+      <w:r>
+        <w:t>Processus métier</w:t>
+      </w:r>
+      <w:bookmarkEnd w:id="9"/>
+    </w:p>
+    <w:p>
+      <w:r>
+        <w:lastRenderedPageBreak/>
         <w:t>Cette organisation (les instances de décisions, la situation géographique, les processus métiers) permet de mettre en oeuvre les différentes fonctions nécessaires à la réalisation des nombreux services que propose la société Aero-Breizh.</w:t>
       </w:r>
     </w:p>
     <w:p>
-      <w:r>
-        <w:t>L’analyse fonctionnelle présentée ci-dessous permet d’identifier et de comprendre comment ces fonctions interviennent dans la mises en oeuvre des processus métiers (même si dans notre étude nous n’avons modélisé qu’un seul à partir des données disponibles) et surtout quels sont les services métiers proposés aux clients de la société.</w:t>
-      </w:r>
-    </w:p>
-    <w:p>
-      <w:pPr>
-        <w:rPr>
-          <w:rStyle w:val="Lienhypertexte"/>
-          <w:noProof/>
-          <w:color w:val="000000" w:themeColor="text1"/>
-          <w:sz w:val="24"/>
-          <w:szCs w:val="24"/>
-          <w:u w:val="none"/>
-        </w:rPr>
-      </w:pPr>
-    </w:p>
-    <w:p>
-      <w:pPr>
-        <w:jc w:val="left"/>
+      <w:pPr>
         <w:rPr>
           <w:rFonts w:asciiTheme="majorHAnsi" w:eastAsiaTheme="majorEastAsia" w:hAnsiTheme="majorHAnsi" w:cstheme="majorBidi"/>
           <w:b/>
@@ -3778,20 +3840,19 @@
           <w:szCs w:val="26"/>
         </w:rPr>
       </w:pPr>
-      <w:bookmarkStart w:id="8" w:name="_Toc513318874"/>
-      <w:r>
-        <w:br w:type="page"/>
+      <w:r>
+        <w:t>L’analyse fonctionnelle présentée ci-dessous permet d’identifier et de comprendre comment ces fonctions interviennent dans la mises en oeuvre des processus métiers (même si dans notre étude nous n’avons modélisé qu’un seul à partir des données disponibles) et surtout quels sont les services métiers proposés aux clients de la société.</w:t>
       </w:r>
     </w:p>
     <w:p>
       <w:pPr>
         <w:pStyle w:val="Titre2"/>
       </w:pPr>
-      <w:r>
-        <w:lastRenderedPageBreak/>
+      <w:bookmarkStart w:id="10" w:name="_Toc514112620"/>
+      <w:r>
         <w:t>Organisation fonctionnelle</w:t>
       </w:r>
-      <w:bookmarkEnd w:id="8"/>
+      <w:bookmarkEnd w:id="10"/>
     </w:p>
     <w:p>
       <w:r>
@@ -3876,14 +3937,7 @@
     </w:p>
     <w:p>
       <w:pPr>
-        <w:rPr>
-          <w:rStyle w:val="Lienhypertexte"/>
-          <w:noProof/>
-          <w:color w:val="000000" w:themeColor="text1"/>
-          <w:sz w:val="24"/>
-          <w:szCs w:val="24"/>
-          <w:u w:val="none"/>
-        </w:rPr>
+        <w:keepNext/>
       </w:pPr>
       <w:r>
         <w:rPr>
@@ -3945,6 +3999,7 @@
     </w:p>
     <w:p>
       <w:pPr>
+        <w:pStyle w:val="Lgende"/>
         <w:rPr>
           <w:rStyle w:val="Lienhypertexte"/>
           <w:noProof/>
@@ -3954,9 +4009,25 @@
           <w:u w:val="none"/>
         </w:rPr>
       </w:pPr>
-      <w:r>
-        <w:t>Figure 4 - Vue globale de l'analyse fonctionnelle</w:t>
-      </w:r>
+      <w:bookmarkStart w:id="11" w:name="_Toc514111260"/>
+      <w:r>
+        <w:t xml:space="preserve">Figure </w:t>
+      </w:r>
+      <w:fldSimple w:instr=" SEQ Figure \* ARABIC ">
+        <w:r>
+          <w:rPr>
+            <w:noProof/>
+          </w:rPr>
+          <w:t>4</w:t>
+        </w:r>
+      </w:fldSimple>
+      <w:r>
+        <w:t xml:space="preserve"> - </w:t>
+      </w:r>
+      <w:r>
+        <w:t>Vue globale de l'analyse fonctionnelle</w:t>
+      </w:r>
+      <w:bookmarkEnd w:id="11"/>
     </w:p>
     <w:p>
       <w:pPr>
@@ -3969,6 +4040,17 @@
           <w:u w:val="none"/>
         </w:rPr>
       </w:pPr>
+      <w:r>
+        <w:rPr>
+          <w:rStyle w:val="Lienhypertexte"/>
+          <w:noProof/>
+          <w:color w:val="000000" w:themeColor="text1"/>
+          <w:sz w:val="24"/>
+          <w:szCs w:val="24"/>
+          <w:u w:val="none"/>
+        </w:rPr>
+        <w:t>Suite à cette présentation du métier et fonctionnelle d’Aero-Breizh, nous allons présenter la stratégie de celle-ci.</w:t>
+      </w:r>
     </w:p>
     <w:p/>
     <w:p/>
@@ -3983,7 +4065,6 @@
           <w:szCs w:val="26"/>
         </w:rPr>
       </w:pPr>
-      <w:bookmarkStart w:id="9" w:name="_Toc513318875"/>
       <w:r>
         <w:br w:type="page"/>
       </w:r>
@@ -3992,17 +4073,248 @@
       <w:pPr>
         <w:pStyle w:val="Titre2"/>
       </w:pPr>
+      <w:bookmarkStart w:id="12" w:name="_Toc514112621"/>
       <w:r>
         <w:lastRenderedPageBreak/>
         <w:t>Projection organisation cible</w:t>
       </w:r>
-      <w:bookmarkEnd w:id="9"/>
+      <w:bookmarkEnd w:id="12"/>
+    </w:p>
+    <w:p>
+      <w:r>
+        <w:t>De façon à faire évoluer son activité dans le futur, l’entreprise Aero-Breizh a défini des orientations stratégiques de façon à développer sa rentabilité. Les orientations sont listées dans la Figure 5 présentée ci-dessous.</w:t>
+      </w:r>
+    </w:p>
+    <w:p>
+      <w:pPr>
+        <w:keepNext/>
+      </w:pPr>
+      <w:r>
+        <w:rPr>
+          <w:noProof/>
+        </w:rPr>
+        <w:drawing>
+          <wp:inline distT="0" distB="0" distL="0" distR="0" wp14:anchorId="39ECFC77" wp14:editId="199FBFDE">
+            <wp:extent cx="5731510" cy="4772626"/>
+            <wp:effectExtent l="0" t="0" r="2540" b="9525"/>
+            <wp:docPr id="2" name="Image 2"/>
+            <wp:cNvGraphicFramePr>
+              <a:graphicFrameLocks xmlns:a="http://schemas.openxmlformats.org/drawingml/2006/main" noChangeAspect="1"/>
+            </wp:cNvGraphicFramePr>
+            <a:graphic xmlns:a="http://schemas.openxmlformats.org/drawingml/2006/main">
+              <a:graphicData uri="http://schemas.openxmlformats.org/drawingml/2006/picture">
+                <pic:pic xmlns:pic="http://schemas.openxmlformats.org/drawingml/2006/picture">
+                  <pic:nvPicPr>
+                    <pic:cNvPr id="1" name=""/>
+                    <pic:cNvPicPr/>
+                  </pic:nvPicPr>
+                  <pic:blipFill>
+                    <a:blip r:embed="rId20">
+                      <a:extLst>
+                        <a:ext uri="{28A0092B-C50C-407E-A947-70E740481C1C}">
+                          <a14:useLocalDpi xmlns:a14="http://schemas.microsoft.com/office/drawing/2010/main" val="0"/>
+                        </a:ext>
+                      </a:extLst>
+                    </a:blip>
+                    <a:stretch>
+                      <a:fillRect/>
+                    </a:stretch>
+                  </pic:blipFill>
+                  <pic:spPr>
+                    <a:xfrm>
+                      <a:off x="0" y="0"/>
+                      <a:ext cx="5731510" cy="4772626"/>
+                    </a:xfrm>
+                    <a:prstGeom prst="rect">
+                      <a:avLst/>
+                    </a:prstGeom>
+                  </pic:spPr>
+                </pic:pic>
+              </a:graphicData>
+            </a:graphic>
+          </wp:inline>
+        </w:drawing>
+      </w:r>
+    </w:p>
+    <w:p>
+      <w:pPr>
+        <w:pStyle w:val="Lgende"/>
+      </w:pPr>
+      <w:bookmarkStart w:id="13" w:name="_Toc514111261"/>
+      <w:r>
+        <w:t xml:space="preserve">Figure </w:t>
+      </w:r>
+      <w:fldSimple w:instr=" SEQ Figure \* ARABIC ">
+        <w:r>
+          <w:rPr>
+            <w:noProof/>
+          </w:rPr>
+          <w:t>5</w:t>
+        </w:r>
+      </w:fldSimple>
+      <w:r>
+        <w:t xml:space="preserve"> - </w:t>
+      </w:r>
+      <w:r>
+        <w:t>Stratégie</w:t>
+      </w:r>
+      <w:bookmarkEnd w:id="13"/>
+    </w:p>
+    <w:p>
+      <w:r>
+        <w:t>Une fois les orientations définies, il a été estimé que le SI était très découpé en applications indépendantes et, par conséquent, la communication entre elles était très difficile.</w:t>
+      </w:r>
+    </w:p>
+    <w:p>
+      <w:r>
+        <w:t>Les preneurs de décision, à savoir, le Conseil d’Administration et le Comité de Direction, on</w:t>
+      </w:r>
+      <w:r>
+        <w:t>t</w:t>
+      </w:r>
+      <w:r>
+        <w:t xml:space="preserve"> pris la décision d’harmoniser le SI et de fusionner toutes les applications indépendantes sur une seule solution unique.</w:t>
+      </w:r>
+    </w:p>
+    <w:p>
+      <w:r>
+        <w:t>Pour cela, des quatre projets à choisir, nous avons sélectionné les projets :</w:t>
+      </w:r>
+    </w:p>
+    <w:p>
+      <w:pPr>
+        <w:pStyle w:val="Paragraphedeliste"/>
+        <w:numPr>
+          <w:ilvl w:val="0"/>
+          <w:numId w:val="13"/>
+        </w:numPr>
+      </w:pPr>
+      <w:r>
+        <w:t>P</w:t>
+      </w:r>
+      <w:r>
+        <w:t xml:space="preserve">rojet d'infrastructure </w:t>
+      </w:r>
+      <w:r>
+        <w:t>A</w:t>
+      </w:r>
+      <w:r>
+        <w:t>éroNet</w:t>
+      </w:r>
+    </w:p>
+    <w:p>
+      <w:pPr>
+        <w:pStyle w:val="Paragraphedeliste"/>
+        <w:numPr>
+          <w:ilvl w:val="0"/>
+          <w:numId w:val="13"/>
+        </w:numPr>
+      </w:pPr>
+      <w:bookmarkStart w:id="14" w:name="_Hlk514112865"/>
+      <w:r>
+        <w:t xml:space="preserve">Projet </w:t>
+      </w:r>
+      <w:r>
+        <w:t>ANIS</w:t>
+      </w:r>
+      <w:r>
+        <w:t xml:space="preserve"> du déploiement de l'</w:t>
+      </w:r>
+      <w:r>
+        <w:t>ERP</w:t>
+      </w:r>
+    </w:p>
+    <w:bookmarkEnd w:id="14"/>
+    <w:p>
+      <w:r>
+        <w:t>Ces deux projets</w:t>
+      </w:r>
+      <w:r>
+        <w:t xml:space="preserve"> répondront aux deux objectifs principaux, indiqués auparavant.</w:t>
+      </w:r>
+    </w:p>
+    <w:p>
+      <w:r>
+        <w:t>Les projets</w:t>
+      </w:r>
+      <w:r>
+        <w:t>, ses objectifs et les modifications qui seront apportés au SI seront plus détaillées dans le chapitre suivant.</w:t>
+      </w:r>
+    </w:p>
+    <w:p>
+      <w:pPr>
+        <w:pStyle w:val="Titre1"/>
+      </w:pPr>
+      <w:bookmarkStart w:id="15" w:name="_Toc514112622"/>
+      <w:r>
+        <w:lastRenderedPageBreak/>
+        <w:t>Projets retenus</w:t>
+      </w:r>
+      <w:bookmarkEnd w:id="15"/>
+    </w:p>
+    <w:p>
+      <w:pPr>
+        <w:pStyle w:val="Titre2"/>
+      </w:pPr>
+      <w:bookmarkStart w:id="16" w:name="_Toc514112623"/>
+      <w:r>
+        <w:t>Projet Anis</w:t>
+      </w:r>
+      <w:bookmarkEnd w:id="16"/>
+    </w:p>
+    <w:p>
+      <w:r>
+        <w:t>[Analyse de l’existant]</w:t>
+      </w:r>
+    </w:p>
+    <w:p/>
+    <w:p>
+      <w:r>
+        <w:t>[Projection sur solution cible]</w:t>
+      </w:r>
+    </w:p>
+    <w:p/>
+    <w:p>
+      <w:pPr>
+        <w:jc w:val="left"/>
+        <w:rPr>
+          <w:rFonts w:asciiTheme="majorHAnsi" w:eastAsiaTheme="majorEastAsia" w:hAnsiTheme="majorHAnsi" w:cstheme="majorBidi"/>
+          <w:b/>
+          <w:color w:val="808080" w:themeColor="background1" w:themeShade="80"/>
+          <w:sz w:val="36"/>
+          <w:szCs w:val="26"/>
+        </w:rPr>
+      </w:pPr>
+      <w:bookmarkStart w:id="17" w:name="_Toc514112624"/>
+      <w:r>
+        <w:br w:type="page"/>
+      </w:r>
+    </w:p>
+    <w:p>
+      <w:pPr>
+        <w:pStyle w:val="Titre2"/>
+      </w:pPr>
+      <w:r>
+        <w:lastRenderedPageBreak/>
+        <w:t>Projet AéroNet</w:t>
+      </w:r>
+      <w:bookmarkEnd w:id="17"/>
+    </w:p>
+    <w:p>
+      <w:r>
+        <w:t>[Analyse de l’existant]</w:t>
+      </w:r>
+    </w:p>
+    <w:p/>
+    <w:p>
+      <w:r>
+        <w:t>[Projection sur solution cible]</w:t>
+      </w:r>
     </w:p>
     <w:p/>
     <w:p/>
     <w:p/>
     <w:p/>
-    <w:p/>
     <w:p>
       <w:r>
         <w:br w:type="page"/>
@@ -4012,85 +4324,22 @@
       <w:pPr>
         <w:pStyle w:val="Titre1"/>
       </w:pPr>
-      <w:bookmarkStart w:id="10" w:name="_Toc513318876"/>
-      <w:r>
-        <w:lastRenderedPageBreak/>
-        <w:t>Projets retenus</w:t>
-      </w:r>
-      <w:bookmarkEnd w:id="10"/>
-    </w:p>
-    <w:p>
-      <w:pPr>
-        <w:pStyle w:val="Titre2"/>
-      </w:pPr>
-      <w:bookmarkStart w:id="11" w:name="_Toc513318877"/>
-      <w:r>
-        <w:t>Projet Anis</w:t>
-      </w:r>
-      <w:bookmarkEnd w:id="11"/>
-    </w:p>
-    <w:p>
-      <w:r>
-        <w:t>[Analyse de l’existant]</w:t>
-      </w:r>
-    </w:p>
-    <w:p/>
-    <w:p>
-      <w:r>
-        <w:t>[Projection sur solution cible]</w:t>
-      </w:r>
-    </w:p>
-    <w:p/>
-    <w:p>
-      <w:pPr>
-        <w:pStyle w:val="Titre2"/>
-      </w:pPr>
-      <w:bookmarkStart w:id="12" w:name="_Toc513318878"/>
-      <w:r>
-        <w:t>Projet AéroNet</w:t>
-      </w:r>
-      <w:bookmarkEnd w:id="12"/>
-    </w:p>
-    <w:p>
-      <w:r>
-        <w:t>[Analyse de l’existant]</w:t>
-      </w:r>
-    </w:p>
-    <w:p/>
-    <w:p>
-      <w:r>
-        <w:t>[Projection sur solution cible]</w:t>
-      </w:r>
-    </w:p>
-    <w:p/>
-    <w:p/>
-    <w:p/>
-    <w:p/>
-    <w:p>
-      <w:r>
-        <w:br w:type="page"/>
-      </w:r>
-    </w:p>
-    <w:p>
-      <w:pPr>
-        <w:pStyle w:val="Titre1"/>
-      </w:pPr>
-      <w:bookmarkStart w:id="13" w:name="_Toc513318879"/>
+      <w:bookmarkStart w:id="18" w:name="_Toc514112625"/>
       <w:r>
         <w:lastRenderedPageBreak/>
         <w:t>Etude POS applicatif</w:t>
       </w:r>
-      <w:bookmarkEnd w:id="13"/>
+      <w:bookmarkEnd w:id="18"/>
     </w:p>
     <w:p>
       <w:pPr>
         <w:pStyle w:val="Titre2"/>
       </w:pPr>
-      <w:bookmarkStart w:id="14" w:name="_Toc513318880"/>
+      <w:bookmarkStart w:id="19" w:name="_Toc514112626"/>
       <w:r>
         <w:t>Futur SI</w:t>
       </w:r>
-      <w:bookmarkEnd w:id="14"/>
+      <w:bookmarkEnd w:id="19"/>
     </w:p>
     <w:p>
       <w:r>
@@ -4106,13 +4355,29 @@
     <w:p/>
     <w:p>
       <w:pPr>
+        <w:jc w:val="left"/>
+        <w:rPr>
+          <w:rFonts w:asciiTheme="majorHAnsi" w:eastAsiaTheme="majorEastAsia" w:hAnsiTheme="majorHAnsi" w:cstheme="majorBidi"/>
+          <w:b/>
+          <w:color w:val="808080" w:themeColor="background1" w:themeShade="80"/>
+          <w:sz w:val="36"/>
+          <w:szCs w:val="26"/>
+        </w:rPr>
+      </w:pPr>
+      <w:bookmarkStart w:id="20" w:name="_Toc514112627"/>
+      <w:r>
+        <w:br w:type="page"/>
+      </w:r>
+    </w:p>
+    <w:p>
+      <w:pPr>
         <w:pStyle w:val="Titre2"/>
       </w:pPr>
-      <w:bookmarkStart w:id="15" w:name="_Toc513318881"/>
-      <w:r>
+      <w:r>
+        <w:lastRenderedPageBreak/>
         <w:t>Projet infrastructure AéroNet</w:t>
       </w:r>
-      <w:bookmarkEnd w:id="15"/>
+      <w:bookmarkEnd w:id="20"/>
     </w:p>
     <w:p>
       <w:r>
@@ -4128,13 +4393,29 @@
     <w:p/>
     <w:p>
       <w:pPr>
+        <w:jc w:val="left"/>
+        <w:rPr>
+          <w:rFonts w:asciiTheme="majorHAnsi" w:eastAsiaTheme="majorEastAsia" w:hAnsiTheme="majorHAnsi" w:cstheme="majorBidi"/>
+          <w:b/>
+          <w:color w:val="808080" w:themeColor="background1" w:themeShade="80"/>
+          <w:sz w:val="36"/>
+          <w:szCs w:val="26"/>
+        </w:rPr>
+      </w:pPr>
+      <w:bookmarkStart w:id="21" w:name="_Toc514112628"/>
+      <w:r>
+        <w:br w:type="page"/>
+      </w:r>
+    </w:p>
+    <w:bookmarkEnd w:id="21"/>
+    <w:p>
+      <w:pPr>
         <w:pStyle w:val="Titre2"/>
       </w:pPr>
-      <w:bookmarkStart w:id="16" w:name="_Toc513318882"/>
-      <w:r>
-        <w:t>[PROJET A CHOISIR]</w:t>
-      </w:r>
-      <w:bookmarkEnd w:id="16"/>
+      <w:r>
+        <w:lastRenderedPageBreak/>
+        <w:t>Projet ANIS du déploiement de l'ERP</w:t>
+      </w:r>
     </w:p>
     <w:p>
       <w:r>
@@ -4146,6 +4427,8 @@
       <w:r>
         <w:t>[Projection sur solution cible]</w:t>
       </w:r>
+      <w:bookmarkStart w:id="22" w:name="_GoBack"/>
+      <w:bookmarkEnd w:id="22"/>
     </w:p>
     <w:p>
       <w:r>
@@ -4156,12 +4439,12 @@
       <w:pPr>
         <w:pStyle w:val="Titre1"/>
       </w:pPr>
-      <w:bookmarkStart w:id="17" w:name="_Toc513318883"/>
+      <w:bookmarkStart w:id="23" w:name="_Toc514112629"/>
       <w:r>
         <w:lastRenderedPageBreak/>
         <w:t>Infrastructure</w:t>
       </w:r>
-      <w:bookmarkEnd w:id="17"/>
+      <w:bookmarkEnd w:id="23"/>
     </w:p>
     <w:p>
       <w:r>
@@ -4172,12 +4455,12 @@
       <w:pPr>
         <w:pStyle w:val="Titre1"/>
       </w:pPr>
-      <w:bookmarkStart w:id="18" w:name="_Toc513318884"/>
+      <w:bookmarkStart w:id="24" w:name="_Toc514112630"/>
       <w:r>
         <w:lastRenderedPageBreak/>
         <w:t>Conclusion</w:t>
       </w:r>
-      <w:bookmarkEnd w:id="18"/>
+      <w:bookmarkEnd w:id="24"/>
     </w:p>
     <w:p>
       <w:pPr>
@@ -4196,12 +4479,12 @@
       <w:pPr>
         <w:pStyle w:val="Titre1"/>
       </w:pPr>
-      <w:bookmarkStart w:id="19" w:name="_Toc513318885"/>
+      <w:bookmarkStart w:id="25" w:name="_Toc514112631"/>
       <w:r>
         <w:lastRenderedPageBreak/>
         <w:t>Glossaire</w:t>
       </w:r>
-      <w:bookmarkEnd w:id="19"/>
+      <w:bookmarkEnd w:id="25"/>
     </w:p>
     <w:p>
       <w:pPr>
@@ -4220,17 +4503,380 @@
       <w:pPr>
         <w:pStyle w:val="Titre1"/>
       </w:pPr>
-      <w:bookmarkStart w:id="20" w:name="_Toc513318886"/>
+      <w:bookmarkStart w:id="26" w:name="_Toc514112632"/>
       <w:r>
         <w:lastRenderedPageBreak/>
         <w:t>Table des illustrations</w:t>
       </w:r>
-      <w:bookmarkEnd w:id="20"/>
-    </w:p>
-    <w:p/>
+      <w:bookmarkEnd w:id="26"/>
+    </w:p>
+    <w:p>
+      <w:pPr>
+        <w:pStyle w:val="Tabledesillustrations"/>
+        <w:tabs>
+          <w:tab w:val="right" w:leader="dot" w:pos="9016"/>
+        </w:tabs>
+        <w:rPr>
+          <w:rFonts w:eastAsiaTheme="minorEastAsia"/>
+          <w:noProof/>
+          <w:lang w:val="en-GB" w:eastAsia="en-GB"/>
+        </w:rPr>
+      </w:pPr>
+      <w:r>
+        <w:fldChar w:fldCharType="begin"/>
+      </w:r>
+      <w:r>
+        <w:instrText xml:space="preserve"> TOC \h \z \c "Figure" </w:instrText>
+      </w:r>
+      <w:r>
+        <w:fldChar w:fldCharType="separate"/>
+      </w:r>
+      <w:hyperlink w:anchor="_Toc514111257" w:history="1">
+        <w:r>
+          <w:rPr>
+            <w:rStyle w:val="Lienhypertexte"/>
+            <w:noProof/>
+          </w:rPr>
+          <w:t>Figure 1 - Organisation</w:t>
+        </w:r>
+        <w:r>
+          <w:rPr>
+            <w:noProof/>
+            <w:webHidden/>
+          </w:rPr>
+          <w:tab/>
+        </w:r>
+        <w:r>
+          <w:rPr>
+            <w:noProof/>
+            <w:webHidden/>
+          </w:rPr>
+          <w:fldChar w:fldCharType="begin"/>
+        </w:r>
+        <w:r>
+          <w:rPr>
+            <w:noProof/>
+            <w:webHidden/>
+          </w:rPr>
+          <w:instrText xml:space="preserve"> PAGEREF _Toc514111257 \h </w:instrText>
+        </w:r>
+        <w:r>
+          <w:rPr>
+            <w:noProof/>
+            <w:webHidden/>
+          </w:rPr>
+        </w:r>
+        <w:r>
+          <w:rPr>
+            <w:noProof/>
+            <w:webHidden/>
+          </w:rPr>
+          <w:fldChar w:fldCharType="separate"/>
+        </w:r>
+        <w:r>
+          <w:rPr>
+            <w:noProof/>
+            <w:webHidden/>
+          </w:rPr>
+          <w:t>4</w:t>
+        </w:r>
+        <w:r>
+          <w:rPr>
+            <w:noProof/>
+            <w:webHidden/>
+          </w:rPr>
+          <w:fldChar w:fldCharType="end"/>
+        </w:r>
+      </w:hyperlink>
+    </w:p>
+    <w:p>
+      <w:pPr>
+        <w:pStyle w:val="Tabledesillustrations"/>
+        <w:tabs>
+          <w:tab w:val="right" w:leader="dot" w:pos="9016"/>
+        </w:tabs>
+        <w:rPr>
+          <w:rFonts w:eastAsiaTheme="minorEastAsia"/>
+          <w:noProof/>
+          <w:lang w:val="en-GB" w:eastAsia="en-GB"/>
+        </w:rPr>
+      </w:pPr>
+      <w:hyperlink w:anchor="_Toc514111258" w:history="1">
+        <w:r>
+          <w:rPr>
+            <w:rStyle w:val="Lienhypertexte"/>
+            <w:noProof/>
+          </w:rPr>
+          <w:t>Figure 2 - Organisation géographique</w:t>
+        </w:r>
+        <w:r>
+          <w:rPr>
+            <w:noProof/>
+            <w:webHidden/>
+          </w:rPr>
+          <w:tab/>
+        </w:r>
+        <w:r>
+          <w:rPr>
+            <w:noProof/>
+            <w:webHidden/>
+          </w:rPr>
+          <w:fldChar w:fldCharType="begin"/>
+        </w:r>
+        <w:r>
+          <w:rPr>
+            <w:noProof/>
+            <w:webHidden/>
+          </w:rPr>
+          <w:instrText xml:space="preserve"> PAGEREF _Toc514111258 \h </w:instrText>
+        </w:r>
+        <w:r>
+          <w:rPr>
+            <w:noProof/>
+            <w:webHidden/>
+          </w:rPr>
+        </w:r>
+        <w:r>
+          <w:rPr>
+            <w:noProof/>
+            <w:webHidden/>
+          </w:rPr>
+          <w:fldChar w:fldCharType="separate"/>
+        </w:r>
+        <w:r>
+          <w:rPr>
+            <w:noProof/>
+            <w:webHidden/>
+          </w:rPr>
+          <w:t>5</w:t>
+        </w:r>
+        <w:r>
+          <w:rPr>
+            <w:noProof/>
+            <w:webHidden/>
+          </w:rPr>
+          <w:fldChar w:fldCharType="end"/>
+        </w:r>
+      </w:hyperlink>
+    </w:p>
+    <w:p>
+      <w:pPr>
+        <w:pStyle w:val="Tabledesillustrations"/>
+        <w:tabs>
+          <w:tab w:val="right" w:leader="dot" w:pos="9016"/>
+        </w:tabs>
+        <w:rPr>
+          <w:rFonts w:eastAsiaTheme="minorEastAsia"/>
+          <w:noProof/>
+          <w:lang w:val="en-GB" w:eastAsia="en-GB"/>
+        </w:rPr>
+      </w:pPr>
+      <w:hyperlink w:anchor="_Toc514111259" w:history="1">
+        <w:r>
+          <w:rPr>
+            <w:rStyle w:val="Lienhypertexte"/>
+            <w:noProof/>
+          </w:rPr>
+          <w:t>Figure 3 - Processus métier</w:t>
+        </w:r>
+        <w:r>
+          <w:rPr>
+            <w:noProof/>
+            <w:webHidden/>
+          </w:rPr>
+          <w:tab/>
+        </w:r>
+        <w:r>
+          <w:rPr>
+            <w:noProof/>
+            <w:webHidden/>
+          </w:rPr>
+          <w:fldChar w:fldCharType="begin"/>
+        </w:r>
+        <w:r>
+          <w:rPr>
+            <w:noProof/>
+            <w:webHidden/>
+          </w:rPr>
+          <w:instrText xml:space="preserve"> PAGEREF _Toc514111259 \h </w:instrText>
+        </w:r>
+        <w:r>
+          <w:rPr>
+            <w:noProof/>
+            <w:webHidden/>
+          </w:rPr>
+        </w:r>
+        <w:r>
+          <w:rPr>
+            <w:noProof/>
+            <w:webHidden/>
+          </w:rPr>
+          <w:fldChar w:fldCharType="separate"/>
+        </w:r>
+        <w:r>
+          <w:rPr>
+            <w:noProof/>
+            <w:webHidden/>
+          </w:rPr>
+          <w:t>6</w:t>
+        </w:r>
+        <w:r>
+          <w:rPr>
+            <w:noProof/>
+            <w:webHidden/>
+          </w:rPr>
+          <w:fldChar w:fldCharType="end"/>
+        </w:r>
+      </w:hyperlink>
+    </w:p>
+    <w:p>
+      <w:pPr>
+        <w:pStyle w:val="Tabledesillustrations"/>
+        <w:tabs>
+          <w:tab w:val="right" w:leader="dot" w:pos="9016"/>
+        </w:tabs>
+        <w:rPr>
+          <w:rFonts w:eastAsiaTheme="minorEastAsia"/>
+          <w:noProof/>
+          <w:lang w:val="en-GB" w:eastAsia="en-GB"/>
+        </w:rPr>
+      </w:pPr>
+      <w:hyperlink w:anchor="_Toc514111260" w:history="1">
+        <w:r>
+          <w:rPr>
+            <w:rStyle w:val="Lienhypertexte"/>
+            <w:noProof/>
+          </w:rPr>
+          <w:t>Figure 4 - Vue globale de l'analyse fonctionnelle</w:t>
+        </w:r>
+        <w:r>
+          <w:rPr>
+            <w:noProof/>
+            <w:webHidden/>
+          </w:rPr>
+          <w:tab/>
+        </w:r>
+        <w:r>
+          <w:rPr>
+            <w:noProof/>
+            <w:webHidden/>
+          </w:rPr>
+          <w:fldChar w:fldCharType="begin"/>
+        </w:r>
+        <w:r>
+          <w:rPr>
+            <w:noProof/>
+            <w:webHidden/>
+          </w:rPr>
+          <w:instrText xml:space="preserve"> PAGEREF _Toc514111260 \h </w:instrText>
+        </w:r>
+        <w:r>
+          <w:rPr>
+            <w:noProof/>
+            <w:webHidden/>
+          </w:rPr>
+        </w:r>
+        <w:r>
+          <w:rPr>
+            <w:noProof/>
+            <w:webHidden/>
+          </w:rPr>
+          <w:fldChar w:fldCharType="separate"/>
+        </w:r>
+        <w:r>
+          <w:rPr>
+            <w:noProof/>
+            <w:webHidden/>
+          </w:rPr>
+          <w:t>7</w:t>
+        </w:r>
+        <w:r>
+          <w:rPr>
+            <w:noProof/>
+            <w:webHidden/>
+          </w:rPr>
+          <w:fldChar w:fldCharType="end"/>
+        </w:r>
+      </w:hyperlink>
+    </w:p>
+    <w:p>
+      <w:pPr>
+        <w:pStyle w:val="Tabledesillustrations"/>
+        <w:tabs>
+          <w:tab w:val="right" w:leader="dot" w:pos="9016"/>
+        </w:tabs>
+        <w:rPr>
+          <w:rFonts w:eastAsiaTheme="minorEastAsia"/>
+          <w:noProof/>
+          <w:lang w:val="en-GB" w:eastAsia="en-GB"/>
+        </w:rPr>
+      </w:pPr>
+      <w:hyperlink w:anchor="_Toc514111261" w:history="1">
+        <w:r>
+          <w:rPr>
+            <w:rStyle w:val="Lienhypertexte"/>
+            <w:noProof/>
+          </w:rPr>
+          <w:t>Figure 5 - Stratégie</w:t>
+        </w:r>
+        <w:r>
+          <w:rPr>
+            <w:noProof/>
+            <w:webHidden/>
+          </w:rPr>
+          <w:tab/>
+        </w:r>
+        <w:r>
+          <w:rPr>
+            <w:noProof/>
+            <w:webHidden/>
+          </w:rPr>
+          <w:fldChar w:fldCharType="begin"/>
+        </w:r>
+        <w:r>
+          <w:rPr>
+            <w:noProof/>
+            <w:webHidden/>
+          </w:rPr>
+          <w:instrText xml:space="preserve"> PAGEREF _Toc514111261 \h </w:instrText>
+        </w:r>
+        <w:r>
+          <w:rPr>
+            <w:noProof/>
+            <w:webHidden/>
+          </w:rPr>
+        </w:r>
+        <w:r>
+          <w:rPr>
+            <w:noProof/>
+            <w:webHidden/>
+          </w:rPr>
+          <w:fldChar w:fldCharType="separate"/>
+        </w:r>
+        <w:r>
+          <w:rPr>
+            <w:noProof/>
+            <w:webHidden/>
+          </w:rPr>
+          <w:t>8</w:t>
+        </w:r>
+        <w:r>
+          <w:rPr>
+            <w:noProof/>
+            <w:webHidden/>
+          </w:rPr>
+          <w:fldChar w:fldCharType="end"/>
+        </w:r>
+      </w:hyperlink>
+    </w:p>
+    <w:p>
+      <w:r>
+        <w:fldChar w:fldCharType="end"/>
+      </w:r>
+    </w:p>
     <w:p/>
     <w:sectPr>
-      <w:footerReference w:type="default" r:id="rId20"/>
+      <w:footerReference w:type="default" r:id="rId21"/>
       <w:pgSz w:w="11906" w:h="16838"/>
       <w:pgMar w:top="1440" w:right="1440" w:bottom="1440" w:left="1440" w:header="720" w:footer="720" w:gutter="0"/>
       <w:pgNumType w:start="2"/>
@@ -4331,7 +4977,6 @@
           <w:dataBinding w:prefixMappings="xmlns:ns0='http://purl.org/dc/elements/1.1/' xmlns:ns1='http://schemas.openxmlformats.org/package/2006/metadata/core-properties' " w:xpath="/ns1:coreProperties[1]/ns0:creator[1]" w:storeItemID="{6C3C8BC8-F283-45AE-878A-BAB7291924A1}"/>
           <w:text/>
         </w:sdtPr>
-        <w:sdtEndPr/>
         <w:sdtContent>
           <w:tc>
             <w:tcPr>
@@ -4430,7 +5075,6 @@
           <w:dataBinding w:prefixMappings="xmlns:ns0='http://purl.org/dc/elements/1.1/' xmlns:ns1='http://schemas.openxmlformats.org/package/2006/metadata/core-properties' " w:xpath="/ns1:coreProperties[1]/ns0:creator[1]" w:storeItemID="{6C3C8BC8-F283-45AE-878A-BAB7291924A1}"/>
           <w:text/>
         </w:sdtPr>
-        <w:sdtEndPr/>
         <w:sdtContent>
           <w:tc>
             <w:tcPr>
@@ -4551,10 +5195,7 @@
         <w:footnoteRef/>
       </w:r>
       <w:r>
-        <w:t xml:space="preserve"> </w:t>
-      </w:r>
-      <w:r>
-        <w:t xml:space="preserve">Jacky </w:t>
+        <w:t xml:space="preserve"> Jacky </w:t>
       </w:r>
       <w:proofErr w:type="spellStart"/>
       <w:r>
@@ -4586,10 +5227,7 @@
         <w:footnoteRef/>
       </w:r>
       <w:r>
-        <w:t xml:space="preserve"> </w:t>
-      </w:r>
-      <w:r>
-        <w:t xml:space="preserve">Bastien </w:t>
+        <w:t xml:space="preserve"> Bastien </w:t>
       </w:r>
       <w:proofErr w:type="spellStart"/>
       <w:r>
@@ -4617,7 +5255,7 @@
       <mc:AlternateContent>
         <mc:Choice Requires="wps">
           <w:drawing>
-            <wp:anchor distT="0" distB="0" distL="118745" distR="118745" simplePos="0" relativeHeight="251664384" behindDoc="1" locked="0" layoutInCell="1" allowOverlap="0" wp14:anchorId="12EDE38E" wp14:editId="0D5C95CA">
+            <wp:anchor distT="0" distB="0" distL="118745" distR="118745" simplePos="0" relativeHeight="251658240" behindDoc="1" locked="0" layoutInCell="1" allowOverlap="0" wp14:anchorId="12EDE38E" wp14:editId="0D5C95CA">
               <wp:simplePos x="0" y="0"/>
               <wp:positionH relativeFrom="margin">
                 <wp:align>center</wp:align>
@@ -4684,7 +5322,6 @@
                             <w:dataBinding w:prefixMappings="xmlns:ns0='http://purl.org/dc/elements/1.1/' xmlns:ns1='http://schemas.openxmlformats.org/package/2006/metadata/core-properties' " w:xpath="/ns1:coreProperties[1]/ns0:title[1]" w:storeItemID="{6C3C8BC8-F283-45AE-878A-BAB7291924A1}"/>
                             <w:text/>
                           </w:sdtPr>
-                          <w:sdtEndPr/>
                           <w:sdtContent>
                             <w:p>
                               <w:pPr>
@@ -4718,7 +5355,7 @@
         </mc:Choice>
         <mc:Fallback>
           <w:pict>
-            <v:rect w14:anchorId="12EDE38E" id="Rectangle 197" o:spid="_x0000_s1028" style="position:absolute;left:0;text-align:left;margin-left:0;margin-top:0;width:468.5pt;height:21.3pt;z-index:-251652096;visibility:visible;mso-wrap-style:square;mso-width-percent:1000;mso-height-percent:27;mso-top-percent:45;mso-wrap-distance-left:9.35pt;mso-wrap-distance-top:0;mso-wrap-distance-right:9.35pt;mso-wrap-distance-bottom:0;mso-position-horizontal:center;mso-position-horizontal-relative:margin;mso-position-vertical-relative:page;mso-width-percent:1000;mso-height-percent:27;mso-top-percent:45;mso-width-relative:margin;mso-height-relative:page;v-text-anchor:middle" o:gfxdata="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" o:allowoverlap="f" fillcolor="#c0022b" stroked="f" strokeweight="1pt">
+            <v:rect w14:anchorId="12EDE38E" id="Rectangle 197" o:spid="_x0000_s1028" style="position:absolute;left:0;text-align:left;margin-left:0;margin-top:0;width:468.5pt;height:21.3pt;z-index:-251658240;visibility:visible;mso-wrap-style:square;mso-width-percent:1000;mso-height-percent:27;mso-top-percent:45;mso-wrap-distance-left:9.35pt;mso-wrap-distance-top:0;mso-wrap-distance-right:9.35pt;mso-wrap-distance-bottom:0;mso-position-horizontal:center;mso-position-horizontal-relative:margin;mso-position-vertical-relative:page;mso-width-percent:1000;mso-height-percent:27;mso-top-percent:45;mso-width-relative:margin;mso-height-relative:page;v-text-anchor:middle" o:gfxdata="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" o:allowoverlap="f" fillcolor="#c0022b" stroked="f" strokeweight="1pt">
               <v:textbox style="mso-fit-shape-to-text:t">
                 <w:txbxContent>
                   <w:sdt>
@@ -4729,7 +5366,6 @@
                       <w:dataBinding w:prefixMappings="xmlns:ns0='http://purl.org/dc/elements/1.1/' xmlns:ns1='http://schemas.openxmlformats.org/package/2006/metadata/core-properties' " w:xpath="/ns1:coreProperties[1]/ns0:title[1]" w:storeItemID="{6C3C8BC8-F283-45AE-878A-BAB7291924A1}"/>
                       <w:text/>
                     </w:sdtPr>
-                    <w:sdtEndPr/>
                     <w:sdtContent>
                       <w:p>
                         <w:pPr>
@@ -5595,7 +6231,7 @@
   <w:abstractNum w:abstractNumId="8" w15:restartNumberingAfterBreak="0">
     <w:nsid w:val="38A66B37"/>
     <w:multiLevelType w:val="hybridMultilevel"/>
-    <w:tmpl w:val="C1EC2ECC"/>
+    <w:tmpl w:val="EEF01BBE"/>
     <w:lvl w:ilvl="0" w:tplc="F5F69B68">
       <w:numFmt w:val="bullet"/>
       <w:lvlText w:val="-"/>
@@ -7712,6 +8348,36 @@
       <w:vertAlign w:val="superscript"/>
     </w:rPr>
   </w:style>
+  <w:style w:type="paragraph" w:styleId="Lgende">
+    <w:name w:val="caption"/>
+    <w:basedOn w:val="Normal"/>
+    <w:next w:val="Normal"/>
+    <w:uiPriority w:val="35"/>
+    <w:unhideWhenUsed/>
+    <w:qFormat/>
+    <w:rsid w:val="00007D25"/>
+    <w:pPr>
+      <w:spacing w:after="200" w:line="240" w:lineRule="auto"/>
+    </w:pPr>
+    <w:rPr>
+      <w:i/>
+      <w:iCs/>
+      <w:color w:val="44546A" w:themeColor="text2"/>
+      <w:sz w:val="18"/>
+      <w:szCs w:val="18"/>
+    </w:rPr>
+  </w:style>
+  <w:style w:type="paragraph" w:styleId="Tabledesillustrations">
+    <w:name w:val="table of figures"/>
+    <w:basedOn w:val="Normal"/>
+    <w:next w:val="Normal"/>
+    <w:uiPriority w:val="99"/>
+    <w:unhideWhenUsed/>
+    <w:rsid w:val="000D737F"/>
+    <w:pPr>
+      <w:spacing w:after="0"/>
+    </w:pPr>
+  </w:style>
 </w:styles>
 </file>
 
@@ -7810,7 +8476,7 @@
     <w:charset w:val="00"/>
     <w:family w:val="swiss"/>
     <w:pitch w:val="variable"/>
-    <w:sig w:usb0="E0002AFF" w:usb1="4000ACFF" w:usb2="00000001" w:usb3="00000000" w:csb0="000001FF" w:csb1="00000000"/>
+    <w:sig w:usb0="E0002AFF" w:usb1="C000247B" w:usb2="00000009" w:usb3="00000000" w:csb0="000001FF" w:csb1="00000000"/>
   </w:font>
   <w:font w:name="Courier New">
     <w:panose1 w:val="02070309020205020404"/>
@@ -7824,7 +8490,7 @@
     <w:charset w:val="00"/>
     <w:family w:val="roman"/>
     <w:pitch w:val="variable"/>
-    <w:sig w:usb0="E0002AFF" w:usb1="C0007843" w:usb2="00000009" w:usb3="00000000" w:csb0="000001FF" w:csb1="00000000"/>
+    <w:sig w:usb0="E0002EFF" w:usb1="C000785B" w:usb2="00000009" w:usb3="00000000" w:csb0="000001FF" w:csb1="00000000"/>
   </w:font>
   <w:font w:name="Wingdings">
     <w:panose1 w:val="05000000000000000000"/>
@@ -7845,14 +8511,14 @@
     <w:charset w:val="00"/>
     <w:family w:val="swiss"/>
     <w:pitch w:val="variable"/>
-    <w:sig w:usb0="E0002AFF" w:usb1="C0007843" w:usb2="00000009" w:usb3="00000000" w:csb0="000001FF" w:csb1="00000000"/>
+    <w:sig w:usb0="E0002EFF" w:usb1="C0007843" w:usb2="00000009" w:usb3="00000000" w:csb0="000001FF" w:csb1="00000000"/>
   </w:font>
   <w:font w:name="Calibri Light">
     <w:panose1 w:val="020F0302020204030204"/>
     <w:charset w:val="00"/>
     <w:family w:val="swiss"/>
     <w:pitch w:val="variable"/>
-    <w:sig w:usb0="A0002AEF" w:usb1="4000207B" w:usb2="00000000" w:usb3="00000000" w:csb0="000001FF" w:csb1="00000000"/>
+    <w:sig w:usb0="E0002AFF" w:usb1="C000247B" w:usb2="00000009" w:usb3="00000000" w:csb0="000001FF" w:csb1="00000000"/>
   </w:font>
   <w:font w:name="Tahoma">
     <w:panose1 w:val="020B0604030504040204"/>
@@ -7881,6 +8547,7 @@
   <w:rsids>
     <w:rsidRoot w:val="009766C2"/>
     <w:rsid w:val="00157BDB"/>
+    <w:rsid w:val="005F48FB"/>
     <w:rsid w:val="0073653F"/>
     <w:rsid w:val="007F685C"/>
     <w:rsid w:val="00905081"/>
@@ -8735,7 +9402,7 @@
 </file>
 
 <file path=customXml/itemProps2.xml><?xml version="1.0" encoding="utf-8"?>
-<ds:datastoreItem xmlns:ds="http://schemas.openxmlformats.org/officeDocument/2006/customXml" ds:itemID="{8E303E75-4E36-4AD2-9D8E-62ED49FDE8D2}">
+<ds:datastoreItem xmlns:ds="http://schemas.openxmlformats.org/officeDocument/2006/customXml" ds:itemID="{543ACC2C-55B8-4256-8124-FE15D6002F76}">
   <ds:schemaRefs>
     <ds:schemaRef ds:uri="http://schemas.openxmlformats.org/officeDocument/2006/bibliography"/>
   </ds:schemaRefs>

</xml_diff>

<commit_message>
Réalisation du chapitre 5 "SI Actuel"
Ajout des diagrammes sur Archi et du texte dans le rapport
</commit_message>
<xml_diff>
--- a/Project/MPI_NPE_Dossier d'analyse NFE210.docx
+++ b/Project/MPI_NPE_Dossier d'analyse NFE210.docx
@@ -593,7 +593,7 @@
               </mc:Choice>
               <mc:Fallback>
                 <w:pict>
-                  <v:group w14:anchorId="26E51438" id="Groupe 2" o:spid="_x0000_s1026" style="position:absolute;margin-left:0;margin-top:0;width:432.65pt;height:448.55pt;z-index:-251664384;mso-width-percent:706;mso-height-percent:566;mso-left-percent:220;mso-top-percent:300;mso-position-horizontal-relative:page;mso-position-vertical-relative:page;mso-width-percent:706;mso-height-percent:566;mso-left-percent:220;mso-top-percent:300" coordsize="43291,44910" o:gfxdata="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">
+                  <v:group w14:anchorId="340F9762" id="Groupe 2" o:spid="_x0000_s1026" style="position:absolute;margin-left:0;margin-top:0;width:432.65pt;height:448.55pt;z-index:-251664384;mso-width-percent:706;mso-height-percent:566;mso-left-percent:220;mso-top-percent:300;mso-position-horizontal-relative:page;mso-position-vertical-relative:page;mso-width-percent:706;mso-height-percent:566;mso-left-percent:220;mso-top-percent:300" coordsize="43291,44910" o:gfxdata="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">
                     <o:lock v:ext="edit" aspectratio="t"/>
                     <v:shape id="Forme libre 64" o:spid="_x0000_s1027" style="position:absolute;left:15017;width:28274;height:28352;visibility:visible;mso-wrap-style:square;v-text-anchor:top" coordsize="1781,1786" o:gfxdata="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" path="m4,1786l,1782,1776,r5,5l4,1786xe" filled="f" stroked="f">
                       <v:path arrowok="t" o:connecttype="custom" o:connectlocs="6350,2835275;0,2828925;2819400,0;2827338,7938;6350,2835275" o:connectangles="0,0,0,0,0"/>
@@ -711,7 +711,6 @@
                                     <w:dataBinding w:prefixMappings="xmlns:ns0='http://purl.org/dc/elements/1.1/' xmlns:ns1='http://schemas.openxmlformats.org/package/2006/metadata/core-properties' " w:xpath="/ns1:coreProperties[1]/ns0:creator[1]" w:storeItemID="{6C3C8BC8-F283-45AE-878A-BAB7291924A1}"/>
                                     <w:text/>
                                   </w:sdtPr>
-                                  <w:sdtEndPr/>
                                   <w:sdtContent>
                                     <w:r>
                                       <w:rPr>
@@ -836,7 +835,6 @@
                               <w:dataBinding w:prefixMappings="xmlns:ns0='http://purl.org/dc/elements/1.1/' xmlns:ns1='http://schemas.openxmlformats.org/package/2006/metadata/core-properties' " w:xpath="/ns1:coreProperties[1]/ns0:creator[1]" w:storeItemID="{6C3C8BC8-F283-45AE-878A-BAB7291924A1}"/>
                               <w:text/>
                             </w:sdtPr>
-                            <w:sdtEndPr/>
                             <w:sdtContent>
                               <w:r>
                                 <w:rPr>
@@ -976,7 +974,6 @@
                                   <w:dataBinding w:prefixMappings="xmlns:ns0='http://purl.org/dc/elements/1.1/' xmlns:ns1='http://schemas.openxmlformats.org/package/2006/metadata/core-properties' " w:xpath="/ns1:coreProperties[1]/ns0:title[1]" w:storeItemID="{6C3C8BC8-F283-45AE-878A-BAB7291924A1}"/>
                                   <w:text/>
                                 </w:sdtPr>
-                                <w:sdtEndPr/>
                                 <w:sdtContent>
                                   <w:p>
                                     <w:pPr>
@@ -1009,7 +1006,6 @@
                                   <w:dataBinding w:prefixMappings="xmlns:ns0='http://schemas.microsoft.com/office/2006/coverPageProps' " w:xpath="/ns0:CoverPageProperties[1]/ns0:Abstract[1]" w:storeItemID="{55AF091B-3C7A-41E3-B477-F2FDAA23CFDA}"/>
                                   <w:text/>
                                 </w:sdtPr>
-                                <w:sdtEndPr/>
                                 <w:sdtContent>
                                   <w:p>
                                     <w:r>
@@ -1057,7 +1053,6 @@
                             <w:dataBinding w:prefixMappings="xmlns:ns0='http://purl.org/dc/elements/1.1/' xmlns:ns1='http://schemas.openxmlformats.org/package/2006/metadata/core-properties' " w:xpath="/ns1:coreProperties[1]/ns0:title[1]" w:storeItemID="{6C3C8BC8-F283-45AE-878A-BAB7291924A1}"/>
                             <w:text/>
                           </w:sdtPr>
-                          <w:sdtEndPr/>
                           <w:sdtContent>
                             <w:p>
                               <w:pPr>
@@ -1090,7 +1085,6 @@
                             <w:dataBinding w:prefixMappings="xmlns:ns0='http://schemas.microsoft.com/office/2006/coverPageProps' " w:xpath="/ns0:CoverPageProperties[1]/ns0:Abstract[1]" w:storeItemID="{55AF091B-3C7A-41E3-B477-F2FDAA23CFDA}"/>
                             <w:text/>
                           </w:sdtPr>
-                          <w:sdtEndPr/>
                           <w:sdtContent>
                             <w:p>
                               <w:r>
@@ -1122,6 +1116,7 @@
         <w:rPr>
           <w:rFonts w:asciiTheme="minorHAnsi" w:eastAsiaTheme="minorHAnsi" w:hAnsiTheme="minorHAnsi" w:cstheme="minorBidi"/>
           <w:b/>
+          <w:bCs w:val="0"/>
           <w:color w:val="auto"/>
           <w:sz w:val="22"/>
           <w:szCs w:val="22"/>
@@ -1136,7 +1131,6 @@
       <w:sdtEndPr>
         <w:rPr>
           <w:b w:val="0"/>
-          <w:bCs w:val="0"/>
         </w:rPr>
       </w:sdtEndPr>
       <w:sdtContent>
@@ -1170,7 +1164,7 @@
           <w:r>
             <w:fldChar w:fldCharType="separate"/>
           </w:r>
-          <w:hyperlink w:anchor="_Toc514780299" w:history="1">
+          <w:hyperlink w:anchor="_Toc515097667" w:history="1">
             <w:r>
               <w:rPr>
                 <w:rStyle w:val="Lienhypertexte"/>
@@ -1212,7 +1206,7 @@
                 <w:noProof/>
                 <w:webHidden/>
               </w:rPr>
-              <w:instrText xml:space="preserve"> PAGEREF _Toc514780299 \h </w:instrText>
+              <w:instrText xml:space="preserve"> PAGEREF _Toc515097667 \h </w:instrText>
             </w:r>
             <w:r>
               <w:rPr>
@@ -1256,7 +1250,7 @@
               <w:lang w:val="en-GB" w:eastAsia="en-GB"/>
             </w:rPr>
           </w:pPr>
-          <w:hyperlink w:anchor="_Toc514780300" w:history="1">
+          <w:hyperlink w:anchor="_Toc515097668" w:history="1">
             <w:r>
               <w:rPr>
                 <w:rStyle w:val="Lienhypertexte"/>
@@ -1298,7 +1292,7 @@
                 <w:noProof/>
                 <w:webHidden/>
               </w:rPr>
-              <w:instrText xml:space="preserve"> PAGEREF _Toc514780300 \h </w:instrText>
+              <w:instrText xml:space="preserve"> PAGEREF _Toc515097668 \h </w:instrText>
             </w:r>
             <w:r>
               <w:rPr>
@@ -1342,7 +1336,7 @@
               <w:lang w:val="en-GB" w:eastAsia="en-GB"/>
             </w:rPr>
           </w:pPr>
-          <w:hyperlink w:anchor="_Toc514780301" w:history="1">
+          <w:hyperlink w:anchor="_Toc515097669" w:history="1">
             <w:r>
               <w:rPr>
                 <w:rStyle w:val="Lienhypertexte"/>
@@ -1384,7 +1378,7 @@
                 <w:noProof/>
                 <w:webHidden/>
               </w:rPr>
-              <w:instrText xml:space="preserve"> PAGEREF _Toc514780301 \h </w:instrText>
+              <w:instrText xml:space="preserve"> PAGEREF _Toc515097669 \h </w:instrText>
             </w:r>
             <w:r>
               <w:rPr>
@@ -1428,7 +1422,7 @@
               <w:lang w:val="en-GB" w:eastAsia="en-GB"/>
             </w:rPr>
           </w:pPr>
-          <w:hyperlink w:anchor="_Toc514780302" w:history="1">
+          <w:hyperlink w:anchor="_Toc515097670" w:history="1">
             <w:r>
               <w:rPr>
                 <w:rStyle w:val="Lienhypertexte"/>
@@ -1470,7 +1464,7 @@
                 <w:noProof/>
                 <w:webHidden/>
               </w:rPr>
-              <w:instrText xml:space="preserve"> PAGEREF _Toc514780302 \h </w:instrText>
+              <w:instrText xml:space="preserve"> PAGEREF _Toc515097670 \h </w:instrText>
             </w:r>
             <w:r>
               <w:rPr>
@@ -1514,7 +1508,7 @@
               <w:lang w:val="en-GB" w:eastAsia="en-GB"/>
             </w:rPr>
           </w:pPr>
-          <w:hyperlink w:anchor="_Toc514780303" w:history="1">
+          <w:hyperlink w:anchor="_Toc515097671" w:history="1">
             <w:r>
               <w:rPr>
                 <w:rStyle w:val="Lienhypertexte"/>
@@ -1556,7 +1550,7 @@
                 <w:noProof/>
                 <w:webHidden/>
               </w:rPr>
-              <w:instrText xml:space="preserve"> PAGEREF _Toc514780303 \h </w:instrText>
+              <w:instrText xml:space="preserve"> PAGEREF _Toc515097671 \h </w:instrText>
             </w:r>
             <w:r>
               <w:rPr>
@@ -1600,7 +1594,7 @@
               <w:lang w:val="en-GB" w:eastAsia="en-GB"/>
             </w:rPr>
           </w:pPr>
-          <w:hyperlink w:anchor="_Toc514780304" w:history="1">
+          <w:hyperlink w:anchor="_Toc515097672" w:history="1">
             <w:r>
               <w:rPr>
                 <w:rStyle w:val="Lienhypertexte"/>
@@ -1642,7 +1636,7 @@
                 <w:noProof/>
                 <w:webHidden/>
               </w:rPr>
-              <w:instrText xml:space="preserve"> PAGEREF _Toc514780304 \h </w:instrText>
+              <w:instrText xml:space="preserve"> PAGEREF _Toc515097672 \h </w:instrText>
             </w:r>
             <w:r>
               <w:rPr>
@@ -1686,7 +1680,7 @@
               <w:lang w:val="en-GB" w:eastAsia="en-GB"/>
             </w:rPr>
           </w:pPr>
-          <w:hyperlink w:anchor="_Toc514780305" w:history="1">
+          <w:hyperlink w:anchor="_Toc515097673" w:history="1">
             <w:r>
               <w:rPr>
                 <w:rStyle w:val="Lienhypertexte"/>
@@ -1728,7 +1722,7 @@
                 <w:noProof/>
                 <w:webHidden/>
               </w:rPr>
-              <w:instrText xml:space="preserve"> PAGEREF _Toc514780305 \h </w:instrText>
+              <w:instrText xml:space="preserve"> PAGEREF _Toc515097673 \h </w:instrText>
             </w:r>
             <w:r>
               <w:rPr>
@@ -1772,7 +1766,7 @@
               <w:lang w:val="en-GB" w:eastAsia="en-GB"/>
             </w:rPr>
           </w:pPr>
-          <w:hyperlink w:anchor="_Toc514780306" w:history="1">
+          <w:hyperlink w:anchor="_Toc515097674" w:history="1">
             <w:r>
               <w:rPr>
                 <w:rStyle w:val="Lienhypertexte"/>
@@ -1814,7 +1808,7 @@
                 <w:noProof/>
                 <w:webHidden/>
               </w:rPr>
-              <w:instrText xml:space="preserve"> PAGEREF _Toc514780306 \h </w:instrText>
+              <w:instrText xml:space="preserve"> PAGEREF _Toc515097674 \h </w:instrText>
             </w:r>
             <w:r>
               <w:rPr>
@@ -1858,7 +1852,7 @@
               <w:lang w:val="en-GB" w:eastAsia="en-GB"/>
             </w:rPr>
           </w:pPr>
-          <w:hyperlink w:anchor="_Toc514780307" w:history="1">
+          <w:hyperlink w:anchor="_Toc515097675" w:history="1">
             <w:r>
               <w:rPr>
                 <w:rStyle w:val="Lienhypertexte"/>
@@ -1900,7 +1894,7 @@
                 <w:noProof/>
                 <w:webHidden/>
               </w:rPr>
-              <w:instrText xml:space="preserve"> PAGEREF _Toc514780307 \h </w:instrText>
+              <w:instrText xml:space="preserve"> PAGEREF _Toc515097675 \h </w:instrText>
             </w:r>
             <w:r>
               <w:rPr>
@@ -1944,7 +1938,7 @@
               <w:lang w:val="en-GB" w:eastAsia="en-GB"/>
             </w:rPr>
           </w:pPr>
-          <w:hyperlink w:anchor="_Toc514780308" w:history="1">
+          <w:hyperlink w:anchor="_Toc515097676" w:history="1">
             <w:r>
               <w:rPr>
                 <w:rStyle w:val="Lienhypertexte"/>
@@ -1986,7 +1980,7 @@
                 <w:noProof/>
                 <w:webHidden/>
               </w:rPr>
-              <w:instrText xml:space="preserve"> PAGEREF _Toc514780308 \h </w:instrText>
+              <w:instrText xml:space="preserve"> PAGEREF _Toc515097676 \h </w:instrText>
             </w:r>
             <w:r>
               <w:rPr>
@@ -2006,7 +2000,7 @@
                 <w:noProof/>
                 <w:webHidden/>
               </w:rPr>
-              <w:t>10</w:t>
+              <w:t>11</w:t>
             </w:r>
             <w:r>
               <w:rPr>
@@ -2030,7 +2024,7 @@
               <w:lang w:val="en-GB" w:eastAsia="en-GB"/>
             </w:rPr>
           </w:pPr>
-          <w:hyperlink w:anchor="_Toc514780309" w:history="1">
+          <w:hyperlink w:anchor="_Toc515097677" w:history="1">
             <w:r>
               <w:rPr>
                 <w:rStyle w:val="Lienhypertexte"/>
@@ -2072,7 +2066,7 @@
                 <w:noProof/>
                 <w:webHidden/>
               </w:rPr>
-              <w:instrText xml:space="preserve"> PAGEREF _Toc514780309 \h </w:instrText>
+              <w:instrText xml:space="preserve"> PAGEREF _Toc515097677 \h </w:instrText>
             </w:r>
             <w:r>
               <w:rPr>
@@ -2092,7 +2086,7 @@
                 <w:noProof/>
                 <w:webHidden/>
               </w:rPr>
-              <w:t>10</w:t>
+              <w:t>11</w:t>
             </w:r>
             <w:r>
               <w:rPr>
@@ -2116,7 +2110,7 @@
               <w:lang w:val="en-GB" w:eastAsia="en-GB"/>
             </w:rPr>
           </w:pPr>
-          <w:hyperlink w:anchor="_Toc514780310" w:history="1">
+          <w:hyperlink w:anchor="_Toc515097678" w:history="1">
             <w:r>
               <w:rPr>
                 <w:rStyle w:val="Lienhypertexte"/>
@@ -2158,7 +2152,7 @@
                 <w:noProof/>
                 <w:webHidden/>
               </w:rPr>
-              <w:instrText xml:space="preserve"> PAGEREF _Toc514780310 \h </w:instrText>
+              <w:instrText xml:space="preserve"> PAGEREF _Toc515097678 \h </w:instrText>
             </w:r>
             <w:r>
               <w:rPr>
@@ -2178,7 +2172,7 @@
                 <w:noProof/>
                 <w:webHidden/>
               </w:rPr>
-              <w:t>11</w:t>
+              <w:t>12</w:t>
             </w:r>
             <w:r>
               <w:rPr>
@@ -2202,7 +2196,7 @@
               <w:lang w:val="en-GB" w:eastAsia="en-GB"/>
             </w:rPr>
           </w:pPr>
-          <w:hyperlink w:anchor="_Toc514780311" w:history="1">
+          <w:hyperlink w:anchor="_Toc515097679" w:history="1">
             <w:r>
               <w:rPr>
                 <w:rStyle w:val="Lienhypertexte"/>
@@ -2244,7 +2238,7 @@
                 <w:noProof/>
                 <w:webHidden/>
               </w:rPr>
-              <w:instrText xml:space="preserve"> PAGEREF _Toc514780311 \h </w:instrText>
+              <w:instrText xml:space="preserve"> PAGEREF _Toc515097679 \h </w:instrText>
             </w:r>
             <w:r>
               <w:rPr>
@@ -2264,7 +2258,7 @@
                 <w:noProof/>
                 <w:webHidden/>
               </w:rPr>
-              <w:t>11</w:t>
+              <w:t>12</w:t>
             </w:r>
             <w:r>
               <w:rPr>
@@ -2288,7 +2282,7 @@
               <w:lang w:val="en-GB" w:eastAsia="en-GB"/>
             </w:rPr>
           </w:pPr>
-          <w:hyperlink w:anchor="_Toc514780312" w:history="1">
+          <w:hyperlink w:anchor="_Toc515097680" w:history="1">
             <w:r>
               <w:rPr>
                 <w:rStyle w:val="Lienhypertexte"/>
@@ -2330,7 +2324,7 @@
                 <w:noProof/>
                 <w:webHidden/>
               </w:rPr>
-              <w:instrText xml:space="preserve"> PAGEREF _Toc514780312 \h </w:instrText>
+              <w:instrText xml:space="preserve"> PAGEREF _Toc515097680 \h </w:instrText>
             </w:r>
             <w:r>
               <w:rPr>
@@ -2350,7 +2344,7 @@
                 <w:noProof/>
                 <w:webHidden/>
               </w:rPr>
-              <w:t>11</w:t>
+              <w:t>12</w:t>
             </w:r>
             <w:r>
               <w:rPr>
@@ -2374,7 +2368,7 @@
               <w:lang w:val="en-GB" w:eastAsia="en-GB"/>
             </w:rPr>
           </w:pPr>
-          <w:hyperlink w:anchor="_Toc514780313" w:history="1">
+          <w:hyperlink w:anchor="_Toc515097681" w:history="1">
             <w:r>
               <w:rPr>
                 <w:rStyle w:val="Lienhypertexte"/>
@@ -2416,7 +2410,7 @@
                 <w:noProof/>
                 <w:webHidden/>
               </w:rPr>
-              <w:instrText xml:space="preserve"> PAGEREF _Toc514780313 \h </w:instrText>
+              <w:instrText xml:space="preserve"> PAGEREF _Toc515097681 \h </w:instrText>
             </w:r>
             <w:r>
               <w:rPr>
@@ -2436,7 +2430,108 @@
                 <w:noProof/>
                 <w:webHidden/>
               </w:rPr>
-              <w:t>12</w:t>
+              <w:t>13</w:t>
+            </w:r>
+            <w:r>
+              <w:rPr>
+                <w:noProof/>
+                <w:webHidden/>
+              </w:rPr>
+              <w:fldChar w:fldCharType="end"/>
+            </w:r>
+          </w:hyperlink>
+        </w:p>
+        <w:p>
+          <w:pPr>
+            <w:pStyle w:val="TM2"/>
+            <w:tabs>
+              <w:tab w:val="left" w:pos="880"/>
+              <w:tab w:val="right" w:leader="dot" w:pos="9016"/>
+            </w:tabs>
+            <w:rPr>
+              <w:rFonts w:eastAsiaTheme="minorEastAsia"/>
+              <w:noProof/>
+              <w:lang w:val="en-GB" w:eastAsia="en-GB"/>
+            </w:rPr>
+          </w:pPr>
+          <w:hyperlink w:anchor="_Toc515097682" w:history="1">
+            <w:r>
+              <w:rPr>
+                <w:rStyle w:val="Lienhypertexte"/>
+                <w:noProof/>
+              </w:rPr>
+              <w:t>6.4</w:t>
+            </w:r>
+            <w:r>
+              <w:rPr>
+                <w:rFonts w:eastAsiaTheme="minorEastAsia"/>
+                <w:noProof/>
+                <w:lang w:val="en-GB" w:eastAsia="en-GB"/>
+              </w:rPr>
+              <w:tab/>
+            </w:r>
+            <w:r>
+              <w:rPr>
+                <w:rStyle w:val="Lienhypertexte"/>
+                <w:noProof/>
+              </w:rPr>
+              <w:t>Projet 03 (</w:t>
+            </w:r>
+            <w:r>
+              <w:rPr>
+                <w:rStyle w:val="Lienhypertexte"/>
+                <w:i/>
+                <w:noProof/>
+              </w:rPr>
+              <w:t>ON-LINE OVERHAUL OPERATIONS</w:t>
+            </w:r>
+            <w:r>
+              <w:rPr>
+                <w:rStyle w:val="Lienhypertexte"/>
+                <w:noProof/>
+              </w:rPr>
+              <w:t>)</w:t>
+            </w:r>
+            <w:r>
+              <w:rPr>
+                <w:noProof/>
+                <w:webHidden/>
+              </w:rPr>
+              <w:tab/>
+            </w:r>
+            <w:r>
+              <w:rPr>
+                <w:noProof/>
+                <w:webHidden/>
+              </w:rPr>
+              <w:fldChar w:fldCharType="begin"/>
+            </w:r>
+            <w:r>
+              <w:rPr>
+                <w:noProof/>
+                <w:webHidden/>
+              </w:rPr>
+              <w:instrText xml:space="preserve"> PAGEREF _Toc515097682 \h </w:instrText>
+            </w:r>
+            <w:r>
+              <w:rPr>
+                <w:noProof/>
+                <w:webHidden/>
+              </w:rPr>
+            </w:r>
+            <w:r>
+              <w:rPr>
+                <w:noProof/>
+                <w:webHidden/>
+              </w:rPr>
+              <w:fldChar w:fldCharType="separate"/>
+            </w:r>
+            <w:r>
+              <w:rPr>
+                <w:noProof/>
+                <w:webHidden/>
+              </w:rPr>
+              <w:t>14</w:t>
             </w:r>
             <w:r>
               <w:rPr>
@@ -2460,7 +2555,7 @@
               <w:lang w:val="en-GB" w:eastAsia="en-GB"/>
             </w:rPr>
           </w:pPr>
-          <w:hyperlink w:anchor="_Toc514780314" w:history="1">
+          <w:hyperlink w:anchor="_Toc515097683" w:history="1">
             <w:r>
               <w:rPr>
                 <w:rStyle w:val="Lienhypertexte"/>
@@ -2502,7 +2597,7 @@
                 <w:noProof/>
                 <w:webHidden/>
               </w:rPr>
-              <w:instrText xml:space="preserve"> PAGEREF _Toc514780314 \h </w:instrText>
+              <w:instrText xml:space="preserve"> PAGEREF _Toc515097683 \h </w:instrText>
             </w:r>
             <w:r>
               <w:rPr>
@@ -2522,7 +2617,7 @@
                 <w:noProof/>
                 <w:webHidden/>
               </w:rPr>
-              <w:t>12</w:t>
+              <w:t>14</w:t>
             </w:r>
             <w:r>
               <w:rPr>
@@ -2546,7 +2641,7 @@
               <w:lang w:val="en-GB" w:eastAsia="en-GB"/>
             </w:rPr>
           </w:pPr>
-          <w:hyperlink w:anchor="_Toc514780315" w:history="1">
+          <w:hyperlink w:anchor="_Toc515097684" w:history="1">
             <w:r>
               <w:rPr>
                 <w:rStyle w:val="Lienhypertexte"/>
@@ -2588,7 +2683,7 @@
                 <w:noProof/>
                 <w:webHidden/>
               </w:rPr>
-              <w:instrText xml:space="preserve"> PAGEREF _Toc514780315 \h </w:instrText>
+              <w:instrText xml:space="preserve"> PAGEREF _Toc515097684 \h </w:instrText>
             </w:r>
             <w:r>
               <w:rPr>
@@ -2608,7 +2703,7 @@
                 <w:noProof/>
                 <w:webHidden/>
               </w:rPr>
-              <w:t>12</w:t>
+              <w:t>14</w:t>
             </w:r>
             <w:r>
               <w:rPr>
@@ -2632,7 +2727,7 @@
               <w:lang w:val="en-GB" w:eastAsia="en-GB"/>
             </w:rPr>
           </w:pPr>
-          <w:hyperlink w:anchor="_Toc514780316" w:history="1">
+          <w:hyperlink w:anchor="_Toc515097685" w:history="1">
             <w:r>
               <w:rPr>
                 <w:rStyle w:val="Lienhypertexte"/>
@@ -2674,7 +2769,7 @@
                 <w:noProof/>
                 <w:webHidden/>
               </w:rPr>
-              <w:instrText xml:space="preserve"> PAGEREF _Toc514780316 \h </w:instrText>
+              <w:instrText xml:space="preserve"> PAGEREF _Toc515097685 \h </w:instrText>
             </w:r>
             <w:r>
               <w:rPr>
@@ -2694,7 +2789,7 @@
                 <w:noProof/>
                 <w:webHidden/>
               </w:rPr>
-              <w:t>13</w:t>
+              <w:t>15</w:t>
             </w:r>
             <w:r>
               <w:rPr>
@@ -2718,7 +2813,7 @@
               <w:lang w:val="en-GB" w:eastAsia="en-GB"/>
             </w:rPr>
           </w:pPr>
-          <w:hyperlink w:anchor="_Toc514780317" w:history="1">
+          <w:hyperlink w:anchor="_Toc515097686" w:history="1">
             <w:r>
               <w:rPr>
                 <w:rStyle w:val="Lienhypertexte"/>
@@ -2760,7 +2855,7 @@
                 <w:noProof/>
                 <w:webHidden/>
               </w:rPr>
-              <w:instrText xml:space="preserve"> PAGEREF _Toc514780317 \h </w:instrText>
+              <w:instrText xml:space="preserve"> PAGEREF _Toc515097686 \h </w:instrText>
             </w:r>
             <w:r>
               <w:rPr>
@@ -2780,7 +2875,7 @@
                 <w:noProof/>
                 <w:webHidden/>
               </w:rPr>
-              <w:t>14</w:t>
+              <w:t>16</w:t>
             </w:r>
             <w:r>
               <w:rPr>
@@ -2804,7 +2899,7 @@
               <w:lang w:val="en-GB" w:eastAsia="en-GB"/>
             </w:rPr>
           </w:pPr>
-          <w:hyperlink w:anchor="_Toc514780318" w:history="1">
+          <w:hyperlink w:anchor="_Toc515097687" w:history="1">
             <w:r>
               <w:rPr>
                 <w:rStyle w:val="Lienhypertexte"/>
@@ -2846,7 +2941,7 @@
                 <w:noProof/>
                 <w:webHidden/>
               </w:rPr>
-              <w:instrText xml:space="preserve"> PAGEREF _Toc514780318 \h </w:instrText>
+              <w:instrText xml:space="preserve"> PAGEREF _Toc515097687 \h </w:instrText>
             </w:r>
             <w:r>
               <w:rPr>
@@ -2866,7 +2961,7 @@
                 <w:noProof/>
                 <w:webHidden/>
               </w:rPr>
-              <w:t>14</w:t>
+              <w:t>16</w:t>
             </w:r>
             <w:r>
               <w:rPr>
@@ -2890,7 +2985,7 @@
               <w:lang w:val="en-GB" w:eastAsia="en-GB"/>
             </w:rPr>
           </w:pPr>
-          <w:hyperlink w:anchor="_Toc514780319" w:history="1">
+          <w:hyperlink w:anchor="_Toc515097688" w:history="1">
             <w:r>
               <w:rPr>
                 <w:rStyle w:val="Lienhypertexte"/>
@@ -2932,7 +3027,7 @@
                 <w:noProof/>
                 <w:webHidden/>
               </w:rPr>
-              <w:instrText xml:space="preserve"> PAGEREF _Toc514780319 \h </w:instrText>
+              <w:instrText xml:space="preserve"> PAGEREF _Toc515097688 \h </w:instrText>
             </w:r>
             <w:r>
               <w:rPr>
@@ -2952,7 +3047,7 @@
                 <w:noProof/>
                 <w:webHidden/>
               </w:rPr>
-              <w:t>14</w:t>
+              <w:t>16</w:t>
             </w:r>
             <w:r>
               <w:rPr>
@@ -2976,7 +3071,7 @@
               <w:lang w:val="en-GB" w:eastAsia="en-GB"/>
             </w:rPr>
           </w:pPr>
-          <w:hyperlink w:anchor="_Toc514780320" w:history="1">
+          <w:hyperlink w:anchor="_Toc515097689" w:history="1">
             <w:r>
               <w:rPr>
                 <w:rStyle w:val="Lienhypertexte"/>
@@ -3018,7 +3113,7 @@
                 <w:noProof/>
                 <w:webHidden/>
               </w:rPr>
-              <w:instrText xml:space="preserve"> PAGEREF _Toc514780320 \h </w:instrText>
+              <w:instrText xml:space="preserve"> PAGEREF _Toc515097689 \h </w:instrText>
             </w:r>
             <w:r>
               <w:rPr>
@@ -3038,7 +3133,7 @@
                 <w:noProof/>
                 <w:webHidden/>
               </w:rPr>
-              <w:t>15</w:t>
+              <w:t>17</w:t>
             </w:r>
             <w:r>
               <w:rPr>
@@ -3087,7 +3182,7 @@
       <w:pPr>
         <w:pStyle w:val="Titre1"/>
       </w:pPr>
-      <w:bookmarkStart w:id="0" w:name="_Toc514780299"/>
+      <w:bookmarkStart w:id="0" w:name="_Toc515097667"/>
       <w:r>
         <w:lastRenderedPageBreak/>
         <w:t>Introduction</w:t>
@@ -3211,14 +3306,19 @@
       </w:r>
     </w:p>
     <w:p>
-      <w:commentRangeStart w:id="1"/>
-      <w:r>
-        <w:t>Notre mission consistera à présenter les motivations et les objectifs de la société Aero-Breizh afin d’identifier l’impact sur le système d’information dans un premier temps puis de modéliser l’architecture métier et fonctionnelle afin de montrer comment la stratégie de l’entreprise se concrétise au sein de celle-ci et affecte les services métiers proposées aux clients.</w:t>
-      </w:r>
-    </w:p>
-    <w:p>
-      <w:r>
-        <w:t xml:space="preserve">L’analyse du Système d’information existant – en s’appuyant sur l’EA (Enterprise </w:t>
+      <w:r>
+        <w:t>Notre mission consistera à présenter l’état actuel du SI d’Aero-Breizh, afin d’identifier les axes d’amélioration, en alignant les évolutions du SI avec la stratégie définie par la direction.</w:t>
+      </w:r>
+    </w:p>
+    <w:p>
+      <w:r>
+        <w:t xml:space="preserve">L’analyse du </w:t>
+      </w:r>
+      <w:r>
+        <w:t>SI</w:t>
+      </w:r>
+      <w:r>
+        <w:t xml:space="preserve"> existant – en s’appuyant sur l’EA (Enterprise </w:t>
       </w:r>
       <w:r>
         <w:t>Architect</w:t>
@@ -3256,14 +3356,55 @@
           <w:color w:val="auto"/>
           <w:u w:val="none"/>
         </w:rPr>
-        <w:t>, nous présenterons deux projets qui selon nous doivent initier cette migration.</w:t>
-      </w:r>
-      <w:commentRangeEnd w:id="1"/>
+        <w:t xml:space="preserve">, nous présenterons </w:t>
+      </w:r>
       <w:r>
         <w:rPr>
-          <w:rStyle w:val="Marquedecommentaire"/>
+          <w:rStyle w:val="Lienhypertexte"/>
+          <w:color w:val="auto"/>
+          <w:u w:val="none"/>
         </w:rPr>
-        <w:commentReference w:id="1"/>
+        <w:t>les</w:t>
+      </w:r>
+      <w:r>
+        <w:rPr>
+          <w:rStyle w:val="Lienhypertexte"/>
+          <w:color w:val="auto"/>
+          <w:u w:val="none"/>
+        </w:rPr>
+        <w:t xml:space="preserve"> projets qui</w:t>
+      </w:r>
+      <w:r>
+        <w:rPr>
+          <w:rStyle w:val="Lienhypertexte"/>
+          <w:color w:val="auto"/>
+          <w:u w:val="none"/>
+        </w:rPr>
+        <w:t>,</w:t>
+      </w:r>
+      <w:r>
+        <w:rPr>
+          <w:rStyle w:val="Lienhypertexte"/>
+          <w:color w:val="auto"/>
+          <w:u w:val="none"/>
+        </w:rPr>
+        <w:t xml:space="preserve"> selon nous</w:t>
+      </w:r>
+      <w:r>
+        <w:rPr>
+          <w:rStyle w:val="Lienhypertexte"/>
+          <w:color w:val="auto"/>
+          <w:u w:val="none"/>
+        </w:rPr>
+        <w:t>,</w:t>
+      </w:r>
+      <w:r>
+        <w:rPr>
+          <w:rStyle w:val="Lienhypertexte"/>
+          <w:color w:val="auto"/>
+          <w:u w:val="none"/>
+        </w:rPr>
+        <w:t xml:space="preserve"> doivent initier cette migration.</w:t>
       </w:r>
     </w:p>
     <w:p>
@@ -3289,7 +3430,7 @@
       <w:pPr>
         <w:pStyle w:val="Titre1"/>
       </w:pPr>
-      <w:bookmarkStart w:id="2" w:name="_Toc514780300"/>
+      <w:bookmarkStart w:id="1" w:name="_Toc515097668"/>
       <w:r>
         <w:lastRenderedPageBreak/>
         <w:t>Présentation</w:t>
@@ -3297,7 +3438,7 @@
       <w:r>
         <w:t xml:space="preserve"> d’Aero-Breizh</w:t>
       </w:r>
-      <w:bookmarkEnd w:id="2"/>
+      <w:bookmarkEnd w:id="1"/>
     </w:p>
     <w:p>
       <w:r>
@@ -3508,7 +3649,7 @@
       <w:pPr>
         <w:pStyle w:val="Titre1"/>
       </w:pPr>
-      <w:bookmarkStart w:id="3" w:name="_Toc514780301"/>
+      <w:bookmarkStart w:id="2" w:name="_Toc515097669"/>
       <w:r>
         <w:lastRenderedPageBreak/>
         <w:t>Analyse</w:t>
@@ -3522,17 +3663,17 @@
       <w:r>
         <w:t xml:space="preserve"> et fonctionnel</w:t>
       </w:r>
+      <w:bookmarkEnd w:id="2"/>
+    </w:p>
+    <w:p>
+      <w:pPr>
+        <w:pStyle w:val="Titre2"/>
+      </w:pPr>
+      <w:bookmarkStart w:id="3" w:name="_Toc515097670"/>
+      <w:r>
+        <w:t>Organisation</w:t>
+      </w:r>
       <w:bookmarkEnd w:id="3"/>
-    </w:p>
-    <w:p>
-      <w:pPr>
-        <w:pStyle w:val="Titre2"/>
-      </w:pPr>
-      <w:bookmarkStart w:id="4" w:name="_Toc514780302"/>
-      <w:r>
-        <w:t>Organisation</w:t>
-      </w:r>
-      <w:bookmarkEnd w:id="4"/>
     </w:p>
     <w:p>
       <w:r>
@@ -3633,12 +3774,9 @@
     </w:p>
     <w:p>
       <w:pPr>
-        <w:keepNext/>
-      </w:pPr>
-      <w:r>
-        <w:rPr>
-          <w:noProof/>
-        </w:rPr>
+        <w:pStyle w:val="Image"/>
+      </w:pPr>
+      <w:r>
         <w:drawing>
           <wp:inline distT="0" distB="0" distL="0" distR="0" wp14:anchorId="6D75AAD3" wp14:editId="3F93C6DB">
             <wp:extent cx="5525036" cy="3563620"/>
@@ -3655,7 +3793,7 @@
                     <pic:cNvPicPr/>
                   </pic:nvPicPr>
                   <pic:blipFill>
-                    <a:blip r:embed="rId16">
+                    <a:blip r:embed="rId13">
                       <a:extLst>
                         <a:ext uri="{28A0092B-C50C-407E-A947-70E740481C1C}">
                           <a14:useLocalDpi xmlns:a14="http://schemas.microsoft.com/office/drawing/2010/main" val="0"/>
@@ -3686,7 +3824,7 @@
       <w:pPr>
         <w:pStyle w:val="Lgende"/>
       </w:pPr>
-      <w:bookmarkStart w:id="5" w:name="_Toc514783163"/>
+      <w:bookmarkStart w:id="4" w:name="_Toc515098576"/>
       <w:r>
         <w:t xml:space="preserve">Figure </w:t>
       </w:r>
@@ -3710,7 +3848,7 @@
       <w:r>
         <w:t>Organisation</w:t>
       </w:r>
-      <w:bookmarkEnd w:id="5"/>
+      <w:bookmarkEnd w:id="4"/>
     </w:p>
     <w:p/>
     <w:p>
@@ -3741,11 +3879,11 @@
       <w:pPr>
         <w:pStyle w:val="Titre2"/>
       </w:pPr>
-      <w:bookmarkStart w:id="6" w:name="_Toc514780303"/>
+      <w:bookmarkStart w:id="5" w:name="_Toc515097671"/>
       <w:r>
         <w:t>Organisation géographique</w:t>
       </w:r>
-      <w:bookmarkEnd w:id="6"/>
+      <w:bookmarkEnd w:id="5"/>
     </w:p>
     <w:p>
       <w:r>
@@ -3799,12 +3937,9 @@
     </w:p>
     <w:p>
       <w:pPr>
-        <w:keepNext/>
-      </w:pPr>
-      <w:r>
-        <w:rPr>
-          <w:noProof/>
-        </w:rPr>
+        <w:pStyle w:val="Image"/>
+      </w:pPr>
+      <w:r>
         <w:drawing>
           <wp:inline distT="0" distB="0" distL="0" distR="0" wp14:anchorId="02BC81A9" wp14:editId="1BC8DDDC">
             <wp:extent cx="5460222" cy="2948900"/>
@@ -3821,7 +3956,7 @@
                     <pic:cNvPicPr/>
                   </pic:nvPicPr>
                   <pic:blipFill>
-                    <a:blip r:embed="rId17">
+                    <a:blip r:embed="rId14">
                       <a:extLst>
                         <a:ext uri="{28A0092B-C50C-407E-A947-70E740481C1C}">
                           <a14:useLocalDpi xmlns:a14="http://schemas.microsoft.com/office/drawing/2010/main" val="0"/>
@@ -3860,7 +3995,7 @@
           <w:u w:val="none"/>
         </w:rPr>
       </w:pPr>
-      <w:bookmarkStart w:id="7" w:name="_Toc514783164"/>
+      <w:bookmarkStart w:id="6" w:name="_Toc515098577"/>
       <w:r>
         <w:t xml:space="preserve">Figure </w:t>
       </w:r>
@@ -3878,7 +4013,7 @@
       <w:r>
         <w:t>Organisation géographique</w:t>
       </w:r>
-      <w:bookmarkEnd w:id="7"/>
+      <w:bookmarkEnd w:id="6"/>
     </w:p>
     <w:p>
       <w:r>
@@ -3901,12 +4036,12 @@
       <w:pPr>
         <w:pStyle w:val="Titre2"/>
       </w:pPr>
-      <w:bookmarkStart w:id="8" w:name="_Toc514780304"/>
+      <w:bookmarkStart w:id="7" w:name="_Toc515097672"/>
       <w:r>
         <w:lastRenderedPageBreak/>
         <w:t>Processus métier</w:t>
       </w:r>
-      <w:bookmarkEnd w:id="8"/>
+      <w:bookmarkEnd w:id="7"/>
     </w:p>
     <w:p>
       <w:r>
@@ -4001,16 +4136,12 @@
     </w:p>
     <w:p>
       <w:pPr>
-        <w:keepNext/>
-        <w:spacing w:after="0"/>
+        <w:pStyle w:val="Image"/>
       </w:pPr>
       <w:r>
         <w:rPr>
           <w:rStyle w:val="Lienhypertexte"/>
-          <w:noProof/>
-          <w:color w:val="000000" w:themeColor="text1"/>
-          <w:sz w:val="24"/>
-          <w:szCs w:val="24"/>
+          <w:color w:val="auto"/>
           <w:u w:val="none"/>
         </w:rPr>
         <w:drawing>
@@ -4031,7 +4162,7 @@
                     </pic:cNvPicPr>
                   </pic:nvPicPr>
                   <pic:blipFill>
-                    <a:blip r:embed="rId18">
+                    <a:blip r:embed="rId15">
                       <a:extLst>
                         <a:ext uri="{28A0092B-C50C-407E-A947-70E740481C1C}">
                           <a14:useLocalDpi xmlns:a14="http://schemas.microsoft.com/office/drawing/2010/main" val="0"/>
@@ -4074,7 +4205,7 @@
           <w:u w:val="none"/>
         </w:rPr>
       </w:pPr>
-      <w:bookmarkStart w:id="9" w:name="_Toc514783165"/>
+      <w:bookmarkStart w:id="8" w:name="_Toc515098578"/>
       <w:r>
         <w:t xml:space="preserve">Figure </w:t>
       </w:r>
@@ -4092,7 +4223,7 @@
       <w:r>
         <w:t>Processus métier</w:t>
       </w:r>
-      <w:bookmarkEnd w:id="9"/>
+      <w:bookmarkEnd w:id="8"/>
     </w:p>
     <w:p>
       <w:r>
@@ -4118,11 +4249,11 @@
       <w:pPr>
         <w:pStyle w:val="Titre2"/>
       </w:pPr>
-      <w:bookmarkStart w:id="10" w:name="_Toc514780305"/>
+      <w:bookmarkStart w:id="9" w:name="_Toc515097673"/>
       <w:r>
         <w:t>Organisation fonctionnelle</w:t>
       </w:r>
-      <w:bookmarkEnd w:id="10"/>
+      <w:bookmarkEnd w:id="9"/>
     </w:p>
     <w:p>
       <w:r>
@@ -4207,15 +4338,12 @@
     </w:p>
     <w:p>
       <w:pPr>
-        <w:keepNext/>
+        <w:pStyle w:val="Image"/>
       </w:pPr>
       <w:r>
         <w:rPr>
           <w:rStyle w:val="Lienhypertexte"/>
-          <w:noProof/>
-          <w:color w:val="000000" w:themeColor="text1"/>
-          <w:sz w:val="24"/>
-          <w:szCs w:val="24"/>
+          <w:color w:val="auto"/>
           <w:u w:val="none"/>
         </w:rPr>
         <w:drawing>
@@ -4236,7 +4364,7 @@
                     </pic:cNvPicPr>
                   </pic:nvPicPr>
                   <pic:blipFill>
-                    <a:blip r:embed="rId19">
+                    <a:blip r:embed="rId16">
                       <a:extLst>
                         <a:ext uri="{28A0092B-C50C-407E-A947-70E740481C1C}">
                           <a14:useLocalDpi xmlns:a14="http://schemas.microsoft.com/office/drawing/2010/main" val="0"/>
@@ -4279,7 +4407,7 @@
           <w:u w:val="none"/>
         </w:rPr>
       </w:pPr>
-      <w:bookmarkStart w:id="11" w:name="_Toc514783166"/>
+      <w:bookmarkStart w:id="10" w:name="_Toc515098579"/>
       <w:r>
         <w:t xml:space="preserve">Figure </w:t>
       </w:r>
@@ -4297,7 +4425,7 @@
       <w:r>
         <w:t>Vue globale de l'analyse fonctionnelle</w:t>
       </w:r>
-      <w:bookmarkEnd w:id="11"/>
+      <w:bookmarkEnd w:id="10"/>
     </w:p>
     <w:p>
       <w:pPr>
@@ -4343,31 +4471,421 @@
       <w:pPr>
         <w:pStyle w:val="Titre2"/>
       </w:pPr>
-      <w:bookmarkStart w:id="12" w:name="_Toc514780306"/>
+      <w:bookmarkStart w:id="11" w:name="_Toc515097674"/>
       <w:r>
         <w:lastRenderedPageBreak/>
         <w:t>Projection organisation cible</w:t>
       </w:r>
+      <w:bookmarkEnd w:id="11"/>
+    </w:p>
+    <w:p>
+      <w:r>
+        <w:t>De façon à faire évoluer son activité dans le futur, l’entreprise Aero-Breizh a défini des orientations stratégiques de façon à développer sa rentabilité. Les orientations sont listées dans la Figure 5 présentée ci-dessous.</w:t>
+      </w:r>
+    </w:p>
+    <w:p>
+      <w:pPr>
+        <w:pStyle w:val="Image"/>
+      </w:pPr>
+      <w:r>
+        <w:drawing>
+          <wp:inline distT="0" distB="0" distL="0" distR="0" wp14:anchorId="39ECFC77" wp14:editId="130817E5">
+            <wp:extent cx="5731509" cy="4772626"/>
+            <wp:effectExtent l="0" t="0" r="3175" b="9525"/>
+            <wp:docPr id="2" name="Image 2"/>
+            <wp:cNvGraphicFramePr>
+              <a:graphicFrameLocks xmlns:a="http://schemas.openxmlformats.org/drawingml/2006/main" noChangeAspect="1"/>
+            </wp:cNvGraphicFramePr>
+            <a:graphic xmlns:a="http://schemas.openxmlformats.org/drawingml/2006/main">
+              <a:graphicData uri="http://schemas.openxmlformats.org/drawingml/2006/picture">
+                <pic:pic xmlns:pic="http://schemas.openxmlformats.org/drawingml/2006/picture">
+                  <pic:nvPicPr>
+                    <pic:cNvPr id="1" name=""/>
+                    <pic:cNvPicPr/>
+                  </pic:nvPicPr>
+                  <pic:blipFill>
+                    <a:blip r:embed="rId17">
+                      <a:extLst>
+                        <a:ext uri="{28A0092B-C50C-407E-A947-70E740481C1C}">
+                          <a14:useLocalDpi xmlns:a14="http://schemas.microsoft.com/office/drawing/2010/main" val="0"/>
+                        </a:ext>
+                      </a:extLst>
+                    </a:blip>
+                    <a:stretch>
+                      <a:fillRect/>
+                    </a:stretch>
+                  </pic:blipFill>
+                  <pic:spPr>
+                    <a:xfrm>
+                      <a:off x="0" y="0"/>
+                      <a:ext cx="5731509" cy="4772626"/>
+                    </a:xfrm>
+                    <a:prstGeom prst="rect">
+                      <a:avLst/>
+                    </a:prstGeom>
+                  </pic:spPr>
+                </pic:pic>
+              </a:graphicData>
+            </a:graphic>
+          </wp:inline>
+        </w:drawing>
+      </w:r>
+    </w:p>
+    <w:p>
+      <w:pPr>
+        <w:pStyle w:val="Lgende"/>
+      </w:pPr>
+      <w:bookmarkStart w:id="12" w:name="_Toc515098580"/>
+      <w:r>
+        <w:t xml:space="preserve">Figure </w:t>
+      </w:r>
+      <w:fldSimple w:instr=" SEQ Figure \* ARABIC ">
+        <w:r>
+          <w:rPr>
+            <w:noProof/>
+          </w:rPr>
+          <w:t>5</w:t>
+        </w:r>
+      </w:fldSimple>
+      <w:r>
+        <w:t xml:space="preserve"> - </w:t>
+      </w:r>
+      <w:r>
+        <w:t>Stratégie</w:t>
+      </w:r>
       <w:bookmarkEnd w:id="12"/>
     </w:p>
     <w:p>
       <w:r>
-        <w:t>De façon à faire évoluer son activité dans le futur, l’entreprise Aero-Breizh a défini des orientations stratégiques de façon à développer sa rentabilité. Les orientations sont listées dans la Figure 5 présentée ci-dessous.</w:t>
-      </w:r>
-    </w:p>
-    <w:p>
-      <w:pPr>
-        <w:keepNext/>
-      </w:pPr>
-      <w:r>
-        <w:rPr>
-          <w:noProof/>
-        </w:rPr>
+        <w:t>Une fois les orientations définies, il a été estimé que le SI était très découpé en applications indépendantes et, par conséquent, la communication entre elles était très difficile.</w:t>
+      </w:r>
+    </w:p>
+    <w:p>
+      <w:r>
+        <w:t>Les preneurs de décision, à savoir, le Conseil d’Administration et le Comité de Direction, on</w:t>
+      </w:r>
+      <w:r>
+        <w:t>t</w:t>
+      </w:r>
+      <w:r>
+        <w:t xml:space="preserve"> pris la décision d’harmoniser le SI et de fusionner toutes les applications indépendantes sur une seule solution unique.</w:t>
+      </w:r>
+    </w:p>
+    <w:p>
+      <w:r>
+        <w:t>Pour cela, des quatre projets à choisir, nous avons sélectionné les projets :</w:t>
+      </w:r>
+    </w:p>
+    <w:p>
+      <w:pPr>
+        <w:pStyle w:val="Paragraphedeliste"/>
+        <w:numPr>
+          <w:ilvl w:val="0"/>
+          <w:numId w:val="13"/>
+        </w:numPr>
+      </w:pPr>
+      <w:r>
+        <w:t>P</w:t>
+      </w:r>
+      <w:r>
+        <w:t xml:space="preserve">rojet d'infrastructure </w:t>
+      </w:r>
+      <w:r>
+        <w:t>A</w:t>
+      </w:r>
+      <w:r>
+        <w:t>éroNet</w:t>
+      </w:r>
+    </w:p>
+    <w:p>
+      <w:pPr>
+        <w:pStyle w:val="Paragraphedeliste"/>
+        <w:numPr>
+          <w:ilvl w:val="0"/>
+          <w:numId w:val="13"/>
+        </w:numPr>
+      </w:pPr>
+      <w:bookmarkStart w:id="13" w:name="_Hlk514112865"/>
+      <w:r>
+        <w:t xml:space="preserve">Projet </w:t>
+      </w:r>
+      <w:r>
+        <w:t>ANIS</w:t>
+      </w:r>
+      <w:r>
+        <w:t xml:space="preserve"> du déploiement de l'</w:t>
+      </w:r>
+      <w:r>
+        <w:t>ERP</w:t>
+      </w:r>
+      <w:bookmarkEnd w:id="13"/>
+    </w:p>
+    <w:p>
+      <w:pPr>
+        <w:pStyle w:val="Paragraphedeliste"/>
+        <w:numPr>
+          <w:ilvl w:val="0"/>
+          <w:numId w:val="13"/>
+        </w:numPr>
+      </w:pPr>
+      <w:r>
+        <w:t>Projet 03</w:t>
+      </w:r>
+    </w:p>
+    <w:p>
+      <w:r>
+        <w:t xml:space="preserve">Ces </w:t>
+      </w:r>
+      <w:r>
+        <w:t>projets</w:t>
+      </w:r>
+      <w:r>
+        <w:t>,</w:t>
+      </w:r>
+      <w:r>
+        <w:t xml:space="preserve"> qui répondront aux objectifs principaux,</w:t>
+      </w:r>
+      <w:r>
+        <w:t xml:space="preserve"> ses objectifs et les modifications qui seront apportés au SI seront plus détaillées dans le</w:t>
+      </w:r>
+      <w:r>
+        <w:t>s</w:t>
+      </w:r>
+      <w:r>
+        <w:t xml:space="preserve"> chapitre</w:t>
+      </w:r>
+      <w:r>
+        <w:t>s</w:t>
+      </w:r>
+      <w:r>
+        <w:t xml:space="preserve"> suivant</w:t>
+      </w:r>
+      <w:r>
+        <w:t>s</w:t>
+      </w:r>
+      <w:r>
+        <w:t>.</w:t>
+      </w:r>
+    </w:p>
+    <w:p>
+      <w:pPr>
+        <w:pStyle w:val="Titre1"/>
+      </w:pPr>
+      <w:bookmarkStart w:id="14" w:name="_Toc515097675"/>
+      <w:r>
+        <w:lastRenderedPageBreak/>
+        <w:t>SI Actuel</w:t>
+      </w:r>
+      <w:bookmarkEnd w:id="14"/>
+    </w:p>
+    <w:p>
+      <w:r>
+        <w:t xml:space="preserve">A l’état actuel, </w:t>
+      </w:r>
+      <w:r>
+        <w:t xml:space="preserve">comme explicité précédemment, </w:t>
+      </w:r>
+      <w:r>
+        <w:t xml:space="preserve">le SI d’Aero-Breizh </w:t>
+      </w:r>
+      <w:r>
+        <w:t>est découpé en applications indépendantes et sans communications entre elles.</w:t>
+      </w:r>
+    </w:p>
+    <w:p>
+      <w:r>
+        <w:t>Ci-dessous</w:t>
+      </w:r>
+      <w:r>
+        <w:t>,</w:t>
+      </w:r>
+      <w:r>
+        <w:t xml:space="preserve"> nous présentons les composants </w:t>
+      </w:r>
+      <w:r>
+        <w:t xml:space="preserve">fonctionnels </w:t>
+      </w:r>
+      <w:r>
+        <w:t>du SI</w:t>
+      </w:r>
+      <w:r>
+        <w:t>, qui sont</w:t>
+      </w:r>
+      <w:r>
+        <w:t xml:space="preserve"> directement liées aux fonctions d’Aero-Breizh.</w:t>
+      </w:r>
+    </w:p>
+    <w:p>
+      <w:pPr>
+        <w:pStyle w:val="Image"/>
+      </w:pPr>
+      <w:r>
         <w:drawing>
-          <wp:inline distT="0" distB="0" distL="0" distR="0" wp14:anchorId="39ECFC77" wp14:editId="199FBFDE">
-            <wp:extent cx="5731510" cy="4772626"/>
-            <wp:effectExtent l="0" t="0" r="2540" b="9525"/>
-            <wp:docPr id="2" name="Image 2"/>
+          <wp:inline distT="0" distB="0" distL="0" distR="0" wp14:anchorId="5159CD9F" wp14:editId="6DF5CEE7">
+            <wp:extent cx="5731510" cy="3980794"/>
+            <wp:effectExtent l="0" t="0" r="2540" b="1270"/>
+            <wp:docPr id="7" name="Image 7"/>
+            <wp:cNvGraphicFramePr>
+              <a:graphicFrameLocks xmlns:a="http://schemas.openxmlformats.org/drawingml/2006/main" noChangeAspect="1"/>
+            </wp:cNvGraphicFramePr>
+            <a:graphic xmlns:a="http://schemas.openxmlformats.org/drawingml/2006/main">
+              <a:graphicData uri="http://schemas.openxmlformats.org/drawingml/2006/picture">
+                <pic:pic xmlns:pic="http://schemas.openxmlformats.org/drawingml/2006/picture">
+                  <pic:nvPicPr>
+                    <pic:cNvPr id="1" name=""/>
+                    <pic:cNvPicPr/>
+                  </pic:nvPicPr>
+                  <pic:blipFill>
+                    <a:blip r:embed="rId18">
+                      <a:extLst>
+                        <a:ext uri="{28A0092B-C50C-407E-A947-70E740481C1C}">
+                          <a14:useLocalDpi xmlns:a14="http://schemas.microsoft.com/office/drawing/2010/main" val="0"/>
+                        </a:ext>
+                      </a:extLst>
+                    </a:blip>
+                    <a:stretch>
+                      <a:fillRect/>
+                    </a:stretch>
+                  </pic:blipFill>
+                  <pic:spPr>
+                    <a:xfrm>
+                      <a:off x="0" y="0"/>
+                      <a:ext cx="5731510" cy="3980794"/>
+                    </a:xfrm>
+                    <a:prstGeom prst="rect">
+                      <a:avLst/>
+                    </a:prstGeom>
+                  </pic:spPr>
+                </pic:pic>
+              </a:graphicData>
+            </a:graphic>
+          </wp:inline>
+        </w:drawing>
+      </w:r>
+    </w:p>
+    <w:p>
+      <w:pPr>
+        <w:pStyle w:val="Lgende"/>
+      </w:pPr>
+      <w:bookmarkStart w:id="15" w:name="_Toc515098581"/>
+      <w:r>
+        <w:t xml:space="preserve">Figure </w:t>
+      </w:r>
+      <w:fldSimple w:instr=" SEQ Figure \* ARABIC ">
+        <w:r>
+          <w:rPr>
+            <w:noProof/>
+          </w:rPr>
+          <w:t>6</w:t>
+        </w:r>
+      </w:fldSimple>
+      <w:r>
+        <w:t xml:space="preserve"> - POS Applicatif actuel</w:t>
+      </w:r>
+      <w:bookmarkEnd w:id="15"/>
+    </w:p>
+    <w:p>
+      <w:r>
+        <w:t>Chacun de ces composants réalise un service qui sera consommé par des fonctions métiers. Par exemple, le composant d’ingénierie réalise un service d’ingénierie qui sera consommé par la fonction Ingénierie et gestion des données techniques.</w:t>
+      </w:r>
+      <w:r>
+        <w:t xml:space="preserve"> Voici un diagramme avec les liaisons entre la couche fonctionnelle et la couche métier :</w:t>
+      </w:r>
+    </w:p>
+    <w:p>
+      <w:pPr>
+        <w:pStyle w:val="Image"/>
+      </w:pPr>
+      <w:r>
+        <w:drawing>
+          <wp:inline distT="0" distB="0" distL="0" distR="0" wp14:anchorId="5AA9EA54" wp14:editId="0279E319">
+            <wp:extent cx="5073169" cy="1924057"/>
+            <wp:effectExtent l="0" t="0" r="0" b="0"/>
+            <wp:docPr id="9" name="Image 9"/>
+            <wp:cNvGraphicFramePr>
+              <a:graphicFrameLocks xmlns:a="http://schemas.openxmlformats.org/drawingml/2006/main" noChangeAspect="1"/>
+            </wp:cNvGraphicFramePr>
+            <a:graphic xmlns:a="http://schemas.openxmlformats.org/drawingml/2006/main">
+              <a:graphicData uri="http://schemas.openxmlformats.org/drawingml/2006/picture">
+                <pic:pic xmlns:pic="http://schemas.openxmlformats.org/drawingml/2006/picture">
+                  <pic:nvPicPr>
+                    <pic:cNvPr id="1" name=""/>
+                    <pic:cNvPicPr/>
+                  </pic:nvPicPr>
+                  <pic:blipFill>
+                    <a:blip r:embed="rId19">
+                      <a:extLst>
+                        <a:ext uri="{28A0092B-C50C-407E-A947-70E740481C1C}">
+                          <a14:useLocalDpi xmlns:a14="http://schemas.microsoft.com/office/drawing/2010/main" val="0"/>
+                        </a:ext>
+                      </a:extLst>
+                    </a:blip>
+                    <a:stretch>
+                      <a:fillRect/>
+                    </a:stretch>
+                  </pic:blipFill>
+                  <pic:spPr>
+                    <a:xfrm>
+                      <a:off x="0" y="0"/>
+                      <a:ext cx="5073169" cy="1924057"/>
+                    </a:xfrm>
+                    <a:prstGeom prst="rect">
+                      <a:avLst/>
+                    </a:prstGeom>
+                  </pic:spPr>
+                </pic:pic>
+              </a:graphicData>
+            </a:graphic>
+          </wp:inline>
+        </w:drawing>
+      </w:r>
+    </w:p>
+    <w:p>
+      <w:pPr>
+        <w:pStyle w:val="Lgende"/>
+      </w:pPr>
+      <w:bookmarkStart w:id="16" w:name="_Toc515098582"/>
+      <w:r>
+        <w:t xml:space="preserve">Figure </w:t>
+      </w:r>
+      <w:fldSimple w:instr=" SEQ Figure \* ARABIC ">
+        <w:r>
+          <w:rPr>
+            <w:noProof/>
+          </w:rPr>
+          <w:t>7</w:t>
+        </w:r>
+      </w:fldSimple>
+      <w:r>
+        <w:t xml:space="preserve"> - </w:t>
+      </w:r>
+      <w:r>
+        <w:t>Lien</w:t>
+      </w:r>
+      <w:r>
+        <w:t xml:space="preserve"> : Métier &lt;-&gt; Fonctionnel</w:t>
+      </w:r>
+      <w:bookmarkEnd w:id="16"/>
+    </w:p>
+    <w:p>
+      <w:r>
+        <w:lastRenderedPageBreak/>
+        <w:t xml:space="preserve">Techniquement, le SI est </w:t>
+      </w:r>
+      <w:r>
+        <w:t>découpé en trois types de réseaux :</w:t>
+      </w:r>
+    </w:p>
+    <w:p>
+      <w:pPr>
+        <w:pStyle w:val="Image"/>
+      </w:pPr>
+      <w:r>
+        <w:drawing>
+          <wp:inline distT="0" distB="0" distL="0" distR="0" wp14:anchorId="1AFBF6DD" wp14:editId="70F02ECF">
+            <wp:extent cx="5731510" cy="3049737"/>
+            <wp:effectExtent l="0" t="0" r="2540" b="0"/>
+            <wp:docPr id="10" name="Image 10"/>
             <wp:cNvGraphicFramePr>
               <a:graphicFrameLocks xmlns:a="http://schemas.openxmlformats.org/drawingml/2006/main" noChangeAspect="1"/>
             </wp:cNvGraphicFramePr>
@@ -4393,7 +4911,7 @@
                   <pic:spPr>
                     <a:xfrm>
                       <a:off x="0" y="0"/>
-                      <a:ext cx="5731510" cy="4772626"/>
+                      <a:ext cx="5731510" cy="3049737"/>
                     </a:xfrm>
                     <a:prstGeom prst="rect">
                       <a:avLst/>
@@ -4410,7 +4928,7 @@
       <w:pPr>
         <w:pStyle w:val="Lgende"/>
       </w:pPr>
-      <w:bookmarkStart w:id="13" w:name="_Toc514783167"/>
+      <w:bookmarkStart w:id="17" w:name="_Toc515098583"/>
       <w:r>
         <w:t xml:space="preserve">Figure </w:t>
       </w:r>
@@ -4419,137 +4937,138 @@
           <w:rPr>
             <w:noProof/>
           </w:rPr>
-          <w:t>5</w:t>
+          <w:t>8</w:t>
         </w:r>
       </w:fldSimple>
       <w:r>
         <w:t xml:space="preserve"> - </w:t>
       </w:r>
       <w:r>
-        <w:t>Stratégie</w:t>
-      </w:r>
-      <w:bookmarkEnd w:id="13"/>
-    </w:p>
-    <w:p>
-      <w:r>
-        <w:t>Une fois les orientations définies, il a été estimé que le SI était très découpé en applications indépendantes et, par conséquent, la communication entre elles était très difficile.</w:t>
-      </w:r>
-    </w:p>
-    <w:p>
-      <w:r>
-        <w:t>Les preneurs de décision, à savoir, le Conseil d’Administration et le Comité de Direction, on</w:t>
-      </w:r>
-      <w:r>
-        <w:t>t</w:t>
-      </w:r>
-      <w:r>
-        <w:t xml:space="preserve"> pris la décision d’harmoniser le SI et de fusionner toutes les applications indépendantes sur une seule solution unique.</w:t>
-      </w:r>
-    </w:p>
-    <w:p>
-      <w:r>
-        <w:t>Pour cela, des quatre projets à choisir, nous avons sélectionné les projets :</w:t>
-      </w:r>
-    </w:p>
-    <w:p>
-      <w:pPr>
-        <w:pStyle w:val="Paragraphedeliste"/>
-        <w:numPr>
-          <w:ilvl w:val="0"/>
-          <w:numId w:val="13"/>
-        </w:numPr>
-      </w:pPr>
-      <w:r>
-        <w:t>P</w:t>
-      </w:r>
-      <w:r>
-        <w:t xml:space="preserve">rojet d'infrastructure </w:t>
-      </w:r>
-      <w:r>
-        <w:t>A</w:t>
-      </w:r>
-      <w:r>
-        <w:t>éroNet</w:t>
-      </w:r>
-    </w:p>
-    <w:p>
-      <w:pPr>
-        <w:pStyle w:val="Paragraphedeliste"/>
-        <w:numPr>
-          <w:ilvl w:val="0"/>
-          <w:numId w:val="13"/>
-        </w:numPr>
-      </w:pPr>
-      <w:bookmarkStart w:id="14" w:name="_Hlk514112865"/>
-      <w:r>
-        <w:t xml:space="preserve">Projet </w:t>
-      </w:r>
-      <w:r>
-        <w:t>ANIS</w:t>
-      </w:r>
-      <w:r>
-        <w:t xml:space="preserve"> du déploiement de l'</w:t>
-      </w:r>
-      <w:r>
-        <w:t>ERP</w:t>
-      </w:r>
-    </w:p>
-    <w:bookmarkEnd w:id="14"/>
-    <w:p>
-      <w:r>
-        <w:t>Ces deux projets</w:t>
-      </w:r>
-      <w:r>
-        <w:t xml:space="preserve"> répondront aux deux objectifs principaux, indiqués auparavant.</w:t>
-      </w:r>
-    </w:p>
-    <w:p>
-      <w:r>
-        <w:t>Les projets</w:t>
-      </w:r>
-      <w:r>
-        <w:t>, ses objectifs et les modifications qui seront apportés au SI seront plus détaillées dans le chapitre suivant.</w:t>
+        <w:t>Infrastructure Actuelle</w:t>
+      </w:r>
+      <w:bookmarkEnd w:id="17"/>
+    </w:p>
+    <w:p>
+      <w:r>
+        <w:t>Contrairement au réseau de voix et au domaine de gestion du réseau de données, le domaine technique est assuré par une solution externalisée.</w:t>
+      </w:r>
+    </w:p>
+    <w:p>
+      <w:r>
+        <w:t>Le réseau SITA lie tous les opérateurs et les avions avec des liens voix/données. La communication avec les avions peut être effectuée soit par radio VHF, soit par une extension datalink du réseau SITA.</w:t>
+      </w:r>
+    </w:p>
+    <w:p>
+      <w:r>
+        <w:t>Voici le lien entre la couche technique et la couche fonctionnelle :</w:t>
+      </w:r>
+    </w:p>
+    <w:p>
+      <w:pPr>
+        <w:pStyle w:val="Image"/>
+      </w:pPr>
+      <w:r>
+        <w:drawing>
+          <wp:inline distT="0" distB="0" distL="0" distR="0" wp14:anchorId="6E30319B" wp14:editId="5838C399">
+            <wp:extent cx="4143470" cy="1838074"/>
+            <wp:effectExtent l="0" t="0" r="0" b="0"/>
+            <wp:docPr id="11" name="Image 11"/>
+            <wp:cNvGraphicFramePr>
+              <a:graphicFrameLocks xmlns:a="http://schemas.openxmlformats.org/drawingml/2006/main" noChangeAspect="1"/>
+            </wp:cNvGraphicFramePr>
+            <a:graphic xmlns:a="http://schemas.openxmlformats.org/drawingml/2006/main">
+              <a:graphicData uri="http://schemas.openxmlformats.org/drawingml/2006/picture">
+                <pic:pic xmlns:pic="http://schemas.openxmlformats.org/drawingml/2006/picture">
+                  <pic:nvPicPr>
+                    <pic:cNvPr id="1" name=""/>
+                    <pic:cNvPicPr/>
+                  </pic:nvPicPr>
+                  <pic:blipFill>
+                    <a:blip r:embed="rId21"/>
+                    <a:stretch>
+                      <a:fillRect/>
+                    </a:stretch>
+                  </pic:blipFill>
+                  <pic:spPr>
+                    <a:xfrm>
+                      <a:off x="0" y="0"/>
+                      <a:ext cx="4162412" cy="1846477"/>
+                    </a:xfrm>
+                    <a:prstGeom prst="rect">
+                      <a:avLst/>
+                    </a:prstGeom>
+                  </pic:spPr>
+                </pic:pic>
+              </a:graphicData>
+            </a:graphic>
+          </wp:inline>
+        </w:drawing>
+      </w:r>
+    </w:p>
+    <w:p>
+      <w:pPr>
+        <w:pStyle w:val="Lgende"/>
+      </w:pPr>
+      <w:bookmarkStart w:id="18" w:name="_Toc515098584"/>
+      <w:r>
+        <w:t xml:space="preserve">Figure </w:t>
+      </w:r>
+      <w:fldSimple w:instr=" SEQ Figure \* ARABIC ">
+        <w:r>
+          <w:rPr>
+            <w:noProof/>
+          </w:rPr>
+          <w:t>9</w:t>
+        </w:r>
+      </w:fldSimple>
+      <w:r>
+        <w:t xml:space="preserve"> - </w:t>
+      </w:r>
+      <w:r>
+        <w:t xml:space="preserve">Lien : </w:t>
+      </w:r>
+      <w:r>
+        <w:t>Fonctionnel</w:t>
+      </w:r>
+      <w:r>
+        <w:t xml:space="preserve"> &lt;-&gt; Technique</w:t>
+      </w:r>
+      <w:bookmarkEnd w:id="18"/>
+    </w:p>
+    <w:p/>
+    <w:p>
+      <w:r>
+        <w:t>Une fois de plus, aucune communication ou liaison existe entre chaque composant de notre architecture technique, rendant le travail des opérateurs et les échanges plus difficiles.</w:t>
+      </w:r>
+    </w:p>
+    <w:p>
+      <w:r>
+        <w:t xml:space="preserve">Dans le prochain chapitre, nous allons détailler les projets retenus pour améliorer les échanges et les processus, en créant un SI plus homogène et facilement </w:t>
+      </w:r>
+      <w:r>
+        <w:t>évolutif.</w:t>
       </w:r>
     </w:p>
     <w:p>
       <w:pPr>
         <w:pStyle w:val="Titre1"/>
       </w:pPr>
-      <w:bookmarkStart w:id="15" w:name="_Toc514780307"/>
-      <w:r>
-        <w:lastRenderedPageBreak/>
-        <w:t>SI Actuel</w:t>
-      </w:r>
-      <w:bookmarkEnd w:id="15"/>
-    </w:p>
-    <w:p/>
-    <w:p/>
-    <w:p/>
-    <w:p>
-      <w:r>
-        <w:br w:type="page"/>
-      </w:r>
-    </w:p>
-    <w:p>
-      <w:pPr>
-        <w:pStyle w:val="Titre1"/>
-      </w:pPr>
-      <w:bookmarkStart w:id="16" w:name="_Toc514780308"/>
+      <w:bookmarkStart w:id="19" w:name="_Toc515097676"/>
       <w:r>
         <w:lastRenderedPageBreak/>
         <w:t>Projets retenus</w:t>
       </w:r>
-      <w:bookmarkEnd w:id="16"/>
+      <w:bookmarkEnd w:id="19"/>
     </w:p>
     <w:p>
       <w:pPr>
         <w:pStyle w:val="Titre2"/>
       </w:pPr>
-      <w:bookmarkStart w:id="17" w:name="_Toc514780309"/>
+      <w:bookmarkStart w:id="20" w:name="_Toc515097677"/>
       <w:r>
         <w:t>Vue globale</w:t>
       </w:r>
-      <w:bookmarkEnd w:id="17"/>
+      <w:bookmarkEnd w:id="20"/>
     </w:p>
     <w:p/>
     <w:p>
@@ -4563,6 +5082,8 @@
           <w:szCs w:val="26"/>
         </w:rPr>
       </w:pPr>
+      <w:bookmarkStart w:id="21" w:name="_GoBack"/>
+      <w:bookmarkEnd w:id="21"/>
       <w:r>
         <w:br w:type="page"/>
       </w:r>
@@ -4571,7 +5092,7 @@
       <w:pPr>
         <w:pStyle w:val="Titre2"/>
       </w:pPr>
-      <w:bookmarkStart w:id="18" w:name="_Toc514780310"/>
+      <w:bookmarkStart w:id="22" w:name="_Toc515097678"/>
       <w:r>
         <w:lastRenderedPageBreak/>
         <w:t>Projet</w:t>
@@ -4579,40 +5100,28 @@
       <w:r>
         <w:t xml:space="preserve"> infrastructure AéroNet</w:t>
       </w:r>
-      <w:bookmarkEnd w:id="18"/>
+      <w:bookmarkEnd w:id="22"/>
     </w:p>
     <w:p>
       <w:pPr>
         <w:pStyle w:val="Titre3"/>
-        <w:rPr>
-          <w:color w:val="808080" w:themeColor="background1" w:themeShade="80"/>
-        </w:rPr>
-      </w:pPr>
-      <w:bookmarkStart w:id="19" w:name="_Toc514780311"/>
-      <w:r>
-        <w:rPr>
-          <w:color w:val="808080" w:themeColor="background1" w:themeShade="80"/>
-        </w:rPr>
+      </w:pPr>
+      <w:bookmarkStart w:id="23" w:name="_Toc515097679"/>
+      <w:r>
         <w:t>POS Applicatif</w:t>
       </w:r>
-      <w:bookmarkEnd w:id="19"/>
+      <w:bookmarkEnd w:id="23"/>
     </w:p>
     <w:p/>
     <w:p>
       <w:pPr>
         <w:pStyle w:val="Titre3"/>
-        <w:rPr>
-          <w:color w:val="808080" w:themeColor="background1" w:themeShade="80"/>
-        </w:rPr>
-      </w:pPr>
-      <w:bookmarkStart w:id="20" w:name="_Toc514780312"/>
-      <w:r>
-        <w:rPr>
-          <w:color w:val="808080" w:themeColor="background1" w:themeShade="80"/>
-        </w:rPr>
+      </w:pPr>
+      <w:bookmarkStart w:id="24" w:name="_Toc515097680"/>
+      <w:r>
         <w:t>Infrastructure</w:t>
       </w:r>
-      <w:bookmarkEnd w:id="20"/>
+      <w:bookmarkEnd w:id="24"/>
     </w:p>
     <w:p/>
     <w:p>
@@ -4634,45 +5143,67 @@
       <w:pPr>
         <w:pStyle w:val="Titre2"/>
       </w:pPr>
-      <w:bookmarkStart w:id="21" w:name="_Toc514780313"/>
+      <w:bookmarkStart w:id="25" w:name="_Toc515097681"/>
       <w:r>
         <w:lastRenderedPageBreak/>
         <w:t>Projet ANIS du déploiement de l'ERP</w:t>
       </w:r>
-      <w:bookmarkEnd w:id="21"/>
+      <w:bookmarkEnd w:id="25"/>
+    </w:p>
+    <w:p>
+      <w:pPr>
+        <w:jc w:val="left"/>
+        <w:rPr>
+          <w:rFonts w:asciiTheme="majorHAnsi" w:eastAsiaTheme="majorEastAsia" w:hAnsiTheme="majorHAnsi" w:cstheme="majorBidi"/>
+          <w:color w:val="808080" w:themeColor="background1" w:themeShade="80"/>
+          <w:sz w:val="24"/>
+          <w:szCs w:val="24"/>
+        </w:rPr>
+      </w:pPr>
+      <w:r>
+        <w:br w:type="page"/>
+      </w:r>
+    </w:p>
+    <w:p>
+      <w:pPr>
+        <w:pStyle w:val="Titre2"/>
+      </w:pPr>
+      <w:bookmarkStart w:id="26" w:name="_Toc515097682"/>
+      <w:r>
+        <w:lastRenderedPageBreak/>
+        <w:t>Projet 03 (</w:t>
+      </w:r>
+      <w:r>
+        <w:rPr>
+          <w:i/>
+        </w:rPr>
+        <w:t>ON-LINE OVERHAUL OPERATIONS</w:t>
+      </w:r>
+      <w:r>
+        <w:t>)</w:t>
+      </w:r>
+      <w:bookmarkEnd w:id="26"/>
     </w:p>
     <w:p>
       <w:pPr>
         <w:pStyle w:val="Titre3"/>
-        <w:rPr>
-          <w:color w:val="808080" w:themeColor="background1" w:themeShade="80"/>
-        </w:rPr>
-      </w:pPr>
-      <w:bookmarkStart w:id="22" w:name="_Toc514780314"/>
-      <w:r>
-        <w:rPr>
-          <w:color w:val="808080" w:themeColor="background1" w:themeShade="80"/>
-        </w:rPr>
+      </w:pPr>
+      <w:bookmarkStart w:id="27" w:name="_Toc515097683"/>
+      <w:r>
         <w:t>POS Applicatif</w:t>
       </w:r>
-      <w:bookmarkEnd w:id="22"/>
+      <w:bookmarkEnd w:id="27"/>
     </w:p>
     <w:p/>
     <w:p>
       <w:pPr>
         <w:pStyle w:val="Titre3"/>
-        <w:rPr>
-          <w:color w:val="808080" w:themeColor="background1" w:themeShade="80"/>
-        </w:rPr>
-      </w:pPr>
-      <w:bookmarkStart w:id="23" w:name="_Toc514780315"/>
-      <w:r>
-        <w:rPr>
-          <w:color w:val="808080" w:themeColor="background1" w:themeShade="80"/>
-        </w:rPr>
+      </w:pPr>
+      <w:bookmarkStart w:id="28" w:name="_Toc515097684"/>
+      <w:r>
         <w:t>Infrastructure</w:t>
       </w:r>
-      <w:bookmarkEnd w:id="23"/>
+      <w:bookmarkEnd w:id="28"/>
     </w:p>
     <w:p>
       <w:r>
@@ -4683,12 +5214,12 @@
       <w:pPr>
         <w:pStyle w:val="Titre1"/>
       </w:pPr>
-      <w:bookmarkStart w:id="24" w:name="_Toc514780316"/>
+      <w:bookmarkStart w:id="29" w:name="_Toc515097685"/>
       <w:r>
         <w:lastRenderedPageBreak/>
         <w:t>Conclusion</w:t>
       </w:r>
-      <w:bookmarkEnd w:id="24"/>
+      <w:bookmarkEnd w:id="29"/>
     </w:p>
     <w:p>
       <w:pPr>
@@ -4707,33 +5238,33 @@
       <w:pPr>
         <w:pStyle w:val="Titre1"/>
       </w:pPr>
-      <w:bookmarkStart w:id="25" w:name="_Toc514780317"/>
+      <w:bookmarkStart w:id="30" w:name="_Toc515097686"/>
       <w:r>
         <w:lastRenderedPageBreak/>
         <w:t>Glossaire</w:t>
       </w:r>
-      <w:bookmarkEnd w:id="25"/>
+      <w:bookmarkEnd w:id="30"/>
     </w:p>
     <w:p>
       <w:pPr>
         <w:pStyle w:val="Titre2"/>
       </w:pPr>
-      <w:bookmarkStart w:id="26" w:name="_Toc514780318"/>
+      <w:bookmarkStart w:id="31" w:name="_Toc515097687"/>
       <w:r>
         <w:t>Termes</w:t>
       </w:r>
-      <w:bookmarkEnd w:id="26"/>
+      <w:bookmarkEnd w:id="31"/>
     </w:p>
     <w:p/>
     <w:p>
       <w:pPr>
         <w:pStyle w:val="Titre2"/>
       </w:pPr>
-      <w:bookmarkStart w:id="27" w:name="_Toc514780319"/>
+      <w:bookmarkStart w:id="32" w:name="_Toc515097688"/>
       <w:r>
         <w:t>Sigles</w:t>
       </w:r>
-      <w:bookmarkEnd w:id="27"/>
+      <w:bookmarkEnd w:id="32"/>
     </w:p>
     <w:tbl>
       <w:tblPr>
@@ -4756,7 +5287,7 @@
           </w:tcPr>
           <w:p>
             <w:r>
-              <w:t>SI</w:t>
+              <w:t>AOG</w:t>
             </w:r>
           </w:p>
         </w:tc>
@@ -4767,10 +5298,162 @@
           <w:p>
             <w:pPr>
               <w:cnfStyle w:val="100000000000" w:firstRow="1" w:lastRow="0" w:firstColumn="0" w:lastColumn="0" w:oddVBand="0" w:evenVBand="0" w:oddHBand="0" w:evenHBand="0" w:firstRowFirstColumn="0" w:firstRowLastColumn="0" w:lastRowFirstColumn="0" w:lastRowLastColumn="0"/>
+              <w:rPr>
+                <w:b w:val="0"/>
+              </w:rPr>
             </w:pPr>
             <w:r>
+              <w:rPr>
+                <w:b w:val="0"/>
+                <w:i/>
+              </w:rPr>
+              <w:t xml:space="preserve">Aircraft on </w:t>
+            </w:r>
+            <w:proofErr w:type="spellStart"/>
+            <w:r>
+              <w:rPr>
+                <w:b w:val="0"/>
+                <w:i/>
+              </w:rPr>
+              <w:t>ground</w:t>
+            </w:r>
+            <w:proofErr w:type="spellEnd"/>
+            <w:r>
+              <w:rPr>
+                <w:b w:val="0"/>
+              </w:rPr>
+              <w:t xml:space="preserve"> : </w:t>
+            </w:r>
+            <w:r>
+              <w:rPr>
+                <w:b w:val="0"/>
+              </w:rPr>
+              <w:t>Indique qu'un avion d'un opérateur client est bloqué au sol par une panne</w:t>
+            </w:r>
+          </w:p>
+        </w:tc>
+      </w:tr>
+      <w:tr>
+        <w:trPr>
+          <w:cnfStyle w:val="000000100000" w:firstRow="0" w:lastRow="0" w:firstColumn="0" w:lastColumn="0" w:oddVBand="0" w:evenVBand="0" w:oddHBand="1" w:evenHBand="0" w:firstRowFirstColumn="0" w:firstRowLastColumn="0" w:lastRowFirstColumn="0" w:lastRowLastColumn="0"/>
+        </w:trPr>
+        <w:tc>
+          <w:tcPr>
+            <w:cnfStyle w:val="001000000000" w:firstRow="0" w:lastRow="0" w:firstColumn="1" w:lastColumn="0" w:oddVBand="0" w:evenVBand="0" w:oddHBand="0" w:evenHBand="0" w:firstRowFirstColumn="0" w:firstRowLastColumn="0" w:lastRowFirstColumn="0" w:lastRowLastColumn="0"/>
+            <w:tcW w:w="1809" w:type="dxa"/>
+          </w:tcPr>
+          <w:p>
+            <w:r>
+              <w:t>C</w:t>
+            </w:r>
+            <w:r>
+              <w:t>DG</w:t>
+            </w:r>
+          </w:p>
+        </w:tc>
+        <w:tc>
+          <w:tcPr>
+            <w:tcW w:w="7433" w:type="dxa"/>
+          </w:tcPr>
+          <w:p>
+            <w:pPr>
+              <w:cnfStyle w:val="000000100000" w:firstRow="0" w:lastRow="0" w:firstColumn="0" w:lastColumn="0" w:oddVBand="0" w:evenVBand="0" w:oddHBand="1" w:evenHBand="0" w:firstRowFirstColumn="0" w:firstRowLastColumn="0" w:lastRowFirstColumn="0" w:lastRowLastColumn="0"/>
+            </w:pPr>
+            <w:r>
+              <w:t>Charles</w:t>
+            </w:r>
+            <w:r>
+              <w:t>-</w:t>
+            </w:r>
+            <w:r>
+              <w:t>de</w:t>
+            </w:r>
+            <w:r>
+              <w:t>-</w:t>
+            </w:r>
+            <w:r>
+              <w:t>Gaul</w:t>
+            </w:r>
+            <w:r>
+              <w:t>l</w:t>
+            </w:r>
+            <w:r>
+              <w:t>e</w:t>
+            </w:r>
+          </w:p>
+        </w:tc>
+      </w:tr>
+      <w:tr>
+        <w:tc>
+          <w:tcPr>
+            <w:cnfStyle w:val="001000000000" w:firstRow="0" w:lastRow="0" w:firstColumn="1" w:lastColumn="0" w:oddVBand="0" w:evenVBand="0" w:oddHBand="0" w:evenHBand="0" w:firstRowFirstColumn="0" w:firstRowLastColumn="0" w:lastRowFirstColumn="0" w:lastRowLastColumn="0"/>
+            <w:tcW w:w="1809" w:type="dxa"/>
+          </w:tcPr>
+          <w:p>
+            <w:r>
+              <w:t>PCT</w:t>
+            </w:r>
+          </w:p>
+        </w:tc>
+        <w:tc>
+          <w:tcPr>
+            <w:tcW w:w="7433" w:type="dxa"/>
+          </w:tcPr>
+          <w:p>
+            <w:pPr>
+              <w:cnfStyle w:val="000000000000" w:firstRow="0" w:lastRow="0" w:firstColumn="0" w:lastColumn="0" w:oddVBand="0" w:evenVBand="0" w:oddHBand="0" w:evenHBand="0" w:firstRowFirstColumn="0" w:firstRowLastColumn="0" w:lastRowFirstColumn="0" w:lastRowLastColumn="0"/>
+            </w:pPr>
+            <w:r>
+              <w:t>Poste de coordination technique</w:t>
+            </w:r>
+          </w:p>
+        </w:tc>
+      </w:tr>
+      <w:tr>
+        <w:trPr>
+          <w:cnfStyle w:val="000000100000" w:firstRow="0" w:lastRow="0" w:firstColumn="0" w:lastColumn="0" w:oddVBand="0" w:evenVBand="0" w:oddHBand="1" w:evenHBand="0" w:firstRowFirstColumn="0" w:firstRowLastColumn="0" w:lastRowFirstColumn="0" w:lastRowLastColumn="0"/>
+        </w:trPr>
+        <w:tc>
+          <w:tcPr>
+            <w:cnfStyle w:val="001000000000" w:firstRow="0" w:lastRow="0" w:firstColumn="1" w:lastColumn="0" w:oddVBand="0" w:evenVBand="0" w:oddHBand="0" w:evenHBand="0" w:firstRowFirstColumn="0" w:firstRowLastColumn="0" w:lastRowFirstColumn="0" w:lastRowLastColumn="0"/>
+            <w:tcW w:w="1809" w:type="dxa"/>
+          </w:tcPr>
+          <w:p>
+            <w:r>
+              <w:t>SI</w:t>
+            </w:r>
+          </w:p>
+        </w:tc>
+        <w:tc>
+          <w:tcPr>
+            <w:tcW w:w="7433" w:type="dxa"/>
+          </w:tcPr>
+          <w:p>
+            <w:pPr>
+              <w:cnfStyle w:val="000000100000" w:firstRow="0" w:lastRow="0" w:firstColumn="0" w:lastColumn="0" w:oddVBand="0" w:evenVBand="0" w:oddHBand="1" w:evenHBand="0" w:firstRowFirstColumn="0" w:firstRowLastColumn="0" w:lastRowFirstColumn="0" w:lastRowLastColumn="0"/>
+            </w:pPr>
+            <w:r>
               <w:t>Système d’Information</w:t>
             </w:r>
+          </w:p>
+        </w:tc>
+      </w:tr>
+      <w:tr>
+        <w:tc>
+          <w:tcPr>
+            <w:cnfStyle w:val="001000000000" w:firstRow="0" w:lastRow="0" w:firstColumn="1" w:lastColumn="0" w:oddVBand="0" w:evenVBand="0" w:oddHBand="0" w:evenHBand="0" w:firstRowFirstColumn="0" w:firstRowLastColumn="0" w:lastRowFirstColumn="0" w:lastRowLastColumn="0"/>
+            <w:tcW w:w="1809" w:type="dxa"/>
+          </w:tcPr>
+          <w:p/>
+        </w:tc>
+        <w:tc>
+          <w:tcPr>
+            <w:tcW w:w="7433" w:type="dxa"/>
+          </w:tcPr>
+          <w:p>
+            <w:pPr>
+              <w:cnfStyle w:val="000000000000" w:firstRow="0" w:lastRow="0" w:firstColumn="0" w:lastColumn="0" w:oddVBand="0" w:evenVBand="0" w:oddHBand="0" w:evenHBand="0" w:firstRowFirstColumn="0" w:firstRowLastColumn="0" w:lastRowFirstColumn="0" w:lastRowLastColumn="0"/>
+            </w:pPr>
           </w:p>
         </w:tc>
       </w:tr>
@@ -4815,28 +5498,6 @@
           </w:p>
         </w:tc>
       </w:tr>
-      <w:tr>
-        <w:trPr>
-          <w:cnfStyle w:val="000000100000" w:firstRow="0" w:lastRow="0" w:firstColumn="0" w:lastColumn="0" w:oddVBand="0" w:evenVBand="0" w:oddHBand="1" w:evenHBand="0" w:firstRowFirstColumn="0" w:firstRowLastColumn="0" w:lastRowFirstColumn="0" w:lastRowLastColumn="0"/>
-        </w:trPr>
-        <w:tc>
-          <w:tcPr>
-            <w:cnfStyle w:val="001000000000" w:firstRow="0" w:lastRow="0" w:firstColumn="1" w:lastColumn="0" w:oddVBand="0" w:evenVBand="0" w:oddHBand="0" w:evenHBand="0" w:firstRowFirstColumn="0" w:firstRowLastColumn="0" w:lastRowFirstColumn="0" w:lastRowLastColumn="0"/>
-            <w:tcW w:w="1809" w:type="dxa"/>
-          </w:tcPr>
-          <w:p/>
-        </w:tc>
-        <w:tc>
-          <w:tcPr>
-            <w:tcW w:w="7433" w:type="dxa"/>
-          </w:tcPr>
-          <w:p>
-            <w:pPr>
-              <w:cnfStyle w:val="000000100000" w:firstRow="0" w:lastRow="0" w:firstColumn="0" w:lastColumn="0" w:oddVBand="0" w:evenVBand="0" w:oddHBand="1" w:evenHBand="0" w:firstRowFirstColumn="0" w:firstRowLastColumn="0" w:lastRowFirstColumn="0" w:lastRowLastColumn="0"/>
-            </w:pPr>
-          </w:p>
-        </w:tc>
-      </w:tr>
     </w:tbl>
     <w:p/>
     <w:p>
@@ -4856,15 +5517,13 @@
       <w:pPr>
         <w:pStyle w:val="Titre1"/>
       </w:pPr>
-      <w:bookmarkStart w:id="28" w:name="_Toc514780320"/>
+      <w:bookmarkStart w:id="33" w:name="_Toc515097689"/>
       <w:r>
         <w:lastRenderedPageBreak/>
         <w:t>Table des illustrations</w:t>
       </w:r>
-      <w:bookmarkEnd w:id="28"/>
-    </w:p>
-    <w:bookmarkStart w:id="29" w:name="_GoBack"/>
-    <w:bookmarkEnd w:id="29"/>
+      <w:bookmarkEnd w:id="33"/>
+    </w:p>
     <w:p>
       <w:pPr>
         <w:pStyle w:val="Tabledesillustrations"/>
@@ -4886,7 +5545,7 @@
       <w:r>
         <w:fldChar w:fldCharType="separate"/>
       </w:r>
-      <w:hyperlink w:anchor="_Toc514783163" w:history="1">
+      <w:hyperlink w:anchor="_Toc515098576" w:history="1">
         <w:r>
           <w:rPr>
             <w:rStyle w:val="Lienhypertexte"/>
@@ -4913,7 +5572,7 @@
             <w:noProof/>
             <w:webHidden/>
           </w:rPr>
-          <w:instrText xml:space="preserve"> PAGEREF _Toc514783163 \h </w:instrText>
+          <w:instrText xml:space="preserve"> PAGEREF _Toc515098576 \h </w:instrText>
         </w:r>
         <w:r>
           <w:rPr>
@@ -4956,7 +5615,7 @@
           <w:lang w:val="en-GB" w:eastAsia="en-GB"/>
         </w:rPr>
       </w:pPr>
-      <w:hyperlink w:anchor="_Toc514783164" w:history="1">
+      <w:hyperlink w:anchor="_Toc515098577" w:history="1">
         <w:r>
           <w:rPr>
             <w:rStyle w:val="Lienhypertexte"/>
@@ -4983,7 +5642,7 @@
             <w:noProof/>
             <w:webHidden/>
           </w:rPr>
-          <w:instrText xml:space="preserve"> PAGEREF _Toc514783164 \h </w:instrText>
+          <w:instrText xml:space="preserve"> PAGEREF _Toc515098577 \h </w:instrText>
         </w:r>
         <w:r>
           <w:rPr>
@@ -5026,7 +5685,7 @@
           <w:lang w:val="en-GB" w:eastAsia="en-GB"/>
         </w:rPr>
       </w:pPr>
-      <w:hyperlink w:anchor="_Toc514783165" w:history="1">
+      <w:hyperlink w:anchor="_Toc515098578" w:history="1">
         <w:r>
           <w:rPr>
             <w:rStyle w:val="Lienhypertexte"/>
@@ -5053,7 +5712,7 @@
             <w:noProof/>
             <w:webHidden/>
           </w:rPr>
-          <w:instrText xml:space="preserve"> PAGEREF _Toc514783165 \h </w:instrText>
+          <w:instrText xml:space="preserve"> PAGEREF _Toc515098578 \h </w:instrText>
         </w:r>
         <w:r>
           <w:rPr>
@@ -5096,7 +5755,7 @@
           <w:lang w:val="en-GB" w:eastAsia="en-GB"/>
         </w:rPr>
       </w:pPr>
-      <w:hyperlink w:anchor="_Toc514783166" w:history="1">
+      <w:hyperlink w:anchor="_Toc515098579" w:history="1">
         <w:r>
           <w:rPr>
             <w:rStyle w:val="Lienhypertexte"/>
@@ -5123,7 +5782,7 @@
             <w:noProof/>
             <w:webHidden/>
           </w:rPr>
-          <w:instrText xml:space="preserve"> PAGEREF _Toc514783166 \h </w:instrText>
+          <w:instrText xml:space="preserve"> PAGEREF _Toc515098579 \h </w:instrText>
         </w:r>
         <w:r>
           <w:rPr>
@@ -5166,7 +5825,7 @@
           <w:lang w:val="en-GB" w:eastAsia="en-GB"/>
         </w:rPr>
       </w:pPr>
-      <w:hyperlink w:anchor="_Toc514783167" w:history="1">
+      <w:hyperlink w:anchor="_Toc515098580" w:history="1">
         <w:r>
           <w:rPr>
             <w:rStyle w:val="Lienhypertexte"/>
@@ -5193,7 +5852,7 @@
             <w:noProof/>
             <w:webHidden/>
           </w:rPr>
-          <w:instrText xml:space="preserve"> PAGEREF _Toc514783167 \h </w:instrText>
+          <w:instrText xml:space="preserve"> PAGEREF _Toc515098580 \h </w:instrText>
         </w:r>
         <w:r>
           <w:rPr>
@@ -5225,13 +5884,293 @@
       </w:hyperlink>
     </w:p>
     <w:p>
+      <w:pPr>
+        <w:pStyle w:val="Tabledesillustrations"/>
+        <w:tabs>
+          <w:tab w:val="right" w:leader="dot" w:pos="9016"/>
+        </w:tabs>
+        <w:rPr>
+          <w:rFonts w:eastAsiaTheme="minorEastAsia"/>
+          <w:noProof/>
+          <w:lang w:val="en-GB" w:eastAsia="en-GB"/>
+        </w:rPr>
+      </w:pPr>
+      <w:hyperlink w:anchor="_Toc515098581" w:history="1">
+        <w:r>
+          <w:rPr>
+            <w:rStyle w:val="Lienhypertexte"/>
+            <w:noProof/>
+          </w:rPr>
+          <w:t>Figure 6 - POS Applicatif actuel</w:t>
+        </w:r>
+        <w:r>
+          <w:rPr>
+            <w:noProof/>
+            <w:webHidden/>
+          </w:rPr>
+          <w:tab/>
+        </w:r>
+        <w:r>
+          <w:rPr>
+            <w:noProof/>
+            <w:webHidden/>
+          </w:rPr>
+          <w:fldChar w:fldCharType="begin"/>
+        </w:r>
+        <w:r>
+          <w:rPr>
+            <w:noProof/>
+            <w:webHidden/>
+          </w:rPr>
+          <w:instrText xml:space="preserve"> PAGEREF _Toc515098581 \h </w:instrText>
+        </w:r>
+        <w:r>
+          <w:rPr>
+            <w:noProof/>
+            <w:webHidden/>
+          </w:rPr>
+        </w:r>
+        <w:r>
+          <w:rPr>
+            <w:noProof/>
+            <w:webHidden/>
+          </w:rPr>
+          <w:fldChar w:fldCharType="separate"/>
+        </w:r>
+        <w:r>
+          <w:rPr>
+            <w:noProof/>
+            <w:webHidden/>
+          </w:rPr>
+          <w:t>9</w:t>
+        </w:r>
+        <w:r>
+          <w:rPr>
+            <w:noProof/>
+            <w:webHidden/>
+          </w:rPr>
+          <w:fldChar w:fldCharType="end"/>
+        </w:r>
+      </w:hyperlink>
+    </w:p>
+    <w:p>
+      <w:pPr>
+        <w:pStyle w:val="Tabledesillustrations"/>
+        <w:tabs>
+          <w:tab w:val="right" w:leader="dot" w:pos="9016"/>
+        </w:tabs>
+        <w:rPr>
+          <w:rFonts w:eastAsiaTheme="minorEastAsia"/>
+          <w:noProof/>
+          <w:lang w:val="en-GB" w:eastAsia="en-GB"/>
+        </w:rPr>
+      </w:pPr>
+      <w:hyperlink w:anchor="_Toc515098582" w:history="1">
+        <w:r>
+          <w:rPr>
+            <w:rStyle w:val="Lienhypertexte"/>
+            <w:noProof/>
+          </w:rPr>
+          <w:t>Figure 7 - Lien : Métier &lt;-&gt; Fonctionnel</w:t>
+        </w:r>
+        <w:r>
+          <w:rPr>
+            <w:noProof/>
+            <w:webHidden/>
+          </w:rPr>
+          <w:tab/>
+        </w:r>
+        <w:r>
+          <w:rPr>
+            <w:noProof/>
+            <w:webHidden/>
+          </w:rPr>
+          <w:fldChar w:fldCharType="begin"/>
+        </w:r>
+        <w:r>
+          <w:rPr>
+            <w:noProof/>
+            <w:webHidden/>
+          </w:rPr>
+          <w:instrText xml:space="preserve"> PAGEREF _Toc515098582 \h </w:instrText>
+        </w:r>
+        <w:r>
+          <w:rPr>
+            <w:noProof/>
+            <w:webHidden/>
+          </w:rPr>
+        </w:r>
+        <w:r>
+          <w:rPr>
+            <w:noProof/>
+            <w:webHidden/>
+          </w:rPr>
+          <w:fldChar w:fldCharType="separate"/>
+        </w:r>
+        <w:r>
+          <w:rPr>
+            <w:noProof/>
+            <w:webHidden/>
+          </w:rPr>
+          <w:t>9</w:t>
+        </w:r>
+        <w:r>
+          <w:rPr>
+            <w:noProof/>
+            <w:webHidden/>
+          </w:rPr>
+          <w:fldChar w:fldCharType="end"/>
+        </w:r>
+      </w:hyperlink>
+    </w:p>
+    <w:p>
+      <w:pPr>
+        <w:pStyle w:val="Tabledesillustrations"/>
+        <w:tabs>
+          <w:tab w:val="right" w:leader="dot" w:pos="9016"/>
+        </w:tabs>
+        <w:rPr>
+          <w:rFonts w:eastAsiaTheme="minorEastAsia"/>
+          <w:noProof/>
+          <w:lang w:val="en-GB" w:eastAsia="en-GB"/>
+        </w:rPr>
+      </w:pPr>
+      <w:hyperlink w:anchor="_Toc515098583" w:history="1">
+        <w:r>
+          <w:rPr>
+            <w:rStyle w:val="Lienhypertexte"/>
+            <w:noProof/>
+          </w:rPr>
+          <w:t>Figure 8 - Infrastructure Actuelle</w:t>
+        </w:r>
+        <w:r>
+          <w:rPr>
+            <w:noProof/>
+            <w:webHidden/>
+          </w:rPr>
+          <w:tab/>
+        </w:r>
+        <w:r>
+          <w:rPr>
+            <w:noProof/>
+            <w:webHidden/>
+          </w:rPr>
+          <w:fldChar w:fldCharType="begin"/>
+        </w:r>
+        <w:r>
+          <w:rPr>
+            <w:noProof/>
+            <w:webHidden/>
+          </w:rPr>
+          <w:instrText xml:space="preserve"> PAGEREF _Toc515098583 \h </w:instrText>
+        </w:r>
+        <w:r>
+          <w:rPr>
+            <w:noProof/>
+            <w:webHidden/>
+          </w:rPr>
+        </w:r>
+        <w:r>
+          <w:rPr>
+            <w:noProof/>
+            <w:webHidden/>
+          </w:rPr>
+          <w:fldChar w:fldCharType="separate"/>
+        </w:r>
+        <w:r>
+          <w:rPr>
+            <w:noProof/>
+            <w:webHidden/>
+          </w:rPr>
+          <w:t>10</w:t>
+        </w:r>
+        <w:r>
+          <w:rPr>
+            <w:noProof/>
+            <w:webHidden/>
+          </w:rPr>
+          <w:fldChar w:fldCharType="end"/>
+        </w:r>
+      </w:hyperlink>
+    </w:p>
+    <w:p>
+      <w:pPr>
+        <w:pStyle w:val="Tabledesillustrations"/>
+        <w:tabs>
+          <w:tab w:val="right" w:leader="dot" w:pos="9016"/>
+        </w:tabs>
+        <w:rPr>
+          <w:rFonts w:eastAsiaTheme="minorEastAsia"/>
+          <w:noProof/>
+          <w:lang w:val="en-GB" w:eastAsia="en-GB"/>
+        </w:rPr>
+      </w:pPr>
+      <w:hyperlink w:anchor="_Toc515098584" w:history="1">
+        <w:r>
+          <w:rPr>
+            <w:rStyle w:val="Lienhypertexte"/>
+            <w:noProof/>
+          </w:rPr>
+          <w:t>Figure 9 - Lien : Fonctionnel &lt;-&gt; Technique</w:t>
+        </w:r>
+        <w:r>
+          <w:rPr>
+            <w:noProof/>
+            <w:webHidden/>
+          </w:rPr>
+          <w:tab/>
+        </w:r>
+        <w:r>
+          <w:rPr>
+            <w:noProof/>
+            <w:webHidden/>
+          </w:rPr>
+          <w:fldChar w:fldCharType="begin"/>
+        </w:r>
+        <w:r>
+          <w:rPr>
+            <w:noProof/>
+            <w:webHidden/>
+          </w:rPr>
+          <w:instrText xml:space="preserve"> PAGEREF _Toc515098584 \h </w:instrText>
+        </w:r>
+        <w:r>
+          <w:rPr>
+            <w:noProof/>
+            <w:webHidden/>
+          </w:rPr>
+        </w:r>
+        <w:r>
+          <w:rPr>
+            <w:noProof/>
+            <w:webHidden/>
+          </w:rPr>
+          <w:fldChar w:fldCharType="separate"/>
+        </w:r>
+        <w:r>
+          <w:rPr>
+            <w:noProof/>
+            <w:webHidden/>
+          </w:rPr>
+          <w:t>10</w:t>
+        </w:r>
+        <w:r>
+          <w:rPr>
+            <w:noProof/>
+            <w:webHidden/>
+          </w:rPr>
+          <w:fldChar w:fldCharType="end"/>
+        </w:r>
+      </w:hyperlink>
+    </w:p>
+    <w:p>
       <w:r>
         <w:fldChar w:fldCharType="end"/>
       </w:r>
     </w:p>
     <w:p/>
     <w:sectPr>
-      <w:footerReference w:type="default" r:id="rId21"/>
+      <w:footerReference w:type="default" r:id="rId22"/>
       <w:pgSz w:w="11906" w:h="16838"/>
       <w:pgMar w:top="1440" w:right="1440" w:bottom="1440" w:left="1440" w:header="720" w:footer="720" w:gutter="0"/>
       <w:pgNumType w:start="2"/>
@@ -5240,48 +6179,6 @@
     </w:sectPr>
   </w:body>
 </w:document>
-</file>
-
-<file path=word/comments.xml><?xml version="1.0" encoding="utf-8"?>
-<w:comments xmlns:wpc="http://schemas.microsoft.com/office/word/2010/wordprocessingCanvas" xmlns:cx="http://schemas.microsoft.com/office/drawing/2014/chartex" xmlns:cx1="http://schemas.microsoft.com/office/drawing/2015/9/8/chartex" xmlns:cx2="http://schemas.microsoft.com/office/drawing/2015/10/21/chartex" xmlns:cx3="http://schemas.microsoft.com/office/drawing/2016/5/9/chartex" xmlns:cx4="http://schemas.microsoft.com/office/drawing/2016/5/10/chartex" xmlns:cx5="http://schemas.microsoft.com/office/drawing/2016/5/11/chartex" xmlns:cx6="http://schemas.microsoft.com/office/drawing/2016/5/12/chartex" xmlns:cx7="http://schemas.microsoft.com/office/drawing/2016/5/13/chartex" xmlns:cx8="http://schemas.microsoft.com/office/drawing/2016/5/14/chartex" xmlns:mc="http://schemas.openxmlformats.org/markup-compatibility/2006" xmlns:aink="http://schemas.microsoft.com/office/drawing/2016/ink" xmlns:am3d="http://schemas.microsoft.com/office/drawing/2017/model3d" xmlns:o="urn:schemas-microsoft-com:office:office" xmlns:r="http://schemas.openxmlformats.org/officeDocument/2006/relationships" xmlns:m="http://schemas.openxmlformats.org/officeDocument/2006/math" xmlns:v="urn:schemas-microsoft-com:vml" xmlns:wp14="http://schemas.microsoft.com/office/word/2010/wordprocessingDrawing" xmlns:wp="http://schemas.openxmlformats.org/drawingml/2006/wordprocessingDrawing" xmlns:w10="urn:schemas-microsoft-com:office:word" xmlns:w="http://schemas.openxmlformats.org/wordprocessingml/2006/main" xmlns:w14="http://schemas.microsoft.com/office/word/2010/wordml" xmlns:w15="http://schemas.microsoft.com/office/word/2012/wordml" xmlns:w16cid="http://schemas.microsoft.com/office/word/2016/wordml/cid" xmlns:w16se="http://schemas.microsoft.com/office/word/2015/wordml/symex" xmlns:wpg="http://schemas.microsoft.com/office/word/2010/wordprocessingGroup" xmlns:wpi="http://schemas.microsoft.com/office/word/2010/wordprocessingInk" xmlns:wne="http://schemas.microsoft.com/office/word/2006/wordml" xmlns:wps="http://schemas.microsoft.com/office/word/2010/wordprocessingShape" mc:Ignorable="w14 w15 w16se w16cid wp14">
-  <w:comment w:id="1" w:author="Manuel Pires" w:date="2018-05-14T02:16:00Z" w:initials="MP">
-    <w:p>
-      <w:pPr>
-        <w:pStyle w:val="Commentaire"/>
-      </w:pPr>
-      <w:r>
-        <w:rPr>
-          <w:rStyle w:val="Marquedecommentaire"/>
-        </w:rPr>
-        <w:annotationRef/>
-      </w:r>
-      <w:r>
-        <w:t>Modifier cette partie, car le détail du travail est celui du 1</w:t>
-      </w:r>
-      <w:r>
-        <w:rPr>
-          <w:vertAlign w:val="superscript"/>
-        </w:rPr>
-        <w:t>er</w:t>
-      </w:r>
-      <w:r>
-        <w:t xml:space="preserve"> semestre</w:t>
-      </w:r>
-    </w:p>
-  </w:comment>
-</w:comments>
-</file>
-
-<file path=word/commentsExtended.xml><?xml version="1.0" encoding="utf-8"?>
-<w15:commentsEx xmlns:wpc="http://schemas.microsoft.com/office/word/2010/wordprocessingCanvas" xmlns:cx="http://schemas.microsoft.com/office/drawing/2014/chartex" xmlns:cx1="http://schemas.microsoft.com/office/drawing/2015/9/8/chartex" xmlns:cx2="http://schemas.microsoft.com/office/drawing/2015/10/21/chartex" xmlns:cx3="http://schemas.microsoft.com/office/drawing/2016/5/9/chartex" xmlns:cx4="http://schemas.microsoft.com/office/drawing/2016/5/10/chartex" xmlns:cx5="http://schemas.microsoft.com/office/drawing/2016/5/11/chartex" xmlns:cx6="http://schemas.microsoft.com/office/drawing/2016/5/12/chartex" xmlns:cx7="http://schemas.microsoft.com/office/drawing/2016/5/13/chartex" xmlns:cx8="http://schemas.microsoft.com/office/drawing/2016/5/14/chartex" xmlns:mc="http://schemas.openxmlformats.org/markup-compatibility/2006" xmlns:aink="http://schemas.microsoft.com/office/drawing/2016/ink" xmlns:am3d="http://schemas.microsoft.com/office/drawing/2017/model3d" xmlns:o="urn:schemas-microsoft-com:office:office" xmlns:r="http://schemas.openxmlformats.org/officeDocument/2006/relationships" xmlns:m="http://schemas.openxmlformats.org/officeDocument/2006/math" xmlns:v="urn:schemas-microsoft-com:vml" xmlns:wp14="http://schemas.microsoft.com/office/word/2010/wordprocessingDrawing" xmlns:wp="http://schemas.openxmlformats.org/drawingml/2006/wordprocessingDrawing" xmlns:w10="urn:schemas-microsoft-com:office:word" xmlns:w="http://schemas.openxmlformats.org/wordprocessingml/2006/main" xmlns:w14="http://schemas.microsoft.com/office/word/2010/wordml" xmlns:w15="http://schemas.microsoft.com/office/word/2012/wordml" xmlns:w16cid="http://schemas.microsoft.com/office/word/2016/wordml/cid" xmlns:w16se="http://schemas.microsoft.com/office/word/2015/wordml/symex" xmlns:wpg="http://schemas.microsoft.com/office/word/2010/wordprocessingGroup" xmlns:wpi="http://schemas.microsoft.com/office/word/2010/wordprocessingInk" xmlns:wne="http://schemas.microsoft.com/office/word/2006/wordml" xmlns:wps="http://schemas.microsoft.com/office/word/2010/wordprocessingShape" mc:Ignorable="w14 w15 w16se w16cid wp14">
-  <w15:commentEx w15:paraId="5A34BF7B" w15:done="0"/>
-</w15:commentsEx>
-</file>
-
-<file path=word/commentsIds.xml><?xml version="1.0" encoding="utf-8"?>
-<w16cid:commentsIds xmlns:wpc="http://schemas.microsoft.com/office/word/2010/wordprocessingCanvas" xmlns:cx="http://schemas.microsoft.com/office/drawing/2014/chartex" xmlns:cx1="http://schemas.microsoft.com/office/drawing/2015/9/8/chartex" xmlns:cx2="http://schemas.microsoft.com/office/drawing/2015/10/21/chartex" xmlns:cx3="http://schemas.microsoft.com/office/drawing/2016/5/9/chartex" xmlns:cx4="http://schemas.microsoft.com/office/drawing/2016/5/10/chartex" xmlns:cx5="http://schemas.microsoft.com/office/drawing/2016/5/11/chartex" xmlns:cx6="http://schemas.microsoft.com/office/drawing/2016/5/12/chartex" xmlns:cx7="http://schemas.microsoft.com/office/drawing/2016/5/13/chartex" xmlns:cx8="http://schemas.microsoft.com/office/drawing/2016/5/14/chartex" xmlns:mc="http://schemas.openxmlformats.org/markup-compatibility/2006" xmlns:aink="http://schemas.microsoft.com/office/drawing/2016/ink" xmlns:am3d="http://schemas.microsoft.com/office/drawing/2017/model3d" xmlns:o="urn:schemas-microsoft-com:office:office" xmlns:r="http://schemas.openxmlformats.org/officeDocument/2006/relationships" xmlns:m="http://schemas.openxmlformats.org/officeDocument/2006/math" xmlns:v="urn:schemas-microsoft-com:vml" xmlns:wp14="http://schemas.microsoft.com/office/word/2010/wordprocessingDrawing" xmlns:wp="http://schemas.openxmlformats.org/drawingml/2006/wordprocessingDrawing" xmlns:w10="urn:schemas-microsoft-com:office:word" xmlns:w="http://schemas.openxmlformats.org/wordprocessingml/2006/main" xmlns:w14="http://schemas.microsoft.com/office/word/2010/wordml" xmlns:w15="http://schemas.microsoft.com/office/word/2012/wordml" xmlns:w16cid="http://schemas.microsoft.com/office/word/2016/wordml/cid" xmlns:w16se="http://schemas.microsoft.com/office/word/2015/wordml/symex" xmlns:wpg="http://schemas.microsoft.com/office/word/2010/wordprocessingGroup" xmlns:wpi="http://schemas.microsoft.com/office/word/2010/wordprocessingInk" xmlns:wne="http://schemas.microsoft.com/office/word/2006/wordml" xmlns:wps="http://schemas.microsoft.com/office/word/2010/wordprocessingShape" mc:Ignorable="w14 w15 w16se w16cid wp14">
-  <w16cid:commentId w16cid:paraId="5A34BF7B" w16cid:durableId="1EA36FFD"/>
-</w16cid:commentsIds>
 </file>
 
 <file path=word/endnotes.xml><?xml version="1.0" encoding="utf-8"?>
@@ -5332,7 +6229,6 @@
           <w:dataBinding w:prefixMappings="xmlns:ns0='http://purl.org/dc/elements/1.1/' xmlns:ns1='http://schemas.openxmlformats.org/package/2006/metadata/core-properties' " w:xpath="/ns1:coreProperties[1]/ns0:creator[1]" w:storeItemID="{6C3C8BC8-F283-45AE-878A-BAB7291924A1}"/>
           <w:text/>
         </w:sdtPr>
-        <w:sdtEndPr/>
         <w:sdtContent>
           <w:tc>
             <w:tcPr>
@@ -5431,7 +6327,6 @@
           <w:dataBinding w:prefixMappings="xmlns:ns0='http://purl.org/dc/elements/1.1/' xmlns:ns1='http://schemas.openxmlformats.org/package/2006/metadata/core-properties' " w:xpath="/ns1:coreProperties[1]/ns0:creator[1]" w:storeItemID="{6C3C8BC8-F283-45AE-878A-BAB7291924A1}"/>
           <w:text/>
         </w:sdtPr>
-        <w:sdtEndPr/>
         <w:sdtContent>
           <w:tc>
             <w:tcPr>
@@ -5655,7 +6550,6 @@
                             <w:dataBinding w:prefixMappings="xmlns:ns0='http://purl.org/dc/elements/1.1/' xmlns:ns1='http://schemas.openxmlformats.org/package/2006/metadata/core-properties' " w:xpath="/ns1:coreProperties[1]/ns0:title[1]" w:storeItemID="{6C3C8BC8-F283-45AE-878A-BAB7291924A1}"/>
                             <w:text/>
                           </w:sdtPr>
-                          <w:sdtEndPr/>
                           <w:sdtContent>
                             <w:p>
                               <w:pPr>
@@ -5700,7 +6594,6 @@
                       <w:dataBinding w:prefixMappings="xmlns:ns0='http://purl.org/dc/elements/1.1/' xmlns:ns1='http://schemas.openxmlformats.org/package/2006/metadata/core-properties' " w:xpath="/ns1:coreProperties[1]/ns0:title[1]" w:storeItemID="{6C3C8BC8-F283-45AE-878A-BAB7291924A1}"/>
                       <w:text/>
                     </w:sdtPr>
-                    <w:sdtEndPr/>
                     <w:sdtContent>
                       <w:p>
                         <w:pPr>
@@ -7901,14 +8794,6 @@
     <w:abstractNumId w:val="14"/>
   </w:num>
 </w:numbering>
-</file>
-
-<file path=word/people.xml><?xml version="1.0" encoding="utf-8"?>
-<w15:people xmlns:wpc="http://schemas.microsoft.com/office/word/2010/wordprocessingCanvas" xmlns:cx="http://schemas.microsoft.com/office/drawing/2014/chartex" xmlns:cx1="http://schemas.microsoft.com/office/drawing/2015/9/8/chartex" xmlns:cx2="http://schemas.microsoft.com/office/drawing/2015/10/21/chartex" xmlns:cx3="http://schemas.microsoft.com/office/drawing/2016/5/9/chartex" xmlns:cx4="http://schemas.microsoft.com/office/drawing/2016/5/10/chartex" xmlns:cx5="http://schemas.microsoft.com/office/drawing/2016/5/11/chartex" xmlns:cx6="http://schemas.microsoft.com/office/drawing/2016/5/12/chartex" xmlns:cx7="http://schemas.microsoft.com/office/drawing/2016/5/13/chartex" xmlns:cx8="http://schemas.microsoft.com/office/drawing/2016/5/14/chartex" xmlns:mc="http://schemas.openxmlformats.org/markup-compatibility/2006" xmlns:aink="http://schemas.microsoft.com/office/drawing/2016/ink" xmlns:am3d="http://schemas.microsoft.com/office/drawing/2017/model3d" xmlns:o="urn:schemas-microsoft-com:office:office" xmlns:r="http://schemas.openxmlformats.org/officeDocument/2006/relationships" xmlns:m="http://schemas.openxmlformats.org/officeDocument/2006/math" xmlns:v="urn:schemas-microsoft-com:vml" xmlns:wp14="http://schemas.microsoft.com/office/word/2010/wordprocessingDrawing" xmlns:wp="http://schemas.openxmlformats.org/drawingml/2006/wordprocessingDrawing" xmlns:w10="urn:schemas-microsoft-com:office:word" xmlns:w="http://schemas.openxmlformats.org/wordprocessingml/2006/main" xmlns:w14="http://schemas.microsoft.com/office/word/2010/wordml" xmlns:w15="http://schemas.microsoft.com/office/word/2012/wordml" xmlns:w16cid="http://schemas.microsoft.com/office/word/2016/wordml/cid" xmlns:w16se="http://schemas.microsoft.com/office/word/2015/wordml/symex" xmlns:wpg="http://schemas.microsoft.com/office/word/2010/wordprocessingGroup" xmlns:wpi="http://schemas.microsoft.com/office/word/2010/wordprocessingInk" xmlns:wne="http://schemas.microsoft.com/office/word/2006/wordml" xmlns:wps="http://schemas.microsoft.com/office/word/2010/wordprocessingShape" mc:Ignorable="w14 w15 w16se w16cid wp14">
-  <w15:person w15:author="Manuel Pires">
-    <w15:presenceInfo w15:providerId="None" w15:userId="Manuel Pires"/>
-  </w15:person>
-</w15:people>
 </file>
 
 <file path=word/styles.xml><?xml version="1.0" encoding="utf-8"?>
@@ -8397,6 +9282,7 @@
   <w:style w:type="character" w:default="1" w:styleId="Policepardfaut">
     <w:name w:val="Default Paragraph Font"/>
     <w:uiPriority w:val="1"/>
+    <w:semiHidden/>
     <w:unhideWhenUsed/>
   </w:style>
   <w:style w:type="table" w:default="1" w:styleId="TableauNormal">
@@ -8815,9 +9701,10 @@
     <w:uiPriority w:val="35"/>
     <w:unhideWhenUsed/>
     <w:qFormat/>
-    <w:rsid w:val="00007D25"/>
+    <w:rsid w:val="000C49B1"/>
     <w:pPr>
       <w:spacing w:after="200" w:line="240" w:lineRule="auto"/>
+      <w:jc w:val="center"/>
     </w:pPr>
     <w:rPr>
       <w:i/>
@@ -8899,6 +9786,29 @@
         <w:shd w:val="clear" w:color="auto" w:fill="F2F2F2" w:themeFill="background1" w:themeFillShade="F2"/>
       </w:tcPr>
     </w:tblStylePr>
+  </w:style>
+  <w:style w:type="paragraph" w:customStyle="1" w:styleId="Image">
+    <w:name w:val="Image"/>
+    <w:basedOn w:val="Normal"/>
+    <w:link w:val="ImageCar"/>
+    <w:qFormat/>
+    <w:rsid w:val="0013682E"/>
+    <w:pPr>
+      <w:keepNext/>
+      <w:jc w:val="center"/>
+    </w:pPr>
+    <w:rPr>
+      <w:noProof/>
+    </w:rPr>
+  </w:style>
+  <w:style w:type="character" w:customStyle="1" w:styleId="ImageCar">
+    <w:name w:val="Image Car"/>
+    <w:basedOn w:val="Policepardfaut"/>
+    <w:link w:val="Image"/>
+    <w:rsid w:val="0013682E"/>
+    <w:rPr>
+      <w:noProof/>
+    </w:rPr>
   </w:style>
 </w:styles>
 </file>
@@ -9072,6 +9982,7 @@
     <w:rsid w:val="00157BDB"/>
     <w:rsid w:val="00197BE6"/>
     <w:rsid w:val="005F48FB"/>
+    <w:rsid w:val="00695FEF"/>
     <w:rsid w:val="0073653F"/>
     <w:rsid w:val="007F685C"/>
     <w:rsid w:val="00905081"/>
@@ -9926,7 +10837,7 @@
 </file>
 
 <file path=customXml/itemProps2.xml><?xml version="1.0" encoding="utf-8"?>
-<ds:datastoreItem xmlns:ds="http://schemas.openxmlformats.org/officeDocument/2006/customXml" ds:itemID="{646B2B96-3162-4F70-8BC8-DBE22A823FCF}">
+<ds:datastoreItem xmlns:ds="http://schemas.openxmlformats.org/officeDocument/2006/customXml" ds:itemID="{F5ECEE26-DF0F-4D48-B134-9AD1472E93C9}">
   <ds:schemaRefs>
     <ds:schemaRef ds:uri="http://schemas.openxmlformats.org/officeDocument/2006/bibliography"/>
   </ds:schemaRefs>

</xml_diff>

<commit_message>
Modifications dans l'archi et rapport
Modifications dans l'archi et rapport pour prendre en compte les remarques du prof. Le travail est à finir.
</commit_message>
<xml_diff>
--- a/Project/MPI_NPE_Dossier d'analyse NFE210.docx
+++ b/Project/MPI_NPE_Dossier d'analyse NFE210.docx
@@ -593,7 +593,7 @@
               </mc:Choice>
               <mc:Fallback>
                 <w:pict>
-                  <v:group w14:anchorId="340F9762" id="Groupe 2" o:spid="_x0000_s1026" style="position:absolute;margin-left:0;margin-top:0;width:432.65pt;height:448.55pt;z-index:-251664384;mso-width-percent:706;mso-height-percent:566;mso-left-percent:220;mso-top-percent:300;mso-position-horizontal-relative:page;mso-position-vertical-relative:page;mso-width-percent:706;mso-height-percent:566;mso-left-percent:220;mso-top-percent:300" coordsize="43291,44910" o:gfxdata="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">
+                  <v:group w14:anchorId="056658C0" id="Groupe 2" o:spid="_x0000_s1026" style="position:absolute;margin-left:0;margin-top:0;width:432.65pt;height:448.55pt;z-index:-251664384;mso-width-percent:706;mso-height-percent:566;mso-left-percent:220;mso-top-percent:300;mso-position-horizontal-relative:page;mso-position-vertical-relative:page;mso-width-percent:706;mso-height-percent:566;mso-left-percent:220;mso-top-percent:300" coordsize="43291,44910" o:gfxdata="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">
                     <o:lock v:ext="edit" aspectratio="t"/>
                     <v:shape id="Forme libre 64" o:spid="_x0000_s1027" style="position:absolute;left:15017;width:28274;height:28352;visibility:visible;mso-wrap-style:square;v-text-anchor:top" coordsize="1781,1786" o:gfxdata="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" path="m4,1786l,1782,1776,r5,5l4,1786xe" filled="f" stroked="f">
                       <v:path arrowok="t" o:connecttype="custom" o:connectlocs="6350,2835275;0,2828925;2819400,0;2827338,7938;6350,2835275" o:connectangles="0,0,0,0,0"/>
@@ -711,6 +711,7 @@
                                     <w:dataBinding w:prefixMappings="xmlns:ns0='http://purl.org/dc/elements/1.1/' xmlns:ns1='http://schemas.openxmlformats.org/package/2006/metadata/core-properties' " w:xpath="/ns1:coreProperties[1]/ns0:creator[1]" w:storeItemID="{6C3C8BC8-F283-45AE-878A-BAB7291924A1}"/>
                                     <w:text/>
                                   </w:sdtPr>
+                                  <w:sdtEndPr/>
                                   <w:sdtContent>
                                     <w:r>
                                       <w:rPr>
@@ -835,6 +836,7 @@
                               <w:dataBinding w:prefixMappings="xmlns:ns0='http://purl.org/dc/elements/1.1/' xmlns:ns1='http://schemas.openxmlformats.org/package/2006/metadata/core-properties' " w:xpath="/ns1:coreProperties[1]/ns0:creator[1]" w:storeItemID="{6C3C8BC8-F283-45AE-878A-BAB7291924A1}"/>
                               <w:text/>
                             </w:sdtPr>
+                            <w:sdtEndPr/>
                             <w:sdtContent>
                               <w:r>
                                 <w:rPr>
@@ -974,6 +976,7 @@
                                   <w:dataBinding w:prefixMappings="xmlns:ns0='http://purl.org/dc/elements/1.1/' xmlns:ns1='http://schemas.openxmlformats.org/package/2006/metadata/core-properties' " w:xpath="/ns1:coreProperties[1]/ns0:title[1]" w:storeItemID="{6C3C8BC8-F283-45AE-878A-BAB7291924A1}"/>
                                   <w:text/>
                                 </w:sdtPr>
+                                <w:sdtEndPr/>
                                 <w:sdtContent>
                                   <w:p>
                                     <w:pPr>
@@ -1006,6 +1009,7 @@
                                   <w:dataBinding w:prefixMappings="xmlns:ns0='http://schemas.microsoft.com/office/2006/coverPageProps' " w:xpath="/ns0:CoverPageProperties[1]/ns0:Abstract[1]" w:storeItemID="{55AF091B-3C7A-41E3-B477-F2FDAA23CFDA}"/>
                                   <w:text/>
                                 </w:sdtPr>
+                                <w:sdtEndPr/>
                                 <w:sdtContent>
                                   <w:p>
                                     <w:r>
@@ -1053,6 +1057,7 @@
                             <w:dataBinding w:prefixMappings="xmlns:ns0='http://purl.org/dc/elements/1.1/' xmlns:ns1='http://schemas.openxmlformats.org/package/2006/metadata/core-properties' " w:xpath="/ns1:coreProperties[1]/ns0:title[1]" w:storeItemID="{6C3C8BC8-F283-45AE-878A-BAB7291924A1}"/>
                             <w:text/>
                           </w:sdtPr>
+                          <w:sdtEndPr/>
                           <w:sdtContent>
                             <w:p>
                               <w:pPr>
@@ -1085,6 +1090,7 @@
                             <w:dataBinding w:prefixMappings="xmlns:ns0='http://schemas.microsoft.com/office/2006/coverPageProps' " w:xpath="/ns0:CoverPageProperties[1]/ns0:Abstract[1]" w:storeItemID="{55AF091B-3C7A-41E3-B477-F2FDAA23CFDA}"/>
                             <w:text/>
                           </w:sdtPr>
+                          <w:sdtEndPr/>
                           <w:sdtContent>
                             <w:p>
                               <w:r>
@@ -3828,14 +3834,27 @@
       <w:r>
         <w:t xml:space="preserve">Figure </w:t>
       </w:r>
-      <w:fldSimple w:instr=" SEQ Figure \* ARABIC ">
-        <w:r>
-          <w:rPr>
-            <w:noProof/>
-          </w:rPr>
-          <w:t>1</w:t>
-        </w:r>
-      </w:fldSimple>
+      <w:r>
+        <w:fldChar w:fldCharType="begin"/>
+      </w:r>
+      <w:r>
+        <w:instrText xml:space="preserve"> SEQ Figure \* ARABIC </w:instrText>
+      </w:r>
+      <w:r>
+        <w:fldChar w:fldCharType="separate"/>
+      </w:r>
+      <w:r>
+        <w:rPr>
+          <w:noProof/>
+        </w:rPr>
+        <w:t>1</w:t>
+      </w:r>
+      <w:r>
+        <w:rPr>
+          <w:noProof/>
+        </w:rPr>
+        <w:fldChar w:fldCharType="end"/>
+      </w:r>
       <w:r>
         <w:t xml:space="preserve"> </w:t>
       </w:r>
@@ -3999,14 +4018,27 @@
       <w:r>
         <w:t xml:space="preserve">Figure </w:t>
       </w:r>
-      <w:fldSimple w:instr=" SEQ Figure \* ARABIC ">
-        <w:r>
-          <w:rPr>
-            <w:noProof/>
-          </w:rPr>
-          <w:t>2</w:t>
-        </w:r>
-      </w:fldSimple>
+      <w:r>
+        <w:fldChar w:fldCharType="begin"/>
+      </w:r>
+      <w:r>
+        <w:instrText xml:space="preserve"> SEQ Figure \* ARABIC </w:instrText>
+      </w:r>
+      <w:r>
+        <w:fldChar w:fldCharType="separate"/>
+      </w:r>
+      <w:r>
+        <w:rPr>
+          <w:noProof/>
+        </w:rPr>
+        <w:t>2</w:t>
+      </w:r>
+      <w:r>
+        <w:rPr>
+          <w:noProof/>
+        </w:rPr>
+        <w:fldChar w:fldCharType="end"/>
+      </w:r>
       <w:r>
         <w:t xml:space="preserve"> - </w:t>
       </w:r>
@@ -4209,14 +4241,27 @@
       <w:r>
         <w:t xml:space="preserve">Figure </w:t>
       </w:r>
-      <w:fldSimple w:instr=" SEQ Figure \* ARABIC ">
-        <w:r>
-          <w:rPr>
-            <w:noProof/>
-          </w:rPr>
-          <w:t>3</w:t>
-        </w:r>
-      </w:fldSimple>
+      <w:r>
+        <w:fldChar w:fldCharType="begin"/>
+      </w:r>
+      <w:r>
+        <w:instrText xml:space="preserve"> SEQ Figure \* ARABIC </w:instrText>
+      </w:r>
+      <w:r>
+        <w:fldChar w:fldCharType="separate"/>
+      </w:r>
+      <w:r>
+        <w:rPr>
+          <w:noProof/>
+        </w:rPr>
+        <w:t>3</w:t>
+      </w:r>
+      <w:r>
+        <w:rPr>
+          <w:noProof/>
+        </w:rPr>
+        <w:fldChar w:fldCharType="end"/>
+      </w:r>
       <w:r>
         <w:t xml:space="preserve"> - </w:t>
       </w:r>
@@ -4411,14 +4456,27 @@
       <w:r>
         <w:t xml:space="preserve">Figure </w:t>
       </w:r>
-      <w:fldSimple w:instr=" SEQ Figure \* ARABIC ">
-        <w:r>
-          <w:rPr>
-            <w:noProof/>
-          </w:rPr>
-          <w:t>4</w:t>
-        </w:r>
-      </w:fldSimple>
+      <w:r>
+        <w:fldChar w:fldCharType="begin"/>
+      </w:r>
+      <w:r>
+        <w:instrText xml:space="preserve"> SEQ Figure \* ARABIC </w:instrText>
+      </w:r>
+      <w:r>
+        <w:fldChar w:fldCharType="separate"/>
+      </w:r>
+      <w:r>
+        <w:rPr>
+          <w:noProof/>
+        </w:rPr>
+        <w:t>4</w:t>
+      </w:r>
+      <w:r>
+        <w:rPr>
+          <w:noProof/>
+        </w:rPr>
+        <w:fldChar w:fldCharType="end"/>
+      </w:r>
       <w:r>
         <w:t xml:space="preserve"> - </w:t>
       </w:r>
@@ -4489,8 +4547,8 @@
       </w:pPr>
       <w:r>
         <w:drawing>
-          <wp:inline distT="0" distB="0" distL="0" distR="0" wp14:anchorId="39ECFC77" wp14:editId="130817E5">
-            <wp:extent cx="5731509" cy="4772626"/>
+          <wp:inline distT="0" distB="0" distL="0" distR="0" wp14:anchorId="39ECFC77" wp14:editId="0305798D">
+            <wp:extent cx="5731509" cy="4772625"/>
             <wp:effectExtent l="0" t="0" r="3175" b="9525"/>
             <wp:docPr id="2" name="Image 2"/>
             <wp:cNvGraphicFramePr>
@@ -4518,7 +4576,7 @@
                   <pic:spPr>
                     <a:xfrm>
                       <a:off x="0" y="0"/>
-                      <a:ext cx="5731509" cy="4772626"/>
+                      <a:ext cx="5731509" cy="4772625"/>
                     </a:xfrm>
                     <a:prstGeom prst="rect">
                       <a:avLst/>
@@ -4539,14 +4597,27 @@
       <w:r>
         <w:t xml:space="preserve">Figure </w:t>
       </w:r>
-      <w:fldSimple w:instr=" SEQ Figure \* ARABIC ">
-        <w:r>
-          <w:rPr>
-            <w:noProof/>
-          </w:rPr>
-          <w:t>5</w:t>
-        </w:r>
-      </w:fldSimple>
+      <w:r>
+        <w:fldChar w:fldCharType="begin"/>
+      </w:r>
+      <w:r>
+        <w:instrText xml:space="preserve"> SEQ Figure \* ARABIC </w:instrText>
+      </w:r>
+      <w:r>
+        <w:fldChar w:fldCharType="separate"/>
+      </w:r>
+      <w:r>
+        <w:rPr>
+          <w:noProof/>
+        </w:rPr>
+        <w:t>5</w:t>
+      </w:r>
+      <w:r>
+        <w:rPr>
+          <w:noProof/>
+        </w:rPr>
+        <w:fldChar w:fldCharType="end"/>
+      </w:r>
       <w:r>
         <w:t xml:space="preserve"> - </w:t>
       </w:r>
@@ -4562,7 +4633,13 @@
     </w:p>
     <w:p>
       <w:r>
-        <w:t>Les preneurs de décision, à savoir, le Conseil d’Administration et le Comité de Direction, on</w:t>
+        <w:t xml:space="preserve">Les preneurs de décision, à savoir, le Conseil d’Administration et le </w:t>
+      </w:r>
+      <w:r>
+        <w:t>DGSI</w:t>
+      </w:r>
+      <w:r>
+        <w:t>, on</w:t>
       </w:r>
       <w:r>
         <w:t>t</w:t>
@@ -4570,11 +4647,16 @@
       <w:r>
         <w:t xml:space="preserve"> pris la décision d’harmoniser le SI et de fusionner toutes les applications indépendantes sur une seule solution unique.</w:t>
       </w:r>
+      <w:r>
+        <w:t xml:space="preserve"> Ces deux objectifs sont la base de travail pour la mise en place de la stratégie du futur du SI et de chacun des projets proposés, qui seront détaillés dans le chapitre 6.1 de ce document.</w:t>
+      </w:r>
     </w:p>
     <w:p>
       <w:r>
         <w:t>Pour cela, des quatre projets à choisir, nous avons sélectionné les projets :</w:t>
       </w:r>
+      <w:bookmarkStart w:id="13" w:name="_GoBack"/>
+      <w:bookmarkEnd w:id="13"/>
     </w:p>
     <w:p>
       <w:pPr>
@@ -4605,7 +4687,7 @@
           <w:numId w:val="13"/>
         </w:numPr>
       </w:pPr>
-      <w:bookmarkStart w:id="13" w:name="_Hlk514112865"/>
+      <w:bookmarkStart w:id="14" w:name="_Hlk514112865"/>
       <w:r>
         <w:t xml:space="preserve">Projet </w:t>
       </w:r>
@@ -4618,7 +4700,7 @@
       <w:r>
         <w:t>ERP</w:t>
       </w:r>
-      <w:bookmarkEnd w:id="13"/>
+      <w:bookmarkEnd w:id="14"/>
     </w:p>
     <w:p>
       <w:pPr>
@@ -4671,12 +4753,12 @@
       <w:pPr>
         <w:pStyle w:val="Titre1"/>
       </w:pPr>
-      <w:bookmarkStart w:id="14" w:name="_Toc515097675"/>
+      <w:bookmarkStart w:id="15" w:name="_Toc515097675"/>
       <w:r>
         <w:lastRenderedPageBreak/>
         <w:t>SI Actuel</w:t>
       </w:r>
-      <w:bookmarkEnd w:id="14"/>
+      <w:bookmarkEnd w:id="15"/>
     </w:p>
     <w:p>
       <w:r>
@@ -4767,22 +4849,35 @@
       <w:pPr>
         <w:pStyle w:val="Lgende"/>
       </w:pPr>
-      <w:bookmarkStart w:id="15" w:name="_Toc515098581"/>
+      <w:bookmarkStart w:id="16" w:name="_Toc515098581"/>
       <w:r>
         <w:t xml:space="preserve">Figure </w:t>
       </w:r>
-      <w:fldSimple w:instr=" SEQ Figure \* ARABIC ">
-        <w:r>
-          <w:rPr>
-            <w:noProof/>
-          </w:rPr>
-          <w:t>6</w:t>
-        </w:r>
-      </w:fldSimple>
+      <w:r>
+        <w:fldChar w:fldCharType="begin"/>
+      </w:r>
+      <w:r>
+        <w:instrText xml:space="preserve"> SEQ Figure \* ARABIC </w:instrText>
+      </w:r>
+      <w:r>
+        <w:fldChar w:fldCharType="separate"/>
+      </w:r>
+      <w:r>
+        <w:rPr>
+          <w:noProof/>
+        </w:rPr>
+        <w:t>6</w:t>
+      </w:r>
+      <w:r>
+        <w:rPr>
+          <w:noProof/>
+        </w:rPr>
+        <w:fldChar w:fldCharType="end"/>
+      </w:r>
       <w:r>
         <w:t xml:space="preserve"> - POS Applicatif actuel</w:t>
       </w:r>
-      <w:bookmarkEnd w:id="15"/>
+      <w:bookmarkEnd w:id="16"/>
     </w:p>
     <w:p>
       <w:r>
@@ -4844,18 +4939,31 @@
       <w:pPr>
         <w:pStyle w:val="Lgende"/>
       </w:pPr>
-      <w:bookmarkStart w:id="16" w:name="_Toc515098582"/>
+      <w:bookmarkStart w:id="17" w:name="_Toc515098582"/>
       <w:r>
         <w:t xml:space="preserve">Figure </w:t>
       </w:r>
-      <w:fldSimple w:instr=" SEQ Figure \* ARABIC ">
-        <w:r>
-          <w:rPr>
-            <w:noProof/>
-          </w:rPr>
-          <w:t>7</w:t>
-        </w:r>
-      </w:fldSimple>
+      <w:r>
+        <w:fldChar w:fldCharType="begin"/>
+      </w:r>
+      <w:r>
+        <w:instrText xml:space="preserve"> SEQ Figure \* ARABIC </w:instrText>
+      </w:r>
+      <w:r>
+        <w:fldChar w:fldCharType="separate"/>
+      </w:r>
+      <w:r>
+        <w:rPr>
+          <w:noProof/>
+        </w:rPr>
+        <w:t>7</w:t>
+      </w:r>
+      <w:r>
+        <w:rPr>
+          <w:noProof/>
+        </w:rPr>
+        <w:fldChar w:fldCharType="end"/>
+      </w:r>
       <w:r>
         <w:t xml:space="preserve"> - </w:t>
       </w:r>
@@ -4865,7 +4973,7 @@
       <w:r>
         <w:t xml:space="preserve"> : Métier &lt;-&gt; Fonctionnel</w:t>
       </w:r>
-      <w:bookmarkEnd w:id="16"/>
+      <w:bookmarkEnd w:id="17"/>
     </w:p>
     <w:p>
       <w:r>
@@ -4928,25 +5036,38 @@
       <w:pPr>
         <w:pStyle w:val="Lgende"/>
       </w:pPr>
-      <w:bookmarkStart w:id="17" w:name="_Toc515098583"/>
+      <w:bookmarkStart w:id="18" w:name="_Toc515098583"/>
       <w:r>
         <w:t xml:space="preserve">Figure </w:t>
       </w:r>
-      <w:fldSimple w:instr=" SEQ Figure \* ARABIC ">
-        <w:r>
-          <w:rPr>
-            <w:noProof/>
-          </w:rPr>
-          <w:t>8</w:t>
-        </w:r>
-      </w:fldSimple>
+      <w:r>
+        <w:fldChar w:fldCharType="begin"/>
+      </w:r>
+      <w:r>
+        <w:instrText xml:space="preserve"> SEQ Figure \* ARABIC </w:instrText>
+      </w:r>
+      <w:r>
+        <w:fldChar w:fldCharType="separate"/>
+      </w:r>
+      <w:r>
+        <w:rPr>
+          <w:noProof/>
+        </w:rPr>
+        <w:t>8</w:t>
+      </w:r>
+      <w:r>
+        <w:rPr>
+          <w:noProof/>
+        </w:rPr>
+        <w:fldChar w:fldCharType="end"/>
+      </w:r>
       <w:r>
         <w:t xml:space="preserve"> - </w:t>
       </w:r>
       <w:r>
         <w:t>Infrastructure Actuelle</w:t>
       </w:r>
-      <w:bookmarkEnd w:id="17"/>
+      <w:bookmarkEnd w:id="18"/>
     </w:p>
     <w:p>
       <w:r>
@@ -5009,18 +5130,31 @@
       <w:pPr>
         <w:pStyle w:val="Lgende"/>
       </w:pPr>
-      <w:bookmarkStart w:id="18" w:name="_Toc515098584"/>
+      <w:bookmarkStart w:id="19" w:name="_Toc515098584"/>
       <w:r>
         <w:t xml:space="preserve">Figure </w:t>
       </w:r>
-      <w:fldSimple w:instr=" SEQ Figure \* ARABIC ">
-        <w:r>
-          <w:rPr>
-            <w:noProof/>
-          </w:rPr>
-          <w:t>9</w:t>
-        </w:r>
-      </w:fldSimple>
+      <w:r>
+        <w:fldChar w:fldCharType="begin"/>
+      </w:r>
+      <w:r>
+        <w:instrText xml:space="preserve"> SEQ Figure \* ARABIC </w:instrText>
+      </w:r>
+      <w:r>
+        <w:fldChar w:fldCharType="separate"/>
+      </w:r>
+      <w:r>
+        <w:rPr>
+          <w:noProof/>
+        </w:rPr>
+        <w:t>9</w:t>
+      </w:r>
+      <w:r>
+        <w:rPr>
+          <w:noProof/>
+        </w:rPr>
+        <w:fldChar w:fldCharType="end"/>
+      </w:r>
       <w:r>
         <w:t xml:space="preserve"> - </w:t>
       </w:r>
@@ -5033,7 +5167,7 @@
       <w:r>
         <w:t xml:space="preserve"> &lt;-&gt; Technique</w:t>
       </w:r>
-      <w:bookmarkEnd w:id="18"/>
+      <w:bookmarkEnd w:id="19"/>
     </w:p>
     <w:p/>
     <w:p>
@@ -5053,12 +5187,10 @@
       <w:pPr>
         <w:pStyle w:val="Titre1"/>
       </w:pPr>
-      <w:bookmarkStart w:id="19" w:name="_Toc515097676"/>
       <w:r>
         <w:lastRenderedPageBreak/>
-        <w:t>Projets retenus</w:t>
-      </w:r>
-      <w:bookmarkEnd w:id="19"/>
+        <w:t>SI de demain</w:t>
+      </w:r>
     </w:p>
     <w:p>
       <w:pPr>
@@ -5069,6 +5201,50 @@
         <w:t>Vue globale</w:t>
       </w:r>
       <w:bookmarkEnd w:id="20"/>
+    </w:p>
+    <w:p>
+      <w:pPr>
+        <w:pStyle w:val="Titre3"/>
+      </w:pPr>
+      <w:r>
+        <w:t>Futur SI</w:t>
+      </w:r>
+    </w:p>
+    <w:p/>
+    <w:p>
+      <w:pPr>
+        <w:pStyle w:val="Titre3"/>
+      </w:pPr>
+      <w:r>
+        <w:t>Projet AéroNet</w:t>
+      </w:r>
+    </w:p>
+    <w:p/>
+    <w:p>
+      <w:pPr>
+        <w:pStyle w:val="Titre3"/>
+      </w:pPr>
+      <w:r>
+        <w:t>Projet Anis</w:t>
+      </w:r>
+    </w:p>
+    <w:p/>
+    <w:p>
+      <w:pPr>
+        <w:pStyle w:val="Titre3"/>
+      </w:pPr>
+      <w:r>
+        <w:t>Projet O3</w:t>
+      </w:r>
+    </w:p>
+    <w:p/>
+    <w:p>
+      <w:pPr>
+        <w:pStyle w:val="Titre3"/>
+      </w:pPr>
+      <w:r>
+        <w:t>Projet e-PME</w:t>
+      </w:r>
     </w:p>
     <w:p/>
     <w:p>
@@ -5082,8 +5258,6 @@
           <w:szCs w:val="26"/>
         </w:rPr>
       </w:pPr>
-      <w:bookmarkStart w:id="21" w:name="_GoBack"/>
-      <w:bookmarkEnd w:id="21"/>
       <w:r>
         <w:br w:type="page"/>
       </w:r>
@@ -5092,7 +5266,7 @@
       <w:pPr>
         <w:pStyle w:val="Titre2"/>
       </w:pPr>
-      <w:bookmarkStart w:id="22" w:name="_Toc515097678"/>
+      <w:bookmarkStart w:id="21" w:name="_Toc515097678"/>
       <w:r>
         <w:lastRenderedPageBreak/>
         <w:t>Projet</w:t>
@@ -5100,28 +5274,28 @@
       <w:r>
         <w:t xml:space="preserve"> infrastructure AéroNet</w:t>
       </w:r>
+      <w:bookmarkEnd w:id="21"/>
+    </w:p>
+    <w:p>
+      <w:pPr>
+        <w:pStyle w:val="Titre3"/>
+      </w:pPr>
+      <w:bookmarkStart w:id="22" w:name="_Toc515097679"/>
+      <w:r>
+        <w:t>POS Applicatif</w:t>
+      </w:r>
       <w:bookmarkEnd w:id="22"/>
     </w:p>
+    <w:p/>
     <w:p>
       <w:pPr>
         <w:pStyle w:val="Titre3"/>
       </w:pPr>
-      <w:bookmarkStart w:id="23" w:name="_Toc515097679"/>
-      <w:r>
-        <w:t>POS Applicatif</w:t>
+      <w:bookmarkStart w:id="23" w:name="_Toc515097680"/>
+      <w:r>
+        <w:t>Infrastructure</w:t>
       </w:r>
       <w:bookmarkEnd w:id="23"/>
-    </w:p>
-    <w:p/>
-    <w:p>
-      <w:pPr>
-        <w:pStyle w:val="Titre3"/>
-      </w:pPr>
-      <w:bookmarkStart w:id="24" w:name="_Toc515097680"/>
-      <w:r>
-        <w:t>Infrastructure</w:t>
-      </w:r>
-      <w:bookmarkEnd w:id="24"/>
     </w:p>
     <w:p/>
     <w:p>
@@ -5143,12 +5317,12 @@
       <w:pPr>
         <w:pStyle w:val="Titre2"/>
       </w:pPr>
-      <w:bookmarkStart w:id="25" w:name="_Toc515097681"/>
+      <w:bookmarkStart w:id="24" w:name="_Toc515097681"/>
       <w:r>
         <w:lastRenderedPageBreak/>
         <w:t>Projet ANIS du déploiement de l'ERP</w:t>
       </w:r>
-      <w:bookmarkEnd w:id="25"/>
+      <w:bookmarkEnd w:id="24"/>
     </w:p>
     <w:p>
       <w:pPr>
@@ -5167,44 +5341,62 @@
     <w:p>
       <w:pPr>
         <w:pStyle w:val="Titre2"/>
-      </w:pPr>
-      <w:bookmarkStart w:id="26" w:name="_Toc515097682"/>
-      <w:r>
+        <w:rPr>
+          <w:lang w:val="en-GB"/>
+        </w:rPr>
+      </w:pPr>
+      <w:bookmarkStart w:id="25" w:name="_Toc515097682"/>
+      <w:proofErr w:type="spellStart"/>
+      <w:r>
+        <w:rPr>
+          <w:lang w:val="en-GB"/>
+        </w:rPr>
         <w:lastRenderedPageBreak/>
-        <w:t>Projet 03 (</w:t>
+        <w:t>Projet</w:t>
+      </w:r>
+      <w:proofErr w:type="spellEnd"/>
+      <w:r>
+        <w:rPr>
+          <w:lang w:val="en-GB"/>
+        </w:rPr>
+        <w:t xml:space="preserve"> 03 (</w:t>
       </w:r>
       <w:r>
         <w:rPr>
           <w:i/>
+          <w:lang w:val="en-GB"/>
         </w:rPr>
         <w:t>ON-LINE OVERHAUL OPERATIONS</w:t>
       </w:r>
       <w:r>
+        <w:rPr>
+          <w:lang w:val="en-GB"/>
+        </w:rPr>
         <w:t>)</w:t>
       </w:r>
+      <w:bookmarkEnd w:id="25"/>
+    </w:p>
+    <w:p>
+      <w:pPr>
+        <w:pStyle w:val="Titre3"/>
+      </w:pPr>
+      <w:bookmarkStart w:id="26" w:name="_Toc515097683"/>
+      <w:r>
+        <w:t>POS Applicatif</w:t>
+      </w:r>
       <w:bookmarkEnd w:id="26"/>
     </w:p>
+    <w:p/>
     <w:p>
       <w:pPr>
         <w:pStyle w:val="Titre3"/>
       </w:pPr>
-      <w:bookmarkStart w:id="27" w:name="_Toc515097683"/>
-      <w:r>
-        <w:t>POS Applicatif</w:t>
+      <w:bookmarkStart w:id="27" w:name="_Toc515097684"/>
+      <w:r>
+        <w:t>Infrastructure</w:t>
       </w:r>
       <w:bookmarkEnd w:id="27"/>
     </w:p>
-    <w:p/>
-    <w:p>
-      <w:pPr>
-        <w:pStyle w:val="Titre3"/>
-      </w:pPr>
-      <w:bookmarkStart w:id="28" w:name="_Toc515097684"/>
-      <w:r>
-        <w:t>Infrastructure</w:t>
-      </w:r>
-      <w:bookmarkEnd w:id="28"/>
-    </w:p>
     <w:p>
       <w:r>
         <w:br w:type="page"/>
@@ -5214,12 +5406,12 @@
       <w:pPr>
         <w:pStyle w:val="Titre1"/>
       </w:pPr>
-      <w:bookmarkStart w:id="29" w:name="_Toc515097685"/>
+      <w:bookmarkStart w:id="28" w:name="_Toc515097685"/>
       <w:r>
         <w:lastRenderedPageBreak/>
         <w:t>Conclusion</w:t>
       </w:r>
-      <w:bookmarkEnd w:id="29"/>
+      <w:bookmarkEnd w:id="28"/>
     </w:p>
     <w:p>
       <w:pPr>
@@ -5238,33 +5430,33 @@
       <w:pPr>
         <w:pStyle w:val="Titre1"/>
       </w:pPr>
-      <w:bookmarkStart w:id="30" w:name="_Toc515097686"/>
+      <w:bookmarkStart w:id="29" w:name="_Toc515097686"/>
       <w:r>
         <w:lastRenderedPageBreak/>
         <w:t>Glossaire</w:t>
       </w:r>
+      <w:bookmarkEnd w:id="29"/>
+    </w:p>
+    <w:p>
+      <w:pPr>
+        <w:pStyle w:val="Titre2"/>
+      </w:pPr>
+      <w:bookmarkStart w:id="30" w:name="_Toc515097687"/>
+      <w:r>
+        <w:t>Termes</w:t>
+      </w:r>
       <w:bookmarkEnd w:id="30"/>
     </w:p>
+    <w:p/>
     <w:p>
       <w:pPr>
         <w:pStyle w:val="Titre2"/>
       </w:pPr>
-      <w:bookmarkStart w:id="31" w:name="_Toc515097687"/>
-      <w:r>
-        <w:t>Termes</w:t>
+      <w:bookmarkStart w:id="31" w:name="_Toc515097688"/>
+      <w:r>
+        <w:t>Sigles</w:t>
       </w:r>
       <w:bookmarkEnd w:id="31"/>
-    </w:p>
-    <w:p/>
-    <w:p>
-      <w:pPr>
-        <w:pStyle w:val="Titre2"/>
-      </w:pPr>
-      <w:bookmarkStart w:id="32" w:name="_Toc515097688"/>
-      <w:r>
-        <w:t>Sigles</w:t>
-      </w:r>
-      <w:bookmarkEnd w:id="32"/>
     </w:p>
     <w:tbl>
       <w:tblPr>
@@ -5517,12 +5709,12 @@
       <w:pPr>
         <w:pStyle w:val="Titre1"/>
       </w:pPr>
-      <w:bookmarkStart w:id="33" w:name="_Toc515097689"/>
+      <w:bookmarkStart w:id="32" w:name="_Toc515097689"/>
       <w:r>
         <w:lastRenderedPageBreak/>
         <w:t>Table des illustrations</w:t>
       </w:r>
-      <w:bookmarkEnd w:id="33"/>
+      <w:bookmarkEnd w:id="32"/>
     </w:p>
     <w:p>
       <w:pPr>
@@ -6229,6 +6421,7 @@
           <w:dataBinding w:prefixMappings="xmlns:ns0='http://purl.org/dc/elements/1.1/' xmlns:ns1='http://schemas.openxmlformats.org/package/2006/metadata/core-properties' " w:xpath="/ns1:coreProperties[1]/ns0:creator[1]" w:storeItemID="{6C3C8BC8-F283-45AE-878A-BAB7291924A1}"/>
           <w:text/>
         </w:sdtPr>
+        <w:sdtEndPr/>
         <w:sdtContent>
           <w:tc>
             <w:tcPr>
@@ -6327,6 +6520,7 @@
           <w:dataBinding w:prefixMappings="xmlns:ns0='http://purl.org/dc/elements/1.1/' xmlns:ns1='http://schemas.openxmlformats.org/package/2006/metadata/core-properties' " w:xpath="/ns1:coreProperties[1]/ns0:creator[1]" w:storeItemID="{6C3C8BC8-F283-45AE-878A-BAB7291924A1}"/>
           <w:text/>
         </w:sdtPr>
+        <w:sdtEndPr/>
         <w:sdtContent>
           <w:tc>
             <w:tcPr>
@@ -6360,14 +6554,27 @@
           <w:r>
             <w:t xml:space="preserve">| </w:t>
           </w:r>
-          <w:fldSimple w:instr=" STYLEREF  &quot;1&quot;  ">
-            <w:r>
-              <w:rPr>
-                <w:noProof/>
-              </w:rPr>
-              <w:t>Projets retenus</w:t>
-            </w:r>
-          </w:fldSimple>
+          <w:r>
+            <w:fldChar w:fldCharType="begin"/>
+          </w:r>
+          <w:r>
+            <w:instrText xml:space="preserve"> STYLEREF  "1"  </w:instrText>
+          </w:r>
+          <w:r>
+            <w:fldChar w:fldCharType="separate"/>
+          </w:r>
+          <w:r>
+            <w:rPr>
+              <w:noProof/>
+            </w:rPr>
+            <w:t>Table des illustrations</w:t>
+          </w:r>
+          <w:r>
+            <w:rPr>
+              <w:noProof/>
+            </w:rPr>
+            <w:fldChar w:fldCharType="end"/>
+          </w:r>
         </w:p>
       </w:tc>
       <w:tc>
@@ -6550,6 +6757,7 @@
                             <w:dataBinding w:prefixMappings="xmlns:ns0='http://purl.org/dc/elements/1.1/' xmlns:ns1='http://schemas.openxmlformats.org/package/2006/metadata/core-properties' " w:xpath="/ns1:coreProperties[1]/ns0:title[1]" w:storeItemID="{6C3C8BC8-F283-45AE-878A-BAB7291924A1}"/>
                             <w:text/>
                           </w:sdtPr>
+                          <w:sdtEndPr/>
                           <w:sdtContent>
                             <w:p>
                               <w:pPr>
@@ -6594,6 +6802,7 @@
                       <w:dataBinding w:prefixMappings="xmlns:ns0='http://purl.org/dc/elements/1.1/' xmlns:ns1='http://schemas.openxmlformats.org/package/2006/metadata/core-properties' " w:xpath="/ns1:coreProperties[1]/ns0:title[1]" w:storeItemID="{6C3C8BC8-F283-45AE-878A-BAB7291924A1}"/>
                       <w:text/>
                     </w:sdtPr>
+                    <w:sdtEndPr/>
                     <w:sdtContent>
                       <w:p>
                         <w:pPr>
@@ -9985,6 +10194,7 @@
     <w:rsid w:val="00695FEF"/>
     <w:rsid w:val="0073653F"/>
     <w:rsid w:val="007F685C"/>
+    <w:rsid w:val="008956B1"/>
     <w:rsid w:val="00905081"/>
     <w:rsid w:val="009766C2"/>
     <w:rsid w:val="00A65E36"/>
@@ -10837,7 +11047,7 @@
 </file>
 
 <file path=customXml/itemProps2.xml><?xml version="1.0" encoding="utf-8"?>
-<ds:datastoreItem xmlns:ds="http://schemas.openxmlformats.org/officeDocument/2006/customXml" ds:itemID="{F5ECEE26-DF0F-4D48-B134-9AD1472E93C9}">
+<ds:datastoreItem xmlns:ds="http://schemas.openxmlformats.org/officeDocument/2006/customXml" ds:itemID="{53C7470C-5A95-45D6-B9CA-9061C4005766}">
   <ds:schemaRefs>
     <ds:schemaRef ds:uri="http://schemas.openxmlformats.org/officeDocument/2006/bibliography"/>
   </ds:schemaRefs>

</xml_diff>

<commit_message>
Ajout de la stratégie des projets
Ajout de la stratégie de chacun des projet après validation du prof.
</commit_message>
<xml_diff>
--- a/Project/MPI_NPE_Dossier d'analyse NFE210.docx
+++ b/Project/MPI_NPE_Dossier d'analyse NFE210.docx
@@ -593,7 +593,7 @@
               </mc:Choice>
               <mc:Fallback>
                 <w:pict>
-                  <v:group w14:anchorId="21368109" id="Groupe 2" o:spid="_x0000_s1026" style="position:absolute;margin-left:0;margin-top:0;width:432.65pt;height:448.55pt;z-index:-251664384;mso-width-percent:706;mso-height-percent:566;mso-left-percent:220;mso-top-percent:300;mso-position-horizontal-relative:page;mso-position-vertical-relative:page;mso-width-percent:706;mso-height-percent:566;mso-left-percent:220;mso-top-percent:300" coordsize="43291,44910" o:gfxdata="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">
+                  <v:group w14:anchorId="6D01010C" id="Groupe 2" o:spid="_x0000_s1026" style="position:absolute;margin-left:0;margin-top:0;width:432.65pt;height:448.55pt;z-index:-251664384;mso-width-percent:706;mso-height-percent:566;mso-left-percent:220;mso-top-percent:300;mso-position-horizontal-relative:page;mso-position-vertical-relative:page;mso-width-percent:706;mso-height-percent:566;mso-left-percent:220;mso-top-percent:300" coordsize="43291,44910" o:gfxdata="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">
                     <o:lock v:ext="edit" aspectratio="t"/>
                     <v:shape id="Forme libre 64" o:spid="_x0000_s1027" style="position:absolute;left:15017;width:28274;height:28352;visibility:visible;mso-wrap-style:square;v-text-anchor:top" coordsize="1781,1786" o:gfxdata="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" path="m4,1786l,1782,1776,r5,5l4,1786xe" filled="f" stroked="f">
                       <v:path arrowok="t" o:connecttype="custom" o:connectlocs="6350,2835275;0,2828925;2819400,0;2827338,7938;6350,2835275" o:connectangles="0,0,0,0,0"/>
@@ -711,6 +711,7 @@
                                     <w:dataBinding w:prefixMappings="xmlns:ns0='http://purl.org/dc/elements/1.1/' xmlns:ns1='http://schemas.openxmlformats.org/package/2006/metadata/core-properties' " w:xpath="/ns1:coreProperties[1]/ns0:creator[1]" w:storeItemID="{6C3C8BC8-F283-45AE-878A-BAB7291924A1}"/>
                                     <w:text/>
                                   </w:sdtPr>
+                                  <w:sdtEndPr/>
                                   <w:sdtContent>
                                     <w:r>
                                       <w:rPr>
@@ -835,6 +836,7 @@
                               <w:dataBinding w:prefixMappings="xmlns:ns0='http://purl.org/dc/elements/1.1/' xmlns:ns1='http://schemas.openxmlformats.org/package/2006/metadata/core-properties' " w:xpath="/ns1:coreProperties[1]/ns0:creator[1]" w:storeItemID="{6C3C8BC8-F283-45AE-878A-BAB7291924A1}"/>
                               <w:text/>
                             </w:sdtPr>
+                            <w:sdtEndPr/>
                             <w:sdtContent>
                               <w:r>
                                 <w:rPr>
@@ -974,6 +976,7 @@
                                   <w:dataBinding w:prefixMappings="xmlns:ns0='http://purl.org/dc/elements/1.1/' xmlns:ns1='http://schemas.openxmlformats.org/package/2006/metadata/core-properties' " w:xpath="/ns1:coreProperties[1]/ns0:title[1]" w:storeItemID="{6C3C8BC8-F283-45AE-878A-BAB7291924A1}"/>
                                   <w:text/>
                                 </w:sdtPr>
+                                <w:sdtEndPr/>
                                 <w:sdtContent>
                                   <w:p>
                                     <w:pPr>
@@ -1006,6 +1009,7 @@
                                   <w:dataBinding w:prefixMappings="xmlns:ns0='http://schemas.microsoft.com/office/2006/coverPageProps' " w:xpath="/ns0:CoverPageProperties[1]/ns0:Abstract[1]" w:storeItemID="{55AF091B-3C7A-41E3-B477-F2FDAA23CFDA}"/>
                                   <w:text/>
                                 </w:sdtPr>
+                                <w:sdtEndPr/>
                                 <w:sdtContent>
                                   <w:p>
                                     <w:r>
@@ -1053,6 +1057,7 @@
                             <w:dataBinding w:prefixMappings="xmlns:ns0='http://purl.org/dc/elements/1.1/' xmlns:ns1='http://schemas.openxmlformats.org/package/2006/metadata/core-properties' " w:xpath="/ns1:coreProperties[1]/ns0:title[1]" w:storeItemID="{6C3C8BC8-F283-45AE-878A-BAB7291924A1}"/>
                             <w:text/>
                           </w:sdtPr>
+                          <w:sdtEndPr/>
                           <w:sdtContent>
                             <w:p>
                               <w:pPr>
@@ -1085,6 +1090,7 @@
                             <w:dataBinding w:prefixMappings="xmlns:ns0='http://schemas.microsoft.com/office/2006/coverPageProps' " w:xpath="/ns0:CoverPageProperties[1]/ns0:Abstract[1]" w:storeItemID="{55AF091B-3C7A-41E3-B477-F2FDAA23CFDA}"/>
                             <w:text/>
                           </w:sdtPr>
+                          <w:sdtEndPr/>
                           <w:sdtContent>
                             <w:p>
                               <w:r>
@@ -4140,18 +4146,40 @@
       <w:pPr>
         <w:pStyle w:val="Lgende"/>
       </w:pPr>
-      <w:bookmarkStart w:id="4" w:name="_Toc515705611"/>
+      <w:bookmarkStart w:id="4" w:name="_Toc515910426"/>
       <w:r>
         <w:t xml:space="preserve">Figure </w:t>
       </w:r>
-      <w:fldSimple w:instr=" SEQ Figure \* ARABIC ">
-        <w:r>
-          <w:rPr>
-            <w:noProof/>
-          </w:rPr>
-          <w:t>1</w:t>
-        </w:r>
-      </w:fldSimple>
+      <w:r>
+        <w:rPr>
+          <w:noProof/>
+        </w:rPr>
+        <w:fldChar w:fldCharType="begin"/>
+      </w:r>
+      <w:r>
+        <w:rPr>
+          <w:noProof/>
+        </w:rPr>
+        <w:instrText xml:space="preserve"> SEQ Figure \* ARABIC </w:instrText>
+      </w:r>
+      <w:r>
+        <w:rPr>
+          <w:noProof/>
+        </w:rPr>
+        <w:fldChar w:fldCharType="separate"/>
+      </w:r>
+      <w:r>
+        <w:rPr>
+          <w:noProof/>
+        </w:rPr>
+        <w:t>1</w:t>
+      </w:r>
+      <w:r>
+        <w:rPr>
+          <w:noProof/>
+        </w:rPr>
+        <w:fldChar w:fldCharType="end"/>
+      </w:r>
       <w:r>
         <w:t xml:space="preserve"> </w:t>
       </w:r>
@@ -4310,18 +4338,40 @@
           <w:u w:val="none"/>
         </w:rPr>
       </w:pPr>
-      <w:bookmarkStart w:id="6" w:name="_Toc515705612"/>
+      <w:bookmarkStart w:id="6" w:name="_Toc515910427"/>
       <w:r>
         <w:t xml:space="preserve">Figure </w:t>
       </w:r>
-      <w:fldSimple w:instr=" SEQ Figure \* ARABIC ">
-        <w:r>
-          <w:rPr>
-            <w:noProof/>
-          </w:rPr>
-          <w:t>2</w:t>
-        </w:r>
-      </w:fldSimple>
+      <w:r>
+        <w:rPr>
+          <w:noProof/>
+        </w:rPr>
+        <w:fldChar w:fldCharType="begin"/>
+      </w:r>
+      <w:r>
+        <w:rPr>
+          <w:noProof/>
+        </w:rPr>
+        <w:instrText xml:space="preserve"> SEQ Figure \* ARABIC </w:instrText>
+      </w:r>
+      <w:r>
+        <w:rPr>
+          <w:noProof/>
+        </w:rPr>
+        <w:fldChar w:fldCharType="separate"/>
+      </w:r>
+      <w:r>
+        <w:rPr>
+          <w:noProof/>
+        </w:rPr>
+        <w:t>2</w:t>
+      </w:r>
+      <w:r>
+        <w:rPr>
+          <w:noProof/>
+        </w:rPr>
+        <w:fldChar w:fldCharType="end"/>
+      </w:r>
       <w:r>
         <w:t xml:space="preserve"> - </w:t>
       </w:r>
@@ -4440,13 +4490,7 @@
     </w:p>
     <w:p>
       <w:r>
-        <w:t xml:space="preserve">Cette organisation (les instances de décisions, la situation géographique, les processus métiers) permet de mettre en </w:t>
-      </w:r>
-      <w:r>
-        <w:t>œuvre</w:t>
-      </w:r>
-      <w:r>
-        <w:t xml:space="preserve"> les différentes fonctions nécessaires à la réalisation des nombreux services que propose la société Aero-Breizh.</w:t>
+        <w:t>Cette organisation (les instances de décisions, la situation géographique, les processus métiers) permet de mettre en œuvre les différentes fonctions nécessaires à la réalisation des nombreux services que propose la société Aero-Breizh.</w:t>
       </w:r>
     </w:p>
     <w:p>
@@ -4533,18 +4577,40 @@
           <w:u w:val="none"/>
         </w:rPr>
       </w:pPr>
-      <w:bookmarkStart w:id="8" w:name="_Toc515705613"/>
+      <w:bookmarkStart w:id="8" w:name="_Toc515910428"/>
       <w:r>
         <w:t xml:space="preserve">Figure </w:t>
       </w:r>
-      <w:fldSimple w:instr=" SEQ Figure \* ARABIC ">
-        <w:r>
-          <w:rPr>
-            <w:noProof/>
-          </w:rPr>
-          <w:t>3</w:t>
-        </w:r>
-      </w:fldSimple>
+      <w:r>
+        <w:rPr>
+          <w:noProof/>
+        </w:rPr>
+        <w:fldChar w:fldCharType="begin"/>
+      </w:r>
+      <w:r>
+        <w:rPr>
+          <w:noProof/>
+        </w:rPr>
+        <w:instrText xml:space="preserve"> SEQ Figure \* ARABIC </w:instrText>
+      </w:r>
+      <w:r>
+        <w:rPr>
+          <w:noProof/>
+        </w:rPr>
+        <w:fldChar w:fldCharType="separate"/>
+      </w:r>
+      <w:r>
+        <w:rPr>
+          <w:noProof/>
+        </w:rPr>
+        <w:t>3</w:t>
+      </w:r>
+      <w:r>
+        <w:rPr>
+          <w:noProof/>
+        </w:rPr>
+        <w:fldChar w:fldCharType="end"/>
+      </w:r>
       <w:r>
         <w:t xml:space="preserve"> - </w:t>
       </w:r>
@@ -4670,9 +4736,9 @@
         </w:rPr>
         <w:lastRenderedPageBreak/>
         <w:drawing>
-          <wp:inline distT="0" distB="0" distL="0" distR="0" wp14:anchorId="0DF23115" wp14:editId="007D8C95">
-            <wp:extent cx="5756738" cy="3726816"/>
-            <wp:effectExtent l="0" t="0" r="0" b="6985"/>
+          <wp:inline distT="0" distB="0" distL="0" distR="0" wp14:anchorId="0DF23115" wp14:editId="4C44AF48">
+            <wp:extent cx="5779951" cy="3741841"/>
+            <wp:effectExtent l="0" t="0" r="0" b="0"/>
             <wp:docPr id="5" name="Image 5"/>
             <wp:cNvGraphicFramePr>
               <a:graphicFrameLocks xmlns:a="http://schemas.openxmlformats.org/drawingml/2006/main" noChangeAspect="1"/>
@@ -4701,7 +4767,7 @@
                   <pic:spPr bwMode="auto">
                     <a:xfrm>
                       <a:off x="0" y="0"/>
-                      <a:ext cx="5779951" cy="3741844"/>
+                      <a:ext cx="5779951" cy="3741841"/>
                     </a:xfrm>
                     <a:prstGeom prst="rect">
                       <a:avLst/>
@@ -4730,18 +4796,40 @@
           <w:u w:val="none"/>
         </w:rPr>
       </w:pPr>
-      <w:bookmarkStart w:id="10" w:name="_Toc515705614"/>
+      <w:bookmarkStart w:id="10" w:name="_Toc515910429"/>
       <w:r>
         <w:t xml:space="preserve">Figure </w:t>
       </w:r>
-      <w:fldSimple w:instr=" SEQ Figure \* ARABIC ">
-        <w:r>
-          <w:rPr>
-            <w:noProof/>
-          </w:rPr>
-          <w:t>4</w:t>
-        </w:r>
-      </w:fldSimple>
+      <w:r>
+        <w:rPr>
+          <w:noProof/>
+        </w:rPr>
+        <w:fldChar w:fldCharType="begin"/>
+      </w:r>
+      <w:r>
+        <w:rPr>
+          <w:noProof/>
+        </w:rPr>
+        <w:instrText xml:space="preserve"> SEQ Figure \* ARABIC </w:instrText>
+      </w:r>
+      <w:r>
+        <w:rPr>
+          <w:noProof/>
+        </w:rPr>
+        <w:fldChar w:fldCharType="separate"/>
+      </w:r>
+      <w:r>
+        <w:rPr>
+          <w:noProof/>
+        </w:rPr>
+        <w:t>4</w:t>
+      </w:r>
+      <w:r>
+        <w:rPr>
+          <w:noProof/>
+        </w:rPr>
+        <w:fldChar w:fldCharType="end"/>
+      </w:r>
       <w:r>
         <w:t xml:space="preserve"> - </w:t>
       </w:r>
@@ -4916,18 +5004,40 @@
       <w:pPr>
         <w:pStyle w:val="Lgende"/>
       </w:pPr>
-      <w:bookmarkStart w:id="13" w:name="_Toc515705615"/>
+      <w:bookmarkStart w:id="13" w:name="_Toc515910430"/>
       <w:r>
         <w:t xml:space="preserve">Figure </w:t>
       </w:r>
-      <w:fldSimple w:instr=" SEQ Figure \* ARABIC ">
-        <w:r>
-          <w:rPr>
-            <w:noProof/>
-          </w:rPr>
-          <w:t>5</w:t>
-        </w:r>
-      </w:fldSimple>
+      <w:r>
+        <w:rPr>
+          <w:noProof/>
+        </w:rPr>
+        <w:fldChar w:fldCharType="begin"/>
+      </w:r>
+      <w:r>
+        <w:rPr>
+          <w:noProof/>
+        </w:rPr>
+        <w:instrText xml:space="preserve"> SEQ Figure \* ARABIC </w:instrText>
+      </w:r>
+      <w:r>
+        <w:rPr>
+          <w:noProof/>
+        </w:rPr>
+        <w:fldChar w:fldCharType="separate"/>
+      </w:r>
+      <w:r>
+        <w:rPr>
+          <w:noProof/>
+        </w:rPr>
+        <w:t>5</w:t>
+      </w:r>
+      <w:r>
+        <w:rPr>
+          <w:noProof/>
+        </w:rPr>
+        <w:fldChar w:fldCharType="end"/>
+      </w:r>
       <w:r>
         <w:t xml:space="preserve"> - </w:t>
       </w:r>
@@ -5049,18 +5159,40 @@
       <w:pPr>
         <w:pStyle w:val="Lgende"/>
       </w:pPr>
-      <w:bookmarkStart w:id="15" w:name="_Toc515705616"/>
+      <w:bookmarkStart w:id="15" w:name="_Toc515910431"/>
       <w:r>
         <w:t xml:space="preserve">Figure </w:t>
       </w:r>
-      <w:fldSimple w:instr=" SEQ Figure \* ARABIC ">
-        <w:r>
-          <w:rPr>
-            <w:noProof/>
-          </w:rPr>
-          <w:t>6</w:t>
-        </w:r>
-      </w:fldSimple>
+      <w:r>
+        <w:rPr>
+          <w:noProof/>
+        </w:rPr>
+        <w:fldChar w:fldCharType="begin"/>
+      </w:r>
+      <w:r>
+        <w:rPr>
+          <w:noProof/>
+        </w:rPr>
+        <w:instrText xml:space="preserve"> SEQ Figure \* ARABIC </w:instrText>
+      </w:r>
+      <w:r>
+        <w:rPr>
+          <w:noProof/>
+        </w:rPr>
+        <w:fldChar w:fldCharType="separate"/>
+      </w:r>
+      <w:r>
+        <w:rPr>
+          <w:noProof/>
+        </w:rPr>
+        <w:t>6</w:t>
+      </w:r>
+      <w:r>
+        <w:rPr>
+          <w:noProof/>
+        </w:rPr>
+        <w:fldChar w:fldCharType="end"/>
+      </w:r>
       <w:r>
         <w:t xml:space="preserve"> - POS applicatif actuel</w:t>
       </w:r>
@@ -5266,18 +5398,40 @@
       <w:pPr>
         <w:pStyle w:val="Lgende"/>
       </w:pPr>
-      <w:bookmarkStart w:id="16" w:name="_Toc515705617"/>
+      <w:bookmarkStart w:id="16" w:name="_Toc515910432"/>
       <w:r>
         <w:t xml:space="preserve">Figure </w:t>
       </w:r>
-      <w:fldSimple w:instr=" SEQ Figure \* ARABIC ">
-        <w:r>
-          <w:rPr>
-            <w:noProof/>
-          </w:rPr>
-          <w:t>7</w:t>
-        </w:r>
-      </w:fldSimple>
+      <w:r>
+        <w:rPr>
+          <w:noProof/>
+        </w:rPr>
+        <w:fldChar w:fldCharType="begin"/>
+      </w:r>
+      <w:r>
+        <w:rPr>
+          <w:noProof/>
+        </w:rPr>
+        <w:instrText xml:space="preserve"> SEQ Figure \* ARABIC </w:instrText>
+      </w:r>
+      <w:r>
+        <w:rPr>
+          <w:noProof/>
+        </w:rPr>
+        <w:fldChar w:fldCharType="separate"/>
+      </w:r>
+      <w:r>
+        <w:rPr>
+          <w:noProof/>
+        </w:rPr>
+        <w:t>7</w:t>
+      </w:r>
+      <w:r>
+        <w:rPr>
+          <w:noProof/>
+        </w:rPr>
+        <w:fldChar w:fldCharType="end"/>
+      </w:r>
       <w:r>
         <w:t xml:space="preserve"> </w:t>
       </w:r>
@@ -5426,7 +5580,220 @@
       <w:pPr>
         <w:pStyle w:val="Lgende"/>
       </w:pPr>
-      <w:bookmarkStart w:id="17" w:name="_Toc515705618"/>
+      <w:bookmarkStart w:id="17" w:name="_Toc515910433"/>
+      <w:r>
+        <w:t xml:space="preserve">Figure </w:t>
+      </w:r>
+      <w:r>
+        <w:rPr>
+          <w:noProof/>
+        </w:rPr>
+        <w:fldChar w:fldCharType="begin"/>
+      </w:r>
+      <w:r>
+        <w:rPr>
+          <w:noProof/>
+        </w:rPr>
+        <w:instrText xml:space="preserve"> SEQ Figure \* ARABIC </w:instrText>
+      </w:r>
+      <w:r>
+        <w:rPr>
+          <w:noProof/>
+        </w:rPr>
+        <w:fldChar w:fldCharType="separate"/>
+      </w:r>
+      <w:r>
+        <w:rPr>
+          <w:noProof/>
+        </w:rPr>
+        <w:t>8</w:t>
+      </w:r>
+      <w:r>
+        <w:rPr>
+          <w:noProof/>
+        </w:rPr>
+        <w:fldChar w:fldCharType="end"/>
+      </w:r>
+      <w:r>
+        <w:t xml:space="preserve"> - </w:t>
+      </w:r>
+      <w:bookmarkStart w:id="18" w:name="_Hlk515705556"/>
+      <w:r>
+        <w:t>Infrastructure Actuelle</w:t>
+      </w:r>
+      <w:bookmarkEnd w:id="17"/>
+      <w:bookmarkEnd w:id="18"/>
+    </w:p>
+    <w:p>
+      <w:r>
+        <w:t>On peut constater qu’il y a trois réseaux principaux :</w:t>
+      </w:r>
+    </w:p>
+    <w:p>
+      <w:pPr>
+        <w:pStyle w:val="Paragraphedeliste"/>
+        <w:numPr>
+          <w:ilvl w:val="0"/>
+          <w:numId w:val="24"/>
+        </w:numPr>
+      </w:pPr>
+      <w:r>
+        <w:t>Le réseau de voix qui connecte tous les téléphones autour d’un PABX</w:t>
+      </w:r>
+    </w:p>
+    <w:p>
+      <w:pPr>
+        <w:pStyle w:val="Paragraphedeliste"/>
+        <w:numPr>
+          <w:ilvl w:val="0"/>
+          <w:numId w:val="24"/>
+        </w:numPr>
+      </w:pPr>
+      <w:r>
+        <w:t>Le réseau de données qui est découpé dans un domaine de gestion et un domaine technique</w:t>
+      </w:r>
+    </w:p>
+    <w:p>
+      <w:pPr>
+        <w:pStyle w:val="Paragraphedeliste"/>
+        <w:numPr>
+          <w:ilvl w:val="0"/>
+          <w:numId w:val="24"/>
+        </w:numPr>
+      </w:pPr>
+      <w:r>
+        <w:t>Le réseau SITA qui connecte tous les opérateurs aériens entre eux et les avions. Les avions, avec ce réseau se transforment en réseaux locaux volants.</w:t>
+      </w:r>
+    </w:p>
+    <w:p>
+      <w:r>
+        <w:t>Contrairement au réseau de voix et au domaine de gestion du réseau de données, le domaine technique est assuré par une solution externalisée.</w:t>
+      </w:r>
+    </w:p>
+    <w:p>
+      <w:r>
+        <w:t>Le réseau SITA lie tous les opérateurs et les avions avec des liens voix/données. La communication avec les avions peut être effectuée soit par radio VHF, soit par une extension datalink du réseau SITA.</w:t>
+      </w:r>
+    </w:p>
+    <w:p>
+      <w:r>
+        <w:t>Une fois de plus, aucune communication ou liaison existe entre chaque composant de notre architecture technique, rendant le travail des opérateurs et les échanges plus difficiles.</w:t>
+      </w:r>
+    </w:p>
+    <w:p>
+      <w:r>
+        <w:t xml:space="preserve">Dans le prochain chapitre, nous allons </w:t>
+      </w:r>
+      <w:r>
+        <w:t>proposer des projets</w:t>
+      </w:r>
+      <w:r>
+        <w:t xml:space="preserve"> pour améliorer les échanges et les processus, en créant un SI plus homogène et facilement </w:t>
+      </w:r>
+      <w:r>
+        <w:t>évolutif.</w:t>
+      </w:r>
+      <w:r>
+        <w:br w:type="page"/>
+      </w:r>
+    </w:p>
+    <w:p>
+      <w:pPr>
+        <w:pStyle w:val="Titre1"/>
+      </w:pPr>
+      <w:bookmarkStart w:id="19" w:name="_Toc515707694"/>
+      <w:r>
+        <w:lastRenderedPageBreak/>
+        <w:t>SI de demain</w:t>
+      </w:r>
+      <w:bookmarkEnd w:id="19"/>
+    </w:p>
+    <w:p>
+      <w:pPr>
+        <w:pStyle w:val="Titre2"/>
+      </w:pPr>
+      <w:bookmarkStart w:id="20" w:name="_Toc515707695"/>
+      <w:r>
+        <w:t>Vue globale</w:t>
+      </w:r>
+      <w:bookmarkEnd w:id="20"/>
+    </w:p>
+    <w:p>
+      <w:r>
+        <w:t>Le but de ce chapitre est de présenter</w:t>
+      </w:r>
+      <w:r>
+        <w:t xml:space="preserve"> une vue globale d</w:t>
+      </w:r>
+      <w:r>
+        <w:t xml:space="preserve">es objectifs du futur du SI, ainsi que des quatre projets proposés </w:t>
+      </w:r>
+      <w:r>
+        <w:t xml:space="preserve">par le DGSI. </w:t>
+      </w:r>
+    </w:p>
+    <w:p>
+      <w:r>
+        <w:t>Cette présentation permettra de mieux comprendre quelles orientations stratégiques sont influencées par les projets et les contraintes de réalisation des projets.</w:t>
+      </w:r>
+    </w:p>
+    <w:p>
+      <w:pPr>
+        <w:pStyle w:val="Titre3"/>
+      </w:pPr>
+      <w:bookmarkStart w:id="21" w:name="_Toc515707696"/>
+      <w:r>
+        <w:t>Futur SI</w:t>
+      </w:r>
+      <w:bookmarkEnd w:id="21"/>
+    </w:p>
+    <w:p>
+      <w:pPr>
+        <w:pStyle w:val="Image"/>
+      </w:pPr>
+      <w:r>
+        <w:drawing>
+          <wp:inline distT="0" distB="0" distL="0" distR="0" wp14:anchorId="2770AA40" wp14:editId="71B94ACE">
+            <wp:extent cx="4688840" cy="2915850"/>
+            <wp:effectExtent l="0" t="0" r="0" b="0"/>
+            <wp:docPr id="9" name="Image 9"/>
+            <wp:cNvGraphicFramePr>
+              <a:graphicFrameLocks xmlns:a="http://schemas.openxmlformats.org/drawingml/2006/main" noChangeAspect="1"/>
+            </wp:cNvGraphicFramePr>
+            <a:graphic xmlns:a="http://schemas.openxmlformats.org/drawingml/2006/main">
+              <a:graphicData uri="http://schemas.openxmlformats.org/drawingml/2006/picture">
+                <pic:pic xmlns:pic="http://schemas.openxmlformats.org/drawingml/2006/picture">
+                  <pic:nvPicPr>
+                    <pic:cNvPr id="1" name=""/>
+                    <pic:cNvPicPr/>
+                  </pic:nvPicPr>
+                  <pic:blipFill>
+                    <a:blip r:embed="rId21"/>
+                    <a:stretch>
+                      <a:fillRect/>
+                    </a:stretch>
+                  </pic:blipFill>
+                  <pic:spPr>
+                    <a:xfrm>
+                      <a:off x="0" y="0"/>
+                      <a:ext cx="4696583" cy="2920665"/>
+                    </a:xfrm>
+                    <a:prstGeom prst="rect">
+                      <a:avLst/>
+                    </a:prstGeom>
+                  </pic:spPr>
+                </pic:pic>
+              </a:graphicData>
+            </a:graphic>
+          </wp:inline>
+        </w:drawing>
+      </w:r>
+    </w:p>
+    <w:p>
+      <w:pPr>
+        <w:pStyle w:val="Lgende"/>
+      </w:pPr>
+      <w:bookmarkStart w:id="22" w:name="_Toc515910434"/>
       <w:r>
         <w:t xml:space="preserve">Figure </w:t>
       </w:r>
@@ -5435,143 +5802,14 @@
           <w:rPr>
             <w:noProof/>
           </w:rPr>
-          <w:t>8</w:t>
+          <w:t>9</w:t>
         </w:r>
       </w:fldSimple>
       <w:r>
-        <w:t xml:space="preserve"> - </w:t>
-      </w:r>
-      <w:bookmarkStart w:id="18" w:name="_Hlk515705556"/>
-      <w:r>
-        <w:t>Infrastructure Actuelle</w:t>
-      </w:r>
-      <w:bookmarkEnd w:id="17"/>
-      <w:bookmarkEnd w:id="18"/>
-    </w:p>
-    <w:p>
-      <w:r>
-        <w:t>On peut constater qu’il y a trois réseaux principaux :</w:t>
-      </w:r>
-    </w:p>
-    <w:p>
-      <w:pPr>
-        <w:pStyle w:val="Paragraphedeliste"/>
-        <w:numPr>
-          <w:ilvl w:val="0"/>
-          <w:numId w:val="24"/>
-        </w:numPr>
-      </w:pPr>
-      <w:r>
-        <w:t>Le réseau de voix qui connecte tous les téléphones autour d’un PABX</w:t>
-      </w:r>
-    </w:p>
-    <w:p>
-      <w:pPr>
-        <w:pStyle w:val="Paragraphedeliste"/>
-        <w:numPr>
-          <w:ilvl w:val="0"/>
-          <w:numId w:val="24"/>
-        </w:numPr>
-      </w:pPr>
-      <w:r>
-        <w:t>Le réseau de données qui est découpé dans un domaine de gestion et un domaine technique</w:t>
-      </w:r>
-    </w:p>
-    <w:p>
-      <w:pPr>
-        <w:pStyle w:val="Paragraphedeliste"/>
-        <w:numPr>
-          <w:ilvl w:val="0"/>
-          <w:numId w:val="24"/>
-        </w:numPr>
-      </w:pPr>
-      <w:r>
-        <w:t>Le réseau SITA qui connecte tous les opérateurs aériens entre eux et les avions. Les avions, avec ce réseau se transforment en réseaux locaux volants.</w:t>
-      </w:r>
-    </w:p>
-    <w:p>
-      <w:r>
-        <w:t>Contrairement au réseau de voix et au domaine de gestion du réseau de données, le domaine technique est assuré par une solution externalisée.</w:t>
-      </w:r>
-    </w:p>
-    <w:p>
-      <w:r>
-        <w:t>Le réseau SITA lie tous les opérateurs et les avions avec des liens voix/données. La communication avec les avions peut être effectuée soit par radio VHF, soit par une extension datalink du réseau SITA.</w:t>
-      </w:r>
-    </w:p>
-    <w:p>
-      <w:r>
-        <w:t>Une fois de plus, aucune communication ou liaison existe entre chaque composant de notre architecture technique, rendant le travail des opérateurs et les échanges plus difficiles.</w:t>
-      </w:r>
-    </w:p>
-    <w:p>
-      <w:r>
-        <w:t xml:space="preserve">Dans le prochain chapitre, nous allons </w:t>
-      </w:r>
-      <w:r>
-        <w:t>proposer des projets</w:t>
-      </w:r>
-      <w:r>
-        <w:t xml:space="preserve"> pour améliorer les échanges et les processus, en créant un SI plus homogène et facilement </w:t>
-      </w:r>
-      <w:r>
-        <w:t>évolutif.</w:t>
-      </w:r>
-      <w:r>
-        <w:br w:type="page"/>
-      </w:r>
-    </w:p>
-    <w:p>
-      <w:pPr>
-        <w:pStyle w:val="Titre1"/>
-      </w:pPr>
-      <w:bookmarkStart w:id="19" w:name="_Toc515707694"/>
-      <w:r>
-        <w:lastRenderedPageBreak/>
-        <w:t>SI de demain</w:t>
-      </w:r>
-      <w:bookmarkEnd w:id="19"/>
-    </w:p>
-    <w:p>
-      <w:pPr>
-        <w:pStyle w:val="Titre2"/>
-      </w:pPr>
-      <w:bookmarkStart w:id="20" w:name="_Toc515707695"/>
-      <w:r>
-        <w:t>Vue globale</w:t>
-      </w:r>
-      <w:bookmarkEnd w:id="20"/>
-    </w:p>
-    <w:p>
-      <w:r>
-        <w:t>Le but de ce chapitre est de présenter</w:t>
-      </w:r>
-      <w:r>
-        <w:t xml:space="preserve"> une vue globale d</w:t>
-      </w:r>
-      <w:r>
-        <w:t xml:space="preserve">es objectifs du futur du SI, ainsi que des quatre projets proposés </w:t>
-      </w:r>
-      <w:r>
-        <w:t xml:space="preserve">par le DGSI. </w:t>
-      </w:r>
-    </w:p>
-    <w:p>
-      <w:r>
-        <w:t>Cette présentation permettra de mieux comprendre quelles orientations stratégiques sont influencées par les projets et les contraintes de réalisation des projets.</w:t>
-      </w:r>
-    </w:p>
-    <w:p>
-      <w:pPr>
-        <w:pStyle w:val="Titre3"/>
-      </w:pPr>
-      <w:bookmarkStart w:id="21" w:name="_Toc515707696"/>
-      <w:r>
-        <w:t>Futur SI</w:t>
-      </w:r>
-      <w:bookmarkEnd w:id="21"/>
-    </w:p>
-    <w:p/>
+        <w:t xml:space="preserve"> - Stratégie du Futur SI</w:t>
+      </w:r>
+      <w:bookmarkEnd w:id="22"/>
+    </w:p>
     <w:p>
       <w:pPr>
         <w:jc w:val="left"/>
@@ -5582,7 +5820,9 @@
           <w:szCs w:val="24"/>
         </w:rPr>
       </w:pPr>
-      <w:bookmarkStart w:id="22" w:name="_Toc515707697"/>
+      <w:bookmarkStart w:id="23" w:name="_Toc515707697"/>
+      <w:bookmarkStart w:id="24" w:name="_GoBack"/>
+      <w:bookmarkEnd w:id="24"/>
       <w:r>
         <w:br w:type="page"/>
       </w:r>
@@ -5595,9 +5835,71 @@
         <w:lastRenderedPageBreak/>
         <w:t>Projet AéroNet</w:t>
       </w:r>
-      <w:bookmarkEnd w:id="22"/>
-    </w:p>
-    <w:p/>
+      <w:bookmarkEnd w:id="23"/>
+    </w:p>
+    <w:p>
+      <w:pPr>
+        <w:pStyle w:val="Image"/>
+      </w:pPr>
+      <w:r>
+        <w:drawing>
+          <wp:inline distT="0" distB="0" distL="0" distR="0" wp14:anchorId="738D6381" wp14:editId="62F5357F">
+            <wp:extent cx="4060190" cy="3040870"/>
+            <wp:effectExtent l="0" t="0" r="0" b="7620"/>
+            <wp:docPr id="11" name="Image 11"/>
+            <wp:cNvGraphicFramePr>
+              <a:graphicFrameLocks xmlns:a="http://schemas.openxmlformats.org/drawingml/2006/main" noChangeAspect="1"/>
+            </wp:cNvGraphicFramePr>
+            <a:graphic xmlns:a="http://schemas.openxmlformats.org/drawingml/2006/main">
+              <a:graphicData uri="http://schemas.openxmlformats.org/drawingml/2006/picture">
+                <pic:pic xmlns:pic="http://schemas.openxmlformats.org/drawingml/2006/picture">
+                  <pic:nvPicPr>
+                    <pic:cNvPr id="1" name=""/>
+                    <pic:cNvPicPr/>
+                  </pic:nvPicPr>
+                  <pic:blipFill>
+                    <a:blip r:embed="rId22"/>
+                    <a:stretch>
+                      <a:fillRect/>
+                    </a:stretch>
+                  </pic:blipFill>
+                  <pic:spPr>
+                    <a:xfrm>
+                      <a:off x="0" y="0"/>
+                      <a:ext cx="4074295" cy="3051434"/>
+                    </a:xfrm>
+                    <a:prstGeom prst="rect">
+                      <a:avLst/>
+                    </a:prstGeom>
+                  </pic:spPr>
+                </pic:pic>
+              </a:graphicData>
+            </a:graphic>
+          </wp:inline>
+        </w:drawing>
+      </w:r>
+    </w:p>
+    <w:p>
+      <w:pPr>
+        <w:pStyle w:val="Lgende"/>
+      </w:pPr>
+      <w:bookmarkStart w:id="25" w:name="_Toc515910435"/>
+      <w:r>
+        <w:t xml:space="preserve">Figure </w:t>
+      </w:r>
+      <w:fldSimple w:instr=" SEQ Figure \* ARABIC ">
+        <w:r>
+          <w:rPr>
+            <w:noProof/>
+          </w:rPr>
+          <w:t>10</w:t>
+        </w:r>
+      </w:fldSimple>
+      <w:r>
+        <w:t xml:space="preserve"> - Stratégie projet AéroNet</w:t>
+      </w:r>
+      <w:bookmarkEnd w:id="25"/>
+    </w:p>
     <w:p>
       <w:pPr>
         <w:jc w:val="left"/>
@@ -5608,7 +5910,7 @@
           <w:szCs w:val="24"/>
         </w:rPr>
       </w:pPr>
-      <w:bookmarkStart w:id="23" w:name="_Toc515707698"/>
+      <w:bookmarkStart w:id="26" w:name="_Toc515707698"/>
       <w:r>
         <w:br w:type="page"/>
       </w:r>
@@ -5621,9 +5923,134 @@
         <w:lastRenderedPageBreak/>
         <w:t>Projet Anis</w:t>
       </w:r>
-      <w:bookmarkEnd w:id="23"/>
-    </w:p>
-    <w:p/>
+      <w:bookmarkEnd w:id="26"/>
+    </w:p>
+    <w:p>
+      <w:pPr>
+        <w:pStyle w:val="Image"/>
+      </w:pPr>
+      <w:r>
+        <w:drawing>
+          <wp:inline distT="0" distB="0" distL="0" distR="0" wp14:anchorId="29BB8453" wp14:editId="03256477">
+            <wp:extent cx="3641090" cy="3019854"/>
+            <wp:effectExtent l="0" t="0" r="0" b="9525"/>
+            <wp:docPr id="13" name="Image 13"/>
+            <wp:cNvGraphicFramePr>
+              <a:graphicFrameLocks xmlns:a="http://schemas.openxmlformats.org/drawingml/2006/main" noChangeAspect="1"/>
+            </wp:cNvGraphicFramePr>
+            <a:graphic xmlns:a="http://schemas.openxmlformats.org/drawingml/2006/main">
+              <a:graphicData uri="http://schemas.openxmlformats.org/drawingml/2006/picture">
+                <pic:pic xmlns:pic="http://schemas.openxmlformats.org/drawingml/2006/picture">
+                  <pic:nvPicPr>
+                    <pic:cNvPr id="1" name=""/>
+                    <pic:cNvPicPr/>
+                  </pic:nvPicPr>
+                  <pic:blipFill>
+                    <a:blip r:embed="rId23"/>
+                    <a:stretch>
+                      <a:fillRect/>
+                    </a:stretch>
+                  </pic:blipFill>
+                  <pic:spPr>
+                    <a:xfrm>
+                      <a:off x="0" y="0"/>
+                      <a:ext cx="3648606" cy="3026087"/>
+                    </a:xfrm>
+                    <a:prstGeom prst="rect">
+                      <a:avLst/>
+                    </a:prstGeom>
+                  </pic:spPr>
+                </pic:pic>
+              </a:graphicData>
+            </a:graphic>
+          </wp:inline>
+        </w:drawing>
+      </w:r>
+    </w:p>
+    <w:p>
+      <w:pPr>
+        <w:pStyle w:val="Lgende"/>
+      </w:pPr>
+      <w:bookmarkStart w:id="27" w:name="_Toc515910436"/>
+      <w:r>
+        <w:t xml:space="preserve">Figure </w:t>
+      </w:r>
+      <w:fldSimple w:instr=" SEQ Figure \* ARABIC ">
+        <w:r>
+          <w:rPr>
+            <w:noProof/>
+          </w:rPr>
+          <w:t>11</w:t>
+        </w:r>
+      </w:fldSimple>
+      <w:r>
+        <w:t xml:space="preserve"> - Stratégie projet Anis</w:t>
+      </w:r>
+      <w:bookmarkEnd w:id="27"/>
+    </w:p>
+    <w:p>
+      <w:pPr>
+        <w:pStyle w:val="Image"/>
+      </w:pPr>
+      <w:r>
+        <w:drawing>
+          <wp:inline distT="0" distB="0" distL="0" distR="0" wp14:anchorId="343787E8" wp14:editId="71E92264">
+            <wp:extent cx="3864230" cy="2838450"/>
+            <wp:effectExtent l="0" t="0" r="3175" b="0"/>
+            <wp:docPr id="14" name="Image 14"/>
+            <wp:cNvGraphicFramePr>
+              <a:graphicFrameLocks xmlns:a="http://schemas.openxmlformats.org/drawingml/2006/main" noChangeAspect="1"/>
+            </wp:cNvGraphicFramePr>
+            <a:graphic xmlns:a="http://schemas.openxmlformats.org/drawingml/2006/main">
+              <a:graphicData uri="http://schemas.openxmlformats.org/drawingml/2006/picture">
+                <pic:pic xmlns:pic="http://schemas.openxmlformats.org/drawingml/2006/picture">
+                  <pic:nvPicPr>
+                    <pic:cNvPr id="1" name=""/>
+                    <pic:cNvPicPr/>
+                  </pic:nvPicPr>
+                  <pic:blipFill>
+                    <a:blip r:embed="rId24"/>
+                    <a:stretch>
+                      <a:fillRect/>
+                    </a:stretch>
+                  </pic:blipFill>
+                  <pic:spPr>
+                    <a:xfrm>
+                      <a:off x="0" y="0"/>
+                      <a:ext cx="3868430" cy="2841535"/>
+                    </a:xfrm>
+                    <a:prstGeom prst="rect">
+                      <a:avLst/>
+                    </a:prstGeom>
+                  </pic:spPr>
+                </pic:pic>
+              </a:graphicData>
+            </a:graphic>
+          </wp:inline>
+        </w:drawing>
+      </w:r>
+    </w:p>
+    <w:p>
+      <w:pPr>
+        <w:pStyle w:val="Lgende"/>
+      </w:pPr>
+      <w:bookmarkStart w:id="28" w:name="_Toc515910437"/>
+      <w:r>
+        <w:t xml:space="preserve">Figure </w:t>
+      </w:r>
+      <w:fldSimple w:instr=" SEQ Figure \* ARABIC ">
+        <w:r>
+          <w:rPr>
+            <w:noProof/>
+          </w:rPr>
+          <w:t>12</w:t>
+        </w:r>
+      </w:fldSimple>
+      <w:r>
+        <w:t xml:space="preserve"> - Contraintes projet Anis</w:t>
+      </w:r>
+      <w:bookmarkEnd w:id="28"/>
+    </w:p>
     <w:p>
       <w:pPr>
         <w:jc w:val="left"/>
@@ -5634,7 +6061,7 @@
           <w:szCs w:val="24"/>
         </w:rPr>
       </w:pPr>
-      <w:bookmarkStart w:id="24" w:name="_Toc515707699"/>
+      <w:bookmarkStart w:id="29" w:name="_Toc515707699"/>
       <w:r>
         <w:br w:type="page"/>
       </w:r>
@@ -5647,7 +6074,70 @@
         <w:lastRenderedPageBreak/>
         <w:t>Projet O3</w:t>
       </w:r>
-      <w:bookmarkEnd w:id="24"/>
+      <w:bookmarkEnd w:id="29"/>
+    </w:p>
+    <w:p>
+      <w:pPr>
+        <w:pStyle w:val="Image"/>
+      </w:pPr>
+      <w:r>
+        <w:drawing>
+          <wp:inline distT="0" distB="0" distL="0" distR="0" wp14:anchorId="233B00BD" wp14:editId="0662EB9A">
+            <wp:extent cx="4029076" cy="3438426"/>
+            <wp:effectExtent l="0" t="0" r="0" b="0"/>
+            <wp:docPr id="15" name="Image 15"/>
+            <wp:cNvGraphicFramePr>
+              <a:graphicFrameLocks xmlns:a="http://schemas.openxmlformats.org/drawingml/2006/main" noChangeAspect="1"/>
+            </wp:cNvGraphicFramePr>
+            <a:graphic xmlns:a="http://schemas.openxmlformats.org/drawingml/2006/main">
+              <a:graphicData uri="http://schemas.openxmlformats.org/drawingml/2006/picture">
+                <pic:pic xmlns:pic="http://schemas.openxmlformats.org/drawingml/2006/picture">
+                  <pic:nvPicPr>
+                    <pic:cNvPr id="1" name=""/>
+                    <pic:cNvPicPr/>
+                  </pic:nvPicPr>
+                  <pic:blipFill>
+                    <a:blip r:embed="rId25"/>
+                    <a:stretch>
+                      <a:fillRect/>
+                    </a:stretch>
+                  </pic:blipFill>
+                  <pic:spPr>
+                    <a:xfrm>
+                      <a:off x="0" y="0"/>
+                      <a:ext cx="4039506" cy="3447327"/>
+                    </a:xfrm>
+                    <a:prstGeom prst="rect">
+                      <a:avLst/>
+                    </a:prstGeom>
+                  </pic:spPr>
+                </pic:pic>
+              </a:graphicData>
+            </a:graphic>
+          </wp:inline>
+        </w:drawing>
+      </w:r>
+    </w:p>
+    <w:p>
+      <w:pPr>
+        <w:pStyle w:val="Lgende"/>
+      </w:pPr>
+      <w:bookmarkStart w:id="30" w:name="_Toc515910438"/>
+      <w:r>
+        <w:t xml:space="preserve">Figure </w:t>
+      </w:r>
+      <w:fldSimple w:instr=" SEQ Figure \* ARABIC ">
+        <w:r>
+          <w:rPr>
+            <w:noProof/>
+          </w:rPr>
+          <w:t>13</w:t>
+        </w:r>
+      </w:fldSimple>
+      <w:r>
+        <w:t xml:space="preserve"> - Stratégie projet O3</w:t>
+      </w:r>
+      <w:bookmarkEnd w:id="30"/>
     </w:p>
     <w:p/>
     <w:p>
@@ -5660,7 +6150,7 @@
           <w:szCs w:val="24"/>
         </w:rPr>
       </w:pPr>
-      <w:bookmarkStart w:id="25" w:name="_Toc515707700"/>
+      <w:bookmarkStart w:id="31" w:name="_Toc515707700"/>
       <w:r>
         <w:br w:type="page"/>
       </w:r>
@@ -5673,7 +6163,70 @@
         <w:lastRenderedPageBreak/>
         <w:t>Projet e-PME</w:t>
       </w:r>
-      <w:bookmarkEnd w:id="25"/>
+      <w:bookmarkEnd w:id="31"/>
+    </w:p>
+    <w:p>
+      <w:pPr>
+        <w:pStyle w:val="Image"/>
+      </w:pPr>
+      <w:r>
+        <w:drawing>
+          <wp:inline distT="0" distB="0" distL="0" distR="0" wp14:anchorId="6E204A08" wp14:editId="5A2B443D">
+            <wp:extent cx="5050790" cy="3991502"/>
+            <wp:effectExtent l="0" t="0" r="0" b="9525"/>
+            <wp:docPr id="16" name="Image 16"/>
+            <wp:cNvGraphicFramePr>
+              <a:graphicFrameLocks xmlns:a="http://schemas.openxmlformats.org/drawingml/2006/main" noChangeAspect="1"/>
+            </wp:cNvGraphicFramePr>
+            <a:graphic xmlns:a="http://schemas.openxmlformats.org/drawingml/2006/main">
+              <a:graphicData uri="http://schemas.openxmlformats.org/drawingml/2006/picture">
+                <pic:pic xmlns:pic="http://schemas.openxmlformats.org/drawingml/2006/picture">
+                  <pic:nvPicPr>
+                    <pic:cNvPr id="1" name=""/>
+                    <pic:cNvPicPr/>
+                  </pic:nvPicPr>
+                  <pic:blipFill>
+                    <a:blip r:embed="rId26"/>
+                    <a:stretch>
+                      <a:fillRect/>
+                    </a:stretch>
+                  </pic:blipFill>
+                  <pic:spPr>
+                    <a:xfrm>
+                      <a:off x="0" y="0"/>
+                      <a:ext cx="5066483" cy="4003904"/>
+                    </a:xfrm>
+                    <a:prstGeom prst="rect">
+                      <a:avLst/>
+                    </a:prstGeom>
+                  </pic:spPr>
+                </pic:pic>
+              </a:graphicData>
+            </a:graphic>
+          </wp:inline>
+        </w:drawing>
+      </w:r>
+    </w:p>
+    <w:p>
+      <w:pPr>
+        <w:pStyle w:val="Lgende"/>
+      </w:pPr>
+      <w:bookmarkStart w:id="32" w:name="_Toc515910439"/>
+      <w:r>
+        <w:t xml:space="preserve">Figure </w:t>
+      </w:r>
+      <w:fldSimple w:instr=" SEQ Figure \* ARABIC ">
+        <w:r>
+          <w:rPr>
+            <w:noProof/>
+          </w:rPr>
+          <w:t>14</w:t>
+        </w:r>
+      </w:fldSimple>
+      <w:r>
+        <w:t xml:space="preserve"> - Stratégie projet e-PME</w:t>
+      </w:r>
+      <w:bookmarkEnd w:id="32"/>
     </w:p>
     <w:p/>
     <w:p>
@@ -5695,7 +6248,7 @@
       <w:pPr>
         <w:pStyle w:val="Titre2"/>
       </w:pPr>
-      <w:bookmarkStart w:id="26" w:name="_Toc515707701"/>
+      <w:bookmarkStart w:id="33" w:name="_Toc515707701"/>
       <w:r>
         <w:lastRenderedPageBreak/>
         <w:t>Projet</w:t>
@@ -5703,17 +6256,17 @@
       <w:r>
         <w:t xml:space="preserve"> infrastructure AéroNet</w:t>
       </w:r>
-      <w:bookmarkEnd w:id="26"/>
+      <w:bookmarkEnd w:id="33"/>
     </w:p>
     <w:p>
       <w:pPr>
         <w:pStyle w:val="Titre3"/>
       </w:pPr>
-      <w:bookmarkStart w:id="27" w:name="_Toc515707702"/>
+      <w:bookmarkStart w:id="34" w:name="_Toc515707702"/>
       <w:r>
         <w:t>POS Applicatif</w:t>
       </w:r>
-      <w:bookmarkEnd w:id="27"/>
+      <w:bookmarkEnd w:id="34"/>
     </w:p>
     <w:p/>
     <w:p>
@@ -5726,7 +6279,7 @@
           <w:szCs w:val="24"/>
         </w:rPr>
       </w:pPr>
-      <w:bookmarkStart w:id="28" w:name="_Toc515707703"/>
+      <w:bookmarkStart w:id="35" w:name="_Toc515707703"/>
       <w:r>
         <w:br w:type="page"/>
       </w:r>
@@ -5739,7 +6292,7 @@
         <w:lastRenderedPageBreak/>
         <w:t>Infrastructure</w:t>
       </w:r>
-      <w:bookmarkEnd w:id="28"/>
+      <w:bookmarkEnd w:id="35"/>
     </w:p>
     <w:p/>
     <w:p>
@@ -5764,7 +6317,7 @@
           <w:lang w:val="en-GB"/>
         </w:rPr>
       </w:pPr>
-      <w:bookmarkStart w:id="29" w:name="_Toc515707704"/>
+      <w:bookmarkStart w:id="36" w:name="_Toc515707704"/>
       <w:proofErr w:type="spellStart"/>
       <w:r>
         <w:rPr>
@@ -5793,17 +6346,17 @@
         </w:rPr>
         <w:t>)</w:t>
       </w:r>
-      <w:bookmarkEnd w:id="29"/>
+      <w:bookmarkEnd w:id="36"/>
     </w:p>
     <w:p>
       <w:pPr>
         <w:pStyle w:val="Titre3"/>
       </w:pPr>
-      <w:bookmarkStart w:id="30" w:name="_Toc515707705"/>
+      <w:bookmarkStart w:id="37" w:name="_Toc515707705"/>
       <w:r>
         <w:t>POS Applicatif</w:t>
       </w:r>
-      <w:bookmarkEnd w:id="30"/>
+      <w:bookmarkEnd w:id="37"/>
     </w:p>
     <w:p/>
     <w:p>
@@ -5816,7 +6369,7 @@
           <w:szCs w:val="24"/>
         </w:rPr>
       </w:pPr>
-      <w:bookmarkStart w:id="31" w:name="_Toc515707706"/>
+      <w:bookmarkStart w:id="38" w:name="_Toc515707706"/>
       <w:r>
         <w:br w:type="page"/>
       </w:r>
@@ -5825,13 +6378,11 @@
       <w:pPr>
         <w:pStyle w:val="Titre3"/>
       </w:pPr>
-      <w:bookmarkStart w:id="32" w:name="_GoBack"/>
-      <w:bookmarkEnd w:id="32"/>
       <w:r>
         <w:lastRenderedPageBreak/>
         <w:t>Infrastructure</w:t>
       </w:r>
-      <w:bookmarkEnd w:id="31"/>
+      <w:bookmarkEnd w:id="38"/>
     </w:p>
     <w:p>
       <w:r>
@@ -5842,12 +6393,12 @@
       <w:pPr>
         <w:pStyle w:val="Titre1"/>
       </w:pPr>
-      <w:bookmarkStart w:id="33" w:name="_Toc515707707"/>
+      <w:bookmarkStart w:id="39" w:name="_Toc515707707"/>
       <w:r>
         <w:lastRenderedPageBreak/>
         <w:t>Conclusion</w:t>
       </w:r>
-      <w:bookmarkEnd w:id="33"/>
+      <w:bookmarkEnd w:id="39"/>
     </w:p>
     <w:p>
       <w:pPr>
@@ -5866,33 +6417,33 @@
       <w:pPr>
         <w:pStyle w:val="Titre1"/>
       </w:pPr>
-      <w:bookmarkStart w:id="34" w:name="_Toc515707708"/>
+      <w:bookmarkStart w:id="40" w:name="_Toc515707708"/>
       <w:r>
         <w:lastRenderedPageBreak/>
         <w:t>Glossaire</w:t>
       </w:r>
-      <w:bookmarkEnd w:id="34"/>
+      <w:bookmarkEnd w:id="40"/>
     </w:p>
     <w:p>
       <w:pPr>
         <w:pStyle w:val="Titre2"/>
       </w:pPr>
-      <w:bookmarkStart w:id="35" w:name="_Toc515707709"/>
+      <w:bookmarkStart w:id="41" w:name="_Toc515707709"/>
       <w:r>
         <w:t>Termes</w:t>
       </w:r>
-      <w:bookmarkEnd w:id="35"/>
+      <w:bookmarkEnd w:id="41"/>
     </w:p>
     <w:p/>
     <w:p>
       <w:pPr>
         <w:pStyle w:val="Titre2"/>
       </w:pPr>
-      <w:bookmarkStart w:id="36" w:name="_Toc515707710"/>
+      <w:bookmarkStart w:id="42" w:name="_Toc515707710"/>
       <w:r>
         <w:t>Sigles</w:t>
       </w:r>
-      <w:bookmarkEnd w:id="36"/>
+      <w:bookmarkEnd w:id="42"/>
     </w:p>
     <w:tbl>
       <w:tblPr>
@@ -6174,12 +6725,12 @@
       <w:pPr>
         <w:pStyle w:val="Titre1"/>
       </w:pPr>
-      <w:bookmarkStart w:id="37" w:name="_Toc515707711"/>
+      <w:bookmarkStart w:id="43" w:name="_Toc515707711"/>
       <w:r>
         <w:lastRenderedPageBreak/>
         <w:t>Table des illustrations</w:t>
       </w:r>
-      <w:bookmarkEnd w:id="37"/>
+      <w:bookmarkEnd w:id="43"/>
     </w:p>
     <w:p>
       <w:pPr>
@@ -6202,7 +6753,7 @@
       <w:r>
         <w:fldChar w:fldCharType="separate"/>
       </w:r>
-      <w:hyperlink w:anchor="_Toc515705611" w:history="1">
+      <w:hyperlink w:anchor="_Toc515910426" w:history="1">
         <w:r>
           <w:rPr>
             <w:rStyle w:val="Lienhypertexte"/>
@@ -6229,7 +6780,7 @@
             <w:noProof/>
             <w:webHidden/>
           </w:rPr>
-          <w:instrText xml:space="preserve"> PAGEREF _Toc515705611 \h </w:instrText>
+          <w:instrText xml:space="preserve"> PAGEREF _Toc515910426 \h </w:instrText>
         </w:r>
         <w:r>
           <w:rPr>
@@ -6272,7 +6823,7 @@
           <w:lang w:val="en-GB" w:eastAsia="en-GB"/>
         </w:rPr>
       </w:pPr>
-      <w:hyperlink w:anchor="_Toc515705612" w:history="1">
+      <w:hyperlink w:anchor="_Toc515910427" w:history="1">
         <w:r>
           <w:rPr>
             <w:rStyle w:val="Lienhypertexte"/>
@@ -6299,7 +6850,7 @@
             <w:noProof/>
             <w:webHidden/>
           </w:rPr>
-          <w:instrText xml:space="preserve"> PAGEREF _Toc515705612 \h </w:instrText>
+          <w:instrText xml:space="preserve"> PAGEREF _Toc515910427 \h </w:instrText>
         </w:r>
         <w:r>
           <w:rPr>
@@ -6342,7 +6893,7 @@
           <w:lang w:val="en-GB" w:eastAsia="en-GB"/>
         </w:rPr>
       </w:pPr>
-      <w:hyperlink w:anchor="_Toc515705613" w:history="1">
+      <w:hyperlink w:anchor="_Toc515910428" w:history="1">
         <w:r>
           <w:rPr>
             <w:rStyle w:val="Lienhypertexte"/>
@@ -6369,77 +6920,7 @@
             <w:noProof/>
             <w:webHidden/>
           </w:rPr>
-          <w:instrText xml:space="preserve"> PAGEREF _Toc515705613 \h </w:instrText>
-        </w:r>
-        <w:r>
-          <w:rPr>
-            <w:noProof/>
-            <w:webHidden/>
-          </w:rPr>
-        </w:r>
-        <w:r>
-          <w:rPr>
-            <w:noProof/>
-            <w:webHidden/>
-          </w:rPr>
-          <w:fldChar w:fldCharType="separate"/>
-        </w:r>
-        <w:r>
-          <w:rPr>
-            <w:noProof/>
-            <w:webHidden/>
-          </w:rPr>
-          <w:t>6</w:t>
-        </w:r>
-        <w:r>
-          <w:rPr>
-            <w:noProof/>
-            <w:webHidden/>
-          </w:rPr>
-          <w:fldChar w:fldCharType="end"/>
-        </w:r>
-      </w:hyperlink>
-    </w:p>
-    <w:p>
-      <w:pPr>
-        <w:pStyle w:val="Tabledesillustrations"/>
-        <w:tabs>
-          <w:tab w:val="right" w:leader="dot" w:pos="9016"/>
-        </w:tabs>
-        <w:rPr>
-          <w:rFonts w:eastAsiaTheme="minorEastAsia"/>
-          <w:noProof/>
-          <w:lang w:val="en-GB" w:eastAsia="en-GB"/>
-        </w:rPr>
-      </w:pPr>
-      <w:hyperlink w:anchor="_Toc515705614" w:history="1">
-        <w:r>
-          <w:rPr>
-            <w:rStyle w:val="Lienhypertexte"/>
-            <w:noProof/>
-          </w:rPr>
-          <w:t>Figure 4 - Vue globale de l'analyse fonctionnelle</w:t>
-        </w:r>
-        <w:r>
-          <w:rPr>
-            <w:noProof/>
-            <w:webHidden/>
-          </w:rPr>
-          <w:tab/>
-        </w:r>
-        <w:r>
-          <w:rPr>
-            <w:noProof/>
-            <w:webHidden/>
-          </w:rPr>
-          <w:fldChar w:fldCharType="begin"/>
-        </w:r>
-        <w:r>
-          <w:rPr>
-            <w:noProof/>
-            <w:webHidden/>
-          </w:rPr>
-          <w:instrText xml:space="preserve"> PAGEREF _Toc515705614 \h </w:instrText>
+          <w:instrText xml:space="preserve"> PAGEREF _Toc515910428 \h </w:instrText>
         </w:r>
         <w:r>
           <w:rPr>
@@ -6482,13 +6963,13 @@
           <w:lang w:val="en-GB" w:eastAsia="en-GB"/>
         </w:rPr>
       </w:pPr>
-      <w:hyperlink w:anchor="_Toc515705615" w:history="1">
+      <w:hyperlink w:anchor="_Toc515910429" w:history="1">
         <w:r>
           <w:rPr>
             <w:rStyle w:val="Lienhypertexte"/>
             <w:noProof/>
           </w:rPr>
-          <w:t>Figure 5 - Stratégie</w:t>
+          <w:t>Figure 4 - Vue globale de l'analyse fonctionnelle</w:t>
         </w:r>
         <w:r>
           <w:rPr>
@@ -6509,7 +6990,7 @@
             <w:noProof/>
             <w:webHidden/>
           </w:rPr>
-          <w:instrText xml:space="preserve"> PAGEREF _Toc515705615 \h </w:instrText>
+          <w:instrText xml:space="preserve"> PAGEREF _Toc515910429 \h </w:instrText>
         </w:r>
         <w:r>
           <w:rPr>
@@ -6552,13 +7033,13 @@
           <w:lang w:val="en-GB" w:eastAsia="en-GB"/>
         </w:rPr>
       </w:pPr>
-      <w:hyperlink w:anchor="_Toc515705616" w:history="1">
+      <w:hyperlink w:anchor="_Toc515910430" w:history="1">
         <w:r>
           <w:rPr>
             <w:rStyle w:val="Lienhypertexte"/>
             <w:noProof/>
           </w:rPr>
-          <w:t>Figure 6 - POS applicatif actuel</w:t>
+          <w:t>Figure 5 - Stratégie</w:t>
         </w:r>
         <w:r>
           <w:rPr>
@@ -6579,7 +7060,7 @@
             <w:noProof/>
             <w:webHidden/>
           </w:rPr>
-          <w:instrText xml:space="preserve"> PAGEREF _Toc515705616 \h </w:instrText>
+          <w:instrText xml:space="preserve"> PAGEREF _Toc515910430 \h </w:instrText>
         </w:r>
         <w:r>
           <w:rPr>
@@ -6622,13 +7103,13 @@
           <w:lang w:val="en-GB" w:eastAsia="en-GB"/>
         </w:rPr>
       </w:pPr>
-      <w:hyperlink w:anchor="_Toc515705617" w:history="1">
+      <w:hyperlink w:anchor="_Toc515910431" w:history="1">
         <w:r>
           <w:rPr>
             <w:rStyle w:val="Lienhypertexte"/>
             <w:noProof/>
           </w:rPr>
-          <w:t>Figure 7 - Cartographie du SI</w:t>
+          <w:t>Figure 6 - POS applicatif actuel</w:t>
         </w:r>
         <w:r>
           <w:rPr>
@@ -6649,7 +7130,7 @@
             <w:noProof/>
             <w:webHidden/>
           </w:rPr>
-          <w:instrText xml:space="preserve"> PAGEREF _Toc515705617 \h </w:instrText>
+          <w:instrText xml:space="preserve"> PAGEREF _Toc515910431 \h </w:instrText>
         </w:r>
         <w:r>
           <w:rPr>
@@ -6692,13 +7173,13 @@
           <w:lang w:val="en-GB" w:eastAsia="en-GB"/>
         </w:rPr>
       </w:pPr>
-      <w:hyperlink w:anchor="_Toc515705618" w:history="1">
+      <w:hyperlink w:anchor="_Toc515910432" w:history="1">
         <w:r>
           <w:rPr>
             <w:rStyle w:val="Lienhypertexte"/>
             <w:noProof/>
           </w:rPr>
-          <w:t>Figure 8 - Infrastructure Actuelle</w:t>
+          <w:t>Figure 7 - Cartographie du SI</w:t>
         </w:r>
         <w:r>
           <w:rPr>
@@ -6719,7 +7200,7 @@
             <w:noProof/>
             <w:webHidden/>
           </w:rPr>
-          <w:instrText xml:space="preserve"> PAGEREF _Toc515705618 \h </w:instrText>
+          <w:instrText xml:space="preserve"> PAGEREF _Toc515910432 \h </w:instrText>
         </w:r>
         <w:r>
           <w:rPr>
@@ -6751,13 +7232,503 @@
       </w:hyperlink>
     </w:p>
     <w:p>
+      <w:pPr>
+        <w:pStyle w:val="Tabledesillustrations"/>
+        <w:tabs>
+          <w:tab w:val="right" w:leader="dot" w:pos="9016"/>
+        </w:tabs>
+        <w:rPr>
+          <w:rFonts w:eastAsiaTheme="minorEastAsia"/>
+          <w:noProof/>
+          <w:lang w:val="en-GB" w:eastAsia="en-GB"/>
+        </w:rPr>
+      </w:pPr>
+      <w:hyperlink w:anchor="_Toc515910433" w:history="1">
+        <w:r>
+          <w:rPr>
+            <w:rStyle w:val="Lienhypertexte"/>
+            <w:noProof/>
+          </w:rPr>
+          <w:t>Figure 8 - Infrastructure Actuelle</w:t>
+        </w:r>
+        <w:r>
+          <w:rPr>
+            <w:noProof/>
+            <w:webHidden/>
+          </w:rPr>
+          <w:tab/>
+        </w:r>
+        <w:r>
+          <w:rPr>
+            <w:noProof/>
+            <w:webHidden/>
+          </w:rPr>
+          <w:fldChar w:fldCharType="begin"/>
+        </w:r>
+        <w:r>
+          <w:rPr>
+            <w:noProof/>
+            <w:webHidden/>
+          </w:rPr>
+          <w:instrText xml:space="preserve"> PAGEREF _Toc515910433 \h </w:instrText>
+        </w:r>
+        <w:r>
+          <w:rPr>
+            <w:noProof/>
+            <w:webHidden/>
+          </w:rPr>
+        </w:r>
+        <w:r>
+          <w:rPr>
+            <w:noProof/>
+            <w:webHidden/>
+          </w:rPr>
+          <w:fldChar w:fldCharType="separate"/>
+        </w:r>
+        <w:r>
+          <w:rPr>
+            <w:noProof/>
+            <w:webHidden/>
+          </w:rPr>
+          <w:t>12</w:t>
+        </w:r>
+        <w:r>
+          <w:rPr>
+            <w:noProof/>
+            <w:webHidden/>
+          </w:rPr>
+          <w:fldChar w:fldCharType="end"/>
+        </w:r>
+      </w:hyperlink>
+    </w:p>
+    <w:p>
+      <w:pPr>
+        <w:pStyle w:val="Tabledesillustrations"/>
+        <w:tabs>
+          <w:tab w:val="right" w:leader="dot" w:pos="9016"/>
+        </w:tabs>
+        <w:rPr>
+          <w:rFonts w:eastAsiaTheme="minorEastAsia"/>
+          <w:noProof/>
+          <w:lang w:val="en-GB" w:eastAsia="en-GB"/>
+        </w:rPr>
+      </w:pPr>
+      <w:hyperlink w:anchor="_Toc515910434" w:history="1">
+        <w:r>
+          <w:rPr>
+            <w:rStyle w:val="Lienhypertexte"/>
+            <w:noProof/>
+          </w:rPr>
+          <w:t>Figure 9 - Stratégie du Futur SI</w:t>
+        </w:r>
+        <w:r>
+          <w:rPr>
+            <w:noProof/>
+            <w:webHidden/>
+          </w:rPr>
+          <w:tab/>
+        </w:r>
+        <w:r>
+          <w:rPr>
+            <w:noProof/>
+            <w:webHidden/>
+          </w:rPr>
+          <w:fldChar w:fldCharType="begin"/>
+        </w:r>
+        <w:r>
+          <w:rPr>
+            <w:noProof/>
+            <w:webHidden/>
+          </w:rPr>
+          <w:instrText xml:space="preserve"> PAGEREF _Toc515910434 \h </w:instrText>
+        </w:r>
+        <w:r>
+          <w:rPr>
+            <w:noProof/>
+            <w:webHidden/>
+          </w:rPr>
+        </w:r>
+        <w:r>
+          <w:rPr>
+            <w:noProof/>
+            <w:webHidden/>
+          </w:rPr>
+          <w:fldChar w:fldCharType="separate"/>
+        </w:r>
+        <w:r>
+          <w:rPr>
+            <w:noProof/>
+            <w:webHidden/>
+          </w:rPr>
+          <w:t>13</w:t>
+        </w:r>
+        <w:r>
+          <w:rPr>
+            <w:noProof/>
+            <w:webHidden/>
+          </w:rPr>
+          <w:fldChar w:fldCharType="end"/>
+        </w:r>
+      </w:hyperlink>
+    </w:p>
+    <w:p>
+      <w:pPr>
+        <w:pStyle w:val="Tabledesillustrations"/>
+        <w:tabs>
+          <w:tab w:val="right" w:leader="dot" w:pos="9016"/>
+        </w:tabs>
+        <w:rPr>
+          <w:rFonts w:eastAsiaTheme="minorEastAsia"/>
+          <w:noProof/>
+          <w:lang w:val="en-GB" w:eastAsia="en-GB"/>
+        </w:rPr>
+      </w:pPr>
+      <w:hyperlink w:anchor="_Toc515910435" w:history="1">
+        <w:r>
+          <w:rPr>
+            <w:rStyle w:val="Lienhypertexte"/>
+            <w:noProof/>
+          </w:rPr>
+          <w:t>Figure 10 - Stratégie projet AéroNet</w:t>
+        </w:r>
+        <w:r>
+          <w:rPr>
+            <w:noProof/>
+            <w:webHidden/>
+          </w:rPr>
+          <w:tab/>
+        </w:r>
+        <w:r>
+          <w:rPr>
+            <w:noProof/>
+            <w:webHidden/>
+          </w:rPr>
+          <w:fldChar w:fldCharType="begin"/>
+        </w:r>
+        <w:r>
+          <w:rPr>
+            <w:noProof/>
+            <w:webHidden/>
+          </w:rPr>
+          <w:instrText xml:space="preserve"> PAGEREF _Toc515910435 \h </w:instrText>
+        </w:r>
+        <w:r>
+          <w:rPr>
+            <w:noProof/>
+            <w:webHidden/>
+          </w:rPr>
+        </w:r>
+        <w:r>
+          <w:rPr>
+            <w:noProof/>
+            <w:webHidden/>
+          </w:rPr>
+          <w:fldChar w:fldCharType="separate"/>
+        </w:r>
+        <w:r>
+          <w:rPr>
+            <w:noProof/>
+            <w:webHidden/>
+          </w:rPr>
+          <w:t>14</w:t>
+        </w:r>
+        <w:r>
+          <w:rPr>
+            <w:noProof/>
+            <w:webHidden/>
+          </w:rPr>
+          <w:fldChar w:fldCharType="end"/>
+        </w:r>
+      </w:hyperlink>
+    </w:p>
+    <w:p>
+      <w:pPr>
+        <w:pStyle w:val="Tabledesillustrations"/>
+        <w:tabs>
+          <w:tab w:val="right" w:leader="dot" w:pos="9016"/>
+        </w:tabs>
+        <w:rPr>
+          <w:rFonts w:eastAsiaTheme="minorEastAsia"/>
+          <w:noProof/>
+          <w:lang w:val="en-GB" w:eastAsia="en-GB"/>
+        </w:rPr>
+      </w:pPr>
+      <w:hyperlink w:anchor="_Toc515910436" w:history="1">
+        <w:r>
+          <w:rPr>
+            <w:rStyle w:val="Lienhypertexte"/>
+            <w:noProof/>
+          </w:rPr>
+          <w:t>Figure 11 - Stratégie projet Anis</w:t>
+        </w:r>
+        <w:r>
+          <w:rPr>
+            <w:noProof/>
+            <w:webHidden/>
+          </w:rPr>
+          <w:tab/>
+        </w:r>
+        <w:r>
+          <w:rPr>
+            <w:noProof/>
+            <w:webHidden/>
+          </w:rPr>
+          <w:fldChar w:fldCharType="begin"/>
+        </w:r>
+        <w:r>
+          <w:rPr>
+            <w:noProof/>
+            <w:webHidden/>
+          </w:rPr>
+          <w:instrText xml:space="preserve"> PAGEREF _Toc515910436 \h </w:instrText>
+        </w:r>
+        <w:r>
+          <w:rPr>
+            <w:noProof/>
+            <w:webHidden/>
+          </w:rPr>
+        </w:r>
+        <w:r>
+          <w:rPr>
+            <w:noProof/>
+            <w:webHidden/>
+          </w:rPr>
+          <w:fldChar w:fldCharType="separate"/>
+        </w:r>
+        <w:r>
+          <w:rPr>
+            <w:noProof/>
+            <w:webHidden/>
+          </w:rPr>
+          <w:t>15</w:t>
+        </w:r>
+        <w:r>
+          <w:rPr>
+            <w:noProof/>
+            <w:webHidden/>
+          </w:rPr>
+          <w:fldChar w:fldCharType="end"/>
+        </w:r>
+      </w:hyperlink>
+    </w:p>
+    <w:p>
+      <w:pPr>
+        <w:pStyle w:val="Tabledesillustrations"/>
+        <w:tabs>
+          <w:tab w:val="right" w:leader="dot" w:pos="9016"/>
+        </w:tabs>
+        <w:rPr>
+          <w:rFonts w:eastAsiaTheme="minorEastAsia"/>
+          <w:noProof/>
+          <w:lang w:val="en-GB" w:eastAsia="en-GB"/>
+        </w:rPr>
+      </w:pPr>
+      <w:hyperlink w:anchor="_Toc515910437" w:history="1">
+        <w:r>
+          <w:rPr>
+            <w:rStyle w:val="Lienhypertexte"/>
+            <w:noProof/>
+          </w:rPr>
+          <w:t>Figure 12 - Contraintes projet Anis</w:t>
+        </w:r>
+        <w:r>
+          <w:rPr>
+            <w:noProof/>
+            <w:webHidden/>
+          </w:rPr>
+          <w:tab/>
+        </w:r>
+        <w:r>
+          <w:rPr>
+            <w:noProof/>
+            <w:webHidden/>
+          </w:rPr>
+          <w:fldChar w:fldCharType="begin"/>
+        </w:r>
+        <w:r>
+          <w:rPr>
+            <w:noProof/>
+            <w:webHidden/>
+          </w:rPr>
+          <w:instrText xml:space="preserve"> PAGEREF _Toc515910437 \h </w:instrText>
+        </w:r>
+        <w:r>
+          <w:rPr>
+            <w:noProof/>
+            <w:webHidden/>
+          </w:rPr>
+        </w:r>
+        <w:r>
+          <w:rPr>
+            <w:noProof/>
+            <w:webHidden/>
+          </w:rPr>
+          <w:fldChar w:fldCharType="separate"/>
+        </w:r>
+        <w:r>
+          <w:rPr>
+            <w:noProof/>
+            <w:webHidden/>
+          </w:rPr>
+          <w:t>15</w:t>
+        </w:r>
+        <w:r>
+          <w:rPr>
+            <w:noProof/>
+            <w:webHidden/>
+          </w:rPr>
+          <w:fldChar w:fldCharType="end"/>
+        </w:r>
+      </w:hyperlink>
+    </w:p>
+    <w:p>
+      <w:pPr>
+        <w:pStyle w:val="Tabledesillustrations"/>
+        <w:tabs>
+          <w:tab w:val="right" w:leader="dot" w:pos="9016"/>
+        </w:tabs>
+        <w:rPr>
+          <w:rFonts w:eastAsiaTheme="minorEastAsia"/>
+          <w:noProof/>
+          <w:lang w:val="en-GB" w:eastAsia="en-GB"/>
+        </w:rPr>
+      </w:pPr>
+      <w:hyperlink w:anchor="_Toc515910438" w:history="1">
+        <w:r>
+          <w:rPr>
+            <w:rStyle w:val="Lienhypertexte"/>
+            <w:noProof/>
+          </w:rPr>
+          <w:t>Figure 13 - Stratégie projet O3</w:t>
+        </w:r>
+        <w:r>
+          <w:rPr>
+            <w:noProof/>
+            <w:webHidden/>
+          </w:rPr>
+          <w:tab/>
+        </w:r>
+        <w:r>
+          <w:rPr>
+            <w:noProof/>
+            <w:webHidden/>
+          </w:rPr>
+          <w:fldChar w:fldCharType="begin"/>
+        </w:r>
+        <w:r>
+          <w:rPr>
+            <w:noProof/>
+            <w:webHidden/>
+          </w:rPr>
+          <w:instrText xml:space="preserve"> PAGEREF _Toc515910438 \h </w:instrText>
+        </w:r>
+        <w:r>
+          <w:rPr>
+            <w:noProof/>
+            <w:webHidden/>
+          </w:rPr>
+        </w:r>
+        <w:r>
+          <w:rPr>
+            <w:noProof/>
+            <w:webHidden/>
+          </w:rPr>
+          <w:fldChar w:fldCharType="separate"/>
+        </w:r>
+        <w:r>
+          <w:rPr>
+            <w:noProof/>
+            <w:webHidden/>
+          </w:rPr>
+          <w:t>16</w:t>
+        </w:r>
+        <w:r>
+          <w:rPr>
+            <w:noProof/>
+            <w:webHidden/>
+          </w:rPr>
+          <w:fldChar w:fldCharType="end"/>
+        </w:r>
+      </w:hyperlink>
+    </w:p>
+    <w:p>
+      <w:pPr>
+        <w:pStyle w:val="Tabledesillustrations"/>
+        <w:tabs>
+          <w:tab w:val="right" w:leader="dot" w:pos="9016"/>
+        </w:tabs>
+        <w:rPr>
+          <w:rFonts w:eastAsiaTheme="minorEastAsia"/>
+          <w:noProof/>
+          <w:lang w:val="en-GB" w:eastAsia="en-GB"/>
+        </w:rPr>
+      </w:pPr>
+      <w:hyperlink w:anchor="_Toc515910439" w:history="1">
+        <w:r>
+          <w:rPr>
+            <w:rStyle w:val="Lienhypertexte"/>
+            <w:noProof/>
+          </w:rPr>
+          <w:t>Figure 14 - Stratégie projet e-PME</w:t>
+        </w:r>
+        <w:r>
+          <w:rPr>
+            <w:noProof/>
+            <w:webHidden/>
+          </w:rPr>
+          <w:tab/>
+        </w:r>
+        <w:r>
+          <w:rPr>
+            <w:noProof/>
+            <w:webHidden/>
+          </w:rPr>
+          <w:fldChar w:fldCharType="begin"/>
+        </w:r>
+        <w:r>
+          <w:rPr>
+            <w:noProof/>
+            <w:webHidden/>
+          </w:rPr>
+          <w:instrText xml:space="preserve"> PAGEREF _Toc515910439 \h </w:instrText>
+        </w:r>
+        <w:r>
+          <w:rPr>
+            <w:noProof/>
+            <w:webHidden/>
+          </w:rPr>
+        </w:r>
+        <w:r>
+          <w:rPr>
+            <w:noProof/>
+            <w:webHidden/>
+          </w:rPr>
+          <w:fldChar w:fldCharType="separate"/>
+        </w:r>
+        <w:r>
+          <w:rPr>
+            <w:noProof/>
+            <w:webHidden/>
+          </w:rPr>
+          <w:t>17</w:t>
+        </w:r>
+        <w:r>
+          <w:rPr>
+            <w:noProof/>
+            <w:webHidden/>
+          </w:rPr>
+          <w:fldChar w:fldCharType="end"/>
+        </w:r>
+      </w:hyperlink>
+    </w:p>
+    <w:p>
       <w:r>
         <w:fldChar w:fldCharType="end"/>
       </w:r>
     </w:p>
     <w:p/>
     <w:sectPr>
-      <w:footerReference w:type="default" r:id="rId21"/>
+      <w:footerReference w:type="default" r:id="rId27"/>
       <w:pgSz w:w="11906" w:h="16838"/>
       <w:pgMar w:top="1440" w:right="1440" w:bottom="1440" w:left="1440" w:header="720" w:footer="720" w:gutter="0"/>
       <w:pgNumType w:start="2"/>
@@ -6816,6 +7787,7 @@
           <w:dataBinding w:prefixMappings="xmlns:ns0='http://purl.org/dc/elements/1.1/' xmlns:ns1='http://schemas.openxmlformats.org/package/2006/metadata/core-properties' " w:xpath="/ns1:coreProperties[1]/ns0:creator[1]" w:storeItemID="{6C3C8BC8-F283-45AE-878A-BAB7291924A1}"/>
           <w:text/>
         </w:sdtPr>
+        <w:sdtEndPr/>
         <w:sdtContent>
           <w:tc>
             <w:tcPr>
@@ -6914,6 +7886,7 @@
           <w:dataBinding w:prefixMappings="xmlns:ns0='http://purl.org/dc/elements/1.1/' xmlns:ns1='http://schemas.openxmlformats.org/package/2006/metadata/core-properties' " w:xpath="/ns1:coreProperties[1]/ns0:creator[1]" w:storeItemID="{6C3C8BC8-F283-45AE-878A-BAB7291924A1}"/>
           <w:text/>
         </w:sdtPr>
+        <w:sdtEndPr/>
         <w:sdtContent>
           <w:tc>
             <w:tcPr>
@@ -6947,14 +7920,36 @@
           <w:r>
             <w:t xml:space="preserve">| </w:t>
           </w:r>
-          <w:fldSimple w:instr=" STYLEREF  &quot;1&quot;  ">
-            <w:r>
-              <w:rPr>
-                <w:noProof/>
-              </w:rPr>
-              <w:t>Glossaire</w:t>
-            </w:r>
-          </w:fldSimple>
+          <w:r>
+            <w:rPr>
+              <w:noProof/>
+            </w:rPr>
+            <w:fldChar w:fldCharType="begin"/>
+          </w:r>
+          <w:r>
+            <w:rPr>
+              <w:noProof/>
+            </w:rPr>
+            <w:instrText xml:space="preserve"> STYLEREF  "1"  </w:instrText>
+          </w:r>
+          <w:r>
+            <w:rPr>
+              <w:noProof/>
+            </w:rPr>
+            <w:fldChar w:fldCharType="separate"/>
+          </w:r>
+          <w:r>
+            <w:rPr>
+              <w:noProof/>
+            </w:rPr>
+            <w:t>Conclusion</w:t>
+          </w:r>
+          <w:r>
+            <w:rPr>
+              <w:noProof/>
+            </w:rPr>
+            <w:fldChar w:fldCharType="end"/>
+          </w:r>
         </w:p>
       </w:tc>
       <w:tc>
@@ -7137,6 +8132,7 @@
                             <w:dataBinding w:prefixMappings="xmlns:ns0='http://purl.org/dc/elements/1.1/' xmlns:ns1='http://schemas.openxmlformats.org/package/2006/metadata/core-properties' " w:xpath="/ns1:coreProperties[1]/ns0:title[1]" w:storeItemID="{6C3C8BC8-F283-45AE-878A-BAB7291924A1}"/>
                             <w:text/>
                           </w:sdtPr>
+                          <w:sdtEndPr/>
                           <w:sdtContent>
                             <w:p>
                               <w:pPr>
@@ -7181,6 +8177,7 @@
                       <w:dataBinding w:prefixMappings="xmlns:ns0='http://purl.org/dc/elements/1.1/' xmlns:ns1='http://schemas.openxmlformats.org/package/2006/metadata/core-properties' " w:xpath="/ns1:coreProperties[1]/ns0:title[1]" w:storeItemID="{6C3C8BC8-F283-45AE-878A-BAB7291924A1}"/>
                       <w:text/>
                     </w:sdtPr>
+                    <w:sdtEndPr/>
                     <w:sdtContent>
                       <w:p>
                         <w:pPr>
@@ -10930,6 +11927,7 @@
     <w:rsid w:val="009766C2"/>
     <w:rsid w:val="00A65E36"/>
     <w:rsid w:val="00C31077"/>
+    <w:rsid w:val="00D427A2"/>
     <w:rsid w:val="00D806D3"/>
     <w:rsid w:val="00E17019"/>
     <w:rsid w:val="00E2011D"/>
@@ -11779,7 +12777,7 @@
 </file>
 
 <file path=customXml/itemProps2.xml><?xml version="1.0" encoding="utf-8"?>
-<ds:datastoreItem xmlns:ds="http://schemas.openxmlformats.org/officeDocument/2006/customXml" ds:itemID="{174F1998-E9F1-4B0F-8574-E1FF2996D254}">
+<ds:datastoreItem xmlns:ds="http://schemas.openxmlformats.org/officeDocument/2006/customXml" ds:itemID="{37B1DADB-D896-4E92-8FB5-BA648856DCE2}">
   <ds:schemaRefs>
     <ds:schemaRef ds:uri="http://schemas.openxmlformats.org/officeDocument/2006/bibliography"/>
   </ds:schemaRefs>

</xml_diff>

<commit_message>
Description du projet AeroNet
</commit_message>
<xml_diff>
--- a/Project/MPI_NPE_Dossier d'analyse NFE210.docx
+++ b/Project/MPI_NPE_Dossier d'analyse NFE210.docx
@@ -593,7 +593,7 @@
                   </wp:anchor>
                 </w:drawing>
               </mc:Choice>
-              <mc:Fallback xmlns:w16se="http://schemas.microsoft.com/office/word/2015/wordml/symex" xmlns:w16cid="http://schemas.microsoft.com/office/word/2016/wordml/cid" xmlns:w15="http://schemas.microsoft.com/office/word/2012/wordml" xmlns:am3d="http://schemas.microsoft.com/office/drawing/2017/model3d" xmlns:aink="http://schemas.microsoft.com/office/drawing/2016/ink" xmlns:cx8="http://schemas.microsoft.com/office/drawing/2016/5/14/chartex" xmlns:cx7="http://schemas.microsoft.com/office/drawing/2016/5/13/chartex" xmlns:cx6="http://schemas.microsoft.com/office/drawing/2016/5/12/chartex" xmlns:cx5="http://schemas.microsoft.com/office/drawing/2016/5/11/chartex" xmlns:cx4="http://schemas.microsoft.com/office/drawing/2016/5/10/chartex" xmlns:cx3="http://schemas.microsoft.com/office/drawing/2016/5/9/chartex" xmlns:cx2="http://schemas.microsoft.com/office/drawing/2015/10/21/chartex" xmlns:cx1="http://schemas.microsoft.com/office/drawing/2015/9/8/chartex" xmlns:cx="http://schemas.microsoft.com/office/drawing/2014/chartex">
+              <mc:Fallback xmlns:cx="http://schemas.microsoft.com/office/drawing/2014/chartex" xmlns:cx1="http://schemas.microsoft.com/office/drawing/2015/9/8/chartex" xmlns:cx2="http://schemas.microsoft.com/office/drawing/2015/10/21/chartex" xmlns:cx3="http://schemas.microsoft.com/office/drawing/2016/5/9/chartex" xmlns:cx4="http://schemas.microsoft.com/office/drawing/2016/5/10/chartex" xmlns:cx5="http://schemas.microsoft.com/office/drawing/2016/5/11/chartex" xmlns:cx6="http://schemas.microsoft.com/office/drawing/2016/5/12/chartex" xmlns:cx7="http://schemas.microsoft.com/office/drawing/2016/5/13/chartex" xmlns:cx8="http://schemas.microsoft.com/office/drawing/2016/5/14/chartex" xmlns:aink="http://schemas.microsoft.com/office/drawing/2016/ink" xmlns:am3d="http://schemas.microsoft.com/office/drawing/2017/model3d" xmlns:w15="http://schemas.microsoft.com/office/word/2012/wordml" xmlns:w16cid="http://schemas.microsoft.com/office/word/2016/wordml/cid" xmlns:w16se="http://schemas.microsoft.com/office/word/2015/wordml/symex">
                 <w:pict>
                   <v:group w14:anchorId="6D01010C" id="Groupe 2" o:spid="_x0000_s1026" style="position:absolute;margin-left:0;margin-top:0;width:432.65pt;height:448.55pt;z-index:-251664384;mso-width-percent:706;mso-height-percent:566;mso-left-percent:220;mso-top-percent:300;mso-position-horizontal-relative:page;mso-position-vertical-relative:page;mso-width-percent:706;mso-height-percent:566;mso-left-percent:220;mso-top-percent:300" coordsize="43291,44910" o:gfxdata="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">
                     <o:lock v:ext="edit" aspectratio="t"/>
@@ -708,9 +708,6 @@
                                     <w:alias w:val="Auteur "/>
                                     <w:tag w:val=""/>
                                     <w:id w:val="-271941383"/>
-                                    <w:placeholder>
-                                      <w:docPart w:val="27A820EDB4A844EC9AAB31CA59D9F94B"/>
-                                    </w:placeholder>
                                     <w:dataBinding w:prefixMappings="xmlns:ns0='http://purl.org/dc/elements/1.1/' xmlns:ns1='http://schemas.openxmlformats.org/package/2006/metadata/core-properties' " w:xpath="/ns1:coreProperties[1]/ns0:creator[1]" w:storeItemID="{6C3C8BC8-F283-45AE-878A-BAB7291924A1}"/>
                                     <w:text/>
                                   </w:sdtPr>
@@ -832,9 +829,6 @@
                               <w:alias w:val="Auteur "/>
                               <w:tag w:val=""/>
                               <w:id w:val="-271941383"/>
-                              <w:placeholder>
-                                <w:docPart w:val="27A820EDB4A844EC9AAB31CA59D9F94B"/>
-                              </w:placeholder>
                               <w:dataBinding w:prefixMappings="xmlns:ns0='http://purl.org/dc/elements/1.1/' xmlns:ns1='http://schemas.openxmlformats.org/package/2006/metadata/core-properties' " w:xpath="/ns1:coreProperties[1]/ns0:creator[1]" w:storeItemID="{6C3C8BC8-F283-45AE-878A-BAB7291924A1}"/>
                               <w:text/>
                             </w:sdtPr>
@@ -1146,6 +1140,8 @@
             <w:t>Table des matières</w:t>
           </w:r>
         </w:p>
+        <w:bookmarkStart w:id="0" w:name="_GoBack"/>
+        <w:bookmarkEnd w:id="0"/>
         <w:p>
           <w:pPr>
             <w:pStyle w:val="TM1"/>
@@ -1164,7 +1160,7 @@
           <w:r>
             <w:fldChar w:fldCharType="separate"/>
           </w:r>
-          <w:hyperlink w:anchor="_Toc516059208" w:history="1">
+          <w:hyperlink w:anchor="_Toc516135271" w:history="1">
             <w:r>
               <w:rPr>
                 <w:rStyle w:val="Lienhypertexte"/>
@@ -1206,7 +1202,7 @@
                 <w:noProof/>
                 <w:webHidden/>
               </w:rPr>
-              <w:instrText xml:space="preserve"> PAGEREF _Toc516059208 \h </w:instrText>
+              <w:instrText xml:space="preserve"> PAGEREF _Toc516135271 \h </w:instrText>
             </w:r>
             <w:r>
               <w:rPr>
@@ -1246,7 +1242,7 @@
               <w:lang w:eastAsia="fr-FR"/>
             </w:rPr>
           </w:pPr>
-          <w:hyperlink w:anchor="_Toc516059209" w:history="1">
+          <w:hyperlink w:anchor="_Toc516135272" w:history="1">
             <w:r>
               <w:rPr>
                 <w:rStyle w:val="Lienhypertexte"/>
@@ -1288,7 +1284,7 @@
                 <w:noProof/>
                 <w:webHidden/>
               </w:rPr>
-              <w:instrText xml:space="preserve"> PAGEREF _Toc516059209 \h </w:instrText>
+              <w:instrText xml:space="preserve"> PAGEREF _Toc516135272 \h </w:instrText>
             </w:r>
             <w:r>
               <w:rPr>
@@ -1328,7 +1324,7 @@
               <w:lang w:eastAsia="fr-FR"/>
             </w:rPr>
           </w:pPr>
-          <w:hyperlink w:anchor="_Toc516059210" w:history="1">
+          <w:hyperlink w:anchor="_Toc516135273" w:history="1">
             <w:r>
               <w:rPr>
                 <w:rStyle w:val="Lienhypertexte"/>
@@ -1370,7 +1366,7 @@
                 <w:noProof/>
                 <w:webHidden/>
               </w:rPr>
-              <w:instrText xml:space="preserve"> PAGEREF _Toc516059210 \h </w:instrText>
+              <w:instrText xml:space="preserve"> PAGEREF _Toc516135273 \h </w:instrText>
             </w:r>
             <w:r>
               <w:rPr>
@@ -1414,7 +1410,7 @@
               <w:lang w:eastAsia="fr-FR"/>
             </w:rPr>
           </w:pPr>
-          <w:hyperlink w:anchor="_Toc516059211" w:history="1">
+          <w:hyperlink w:anchor="_Toc516135274" w:history="1">
             <w:r>
               <w:rPr>
                 <w:rStyle w:val="Lienhypertexte"/>
@@ -1456,7 +1452,7 @@
                 <w:noProof/>
                 <w:webHidden/>
               </w:rPr>
-              <w:instrText xml:space="preserve"> PAGEREF _Toc516059211 \h </w:instrText>
+              <w:instrText xml:space="preserve"> PAGEREF _Toc516135274 \h </w:instrText>
             </w:r>
             <w:r>
               <w:rPr>
@@ -1500,7 +1496,7 @@
               <w:lang w:eastAsia="fr-FR"/>
             </w:rPr>
           </w:pPr>
-          <w:hyperlink w:anchor="_Toc516059212" w:history="1">
+          <w:hyperlink w:anchor="_Toc516135275" w:history="1">
             <w:r>
               <w:rPr>
                 <w:rStyle w:val="Lienhypertexte"/>
@@ -1542,7 +1538,7 @@
                 <w:noProof/>
                 <w:webHidden/>
               </w:rPr>
-              <w:instrText xml:space="preserve"> PAGEREF _Toc516059212 \h </w:instrText>
+              <w:instrText xml:space="preserve"> PAGEREF _Toc516135275 \h </w:instrText>
             </w:r>
             <w:r>
               <w:rPr>
@@ -1586,7 +1582,7 @@
               <w:lang w:eastAsia="fr-FR"/>
             </w:rPr>
           </w:pPr>
-          <w:hyperlink w:anchor="_Toc516059213" w:history="1">
+          <w:hyperlink w:anchor="_Toc516135276" w:history="1">
             <w:r>
               <w:rPr>
                 <w:rStyle w:val="Lienhypertexte"/>
@@ -1628,7 +1624,7 @@
                 <w:noProof/>
                 <w:webHidden/>
               </w:rPr>
-              <w:instrText xml:space="preserve"> PAGEREF _Toc516059213 \h </w:instrText>
+              <w:instrText xml:space="preserve"> PAGEREF _Toc516135276 \h </w:instrText>
             </w:r>
             <w:r>
               <w:rPr>
@@ -1672,7 +1668,7 @@
               <w:lang w:eastAsia="fr-FR"/>
             </w:rPr>
           </w:pPr>
-          <w:hyperlink w:anchor="_Toc516059214" w:history="1">
+          <w:hyperlink w:anchor="_Toc516135277" w:history="1">
             <w:r>
               <w:rPr>
                 <w:rStyle w:val="Lienhypertexte"/>
@@ -1714,7 +1710,7 @@
                 <w:noProof/>
                 <w:webHidden/>
               </w:rPr>
-              <w:instrText xml:space="preserve"> PAGEREF _Toc516059214 \h </w:instrText>
+              <w:instrText xml:space="preserve"> PAGEREF _Toc516135277 \h </w:instrText>
             </w:r>
             <w:r>
               <w:rPr>
@@ -1758,7 +1754,7 @@
               <w:lang w:eastAsia="fr-FR"/>
             </w:rPr>
           </w:pPr>
-          <w:hyperlink w:anchor="_Toc516059215" w:history="1">
+          <w:hyperlink w:anchor="_Toc516135278" w:history="1">
             <w:r>
               <w:rPr>
                 <w:rStyle w:val="Lienhypertexte"/>
@@ -1800,7 +1796,7 @@
                 <w:noProof/>
                 <w:webHidden/>
               </w:rPr>
-              <w:instrText xml:space="preserve"> PAGEREF _Toc516059215 \h </w:instrText>
+              <w:instrText xml:space="preserve"> PAGEREF _Toc516135278 \h </w:instrText>
             </w:r>
             <w:r>
               <w:rPr>
@@ -1840,7 +1836,7 @@
               <w:lang w:eastAsia="fr-FR"/>
             </w:rPr>
           </w:pPr>
-          <w:hyperlink w:anchor="_Toc516059216" w:history="1">
+          <w:hyperlink w:anchor="_Toc516135279" w:history="1">
             <w:r>
               <w:rPr>
                 <w:rStyle w:val="Lienhypertexte"/>
@@ -1882,7 +1878,7 @@
                 <w:noProof/>
                 <w:webHidden/>
               </w:rPr>
-              <w:instrText xml:space="preserve"> PAGEREF _Toc516059216 \h </w:instrText>
+              <w:instrText xml:space="preserve"> PAGEREF _Toc516135279 \h </w:instrText>
             </w:r>
             <w:r>
               <w:rPr>
@@ -1922,7 +1918,7 @@
               <w:lang w:eastAsia="fr-FR"/>
             </w:rPr>
           </w:pPr>
-          <w:hyperlink w:anchor="_Toc516059217" w:history="1">
+          <w:hyperlink w:anchor="_Toc516135280" w:history="1">
             <w:r>
               <w:rPr>
                 <w:rStyle w:val="Lienhypertexte"/>
@@ -1964,7 +1960,7 @@
                 <w:noProof/>
                 <w:webHidden/>
               </w:rPr>
-              <w:instrText xml:space="preserve"> PAGEREF _Toc516059217 \h </w:instrText>
+              <w:instrText xml:space="preserve"> PAGEREF _Toc516135280 \h </w:instrText>
             </w:r>
             <w:r>
               <w:rPr>
@@ -2008,7 +2004,7 @@
               <w:lang w:eastAsia="fr-FR"/>
             </w:rPr>
           </w:pPr>
-          <w:hyperlink w:anchor="_Toc516059218" w:history="1">
+          <w:hyperlink w:anchor="_Toc516135281" w:history="1">
             <w:r>
               <w:rPr>
                 <w:rStyle w:val="Lienhypertexte"/>
@@ -2050,7 +2046,7 @@
                 <w:noProof/>
                 <w:webHidden/>
               </w:rPr>
-              <w:instrText xml:space="preserve"> PAGEREF _Toc516059218 \h </w:instrText>
+              <w:instrText xml:space="preserve"> PAGEREF _Toc516135281 \h </w:instrText>
             </w:r>
             <w:r>
               <w:rPr>
@@ -2094,7 +2090,7 @@
               <w:lang w:eastAsia="fr-FR"/>
             </w:rPr>
           </w:pPr>
-          <w:hyperlink w:anchor="_Toc516059219" w:history="1">
+          <w:hyperlink w:anchor="_Toc516135282" w:history="1">
             <w:r>
               <w:rPr>
                 <w:rStyle w:val="Lienhypertexte"/>
@@ -2136,7 +2132,7 @@
                 <w:noProof/>
                 <w:webHidden/>
               </w:rPr>
-              <w:instrText xml:space="preserve"> PAGEREF _Toc516059219 \h </w:instrText>
+              <w:instrText xml:space="preserve"> PAGEREF _Toc516135282 \h </w:instrText>
             </w:r>
             <w:r>
               <w:rPr>
@@ -2180,7 +2176,7 @@
               <w:lang w:eastAsia="fr-FR"/>
             </w:rPr>
           </w:pPr>
-          <w:hyperlink w:anchor="_Toc516059220" w:history="1">
+          <w:hyperlink w:anchor="_Toc516135283" w:history="1">
             <w:r>
               <w:rPr>
                 <w:rStyle w:val="Lienhypertexte"/>
@@ -2222,7 +2218,7 @@
                 <w:noProof/>
                 <w:webHidden/>
               </w:rPr>
-              <w:instrText xml:space="preserve"> PAGEREF _Toc516059220 \h </w:instrText>
+              <w:instrText xml:space="preserve"> PAGEREF _Toc516135283 \h </w:instrText>
             </w:r>
             <w:r>
               <w:rPr>
@@ -2242,7 +2238,7 @@
                 <w:noProof/>
                 <w:webHidden/>
               </w:rPr>
-              <w:t>14</w:t>
+              <w:t>16</w:t>
             </w:r>
             <w:r>
               <w:rPr>
@@ -2266,7 +2262,7 @@
               <w:lang w:eastAsia="fr-FR"/>
             </w:rPr>
           </w:pPr>
-          <w:hyperlink w:anchor="_Toc516059221" w:history="1">
+          <w:hyperlink w:anchor="_Toc516135284" w:history="1">
             <w:r>
               <w:rPr>
                 <w:rStyle w:val="Lienhypertexte"/>
@@ -2308,7 +2304,7 @@
                 <w:noProof/>
                 <w:webHidden/>
               </w:rPr>
-              <w:instrText xml:space="preserve"> PAGEREF _Toc516059221 \h </w:instrText>
+              <w:instrText xml:space="preserve"> PAGEREF _Toc516135284 \h </w:instrText>
             </w:r>
             <w:r>
               <w:rPr>
@@ -2328,7 +2324,7 @@
                 <w:noProof/>
                 <w:webHidden/>
               </w:rPr>
-              <w:t>15</w:t>
+              <w:t>17</w:t>
             </w:r>
             <w:r>
               <w:rPr>
@@ -2352,7 +2348,7 @@
               <w:lang w:eastAsia="fr-FR"/>
             </w:rPr>
           </w:pPr>
-          <w:hyperlink w:anchor="_Toc516059222" w:history="1">
+          <w:hyperlink w:anchor="_Toc516135285" w:history="1">
             <w:r>
               <w:rPr>
                 <w:rStyle w:val="Lienhypertexte"/>
@@ -2394,7 +2390,7 @@
                 <w:noProof/>
                 <w:webHidden/>
               </w:rPr>
-              <w:instrText xml:space="preserve"> PAGEREF _Toc516059222 \h </w:instrText>
+              <w:instrText xml:space="preserve"> PAGEREF _Toc516135285 \h </w:instrText>
             </w:r>
             <w:r>
               <w:rPr>
@@ -2414,7 +2410,7 @@
                 <w:noProof/>
                 <w:webHidden/>
               </w:rPr>
-              <w:t>16</w:t>
+              <w:t>19</w:t>
             </w:r>
             <w:r>
               <w:rPr>
@@ -2438,7 +2434,7 @@
               <w:lang w:eastAsia="fr-FR"/>
             </w:rPr>
           </w:pPr>
-          <w:hyperlink w:anchor="_Toc516059223" w:history="1">
+          <w:hyperlink w:anchor="_Toc516135286" w:history="1">
             <w:r>
               <w:rPr>
                 <w:rStyle w:val="Lienhypertexte"/>
@@ -2480,7 +2476,7 @@
                 <w:noProof/>
                 <w:webHidden/>
               </w:rPr>
-              <w:instrText xml:space="preserve"> PAGEREF _Toc516059223 \h </w:instrText>
+              <w:instrText xml:space="preserve"> PAGEREF _Toc516135286 \h </w:instrText>
             </w:r>
             <w:r>
               <w:rPr>
@@ -2500,7 +2496,7 @@
                 <w:noProof/>
                 <w:webHidden/>
               </w:rPr>
-              <w:t>17</w:t>
+              <w:t>20</w:t>
             </w:r>
             <w:r>
               <w:rPr>
@@ -2524,7 +2520,7 @@
               <w:lang w:eastAsia="fr-FR"/>
             </w:rPr>
           </w:pPr>
-          <w:hyperlink w:anchor="_Toc516059224" w:history="1">
+          <w:hyperlink w:anchor="_Toc516135287" w:history="1">
             <w:r>
               <w:rPr>
                 <w:rStyle w:val="Lienhypertexte"/>
@@ -2566,7 +2562,7 @@
                 <w:noProof/>
                 <w:webHidden/>
               </w:rPr>
-              <w:instrText xml:space="preserve"> PAGEREF _Toc516059224 \h </w:instrText>
+              <w:instrText xml:space="preserve"> PAGEREF _Toc516135287 \h </w:instrText>
             </w:r>
             <w:r>
               <w:rPr>
@@ -2586,7 +2582,7 @@
                 <w:noProof/>
                 <w:webHidden/>
               </w:rPr>
-              <w:t>18</w:t>
+              <w:t>21</w:t>
             </w:r>
             <w:r>
               <w:rPr>
@@ -2610,7 +2606,7 @@
               <w:lang w:eastAsia="fr-FR"/>
             </w:rPr>
           </w:pPr>
-          <w:hyperlink w:anchor="_Toc516059225" w:history="1">
+          <w:hyperlink w:anchor="_Toc516135288" w:history="1">
             <w:r>
               <w:rPr>
                 <w:rStyle w:val="Lienhypertexte"/>
@@ -2652,7 +2648,7 @@
                 <w:noProof/>
                 <w:webHidden/>
               </w:rPr>
-              <w:instrText xml:space="preserve"> PAGEREF _Toc516059225 \h </w:instrText>
+              <w:instrText xml:space="preserve"> PAGEREF _Toc516135288 \h </w:instrText>
             </w:r>
             <w:r>
               <w:rPr>
@@ -2672,7 +2668,7 @@
                 <w:noProof/>
                 <w:webHidden/>
               </w:rPr>
-              <w:t>18</w:t>
+              <w:t>21</w:t>
             </w:r>
             <w:r>
               <w:rPr>
@@ -2696,7 +2692,7 @@
               <w:lang w:eastAsia="fr-FR"/>
             </w:rPr>
           </w:pPr>
-          <w:hyperlink w:anchor="_Toc516059226" w:history="1">
+          <w:hyperlink w:anchor="_Toc516135289" w:history="1">
             <w:r>
               <w:rPr>
                 <w:rStyle w:val="Lienhypertexte"/>
@@ -2738,7 +2734,7 @@
                 <w:noProof/>
                 <w:webHidden/>
               </w:rPr>
-              <w:instrText xml:space="preserve"> PAGEREF _Toc516059226 \h </w:instrText>
+              <w:instrText xml:space="preserve"> PAGEREF _Toc516135289 \h </w:instrText>
             </w:r>
             <w:r>
               <w:rPr>
@@ -2758,7 +2754,7 @@
                 <w:noProof/>
                 <w:webHidden/>
               </w:rPr>
-              <w:t>19</w:t>
+              <w:t>22</w:t>
             </w:r>
             <w:r>
               <w:rPr>
@@ -2782,7 +2778,7 @@
               <w:lang w:eastAsia="fr-FR"/>
             </w:rPr>
           </w:pPr>
-          <w:hyperlink w:anchor="_Toc516059227" w:history="1">
+          <w:hyperlink w:anchor="_Toc516135290" w:history="1">
             <w:r>
               <w:rPr>
                 <w:rStyle w:val="Lienhypertexte"/>
@@ -2843,7 +2839,7 @@
                 <w:noProof/>
                 <w:webHidden/>
               </w:rPr>
-              <w:instrText xml:space="preserve"> PAGEREF _Toc516059227 \h </w:instrText>
+              <w:instrText xml:space="preserve"> PAGEREF _Toc516135290 \h </w:instrText>
             </w:r>
             <w:r>
               <w:rPr>
@@ -2863,7 +2859,7 @@
                 <w:noProof/>
                 <w:webHidden/>
               </w:rPr>
-              <w:t>20</w:t>
+              <w:t>23</w:t>
             </w:r>
             <w:r>
               <w:rPr>
@@ -2887,7 +2883,7 @@
               <w:lang w:eastAsia="fr-FR"/>
             </w:rPr>
           </w:pPr>
-          <w:hyperlink w:anchor="_Toc516059228" w:history="1">
+          <w:hyperlink w:anchor="_Toc516135291" w:history="1">
             <w:r>
               <w:rPr>
                 <w:rStyle w:val="Lienhypertexte"/>
@@ -2929,7 +2925,7 @@
                 <w:noProof/>
                 <w:webHidden/>
               </w:rPr>
-              <w:instrText xml:space="preserve"> PAGEREF _Toc516059228 \h </w:instrText>
+              <w:instrText xml:space="preserve"> PAGEREF _Toc516135291 \h </w:instrText>
             </w:r>
             <w:r>
               <w:rPr>
@@ -2949,7 +2945,7 @@
                 <w:noProof/>
                 <w:webHidden/>
               </w:rPr>
-              <w:t>20</w:t>
+              <w:t>23</w:t>
             </w:r>
             <w:r>
               <w:rPr>
@@ -2973,7 +2969,7 @@
               <w:lang w:eastAsia="fr-FR"/>
             </w:rPr>
           </w:pPr>
-          <w:hyperlink w:anchor="_Toc516059229" w:history="1">
+          <w:hyperlink w:anchor="_Toc516135292" w:history="1">
             <w:r>
               <w:rPr>
                 <w:rStyle w:val="Lienhypertexte"/>
@@ -3015,7 +3011,7 @@
                 <w:noProof/>
                 <w:webHidden/>
               </w:rPr>
-              <w:instrText xml:space="preserve"> PAGEREF _Toc516059229 \h </w:instrText>
+              <w:instrText xml:space="preserve"> PAGEREF _Toc516135292 \h </w:instrText>
             </w:r>
             <w:r>
               <w:rPr>
@@ -3035,7 +3031,7 @@
                 <w:noProof/>
                 <w:webHidden/>
               </w:rPr>
-              <w:t>21</w:t>
+              <w:t>24</w:t>
             </w:r>
             <w:r>
               <w:rPr>
@@ -3055,7 +3051,7 @@
               <w:lang w:eastAsia="fr-FR"/>
             </w:rPr>
           </w:pPr>
-          <w:hyperlink w:anchor="_Toc516059230" w:history="1">
+          <w:hyperlink w:anchor="_Toc516135293" w:history="1">
             <w:r>
               <w:rPr>
                 <w:rStyle w:val="Lienhypertexte"/>
@@ -3097,7 +3093,7 @@
                 <w:noProof/>
                 <w:webHidden/>
               </w:rPr>
-              <w:instrText xml:space="preserve"> PAGEREF _Toc516059230 \h </w:instrText>
+              <w:instrText xml:space="preserve"> PAGEREF _Toc516135293 \h </w:instrText>
             </w:r>
             <w:r>
               <w:rPr>
@@ -3117,7 +3113,7 @@
                 <w:noProof/>
                 <w:webHidden/>
               </w:rPr>
-              <w:t>22</w:t>
+              <w:t>25</w:t>
             </w:r>
             <w:r>
               <w:rPr>
@@ -3137,7 +3133,7 @@
               <w:lang w:eastAsia="fr-FR"/>
             </w:rPr>
           </w:pPr>
-          <w:hyperlink w:anchor="_Toc516059231" w:history="1">
+          <w:hyperlink w:anchor="_Toc516135294" w:history="1">
             <w:r>
               <w:rPr>
                 <w:rStyle w:val="Lienhypertexte"/>
@@ -3179,7 +3175,7 @@
                 <w:noProof/>
                 <w:webHidden/>
               </w:rPr>
-              <w:instrText xml:space="preserve"> PAGEREF _Toc516059231 \h </w:instrText>
+              <w:instrText xml:space="preserve"> PAGEREF _Toc516135294 \h </w:instrText>
             </w:r>
             <w:r>
               <w:rPr>
@@ -3199,7 +3195,7 @@
                 <w:noProof/>
                 <w:webHidden/>
               </w:rPr>
-              <w:t>23</w:t>
+              <w:t>26</w:t>
             </w:r>
             <w:r>
               <w:rPr>
@@ -3223,7 +3219,7 @@
               <w:lang w:eastAsia="fr-FR"/>
             </w:rPr>
           </w:pPr>
-          <w:hyperlink w:anchor="_Toc516059232" w:history="1">
+          <w:hyperlink w:anchor="_Toc516135295" w:history="1">
             <w:r>
               <w:rPr>
                 <w:rStyle w:val="Lienhypertexte"/>
@@ -3265,7 +3261,7 @@
                 <w:noProof/>
                 <w:webHidden/>
               </w:rPr>
-              <w:instrText xml:space="preserve"> PAGEREF _Toc516059232 \h </w:instrText>
+              <w:instrText xml:space="preserve"> PAGEREF _Toc516135295 \h </w:instrText>
             </w:r>
             <w:r>
               <w:rPr>
@@ -3285,7 +3281,7 @@
                 <w:noProof/>
                 <w:webHidden/>
               </w:rPr>
-              <w:t>23</w:t>
+              <w:t>26</w:t>
             </w:r>
             <w:r>
               <w:rPr>
@@ -3309,7 +3305,7 @@
               <w:lang w:eastAsia="fr-FR"/>
             </w:rPr>
           </w:pPr>
-          <w:hyperlink w:anchor="_Toc516059233" w:history="1">
+          <w:hyperlink w:anchor="_Toc516135296" w:history="1">
             <w:r>
               <w:rPr>
                 <w:rStyle w:val="Lienhypertexte"/>
@@ -3351,7 +3347,7 @@
                 <w:noProof/>
                 <w:webHidden/>
               </w:rPr>
-              <w:instrText xml:space="preserve"> PAGEREF _Toc516059233 \h </w:instrText>
+              <w:instrText xml:space="preserve"> PAGEREF _Toc516135296 \h </w:instrText>
             </w:r>
             <w:r>
               <w:rPr>
@@ -3371,7 +3367,7 @@
                 <w:noProof/>
                 <w:webHidden/>
               </w:rPr>
-              <w:t>23</w:t>
+              <w:t>26</w:t>
             </w:r>
             <w:r>
               <w:rPr>
@@ -3391,7 +3387,7 @@
               <w:lang w:eastAsia="fr-FR"/>
             </w:rPr>
           </w:pPr>
-          <w:hyperlink w:anchor="_Toc516059234" w:history="1">
+          <w:hyperlink w:anchor="_Toc516135297" w:history="1">
             <w:r>
               <w:rPr>
                 <w:rStyle w:val="Lienhypertexte"/>
@@ -3433,7 +3429,7 @@
                 <w:noProof/>
                 <w:webHidden/>
               </w:rPr>
-              <w:instrText xml:space="preserve"> PAGEREF _Toc516059234 \h </w:instrText>
+              <w:instrText xml:space="preserve"> PAGEREF _Toc516135297 \h </w:instrText>
             </w:r>
             <w:r>
               <w:rPr>
@@ -3453,7 +3449,7 @@
                 <w:noProof/>
                 <w:webHidden/>
               </w:rPr>
-              <w:t>24</w:t>
+              <w:t>27</w:t>
             </w:r>
             <w:r>
               <w:rPr>
@@ -3502,12 +3498,12 @@
       <w:pPr>
         <w:pStyle w:val="Titre1"/>
       </w:pPr>
-      <w:bookmarkStart w:id="0" w:name="_Toc516059208"/>
+      <w:bookmarkStart w:id="1" w:name="_Toc516135271"/>
       <w:r>
         <w:lastRenderedPageBreak/>
         <w:t>Introduction</w:t>
       </w:r>
-      <w:bookmarkEnd w:id="0"/>
+      <w:bookmarkEnd w:id="1"/>
     </w:p>
     <w:p>
       <w:r>
@@ -3751,7 +3747,7 @@
       <w:pPr>
         <w:pStyle w:val="Titre1"/>
       </w:pPr>
-      <w:bookmarkStart w:id="1" w:name="_Toc516059209"/>
+      <w:bookmarkStart w:id="2" w:name="_Toc516135272"/>
       <w:r>
         <w:lastRenderedPageBreak/>
         <w:t>Présentation</w:t>
@@ -3759,7 +3755,7 @@
       <w:r>
         <w:t xml:space="preserve"> d’Aero-Breizh</w:t>
       </w:r>
-      <w:bookmarkEnd w:id="1"/>
+      <w:bookmarkEnd w:id="2"/>
     </w:p>
     <w:p>
       <w:r>
@@ -3970,7 +3966,7 @@
       <w:pPr>
         <w:pStyle w:val="Titre1"/>
       </w:pPr>
-      <w:bookmarkStart w:id="2" w:name="_Toc516059210"/>
+      <w:bookmarkStart w:id="3" w:name="_Toc516135273"/>
       <w:r>
         <w:lastRenderedPageBreak/>
         <w:t>Analyse</w:t>
@@ -3984,17 +3980,17 @@
       <w:r>
         <w:t xml:space="preserve"> et fonctionnel</w:t>
       </w:r>
-      <w:bookmarkEnd w:id="2"/>
+      <w:bookmarkEnd w:id="3"/>
     </w:p>
     <w:p>
       <w:pPr>
         <w:pStyle w:val="Titre2"/>
       </w:pPr>
-      <w:bookmarkStart w:id="3" w:name="_Toc516059211"/>
+      <w:bookmarkStart w:id="4" w:name="_Toc516135274"/>
       <w:r>
         <w:t>Organisation</w:t>
       </w:r>
-      <w:bookmarkEnd w:id="3"/>
+      <w:bookmarkEnd w:id="4"/>
     </w:p>
     <w:p>
       <w:r>
@@ -4148,7 +4144,7 @@
       <w:pPr>
         <w:pStyle w:val="Lgende"/>
       </w:pPr>
-      <w:bookmarkStart w:id="4" w:name="_Toc516059194"/>
+      <w:bookmarkStart w:id="5" w:name="_Toc516135254"/>
       <w:r>
         <w:t xml:space="preserve">Figure </w:t>
       </w:r>
@@ -4194,7 +4190,7 @@
       <w:r>
         <w:t>Organisation</w:t>
       </w:r>
-      <w:bookmarkEnd w:id="4"/>
+      <w:bookmarkEnd w:id="5"/>
     </w:p>
     <w:p/>
     <w:p>
@@ -4224,11 +4220,11 @@
       <w:pPr>
         <w:pStyle w:val="Titre2"/>
       </w:pPr>
-      <w:bookmarkStart w:id="5" w:name="_Toc516059212"/>
+      <w:bookmarkStart w:id="6" w:name="_Toc516135275"/>
       <w:r>
         <w:t>Organisation géographique</w:t>
       </w:r>
-      <w:bookmarkEnd w:id="5"/>
+      <w:bookmarkEnd w:id="6"/>
     </w:p>
     <w:p>
       <w:r>
@@ -4343,7 +4339,7 @@
           <w:u w:val="none"/>
         </w:rPr>
       </w:pPr>
-      <w:bookmarkStart w:id="6" w:name="_Toc516059195"/>
+      <w:bookmarkStart w:id="7" w:name="_Toc516135255"/>
       <w:r>
         <w:t xml:space="preserve">Figure </w:t>
       </w:r>
@@ -4383,7 +4379,7 @@
       <w:r>
         <w:t>Organisation géographique</w:t>
       </w:r>
-      <w:bookmarkEnd w:id="6"/>
+      <w:bookmarkEnd w:id="7"/>
     </w:p>
     <w:p>
       <w:r>
@@ -4406,11 +4402,11 @@
       <w:pPr>
         <w:pStyle w:val="Titre2"/>
       </w:pPr>
-      <w:bookmarkStart w:id="7" w:name="_Toc516059213"/>
+      <w:bookmarkStart w:id="8" w:name="_Toc516135276"/>
       <w:r>
         <w:t>Processus métier</w:t>
       </w:r>
-      <w:bookmarkEnd w:id="7"/>
+      <w:bookmarkEnd w:id="8"/>
     </w:p>
     <w:p>
       <w:r>
@@ -4583,7 +4579,7 @@
           <w:u w:val="none"/>
         </w:rPr>
       </w:pPr>
-      <w:bookmarkStart w:id="8" w:name="_Toc516059196"/>
+      <w:bookmarkStart w:id="9" w:name="_Toc516135256"/>
       <w:r>
         <w:t xml:space="preserve">Figure </w:t>
       </w:r>
@@ -4623,7 +4619,7 @@
       <w:r>
         <w:t>Processus métier</w:t>
       </w:r>
-      <w:bookmarkEnd w:id="8"/>
+      <w:bookmarkEnd w:id="9"/>
     </w:p>
     <w:p>
       <w:pPr>
@@ -4643,11 +4639,11 @@
       <w:pPr>
         <w:pStyle w:val="Titre2"/>
       </w:pPr>
-      <w:bookmarkStart w:id="9" w:name="_Toc516059214"/>
+      <w:bookmarkStart w:id="10" w:name="_Toc516135277"/>
       <w:r>
         <w:t>Organisation fonctionnelle</w:t>
       </w:r>
-      <w:bookmarkEnd w:id="9"/>
+      <w:bookmarkEnd w:id="10"/>
     </w:p>
     <w:p>
       <w:r>
@@ -4803,7 +4799,7 @@
           <w:u w:val="none"/>
         </w:rPr>
       </w:pPr>
-      <w:bookmarkStart w:id="10" w:name="_Toc516059197"/>
+      <w:bookmarkStart w:id="11" w:name="_Toc516135257"/>
       <w:r>
         <w:t xml:space="preserve">Figure </w:t>
       </w:r>
@@ -4843,7 +4839,7 @@
       <w:r>
         <w:t>Vue globale de l'analyse fonctionnelle</w:t>
       </w:r>
-      <w:bookmarkEnd w:id="10"/>
+      <w:bookmarkEnd w:id="11"/>
     </w:p>
     <w:p>
       <w:pPr>
@@ -4871,11 +4867,11 @@
       <w:pPr>
         <w:pStyle w:val="Titre2"/>
       </w:pPr>
-      <w:bookmarkStart w:id="11" w:name="_Toc516059215"/>
+      <w:bookmarkStart w:id="12" w:name="_Toc516135278"/>
       <w:r>
         <w:t>Projection organisation cible</w:t>
       </w:r>
-      <w:bookmarkEnd w:id="11"/>
+      <w:bookmarkEnd w:id="12"/>
     </w:p>
     <w:p>
       <w:r>
@@ -4926,7 +4922,7 @@
           <w:numId w:val="13"/>
         </w:numPr>
       </w:pPr>
-      <w:bookmarkStart w:id="12" w:name="_Hlk514112865"/>
+      <w:bookmarkStart w:id="13" w:name="_Hlk514112865"/>
       <w:r>
         <w:t xml:space="preserve">Projet </w:t>
       </w:r>
@@ -4939,7 +4935,7 @@
       <w:r>
         <w:t>ERP</w:t>
       </w:r>
-      <w:bookmarkEnd w:id="12"/>
+      <w:bookmarkEnd w:id="13"/>
     </w:p>
     <w:p>
       <w:pPr>
@@ -5014,7 +5010,7 @@
       <w:pPr>
         <w:pStyle w:val="Lgende"/>
       </w:pPr>
-      <w:bookmarkStart w:id="13" w:name="_Toc516059198"/>
+      <w:bookmarkStart w:id="14" w:name="_Toc516135258"/>
       <w:r>
         <w:t xml:space="preserve">Figure </w:t>
       </w:r>
@@ -5054,7 +5050,7 @@
       <w:r>
         <w:t>Stratégie</w:t>
       </w:r>
-      <w:bookmarkEnd w:id="13"/>
+      <w:bookmarkEnd w:id="14"/>
     </w:p>
     <w:p/>
     <w:p>
@@ -5076,7 +5072,7 @@
       <w:pPr>
         <w:pStyle w:val="Titre1"/>
       </w:pPr>
-      <w:bookmarkStart w:id="14" w:name="_Toc516059216"/>
+      <w:bookmarkStart w:id="15" w:name="_Toc516135279"/>
       <w:r>
         <w:lastRenderedPageBreak/>
         <w:t xml:space="preserve">SI </w:t>
@@ -5087,7 +5083,7 @@
       <w:r>
         <w:t>ctuel</w:t>
       </w:r>
-      <w:bookmarkEnd w:id="14"/>
+      <w:bookmarkEnd w:id="15"/>
     </w:p>
     <w:p>
       <w:r>
@@ -5170,7 +5166,7 @@
       <w:pPr>
         <w:pStyle w:val="Lgende"/>
       </w:pPr>
-      <w:bookmarkStart w:id="15" w:name="_Toc516059199"/>
+      <w:bookmarkStart w:id="16" w:name="_Toc516135259"/>
       <w:r>
         <w:t xml:space="preserve">Figure </w:t>
       </w:r>
@@ -5207,7 +5203,7 @@
       <w:r>
         <w:t xml:space="preserve"> - POS applicatif actuel</w:t>
       </w:r>
-      <w:bookmarkEnd w:id="15"/>
+      <w:bookmarkEnd w:id="16"/>
     </w:p>
     <w:p>
       <w:pPr>
@@ -5412,7 +5408,7 @@
       <w:pPr>
         <w:pStyle w:val="Lgende"/>
       </w:pPr>
-      <w:bookmarkStart w:id="16" w:name="_Toc516059200"/>
+      <w:bookmarkStart w:id="17" w:name="_Toc516135260"/>
       <w:r>
         <w:t xml:space="preserve">Figure </w:t>
       </w:r>
@@ -5458,7 +5454,7 @@
       <w:r>
         <w:t>Cartographie du SI</w:t>
       </w:r>
-      <w:bookmarkEnd w:id="16"/>
+      <w:bookmarkEnd w:id="17"/>
     </w:p>
     <w:p>
       <w:r>
@@ -5597,7 +5593,7 @@
       <w:pPr>
         <w:pStyle w:val="Lgende"/>
       </w:pPr>
-      <w:bookmarkStart w:id="17" w:name="_Toc516059201"/>
+      <w:bookmarkStart w:id="18" w:name="_Toc516135261"/>
       <w:r>
         <w:t xml:space="preserve">Figure </w:t>
       </w:r>
@@ -5634,12 +5630,12 @@
       <w:r>
         <w:t xml:space="preserve"> - </w:t>
       </w:r>
-      <w:bookmarkStart w:id="18" w:name="_Hlk515705556"/>
+      <w:bookmarkStart w:id="19" w:name="_Hlk515705556"/>
       <w:r>
         <w:t>Infrastructure Actuelle</w:t>
       </w:r>
-      <w:bookmarkEnd w:id="17"/>
       <w:bookmarkEnd w:id="18"/>
+      <w:bookmarkEnd w:id="19"/>
     </w:p>
     <w:p>
       <w:r>
@@ -5718,22 +5714,22 @@
       <w:pPr>
         <w:pStyle w:val="Titre1"/>
       </w:pPr>
-      <w:bookmarkStart w:id="19" w:name="_Toc516059217"/>
+      <w:bookmarkStart w:id="20" w:name="_Toc516135280"/>
       <w:r>
         <w:lastRenderedPageBreak/>
         <w:t>SI de demain</w:t>
       </w:r>
-      <w:bookmarkEnd w:id="19"/>
+      <w:bookmarkEnd w:id="20"/>
     </w:p>
     <w:p>
       <w:pPr>
         <w:pStyle w:val="Titre2"/>
       </w:pPr>
-      <w:bookmarkStart w:id="20" w:name="_Toc516059218"/>
+      <w:bookmarkStart w:id="21" w:name="_Toc516135281"/>
       <w:r>
         <w:t>Vue globale</w:t>
       </w:r>
-      <w:bookmarkEnd w:id="20"/>
+      <w:bookmarkEnd w:id="21"/>
     </w:p>
     <w:p>
       <w:r>
@@ -5770,11 +5766,11 @@
       <w:pPr>
         <w:pStyle w:val="Titre3"/>
       </w:pPr>
-      <w:bookmarkStart w:id="21" w:name="_Toc516059219"/>
+      <w:bookmarkStart w:id="22" w:name="_Toc516135282"/>
       <w:r>
         <w:t>Futur SI</w:t>
       </w:r>
-      <w:bookmarkEnd w:id="21"/>
+      <w:bookmarkEnd w:id="22"/>
     </w:p>
     <w:p>
       <w:r>
@@ -5854,35 +5850,22 @@
       <w:pPr>
         <w:pStyle w:val="Lgende"/>
       </w:pPr>
-      <w:bookmarkStart w:id="22" w:name="_Toc516059202"/>
+      <w:bookmarkStart w:id="23" w:name="_Toc516135262"/>
       <w:r>
         <w:t xml:space="preserve">Figure </w:t>
       </w:r>
-      <w:r>
-        <w:fldChar w:fldCharType="begin"/>
-      </w:r>
-      <w:r>
-        <w:instrText xml:space="preserve"> SEQ Figure \* ARABIC </w:instrText>
-      </w:r>
-      <w:r>
-        <w:fldChar w:fldCharType="separate"/>
-      </w:r>
-      <w:r>
-        <w:rPr>
-          <w:noProof/>
-        </w:rPr>
-        <w:t>9</w:t>
-      </w:r>
-      <w:r>
-        <w:rPr>
-          <w:noProof/>
-        </w:rPr>
-        <w:fldChar w:fldCharType="end"/>
-      </w:r>
+      <w:fldSimple w:instr=" SEQ Figure \* ARABIC ">
+        <w:r>
+          <w:rPr>
+            <w:noProof/>
+          </w:rPr>
+          <w:t>9</w:t>
+        </w:r>
+      </w:fldSimple>
       <w:r>
         <w:t xml:space="preserve"> - Stratégie du Futur SI</w:t>
       </w:r>
-      <w:bookmarkEnd w:id="22"/>
+      <w:bookmarkEnd w:id="23"/>
     </w:p>
     <w:p>
       <w:r>
@@ -5911,10 +5894,10 @@
         </w:rPr>
         <w:lastRenderedPageBreak/>
         <w:drawing>
-          <wp:inline distT="0" distB="0" distL="0" distR="0" wp14:anchorId="643BB5B3" wp14:editId="4F12B3A6">
-            <wp:extent cx="4653558" cy="3785282"/>
-            <wp:effectExtent l="0" t="0" r="0" b="5715"/>
-            <wp:docPr id="26" name="Image 26"/>
+          <wp:inline distT="0" distB="0" distL="0" distR="0" wp14:anchorId="5F152C3A" wp14:editId="4118E840">
+            <wp:extent cx="4645344" cy="3724276"/>
+            <wp:effectExtent l="0" t="0" r="3175" b="0"/>
+            <wp:docPr id="9" name="Image 9"/>
             <wp:cNvGraphicFramePr>
               <a:graphicFrameLocks xmlns:a="http://schemas.openxmlformats.org/drawingml/2006/main" noChangeAspect="1"/>
             </wp:cNvGraphicFramePr>
@@ -5934,7 +5917,7 @@
                   <pic:spPr>
                     <a:xfrm>
                       <a:off x="0" y="0"/>
-                      <a:ext cx="4657936" cy="3788843"/>
+                      <a:ext cx="4653825" cy="3731076"/>
                     </a:xfrm>
                     <a:prstGeom prst="rect">
                       <a:avLst/>
@@ -5951,30 +5934,22 @@
       <w:pPr>
         <w:pStyle w:val="Lgende"/>
       </w:pPr>
+      <w:bookmarkStart w:id="24" w:name="_Toc516135263"/>
       <w:r>
         <w:t xml:space="preserve">Figure </w:t>
       </w:r>
-      <w:r>
-        <w:fldChar w:fldCharType="begin"/>
-      </w:r>
-      <w:r>
-        <w:instrText xml:space="preserve"> SEQ Figure \* ARABIC </w:instrText>
-      </w:r>
-      <w:r>
-        <w:fldChar w:fldCharType="separate"/>
-      </w:r>
-      <w:r>
-        <w:rPr>
-          <w:noProof/>
-        </w:rPr>
-        <w:t>10</w:t>
-      </w:r>
-      <w:r>
-        <w:fldChar w:fldCharType="end"/>
-      </w:r>
+      <w:fldSimple w:instr=" SEQ Figure \* ARABIC ">
+        <w:r>
+          <w:rPr>
+            <w:noProof/>
+          </w:rPr>
+          <w:t>10</w:t>
+        </w:r>
+      </w:fldSimple>
       <w:r>
         <w:t xml:space="preserve"> - POS applicatif cible du Futur SI</w:t>
       </w:r>
+      <w:bookmarkEnd w:id="24"/>
     </w:p>
     <w:p>
       <w:pPr>
@@ -6026,30 +6001,22 @@
       <w:pPr>
         <w:pStyle w:val="Lgende"/>
       </w:pPr>
+      <w:bookmarkStart w:id="25" w:name="_Toc516135264"/>
       <w:r>
         <w:t xml:space="preserve">Figure </w:t>
       </w:r>
-      <w:r>
-        <w:fldChar w:fldCharType="begin"/>
-      </w:r>
-      <w:r>
-        <w:instrText xml:space="preserve"> SEQ Figure \* ARABIC </w:instrText>
-      </w:r>
-      <w:r>
-        <w:fldChar w:fldCharType="separate"/>
-      </w:r>
-      <w:r>
-        <w:rPr>
-          <w:noProof/>
-        </w:rPr>
-        <w:t>11</w:t>
-      </w:r>
-      <w:r>
-        <w:fldChar w:fldCharType="end"/>
-      </w:r>
+      <w:fldSimple w:instr=" SEQ Figure \* ARABIC ">
+        <w:r>
+          <w:rPr>
+            <w:noProof/>
+          </w:rPr>
+          <w:t>11</w:t>
+        </w:r>
+      </w:fldSimple>
       <w:r>
         <w:t xml:space="preserve"> - Cartographie cible du Futur SI</w:t>
       </w:r>
+      <w:bookmarkEnd w:id="25"/>
     </w:p>
     <w:p>
       <w:pPr>
@@ -6101,27 +6068,18 @@
       <w:pPr>
         <w:pStyle w:val="Lgende"/>
       </w:pPr>
+      <w:bookmarkStart w:id="26" w:name="_Toc516135265"/>
       <w:r>
         <w:t xml:space="preserve">Figure </w:t>
       </w:r>
-      <w:r>
-        <w:fldChar w:fldCharType="begin"/>
-      </w:r>
-      <w:r>
-        <w:instrText xml:space="preserve"> SEQ Figure \* ARABIC </w:instrText>
-      </w:r>
-      <w:r>
-        <w:fldChar w:fldCharType="separate"/>
-      </w:r>
-      <w:r>
-        <w:rPr>
-          <w:noProof/>
-        </w:rPr>
-        <w:t>12</w:t>
-      </w:r>
-      <w:r>
-        <w:fldChar w:fldCharType="end"/>
-      </w:r>
+      <w:fldSimple w:instr=" SEQ Figure \* ARABIC ">
+        <w:r>
+          <w:rPr>
+            <w:noProof/>
+          </w:rPr>
+          <w:t>12</w:t>
+        </w:r>
+      </w:fldSimple>
       <w:r>
         <w:t xml:space="preserve"> - Infrastructure cible du </w:t>
       </w:r>
@@ -6131,8 +6089,56 @@
       <w:r>
         <w:t xml:space="preserve"> SI</w:t>
       </w:r>
-    </w:p>
-    <w:p/>
+      <w:bookmarkEnd w:id="26"/>
+    </w:p>
+    <w:p>
+      <w:r>
+        <w:t xml:space="preserve">Avec ce nouveau ERP </w:t>
+      </w:r>
+      <w:proofErr w:type="spellStart"/>
+      <w:r>
+        <w:t>Synthex</w:t>
+      </w:r>
+      <w:proofErr w:type="spellEnd"/>
+      <w:r>
+        <w:t>, tous les processus fonctionnels sont effectués par sa suite d’applications, n’ayant pas besoin d’avoir plusieurs composants pour effectuer la large gamme de tâches effectués par le SI d’</w:t>
+      </w:r>
+      <w:proofErr w:type="spellStart"/>
+      <w:r>
+        <w:t>Aero-Breizh</w:t>
+      </w:r>
+      <w:proofErr w:type="spellEnd"/>
+      <w:r>
+        <w:t>.</w:t>
+      </w:r>
+    </w:p>
+    <w:p>
+      <w:r>
+        <w:t xml:space="preserve">Un nouveau service est ajouté à ceux existants, le service de gestion des données techniques (SGDT). Ce service est alimenté par la fonction métier « Ingénierie et gestion des données techniques » qui est chargé de, entre autres activités, rédiger les manuels d’entretien. </w:t>
+      </w:r>
+      <w:r>
+        <w:t>Un nouvel objet sera ajouté aussi au référentiel, à savoir la « Donnée technique » qui aura toutes les données techniques mises à disponibilité aux clients de l’entreprise.</w:t>
+      </w:r>
+      <w:r>
+        <w:t xml:space="preserve"> </w:t>
+      </w:r>
+      <w:r>
+        <w:t xml:space="preserve"> </w:t>
+      </w:r>
+    </w:p>
+    <w:p>
+      <w:r>
+        <w:t xml:space="preserve">Dans l’infrastructure, les deux nœuds qui existaient, qui divisaient le domaine technique du domaine de gestion, sont fusionnés par cette solution </w:t>
+      </w:r>
+      <w:proofErr w:type="spellStart"/>
+      <w:r>
+        <w:t>Synthex</w:t>
+      </w:r>
+      <w:proofErr w:type="spellEnd"/>
+      <w:r>
+        <w:t>.</w:t>
+      </w:r>
+    </w:p>
     <w:p>
       <w:pPr>
         <w:pStyle w:val="Image"/>
@@ -6151,12 +6157,50 @@
       <w:pPr>
         <w:pStyle w:val="Titre3"/>
       </w:pPr>
-      <w:bookmarkStart w:id="23" w:name="_Toc516059220"/>
+      <w:bookmarkStart w:id="27" w:name="_Toc516135283"/>
       <w:r>
         <w:lastRenderedPageBreak/>
-        <w:t>Projet AéroNet</w:t>
-      </w:r>
-      <w:bookmarkEnd w:id="23"/>
+        <w:t xml:space="preserve">Projet </w:t>
+      </w:r>
+      <w:proofErr w:type="spellStart"/>
+      <w:r>
+        <w:t>AéroNet</w:t>
+      </w:r>
+      <w:bookmarkEnd w:id="27"/>
+      <w:proofErr w:type="spellEnd"/>
+    </w:p>
+    <w:p>
+      <w:r>
+        <w:t xml:space="preserve">Le concept </w:t>
+      </w:r>
+      <w:proofErr w:type="spellStart"/>
+      <w:r>
+        <w:t>AéroNet</w:t>
+      </w:r>
+      <w:proofErr w:type="spellEnd"/>
+      <w:r>
+        <w:t xml:space="preserve"> est un réseau </w:t>
+      </w:r>
+      <w:r>
+        <w:t>d</w:t>
+      </w:r>
+      <w:r>
+        <w:t>’intranet fédérateur de l’ensemble des réseaux informatiques de l’entreprise.</w:t>
+      </w:r>
+    </w:p>
+    <w:p>
+      <w:r>
+        <w:t xml:space="preserve">Les objectifs de ce </w:t>
+      </w:r>
+      <w:r>
+        <w:t>projet sont bien définis dans l</w:t>
+      </w:r>
+      <w:r>
+        <w:t>a figure</w:t>
+      </w:r>
+      <w:r>
+        <w:t xml:space="preserve"> ci-dessous.</w:t>
+      </w:r>
     </w:p>
     <w:p>
       <w:pPr>
@@ -6207,35 +6251,62 @@
       <w:pPr>
         <w:pStyle w:val="Lgende"/>
       </w:pPr>
-      <w:bookmarkStart w:id="24" w:name="_Toc516059203"/>
+      <w:bookmarkStart w:id="28" w:name="_Toc516135266"/>
       <w:r>
         <w:t xml:space="preserve">Figure </w:t>
       </w:r>
-      <w:r>
-        <w:fldChar w:fldCharType="begin"/>
-      </w:r>
-      <w:r>
-        <w:instrText xml:space="preserve"> SEQ Figure \* ARABIC </w:instrText>
-      </w:r>
-      <w:r>
-        <w:fldChar w:fldCharType="separate"/>
-      </w:r>
-      <w:r>
-        <w:rPr>
-          <w:noProof/>
-        </w:rPr>
-        <w:t>13</w:t>
-      </w:r>
-      <w:r>
-        <w:rPr>
-          <w:noProof/>
-        </w:rPr>
-        <w:fldChar w:fldCharType="end"/>
-      </w:r>
-      <w:r>
-        <w:t xml:space="preserve"> - Stratégie projet AéroNet</w:t>
-      </w:r>
-      <w:bookmarkEnd w:id="24"/>
+      <w:fldSimple w:instr=" SEQ Figure \* ARABIC ">
+        <w:r>
+          <w:rPr>
+            <w:noProof/>
+          </w:rPr>
+          <w:t>13</w:t>
+        </w:r>
+      </w:fldSimple>
+      <w:r>
+        <w:t xml:space="preserve"> - Stratégie projet </w:t>
+      </w:r>
+      <w:proofErr w:type="spellStart"/>
+      <w:r>
+        <w:t>AéroNet</w:t>
+      </w:r>
+      <w:bookmarkEnd w:id="28"/>
+      <w:proofErr w:type="spellEnd"/>
+      <w:r>
+        <w:t xml:space="preserve"> </w:t>
+      </w:r>
+    </w:p>
+    <w:p>
+      <w:pPr>
+        <w:jc w:val="left"/>
+      </w:pPr>
+      <w:r>
+        <w:t>Plusieurs contraintes influencent la réalisation des objectifs établis pour ce projet.</w:t>
+      </w:r>
+    </w:p>
+    <w:p>
+      <w:pPr>
+        <w:jc w:val="left"/>
+      </w:pPr>
+      <w:r>
+        <w:t>La contrainte principale est que ce projet doit être le premier à être mis en place pour la réussite de tous les autres projets qui seront proposés dans les chapitres futurs.</w:t>
+      </w:r>
+    </w:p>
+    <w:p>
+      <w:pPr>
+        <w:jc w:val="left"/>
+      </w:pPr>
+      <w:r>
+        <w:t xml:space="preserve">Les autres contraintes sont plus liées aux choix des normes à appliquer dans l’installation du réseau </w:t>
+      </w:r>
+      <w:proofErr w:type="spellStart"/>
+      <w:r>
+        <w:t>AéroNet</w:t>
+      </w:r>
+      <w:proofErr w:type="spellEnd"/>
+      <w:r>
+        <w:t>.</w:t>
+      </w:r>
     </w:p>
     <w:p>
       <w:pPr>
@@ -6248,19 +6319,94 @@
         </w:rPr>
       </w:pPr>
       <w:r>
-        <w:br w:type="page"/>
-      </w:r>
+        <w:t xml:space="preserve">L’orientation stratégique « Développer les activités de sous-traitance pour les constructeurs » est partiellement atteint par le biais de la connexion au réseau e-PME, présenté comme contrainte dans le schéma ci-après. </w:t>
+      </w:r>
+    </w:p>
+    <w:p/>
+    <w:p>
+      <w:pPr>
+        <w:pStyle w:val="Image"/>
+      </w:pPr>
+      <w:r>
+        <w:rPr>
+          <w:lang w:eastAsia="fr-FR"/>
+        </w:rPr>
+        <w:lastRenderedPageBreak/>
+        <w:drawing>
+          <wp:inline distT="0" distB="0" distL="0" distR="0" wp14:anchorId="69965187" wp14:editId="6F9152E9">
+            <wp:extent cx="5731510" cy="3639625"/>
+            <wp:effectExtent l="0" t="0" r="2540" b="0"/>
+            <wp:docPr id="15" name="Image 15"/>
+            <wp:cNvGraphicFramePr>
+              <a:graphicFrameLocks xmlns:a="http://schemas.openxmlformats.org/drawingml/2006/main" noChangeAspect="1"/>
+            </wp:cNvGraphicFramePr>
+            <a:graphic xmlns:a="http://schemas.openxmlformats.org/drawingml/2006/main">
+              <a:graphicData uri="http://schemas.openxmlformats.org/drawingml/2006/picture">
+                <pic:pic xmlns:pic="http://schemas.openxmlformats.org/drawingml/2006/picture">
+                  <pic:nvPicPr>
+                    <pic:cNvPr id="0" name=""/>
+                    <pic:cNvPicPr/>
+                  </pic:nvPicPr>
+                  <pic:blipFill>
+                    <a:blip r:embed="rId27"/>
+                    <a:stretch>
+                      <a:fillRect/>
+                    </a:stretch>
+                  </pic:blipFill>
+                  <pic:spPr>
+                    <a:xfrm>
+                      <a:off x="0" y="0"/>
+                      <a:ext cx="5731510" cy="3639625"/>
+                    </a:xfrm>
+                    <a:prstGeom prst="rect">
+                      <a:avLst/>
+                    </a:prstGeom>
+                  </pic:spPr>
+                </pic:pic>
+              </a:graphicData>
+            </a:graphic>
+          </wp:inline>
+        </w:drawing>
+      </w:r>
+    </w:p>
+    <w:p>
+      <w:pPr>
+        <w:pStyle w:val="Lgende"/>
+      </w:pPr>
+      <w:bookmarkStart w:id="29" w:name="_Toc516135267"/>
+      <w:r>
+        <w:t xml:space="preserve">Figure </w:t>
+      </w:r>
+      <w:fldSimple w:instr=" SEQ Figure \* ARABIC ">
+        <w:r>
+          <w:rPr>
+            <w:noProof/>
+          </w:rPr>
+          <w:t>14</w:t>
+        </w:r>
+      </w:fldSimple>
+      <w:r>
+        <w:t xml:space="preserve"> - Contraintes</w:t>
+      </w:r>
+      <w:r>
+        <w:t xml:space="preserve"> projet </w:t>
+      </w:r>
+      <w:proofErr w:type="spellStart"/>
+      <w:r>
+        <w:t>AéroNet</w:t>
+      </w:r>
+      <w:bookmarkEnd w:id="29"/>
+      <w:proofErr w:type="spellEnd"/>
     </w:p>
     <w:p>
       <w:pPr>
         <w:pStyle w:val="Titre3"/>
       </w:pPr>
-      <w:bookmarkStart w:id="25" w:name="_Toc516059221"/>
-      <w:r>
-        <w:lastRenderedPageBreak/>
+      <w:bookmarkStart w:id="30" w:name="_Toc516135284"/>
+      <w:r>
         <w:t>Projet Anis</w:t>
       </w:r>
-      <w:bookmarkEnd w:id="25"/>
+      <w:bookmarkEnd w:id="30"/>
     </w:p>
     <w:p>
       <w:pPr>
@@ -6286,7 +6432,7 @@
                     <pic:cNvPicPr/>
                   </pic:nvPicPr>
                   <pic:blipFill>
-                    <a:blip r:embed="rId27"/>
+                    <a:blip r:embed="rId28"/>
                     <a:stretch>
                       <a:fillRect/>
                     </a:stretch>
@@ -6311,114 +6457,22 @@
       <w:pPr>
         <w:pStyle w:val="Lgende"/>
       </w:pPr>
-      <w:bookmarkStart w:id="26" w:name="_Toc516059204"/>
+      <w:bookmarkStart w:id="31" w:name="_Toc516135268"/>
       <w:r>
         <w:t xml:space="preserve">Figure </w:t>
       </w:r>
-      <w:r>
-        <w:fldChar w:fldCharType="begin"/>
-      </w:r>
-      <w:r>
-        <w:instrText xml:space="preserve"> SEQ Figure \* ARABIC </w:instrText>
-      </w:r>
-      <w:r>
-        <w:fldChar w:fldCharType="separate"/>
-      </w:r>
-      <w:r>
-        <w:rPr>
-          <w:noProof/>
-        </w:rPr>
-        <w:t>14</w:t>
-      </w:r>
-      <w:r>
-        <w:rPr>
-          <w:noProof/>
-        </w:rPr>
-        <w:fldChar w:fldCharType="end"/>
-      </w:r>
+      <w:fldSimple w:instr=" SEQ Figure \* ARABIC ">
+        <w:r>
+          <w:rPr>
+            <w:noProof/>
+          </w:rPr>
+          <w:t>15</w:t>
+        </w:r>
+      </w:fldSimple>
       <w:r>
         <w:t xml:space="preserve"> - Stratégie projet Anis</w:t>
       </w:r>
-      <w:bookmarkEnd w:id="26"/>
-    </w:p>
-    <w:p>
-      <w:pPr>
-        <w:pStyle w:val="Image"/>
-      </w:pPr>
-      <w:r>
-        <w:rPr>
-          <w:lang w:eastAsia="fr-FR"/>
-        </w:rPr>
-        <w:drawing>
-          <wp:inline distT="0" distB="0" distL="0" distR="0" wp14:anchorId="343787E8" wp14:editId="72A52277">
-            <wp:extent cx="4308220" cy="3164580"/>
-            <wp:effectExtent l="0" t="0" r="0" b="0"/>
-            <wp:docPr id="14" name="Image 14"/>
-            <wp:cNvGraphicFramePr>
-              <a:graphicFrameLocks xmlns:a="http://schemas.openxmlformats.org/drawingml/2006/main" noChangeAspect="1"/>
-            </wp:cNvGraphicFramePr>
-            <a:graphic xmlns:a="http://schemas.openxmlformats.org/drawingml/2006/main">
-              <a:graphicData uri="http://schemas.openxmlformats.org/drawingml/2006/picture">
-                <pic:pic xmlns:pic="http://schemas.openxmlformats.org/drawingml/2006/picture">
-                  <pic:nvPicPr>
-                    <pic:cNvPr id="1" name=""/>
-                    <pic:cNvPicPr/>
-                  </pic:nvPicPr>
-                  <pic:blipFill>
-                    <a:blip r:embed="rId28"/>
-                    <a:stretch>
-                      <a:fillRect/>
-                    </a:stretch>
-                  </pic:blipFill>
-                  <pic:spPr>
-                    <a:xfrm>
-                      <a:off x="0" y="0"/>
-                      <a:ext cx="4312902" cy="3168019"/>
-                    </a:xfrm>
-                    <a:prstGeom prst="rect">
-                      <a:avLst/>
-                    </a:prstGeom>
-                  </pic:spPr>
-                </pic:pic>
-              </a:graphicData>
-            </a:graphic>
-          </wp:inline>
-        </w:drawing>
-      </w:r>
-    </w:p>
-    <w:p>
-      <w:pPr>
-        <w:pStyle w:val="Lgende"/>
-      </w:pPr>
-      <w:bookmarkStart w:id="27" w:name="_Toc516059205"/>
-      <w:r>
-        <w:t xml:space="preserve">Figure </w:t>
-      </w:r>
-      <w:r>
-        <w:fldChar w:fldCharType="begin"/>
-      </w:r>
-      <w:r>
-        <w:instrText xml:space="preserve"> SEQ Figure \* ARABIC </w:instrText>
-      </w:r>
-      <w:r>
-        <w:fldChar w:fldCharType="separate"/>
-      </w:r>
-      <w:r>
-        <w:rPr>
-          <w:noProof/>
-        </w:rPr>
-        <w:t>15</w:t>
-      </w:r>
-      <w:r>
-        <w:rPr>
-          <w:noProof/>
-        </w:rPr>
-        <w:fldChar w:fldCharType="end"/>
-      </w:r>
-      <w:r>
-        <w:t xml:space="preserve"> - Contraintes projet Anis</w:t>
-      </w:r>
-      <w:bookmarkEnd w:id="27"/>
+      <w:bookmarkEnd w:id="31"/>
     </w:p>
     <w:p>
       <w:pPr>
@@ -6431,6 +6485,7 @@
         </w:rPr>
       </w:pPr>
       <w:r>
+        <w:lastRenderedPageBreak/>
         <w:br w:type="page"/>
       </w:r>
     </w:p>
@@ -6438,12 +6493,12 @@
       <w:pPr>
         <w:pStyle w:val="Titre3"/>
       </w:pPr>
-      <w:bookmarkStart w:id="28" w:name="_Toc516059222"/>
+      <w:bookmarkStart w:id="32" w:name="_Toc516135285"/>
       <w:r>
         <w:lastRenderedPageBreak/>
         <w:t>Projet O3</w:t>
       </w:r>
-      <w:bookmarkEnd w:id="28"/>
+      <w:bookmarkEnd w:id="32"/>
     </w:p>
     <w:p>
       <w:pPr>
@@ -6494,35 +6549,22 @@
       <w:pPr>
         <w:pStyle w:val="Lgende"/>
       </w:pPr>
-      <w:bookmarkStart w:id="29" w:name="_Toc516059206"/>
+      <w:bookmarkStart w:id="33" w:name="_Toc516135269"/>
       <w:r>
         <w:t xml:space="preserve">Figure </w:t>
       </w:r>
-      <w:r>
-        <w:fldChar w:fldCharType="begin"/>
-      </w:r>
-      <w:r>
-        <w:instrText xml:space="preserve"> SEQ Figure \* ARABIC </w:instrText>
-      </w:r>
-      <w:r>
-        <w:fldChar w:fldCharType="separate"/>
-      </w:r>
-      <w:r>
-        <w:rPr>
-          <w:noProof/>
-        </w:rPr>
-        <w:t>16</w:t>
-      </w:r>
-      <w:r>
-        <w:rPr>
-          <w:noProof/>
-        </w:rPr>
-        <w:fldChar w:fldCharType="end"/>
-      </w:r>
+      <w:fldSimple w:instr=" SEQ Figure \* ARABIC ">
+        <w:r>
+          <w:rPr>
+            <w:noProof/>
+          </w:rPr>
+          <w:t>17</w:t>
+        </w:r>
+      </w:fldSimple>
       <w:r>
         <w:t xml:space="preserve"> - Stratégie projet O3</w:t>
       </w:r>
-      <w:bookmarkEnd w:id="29"/>
+      <w:bookmarkEnd w:id="33"/>
     </w:p>
     <w:p/>
     <w:p>
@@ -6543,12 +6585,12 @@
       <w:pPr>
         <w:pStyle w:val="Titre3"/>
       </w:pPr>
-      <w:bookmarkStart w:id="30" w:name="_Toc516059223"/>
+      <w:bookmarkStart w:id="34" w:name="_Toc516135286"/>
       <w:r>
         <w:lastRenderedPageBreak/>
         <w:t>Projet e-PME</w:t>
       </w:r>
-      <w:bookmarkEnd w:id="30"/>
+      <w:bookmarkEnd w:id="34"/>
     </w:p>
     <w:p>
       <w:pPr>
@@ -6599,35 +6641,22 @@
       <w:pPr>
         <w:pStyle w:val="Lgende"/>
       </w:pPr>
-      <w:bookmarkStart w:id="31" w:name="_Toc516059207"/>
+      <w:bookmarkStart w:id="35" w:name="_Toc516135270"/>
       <w:r>
         <w:t xml:space="preserve">Figure </w:t>
       </w:r>
-      <w:r>
-        <w:fldChar w:fldCharType="begin"/>
-      </w:r>
-      <w:r>
-        <w:instrText xml:space="preserve"> SEQ Figure \* ARABIC </w:instrText>
-      </w:r>
-      <w:r>
-        <w:fldChar w:fldCharType="separate"/>
-      </w:r>
-      <w:r>
-        <w:rPr>
-          <w:noProof/>
-        </w:rPr>
-        <w:t>17</w:t>
-      </w:r>
-      <w:r>
-        <w:rPr>
-          <w:noProof/>
-        </w:rPr>
-        <w:fldChar w:fldCharType="end"/>
-      </w:r>
+      <w:fldSimple w:instr=" SEQ Figure \* ARABIC ">
+        <w:r>
+          <w:rPr>
+            <w:noProof/>
+          </w:rPr>
+          <w:t>18</w:t>
+        </w:r>
+      </w:fldSimple>
       <w:r>
         <w:t xml:space="preserve"> - Stratégie projet e-PME</w:t>
       </w:r>
-      <w:bookmarkEnd w:id="31"/>
+      <w:bookmarkEnd w:id="35"/>
     </w:p>
     <w:p/>
     <w:p>
@@ -6649,7 +6678,7 @@
       <w:pPr>
         <w:pStyle w:val="Titre2"/>
       </w:pPr>
-      <w:bookmarkStart w:id="32" w:name="_Toc516059224"/>
+      <w:bookmarkStart w:id="36" w:name="_Toc516135287"/>
       <w:r>
         <w:lastRenderedPageBreak/>
         <w:t>Projet</w:t>
@@ -6657,17 +6686,17 @@
       <w:r>
         <w:t xml:space="preserve"> infrastructure AéroNet</w:t>
       </w:r>
-      <w:bookmarkEnd w:id="32"/>
+      <w:bookmarkEnd w:id="36"/>
     </w:p>
     <w:p>
       <w:pPr>
         <w:pStyle w:val="Titre3"/>
       </w:pPr>
-      <w:bookmarkStart w:id="33" w:name="_Toc516059225"/>
+      <w:bookmarkStart w:id="37" w:name="_Toc516135288"/>
       <w:r>
         <w:t>POS Applicatif</w:t>
       </w:r>
-      <w:bookmarkEnd w:id="33"/>
+      <w:bookmarkEnd w:id="37"/>
     </w:p>
     <w:p/>
     <w:p>
@@ -6688,12 +6717,12 @@
       <w:pPr>
         <w:pStyle w:val="Titre3"/>
       </w:pPr>
-      <w:bookmarkStart w:id="34" w:name="_Toc516059226"/>
+      <w:bookmarkStart w:id="38" w:name="_Toc516135289"/>
       <w:r>
         <w:lastRenderedPageBreak/>
         <w:t>Infrastructure</w:t>
       </w:r>
-      <w:bookmarkEnd w:id="34"/>
+      <w:bookmarkEnd w:id="38"/>
     </w:p>
     <w:p/>
     <w:p>
@@ -6718,7 +6747,7 @@
           <w:lang w:val="en-GB"/>
         </w:rPr>
       </w:pPr>
-      <w:bookmarkStart w:id="35" w:name="_Toc516059227"/>
+      <w:bookmarkStart w:id="39" w:name="_Toc516135290"/>
       <w:proofErr w:type="spellStart"/>
       <w:r>
         <w:rPr>
@@ -6747,17 +6776,17 @@
         </w:rPr>
         <w:t>)</w:t>
       </w:r>
-      <w:bookmarkEnd w:id="35"/>
+      <w:bookmarkEnd w:id="39"/>
     </w:p>
     <w:p>
       <w:pPr>
         <w:pStyle w:val="Titre3"/>
       </w:pPr>
-      <w:bookmarkStart w:id="36" w:name="_Toc516059228"/>
+      <w:bookmarkStart w:id="40" w:name="_Toc516135291"/>
       <w:r>
         <w:t>POS Applicatif</w:t>
       </w:r>
-      <w:bookmarkEnd w:id="36"/>
+      <w:bookmarkEnd w:id="40"/>
     </w:p>
     <w:p/>
     <w:p>
@@ -6778,12 +6807,12 @@
       <w:pPr>
         <w:pStyle w:val="Titre3"/>
       </w:pPr>
-      <w:bookmarkStart w:id="37" w:name="_Toc516059229"/>
+      <w:bookmarkStart w:id="41" w:name="_Toc516135292"/>
       <w:r>
         <w:lastRenderedPageBreak/>
         <w:t>Infrastructure</w:t>
       </w:r>
-      <w:bookmarkEnd w:id="37"/>
+      <w:bookmarkEnd w:id="41"/>
     </w:p>
     <w:p>
       <w:r>
@@ -6794,12 +6823,12 @@
       <w:pPr>
         <w:pStyle w:val="Titre1"/>
       </w:pPr>
-      <w:bookmarkStart w:id="38" w:name="_Toc516059230"/>
+      <w:bookmarkStart w:id="42" w:name="_Toc516135293"/>
       <w:r>
         <w:lastRenderedPageBreak/>
         <w:t>Conclusion</w:t>
       </w:r>
-      <w:bookmarkEnd w:id="38"/>
+      <w:bookmarkEnd w:id="42"/>
     </w:p>
     <w:p>
       <w:pPr>
@@ -6818,33 +6847,33 @@
       <w:pPr>
         <w:pStyle w:val="Titre1"/>
       </w:pPr>
-      <w:bookmarkStart w:id="39" w:name="_Toc516059231"/>
+      <w:bookmarkStart w:id="43" w:name="_Toc516135294"/>
       <w:r>
         <w:lastRenderedPageBreak/>
         <w:t>Glossaire</w:t>
       </w:r>
-      <w:bookmarkEnd w:id="39"/>
+      <w:bookmarkEnd w:id="43"/>
     </w:p>
     <w:p>
       <w:pPr>
         <w:pStyle w:val="Titre2"/>
       </w:pPr>
-      <w:bookmarkStart w:id="40" w:name="_Toc516059232"/>
+      <w:bookmarkStart w:id="44" w:name="_Toc516135295"/>
       <w:r>
         <w:t>Termes</w:t>
       </w:r>
-      <w:bookmarkEnd w:id="40"/>
+      <w:bookmarkEnd w:id="44"/>
     </w:p>
     <w:p/>
     <w:p>
       <w:pPr>
         <w:pStyle w:val="Titre2"/>
       </w:pPr>
-      <w:bookmarkStart w:id="41" w:name="_Toc516059233"/>
+      <w:bookmarkStart w:id="45" w:name="_Toc516135296"/>
       <w:r>
         <w:t>Sigles</w:t>
       </w:r>
-      <w:bookmarkEnd w:id="41"/>
+      <w:bookmarkEnd w:id="45"/>
     </w:p>
     <w:tbl>
       <w:tblPr>
@@ -7142,19 +7171,17 @@
       <w:r>
         <w:br w:type="page"/>
       </w:r>
-      <w:bookmarkStart w:id="42" w:name="_GoBack"/>
-      <w:bookmarkEnd w:id="42"/>
     </w:p>
     <w:p>
       <w:pPr>
         <w:pStyle w:val="Titre1"/>
       </w:pPr>
-      <w:bookmarkStart w:id="43" w:name="_Toc516059234"/>
+      <w:bookmarkStart w:id="46" w:name="_Toc516135297"/>
       <w:r>
         <w:lastRenderedPageBreak/>
         <w:t>Table des illustrations</w:t>
       </w:r>
-      <w:bookmarkEnd w:id="43"/>
+      <w:bookmarkEnd w:id="46"/>
     </w:p>
     <w:p>
       <w:pPr>
@@ -7177,7 +7204,7 @@
       <w:r>
         <w:fldChar w:fldCharType="separate"/>
       </w:r>
-      <w:hyperlink w:anchor="_Toc516059194" w:history="1">
+      <w:hyperlink w:anchor="_Toc516135254" w:history="1">
         <w:r>
           <w:rPr>
             <w:rStyle w:val="Lienhypertexte"/>
@@ -7204,7 +7231,7 @@
             <w:noProof/>
             <w:webHidden/>
           </w:rPr>
-          <w:instrText xml:space="preserve"> PAGEREF _Toc516059194 \h </w:instrText>
+          <w:instrText xml:space="preserve"> PAGEREF _Toc516135254 \h </w:instrText>
         </w:r>
         <w:r>
           <w:rPr>
@@ -7247,7 +7274,7 @@
           <w:lang w:eastAsia="fr-FR"/>
         </w:rPr>
       </w:pPr>
-      <w:hyperlink w:anchor="_Toc516059195" w:history="1">
+      <w:hyperlink w:anchor="_Toc516135255" w:history="1">
         <w:r>
           <w:rPr>
             <w:rStyle w:val="Lienhypertexte"/>
@@ -7274,7 +7301,7 @@
             <w:noProof/>
             <w:webHidden/>
           </w:rPr>
-          <w:instrText xml:space="preserve"> PAGEREF _Toc516059195 \h </w:instrText>
+          <w:instrText xml:space="preserve"> PAGEREF _Toc516135255 \h </w:instrText>
         </w:r>
         <w:r>
           <w:rPr>
@@ -7317,7 +7344,7 @@
           <w:lang w:eastAsia="fr-FR"/>
         </w:rPr>
       </w:pPr>
-      <w:hyperlink w:anchor="_Toc516059196" w:history="1">
+      <w:hyperlink w:anchor="_Toc516135256" w:history="1">
         <w:r>
           <w:rPr>
             <w:rStyle w:val="Lienhypertexte"/>
@@ -7344,7 +7371,7 @@
             <w:noProof/>
             <w:webHidden/>
           </w:rPr>
-          <w:instrText xml:space="preserve"> PAGEREF _Toc516059196 \h </w:instrText>
+          <w:instrText xml:space="preserve"> PAGEREF _Toc516135256 \h </w:instrText>
         </w:r>
         <w:r>
           <w:rPr>
@@ -7387,7 +7414,7 @@
           <w:lang w:eastAsia="fr-FR"/>
         </w:rPr>
       </w:pPr>
-      <w:hyperlink w:anchor="_Toc516059197" w:history="1">
+      <w:hyperlink w:anchor="_Toc516135257" w:history="1">
         <w:r>
           <w:rPr>
             <w:rStyle w:val="Lienhypertexte"/>
@@ -7414,7 +7441,7 @@
             <w:noProof/>
             <w:webHidden/>
           </w:rPr>
-          <w:instrText xml:space="preserve"> PAGEREF _Toc516059197 \h </w:instrText>
+          <w:instrText xml:space="preserve"> PAGEREF _Toc516135257 \h </w:instrText>
         </w:r>
         <w:r>
           <w:rPr>
@@ -7457,7 +7484,7 @@
           <w:lang w:eastAsia="fr-FR"/>
         </w:rPr>
       </w:pPr>
-      <w:hyperlink w:anchor="_Toc516059198" w:history="1">
+      <w:hyperlink w:anchor="_Toc516135258" w:history="1">
         <w:r>
           <w:rPr>
             <w:rStyle w:val="Lienhypertexte"/>
@@ -7484,7 +7511,7 @@
             <w:noProof/>
             <w:webHidden/>
           </w:rPr>
-          <w:instrText xml:space="preserve"> PAGEREF _Toc516059198 \h </w:instrText>
+          <w:instrText xml:space="preserve"> PAGEREF _Toc516135258 \h </w:instrText>
         </w:r>
         <w:r>
           <w:rPr>
@@ -7527,7 +7554,7 @@
           <w:lang w:eastAsia="fr-FR"/>
         </w:rPr>
       </w:pPr>
-      <w:hyperlink w:anchor="_Toc516059199" w:history="1">
+      <w:hyperlink w:anchor="_Toc516135259" w:history="1">
         <w:r>
           <w:rPr>
             <w:rStyle w:val="Lienhypertexte"/>
@@ -7554,7 +7581,7 @@
             <w:noProof/>
             <w:webHidden/>
           </w:rPr>
-          <w:instrText xml:space="preserve"> PAGEREF _Toc516059199 \h </w:instrText>
+          <w:instrText xml:space="preserve"> PAGEREF _Toc516135259 \h </w:instrText>
         </w:r>
         <w:r>
           <w:rPr>
@@ -7597,7 +7624,7 @@
           <w:lang w:eastAsia="fr-FR"/>
         </w:rPr>
       </w:pPr>
-      <w:hyperlink w:anchor="_Toc516059200" w:history="1">
+      <w:hyperlink w:anchor="_Toc516135260" w:history="1">
         <w:r>
           <w:rPr>
             <w:rStyle w:val="Lienhypertexte"/>
@@ -7624,7 +7651,7 @@
             <w:noProof/>
             <w:webHidden/>
           </w:rPr>
-          <w:instrText xml:space="preserve"> PAGEREF _Toc516059200 \h </w:instrText>
+          <w:instrText xml:space="preserve"> PAGEREF _Toc516135260 \h </w:instrText>
         </w:r>
         <w:r>
           <w:rPr>
@@ -7667,7 +7694,7 @@
           <w:lang w:eastAsia="fr-FR"/>
         </w:rPr>
       </w:pPr>
-      <w:hyperlink w:anchor="_Toc516059201" w:history="1">
+      <w:hyperlink w:anchor="_Toc516135261" w:history="1">
         <w:r>
           <w:rPr>
             <w:rStyle w:val="Lienhypertexte"/>
@@ -7694,7 +7721,7 @@
             <w:noProof/>
             <w:webHidden/>
           </w:rPr>
-          <w:instrText xml:space="preserve"> PAGEREF _Toc516059201 \h </w:instrText>
+          <w:instrText xml:space="preserve"> PAGEREF _Toc516135261 \h </w:instrText>
         </w:r>
         <w:r>
           <w:rPr>
@@ -7737,7 +7764,7 @@
           <w:lang w:eastAsia="fr-FR"/>
         </w:rPr>
       </w:pPr>
-      <w:hyperlink w:anchor="_Toc516059202" w:history="1">
+      <w:hyperlink w:anchor="_Toc516135262" w:history="1">
         <w:r>
           <w:rPr>
             <w:rStyle w:val="Lienhypertexte"/>
@@ -7764,7 +7791,7 @@
             <w:noProof/>
             <w:webHidden/>
           </w:rPr>
-          <w:instrText xml:space="preserve"> PAGEREF _Toc516059202 \h </w:instrText>
+          <w:instrText xml:space="preserve"> PAGEREF _Toc516135262 \h </w:instrText>
         </w:r>
         <w:r>
           <w:rPr>
@@ -7807,13 +7834,13 @@
           <w:lang w:eastAsia="fr-FR"/>
         </w:rPr>
       </w:pPr>
-      <w:hyperlink w:anchor="_Toc516059203" w:history="1">
+      <w:hyperlink w:anchor="_Toc516135263" w:history="1">
         <w:r>
           <w:rPr>
             <w:rStyle w:val="Lienhypertexte"/>
             <w:noProof/>
           </w:rPr>
-          <w:t>Figure 10 - Stratégie projet AéroNet</w:t>
+          <w:t>Figure 10 - POS applicatif cible du Futur SI</w:t>
         </w:r>
         <w:r>
           <w:rPr>
@@ -7834,7 +7861,7 @@
             <w:noProof/>
             <w:webHidden/>
           </w:rPr>
-          <w:instrText xml:space="preserve"> PAGEREF _Toc516059203 \h </w:instrText>
+          <w:instrText xml:space="preserve"> PAGEREF _Toc516135263 \h </w:instrText>
         </w:r>
         <w:r>
           <w:rPr>
@@ -7877,13 +7904,13 @@
           <w:lang w:eastAsia="fr-FR"/>
         </w:rPr>
       </w:pPr>
-      <w:hyperlink w:anchor="_Toc516059204" w:history="1">
+      <w:hyperlink w:anchor="_Toc516135264" w:history="1">
         <w:r>
           <w:rPr>
             <w:rStyle w:val="Lienhypertexte"/>
             <w:noProof/>
           </w:rPr>
-          <w:t>Figure 11 - Stratégie projet Anis</w:t>
+          <w:t>Figure 11 - Cartographie cible du Futur SI</w:t>
         </w:r>
         <w:r>
           <w:rPr>
@@ -7904,7 +7931,7 @@
             <w:noProof/>
             <w:webHidden/>
           </w:rPr>
-          <w:instrText xml:space="preserve"> PAGEREF _Toc516059204 \h </w:instrText>
+          <w:instrText xml:space="preserve"> PAGEREF _Toc516135264 \h </w:instrText>
         </w:r>
         <w:r>
           <w:rPr>
@@ -7924,7 +7951,7 @@
             <w:noProof/>
             <w:webHidden/>
           </w:rPr>
-          <w:t>15</w:t>
+          <w:t>14</w:t>
         </w:r>
         <w:r>
           <w:rPr>
@@ -7947,13 +7974,13 @@
           <w:lang w:eastAsia="fr-FR"/>
         </w:rPr>
       </w:pPr>
-      <w:hyperlink w:anchor="_Toc516059205" w:history="1">
+      <w:hyperlink w:anchor="_Toc516135265" w:history="1">
         <w:r>
           <w:rPr>
             <w:rStyle w:val="Lienhypertexte"/>
             <w:noProof/>
           </w:rPr>
-          <w:t>Figure 12 - Contraintes projet Anis</w:t>
+          <w:t>Figure 12 - Infrastructure cible du Futur SI</w:t>
         </w:r>
         <w:r>
           <w:rPr>
@@ -7974,7 +8001,7 @@
             <w:noProof/>
             <w:webHidden/>
           </w:rPr>
-          <w:instrText xml:space="preserve"> PAGEREF _Toc516059205 \h </w:instrText>
+          <w:instrText xml:space="preserve"> PAGEREF _Toc516135265 \h </w:instrText>
         </w:r>
         <w:r>
           <w:rPr>
@@ -8017,13 +8044,13 @@
           <w:lang w:eastAsia="fr-FR"/>
         </w:rPr>
       </w:pPr>
-      <w:hyperlink w:anchor="_Toc516059206" w:history="1">
+      <w:hyperlink w:anchor="_Toc516135266" w:history="1">
         <w:r>
           <w:rPr>
             <w:rStyle w:val="Lienhypertexte"/>
             <w:noProof/>
           </w:rPr>
-          <w:t>Figure 13 - Stratégie projet O3</w:t>
+          <w:t>Figure 13 - Stratégie projet AéroNet</w:t>
         </w:r>
         <w:r>
           <w:rPr>
@@ -8044,7 +8071,7 @@
             <w:noProof/>
             <w:webHidden/>
           </w:rPr>
-          <w:instrText xml:space="preserve"> PAGEREF _Toc516059206 \h </w:instrText>
+          <w:instrText xml:space="preserve"> PAGEREF _Toc516135266 \h </w:instrText>
         </w:r>
         <w:r>
           <w:rPr>
@@ -8087,13 +8114,13 @@
           <w:lang w:eastAsia="fr-FR"/>
         </w:rPr>
       </w:pPr>
-      <w:hyperlink w:anchor="_Toc516059207" w:history="1">
+      <w:hyperlink w:anchor="_Toc516135267" w:history="1">
         <w:r>
           <w:rPr>
             <w:rStyle w:val="Lienhypertexte"/>
             <w:noProof/>
           </w:rPr>
-          <w:t>Figure 14 - Stratégie projet e-PME</w:t>
+          <w:t>Figure 14 - Contraintes projet AéroNet</w:t>
         </w:r>
         <w:r>
           <w:rPr>
@@ -8114,7 +8141,7 @@
             <w:noProof/>
             <w:webHidden/>
           </w:rPr>
-          <w:instrText xml:space="preserve"> PAGEREF _Toc516059207 \h </w:instrText>
+          <w:instrText xml:space="preserve"> PAGEREF _Toc516135267 \h </w:instrText>
         </w:r>
         <w:r>
           <w:rPr>
@@ -8135,6 +8162,216 @@
             <w:webHidden/>
           </w:rPr>
           <w:t>17</w:t>
+        </w:r>
+        <w:r>
+          <w:rPr>
+            <w:noProof/>
+            <w:webHidden/>
+          </w:rPr>
+          <w:fldChar w:fldCharType="end"/>
+        </w:r>
+      </w:hyperlink>
+    </w:p>
+    <w:p>
+      <w:pPr>
+        <w:pStyle w:val="Tabledesillustrations"/>
+        <w:tabs>
+          <w:tab w:val="right" w:leader="dot" w:pos="9016"/>
+        </w:tabs>
+        <w:rPr>
+          <w:rFonts w:eastAsiaTheme="minorEastAsia"/>
+          <w:noProof/>
+          <w:lang w:eastAsia="fr-FR"/>
+        </w:rPr>
+      </w:pPr>
+      <w:hyperlink w:anchor="_Toc516135268" w:history="1">
+        <w:r>
+          <w:rPr>
+            <w:rStyle w:val="Lienhypertexte"/>
+            <w:noProof/>
+          </w:rPr>
+          <w:t>Figure 15 - Stratégie projet Anis</w:t>
+        </w:r>
+        <w:r>
+          <w:rPr>
+            <w:noProof/>
+            <w:webHidden/>
+          </w:rPr>
+          <w:tab/>
+        </w:r>
+        <w:r>
+          <w:rPr>
+            <w:noProof/>
+            <w:webHidden/>
+          </w:rPr>
+          <w:fldChar w:fldCharType="begin"/>
+        </w:r>
+        <w:r>
+          <w:rPr>
+            <w:noProof/>
+            <w:webHidden/>
+          </w:rPr>
+          <w:instrText xml:space="preserve"> PAGEREF _Toc516135268 \h </w:instrText>
+        </w:r>
+        <w:r>
+          <w:rPr>
+            <w:noProof/>
+            <w:webHidden/>
+          </w:rPr>
+        </w:r>
+        <w:r>
+          <w:rPr>
+            <w:noProof/>
+            <w:webHidden/>
+          </w:rPr>
+          <w:fldChar w:fldCharType="separate"/>
+        </w:r>
+        <w:r>
+          <w:rPr>
+            <w:noProof/>
+            <w:webHidden/>
+          </w:rPr>
+          <w:t>17</w:t>
+        </w:r>
+        <w:r>
+          <w:rPr>
+            <w:noProof/>
+            <w:webHidden/>
+          </w:rPr>
+          <w:fldChar w:fldCharType="end"/>
+        </w:r>
+      </w:hyperlink>
+    </w:p>
+    <w:p>
+      <w:pPr>
+        <w:pStyle w:val="Tabledesillustrations"/>
+        <w:tabs>
+          <w:tab w:val="right" w:leader="dot" w:pos="9016"/>
+        </w:tabs>
+        <w:rPr>
+          <w:rFonts w:eastAsiaTheme="minorEastAsia"/>
+          <w:noProof/>
+          <w:lang w:eastAsia="fr-FR"/>
+        </w:rPr>
+      </w:pPr>
+      <w:hyperlink w:anchor="_Toc516135269" w:history="1">
+        <w:r>
+          <w:rPr>
+            <w:rStyle w:val="Lienhypertexte"/>
+            <w:noProof/>
+          </w:rPr>
+          <w:t>Figure 17 - Stratégie projet O3</w:t>
+        </w:r>
+        <w:r>
+          <w:rPr>
+            <w:noProof/>
+            <w:webHidden/>
+          </w:rPr>
+          <w:tab/>
+        </w:r>
+        <w:r>
+          <w:rPr>
+            <w:noProof/>
+            <w:webHidden/>
+          </w:rPr>
+          <w:fldChar w:fldCharType="begin"/>
+        </w:r>
+        <w:r>
+          <w:rPr>
+            <w:noProof/>
+            <w:webHidden/>
+          </w:rPr>
+          <w:instrText xml:space="preserve"> PAGEREF _Toc516135269 \h </w:instrText>
+        </w:r>
+        <w:r>
+          <w:rPr>
+            <w:noProof/>
+            <w:webHidden/>
+          </w:rPr>
+        </w:r>
+        <w:r>
+          <w:rPr>
+            <w:noProof/>
+            <w:webHidden/>
+          </w:rPr>
+          <w:fldChar w:fldCharType="separate"/>
+        </w:r>
+        <w:r>
+          <w:rPr>
+            <w:noProof/>
+            <w:webHidden/>
+          </w:rPr>
+          <w:t>19</w:t>
+        </w:r>
+        <w:r>
+          <w:rPr>
+            <w:noProof/>
+            <w:webHidden/>
+          </w:rPr>
+          <w:fldChar w:fldCharType="end"/>
+        </w:r>
+      </w:hyperlink>
+    </w:p>
+    <w:p>
+      <w:pPr>
+        <w:pStyle w:val="Tabledesillustrations"/>
+        <w:tabs>
+          <w:tab w:val="right" w:leader="dot" w:pos="9016"/>
+        </w:tabs>
+        <w:rPr>
+          <w:rFonts w:eastAsiaTheme="minorEastAsia"/>
+          <w:noProof/>
+          <w:lang w:eastAsia="fr-FR"/>
+        </w:rPr>
+      </w:pPr>
+      <w:hyperlink w:anchor="_Toc516135270" w:history="1">
+        <w:r>
+          <w:rPr>
+            <w:rStyle w:val="Lienhypertexte"/>
+            <w:noProof/>
+          </w:rPr>
+          <w:t>Figure 18 - Stratégie projet e-PME</w:t>
+        </w:r>
+        <w:r>
+          <w:rPr>
+            <w:noProof/>
+            <w:webHidden/>
+          </w:rPr>
+          <w:tab/>
+        </w:r>
+        <w:r>
+          <w:rPr>
+            <w:noProof/>
+            <w:webHidden/>
+          </w:rPr>
+          <w:fldChar w:fldCharType="begin"/>
+        </w:r>
+        <w:r>
+          <w:rPr>
+            <w:noProof/>
+            <w:webHidden/>
+          </w:rPr>
+          <w:instrText xml:space="preserve"> PAGEREF _Toc516135270 \h </w:instrText>
+        </w:r>
+        <w:r>
+          <w:rPr>
+            <w:noProof/>
+            <w:webHidden/>
+          </w:rPr>
+        </w:r>
+        <w:r>
+          <w:rPr>
+            <w:noProof/>
+            <w:webHidden/>
+          </w:rPr>
+          <w:fldChar w:fldCharType="separate"/>
+        </w:r>
+        <w:r>
+          <w:rPr>
+            <w:noProof/>
+            <w:webHidden/>
+          </w:rPr>
+          <w:t>20</w:t>
         </w:r>
         <w:r>
           <w:rPr>
@@ -8303,9 +8540,6 @@
           <w:alias w:val="Auteur "/>
           <w:tag w:val=""/>
           <w:id w:val="-1162004725"/>
-          <w:placeholder>
-            <w:docPart w:val="620C73DDC42A4447B0080628B2CDCE3A"/>
-          </w:placeholder>
           <w:dataBinding w:prefixMappings="xmlns:ns0='http://purl.org/dc/elements/1.1/' xmlns:ns1='http://schemas.openxmlformats.org/package/2006/metadata/core-properties' " w:xpath="/ns1:coreProperties[1]/ns0:creator[1]" w:storeItemID="{6C3C8BC8-F283-45AE-878A-BAB7291924A1}"/>
           <w:text/>
         </w:sdtPr>
@@ -8364,7 +8598,7 @@
             <w:rPr>
               <w:noProof/>
             </w:rPr>
-            <w:t>Glossaire</w:t>
+            <w:t>Table des illustrations</w:t>
           </w:r>
           <w:r>
             <w:rPr>
@@ -8403,7 +8637,7 @@
               <w:noProof/>
               <w:color w:val="FFFFFF" w:themeColor="background1"/>
             </w:rPr>
-            <w:t>25</w:t>
+            <w:t>27</w:t>
           </w:r>
           <w:r>
             <w:rPr>
@@ -12834,6 +13068,7 @@
   <w:rsids>
     <w:rsidRoot w:val="009766C2"/>
     <w:rsid w:val="00061D2E"/>
+    <w:rsid w:val="00102F77"/>
     <w:rsid w:val="00157BDB"/>
     <w:rsid w:val="00197BE6"/>
     <w:rsid w:val="005F48FB"/>
@@ -13721,7 +13956,7 @@
   <a:extraClrSchemeLst/>
   <a:extLst>
     <a:ext uri="{05A4C25C-085E-4340-85A3-A5531E510DB2}">
-      <thm15:themeFamily xmlns:thm15="http://schemas.microsoft.com/office/thememl/2012/main" xmlns="" name="Office Theme" id="{62F939B6-93AF-4DB8-9C6B-D6C7DFDC589F}" vid="{4A3C46E8-61CC-4603-A589-7422A47A8E4A}"/>
+      <thm15:themeFamily xmlns="" xmlns:thm15="http://schemas.microsoft.com/office/thememl/2012/main" name="Office Theme" id="{62F939B6-93AF-4DB8-9C6B-D6C7DFDC589F}" vid="{4A3C46E8-61CC-4603-A589-7422A47A8E4A}"/>
     </a:ext>
   </a:extLst>
 </a:theme>
@@ -13751,7 +13986,7 @@
 </file>
 
 <file path=customXml/itemProps2.xml><?xml version="1.0" encoding="utf-8"?>
-<ds:datastoreItem xmlns:ds="http://schemas.openxmlformats.org/officeDocument/2006/customXml" ds:itemID="{2DD25D57-C2DC-4CAE-A5B3-984BBD002275}">
+<ds:datastoreItem xmlns:ds="http://schemas.openxmlformats.org/officeDocument/2006/customXml" ds:itemID="{99448925-CFAB-4378-9C5B-E83902332965}">
   <ds:schemaRefs>
     <ds:schemaRef ds:uri="http://schemas.openxmlformats.org/officeDocument/2006/bibliography"/>
   </ds:schemaRefs>

</xml_diff>

<commit_message>
Finalisation de la vue globale des projets
</commit_message>
<xml_diff>
--- a/Project/MPI_NPE_Dossier d'analyse NFE210.docx
+++ b/Project/MPI_NPE_Dossier d'analyse NFE210.docx
@@ -593,7 +593,7 @@
                   </wp:anchor>
                 </w:drawing>
               </mc:Choice>
-              <mc:Fallback xmlns:cx="http://schemas.microsoft.com/office/drawing/2014/chartex" xmlns:cx1="http://schemas.microsoft.com/office/drawing/2015/9/8/chartex" xmlns:cx2="http://schemas.microsoft.com/office/drawing/2015/10/21/chartex" xmlns:cx3="http://schemas.microsoft.com/office/drawing/2016/5/9/chartex" xmlns:cx4="http://schemas.microsoft.com/office/drawing/2016/5/10/chartex" xmlns:cx5="http://schemas.microsoft.com/office/drawing/2016/5/11/chartex" xmlns:cx6="http://schemas.microsoft.com/office/drawing/2016/5/12/chartex" xmlns:cx7="http://schemas.microsoft.com/office/drawing/2016/5/13/chartex" xmlns:cx8="http://schemas.microsoft.com/office/drawing/2016/5/14/chartex" xmlns:aink="http://schemas.microsoft.com/office/drawing/2016/ink" xmlns:am3d="http://schemas.microsoft.com/office/drawing/2017/model3d" xmlns:w15="http://schemas.microsoft.com/office/word/2012/wordml" xmlns:w16cid="http://schemas.microsoft.com/office/word/2016/wordml/cid" xmlns:w16se="http://schemas.microsoft.com/office/word/2015/wordml/symex">
+              <mc:Fallback xmlns:w16se="http://schemas.microsoft.com/office/word/2015/wordml/symex" xmlns:w16cid="http://schemas.microsoft.com/office/word/2016/wordml/cid" xmlns:w15="http://schemas.microsoft.com/office/word/2012/wordml" xmlns:am3d="http://schemas.microsoft.com/office/drawing/2017/model3d" xmlns:aink="http://schemas.microsoft.com/office/drawing/2016/ink" xmlns:cx8="http://schemas.microsoft.com/office/drawing/2016/5/14/chartex" xmlns:cx7="http://schemas.microsoft.com/office/drawing/2016/5/13/chartex" xmlns:cx6="http://schemas.microsoft.com/office/drawing/2016/5/12/chartex" xmlns:cx5="http://schemas.microsoft.com/office/drawing/2016/5/11/chartex" xmlns:cx4="http://schemas.microsoft.com/office/drawing/2016/5/10/chartex" xmlns:cx3="http://schemas.microsoft.com/office/drawing/2016/5/9/chartex" xmlns:cx2="http://schemas.microsoft.com/office/drawing/2015/10/21/chartex" xmlns:cx1="http://schemas.microsoft.com/office/drawing/2015/9/8/chartex" xmlns:cx="http://schemas.microsoft.com/office/drawing/2014/chartex">
                 <w:pict>
                   <v:group w14:anchorId="6D01010C" id="Groupe 2" o:spid="_x0000_s1026" style="position:absolute;margin-left:0;margin-top:0;width:432.65pt;height:448.55pt;z-index:-251664384;mso-width-percent:706;mso-height-percent:566;mso-left-percent:220;mso-top-percent:300;mso-position-horizontal-relative:page;mso-position-vertical-relative:page;mso-width-percent:706;mso-height-percent:566;mso-left-percent:220;mso-top-percent:300" coordsize="43291,44910" o:gfxdata="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">
                     <o:lock v:ext="edit" aspectratio="t"/>
@@ -1135,13 +1135,16 @@
         <w:p>
           <w:pPr>
             <w:pStyle w:val="En-ttedetabledesmatires"/>
+            <w:numPr>
+              <w:ilvl w:val="0"/>
+              <w:numId w:val="0"/>
+            </w:numPr>
+            <w:ind w:left="66"/>
           </w:pPr>
           <w:r>
             <w:t>Table des matières</w:t>
           </w:r>
         </w:p>
-        <w:bookmarkStart w:id="0" w:name="_GoBack"/>
-        <w:bookmarkEnd w:id="0"/>
         <w:p>
           <w:pPr>
             <w:pStyle w:val="TM1"/>
@@ -1160,13 +1163,13 @@
           <w:r>
             <w:fldChar w:fldCharType="separate"/>
           </w:r>
-          <w:hyperlink w:anchor="_Toc516135271" w:history="1">
+          <w:hyperlink w:anchor="_Toc516152583" w:history="1">
             <w:r>
               <w:rPr>
                 <w:rStyle w:val="Lienhypertexte"/>
                 <w:noProof/>
               </w:rPr>
-              <w:t>2.</w:t>
+              <w:t>1.</w:t>
             </w:r>
             <w:r>
               <w:rPr>
@@ -1202,7 +1205,7 @@
                 <w:noProof/>
                 <w:webHidden/>
               </w:rPr>
-              <w:instrText xml:space="preserve"> PAGEREF _Toc516135271 \h </w:instrText>
+              <w:instrText xml:space="preserve"> PAGEREF _Toc516152583 \h </w:instrText>
             </w:r>
             <w:r>
               <w:rPr>
@@ -1242,13 +1245,13 @@
               <w:lang w:eastAsia="fr-FR"/>
             </w:rPr>
           </w:pPr>
-          <w:hyperlink w:anchor="_Toc516135272" w:history="1">
+          <w:hyperlink w:anchor="_Toc516152584" w:history="1">
             <w:r>
               <w:rPr>
                 <w:rStyle w:val="Lienhypertexte"/>
                 <w:noProof/>
               </w:rPr>
-              <w:t>3.</w:t>
+              <w:t>2.</w:t>
             </w:r>
             <w:r>
               <w:rPr>
@@ -1284,7 +1287,7 @@
                 <w:noProof/>
                 <w:webHidden/>
               </w:rPr>
-              <w:instrText xml:space="preserve"> PAGEREF _Toc516135272 \h </w:instrText>
+              <w:instrText xml:space="preserve"> PAGEREF _Toc516152584 \h </w:instrText>
             </w:r>
             <w:r>
               <w:rPr>
@@ -1324,13 +1327,13 @@
               <w:lang w:eastAsia="fr-FR"/>
             </w:rPr>
           </w:pPr>
-          <w:hyperlink w:anchor="_Toc516135273" w:history="1">
+          <w:hyperlink w:anchor="_Toc516152585" w:history="1">
             <w:r>
               <w:rPr>
                 <w:rStyle w:val="Lienhypertexte"/>
                 <w:noProof/>
               </w:rPr>
-              <w:t>4.</w:t>
+              <w:t>3.</w:t>
             </w:r>
             <w:r>
               <w:rPr>
@@ -1366,7 +1369,7 @@
                 <w:noProof/>
                 <w:webHidden/>
               </w:rPr>
-              <w:instrText xml:space="preserve"> PAGEREF _Toc516135273 \h </w:instrText>
+              <w:instrText xml:space="preserve"> PAGEREF _Toc516152585 \h </w:instrText>
             </w:r>
             <w:r>
               <w:rPr>
@@ -1410,13 +1413,13 @@
               <w:lang w:eastAsia="fr-FR"/>
             </w:rPr>
           </w:pPr>
-          <w:hyperlink w:anchor="_Toc516135274" w:history="1">
+          <w:hyperlink w:anchor="_Toc516152586" w:history="1">
             <w:r>
               <w:rPr>
                 <w:rStyle w:val="Lienhypertexte"/>
                 <w:noProof/>
               </w:rPr>
-              <w:t>4.1</w:t>
+              <w:t>3.1</w:t>
             </w:r>
             <w:r>
               <w:rPr>
@@ -1452,7 +1455,7 @@
                 <w:noProof/>
                 <w:webHidden/>
               </w:rPr>
-              <w:instrText xml:space="preserve"> PAGEREF _Toc516135274 \h </w:instrText>
+              <w:instrText xml:space="preserve"> PAGEREF _Toc516152586 \h </w:instrText>
             </w:r>
             <w:r>
               <w:rPr>
@@ -1496,13 +1499,13 @@
               <w:lang w:eastAsia="fr-FR"/>
             </w:rPr>
           </w:pPr>
-          <w:hyperlink w:anchor="_Toc516135275" w:history="1">
+          <w:hyperlink w:anchor="_Toc516152587" w:history="1">
             <w:r>
               <w:rPr>
                 <w:rStyle w:val="Lienhypertexte"/>
                 <w:noProof/>
               </w:rPr>
-              <w:t>4.2</w:t>
+              <w:t>3.2</w:t>
             </w:r>
             <w:r>
               <w:rPr>
@@ -1538,7 +1541,7 @@
                 <w:noProof/>
                 <w:webHidden/>
               </w:rPr>
-              <w:instrText xml:space="preserve"> PAGEREF _Toc516135275 \h </w:instrText>
+              <w:instrText xml:space="preserve"> PAGEREF _Toc516152587 \h </w:instrText>
             </w:r>
             <w:r>
               <w:rPr>
@@ -1582,13 +1585,13 @@
               <w:lang w:eastAsia="fr-FR"/>
             </w:rPr>
           </w:pPr>
-          <w:hyperlink w:anchor="_Toc516135276" w:history="1">
+          <w:hyperlink w:anchor="_Toc516152588" w:history="1">
             <w:r>
               <w:rPr>
                 <w:rStyle w:val="Lienhypertexte"/>
                 <w:noProof/>
               </w:rPr>
-              <w:t>4.3</w:t>
+              <w:t>3.3</w:t>
             </w:r>
             <w:r>
               <w:rPr>
@@ -1624,7 +1627,7 @@
                 <w:noProof/>
                 <w:webHidden/>
               </w:rPr>
-              <w:instrText xml:space="preserve"> PAGEREF _Toc516135276 \h </w:instrText>
+              <w:instrText xml:space="preserve"> PAGEREF _Toc516152588 \h </w:instrText>
             </w:r>
             <w:r>
               <w:rPr>
@@ -1668,13 +1671,13 @@
               <w:lang w:eastAsia="fr-FR"/>
             </w:rPr>
           </w:pPr>
-          <w:hyperlink w:anchor="_Toc516135277" w:history="1">
+          <w:hyperlink w:anchor="_Toc516152589" w:history="1">
             <w:r>
               <w:rPr>
                 <w:rStyle w:val="Lienhypertexte"/>
                 <w:noProof/>
               </w:rPr>
-              <w:t>4.4</w:t>
+              <w:t>3.4</w:t>
             </w:r>
             <w:r>
               <w:rPr>
@@ -1710,7 +1713,7 @@
                 <w:noProof/>
                 <w:webHidden/>
               </w:rPr>
-              <w:instrText xml:space="preserve"> PAGEREF _Toc516135277 \h </w:instrText>
+              <w:instrText xml:space="preserve"> PAGEREF _Toc516152589 \h </w:instrText>
             </w:r>
             <w:r>
               <w:rPr>
@@ -1754,13 +1757,13 @@
               <w:lang w:eastAsia="fr-FR"/>
             </w:rPr>
           </w:pPr>
-          <w:hyperlink w:anchor="_Toc516135278" w:history="1">
+          <w:hyperlink w:anchor="_Toc516152590" w:history="1">
             <w:r>
               <w:rPr>
                 <w:rStyle w:val="Lienhypertexte"/>
                 <w:noProof/>
               </w:rPr>
-              <w:t>4.5</w:t>
+              <w:t>3.5</w:t>
             </w:r>
             <w:r>
               <w:rPr>
@@ -1796,7 +1799,7 @@
                 <w:noProof/>
                 <w:webHidden/>
               </w:rPr>
-              <w:instrText xml:space="preserve"> PAGEREF _Toc516135278 \h </w:instrText>
+              <w:instrText xml:space="preserve"> PAGEREF _Toc516152590 \h </w:instrText>
             </w:r>
             <w:r>
               <w:rPr>
@@ -1836,13 +1839,13 @@
               <w:lang w:eastAsia="fr-FR"/>
             </w:rPr>
           </w:pPr>
-          <w:hyperlink w:anchor="_Toc516135279" w:history="1">
+          <w:hyperlink w:anchor="_Toc516152591" w:history="1">
             <w:r>
               <w:rPr>
                 <w:rStyle w:val="Lienhypertexte"/>
                 <w:noProof/>
               </w:rPr>
-              <w:t>5.</w:t>
+              <w:t>4.</w:t>
             </w:r>
             <w:r>
               <w:rPr>
@@ -1878,7 +1881,7 @@
                 <w:noProof/>
                 <w:webHidden/>
               </w:rPr>
-              <w:instrText xml:space="preserve"> PAGEREF _Toc516135279 \h </w:instrText>
+              <w:instrText xml:space="preserve"> PAGEREF _Toc516152591 \h </w:instrText>
             </w:r>
             <w:r>
               <w:rPr>
@@ -1918,13 +1921,13 @@
               <w:lang w:eastAsia="fr-FR"/>
             </w:rPr>
           </w:pPr>
-          <w:hyperlink w:anchor="_Toc516135280" w:history="1">
+          <w:hyperlink w:anchor="_Toc516152592" w:history="1">
             <w:r>
               <w:rPr>
                 <w:rStyle w:val="Lienhypertexte"/>
                 <w:noProof/>
               </w:rPr>
-              <w:t>6.</w:t>
+              <w:t>5.</w:t>
             </w:r>
             <w:r>
               <w:rPr>
@@ -1960,7 +1963,7 @@
                 <w:noProof/>
                 <w:webHidden/>
               </w:rPr>
-              <w:instrText xml:space="preserve"> PAGEREF _Toc516135280 \h </w:instrText>
+              <w:instrText xml:space="preserve"> PAGEREF _Toc516152592 \h </w:instrText>
             </w:r>
             <w:r>
               <w:rPr>
@@ -2004,13 +2007,13 @@
               <w:lang w:eastAsia="fr-FR"/>
             </w:rPr>
           </w:pPr>
-          <w:hyperlink w:anchor="_Toc516135281" w:history="1">
+          <w:hyperlink w:anchor="_Toc516152593" w:history="1">
             <w:r>
               <w:rPr>
                 <w:rStyle w:val="Lienhypertexte"/>
                 <w:noProof/>
               </w:rPr>
-              <w:t>6.1</w:t>
+              <w:t>5.1</w:t>
             </w:r>
             <w:r>
               <w:rPr>
@@ -2046,7 +2049,7 @@
                 <w:noProof/>
                 <w:webHidden/>
               </w:rPr>
-              <w:instrText xml:space="preserve"> PAGEREF _Toc516135281 \h </w:instrText>
+              <w:instrText xml:space="preserve"> PAGEREF _Toc516152593 \h </w:instrText>
             </w:r>
             <w:r>
               <w:rPr>
@@ -2090,7 +2093,7 @@
               <w:lang w:eastAsia="fr-FR"/>
             </w:rPr>
           </w:pPr>
-          <w:hyperlink w:anchor="_Toc516135282" w:history="1">
+          <w:hyperlink w:anchor="_Toc516152594" w:history="1">
             <w:r>
               <w:rPr>
                 <w:rStyle w:val="Lienhypertexte"/>
@@ -2132,7 +2135,7 @@
                 <w:noProof/>
                 <w:webHidden/>
               </w:rPr>
-              <w:instrText xml:space="preserve"> PAGEREF _Toc516135282 \h </w:instrText>
+              <w:instrText xml:space="preserve"> PAGEREF _Toc516152594 \h </w:instrText>
             </w:r>
             <w:r>
               <w:rPr>
@@ -2176,7 +2179,7 @@
               <w:lang w:eastAsia="fr-FR"/>
             </w:rPr>
           </w:pPr>
-          <w:hyperlink w:anchor="_Toc516135283" w:history="1">
+          <w:hyperlink w:anchor="_Toc516152595" w:history="1">
             <w:r>
               <w:rPr>
                 <w:rStyle w:val="Lienhypertexte"/>
@@ -2218,7 +2221,7 @@
                 <w:noProof/>
                 <w:webHidden/>
               </w:rPr>
-              <w:instrText xml:space="preserve"> PAGEREF _Toc516135283 \h </w:instrText>
+              <w:instrText xml:space="preserve"> PAGEREF _Toc516152595 \h </w:instrText>
             </w:r>
             <w:r>
               <w:rPr>
@@ -2262,7 +2265,7 @@
               <w:lang w:eastAsia="fr-FR"/>
             </w:rPr>
           </w:pPr>
-          <w:hyperlink w:anchor="_Toc516135284" w:history="1">
+          <w:hyperlink w:anchor="_Toc516152596" w:history="1">
             <w:r>
               <w:rPr>
                 <w:rStyle w:val="Lienhypertexte"/>
@@ -2304,7 +2307,7 @@
                 <w:noProof/>
                 <w:webHidden/>
               </w:rPr>
-              <w:instrText xml:space="preserve"> PAGEREF _Toc516135284 \h </w:instrText>
+              <w:instrText xml:space="preserve"> PAGEREF _Toc516152596 \h </w:instrText>
             </w:r>
             <w:r>
               <w:rPr>
@@ -2348,7 +2351,7 @@
               <w:lang w:eastAsia="fr-FR"/>
             </w:rPr>
           </w:pPr>
-          <w:hyperlink w:anchor="_Toc516135285" w:history="1">
+          <w:hyperlink w:anchor="_Toc516152597" w:history="1">
             <w:r>
               <w:rPr>
                 <w:rStyle w:val="Lienhypertexte"/>
@@ -2390,7 +2393,7 @@
                 <w:noProof/>
                 <w:webHidden/>
               </w:rPr>
-              <w:instrText xml:space="preserve"> PAGEREF _Toc516135285 \h </w:instrText>
+              <w:instrText xml:space="preserve"> PAGEREF _Toc516152597 \h </w:instrText>
             </w:r>
             <w:r>
               <w:rPr>
@@ -2434,7 +2437,7 @@
               <w:lang w:eastAsia="fr-FR"/>
             </w:rPr>
           </w:pPr>
-          <w:hyperlink w:anchor="_Toc516135286" w:history="1">
+          <w:hyperlink w:anchor="_Toc516152598" w:history="1">
             <w:r>
               <w:rPr>
                 <w:rStyle w:val="Lienhypertexte"/>
@@ -2476,7 +2479,7 @@
                 <w:noProof/>
                 <w:webHidden/>
               </w:rPr>
-              <w:instrText xml:space="preserve"> PAGEREF _Toc516135286 \h </w:instrText>
+              <w:instrText xml:space="preserve"> PAGEREF _Toc516152598 \h </w:instrText>
             </w:r>
             <w:r>
               <w:rPr>
@@ -2520,13 +2523,13 @@
               <w:lang w:eastAsia="fr-FR"/>
             </w:rPr>
           </w:pPr>
-          <w:hyperlink w:anchor="_Toc516135287" w:history="1">
+          <w:hyperlink w:anchor="_Toc516152599" w:history="1">
             <w:r>
               <w:rPr>
                 <w:rStyle w:val="Lienhypertexte"/>
                 <w:noProof/>
               </w:rPr>
-              <w:t>6.2</w:t>
+              <w:t>5.2</w:t>
             </w:r>
             <w:r>
               <w:rPr>
@@ -2562,7 +2565,7 @@
                 <w:noProof/>
                 <w:webHidden/>
               </w:rPr>
-              <w:instrText xml:space="preserve"> PAGEREF _Toc516135287 \h </w:instrText>
+              <w:instrText xml:space="preserve"> PAGEREF _Toc516152599 \h </w:instrText>
             </w:r>
             <w:r>
               <w:rPr>
@@ -2606,7 +2609,7 @@
               <w:lang w:eastAsia="fr-FR"/>
             </w:rPr>
           </w:pPr>
-          <w:hyperlink w:anchor="_Toc516135288" w:history="1">
+          <w:hyperlink w:anchor="_Toc516152600" w:history="1">
             <w:r>
               <w:rPr>
                 <w:rStyle w:val="Lienhypertexte"/>
@@ -2648,7 +2651,7 @@
                 <w:noProof/>
                 <w:webHidden/>
               </w:rPr>
-              <w:instrText xml:space="preserve"> PAGEREF _Toc516135288 \h </w:instrText>
+              <w:instrText xml:space="preserve"> PAGEREF _Toc516152600 \h </w:instrText>
             </w:r>
             <w:r>
               <w:rPr>
@@ -2692,7 +2695,7 @@
               <w:lang w:eastAsia="fr-FR"/>
             </w:rPr>
           </w:pPr>
-          <w:hyperlink w:anchor="_Toc516135289" w:history="1">
+          <w:hyperlink w:anchor="_Toc516152601" w:history="1">
             <w:r>
               <w:rPr>
                 <w:rStyle w:val="Lienhypertexte"/>
@@ -2734,7 +2737,7 @@
                 <w:noProof/>
                 <w:webHidden/>
               </w:rPr>
-              <w:instrText xml:space="preserve"> PAGEREF _Toc516135289 \h </w:instrText>
+              <w:instrText xml:space="preserve"> PAGEREF _Toc516152601 \h </w:instrText>
             </w:r>
             <w:r>
               <w:rPr>
@@ -2778,14 +2781,14 @@
               <w:lang w:eastAsia="fr-FR"/>
             </w:rPr>
           </w:pPr>
-          <w:hyperlink w:anchor="_Toc516135290" w:history="1">
+          <w:hyperlink w:anchor="_Toc516152602" w:history="1">
             <w:r>
               <w:rPr>
                 <w:rStyle w:val="Lienhypertexte"/>
                 <w:noProof/>
                 <w:lang w:val="en-GB"/>
               </w:rPr>
-              <w:t>6.3</w:t>
+              <w:t>5.3</w:t>
             </w:r>
             <w:r>
               <w:rPr>
@@ -2839,7 +2842,7 @@
                 <w:noProof/>
                 <w:webHidden/>
               </w:rPr>
-              <w:instrText xml:space="preserve"> PAGEREF _Toc516135290 \h </w:instrText>
+              <w:instrText xml:space="preserve"> PAGEREF _Toc516152602 \h </w:instrText>
             </w:r>
             <w:r>
               <w:rPr>
@@ -2883,7 +2886,7 @@
               <w:lang w:eastAsia="fr-FR"/>
             </w:rPr>
           </w:pPr>
-          <w:hyperlink w:anchor="_Toc516135291" w:history="1">
+          <w:hyperlink w:anchor="_Toc516152603" w:history="1">
             <w:r>
               <w:rPr>
                 <w:rStyle w:val="Lienhypertexte"/>
@@ -2925,7 +2928,7 @@
                 <w:noProof/>
                 <w:webHidden/>
               </w:rPr>
-              <w:instrText xml:space="preserve"> PAGEREF _Toc516135291 \h </w:instrText>
+              <w:instrText xml:space="preserve"> PAGEREF _Toc516152603 \h </w:instrText>
             </w:r>
             <w:r>
               <w:rPr>
@@ -2969,7 +2972,7 @@
               <w:lang w:eastAsia="fr-FR"/>
             </w:rPr>
           </w:pPr>
-          <w:hyperlink w:anchor="_Toc516135292" w:history="1">
+          <w:hyperlink w:anchor="_Toc516152604" w:history="1">
             <w:r>
               <w:rPr>
                 <w:rStyle w:val="Lienhypertexte"/>
@@ -3011,7 +3014,7 @@
                 <w:noProof/>
                 <w:webHidden/>
               </w:rPr>
-              <w:instrText xml:space="preserve"> PAGEREF _Toc516135292 \h </w:instrText>
+              <w:instrText xml:space="preserve"> PAGEREF _Toc516152604 \h </w:instrText>
             </w:r>
             <w:r>
               <w:rPr>
@@ -3051,13 +3054,13 @@
               <w:lang w:eastAsia="fr-FR"/>
             </w:rPr>
           </w:pPr>
-          <w:hyperlink w:anchor="_Toc516135293" w:history="1">
+          <w:hyperlink w:anchor="_Toc516152605" w:history="1">
             <w:r>
               <w:rPr>
                 <w:rStyle w:val="Lienhypertexte"/>
                 <w:noProof/>
               </w:rPr>
-              <w:t>7.</w:t>
+              <w:t>6.</w:t>
             </w:r>
             <w:r>
               <w:rPr>
@@ -3093,7 +3096,7 @@
                 <w:noProof/>
                 <w:webHidden/>
               </w:rPr>
-              <w:instrText xml:space="preserve"> PAGEREF _Toc516135293 \h </w:instrText>
+              <w:instrText xml:space="preserve"> PAGEREF _Toc516152605 \h </w:instrText>
             </w:r>
             <w:r>
               <w:rPr>
@@ -3133,13 +3136,13 @@
               <w:lang w:eastAsia="fr-FR"/>
             </w:rPr>
           </w:pPr>
-          <w:hyperlink w:anchor="_Toc516135294" w:history="1">
+          <w:hyperlink w:anchor="_Toc516152606" w:history="1">
             <w:r>
               <w:rPr>
                 <w:rStyle w:val="Lienhypertexte"/>
                 <w:noProof/>
               </w:rPr>
-              <w:t>8.</w:t>
+              <w:t>7.</w:t>
             </w:r>
             <w:r>
               <w:rPr>
@@ -3175,7 +3178,7 @@
                 <w:noProof/>
                 <w:webHidden/>
               </w:rPr>
-              <w:instrText xml:space="preserve"> PAGEREF _Toc516135294 \h </w:instrText>
+              <w:instrText xml:space="preserve"> PAGEREF _Toc516152606 \h </w:instrText>
             </w:r>
             <w:r>
               <w:rPr>
@@ -3219,13 +3222,13 @@
               <w:lang w:eastAsia="fr-FR"/>
             </w:rPr>
           </w:pPr>
-          <w:hyperlink w:anchor="_Toc516135295" w:history="1">
+          <w:hyperlink w:anchor="_Toc516152607" w:history="1">
             <w:r>
               <w:rPr>
                 <w:rStyle w:val="Lienhypertexte"/>
                 <w:noProof/>
               </w:rPr>
-              <w:t>8.1</w:t>
+              <w:t>7.1</w:t>
             </w:r>
             <w:r>
               <w:rPr>
@@ -3261,7 +3264,7 @@
                 <w:noProof/>
                 <w:webHidden/>
               </w:rPr>
-              <w:instrText xml:space="preserve"> PAGEREF _Toc516135295 \h </w:instrText>
+              <w:instrText xml:space="preserve"> PAGEREF _Toc516152607 \h </w:instrText>
             </w:r>
             <w:r>
               <w:rPr>
@@ -3305,13 +3308,13 @@
               <w:lang w:eastAsia="fr-FR"/>
             </w:rPr>
           </w:pPr>
-          <w:hyperlink w:anchor="_Toc516135296" w:history="1">
+          <w:hyperlink w:anchor="_Toc516152608" w:history="1">
             <w:r>
               <w:rPr>
                 <w:rStyle w:val="Lienhypertexte"/>
                 <w:noProof/>
               </w:rPr>
-              <w:t>8.2</w:t>
+              <w:t>7.2</w:t>
             </w:r>
             <w:r>
               <w:rPr>
@@ -3347,7 +3350,7 @@
                 <w:noProof/>
                 <w:webHidden/>
               </w:rPr>
-              <w:instrText xml:space="preserve"> PAGEREF _Toc516135296 \h </w:instrText>
+              <w:instrText xml:space="preserve"> PAGEREF _Toc516152608 \h </w:instrText>
             </w:r>
             <w:r>
               <w:rPr>
@@ -3387,13 +3390,13 @@
               <w:lang w:eastAsia="fr-FR"/>
             </w:rPr>
           </w:pPr>
-          <w:hyperlink w:anchor="_Toc516135297" w:history="1">
+          <w:hyperlink w:anchor="_Toc516152609" w:history="1">
             <w:r>
               <w:rPr>
                 <w:rStyle w:val="Lienhypertexte"/>
                 <w:noProof/>
               </w:rPr>
-              <w:t>9.</w:t>
+              <w:t>8.</w:t>
             </w:r>
             <w:r>
               <w:rPr>
@@ -3429,7 +3432,7 @@
                 <w:noProof/>
                 <w:webHidden/>
               </w:rPr>
-              <w:instrText xml:space="preserve"> PAGEREF _Toc516135297 \h </w:instrText>
+              <w:instrText xml:space="preserve"> PAGEREF _Toc516152609 \h </w:instrText>
             </w:r>
             <w:r>
               <w:rPr>
@@ -3498,12 +3501,12 @@
       <w:pPr>
         <w:pStyle w:val="Titre1"/>
       </w:pPr>
-      <w:bookmarkStart w:id="1" w:name="_Toc516135271"/>
+      <w:bookmarkStart w:id="0" w:name="_Toc516152583"/>
       <w:r>
         <w:lastRenderedPageBreak/>
         <w:t>Introduction</w:t>
       </w:r>
-      <w:bookmarkEnd w:id="1"/>
+      <w:bookmarkEnd w:id="0"/>
     </w:p>
     <w:p>
       <w:r>
@@ -3747,7 +3750,7 @@
       <w:pPr>
         <w:pStyle w:val="Titre1"/>
       </w:pPr>
-      <w:bookmarkStart w:id="2" w:name="_Toc516135272"/>
+      <w:bookmarkStart w:id="1" w:name="_Toc516152584"/>
       <w:r>
         <w:lastRenderedPageBreak/>
         <w:t>Présentation</w:t>
@@ -3755,7 +3758,7 @@
       <w:r>
         <w:t xml:space="preserve"> d’Aero-Breizh</w:t>
       </w:r>
-      <w:bookmarkEnd w:id="2"/>
+      <w:bookmarkEnd w:id="1"/>
     </w:p>
     <w:p>
       <w:r>
@@ -3966,7 +3969,7 @@
       <w:pPr>
         <w:pStyle w:val="Titre1"/>
       </w:pPr>
-      <w:bookmarkStart w:id="3" w:name="_Toc516135273"/>
+      <w:bookmarkStart w:id="2" w:name="_Toc516152585"/>
       <w:r>
         <w:lastRenderedPageBreak/>
         <w:t>Analyse</w:t>
@@ -3980,17 +3983,17 @@
       <w:r>
         <w:t xml:space="preserve"> et fonctionnel</w:t>
       </w:r>
+      <w:bookmarkEnd w:id="2"/>
+    </w:p>
+    <w:p>
+      <w:pPr>
+        <w:pStyle w:val="Titre2"/>
+      </w:pPr>
+      <w:bookmarkStart w:id="3" w:name="_Toc516152586"/>
+      <w:r>
+        <w:t>Organisation</w:t>
+      </w:r>
       <w:bookmarkEnd w:id="3"/>
-    </w:p>
-    <w:p>
-      <w:pPr>
-        <w:pStyle w:val="Titre2"/>
-      </w:pPr>
-      <w:bookmarkStart w:id="4" w:name="_Toc516135274"/>
-      <w:r>
-        <w:t>Organisation</w:t>
-      </w:r>
-      <w:bookmarkEnd w:id="4"/>
     </w:p>
     <w:p>
       <w:r>
@@ -4144,7 +4147,7 @@
       <w:pPr>
         <w:pStyle w:val="Lgende"/>
       </w:pPr>
-      <w:bookmarkStart w:id="5" w:name="_Toc516135254"/>
+      <w:bookmarkStart w:id="4" w:name="_Toc516135254"/>
       <w:r>
         <w:t xml:space="preserve">Figure </w:t>
       </w:r>
@@ -4190,7 +4193,7 @@
       <w:r>
         <w:t>Organisation</w:t>
       </w:r>
-      <w:bookmarkEnd w:id="5"/>
+      <w:bookmarkEnd w:id="4"/>
     </w:p>
     <w:p/>
     <w:p>
@@ -4220,11 +4223,11 @@
       <w:pPr>
         <w:pStyle w:val="Titre2"/>
       </w:pPr>
-      <w:bookmarkStart w:id="6" w:name="_Toc516135275"/>
+      <w:bookmarkStart w:id="5" w:name="_Toc516152587"/>
       <w:r>
         <w:t>Organisation géographique</w:t>
       </w:r>
-      <w:bookmarkEnd w:id="6"/>
+      <w:bookmarkEnd w:id="5"/>
     </w:p>
     <w:p>
       <w:r>
@@ -4339,7 +4342,7 @@
           <w:u w:val="none"/>
         </w:rPr>
       </w:pPr>
-      <w:bookmarkStart w:id="7" w:name="_Toc516135255"/>
+      <w:bookmarkStart w:id="6" w:name="_Toc516135255"/>
       <w:r>
         <w:t xml:space="preserve">Figure </w:t>
       </w:r>
@@ -4379,34 +4382,34 @@
       <w:r>
         <w:t>Organisation géographique</w:t>
       </w:r>
+      <w:bookmarkEnd w:id="6"/>
+    </w:p>
+    <w:p>
+      <w:r>
+        <w:t xml:space="preserve">Cette organisation géographique participe également à la mise en </w:t>
+      </w:r>
+      <w:r>
+        <w:t>œuvre</w:t>
+      </w:r>
+      <w:r>
+        <w:t xml:space="preserve"> des processus métiers de l’entreprise.</w:t>
+      </w:r>
+    </w:p>
+    <w:p>
+      <w:r>
+        <w:t>Le prochain paragraphe nous permet de comprendre comment et pourquoi.</w:t>
+      </w:r>
+    </w:p>
+    <w:p/>
+    <w:p>
+      <w:pPr>
+        <w:pStyle w:val="Titre2"/>
+      </w:pPr>
+      <w:bookmarkStart w:id="7" w:name="_Toc516152588"/>
+      <w:r>
+        <w:t>Processus métier</w:t>
+      </w:r>
       <w:bookmarkEnd w:id="7"/>
-    </w:p>
-    <w:p>
-      <w:r>
-        <w:t xml:space="preserve">Cette organisation géographique participe également à la mise en </w:t>
-      </w:r>
-      <w:r>
-        <w:t>œuvre</w:t>
-      </w:r>
-      <w:r>
-        <w:t xml:space="preserve"> des processus métiers de l’entreprise.</w:t>
-      </w:r>
-    </w:p>
-    <w:p>
-      <w:r>
-        <w:t>Le prochain paragraphe nous permet de comprendre comment et pourquoi.</w:t>
-      </w:r>
-    </w:p>
-    <w:p/>
-    <w:p>
-      <w:pPr>
-        <w:pStyle w:val="Titre2"/>
-      </w:pPr>
-      <w:bookmarkStart w:id="8" w:name="_Toc516135276"/>
-      <w:r>
-        <w:t>Processus métier</w:t>
-      </w:r>
-      <w:bookmarkEnd w:id="8"/>
     </w:p>
     <w:p>
       <w:r>
@@ -4579,7 +4582,7 @@
           <w:u w:val="none"/>
         </w:rPr>
       </w:pPr>
-      <w:bookmarkStart w:id="9" w:name="_Toc516135256"/>
+      <w:bookmarkStart w:id="8" w:name="_Toc516135256"/>
       <w:r>
         <w:t xml:space="preserve">Figure </w:t>
       </w:r>
@@ -4619,7 +4622,7 @@
       <w:r>
         <w:t>Processus métier</w:t>
       </w:r>
-      <w:bookmarkEnd w:id="9"/>
+      <w:bookmarkEnd w:id="8"/>
     </w:p>
     <w:p>
       <w:pPr>
@@ -4639,11 +4642,11 @@
       <w:pPr>
         <w:pStyle w:val="Titre2"/>
       </w:pPr>
-      <w:bookmarkStart w:id="10" w:name="_Toc516135277"/>
+      <w:bookmarkStart w:id="9" w:name="_Toc516152589"/>
       <w:r>
         <w:t>Organisation fonctionnelle</w:t>
       </w:r>
-      <w:bookmarkEnd w:id="10"/>
+      <w:bookmarkEnd w:id="9"/>
     </w:p>
     <w:p>
       <w:r>
@@ -4799,7 +4802,7 @@
           <w:u w:val="none"/>
         </w:rPr>
       </w:pPr>
-      <w:bookmarkStart w:id="11" w:name="_Toc516135257"/>
+      <w:bookmarkStart w:id="10" w:name="_Toc516135257"/>
       <w:r>
         <w:t xml:space="preserve">Figure </w:t>
       </w:r>
@@ -4839,7 +4842,7 @@
       <w:r>
         <w:t>Vue globale de l'analyse fonctionnelle</w:t>
       </w:r>
-      <w:bookmarkEnd w:id="11"/>
+      <w:bookmarkEnd w:id="10"/>
     </w:p>
     <w:p>
       <w:pPr>
@@ -4867,11 +4870,11 @@
       <w:pPr>
         <w:pStyle w:val="Titre2"/>
       </w:pPr>
-      <w:bookmarkStart w:id="12" w:name="_Toc516135278"/>
+      <w:bookmarkStart w:id="11" w:name="_Toc516152590"/>
       <w:r>
         <w:t>Projection organisation cible</w:t>
       </w:r>
-      <w:bookmarkEnd w:id="12"/>
+      <w:bookmarkEnd w:id="11"/>
     </w:p>
     <w:p>
       <w:r>
@@ -4922,7 +4925,7 @@
           <w:numId w:val="13"/>
         </w:numPr>
       </w:pPr>
-      <w:bookmarkStart w:id="13" w:name="_Hlk514112865"/>
+      <w:bookmarkStart w:id="12" w:name="_Hlk514112865"/>
       <w:r>
         <w:t xml:space="preserve">Projet </w:t>
       </w:r>
@@ -4935,7 +4938,7 @@
       <w:r>
         <w:t>ERP</w:t>
       </w:r>
-      <w:bookmarkEnd w:id="13"/>
+      <w:bookmarkEnd w:id="12"/>
     </w:p>
     <w:p>
       <w:pPr>
@@ -5010,7 +5013,7 @@
       <w:pPr>
         <w:pStyle w:val="Lgende"/>
       </w:pPr>
-      <w:bookmarkStart w:id="14" w:name="_Toc516135258"/>
+      <w:bookmarkStart w:id="13" w:name="_Toc516135258"/>
       <w:r>
         <w:t xml:space="preserve">Figure </w:t>
       </w:r>
@@ -5050,7 +5053,7 @@
       <w:r>
         <w:t>Stratégie</w:t>
       </w:r>
-      <w:bookmarkEnd w:id="14"/>
+      <w:bookmarkEnd w:id="13"/>
     </w:p>
     <w:p/>
     <w:p>
@@ -5072,7 +5075,7 @@
       <w:pPr>
         <w:pStyle w:val="Titre1"/>
       </w:pPr>
-      <w:bookmarkStart w:id="15" w:name="_Toc516135279"/>
+      <w:bookmarkStart w:id="14" w:name="_Toc516152591"/>
       <w:r>
         <w:lastRenderedPageBreak/>
         <w:t xml:space="preserve">SI </w:t>
@@ -5083,7 +5086,7 @@
       <w:r>
         <w:t>ctuel</w:t>
       </w:r>
-      <w:bookmarkEnd w:id="15"/>
+      <w:bookmarkEnd w:id="14"/>
     </w:p>
     <w:p>
       <w:r>
@@ -5166,7 +5169,7 @@
       <w:pPr>
         <w:pStyle w:val="Lgende"/>
       </w:pPr>
-      <w:bookmarkStart w:id="16" w:name="_Toc516135259"/>
+      <w:bookmarkStart w:id="15" w:name="_Toc516135259"/>
       <w:r>
         <w:t xml:space="preserve">Figure </w:t>
       </w:r>
@@ -5203,7 +5206,7 @@
       <w:r>
         <w:t xml:space="preserve"> - POS applicatif actuel</w:t>
       </w:r>
-      <w:bookmarkEnd w:id="16"/>
+      <w:bookmarkEnd w:id="15"/>
     </w:p>
     <w:p>
       <w:pPr>
@@ -5408,7 +5411,7 @@
       <w:pPr>
         <w:pStyle w:val="Lgende"/>
       </w:pPr>
-      <w:bookmarkStart w:id="17" w:name="_Toc516135260"/>
+      <w:bookmarkStart w:id="16" w:name="_Toc516135260"/>
       <w:r>
         <w:t xml:space="preserve">Figure </w:t>
       </w:r>
@@ -5454,7 +5457,7 @@
       <w:r>
         <w:t>Cartographie du SI</w:t>
       </w:r>
-      <w:bookmarkEnd w:id="17"/>
+      <w:bookmarkEnd w:id="16"/>
     </w:p>
     <w:p>
       <w:r>
@@ -5593,7 +5596,7 @@
       <w:pPr>
         <w:pStyle w:val="Lgende"/>
       </w:pPr>
-      <w:bookmarkStart w:id="18" w:name="_Toc516135261"/>
+      <w:bookmarkStart w:id="17" w:name="_Toc516135261"/>
       <w:r>
         <w:t xml:space="preserve">Figure </w:t>
       </w:r>
@@ -5630,12 +5633,12 @@
       <w:r>
         <w:t xml:space="preserve"> - </w:t>
       </w:r>
-      <w:bookmarkStart w:id="19" w:name="_Hlk515705556"/>
+      <w:bookmarkStart w:id="18" w:name="_Hlk515705556"/>
       <w:r>
         <w:t>Infrastructure Actuelle</w:t>
       </w:r>
+      <w:bookmarkEnd w:id="17"/>
       <w:bookmarkEnd w:id="18"/>
-      <w:bookmarkEnd w:id="19"/>
     </w:p>
     <w:p>
       <w:r>
@@ -5714,86 +5717,70 @@
       <w:pPr>
         <w:pStyle w:val="Titre1"/>
       </w:pPr>
-      <w:bookmarkStart w:id="20" w:name="_Toc516135280"/>
+      <w:bookmarkStart w:id="19" w:name="_Toc516152592"/>
       <w:r>
         <w:lastRenderedPageBreak/>
         <w:t>SI de demain</w:t>
       </w:r>
+      <w:bookmarkEnd w:id="19"/>
+    </w:p>
+    <w:p>
+      <w:pPr>
+        <w:pStyle w:val="Titre2"/>
+      </w:pPr>
+      <w:bookmarkStart w:id="20" w:name="_Toc516152593"/>
+      <w:r>
+        <w:t>Vue globale</w:t>
+      </w:r>
       <w:bookmarkEnd w:id="20"/>
     </w:p>
     <w:p>
-      <w:pPr>
-        <w:pStyle w:val="Titre2"/>
-      </w:pPr>
-      <w:bookmarkStart w:id="21" w:name="_Toc516135281"/>
-      <w:r>
-        <w:t>Vue globale</w:t>
+      <w:r>
+        <w:t>Le but de ce chapitre est de présenter</w:t>
+      </w:r>
+      <w:r>
+        <w:t xml:space="preserve"> une vue globale d</w:t>
+      </w:r>
+      <w:r>
+        <w:t xml:space="preserve">es objectifs du futur du SI, ainsi que des quatre projets proposés </w:t>
+      </w:r>
+      <w:r>
+        <w:t>par le DGSI</w:t>
+      </w:r>
+      <w:r>
+        <w:t>, complétant la vue présenté dans le chapitre 4.5</w:t>
+      </w:r>
+      <w:r>
+        <w:t xml:space="preserve">. </w:t>
+      </w:r>
+    </w:p>
+    <w:p>
+      <w:r>
+        <w:t xml:space="preserve">Cette présentation permettra de mieux comprendre quelles orientations stratégiques sont influencées par les projets et </w:t>
+      </w:r>
+      <w:r>
+        <w:t>ses</w:t>
+      </w:r>
+      <w:r>
+        <w:t xml:space="preserve"> contraintes de réalisation.</w:t>
+      </w:r>
+    </w:p>
+    <w:p>
+      <w:pPr>
+        <w:pStyle w:val="Titre3"/>
+      </w:pPr>
+      <w:bookmarkStart w:id="21" w:name="_Toc516152594"/>
+      <w:r>
+        <w:t>Futur SI</w:t>
       </w:r>
       <w:bookmarkEnd w:id="21"/>
     </w:p>
     <w:p>
       <w:r>
-        <w:t>Le but de ce chapitre est de présenter</w:t>
-      </w:r>
-      <w:r>
-        <w:t xml:space="preserve"> une vue globale d</w:t>
-      </w:r>
-      <w:r>
-        <w:t xml:space="preserve">es objectifs du futur du SI, ainsi que des quatre projets proposés </w:t>
-      </w:r>
-      <w:r>
-        <w:t>par le DGSI</w:t>
-      </w:r>
-      <w:r>
-        <w:t>, complétant la vue présenté dans le chapitre 4.5</w:t>
-      </w:r>
-      <w:r>
-        <w:t xml:space="preserve">. </w:t>
-      </w:r>
-    </w:p>
-    <w:p>
-      <w:r>
-        <w:t xml:space="preserve">Cette présentation permettra de mieux comprendre quelles orientations stratégiques sont influencées par les projets et </w:t>
-      </w:r>
-      <w:r>
-        <w:t>ses</w:t>
-      </w:r>
-      <w:r>
-        <w:t xml:space="preserve"> contraintes de réalisation.</w:t>
-      </w:r>
-    </w:p>
-    <w:p>
-      <w:pPr>
-        <w:pStyle w:val="Titre3"/>
-      </w:pPr>
-      <w:bookmarkStart w:id="22" w:name="_Toc516135282"/>
-      <w:r>
-        <w:t>Futur SI</w:t>
-      </w:r>
-      <w:bookmarkEnd w:id="22"/>
-    </w:p>
-    <w:p>
-      <w:r>
-        <w:t>La base de la révolution du système d’information d’</w:t>
-      </w:r>
-      <w:proofErr w:type="spellStart"/>
-      <w:r>
-        <w:t>Aero-Breizh</w:t>
-      </w:r>
-      <w:proofErr w:type="spellEnd"/>
-      <w:r>
-        <w:t xml:space="preserve"> est la mise en place </w:t>
-      </w:r>
-      <w:r>
-        <w:t xml:space="preserve">de l’ERP </w:t>
-      </w:r>
-      <w:proofErr w:type="spellStart"/>
-      <w:r>
-        <w:t>Synthex</w:t>
-      </w:r>
-      <w:proofErr w:type="spellEnd"/>
-      <w:r>
-        <w:t>.</w:t>
+        <w:t xml:space="preserve">La base de la révolution du système d’information d’Aero-Breizh est la mise en place </w:t>
+      </w:r>
+      <w:r>
+        <w:t>de l’ERP Synthex.</w:t>
       </w:r>
     </w:p>
     <w:p>
@@ -5850,7 +5837,7 @@
       <w:pPr>
         <w:pStyle w:val="Lgende"/>
       </w:pPr>
-      <w:bookmarkStart w:id="23" w:name="_Toc516135262"/>
+      <w:bookmarkStart w:id="22" w:name="_Toc516135262"/>
       <w:r>
         <w:t xml:space="preserve">Figure </w:t>
       </w:r>
@@ -5865,7 +5852,7 @@
       <w:r>
         <w:t xml:space="preserve"> - Stratégie du Futur SI</w:t>
       </w:r>
-      <w:bookmarkEnd w:id="23"/>
+      <w:bookmarkEnd w:id="22"/>
     </w:p>
     <w:p>
       <w:r>
@@ -5934,7 +5921,7 @@
       <w:pPr>
         <w:pStyle w:val="Lgende"/>
       </w:pPr>
-      <w:bookmarkStart w:id="24" w:name="_Toc516135263"/>
+      <w:bookmarkStart w:id="23" w:name="_Toc516135263"/>
       <w:r>
         <w:t xml:space="preserve">Figure </w:t>
       </w:r>
@@ -5949,7 +5936,7 @@
       <w:r>
         <w:t xml:space="preserve"> - POS applicatif cible du Futur SI</w:t>
       </w:r>
-      <w:bookmarkEnd w:id="24"/>
+      <w:bookmarkEnd w:id="23"/>
     </w:p>
     <w:p>
       <w:pPr>
@@ -6001,7 +5988,7 @@
       <w:pPr>
         <w:pStyle w:val="Lgende"/>
       </w:pPr>
-      <w:bookmarkStart w:id="25" w:name="_Toc516135264"/>
+      <w:bookmarkStart w:id="24" w:name="_Toc516135264"/>
       <w:r>
         <w:t xml:space="preserve">Figure </w:t>
       </w:r>
@@ -6016,7 +6003,7 @@
       <w:r>
         <w:t xml:space="preserve"> - Cartographie cible du Futur SI</w:t>
       </w:r>
-      <w:bookmarkEnd w:id="25"/>
+      <w:bookmarkEnd w:id="24"/>
     </w:p>
     <w:p>
       <w:pPr>
@@ -6068,7 +6055,7 @@
       <w:pPr>
         <w:pStyle w:val="Lgende"/>
       </w:pPr>
-      <w:bookmarkStart w:id="26" w:name="_Toc516135265"/>
+      <w:bookmarkStart w:id="25" w:name="_Toc516135265"/>
       <w:r>
         <w:t xml:space="preserve">Figure </w:t>
       </w:r>
@@ -6089,27 +6076,11 @@
       <w:r>
         <w:t xml:space="preserve"> SI</w:t>
       </w:r>
-      <w:bookmarkEnd w:id="26"/>
-    </w:p>
-    <w:p>
-      <w:r>
-        <w:t xml:space="preserve">Avec ce nouveau ERP </w:t>
-      </w:r>
-      <w:proofErr w:type="spellStart"/>
-      <w:r>
-        <w:t>Synthex</w:t>
-      </w:r>
-      <w:proofErr w:type="spellEnd"/>
-      <w:r>
-        <w:t>, tous les processus fonctionnels sont effectués par sa suite d’applications, n’ayant pas besoin d’avoir plusieurs composants pour effectuer la large gamme de tâches effectués par le SI d’</w:t>
-      </w:r>
-      <w:proofErr w:type="spellStart"/>
-      <w:r>
-        <w:t>Aero-Breizh</w:t>
-      </w:r>
-      <w:proofErr w:type="spellEnd"/>
-      <w:r>
-        <w:t>.</w:t>
+      <w:bookmarkEnd w:id="25"/>
+    </w:p>
+    <w:p>
+      <w:r>
+        <w:t>Avec ce nouveau ERP Synthex, tous les processus fonctionnels sont effectués par sa suite d’applications, n’ayant pas besoin d’avoir plusieurs composants pour effectuer la large gamme de tâches effectués par le SI d’Aero-Breizh.</w:t>
       </w:r>
     </w:p>
     <w:p>
@@ -6128,15 +6099,7 @@
     </w:p>
     <w:p>
       <w:r>
-        <w:t xml:space="preserve">Dans l’infrastructure, les deux nœuds qui existaient, qui divisaient le domaine technique du domaine de gestion, sont fusionnés par cette solution </w:t>
-      </w:r>
-      <w:proofErr w:type="spellStart"/>
-      <w:r>
-        <w:t>Synthex</w:t>
-      </w:r>
-      <w:proofErr w:type="spellEnd"/>
-      <w:r>
-        <w:t>.</w:t>
+        <w:t>Dans l’infrastructure, les deux nœuds qui existaient, qui divisaient le domaine technique du domaine de gestion, sont fusionnés par cette solution Synthex.</w:t>
       </w:r>
     </w:p>
     <w:p>
@@ -6157,29 +6120,16 @@
       <w:pPr>
         <w:pStyle w:val="Titre3"/>
       </w:pPr>
-      <w:bookmarkStart w:id="27" w:name="_Toc516135283"/>
+      <w:bookmarkStart w:id="26" w:name="_Toc516152595"/>
       <w:r>
         <w:lastRenderedPageBreak/>
-        <w:t xml:space="preserve">Projet </w:t>
-      </w:r>
-      <w:proofErr w:type="spellStart"/>
-      <w:r>
-        <w:t>AéroNet</w:t>
-      </w:r>
-      <w:bookmarkEnd w:id="27"/>
-      <w:proofErr w:type="spellEnd"/>
-    </w:p>
-    <w:p>
-      <w:r>
-        <w:t xml:space="preserve">Le concept </w:t>
-      </w:r>
-      <w:proofErr w:type="spellStart"/>
-      <w:r>
-        <w:t>AéroNet</w:t>
-      </w:r>
-      <w:proofErr w:type="spellEnd"/>
-      <w:r>
-        <w:t xml:space="preserve"> est un réseau </w:t>
+        <w:t>Projet AéroNet</w:t>
+      </w:r>
+      <w:bookmarkEnd w:id="26"/>
+    </w:p>
+    <w:p>
+      <w:r>
+        <w:t xml:space="preserve">Le concept AéroNet est un réseau </w:t>
       </w:r>
       <w:r>
         <w:t>d</w:t>
@@ -6251,7 +6201,7 @@
       <w:pPr>
         <w:pStyle w:val="Lgende"/>
       </w:pPr>
-      <w:bookmarkStart w:id="28" w:name="_Toc516135266"/>
+      <w:bookmarkStart w:id="27" w:name="_Toc516135266"/>
       <w:r>
         <w:t xml:space="preserve">Figure </w:t>
       </w:r>
@@ -6264,53 +6214,30 @@
         </w:r>
       </w:fldSimple>
       <w:r>
-        <w:t xml:space="preserve"> - Stratégie projet </w:t>
-      </w:r>
-      <w:proofErr w:type="spellStart"/>
-      <w:r>
-        <w:t>AéroNet</w:t>
-      </w:r>
-      <w:bookmarkEnd w:id="28"/>
-      <w:proofErr w:type="spellEnd"/>
+        <w:t xml:space="preserve"> - Stratégie projet AéroNet</w:t>
+      </w:r>
+      <w:bookmarkEnd w:id="27"/>
       <w:r>
         <w:t xml:space="preserve"> </w:t>
       </w:r>
     </w:p>
     <w:p>
-      <w:pPr>
-        <w:jc w:val="left"/>
-      </w:pPr>
       <w:r>
         <w:t>Plusieurs contraintes influencent la réalisation des objectifs établis pour ce projet.</w:t>
       </w:r>
     </w:p>
     <w:p>
-      <w:pPr>
-        <w:jc w:val="left"/>
-      </w:pPr>
       <w:r>
         <w:t>La contrainte principale est que ce projet doit être le premier à être mis en place pour la réussite de tous les autres projets qui seront proposés dans les chapitres futurs.</w:t>
       </w:r>
     </w:p>
     <w:p>
-      <w:pPr>
-        <w:jc w:val="left"/>
-      </w:pPr>
-      <w:r>
-        <w:t xml:space="preserve">Les autres contraintes sont plus liées aux choix des normes à appliquer dans l’installation du réseau </w:t>
-      </w:r>
-      <w:proofErr w:type="spellStart"/>
-      <w:r>
-        <w:t>AéroNet</w:t>
-      </w:r>
-      <w:proofErr w:type="spellEnd"/>
-      <w:r>
-        <w:t>.</w:t>
-      </w:r>
-    </w:p>
-    <w:p>
-      <w:pPr>
-        <w:jc w:val="left"/>
+      <w:r>
+        <w:t>Les autres contraintes sont plus liées aux choix des normes à appliquer dans l’installation du réseau AéroNet.</w:t>
+      </w:r>
+    </w:p>
+    <w:p>
+      <w:pPr>
         <w:rPr>
           <w:rFonts w:asciiTheme="majorHAnsi" w:eastAsiaTheme="majorEastAsia" w:hAnsiTheme="majorHAnsi" w:cstheme="majorBidi"/>
           <w:color w:val="808080" w:themeColor="background1" w:themeShade="80"/>
@@ -6373,7 +6300,7 @@
       <w:pPr>
         <w:pStyle w:val="Lgende"/>
       </w:pPr>
-      <w:bookmarkStart w:id="29" w:name="_Toc516135267"/>
+      <w:bookmarkStart w:id="28" w:name="_Toc516135267"/>
       <w:r>
         <w:t xml:space="preserve">Figure </w:t>
       </w:r>
@@ -6389,24 +6316,19 @@
         <w:t xml:space="preserve"> - Contraintes</w:t>
       </w:r>
       <w:r>
-        <w:t xml:space="preserve"> projet </w:t>
-      </w:r>
-      <w:proofErr w:type="spellStart"/>
-      <w:r>
-        <w:t>AéroNet</w:t>
+        <w:t xml:space="preserve"> projet AéroNet</w:t>
+      </w:r>
+      <w:bookmarkEnd w:id="28"/>
+    </w:p>
+    <w:p>
+      <w:pPr>
+        <w:pStyle w:val="Titre3"/>
+      </w:pPr>
+      <w:bookmarkStart w:id="29" w:name="_Toc516152596"/>
+      <w:r>
+        <w:t>Projet Anis</w:t>
       </w:r>
       <w:bookmarkEnd w:id="29"/>
-      <w:proofErr w:type="spellEnd"/>
-    </w:p>
-    <w:p>
-      <w:pPr>
-        <w:pStyle w:val="Titre3"/>
-      </w:pPr>
-      <w:bookmarkStart w:id="30" w:name="_Toc516135284"/>
-      <w:r>
-        <w:t>Projet Anis</w:t>
-      </w:r>
-      <w:bookmarkEnd w:id="30"/>
     </w:p>
     <w:p>
       <w:pPr>
@@ -6457,7 +6379,7 @@
       <w:pPr>
         <w:pStyle w:val="Lgende"/>
       </w:pPr>
-      <w:bookmarkStart w:id="31" w:name="_Toc516135268"/>
+      <w:bookmarkStart w:id="30" w:name="_Toc516135268"/>
       <w:r>
         <w:t xml:space="preserve">Figure </w:t>
       </w:r>
@@ -6472,33 +6394,85 @@
       <w:r>
         <w:t xml:space="preserve"> - Stratégie projet Anis</w:t>
       </w:r>
+      <w:bookmarkEnd w:id="30"/>
+    </w:p>
+    <w:p>
+      <w:r>
+        <w:lastRenderedPageBreak/>
+        <w:t xml:space="preserve">Le projet </w:t>
+      </w:r>
+      <w:r>
+        <w:t>ANIS</w:t>
+      </w:r>
+      <w:r>
+        <w:t xml:space="preserve"> (Aero Net Information System)</w:t>
+      </w:r>
+      <w:r>
+        <w:t xml:space="preserve"> </w:t>
+      </w:r>
+      <w:r>
+        <w:t xml:space="preserve"> a pour but l</w:t>
+      </w:r>
+      <w:r>
+        <w:t>e déploiement de l’ERP</w:t>
+      </w:r>
+      <w:r>
+        <w:t>.</w:t>
+      </w:r>
+    </w:p>
+    <w:p>
+      <w:r>
+        <w:t xml:space="preserve">En regardant les objectifs définis dans la figure 15, nous pouvons déduire que </w:t>
+      </w:r>
+      <w:r>
+        <w:t>certaines modifications au sein de l’entreprise</w:t>
+      </w:r>
+      <w:r>
+        <w:t xml:space="preserve"> doivent être effectuées</w:t>
+      </w:r>
+      <w:r>
+        <w:t>, à savoir :</w:t>
+      </w:r>
+    </w:p>
+    <w:p>
+      <w:r>
+        <w:t>Aligner les pratiques sur le référentiel défini auparavant.</w:t>
+      </w:r>
+    </w:p>
+    <w:p>
+      <w:r>
+        <w:t>Créer la mobilisation aux nouveaux processus.</w:t>
+      </w:r>
+    </w:p>
+    <w:p>
+      <w:r>
+        <w:t>Ces modifications et le déploiement du projet permettront de satisfaire les nouvelles exigences du marché et de la technologie aéronautique et une amélioration des processus, ainsi que les échanges inter-départements.</w:t>
+      </w:r>
+    </w:p>
+    <w:p>
+      <w:pPr>
+        <w:pStyle w:val="Titre3"/>
+      </w:pPr>
+      <w:bookmarkStart w:id="31" w:name="_Toc516152597"/>
+      <w:r>
+        <w:t>Projet O3</w:t>
+      </w:r>
       <w:bookmarkEnd w:id="31"/>
     </w:p>
     <w:p>
-      <w:pPr>
-        <w:jc w:val="left"/>
-        <w:rPr>
-          <w:rFonts w:asciiTheme="majorHAnsi" w:eastAsiaTheme="majorEastAsia" w:hAnsiTheme="majorHAnsi" w:cstheme="majorBidi"/>
-          <w:color w:val="808080" w:themeColor="background1" w:themeShade="80"/>
-          <w:sz w:val="24"/>
-          <w:szCs w:val="24"/>
-        </w:rPr>
-      </w:pPr>
-      <w:r>
-        <w:lastRenderedPageBreak/>
-        <w:br w:type="page"/>
-      </w:r>
-    </w:p>
-    <w:p>
-      <w:pPr>
-        <w:pStyle w:val="Titre3"/>
-      </w:pPr>
-      <w:bookmarkStart w:id="32" w:name="_Toc516135285"/>
-      <w:r>
-        <w:lastRenderedPageBreak/>
-        <w:t>Projet O3</w:t>
-      </w:r>
-      <w:bookmarkEnd w:id="32"/>
+      <w:r>
+        <w:t>Le projet O3 consiste à l’implémentation d’un extranet orienté clients opérateurs.</w:t>
+      </w:r>
+    </w:p>
+    <w:p>
+      <w:r>
+        <w:t>Cet extranet doit permettre un accès en temps réel aux informations fournis par Aero-Breizh.</w:t>
+      </w:r>
+    </w:p>
+    <w:p>
+      <w:r>
+        <w:t>Ci-dessous la schématisation de l’objectif principal du projet et quelle orientation stratégique est réalisée.</w:t>
+      </w:r>
     </w:p>
     <w:p>
       <w:pPr>
@@ -6549,7 +6523,7 @@
       <w:pPr>
         <w:pStyle w:val="Lgende"/>
       </w:pPr>
-      <w:bookmarkStart w:id="33" w:name="_Toc516135269"/>
+      <w:bookmarkStart w:id="32" w:name="_Toc516135269"/>
       <w:r>
         <w:t xml:space="preserve">Figure </w:t>
       </w:r>
@@ -6564,7 +6538,7 @@
       <w:r>
         <w:t xml:space="preserve"> - Stratégie projet O3</w:t>
       </w:r>
-      <w:bookmarkEnd w:id="33"/>
+      <w:bookmarkEnd w:id="32"/>
     </w:p>
     <w:p/>
     <w:p>
@@ -6585,11 +6559,29 @@
       <w:pPr>
         <w:pStyle w:val="Titre3"/>
       </w:pPr>
-      <w:bookmarkStart w:id="34" w:name="_Toc516135286"/>
+      <w:bookmarkStart w:id="33" w:name="_Toc516152598"/>
       <w:r>
         <w:lastRenderedPageBreak/>
         <w:t>Projet e-PME</w:t>
       </w:r>
+      <w:bookmarkEnd w:id="33"/>
+    </w:p>
+    <w:p>
+      <w:r>
+        <w:t>Le projet national e-PME fournit un programme, porté par l’AFNeT</w:t>
+      </w:r>
+      <w:r>
+        <w:t xml:space="preserve">, qui permet </w:t>
+      </w:r>
+      <w:r>
+        <w:t>aux sous-traitants des supply chains industrielles de répondre aux exigences e-business de leurs donneurs d’ordre et ainsi d’accroître leur compétitivité et leur innovation dans une économie mondialisée.</w:t>
+      </w:r>
+    </w:p>
+    <w:p>
+      <w:r>
+        <w:t>Comme pour les projets précédents, ci-dessous un schéma avec les objectifs définis pour e-PME.</w:t>
+      </w:r>
+      <w:bookmarkStart w:id="34" w:name="_GoBack"/>
       <w:bookmarkEnd w:id="34"/>
     </w:p>
     <w:p>
@@ -6678,7 +6670,7 @@
       <w:pPr>
         <w:pStyle w:val="Titre2"/>
       </w:pPr>
-      <w:bookmarkStart w:id="36" w:name="_Toc516135287"/>
+      <w:bookmarkStart w:id="36" w:name="_Toc516152599"/>
       <w:r>
         <w:lastRenderedPageBreak/>
         <w:t>Projet</w:t>
@@ -6692,7 +6684,7 @@
       <w:pPr>
         <w:pStyle w:val="Titre3"/>
       </w:pPr>
-      <w:bookmarkStart w:id="37" w:name="_Toc516135288"/>
+      <w:bookmarkStart w:id="37" w:name="_Toc516152600"/>
       <w:r>
         <w:t>POS Applicatif</w:t>
       </w:r>
@@ -6717,7 +6709,7 @@
       <w:pPr>
         <w:pStyle w:val="Titre3"/>
       </w:pPr>
-      <w:bookmarkStart w:id="38" w:name="_Toc516135289"/>
+      <w:bookmarkStart w:id="38" w:name="_Toc516152601"/>
       <w:r>
         <w:lastRenderedPageBreak/>
         <w:t>Infrastructure</w:t>
@@ -6747,21 +6739,13 @@
           <w:lang w:val="en-GB"/>
         </w:rPr>
       </w:pPr>
-      <w:bookmarkStart w:id="39" w:name="_Toc516135290"/>
-      <w:proofErr w:type="spellStart"/>
+      <w:bookmarkStart w:id="39" w:name="_Toc516152602"/>
       <w:r>
         <w:rPr>
           <w:lang w:val="en-GB"/>
         </w:rPr>
         <w:lastRenderedPageBreak/>
-        <w:t>Projet</w:t>
-      </w:r>
-      <w:proofErr w:type="spellEnd"/>
-      <w:r>
-        <w:rPr>
-          <w:lang w:val="en-GB"/>
-        </w:rPr>
-        <w:t xml:space="preserve"> 03 (</w:t>
+        <w:t>Projet 03 (</w:t>
       </w:r>
       <w:r>
         <w:rPr>
@@ -6782,7 +6766,7 @@
       <w:pPr>
         <w:pStyle w:val="Titre3"/>
       </w:pPr>
-      <w:bookmarkStart w:id="40" w:name="_Toc516135291"/>
+      <w:bookmarkStart w:id="40" w:name="_Toc516152603"/>
       <w:r>
         <w:t>POS Applicatif</w:t>
       </w:r>
@@ -6807,7 +6791,7 @@
       <w:pPr>
         <w:pStyle w:val="Titre3"/>
       </w:pPr>
-      <w:bookmarkStart w:id="41" w:name="_Toc516135292"/>
+      <w:bookmarkStart w:id="41" w:name="_Toc516152604"/>
       <w:r>
         <w:lastRenderedPageBreak/>
         <w:t>Infrastructure</w:t>
@@ -6823,7 +6807,7 @@
       <w:pPr>
         <w:pStyle w:val="Titre1"/>
       </w:pPr>
-      <w:bookmarkStart w:id="42" w:name="_Toc516135293"/>
+      <w:bookmarkStart w:id="42" w:name="_Toc516152605"/>
       <w:r>
         <w:lastRenderedPageBreak/>
         <w:t>Conclusion</w:t>
@@ -6847,7 +6831,7 @@
       <w:pPr>
         <w:pStyle w:val="Titre1"/>
       </w:pPr>
-      <w:bookmarkStart w:id="43" w:name="_Toc516135294"/>
+      <w:bookmarkStart w:id="43" w:name="_Toc516152606"/>
       <w:r>
         <w:lastRenderedPageBreak/>
         <w:t>Glossaire</w:t>
@@ -6858,7 +6842,7 @@
       <w:pPr>
         <w:pStyle w:val="Titre2"/>
       </w:pPr>
-      <w:bookmarkStart w:id="44" w:name="_Toc516135295"/>
+      <w:bookmarkStart w:id="44" w:name="_Toc516152607"/>
       <w:r>
         <w:t>Termes</w:t>
       </w:r>
@@ -6869,7 +6853,7 @@
       <w:pPr>
         <w:pStyle w:val="Titre2"/>
       </w:pPr>
-      <w:bookmarkStart w:id="45" w:name="_Toc516135296"/>
+      <w:bookmarkStart w:id="45" w:name="_Toc516152608"/>
       <w:r>
         <w:t>Sigles</w:t>
       </w:r>
@@ -6896,7 +6880,7 @@
           </w:tcPr>
           <w:p>
             <w:r>
-              <w:t>AOG</w:t>
+              <w:t>AFNeT</w:t>
             </w:r>
           </w:p>
         </w:tc>
@@ -6909,35 +6893,15 @@
               <w:cnfStyle w:val="100000000000" w:firstRow="1" w:lastRow="0" w:firstColumn="0" w:lastColumn="0" w:oddVBand="0" w:evenVBand="0" w:oddHBand="0" w:evenHBand="0" w:firstRowFirstColumn="0" w:firstRowLastColumn="0" w:lastRowFirstColumn="0" w:lastRowLastColumn="0"/>
               <w:rPr>
                 <w:b w:val="0"/>
+                <w:i/>
               </w:rPr>
             </w:pPr>
             <w:r>
               <w:rPr>
                 <w:b w:val="0"/>
-                <w:i/>
-              </w:rPr>
-              <w:t xml:space="preserve">Aircraft on </w:t>
-            </w:r>
-            <w:proofErr w:type="spellStart"/>
-            <w:r>
-              <w:rPr>
-                <w:b w:val="0"/>
-                <w:i/>
-              </w:rPr>
-              <w:t>ground</w:t>
-            </w:r>
-            <w:proofErr w:type="spellEnd"/>
-            <w:r>
-              <w:rPr>
-                <w:b w:val="0"/>
-              </w:rPr>
-              <w:t xml:space="preserve"> : </w:t>
-            </w:r>
-            <w:r>
-              <w:rPr>
-                <w:b w:val="0"/>
-              </w:rPr>
-              <w:t>Indique qu'un avion d'un opérateur client est bloqué au sol par une panne</w:t>
+                <w:bCs w:val="0"/>
+              </w:rPr>
+              <w:t>Association francophone des utilisateurs du Net</w:t>
             </w:r>
           </w:p>
         </w:tc>
@@ -6953,10 +6917,7 @@
           </w:tcPr>
           <w:p>
             <w:r>
-              <w:t>C</w:t>
-            </w:r>
-            <w:r>
-              <w:t>DG</w:t>
+              <w:t>AOG</w:t>
             </w:r>
           </w:p>
         </w:tc>
@@ -6967,27 +6928,12 @@
           <w:p>
             <w:pPr>
               <w:cnfStyle w:val="000000100000" w:firstRow="0" w:lastRow="0" w:firstColumn="0" w:lastColumn="0" w:oddVBand="0" w:evenVBand="0" w:oddHBand="1" w:evenHBand="0" w:firstRowFirstColumn="0" w:firstRowLastColumn="0" w:lastRowFirstColumn="0" w:lastRowLastColumn="0"/>
+              <w:rPr>
+                <w:b/>
+              </w:rPr>
             </w:pPr>
             <w:r>
-              <w:t>Charles</w:t>
-            </w:r>
-            <w:r>
-              <w:t>-</w:t>
-            </w:r>
-            <w:r>
-              <w:t>de</w:t>
-            </w:r>
-            <w:r>
-              <w:t>-</w:t>
-            </w:r>
-            <w:r>
-              <w:t>Gaul</w:t>
-            </w:r>
-            <w:r>
-              <w:t>l</w:t>
-            </w:r>
-            <w:r>
-              <w:t>e</w:t>
+              <w:t>Aircraft on ground : Indique qu'un avion d'un opérateur client est bloqué au sol par une panne</w:t>
             </w:r>
           </w:p>
         </w:tc>
@@ -7000,7 +6946,10 @@
           </w:tcPr>
           <w:p>
             <w:r>
-              <w:t>PCT</w:t>
+              <w:t>C</w:t>
+            </w:r>
+            <w:r>
+              <w:t>DG</w:t>
             </w:r>
           </w:p>
         </w:tc>
@@ -7013,7 +6962,25 @@
               <w:cnfStyle w:val="000000000000" w:firstRow="0" w:lastRow="0" w:firstColumn="0" w:lastColumn="0" w:oddVBand="0" w:evenVBand="0" w:oddHBand="0" w:evenHBand="0" w:firstRowFirstColumn="0" w:firstRowLastColumn="0" w:lastRowFirstColumn="0" w:lastRowLastColumn="0"/>
             </w:pPr>
             <w:r>
-              <w:t>Poste de coordination technique</w:t>
+              <w:t>Charles</w:t>
+            </w:r>
+            <w:r>
+              <w:t>-</w:t>
+            </w:r>
+            <w:r>
+              <w:t>de</w:t>
+            </w:r>
+            <w:r>
+              <w:t>-</w:t>
+            </w:r>
+            <w:r>
+              <w:t>Gaul</w:t>
+            </w:r>
+            <w:r>
+              <w:t>l</w:t>
+            </w:r>
+            <w:r>
+              <w:t>e</w:t>
             </w:r>
           </w:p>
         </w:tc>
@@ -7029,7 +6996,7 @@
           </w:tcPr>
           <w:p>
             <w:r>
-              <w:t>POS</w:t>
+              <w:t>PCT</w:t>
             </w:r>
           </w:p>
         </w:tc>
@@ -7042,7 +7009,7 @@
               <w:cnfStyle w:val="000000100000" w:firstRow="0" w:lastRow="0" w:firstColumn="0" w:lastColumn="0" w:oddVBand="0" w:evenVBand="0" w:oddHBand="1" w:evenHBand="0" w:firstRowFirstColumn="0" w:firstRowLastColumn="0" w:lastRowFirstColumn="0" w:lastRowLastColumn="0"/>
             </w:pPr>
             <w:r>
-              <w:t>Plan d’occupation des sols</w:t>
+              <w:t>Poste de coordination technique</w:t>
             </w:r>
           </w:p>
         </w:tc>
@@ -7055,7 +7022,7 @@
           </w:tcPr>
           <w:p>
             <w:r>
-              <w:t>SF</w:t>
+              <w:t>POS</w:t>
             </w:r>
           </w:p>
         </w:tc>
@@ -7068,7 +7035,7 @@
               <w:cnfStyle w:val="000000000000" w:firstRow="0" w:lastRow="0" w:firstColumn="0" w:lastColumn="0" w:oddVBand="0" w:evenVBand="0" w:oddHBand="0" w:evenHBand="0" w:firstRowFirstColumn="0" w:firstRowLastColumn="0" w:lastRowFirstColumn="0" w:lastRowLastColumn="0"/>
             </w:pPr>
             <w:r>
-              <w:t>Service fonctionnel</w:t>
+              <w:t>Plan d’occupation des sols</w:t>
             </w:r>
           </w:p>
         </w:tc>
@@ -7084,7 +7051,7 @@
           </w:tcPr>
           <w:p>
             <w:r>
-              <w:t>SGDT</w:t>
+              <w:t>SF</w:t>
             </w:r>
           </w:p>
         </w:tc>
@@ -7097,7 +7064,7 @@
               <w:cnfStyle w:val="000000100000" w:firstRow="0" w:lastRow="0" w:firstColumn="0" w:lastColumn="0" w:oddVBand="0" w:evenVBand="0" w:oddHBand="1" w:evenHBand="0" w:firstRowFirstColumn="0" w:firstRowLastColumn="0" w:lastRowFirstColumn="0" w:lastRowLastColumn="0"/>
             </w:pPr>
             <w:r>
-              <w:t>Service de gestion des données techniques</w:t>
+              <w:t>Service fonctionnel</w:t>
             </w:r>
           </w:p>
         </w:tc>
@@ -7110,7 +7077,7 @@
           </w:tcPr>
           <w:p>
             <w:r>
-              <w:t>SI</w:t>
+              <w:t>SGDT</w:t>
             </w:r>
           </w:p>
         </w:tc>
@@ -7123,7 +7090,7 @@
               <w:cnfStyle w:val="000000000000" w:firstRow="0" w:lastRow="0" w:firstColumn="0" w:lastColumn="0" w:oddVBand="0" w:evenVBand="0" w:oddHBand="0" w:evenHBand="0" w:firstRowFirstColumn="0" w:firstRowLastColumn="0" w:lastRowFirstColumn="0" w:lastRowLastColumn="0"/>
             </w:pPr>
             <w:r>
-              <w:t>Système d’Information</w:t>
+              <w:t>Service de gestion des données techniques</w:t>
             </w:r>
           </w:p>
         </w:tc>
@@ -7139,7 +7106,7 @@
           </w:tcPr>
           <w:p>
             <w:r>
-              <w:t>ST</w:t>
+              <w:t>SI</w:t>
             </w:r>
           </w:p>
         </w:tc>
@@ -7152,6 +7119,32 @@
               <w:cnfStyle w:val="000000100000" w:firstRow="0" w:lastRow="0" w:firstColumn="0" w:lastColumn="0" w:oddVBand="0" w:evenVBand="0" w:oddHBand="1" w:evenHBand="0" w:firstRowFirstColumn="0" w:firstRowLastColumn="0" w:lastRowFirstColumn="0" w:lastRowLastColumn="0"/>
             </w:pPr>
             <w:r>
+              <w:t>Système d’Information</w:t>
+            </w:r>
+          </w:p>
+        </w:tc>
+      </w:tr>
+      <w:tr>
+        <w:tc>
+          <w:tcPr>
+            <w:cnfStyle w:val="001000000000" w:firstRow="0" w:lastRow="0" w:firstColumn="1" w:lastColumn="0" w:oddVBand="0" w:evenVBand="0" w:oddHBand="0" w:evenHBand="0" w:firstRowFirstColumn="0" w:firstRowLastColumn="0" w:lastRowFirstColumn="0" w:lastRowLastColumn="0"/>
+            <w:tcW w:w="1809" w:type="dxa"/>
+          </w:tcPr>
+          <w:p>
+            <w:r>
+              <w:t>ST</w:t>
+            </w:r>
+          </w:p>
+        </w:tc>
+        <w:tc>
+          <w:tcPr>
+            <w:tcW w:w="7433" w:type="dxa"/>
+          </w:tcPr>
+          <w:p>
+            <w:pPr>
+              <w:cnfStyle w:val="000000000000" w:firstRow="0" w:lastRow="0" w:firstColumn="0" w:lastColumn="0" w:oddVBand="0" w:evenVBand="0" w:oddHBand="0" w:evenHBand="0" w:firstRowFirstColumn="0" w:firstRowLastColumn="0" w:lastRowFirstColumn="0" w:lastRowLastColumn="0"/>
+            </w:pPr>
+            <w:r>
               <w:t>Service technique</w:t>
             </w:r>
           </w:p>
@@ -7176,7 +7169,7 @@
       <w:pPr>
         <w:pStyle w:val="Titre1"/>
       </w:pPr>
-      <w:bookmarkStart w:id="46" w:name="_Toc516135297"/>
+      <w:bookmarkStart w:id="46" w:name="_Toc516152609"/>
       <w:r>
         <w:lastRenderedPageBreak/>
         <w:t>Table des illustrations</w:t>
@@ -8598,7 +8591,7 @@
             <w:rPr>
               <w:noProof/>
             </w:rPr>
-            <w:t>Table des illustrations</w:t>
+            <w:t>SI de demain</w:t>
           </w:r>
           <w:r>
             <w:rPr>
@@ -8637,7 +8630,7 @@
               <w:noProof/>
               <w:color w:val="FFFFFF" w:themeColor="background1"/>
             </w:rPr>
-            <w:t>27</w:t>
+            <w:t>19</w:t>
           </w:r>
           <w:r>
             <w:rPr>
@@ -8911,6 +8904,119 @@
     </w:lvl>
   </w:abstractNum>
   <w:abstractNum w:abstractNumId="1">
+    <w:nsid w:val="01C6441E"/>
+    <w:multiLevelType w:val="hybridMultilevel"/>
+    <w:tmpl w:val="04EAFD3A"/>
+    <w:lvl w:ilvl="0" w:tplc="040C0001">
+      <w:start w:val="1"/>
+      <w:numFmt w:val="bullet"/>
+      <w:lvlText w:val=""/>
+      <w:lvlJc w:val="left"/>
+      <w:pPr>
+        <w:ind w:left="3600" w:hanging="360"/>
+      </w:pPr>
+      <w:rPr>
+        <w:rFonts w:ascii="Symbol" w:hAnsi="Symbol" w:hint="default"/>
+      </w:rPr>
+    </w:lvl>
+    <w:lvl w:ilvl="1" w:tplc="040C0003" w:tentative="1">
+      <w:start w:val="1"/>
+      <w:numFmt w:val="bullet"/>
+      <w:lvlText w:val="o"/>
+      <w:lvlJc w:val="left"/>
+      <w:pPr>
+        <w:ind w:left="4320" w:hanging="360"/>
+      </w:pPr>
+      <w:rPr>
+        <w:rFonts w:ascii="Courier New" w:hAnsi="Courier New" w:cs="Courier New" w:hint="default"/>
+      </w:rPr>
+    </w:lvl>
+    <w:lvl w:ilvl="2" w:tplc="040C0005" w:tentative="1">
+      <w:start w:val="1"/>
+      <w:numFmt w:val="bullet"/>
+      <w:lvlText w:val=""/>
+      <w:lvlJc w:val="left"/>
+      <w:pPr>
+        <w:ind w:left="5040" w:hanging="360"/>
+      </w:pPr>
+      <w:rPr>
+        <w:rFonts w:ascii="Wingdings" w:hAnsi="Wingdings" w:hint="default"/>
+      </w:rPr>
+    </w:lvl>
+    <w:lvl w:ilvl="3" w:tplc="040C0001" w:tentative="1">
+      <w:start w:val="1"/>
+      <w:numFmt w:val="bullet"/>
+      <w:lvlText w:val=""/>
+      <w:lvlJc w:val="left"/>
+      <w:pPr>
+        <w:ind w:left="5760" w:hanging="360"/>
+      </w:pPr>
+      <w:rPr>
+        <w:rFonts w:ascii="Symbol" w:hAnsi="Symbol" w:hint="default"/>
+      </w:rPr>
+    </w:lvl>
+    <w:lvl w:ilvl="4" w:tplc="040C0003" w:tentative="1">
+      <w:start w:val="1"/>
+      <w:numFmt w:val="bullet"/>
+      <w:lvlText w:val="o"/>
+      <w:lvlJc w:val="left"/>
+      <w:pPr>
+        <w:ind w:left="6480" w:hanging="360"/>
+      </w:pPr>
+      <w:rPr>
+        <w:rFonts w:ascii="Courier New" w:hAnsi="Courier New" w:cs="Courier New" w:hint="default"/>
+      </w:rPr>
+    </w:lvl>
+    <w:lvl w:ilvl="5" w:tplc="040C0005" w:tentative="1">
+      <w:start w:val="1"/>
+      <w:numFmt w:val="bullet"/>
+      <w:lvlText w:val=""/>
+      <w:lvlJc w:val="left"/>
+      <w:pPr>
+        <w:ind w:left="7200" w:hanging="360"/>
+      </w:pPr>
+      <w:rPr>
+        <w:rFonts w:ascii="Wingdings" w:hAnsi="Wingdings" w:hint="default"/>
+      </w:rPr>
+    </w:lvl>
+    <w:lvl w:ilvl="6" w:tplc="040C0001" w:tentative="1">
+      <w:start w:val="1"/>
+      <w:numFmt w:val="bullet"/>
+      <w:lvlText w:val=""/>
+      <w:lvlJc w:val="left"/>
+      <w:pPr>
+        <w:ind w:left="7920" w:hanging="360"/>
+      </w:pPr>
+      <w:rPr>
+        <w:rFonts w:ascii="Symbol" w:hAnsi="Symbol" w:hint="default"/>
+      </w:rPr>
+    </w:lvl>
+    <w:lvl w:ilvl="7" w:tplc="040C0003" w:tentative="1">
+      <w:start w:val="1"/>
+      <w:numFmt w:val="bullet"/>
+      <w:lvlText w:val="o"/>
+      <w:lvlJc w:val="left"/>
+      <w:pPr>
+        <w:ind w:left="8640" w:hanging="360"/>
+      </w:pPr>
+      <w:rPr>
+        <w:rFonts w:ascii="Courier New" w:hAnsi="Courier New" w:cs="Courier New" w:hint="default"/>
+      </w:rPr>
+    </w:lvl>
+    <w:lvl w:ilvl="8" w:tplc="040C0005" w:tentative="1">
+      <w:start w:val="1"/>
+      <w:numFmt w:val="bullet"/>
+      <w:lvlText w:val=""/>
+      <w:lvlJc w:val="left"/>
+      <w:pPr>
+        <w:ind w:left="9360" w:hanging="360"/>
+      </w:pPr>
+      <w:rPr>
+        <w:rFonts w:ascii="Wingdings" w:hAnsi="Wingdings" w:hint="default"/>
+      </w:rPr>
+    </w:lvl>
+  </w:abstractNum>
+  <w:abstractNum w:abstractNumId="2">
     <w:nsid w:val="0DA40C73"/>
     <w:multiLevelType w:val="hybridMultilevel"/>
     <w:tmpl w:val="A7C23828"/>
@@ -9023,7 +9129,7 @@
       </w:rPr>
     </w:lvl>
   </w:abstractNum>
-  <w:abstractNum w:abstractNumId="2">
+  <w:abstractNum w:abstractNumId="3">
     <w:nsid w:val="10605D1A"/>
     <w:multiLevelType w:val="hybridMultilevel"/>
     <w:tmpl w:val="EC24D31C"/>
@@ -9135,7 +9241,7 @@
       </w:rPr>
     </w:lvl>
   </w:abstractNum>
-  <w:abstractNum w:abstractNumId="3">
+  <w:abstractNum w:abstractNumId="4">
     <w:nsid w:val="10A669A9"/>
     <w:multiLevelType w:val="hybridMultilevel"/>
     <w:tmpl w:val="6D9A42FA"/>
@@ -9247,7 +9353,7 @@
       </w:rPr>
     </w:lvl>
   </w:abstractNum>
-  <w:abstractNum w:abstractNumId="4">
+  <w:abstractNum w:abstractNumId="5">
     <w:nsid w:val="164F783D"/>
     <w:multiLevelType w:val="hybridMultilevel"/>
     <w:tmpl w:val="8F5C3334"/>
@@ -9359,7 +9465,7 @@
       </w:rPr>
     </w:lvl>
   </w:abstractNum>
-  <w:abstractNum w:abstractNumId="5">
+  <w:abstractNum w:abstractNumId="6">
     <w:nsid w:val="2B3E21EF"/>
     <w:multiLevelType w:val="hybridMultilevel"/>
     <w:tmpl w:val="565461AA"/>
@@ -9471,7 +9577,7 @@
       </w:rPr>
     </w:lvl>
   </w:abstractNum>
-  <w:abstractNum w:abstractNumId="6">
+  <w:abstractNum w:abstractNumId="7">
     <w:nsid w:val="2E6A5744"/>
     <w:multiLevelType w:val="hybridMultilevel"/>
     <w:tmpl w:val="4CC4520E"/>
@@ -9584,7 +9690,7 @@
       </w:rPr>
     </w:lvl>
   </w:abstractNum>
-  <w:abstractNum w:abstractNumId="7">
+  <w:abstractNum w:abstractNumId="8">
     <w:nsid w:val="2FE478B3"/>
     <w:multiLevelType w:val="hybridMultilevel"/>
     <w:tmpl w:val="9604A7FA"/>
@@ -9696,7 +9802,7 @@
       </w:rPr>
     </w:lvl>
   </w:abstractNum>
-  <w:abstractNum w:abstractNumId="8">
+  <w:abstractNum w:abstractNumId="9">
     <w:nsid w:val="34816AA9"/>
     <w:multiLevelType w:val="hybridMultilevel"/>
     <w:tmpl w:val="53D6BFE0"/>
@@ -9808,7 +9914,7 @@
       </w:rPr>
     </w:lvl>
   </w:abstractNum>
-  <w:abstractNum w:abstractNumId="9">
+  <w:abstractNum w:abstractNumId="10">
     <w:nsid w:val="38A66B37"/>
     <w:multiLevelType w:val="hybridMultilevel"/>
     <w:tmpl w:val="EEF01BBE"/>
@@ -9920,7 +10026,7 @@
       </w:rPr>
     </w:lvl>
   </w:abstractNum>
-  <w:abstractNum w:abstractNumId="10">
+  <w:abstractNum w:abstractNumId="11">
     <w:nsid w:val="3A076E1E"/>
     <w:multiLevelType w:val="hybridMultilevel"/>
     <w:tmpl w:val="886ACF84"/>
@@ -10032,7 +10138,7 @@
       </w:rPr>
     </w:lvl>
   </w:abstractNum>
-  <w:abstractNum w:abstractNumId="11">
+  <w:abstractNum w:abstractNumId="12">
     <w:nsid w:val="3F0D1FBB"/>
     <w:multiLevelType w:val="hybridMultilevel"/>
     <w:tmpl w:val="0E6E085C"/>
@@ -10144,7 +10250,7 @@
       </w:rPr>
     </w:lvl>
   </w:abstractNum>
-  <w:abstractNum w:abstractNumId="12">
+  <w:abstractNum w:abstractNumId="13">
     <w:nsid w:val="40681992"/>
     <w:multiLevelType w:val="hybridMultilevel"/>
     <w:tmpl w:val="50DA4086"/>
@@ -10256,7 +10362,7 @@
       </w:rPr>
     </w:lvl>
   </w:abstractNum>
-  <w:abstractNum w:abstractNumId="13">
+  <w:abstractNum w:abstractNumId="14">
     <w:nsid w:val="4E81600E"/>
     <w:multiLevelType w:val="multilevel"/>
     <w:tmpl w:val="6622B47C"/>
@@ -10376,7 +10482,7 @@
       </w:rPr>
     </w:lvl>
   </w:abstractNum>
-  <w:abstractNum w:abstractNumId="14">
+  <w:abstractNum w:abstractNumId="15">
     <w:nsid w:val="554F7851"/>
     <w:multiLevelType w:val="hybridMultilevel"/>
     <w:tmpl w:val="2222CB58"/>
@@ -10488,7 +10594,7 @@
       </w:rPr>
     </w:lvl>
   </w:abstractNum>
-  <w:abstractNum w:abstractNumId="15">
+  <w:abstractNum w:abstractNumId="16">
     <w:nsid w:val="5B476C4B"/>
     <w:multiLevelType w:val="multilevel"/>
     <w:tmpl w:val="A42EFEB6"/>
@@ -10606,7 +10712,7 @@
       </w:rPr>
     </w:lvl>
   </w:abstractNum>
-  <w:abstractNum w:abstractNumId="16">
+  <w:abstractNum w:abstractNumId="17">
     <w:nsid w:val="5C51587B"/>
     <w:multiLevelType w:val="hybridMultilevel"/>
     <w:tmpl w:val="47448B3E"/>
@@ -10718,7 +10824,7 @@
       </w:rPr>
     </w:lvl>
   </w:abstractNum>
-  <w:abstractNum w:abstractNumId="17">
+  <w:abstractNum w:abstractNumId="18">
     <w:nsid w:val="68125275"/>
     <w:multiLevelType w:val="hybridMultilevel"/>
     <w:tmpl w:val="32D0B178"/>
@@ -10804,7 +10910,7 @@
       </w:pPr>
     </w:lvl>
   </w:abstractNum>
-  <w:abstractNum w:abstractNumId="18">
+  <w:abstractNum w:abstractNumId="19">
     <w:nsid w:val="6BE0C746"/>
     <w:multiLevelType w:val="hybridMultilevel"/>
     <w:tmpl w:val="4C0630A1"/>
@@ -10855,7 +10961,7 @@
       <w:lvlJc w:val="left"/>
     </w:lvl>
   </w:abstractNum>
-  <w:abstractNum w:abstractNumId="19">
+  <w:abstractNum w:abstractNumId="20">
     <w:nsid w:val="6F0A1E53"/>
     <w:multiLevelType w:val="hybridMultilevel"/>
     <w:tmpl w:val="2662D950"/>
@@ -10968,7 +11074,7 @@
       </w:rPr>
     </w:lvl>
   </w:abstractNum>
-  <w:abstractNum w:abstractNumId="20">
+  <w:abstractNum w:abstractNumId="21">
     <w:nsid w:val="743736F3"/>
     <w:multiLevelType w:val="hybridMultilevel"/>
     <w:tmpl w:val="AF9220B8"/>
@@ -11080,7 +11186,7 @@
       </w:rPr>
     </w:lvl>
   </w:abstractNum>
-  <w:abstractNum w:abstractNumId="21">
+  <w:abstractNum w:abstractNumId="22">
     <w:nsid w:val="7E43139A"/>
     <w:multiLevelType w:val="hybridMultilevel"/>
     <w:tmpl w:val="7E5888D2"/>
@@ -11193,7 +11299,7 @@
       </w:rPr>
     </w:lvl>
   </w:abstractNum>
-  <w:abstractNum w:abstractNumId="22">
+  <w:abstractNum w:abstractNumId="23">
     <w:nsid w:val="7E793130"/>
     <w:multiLevelType w:val="hybridMultilevel"/>
     <w:tmpl w:val="52423F94"/>
@@ -11306,79 +11412,82 @@
     </w:lvl>
   </w:abstractNum>
   <w:num w:numId="1">
-    <w:abstractNumId w:val="13"/>
+    <w:abstractNumId w:val="14"/>
   </w:num>
   <w:num w:numId="2">
-    <w:abstractNumId w:val="13"/>
+    <w:abstractNumId w:val="14"/>
     <w:lvlOverride w:ilvl="0">
       <w:startOverride w:val="1"/>
     </w:lvlOverride>
   </w:num>
   <w:num w:numId="3">
-    <w:abstractNumId w:val="17"/>
+    <w:abstractNumId w:val="18"/>
   </w:num>
   <w:num w:numId="4">
-    <w:abstractNumId w:val="18"/>
+    <w:abstractNumId w:val="19"/>
   </w:num>
   <w:num w:numId="5">
     <w:abstractNumId w:val="0"/>
   </w:num>
   <w:num w:numId="6">
+    <w:abstractNumId w:val="7"/>
+  </w:num>
+  <w:num w:numId="7">
     <w:abstractNumId w:val="6"/>
   </w:num>
-  <w:num w:numId="7">
+  <w:num w:numId="8">
+    <w:abstractNumId w:val="21"/>
+  </w:num>
+  <w:num w:numId="9">
+    <w:abstractNumId w:val="8"/>
+  </w:num>
+  <w:num w:numId="10">
+    <w:abstractNumId w:val="12"/>
+  </w:num>
+  <w:num w:numId="11">
+    <w:abstractNumId w:val="13"/>
+  </w:num>
+  <w:num w:numId="12">
+    <w:abstractNumId w:val="17"/>
+  </w:num>
+  <w:num w:numId="13">
+    <w:abstractNumId w:val="10"/>
+  </w:num>
+  <w:num w:numId="14">
+    <w:abstractNumId w:val="15"/>
+  </w:num>
+  <w:num w:numId="15">
+    <w:abstractNumId w:val="4"/>
+  </w:num>
+  <w:num w:numId="16">
+    <w:abstractNumId w:val="9"/>
+  </w:num>
+  <w:num w:numId="17">
+    <w:abstractNumId w:val="11"/>
+  </w:num>
+  <w:num w:numId="18">
+    <w:abstractNumId w:val="23"/>
+  </w:num>
+  <w:num w:numId="19">
     <w:abstractNumId w:val="5"/>
   </w:num>
-  <w:num w:numId="8">
+  <w:num w:numId="20">
+    <w:abstractNumId w:val="3"/>
+  </w:num>
+  <w:num w:numId="21">
+    <w:abstractNumId w:val="16"/>
+  </w:num>
+  <w:num w:numId="22">
+    <w:abstractNumId w:val="22"/>
+  </w:num>
+  <w:num w:numId="23">
+    <w:abstractNumId w:val="2"/>
+  </w:num>
+  <w:num w:numId="24">
     <w:abstractNumId w:val="20"/>
   </w:num>
-  <w:num w:numId="9">
-    <w:abstractNumId w:val="7"/>
-  </w:num>
-  <w:num w:numId="10">
-    <w:abstractNumId w:val="11"/>
-  </w:num>
-  <w:num w:numId="11">
-    <w:abstractNumId w:val="12"/>
-  </w:num>
-  <w:num w:numId="12">
-    <w:abstractNumId w:val="16"/>
-  </w:num>
-  <w:num w:numId="13">
-    <w:abstractNumId w:val="9"/>
-  </w:num>
-  <w:num w:numId="14">
-    <w:abstractNumId w:val="14"/>
-  </w:num>
-  <w:num w:numId="15">
-    <w:abstractNumId w:val="3"/>
-  </w:num>
-  <w:num w:numId="16">
-    <w:abstractNumId w:val="8"/>
-  </w:num>
-  <w:num w:numId="17">
-    <w:abstractNumId w:val="10"/>
-  </w:num>
-  <w:num w:numId="18">
-    <w:abstractNumId w:val="22"/>
-  </w:num>
-  <w:num w:numId="19">
-    <w:abstractNumId w:val="4"/>
-  </w:num>
-  <w:num w:numId="20">
-    <w:abstractNumId w:val="2"/>
-  </w:num>
-  <w:num w:numId="21">
-    <w:abstractNumId w:val="15"/>
-  </w:num>
-  <w:num w:numId="22">
-    <w:abstractNumId w:val="21"/>
-  </w:num>
-  <w:num w:numId="23">
+  <w:num w:numId="25">
     <w:abstractNumId w:val="1"/>
-  </w:num>
-  <w:num w:numId="24">
-    <w:abstractNumId w:val="19"/>
   </w:num>
 </w:numbering>
 </file>
@@ -12952,36 +13061,7 @@
 </file>
 
 <file path=word/glossary/document.xml><?xml version="1.0" encoding="utf-8"?>
-<w:glossaryDocument xmlns:wpc="http://schemas.microsoft.com/office/word/2010/wordprocessingCanvas" xmlns:mc="http://schemas.openxmlformats.org/markup-compatibility/2006" xmlns:o="urn:schemas-microsoft-com:office:office" xmlns:r="http://schemas.openxmlformats.org/officeDocument/2006/relationships" xmlns:m="http://schemas.openxmlformats.org/officeDocument/2006/math" xmlns:v="urn:schemas-microsoft-com:vml" xmlns:wp14="http://schemas.microsoft.com/office/word/2010/wordprocessingDrawing" xmlns:wp="http://schemas.openxmlformats.org/drawingml/2006/wordprocessingDrawing" xmlns:w10="urn:schemas-microsoft-com:office:word" xmlns:w="http://schemas.openxmlformats.org/wordprocessingml/2006/main" xmlns:w14="http://schemas.microsoft.com/office/word/2010/wordml" xmlns:wpg="http://schemas.microsoft.com/office/word/2010/wordprocessingGroup" xmlns:wpi="http://schemas.microsoft.com/office/word/2010/wordprocessingInk" xmlns:wne="http://schemas.microsoft.com/office/word/2006/wordml" xmlns:wps="http://schemas.microsoft.com/office/word/2010/wordprocessingShape" mc:Ignorable="w14 wp14">
-  <w:docParts>
-    <w:docPart>
-      <w:docPartPr>
-        <w:name w:val="7597526F4A104005A5F29C00A10EFD0B"/>
-        <w:category>
-          <w:name w:val="Général"/>
-          <w:gallery w:val="placeholder"/>
-        </w:category>
-        <w:types>
-          <w:type w:val="bbPlcHdr"/>
-        </w:types>
-        <w:behaviors>
-          <w:behavior w:val="content"/>
-        </w:behaviors>
-        <w:guid w:val="{E3164C9A-2B74-4CFE-9C09-66D62F73E94C}"/>
-      </w:docPartPr>
-      <w:docPartBody>
-        <w:p>
-          <w:r>
-            <w:rPr>
-              <w:rStyle w:val="Textedelespacerserv"/>
-            </w:rPr>
-            <w:t>[Auteur ]</w:t>
-          </w:r>
-        </w:p>
-      </w:docPartBody>
-    </w:docPart>
-  </w:docParts>
-</w:glossaryDocument>
+<w:glossaryDocument xmlns:wpc="http://schemas.microsoft.com/office/word/2010/wordprocessingCanvas" xmlns:mc="http://schemas.openxmlformats.org/markup-compatibility/2006" xmlns:o="urn:schemas-microsoft-com:office:office" xmlns:r="http://schemas.openxmlformats.org/officeDocument/2006/relationships" xmlns:m="http://schemas.openxmlformats.org/officeDocument/2006/math" xmlns:v="urn:schemas-microsoft-com:vml" xmlns:wp14="http://schemas.microsoft.com/office/word/2010/wordprocessingDrawing" xmlns:wp="http://schemas.openxmlformats.org/drawingml/2006/wordprocessingDrawing" xmlns:w10="urn:schemas-microsoft-com:office:word" xmlns:w="http://schemas.openxmlformats.org/wordprocessingml/2006/main" xmlns:w14="http://schemas.microsoft.com/office/word/2010/wordml" xmlns:wpg="http://schemas.microsoft.com/office/word/2010/wordprocessingGroup" xmlns:wpi="http://schemas.microsoft.com/office/word/2010/wordprocessingInk" xmlns:wne="http://schemas.microsoft.com/office/word/2006/wordml" xmlns:wps="http://schemas.microsoft.com/office/word/2010/wordprocessingShape" mc:Ignorable="w14 wp14"/>
 </file>
 
 <file path=word/glossary/fontTable.xml><?xml version="1.0" encoding="utf-8"?>
@@ -13071,6 +13151,7 @@
     <w:rsid w:val="00102F77"/>
     <w:rsid w:val="00157BDB"/>
     <w:rsid w:val="00197BE6"/>
+    <w:rsid w:val="004647C9"/>
     <w:rsid w:val="005F48FB"/>
     <w:rsid w:val="00695FEF"/>
     <w:rsid w:val="0073653F"/>
@@ -13956,7 +14037,7 @@
   <a:extraClrSchemeLst/>
   <a:extLst>
     <a:ext uri="{05A4C25C-085E-4340-85A3-A5531E510DB2}">
-      <thm15:themeFamily xmlns="" xmlns:thm15="http://schemas.microsoft.com/office/thememl/2012/main" name="Office Theme" id="{62F939B6-93AF-4DB8-9C6B-D6C7DFDC589F}" vid="{4A3C46E8-61CC-4603-A589-7422A47A8E4A}"/>
+      <thm15:themeFamily xmlns:thm15="http://schemas.microsoft.com/office/thememl/2012/main" xmlns="" name="Office Theme" id="{62F939B6-93AF-4DB8-9C6B-D6C7DFDC589F}" vid="{4A3C46E8-61CC-4603-A589-7422A47A8E4A}"/>
     </a:ext>
   </a:extLst>
 </a:theme>
@@ -13986,7 +14067,7 @@
 </file>
 
 <file path=customXml/itemProps2.xml><?xml version="1.0" encoding="utf-8"?>
-<ds:datastoreItem xmlns:ds="http://schemas.openxmlformats.org/officeDocument/2006/customXml" ds:itemID="{99448925-CFAB-4378-9C5B-E83902332965}">
+<ds:datastoreItem xmlns:ds="http://schemas.openxmlformats.org/officeDocument/2006/customXml" ds:itemID="{DB04C887-22A3-40D0-8633-40F54C613B31}">
   <ds:schemaRefs>
     <ds:schemaRef ds:uri="http://schemas.openxmlformats.org/officeDocument/2006/bibliography"/>
   </ds:schemaRefs>

</xml_diff>

<commit_message>
Première relecture et correction d'erreurs d'ortographe
Correction d'un copy/paste erroné dans le projet archi
</commit_message>
<xml_diff>
--- a/Project/MPI_NPE_Dossier d'analyse NFE210.docx
+++ b/Project/MPI_NPE_Dossier d'analyse NFE210.docx
@@ -593,7 +593,7 @@
                   </wp:anchor>
                 </w:drawing>
               </mc:Choice>
-              <mc:Fallback xmlns:w16se="http://schemas.microsoft.com/office/word/2015/wordml/symex" xmlns:w16cid="http://schemas.microsoft.com/office/word/2016/wordml/cid" xmlns:w15="http://schemas.microsoft.com/office/word/2012/wordml" xmlns:am3d="http://schemas.microsoft.com/office/drawing/2017/model3d" xmlns:aink="http://schemas.microsoft.com/office/drawing/2016/ink" xmlns:cx8="http://schemas.microsoft.com/office/drawing/2016/5/14/chartex" xmlns:cx7="http://schemas.microsoft.com/office/drawing/2016/5/13/chartex" xmlns:cx6="http://schemas.microsoft.com/office/drawing/2016/5/12/chartex" xmlns:cx5="http://schemas.microsoft.com/office/drawing/2016/5/11/chartex" xmlns:cx4="http://schemas.microsoft.com/office/drawing/2016/5/10/chartex" xmlns:cx3="http://schemas.microsoft.com/office/drawing/2016/5/9/chartex" xmlns:cx2="http://schemas.microsoft.com/office/drawing/2015/10/21/chartex" xmlns:cx1="http://schemas.microsoft.com/office/drawing/2015/9/8/chartex" xmlns:cx="http://schemas.microsoft.com/office/drawing/2014/chartex">
+              <mc:Fallback xmlns:cx="http://schemas.microsoft.com/office/drawing/2014/chartex" xmlns:cx1="http://schemas.microsoft.com/office/drawing/2015/9/8/chartex" xmlns:cx2="http://schemas.microsoft.com/office/drawing/2015/10/21/chartex" xmlns:cx3="http://schemas.microsoft.com/office/drawing/2016/5/9/chartex" xmlns:cx4="http://schemas.microsoft.com/office/drawing/2016/5/10/chartex" xmlns:cx5="http://schemas.microsoft.com/office/drawing/2016/5/11/chartex" xmlns:cx6="http://schemas.microsoft.com/office/drawing/2016/5/12/chartex" xmlns:cx7="http://schemas.microsoft.com/office/drawing/2016/5/13/chartex" xmlns:cx8="http://schemas.microsoft.com/office/drawing/2016/5/14/chartex" xmlns:aink="http://schemas.microsoft.com/office/drawing/2016/ink" xmlns:am3d="http://schemas.microsoft.com/office/drawing/2017/model3d" xmlns:w15="http://schemas.microsoft.com/office/word/2012/wordml" xmlns:w16cid="http://schemas.microsoft.com/office/word/2016/wordml/cid" xmlns:w16se="http://schemas.microsoft.com/office/word/2015/wordml/symex">
                 <w:pict>
                   <v:group w14:anchorId="6D01010C" id="Groupe 2" o:spid="_x0000_s1026" style="position:absolute;margin-left:0;margin-top:0;width:432.65pt;height:448.55pt;z-index:-251664384;mso-width-percent:706;mso-height-percent:566;mso-left-percent:220;mso-top-percent:300;mso-position-horizontal-relative:page;mso-position-vertical-relative:page;mso-width-percent:706;mso-height-percent:566;mso-left-percent:220;mso-top-percent:300" coordsize="43291,44910" o:gfxdata="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">
                     <o:lock v:ext="edit" aspectratio="t"/>
@@ -1007,7 +1007,15 @@
                                 <w:sdtContent>
                                   <w:p>
                                     <w:r>
-                                      <w:t>Ce document contient une analyse complète de l’entreprise Aero-Breizh, contenant la présentation métier et fonctionnelle de celle-ci et un plan d’évolution des systèmes d’information afin de fusionner et harmoniser le SI existant.</w:t>
+                                      <w:t xml:space="preserve">Ce document contient une analyse complète de l’entreprise </w:t>
+                                    </w:r>
+                                    <w:proofErr w:type="spellStart"/>
+                                    <w:r>
+                                      <w:t>Aero-Breizh</w:t>
+                                    </w:r>
+                                    <w:proofErr w:type="spellEnd"/>
+                                    <w:r>
+                                      <w:t>, contenant la présentation métier et fonctionnelle de celle-ci et un plan d’évolution des systèmes d’information afin de fusionner et harmoniser le SI existant.</w:t>
                                     </w:r>
                                   </w:p>
                                 </w:sdtContent>
@@ -1086,7 +1094,15 @@
                           <w:sdtContent>
                             <w:p>
                               <w:r>
-                                <w:t>Ce document contient une analyse complète de l’entreprise Aero-Breizh, contenant la présentation métier et fonctionnelle de celle-ci et un plan d’évolution des systèmes d’information afin de fusionner et harmoniser le SI existant.</w:t>
+                                <w:t xml:space="preserve">Ce document contient une analyse complète de l’entreprise </w:t>
+                              </w:r>
+                              <w:proofErr w:type="spellStart"/>
+                              <w:r>
+                                <w:t>Aero-Breizh</w:t>
+                              </w:r>
+                              <w:proofErr w:type="spellEnd"/>
+                              <w:r>
+                                <w:t>, contenant la présentation métier et fonctionnelle de celle-ci et un plan d’évolution des systèmes d’information afin de fusionner et harmoniser le SI existant.</w:t>
                               </w:r>
                             </w:p>
                           </w:sdtContent>
@@ -3627,7 +3643,15 @@
     </w:p>
     <w:p>
       <w:r>
-        <w:t>Notre mission consistera à présenter l’état actuel du SI d’Aero-Breizh, afin d’identifier les axes d’amélioration, en alignant les évolutions du SI avec la stratégie définie par la direction.</w:t>
+        <w:t>Notre mission consistera à présenter l’état actuel du SI d’</w:t>
+      </w:r>
+      <w:proofErr w:type="spellStart"/>
+      <w:r>
+        <w:t>Aero-Breizh</w:t>
+      </w:r>
+      <w:proofErr w:type="spellEnd"/>
+      <w:r>
+        <w:t>, afin d’identifier les axes d’amélioration, en alignant les évolutions du SI avec la stratégie définie par la direction.</w:t>
       </w:r>
     </w:p>
     <w:p>
@@ -3756,13 +3780,29 @@
         <w:t>Présentation</w:t>
       </w:r>
       <w:r>
-        <w:t xml:space="preserve"> d’Aero-Breizh</w:t>
+        <w:t xml:space="preserve"> d’</w:t>
+      </w:r>
+      <w:proofErr w:type="spellStart"/>
+      <w:r>
+        <w:t>Aero-Breizh</w:t>
       </w:r>
       <w:bookmarkEnd w:id="1"/>
-    </w:p>
-    <w:p>
-      <w:r>
-        <w:t>Aero-Breizh est une Société Anonyme (SA) de Maintenance Aéronautique, son coeur de métier est la réparation d’avions de tous types.</w:t>
+      <w:proofErr w:type="spellEnd"/>
+    </w:p>
+    <w:p>
+      <w:proofErr w:type="spellStart"/>
+      <w:r>
+        <w:t>Aero-Breizh</w:t>
+      </w:r>
+      <w:proofErr w:type="spellEnd"/>
+      <w:r>
+        <w:t xml:space="preserve"> est une Société Anonyme (SA) de Maintenance Aéronautique, son </w:t>
+      </w:r>
+      <w:r>
+        <w:t>cœur</w:t>
+      </w:r>
+      <w:r>
+        <w:t xml:space="preserve"> de métier est la réparation d’avions de tous types.</w:t>
       </w:r>
     </w:p>
     <w:p>
@@ -3947,7 +3987,15 @@
     </w:p>
     <w:p>
       <w:r>
-        <w:t>Enfin, la réussite d’Aero-Breizh repose également sur sa stratégie.</w:t>
+        <w:t>Enfin, la réussite d’</w:t>
+      </w:r>
+      <w:proofErr w:type="spellStart"/>
+      <w:r>
+        <w:t>Aero-Breizh</w:t>
+      </w:r>
+      <w:proofErr w:type="spellEnd"/>
+      <w:r>
+        <w:t xml:space="preserve"> repose également sur sa stratégie.</w:t>
       </w:r>
     </w:p>
     <w:p>
@@ -3997,7 +4045,18 @@
     </w:p>
     <w:p>
       <w:r>
-        <w:t xml:space="preserve">Pour définir l’organisation de Aero-Breizh, nous pourrions nous appuyer sur les éléments suivants : </w:t>
+        <w:t>Pour définir l’organisation d</w:t>
+      </w:r>
+      <w:r>
+        <w:t>’</w:t>
+      </w:r>
+      <w:proofErr w:type="spellStart"/>
+      <w:r>
+        <w:t>Aero-Breizh</w:t>
+      </w:r>
+      <w:proofErr w:type="spellEnd"/>
+      <w:r>
+        <w:t xml:space="preserve">, nous pourrions nous appuyer sur les éléments suivants : </w:t>
       </w:r>
     </w:p>
     <w:p>
@@ -4084,7 +4143,19 @@
     </w:p>
     <w:p>
       <w:r>
-        <w:t>En effet, ces instances sont très importantes pour la mise en oeuvre de la mission qui nous est confiée, car se sont-elles qui vont valider l’ensemble des décisions nécessaires à la mise en oeuvre de l’urbanisation de son S.I.</w:t>
+        <w:t xml:space="preserve">En effet, ces instances sont très importantes pour la mise en </w:t>
+      </w:r>
+      <w:r>
+        <w:t>œuvre</w:t>
+      </w:r>
+      <w:r>
+        <w:t xml:space="preserve"> de la mission qui nous est confiée, car se sont-elles qui vont valider l’ensemble des décisions nécessaires à la mise en </w:t>
+      </w:r>
+      <w:r>
+        <w:t>œuvre</w:t>
+      </w:r>
+      <w:r>
+        <w:t xml:space="preserve"> de l’urbanisation de son S.I.</w:t>
       </w:r>
     </w:p>
     <w:p>
@@ -4097,9 +4168,6 @@
         <w:pStyle w:val="Image"/>
       </w:pPr>
       <w:r>
-        <w:rPr>
-          <w:lang w:eastAsia="fr-FR"/>
-        </w:rPr>
         <w:drawing>
           <wp:inline distT="0" distB="0" distL="0" distR="0" wp14:anchorId="6D75AAD3" wp14:editId="2E797709">
             <wp:extent cx="5245736" cy="3946484"/>
@@ -4216,7 +4284,15 @@
         </w:rPr>
       </w:pPr>
       <w:r>
-        <w:t>En effet, la démarche de réingénierie du système d’information entreprise par la société Aero-Breizh va nécessiter de prendre des décisions (acquisition de matériels, de systèmes d’exploitation, de bases de données, de progiciel, …) qui seront à la charge du comité de direction. Cependant, en cas d’investissement lourds une validation du conseil d’administration sera nécessaire.</w:t>
+        <w:t xml:space="preserve">En effet, la démarche de réingénierie du système d’information entreprise par la société </w:t>
+      </w:r>
+      <w:proofErr w:type="spellStart"/>
+      <w:r>
+        <w:t>Aero-Breizh</w:t>
+      </w:r>
+      <w:proofErr w:type="spellEnd"/>
+      <w:r>
+        <w:t xml:space="preserve"> va nécessiter de prendre des décisions (acquisition de matériels, de systèmes d’exploitation, de bases de données, de progiciel, …) qui seront à la charge du comité de direction. Cependant, en cas d’investissement lourds une validation du conseil d’administration sera nécessaire.</w:t>
       </w:r>
     </w:p>
     <w:p>
@@ -4284,9 +4360,6 @@
         <w:pStyle w:val="Image"/>
       </w:pPr>
       <w:r>
-        <w:rPr>
-          <w:lang w:eastAsia="fr-FR"/>
-        </w:rPr>
         <w:drawing>
           <wp:inline distT="0" distB="0" distL="0" distR="0" wp14:anchorId="02BC81A9" wp14:editId="0DE452E1">
             <wp:extent cx="4838700" cy="2948305"/>
@@ -4400,13 +4473,13 @@
         <w:t>Le prochain paragraphe nous permet de comprendre comment et pourquoi.</w:t>
       </w:r>
     </w:p>
-    <w:p/>
     <w:p>
       <w:pPr>
         <w:pStyle w:val="Titre2"/>
       </w:pPr>
       <w:bookmarkStart w:id="7" w:name="_Toc516152588"/>
       <w:r>
+        <w:lastRenderedPageBreak/>
         <w:t>Processus métier</w:t>
       </w:r>
       <w:bookmarkEnd w:id="7"/>
@@ -4432,7 +4505,23 @@
     </w:p>
     <w:p>
       <w:r>
-        <w:t>« Un ensemble d’activité (ou Business Process au sens d’Archimate) corrélées ou interactives qui transforme des éléments d’entrée (Avion en panne) en éléments de sortie (Avion réparé). »</w:t>
+        <w:t xml:space="preserve">« Un ensemble d’activité (ou Business </w:t>
+      </w:r>
+      <w:proofErr w:type="spellStart"/>
+      <w:r>
+        <w:t>Process</w:t>
+      </w:r>
+      <w:proofErr w:type="spellEnd"/>
+      <w:r>
+        <w:t xml:space="preserve"> au sens d’</w:t>
+      </w:r>
+      <w:proofErr w:type="spellStart"/>
+      <w:r>
+        <w:t>Archimate</w:t>
+      </w:r>
+      <w:proofErr w:type="spellEnd"/>
+      <w:r>
+        <w:t>) corrélées ou interactives qui transforme des éléments d’entrée (Avion en panne) en éléments de sortie (Avion réparé). »</w:t>
       </w:r>
     </w:p>
     <w:p>
@@ -4442,12 +4531,34 @@
     </w:p>
     <w:p>
       <w:r>
-        <w:t>Aussi, la figure ci-dessous montre comment au sein de l’entreprise Aero-Breizh un avion est réparé.</w:t>
-      </w:r>
-    </w:p>
-    <w:p>
-      <w:r>
-        <w:t>L’analyse fonctionnelle nous montre comment le(s) processus métier(s) sont mises en oeuvre dans la société Aero-Breizh à travers la mobilisation de plusieurs fonctions de l’entreprise.</w:t>
+        <w:t xml:space="preserve">Aussi, la figure ci-dessous montre comment au sein de l’entreprise </w:t>
+      </w:r>
+      <w:proofErr w:type="spellStart"/>
+      <w:r>
+        <w:t>Aero-Breizh</w:t>
+      </w:r>
+      <w:proofErr w:type="spellEnd"/>
+      <w:r>
+        <w:t xml:space="preserve"> un avion est réparé.</w:t>
+      </w:r>
+    </w:p>
+    <w:p>
+      <w:r>
+        <w:t xml:space="preserve">L’analyse fonctionnelle nous montre comment le(s) processus métier(s) sont mises en </w:t>
+      </w:r>
+      <w:r>
+        <w:t>œuvre</w:t>
+      </w:r>
+      <w:r>
+        <w:t xml:space="preserve"> dans la société </w:t>
+      </w:r>
+      <w:proofErr w:type="spellStart"/>
+      <w:r>
+        <w:t>Aero-Breizh</w:t>
+      </w:r>
+      <w:proofErr w:type="spellEnd"/>
+      <w:r>
+        <w:t xml:space="preserve"> à travers la mobilisation de plusieurs fonctions de l’entreprise.</w:t>
       </w:r>
     </w:p>
     <w:p>
@@ -4484,17 +4595,37 @@
     </w:p>
     <w:p>
       <w:r>
-        <w:t>De plus, au-delà des activités mises en oeuvre on peut aussi voir l’intervention des différents acteurs et des rôles qu’ils occupent.</w:t>
-      </w:r>
-    </w:p>
-    <w:p>
-      <w:r>
-        <w:t>Cette vue nous montre également comment les objets métiers (qui seront implémentés dans le Système d’Informations) qui constituent les informations mises en oeuvre dans les activités et utilisées par les acteurs interviennent dans la réalisation du processus et lui permettent d’atteindre son objectif. A savoir répondre à un besoin du client : Avion réparé.</w:t>
-      </w:r>
-    </w:p>
-    <w:p>
-      <w:r>
-        <w:t>Cette organisation (les instances de décisions, la situation géographique, les processus métiers) permet de mettre en œuvre les différentes fonctions nécessaires à la réalisation des nombreux services que propose la société Aero-Breizh.</w:t>
+        <w:t xml:space="preserve">De plus, au-delà des activités mises en </w:t>
+      </w:r>
+      <w:r>
+        <w:t>œuvre</w:t>
+      </w:r>
+      <w:r>
+        <w:t xml:space="preserve"> on peut aussi voir l’intervention des différents acteurs et des rôles qu’ils occupent.</w:t>
+      </w:r>
+    </w:p>
+    <w:p>
+      <w:r>
+        <w:t xml:space="preserve">Cette vue nous montre également comment les objets métiers (qui seront implémentés dans le Système d’Informations) qui constituent les informations mises en </w:t>
+      </w:r>
+      <w:r>
+        <w:t>œuvre</w:t>
+      </w:r>
+      <w:r>
+        <w:t xml:space="preserve"> dans les activités et utilisées par les acteurs interviennent dans la réalisation du processus et lui permettent d’atteindre son objectif. A savoir répondre à un besoin du client : Avion réparé.</w:t>
+      </w:r>
+    </w:p>
+    <w:p>
+      <w:r>
+        <w:t xml:space="preserve">Cette organisation (les instances de décisions, la situation géographique, les processus métiers) permet de mettre en œuvre les différentes fonctions nécessaires à la réalisation des nombreux services que propose la société </w:t>
+      </w:r>
+      <w:proofErr w:type="spellStart"/>
+      <w:r>
+        <w:t>Aero-Breizh</w:t>
+      </w:r>
+      <w:proofErr w:type="spellEnd"/>
+      <w:r>
+        <w:t>.</w:t>
       </w:r>
     </w:p>
     <w:p>
@@ -4518,7 +4649,6 @@
           <w:rStyle w:val="Lienhypertexte"/>
           <w:color w:val="auto"/>
           <w:u w:val="none"/>
-          <w:lang w:eastAsia="fr-FR"/>
         </w:rPr>
         <w:lastRenderedPageBreak/>
         <w:drawing>
@@ -4635,7 +4765,19 @@
         </w:rPr>
       </w:pPr>
       <w:r>
-        <w:t>L’analyse fonctionnelle présentée ci-dessous permet d’identifier et de comprendre comment ces fonctions interviennent dans la mises en oeuvre des processus métiers (même si dans notre étude nous n’avons modélisé qu’un seul à partir des données disponibles) et surtout quels sont les services métiers proposés aux clients de la société.</w:t>
+        <w:t>L’analyse fonctionnelle présentée ci-dessous permet d’identifier et de comprendre comment ces fonct</w:t>
+      </w:r>
+      <w:r>
+        <w:t>ions interviennent dans la mise</w:t>
+      </w:r>
+      <w:r>
+        <w:t xml:space="preserve"> en </w:t>
+      </w:r>
+      <w:r>
+        <w:t>œuvre</w:t>
+      </w:r>
+      <w:r>
+        <w:t xml:space="preserve"> des processus métiers (même si dans notre étude nous n’avons modélisé qu’un seul à partir des données disponibles) et surtout quels sont les services métiers proposés aux clients de la société.</w:t>
       </w:r>
     </w:p>
     <w:p>
@@ -4738,7 +4880,6 @@
           <w:rStyle w:val="Lienhypertexte"/>
           <w:color w:val="auto"/>
           <w:u w:val="none"/>
-          <w:lang w:eastAsia="fr-FR"/>
         </w:rPr>
         <w:lastRenderedPageBreak/>
         <w:drawing>
@@ -4878,7 +5019,15 @@
     </w:p>
     <w:p>
       <w:r>
-        <w:t>De façon à faire évoluer son activité dans le futur, l’entreprise Aero-Breizh a défini des orientations stratégiques de façon à développer sa rentabilité. Les orientations sont listées dans la Figure 5 présentée ci-dessous.</w:t>
+        <w:t xml:space="preserve">De façon à faire évoluer son activité dans le futur, l’entreprise </w:t>
+      </w:r>
+      <w:proofErr w:type="spellStart"/>
+      <w:r>
+        <w:t>Aero-Breizh</w:t>
+      </w:r>
+      <w:proofErr w:type="spellEnd"/>
+      <w:r>
+        <w:t xml:space="preserve"> a défini des orientations stratégiques de façon à développer sa rentabilité. Les orientations sont listées dans la Figure 5 présentée ci-dessous.</w:t>
       </w:r>
     </w:p>
     <w:p>
@@ -4888,7 +5037,13 @@
     </w:p>
     <w:p>
       <w:r>
-        <w:t>Les preneurs de décision, à savoir, le Conseil d’Administration et le DGSI, ont pris la décision d’harmoniser le SI et de fusionner toutes les applications indépendantes sur une seule solution unique. Ces deux objectifs sont la base de travail pour la mise en place de la stratégie du futur du SI et de chacun des projets proposés, qui seront détaillés dans le chapitre 6.1 de ce document.</w:t>
+        <w:t xml:space="preserve">Les preneurs de décision, à savoir, le Conseil d’Administration et le DGSI, ont pris la décision d’harmoniser le SI et de fusionner toutes les applications indépendantes sur une seule solution unique. Ces deux objectifs sont la base de travail pour la mise en place de la stratégie du futur du SI et de chacun des projets proposés, qui seront détaillés dans le chapitre </w:t>
+      </w:r>
+      <w:r>
+        <w:t>5</w:t>
+      </w:r>
+      <w:r>
+        <w:t>.1 de ce document.</w:t>
       </w:r>
     </w:p>
     <w:p>
@@ -4910,12 +5065,14 @@
       <w:r>
         <w:t xml:space="preserve">rojet d'infrastructure </w:t>
       </w:r>
+      <w:proofErr w:type="spellStart"/>
       <w:r>
         <w:t>A</w:t>
       </w:r>
       <w:r>
         <w:t>éroNet</w:t>
       </w:r>
+      <w:proofErr w:type="spellEnd"/>
     </w:p>
     <w:p>
       <w:pPr>
@@ -4925,29 +5082,6 @@
           <w:numId w:val="13"/>
         </w:numPr>
       </w:pPr>
-      <w:bookmarkStart w:id="12" w:name="_Hlk514112865"/>
-      <w:r>
-        <w:t xml:space="preserve">Projet </w:t>
-      </w:r>
-      <w:r>
-        <w:t>ANIS</w:t>
-      </w:r>
-      <w:r>
-        <w:t xml:space="preserve"> du déploiement de l'</w:t>
-      </w:r>
-      <w:r>
-        <w:t>ERP</w:t>
-      </w:r>
-      <w:bookmarkEnd w:id="12"/>
-    </w:p>
-    <w:p>
-      <w:pPr>
-        <w:pStyle w:val="Paragraphedeliste"/>
-        <w:numPr>
-          <w:ilvl w:val="0"/>
-          <w:numId w:val="13"/>
-        </w:numPr>
-      </w:pPr>
       <w:r>
         <w:t>Projet 03</w:t>
       </w:r>
@@ -4962,9 +5096,6 @@
         <w:pStyle w:val="Image"/>
       </w:pPr>
       <w:r>
-        <w:rPr>
-          <w:lang w:eastAsia="fr-FR"/>
-        </w:rPr>
         <w:lastRenderedPageBreak/>
         <w:drawing>
           <wp:inline distT="0" distB="0" distL="0" distR="0" wp14:anchorId="39ECFC77" wp14:editId="17C937C2">
@@ -5013,7 +5144,7 @@
       <w:pPr>
         <w:pStyle w:val="Lgende"/>
       </w:pPr>
-      <w:bookmarkStart w:id="13" w:name="_Toc516135258"/>
+      <w:bookmarkStart w:id="12" w:name="_Toc516135258"/>
       <w:r>
         <w:t xml:space="preserve">Figure </w:t>
       </w:r>
@@ -5053,7 +5184,7 @@
       <w:r>
         <w:t>Stratégie</w:t>
       </w:r>
-      <w:bookmarkEnd w:id="13"/>
+      <w:bookmarkEnd w:id="12"/>
     </w:p>
     <w:p/>
     <w:p>
@@ -5075,7 +5206,7 @@
       <w:pPr>
         <w:pStyle w:val="Titre1"/>
       </w:pPr>
-      <w:bookmarkStart w:id="14" w:name="_Toc516152591"/>
+      <w:bookmarkStart w:id="13" w:name="_Toc516152591"/>
       <w:r>
         <w:lastRenderedPageBreak/>
         <w:t xml:space="preserve">SI </w:t>
@@ -5086,7 +5217,7 @@
       <w:r>
         <w:t>ctuel</w:t>
       </w:r>
-      <w:bookmarkEnd w:id="14"/>
+      <w:bookmarkEnd w:id="13"/>
     </w:p>
     <w:p>
       <w:r>
@@ -5096,7 +5227,15 @@
         <w:t xml:space="preserve">comme explicité précédemment, </w:t>
       </w:r>
       <w:r>
-        <w:t xml:space="preserve">le SI d’Aero-Breizh </w:t>
+        <w:t>le SI d’</w:t>
+      </w:r>
+      <w:proofErr w:type="spellStart"/>
+      <w:r>
+        <w:t>Aero-Breizh</w:t>
+      </w:r>
+      <w:proofErr w:type="spellEnd"/>
+      <w:r>
+        <w:t xml:space="preserve"> </w:t>
       </w:r>
       <w:r>
         <w:t>est découpé en applications indépendantes et sans communications entre elles.</w:t>
@@ -5104,7 +5243,27 @@
     </w:p>
     <w:p>
       <w:r>
-        <w:t>De façon à mieux comprendre les évolutions qui seront proposées dans le chapitre 6, une présentation de l’état actuel est impérative. Dans ce chapitre nous allons décrire le POS applicatif actuel, la cartographie des différents composants liées aux fonctions métier d’Aero-Breizh et l’infrastructure actuel</w:t>
+        <w:t>De façon à mieux comprendre les évolutions qui seront proposées dans le chapitre 6, une présentation de l’état actuel est impérative. Dans ce chapitre nous allons décrire le POS applicatif actuel,</w:t>
+      </w:r>
+      <w:r>
+        <w:t xml:space="preserve"> qui </w:t>
+      </w:r>
+      <w:r>
+        <w:t>sera modifié avec l’implémentatio</w:t>
+      </w:r>
+      <w:r>
+        <w:t>n des projets d’évolution du SI,</w:t>
+      </w:r>
+      <w:r>
+        <w:t xml:space="preserve"> la cartographie des différents composants liées aux fonctions métier d’</w:t>
+      </w:r>
+      <w:proofErr w:type="spellStart"/>
+      <w:r>
+        <w:t>Aero-Breizh</w:t>
+      </w:r>
+      <w:proofErr w:type="spellEnd"/>
+      <w:r>
+        <w:t xml:space="preserve"> et l’infrastructure actuel</w:t>
       </w:r>
       <w:r>
         <w:t>le</w:t>
@@ -5116,6 +5275,7 @@
     <w:p>
       <w:pPr>
         <w:keepNext/>
+        <w:spacing w:after="0"/>
       </w:pPr>
       <w:r>
         <w:rPr>
@@ -5123,10 +5283,10 @@
           <w:lang w:eastAsia="fr-FR"/>
         </w:rPr>
         <w:drawing>
-          <wp:inline distT="0" distB="0" distL="0" distR="0" wp14:anchorId="70A61FAB" wp14:editId="19807D11">
-            <wp:extent cx="5725160" cy="4590144"/>
-            <wp:effectExtent l="0" t="0" r="8890" b="1270"/>
-            <wp:docPr id="12" name="Image 12"/>
+          <wp:inline distT="0" distB="0" distL="0" distR="0" wp14:anchorId="7BD74722" wp14:editId="2D100FB6">
+            <wp:extent cx="5731510" cy="4595079"/>
+            <wp:effectExtent l="0" t="0" r="2540" b="0"/>
+            <wp:docPr id="11" name="Image 11"/>
             <wp:cNvGraphicFramePr>
               <a:graphicFrameLocks xmlns:a="http://schemas.openxmlformats.org/drawingml/2006/main" noChangeAspect="1"/>
             </wp:cNvGraphicFramePr>
@@ -5134,17 +5294,11 @@
               <a:graphicData uri="http://schemas.openxmlformats.org/drawingml/2006/picture">
                 <pic:pic xmlns:pic="http://schemas.openxmlformats.org/drawingml/2006/picture">
                   <pic:nvPicPr>
-                    <pic:cNvPr id="1" name=""/>
+                    <pic:cNvPr id="0" name=""/>
                     <pic:cNvPicPr/>
                   </pic:nvPicPr>
                   <pic:blipFill>
-                    <a:blip r:embed="rId19">
-                      <a:extLst>
-                        <a:ext uri="{28A0092B-C50C-407E-A947-70E740481C1C}">
-                          <a14:useLocalDpi xmlns:a14="http://schemas.microsoft.com/office/drawing/2010/main" val="0"/>
-                        </a:ext>
-                      </a:extLst>
-                    </a:blip>
+                    <a:blip r:embed="rId19"/>
                     <a:stretch>
                       <a:fillRect/>
                     </a:stretch>
@@ -5152,7 +5306,7 @@
                   <pic:spPr>
                     <a:xfrm>
                       <a:off x="0" y="0"/>
-                      <a:ext cx="5734637" cy="4597742"/>
+                      <a:ext cx="5731510" cy="4595079"/>
                     </a:xfrm>
                     <a:prstGeom prst="rect">
                       <a:avLst/>
@@ -5169,7 +5323,7 @@
       <w:pPr>
         <w:pStyle w:val="Lgende"/>
       </w:pPr>
-      <w:bookmarkStart w:id="15" w:name="_Toc516135259"/>
+      <w:bookmarkStart w:id="14" w:name="_Toc516135259"/>
       <w:r>
         <w:t xml:space="preserve">Figure </w:t>
       </w:r>
@@ -5206,10 +5360,11 @@
       <w:r>
         <w:t xml:space="preserve"> - POS applicatif actuel</w:t>
       </w:r>
-      <w:bookmarkEnd w:id="15"/>
-    </w:p>
-    <w:p>
-      <w:pPr>
+      <w:bookmarkEnd w:id="14"/>
+    </w:p>
+    <w:p>
+      <w:pPr>
+        <w:spacing w:after="0"/>
         <w:jc w:val="left"/>
       </w:pPr>
       <w:r>
@@ -5315,13 +5470,78 @@
         <w:t>:</w:t>
       </w:r>
       <w:r>
-        <w:t xml:space="preserve"> Regroupe l’ensemble des données manipulés par l’ensemble des composants du SI.</w:t>
+        <w:t xml:space="preserve"> Regroupe l’ensemble des données manipulé</w:t>
+      </w:r>
+      <w:r>
+        <w:t>e</w:t>
+      </w:r>
+      <w:r>
+        <w:t>s par l’ensemble des composants du SI.</w:t>
       </w:r>
     </w:p>
     <w:p>
       <w:r>
         <w:lastRenderedPageBreak/>
-        <w:t>Ce POS sera modifié avec l’implémentation des projets d’évolution du SI.</w:t>
+        <w:t>Ces zones sont séparés par des quartiers, par exemple, dans la zone « Opérations » nous pouvons retrouver quatre quartiers :</w:t>
+      </w:r>
+    </w:p>
+    <w:p>
+      <w:pPr>
+        <w:pStyle w:val="Paragraphedeliste"/>
+        <w:numPr>
+          <w:ilvl w:val="0"/>
+          <w:numId w:val="26"/>
+        </w:numPr>
+      </w:pPr>
+      <w:r>
+        <w:t>Quartier « Ingénierie et gestion des données techniques »</w:t>
+      </w:r>
+    </w:p>
+    <w:p>
+      <w:pPr>
+        <w:pStyle w:val="Paragraphedeliste"/>
+        <w:numPr>
+          <w:ilvl w:val="0"/>
+          <w:numId w:val="26"/>
+        </w:numPr>
+      </w:pPr>
+      <w:r>
+        <w:t>Quartier « Décapage à sec et peinture »</w:t>
+      </w:r>
+    </w:p>
+    <w:p>
+      <w:pPr>
+        <w:pStyle w:val="Paragraphedeliste"/>
+        <w:numPr>
+          <w:ilvl w:val="0"/>
+          <w:numId w:val="26"/>
+        </w:numPr>
+      </w:pPr>
+      <w:r>
+        <w:t>Quartier « Maintenance cellule et modifications »</w:t>
+      </w:r>
+    </w:p>
+    <w:p>
+      <w:pPr>
+        <w:pStyle w:val="Paragraphedeliste"/>
+        <w:numPr>
+          <w:ilvl w:val="0"/>
+          <w:numId w:val="26"/>
+        </w:numPr>
+      </w:pPr>
+      <w:r>
+        <w:t>Quartier « </w:t>
+      </w:r>
+      <w:r>
+        <w:t>Vente et distribution de pièces »</w:t>
+      </w:r>
+    </w:p>
+    <w:p>
+      <w:r>
+        <w:t xml:space="preserve">Chacun de ces quartiers contient un ou plusieurs services (alias bloc dans un POS découpé en Zone/Quartier/Bloc) qui déterminent </w:t>
+      </w:r>
+      <w:r>
+        <w:t>les fonctionnalités proposés par le SI.</w:t>
       </w:r>
     </w:p>
     <w:p>
@@ -5353,7 +5573,15 @@
         <w:t xml:space="preserve">métiers </w:t>
       </w:r>
       <w:r>
-        <w:t>d’Aero-Breizh.</w:t>
+        <w:t>d’</w:t>
+      </w:r>
+      <w:proofErr w:type="spellStart"/>
+      <w:r>
+        <w:t>Aero-Breizh</w:t>
+      </w:r>
+      <w:proofErr w:type="spellEnd"/>
+      <w:r>
+        <w:t>.</w:t>
       </w:r>
     </w:p>
     <w:p>
@@ -5361,9 +5589,6 @@
         <w:pStyle w:val="Image"/>
       </w:pPr>
       <w:r>
-        <w:rPr>
-          <w:lang w:eastAsia="fr-FR"/>
-        </w:rPr>
         <w:drawing>
           <wp:inline distT="0" distB="0" distL="0" distR="0" wp14:anchorId="5159CD9F" wp14:editId="1F39085B">
             <wp:extent cx="6133104" cy="4810604"/>
@@ -5411,7 +5636,7 @@
       <w:pPr>
         <w:pStyle w:val="Lgende"/>
       </w:pPr>
-      <w:bookmarkStart w:id="16" w:name="_Toc516135260"/>
+      <w:bookmarkStart w:id="15" w:name="_Toc516135260"/>
       <w:r>
         <w:t xml:space="preserve">Figure </w:t>
       </w:r>
@@ -5457,7 +5682,7 @@
       <w:r>
         <w:t>Cartographie du SI</w:t>
       </w:r>
-      <w:bookmarkEnd w:id="16"/>
+      <w:bookmarkEnd w:id="15"/>
     </w:p>
     <w:p>
       <w:r>
@@ -5510,7 +5735,19 @@
         <w:jc w:val="left"/>
       </w:pPr>
       <w:r>
-        <w:t>Dans la page suivante, nous pouvons constater que deux grands services sont proposés par la couche infrastructure :</w:t>
+        <w:br w:type="page"/>
+      </w:r>
+    </w:p>
+    <w:p>
+      <w:pPr>
+        <w:jc w:val="left"/>
+      </w:pPr>
+      <w:r>
+        <w:lastRenderedPageBreak/>
+        <w:t>Du côté infrastructure (cf. Figure 8)</w:t>
+      </w:r>
+      <w:r>
+        <w:t>, nous pouvons constater que deux grands services sont proposés par la couche infrastructure :</w:t>
       </w:r>
     </w:p>
     <w:p>
@@ -5532,27 +5769,21 @@
           <w:ilvl w:val="0"/>
           <w:numId w:val="19"/>
         </w:numPr>
+        <w:spacing w:after="0"/>
       </w:pPr>
       <w:r>
         <w:t>Service du domaine technique</w:t>
       </w:r>
-      <w:r>
-        <w:br w:type="page"/>
-      </w:r>
     </w:p>
     <w:p>
       <w:pPr>
         <w:pStyle w:val="Image"/>
       </w:pPr>
       <w:r>
-        <w:rPr>
-          <w:lang w:eastAsia="fr-FR"/>
-        </w:rPr>
-        <w:lastRenderedPageBreak/>
         <w:drawing>
-          <wp:inline distT="0" distB="0" distL="0" distR="0" wp14:anchorId="1AFBF6DD" wp14:editId="34652532">
-            <wp:extent cx="5307966" cy="5307966"/>
-            <wp:effectExtent l="0" t="0" r="6985" b="6985"/>
+          <wp:inline distT="0" distB="0" distL="0" distR="0" wp14:anchorId="1AFBF6DD" wp14:editId="6F7838D3">
+            <wp:extent cx="4619626" cy="4619626"/>
+            <wp:effectExtent l="0" t="0" r="9525" b="9525"/>
             <wp:docPr id="10" name="Image 10"/>
             <wp:cNvGraphicFramePr>
               <a:graphicFrameLocks xmlns:a="http://schemas.openxmlformats.org/drawingml/2006/main" noChangeAspect="1"/>
@@ -5579,7 +5810,7 @@
                   <pic:spPr>
                     <a:xfrm>
                       <a:off x="0" y="0"/>
-                      <a:ext cx="5308231" cy="5308231"/>
+                      <a:ext cx="4622070" cy="4622070"/>
                     </a:xfrm>
                     <a:prstGeom prst="rect">
                       <a:avLst/>
@@ -5595,8 +5826,9 @@
     <w:p>
       <w:pPr>
         <w:pStyle w:val="Lgende"/>
-      </w:pPr>
-      <w:bookmarkStart w:id="17" w:name="_Toc516135261"/>
+        <w:spacing w:after="0"/>
+      </w:pPr>
+      <w:bookmarkStart w:id="16" w:name="_Toc516135261"/>
       <w:r>
         <w:t xml:space="preserve">Figure </w:t>
       </w:r>
@@ -5633,12 +5865,12 @@
       <w:r>
         <w:t xml:space="preserve"> - </w:t>
       </w:r>
-      <w:bookmarkStart w:id="18" w:name="_Hlk515705556"/>
+      <w:bookmarkStart w:id="17" w:name="_Hlk515705556"/>
       <w:r>
         <w:t>Infrastructure Actuelle</w:t>
       </w:r>
+      <w:bookmarkEnd w:id="16"/>
       <w:bookmarkEnd w:id="17"/>
-      <w:bookmarkEnd w:id="18"/>
     </w:p>
     <w:p>
       <w:r>
@@ -5688,7 +5920,17 @@
     </w:p>
     <w:p>
       <w:r>
-        <w:t>Le réseau SITA lie tous les opérateurs et les avions avec des liens voix/données. La communication avec les avions peut être effectuée soit par radio VHF, soit par une extension datalink du réseau SITA.</w:t>
+        <w:t xml:space="preserve">Le réseau SITA lie tous les opérateurs et les avions avec des liens voix/données. La communication avec les avions peut être effectuée soit par radio VHF, soit par une extension </w:t>
+      </w:r>
+      <w:bookmarkStart w:id="18" w:name="_GoBack"/>
+      <w:proofErr w:type="spellStart"/>
+      <w:r>
+        <w:t>datalink</w:t>
+      </w:r>
+      <w:bookmarkEnd w:id="18"/>
+      <w:proofErr w:type="spellEnd"/>
+      <w:r>
+        <w:t xml:space="preserve"> du réseau SITA.</w:t>
       </w:r>
     </w:p>
     <w:p>
@@ -5708,9 +5950,6 @@
       </w:r>
       <w:r>
         <w:t>évolutif.</w:t>
-      </w:r>
-      <w:r>
-        <w:br w:type="page"/>
       </w:r>
     </w:p>
     <w:p>
@@ -5748,7 +5987,13 @@
         <w:t>par le DGSI</w:t>
       </w:r>
       <w:r>
-        <w:t>, complétant la vue présenté dans le chapitre 4.5</w:t>
+        <w:t>, complétant la</w:t>
+      </w:r>
+      <w:r>
+        <w:t xml:space="preserve"> vue présenté dans le chapitre 3</w:t>
+      </w:r>
+      <w:r>
+        <w:t>.5</w:t>
       </w:r>
       <w:r>
         <w:t xml:space="preserve">. </w:t>
@@ -5777,10 +6022,26 @@
     </w:p>
     <w:p>
       <w:r>
-        <w:t xml:space="preserve">La base de la révolution du système d’information d’Aero-Breizh est la mise en place </w:t>
-      </w:r>
-      <w:r>
-        <w:t>de l’ERP Synthex.</w:t>
+        <w:t>La base de la révolution du système d’information d’</w:t>
+      </w:r>
+      <w:proofErr w:type="spellStart"/>
+      <w:r>
+        <w:t>Aero-Breizh</w:t>
+      </w:r>
+      <w:proofErr w:type="spellEnd"/>
+      <w:r>
+        <w:t xml:space="preserve"> est la mise en place </w:t>
+      </w:r>
+      <w:r>
+        <w:t xml:space="preserve">de l’ERP </w:t>
+      </w:r>
+      <w:proofErr w:type="spellStart"/>
+      <w:r>
+        <w:t>Synthex</w:t>
+      </w:r>
+      <w:proofErr w:type="spellEnd"/>
+      <w:r>
+        <w:t>.</w:t>
       </w:r>
     </w:p>
     <w:p>
@@ -5793,9 +6054,6 @@
         <w:pStyle w:val="Image"/>
       </w:pPr>
       <w:r>
-        <w:rPr>
-          <w:lang w:eastAsia="fr-FR"/>
-        </w:rPr>
         <w:drawing>
           <wp:inline distT="0" distB="0" distL="0" distR="0" wp14:anchorId="54F981B2" wp14:editId="324C155B">
             <wp:extent cx="5297572" cy="3987542"/>
@@ -5864,21 +6122,9 @@
     </w:p>
     <w:p>
       <w:pPr>
-        <w:jc w:val="left"/>
-      </w:pPr>
-      <w:r>
-        <w:br w:type="page"/>
-      </w:r>
-    </w:p>
-    <w:p>
-      <w:pPr>
         <w:pStyle w:val="Image"/>
-        <w:spacing w:after="0"/>
-      </w:pPr>
-      <w:r>
-        <w:rPr>
-          <w:lang w:eastAsia="fr-FR"/>
-        </w:rPr>
+      </w:pPr>
+      <w:r>
         <w:lastRenderedPageBreak/>
         <w:drawing>
           <wp:inline distT="0" distB="0" distL="0" distR="0" wp14:anchorId="5F152C3A" wp14:editId="4118E840">
@@ -5937,16 +6183,7 @@
         <w:t xml:space="preserve"> - POS applicatif cible du Futur SI</w:t>
       </w:r>
       <w:bookmarkEnd w:id="23"/>
-    </w:p>
-    <w:p>
-      <w:pPr>
-        <w:pStyle w:val="Image"/>
-        <w:spacing w:after="0"/>
-      </w:pPr>
-      <w:r>
-        <w:rPr>
-          <w:lang w:eastAsia="fr-FR"/>
-        </w:rPr>
+      <w:r>
         <w:drawing>
           <wp:inline distT="0" distB="0" distL="0" distR="0" wp14:anchorId="6986FE83" wp14:editId="5221054F">
             <wp:extent cx="4690992" cy="4629150"/>
@@ -6010,9 +6247,6 @@
         <w:pStyle w:val="Image"/>
       </w:pPr>
       <w:r>
-        <w:rPr>
-          <w:lang w:eastAsia="fr-FR"/>
-        </w:rPr>
         <w:lastRenderedPageBreak/>
         <w:drawing>
           <wp:inline distT="0" distB="0" distL="0" distR="0" wp14:anchorId="6C9E3263" wp14:editId="3FB92F27">
@@ -6080,7 +6314,23 @@
     </w:p>
     <w:p>
       <w:r>
-        <w:t>Avec ce nouveau ERP Synthex, tous les processus fonctionnels sont effectués par sa suite d’applications, n’ayant pas besoin d’avoir plusieurs composants pour effectuer la large gamme de tâches effectués par le SI d’Aero-Breizh.</w:t>
+        <w:t xml:space="preserve">Avec ce nouveau ERP </w:t>
+      </w:r>
+      <w:proofErr w:type="spellStart"/>
+      <w:r>
+        <w:t>Synthex</w:t>
+      </w:r>
+      <w:proofErr w:type="spellEnd"/>
+      <w:r>
+        <w:t>, tous les processus fonctionnels sont effectués par sa suite d’applications, n’ayant pas besoin d’avoir plusieurs composants pour effectuer la large gamme de tâches effectués par le SI d’</w:t>
+      </w:r>
+      <w:proofErr w:type="spellStart"/>
+      <w:r>
+        <w:t>Aero-Breizh</w:t>
+      </w:r>
+      <w:proofErr w:type="spellEnd"/>
+      <w:r>
+        <w:t>.</w:t>
       </w:r>
     </w:p>
     <w:p>
@@ -6099,7 +6349,15 @@
     </w:p>
     <w:p>
       <w:r>
-        <w:t>Dans l’infrastructure, les deux nœuds qui existaient, qui divisaient le domaine technique du domaine de gestion, sont fusionnés par cette solution Synthex.</w:t>
+        <w:t xml:space="preserve">Dans l’infrastructure, les deux nœuds qui existaient, qui divisaient le domaine technique du domaine de gestion, sont fusionnés par cette solution </w:t>
+      </w:r>
+      <w:proofErr w:type="spellStart"/>
+      <w:r>
+        <w:t>Synthex</w:t>
+      </w:r>
+      <w:proofErr w:type="spellEnd"/>
+      <w:r>
+        <w:t>.</w:t>
       </w:r>
     </w:p>
     <w:p>
@@ -6123,13 +6381,26 @@
       <w:bookmarkStart w:id="26" w:name="_Toc516152595"/>
       <w:r>
         <w:lastRenderedPageBreak/>
-        <w:t>Projet AéroNet</w:t>
+        <w:t xml:space="preserve">Projet </w:t>
+      </w:r>
+      <w:proofErr w:type="spellStart"/>
+      <w:r>
+        <w:t>AéroNet</w:t>
       </w:r>
       <w:bookmarkEnd w:id="26"/>
-    </w:p>
-    <w:p>
-      <w:r>
-        <w:t xml:space="preserve">Le concept AéroNet est un réseau </w:t>
+      <w:proofErr w:type="spellEnd"/>
+    </w:p>
+    <w:p>
+      <w:r>
+        <w:t xml:space="preserve">Le concept </w:t>
+      </w:r>
+      <w:proofErr w:type="spellStart"/>
+      <w:r>
+        <w:t>AéroNet</w:t>
+      </w:r>
+      <w:proofErr w:type="spellEnd"/>
+      <w:r>
+        <w:t xml:space="preserve"> est un réseau </w:t>
       </w:r>
       <w:r>
         <w:t>d</w:t>
@@ -6157,9 +6428,6 @@
         <w:pStyle w:val="Image"/>
       </w:pPr>
       <w:r>
-        <w:rPr>
-          <w:lang w:eastAsia="fr-FR"/>
-        </w:rPr>
         <w:drawing>
           <wp:inline distT="0" distB="0" distL="0" distR="0" wp14:anchorId="2355F0AF" wp14:editId="6AA57E82">
             <wp:extent cx="4519924" cy="3990374"/>
@@ -6214,9 +6482,14 @@
         </w:r>
       </w:fldSimple>
       <w:r>
-        <w:t xml:space="preserve"> - Stratégie projet AéroNet</w:t>
+        <w:t xml:space="preserve"> - Stratégie projet </w:t>
+      </w:r>
+      <w:proofErr w:type="spellStart"/>
+      <w:r>
+        <w:t>AéroNet</w:t>
       </w:r>
       <w:bookmarkEnd w:id="27"/>
+      <w:proofErr w:type="spellEnd"/>
       <w:r>
         <w:t xml:space="preserve"> </w:t>
       </w:r>
@@ -6233,7 +6506,15 @@
     </w:p>
     <w:p>
       <w:r>
-        <w:t>Les autres contraintes sont plus liées aux choix des normes à appliquer dans l’installation du réseau AéroNet.</w:t>
+        <w:t xml:space="preserve">Les autres contraintes sont plus liées aux choix des normes à appliquer dans l’installation du réseau </w:t>
+      </w:r>
+      <w:proofErr w:type="spellStart"/>
+      <w:r>
+        <w:t>AéroNet</w:t>
+      </w:r>
+      <w:proofErr w:type="spellEnd"/>
+      <w:r>
+        <w:t>.</w:t>
       </w:r>
     </w:p>
     <w:p>
@@ -6255,9 +6536,6 @@
         <w:pStyle w:val="Image"/>
       </w:pPr>
       <w:r>
-        <w:rPr>
-          <w:lang w:eastAsia="fr-FR"/>
-        </w:rPr>
         <w:lastRenderedPageBreak/>
         <w:drawing>
           <wp:inline distT="0" distB="0" distL="0" distR="0" wp14:anchorId="69965187" wp14:editId="6F9152E9">
@@ -6316,9 +6594,14 @@
         <w:t xml:space="preserve"> - Contraintes</w:t>
       </w:r>
       <w:r>
-        <w:t xml:space="preserve"> projet AéroNet</w:t>
+        <w:t xml:space="preserve"> projet </w:t>
+      </w:r>
+      <w:proofErr w:type="spellStart"/>
+      <w:r>
+        <w:t>AéroNet</w:t>
       </w:r>
       <w:bookmarkEnd w:id="28"/>
+      <w:proofErr w:type="spellEnd"/>
     </w:p>
     <w:p>
       <w:pPr>
@@ -6335,9 +6618,6 @@
         <w:pStyle w:val="Image"/>
       </w:pPr>
       <w:r>
-        <w:rPr>
-          <w:lang w:eastAsia="fr-FR"/>
-        </w:rPr>
         <w:drawing>
           <wp:inline distT="0" distB="0" distL="0" distR="0" wp14:anchorId="3C067BD8" wp14:editId="3B48FCE2">
             <wp:extent cx="4435114" cy="4351184"/>
@@ -6402,16 +6682,15 @@
         <w:t xml:space="preserve">Le projet </w:t>
       </w:r>
       <w:r>
-        <w:t>ANIS</w:t>
-      </w:r>
-      <w:r>
-        <w:t xml:space="preserve"> (Aero Net Information System)</w:t>
-      </w:r>
-      <w:r>
-        <w:t xml:space="preserve"> </w:t>
-      </w:r>
-      <w:r>
-        <w:t xml:space="preserve"> a pour but l</w:t>
+        <w:t>ANIS (</w:t>
+      </w:r>
+      <w:proofErr w:type="spellStart"/>
+      <w:r>
+        <w:t>Aero</w:t>
+      </w:r>
+      <w:proofErr w:type="spellEnd"/>
+      <w:r>
+        <w:t xml:space="preserve"> Net Information System)  a pour but l</w:t>
       </w:r>
       <w:r>
         <w:t>e déploiement de l’ERP</w:t>
@@ -6466,7 +6745,15 @@
     </w:p>
     <w:p>
       <w:r>
-        <w:t>Cet extranet doit permettre un accès en temps réel aux informations fournis par Aero-Breizh.</w:t>
+        <w:t xml:space="preserve">Cet extranet doit permettre un accès en temps réel aux informations fournis par </w:t>
+      </w:r>
+      <w:proofErr w:type="spellStart"/>
+      <w:r>
+        <w:t>Aero-Breizh</w:t>
+      </w:r>
+      <w:proofErr w:type="spellEnd"/>
+      <w:r>
+        <w:t>.</w:t>
       </w:r>
     </w:p>
     <w:p>
@@ -6479,9 +6766,6 @@
         <w:pStyle w:val="Image"/>
       </w:pPr>
       <w:r>
-        <w:rPr>
-          <w:lang w:eastAsia="fr-FR"/>
-        </w:rPr>
         <w:drawing>
           <wp:inline distT="0" distB="0" distL="0" distR="0" wp14:anchorId="0A822EDE" wp14:editId="2D16CC7A">
             <wp:extent cx="4105276" cy="4277224"/>
@@ -6568,30 +6852,46 @@
     </w:p>
     <w:p>
       <w:r>
-        <w:t>Le projet national e-PME fournit un programme, porté par l’AFNeT</w:t>
-      </w:r>
+        <w:t>Le projet national e-PME fournit un programme, porté par l’</w:t>
+      </w:r>
+      <w:proofErr w:type="spellStart"/>
+      <w:r>
+        <w:t>AFNeT</w:t>
+      </w:r>
+      <w:proofErr w:type="spellEnd"/>
       <w:r>
         <w:t xml:space="preserve">, qui permet </w:t>
       </w:r>
       <w:r>
-        <w:t>aux sous-traitants des supply chains industrielles de répondre aux exigences e-business de leurs donneurs d’ordre et ainsi d’accroître leur compétitivité et leur innovation dans une économie mondialisée.</w:t>
+        <w:t xml:space="preserve">aux sous-traitants des </w:t>
+      </w:r>
+      <w:proofErr w:type="spellStart"/>
+      <w:r>
+        <w:t>supply</w:t>
+      </w:r>
+      <w:proofErr w:type="spellEnd"/>
+      <w:r>
+        <w:t xml:space="preserve"> </w:t>
+      </w:r>
+      <w:proofErr w:type="spellStart"/>
+      <w:r>
+        <w:t>chains</w:t>
+      </w:r>
+      <w:proofErr w:type="spellEnd"/>
+      <w:r>
+        <w:t xml:space="preserve"> industrielles de répondre aux exigences e-business de leurs donneurs d’ordre et ainsi d’accroître leur compétitivité et leur innovation dans une économie mondialisée.</w:t>
       </w:r>
     </w:p>
     <w:p>
       <w:r>
         <w:t>Comme pour les projets précédents, ci-dessous un schéma avec les objectifs définis pour e-PME.</w:t>
       </w:r>
-      <w:bookmarkStart w:id="34" w:name="_GoBack"/>
-      <w:bookmarkEnd w:id="34"/>
     </w:p>
     <w:p>
       <w:pPr>
         <w:pStyle w:val="Image"/>
       </w:pPr>
       <w:r>
-        <w:rPr>
-          <w:lang w:eastAsia="fr-FR"/>
-        </w:rPr>
         <w:drawing>
           <wp:inline distT="0" distB="0" distL="0" distR="0" wp14:anchorId="48A002FE" wp14:editId="7C770768">
             <wp:extent cx="4970716" cy="4449654"/>
@@ -6633,7 +6933,7 @@
       <w:pPr>
         <w:pStyle w:val="Lgende"/>
       </w:pPr>
-      <w:bookmarkStart w:id="35" w:name="_Toc516135270"/>
+      <w:bookmarkStart w:id="34" w:name="_Toc516135270"/>
       <w:r>
         <w:t xml:space="preserve">Figure </w:t>
       </w:r>
@@ -6648,7 +6948,7 @@
       <w:r>
         <w:t xml:space="preserve"> - Stratégie projet e-PME</w:t>
       </w:r>
-      <w:bookmarkEnd w:id="35"/>
+      <w:bookmarkEnd w:id="34"/>
     </w:p>
     <w:p/>
     <w:p>
@@ -6670,25 +6970,30 @@
       <w:pPr>
         <w:pStyle w:val="Titre2"/>
       </w:pPr>
-      <w:bookmarkStart w:id="36" w:name="_Toc516152599"/>
+      <w:bookmarkStart w:id="35" w:name="_Toc516152599"/>
       <w:r>
         <w:lastRenderedPageBreak/>
         <w:t>Projet</w:t>
       </w:r>
       <w:r>
-        <w:t xml:space="preserve"> infrastructure AéroNet</w:t>
+        <w:t xml:space="preserve"> infrastructure </w:t>
+      </w:r>
+      <w:proofErr w:type="spellStart"/>
+      <w:r>
+        <w:t>AéroNet</w:t>
+      </w:r>
+      <w:bookmarkEnd w:id="35"/>
+      <w:proofErr w:type="spellEnd"/>
+    </w:p>
+    <w:p>
+      <w:pPr>
+        <w:pStyle w:val="Titre3"/>
+      </w:pPr>
+      <w:bookmarkStart w:id="36" w:name="_Toc516152600"/>
+      <w:r>
+        <w:t>POS Applicatif</w:t>
       </w:r>
       <w:bookmarkEnd w:id="36"/>
-    </w:p>
-    <w:p>
-      <w:pPr>
-        <w:pStyle w:val="Titre3"/>
-      </w:pPr>
-      <w:bookmarkStart w:id="37" w:name="_Toc516152600"/>
-      <w:r>
-        <w:t>POS Applicatif</w:t>
-      </w:r>
-      <w:bookmarkEnd w:id="37"/>
     </w:p>
     <w:p/>
     <w:p>
@@ -6709,12 +7014,12 @@
       <w:pPr>
         <w:pStyle w:val="Titre3"/>
       </w:pPr>
-      <w:bookmarkStart w:id="38" w:name="_Toc516152601"/>
+      <w:bookmarkStart w:id="37" w:name="_Toc516152601"/>
       <w:r>
         <w:lastRenderedPageBreak/>
         <w:t>Infrastructure</w:t>
       </w:r>
-      <w:bookmarkEnd w:id="38"/>
+      <w:bookmarkEnd w:id="37"/>
     </w:p>
     <w:p/>
     <w:p>
@@ -6735,42 +7040,32 @@
     <w:p>
       <w:pPr>
         <w:pStyle w:val="Titre2"/>
-        <w:rPr>
-          <w:lang w:val="en-GB"/>
-        </w:rPr>
-      </w:pPr>
-      <w:bookmarkStart w:id="39" w:name="_Toc516152602"/>
-      <w:r>
-        <w:rPr>
-          <w:lang w:val="en-GB"/>
-        </w:rPr>
+      </w:pPr>
+      <w:bookmarkStart w:id="38" w:name="_Toc516152602"/>
+      <w:r>
         <w:lastRenderedPageBreak/>
         <w:t>Projet 03 (</w:t>
       </w:r>
       <w:r>
         <w:rPr>
           <w:i/>
-          <w:lang w:val="en-GB"/>
         </w:rPr>
         <w:t>ON-LINE OVERHAUL OPERATIONS</w:t>
       </w:r>
       <w:r>
-        <w:rPr>
-          <w:lang w:val="en-GB"/>
-        </w:rPr>
         <w:t>)</w:t>
       </w:r>
+      <w:bookmarkEnd w:id="38"/>
+    </w:p>
+    <w:p>
+      <w:pPr>
+        <w:pStyle w:val="Titre3"/>
+      </w:pPr>
+      <w:bookmarkStart w:id="39" w:name="_Toc516152603"/>
+      <w:r>
+        <w:t>POS Applicatif</w:t>
+      </w:r>
       <w:bookmarkEnd w:id="39"/>
-    </w:p>
-    <w:p>
-      <w:pPr>
-        <w:pStyle w:val="Titre3"/>
-      </w:pPr>
-      <w:bookmarkStart w:id="40" w:name="_Toc516152603"/>
-      <w:r>
-        <w:t>POS Applicatif</w:t>
-      </w:r>
-      <w:bookmarkEnd w:id="40"/>
     </w:p>
     <w:p/>
     <w:p>
@@ -6791,12 +7086,12 @@
       <w:pPr>
         <w:pStyle w:val="Titre3"/>
       </w:pPr>
-      <w:bookmarkStart w:id="41" w:name="_Toc516152604"/>
+      <w:bookmarkStart w:id="40" w:name="_Toc516152604"/>
       <w:r>
         <w:lastRenderedPageBreak/>
         <w:t>Infrastructure</w:t>
       </w:r>
-      <w:bookmarkEnd w:id="41"/>
+      <w:bookmarkEnd w:id="40"/>
     </w:p>
     <w:p>
       <w:r>
@@ -6807,12 +7102,12 @@
       <w:pPr>
         <w:pStyle w:val="Titre1"/>
       </w:pPr>
-      <w:bookmarkStart w:id="42" w:name="_Toc516152605"/>
+      <w:bookmarkStart w:id="41" w:name="_Toc516152605"/>
       <w:r>
         <w:lastRenderedPageBreak/>
         <w:t>Conclusion</w:t>
       </w:r>
-      <w:bookmarkEnd w:id="42"/>
+      <w:bookmarkEnd w:id="41"/>
     </w:p>
     <w:p>
       <w:pPr>
@@ -6831,33 +7126,33 @@
       <w:pPr>
         <w:pStyle w:val="Titre1"/>
       </w:pPr>
-      <w:bookmarkStart w:id="43" w:name="_Toc516152606"/>
+      <w:bookmarkStart w:id="42" w:name="_Toc516152606"/>
       <w:r>
         <w:lastRenderedPageBreak/>
         <w:t>Glossaire</w:t>
       </w:r>
+      <w:bookmarkEnd w:id="42"/>
+    </w:p>
+    <w:p>
+      <w:pPr>
+        <w:pStyle w:val="Titre2"/>
+      </w:pPr>
+      <w:bookmarkStart w:id="43" w:name="_Toc516152607"/>
+      <w:r>
+        <w:t>Termes</w:t>
+      </w:r>
       <w:bookmarkEnd w:id="43"/>
     </w:p>
+    <w:p/>
     <w:p>
       <w:pPr>
         <w:pStyle w:val="Titre2"/>
       </w:pPr>
-      <w:bookmarkStart w:id="44" w:name="_Toc516152607"/>
-      <w:r>
-        <w:t>Termes</w:t>
+      <w:bookmarkStart w:id="44" w:name="_Toc516152608"/>
+      <w:r>
+        <w:t>Sigles</w:t>
       </w:r>
       <w:bookmarkEnd w:id="44"/>
-    </w:p>
-    <w:p/>
-    <w:p>
-      <w:pPr>
-        <w:pStyle w:val="Titre2"/>
-      </w:pPr>
-      <w:bookmarkStart w:id="45" w:name="_Toc516152608"/>
-      <w:r>
-        <w:t>Sigles</w:t>
-      </w:r>
-      <w:bookmarkEnd w:id="45"/>
     </w:p>
     <w:tbl>
       <w:tblPr>
@@ -6879,9 +7174,11 @@
             <w:tcW w:w="1809" w:type="dxa"/>
           </w:tcPr>
           <w:p>
+            <w:proofErr w:type="spellStart"/>
             <w:r>
               <w:t>AFNeT</w:t>
             </w:r>
+            <w:proofErr w:type="spellEnd"/>
           </w:p>
         </w:tc>
         <w:tc>
@@ -6933,7 +7230,15 @@
               </w:rPr>
             </w:pPr>
             <w:r>
-              <w:t>Aircraft on ground : Indique qu'un avion d'un opérateur client est bloqué au sol par une panne</w:t>
+              <w:t xml:space="preserve">Aircraft on </w:t>
+            </w:r>
+            <w:proofErr w:type="spellStart"/>
+            <w:r>
+              <w:t>ground</w:t>
+            </w:r>
+            <w:proofErr w:type="spellEnd"/>
+            <w:r>
+              <w:t> : Indique qu'un avion d'un opérateur client est bloqué au sol par une panne</w:t>
             </w:r>
           </w:p>
         </w:tc>
@@ -7169,12 +7474,12 @@
       <w:pPr>
         <w:pStyle w:val="Titre1"/>
       </w:pPr>
-      <w:bookmarkStart w:id="46" w:name="_Toc516152609"/>
+      <w:bookmarkStart w:id="45" w:name="_Toc516152609"/>
       <w:r>
         <w:lastRenderedPageBreak/>
         <w:t>Table des illustrations</w:t>
       </w:r>
-      <w:bookmarkEnd w:id="46"/>
+      <w:bookmarkEnd w:id="45"/>
     </w:p>
     <w:p>
       <w:pPr>
@@ -8435,9 +8740,6 @@
           <w:alias w:val="Auteur "/>
           <w:tag w:val=""/>
           <w:id w:val="432249713"/>
-          <w:placeholder>
-            <w:docPart w:val="7597526F4A104005A5F29C00A10EFD0B"/>
-          </w:placeholder>
           <w:dataBinding w:prefixMappings="xmlns:ns0='http://purl.org/dc/elements/1.1/' xmlns:ns1='http://schemas.openxmlformats.org/package/2006/metadata/core-properties' " w:xpath="/ns1:coreProperties[1]/ns0:creator[1]" w:storeItemID="{6C3C8BC8-F283-45AE-878A-BAB7291924A1}"/>
           <w:text/>
         </w:sdtPr>
@@ -8454,7 +8756,15 @@
                 <w:pStyle w:val="Pieddepage"/>
               </w:pPr>
               <w:r>
-                <w:t>Manuel PIRES &amp; Natachy PETRAU</w:t>
+                <w:t xml:space="preserve">Manuel PIRES &amp; </w:t>
+              </w:r>
+              <w:proofErr w:type="spellStart"/>
+              <w:r>
+                <w:t>Natachy</w:t>
+              </w:r>
+              <w:proofErr w:type="spellEnd"/>
+              <w:r>
+                <w:t xml:space="preserve"> PETRAU</w:t>
               </w:r>
             </w:p>
           </w:tc>
@@ -8549,7 +8859,15 @@
                 <w:pStyle w:val="Pieddepage"/>
               </w:pPr>
               <w:r>
-                <w:t>Manuel PIRES &amp; Natachy PETRAU</w:t>
+                <w:t xml:space="preserve">Manuel PIRES &amp; </w:t>
+              </w:r>
+              <w:proofErr w:type="spellStart"/>
+              <w:r>
+                <w:t>Natachy</w:t>
+              </w:r>
+              <w:proofErr w:type="spellEnd"/>
+              <w:r>
+                <w:t xml:space="preserve"> PETRAU</w:t>
               </w:r>
             </w:p>
           </w:tc>
@@ -8591,7 +8909,7 @@
             <w:rPr>
               <w:noProof/>
             </w:rPr>
-            <w:t>SI de demain</w:t>
+            <w:t>SI actuel</w:t>
           </w:r>
           <w:r>
             <w:rPr>
@@ -8630,7 +8948,7 @@
               <w:noProof/>
               <w:color w:val="FFFFFF" w:themeColor="background1"/>
             </w:rPr>
-            <w:t>19</w:t>
+            <w:t>12</w:t>
           </w:r>
           <w:r>
             <w:rPr>
@@ -8678,7 +8996,23 @@
         <w:footnoteRef/>
       </w:r>
       <w:r>
-        <w:t xml:space="preserve"> Jacky Akoka et Isabelle Comyn-Wattiau, Encyclopédie de l’informatique et des systèmes d’information, Vuibert, Paris, 2006</w:t>
+        <w:t xml:space="preserve"> Jacky </w:t>
+      </w:r>
+      <w:proofErr w:type="spellStart"/>
+      <w:r>
+        <w:t>Akoka</w:t>
+      </w:r>
+      <w:proofErr w:type="spellEnd"/>
+      <w:r>
+        <w:t xml:space="preserve"> et Isabelle </w:t>
+      </w:r>
+      <w:proofErr w:type="spellStart"/>
+      <w:r>
+        <w:t>Comyn-Wattiau</w:t>
+      </w:r>
+      <w:proofErr w:type="spellEnd"/>
+      <w:r>
+        <w:t>, Encyclopédie de l’informatique et des systèmes d’information, Vuibert, Paris, 2006</w:t>
       </w:r>
     </w:p>
   </w:footnote>
@@ -8694,7 +9028,15 @@
         <w:footnoteRef/>
       </w:r>
       <w:r>
-        <w:t xml:space="preserve"> Bastien Pesce, Cours Audit et gouvernance des systèmes d’information</w:t>
+        <w:t xml:space="preserve"> Bastien </w:t>
+      </w:r>
+      <w:proofErr w:type="spellStart"/>
+      <w:r>
+        <w:t>Pesce</w:t>
+      </w:r>
+      <w:proofErr w:type="spellEnd"/>
+      <w:r>
+        <w:t>, Cours Audit et gouvernance des systèmes d’information</w:t>
       </w:r>
     </w:p>
   </w:footnote>
@@ -9466,6 +9808,119 @@
     </w:lvl>
   </w:abstractNum>
   <w:abstractNum w:abstractNumId="6">
+    <w:nsid w:val="1D311C64"/>
+    <w:multiLevelType w:val="hybridMultilevel"/>
+    <w:tmpl w:val="D9900F5A"/>
+    <w:lvl w:ilvl="0" w:tplc="040C0001">
+      <w:start w:val="1"/>
+      <w:numFmt w:val="bullet"/>
+      <w:lvlText w:val=""/>
+      <w:lvlJc w:val="left"/>
+      <w:pPr>
+        <w:ind w:left="720" w:hanging="360"/>
+      </w:pPr>
+      <w:rPr>
+        <w:rFonts w:ascii="Symbol" w:hAnsi="Symbol" w:hint="default"/>
+      </w:rPr>
+    </w:lvl>
+    <w:lvl w:ilvl="1" w:tplc="040C0003" w:tentative="1">
+      <w:start w:val="1"/>
+      <w:numFmt w:val="bullet"/>
+      <w:lvlText w:val="o"/>
+      <w:lvlJc w:val="left"/>
+      <w:pPr>
+        <w:ind w:left="1440" w:hanging="360"/>
+      </w:pPr>
+      <w:rPr>
+        <w:rFonts w:ascii="Courier New" w:hAnsi="Courier New" w:cs="Courier New" w:hint="default"/>
+      </w:rPr>
+    </w:lvl>
+    <w:lvl w:ilvl="2" w:tplc="040C0005" w:tentative="1">
+      <w:start w:val="1"/>
+      <w:numFmt w:val="bullet"/>
+      <w:lvlText w:val=""/>
+      <w:lvlJc w:val="left"/>
+      <w:pPr>
+        <w:ind w:left="2160" w:hanging="360"/>
+      </w:pPr>
+      <w:rPr>
+        <w:rFonts w:ascii="Wingdings" w:hAnsi="Wingdings" w:hint="default"/>
+      </w:rPr>
+    </w:lvl>
+    <w:lvl w:ilvl="3" w:tplc="040C0001" w:tentative="1">
+      <w:start w:val="1"/>
+      <w:numFmt w:val="bullet"/>
+      <w:lvlText w:val=""/>
+      <w:lvlJc w:val="left"/>
+      <w:pPr>
+        <w:ind w:left="2880" w:hanging="360"/>
+      </w:pPr>
+      <w:rPr>
+        <w:rFonts w:ascii="Symbol" w:hAnsi="Symbol" w:hint="default"/>
+      </w:rPr>
+    </w:lvl>
+    <w:lvl w:ilvl="4" w:tplc="040C0003" w:tentative="1">
+      <w:start w:val="1"/>
+      <w:numFmt w:val="bullet"/>
+      <w:lvlText w:val="o"/>
+      <w:lvlJc w:val="left"/>
+      <w:pPr>
+        <w:ind w:left="3600" w:hanging="360"/>
+      </w:pPr>
+      <w:rPr>
+        <w:rFonts w:ascii="Courier New" w:hAnsi="Courier New" w:cs="Courier New" w:hint="default"/>
+      </w:rPr>
+    </w:lvl>
+    <w:lvl w:ilvl="5" w:tplc="040C0005" w:tentative="1">
+      <w:start w:val="1"/>
+      <w:numFmt w:val="bullet"/>
+      <w:lvlText w:val=""/>
+      <w:lvlJc w:val="left"/>
+      <w:pPr>
+        <w:ind w:left="4320" w:hanging="360"/>
+      </w:pPr>
+      <w:rPr>
+        <w:rFonts w:ascii="Wingdings" w:hAnsi="Wingdings" w:hint="default"/>
+      </w:rPr>
+    </w:lvl>
+    <w:lvl w:ilvl="6" w:tplc="040C0001" w:tentative="1">
+      <w:start w:val="1"/>
+      <w:numFmt w:val="bullet"/>
+      <w:lvlText w:val=""/>
+      <w:lvlJc w:val="left"/>
+      <w:pPr>
+        <w:ind w:left="5040" w:hanging="360"/>
+      </w:pPr>
+      <w:rPr>
+        <w:rFonts w:ascii="Symbol" w:hAnsi="Symbol" w:hint="default"/>
+      </w:rPr>
+    </w:lvl>
+    <w:lvl w:ilvl="7" w:tplc="040C0003" w:tentative="1">
+      <w:start w:val="1"/>
+      <w:numFmt w:val="bullet"/>
+      <w:lvlText w:val="o"/>
+      <w:lvlJc w:val="left"/>
+      <w:pPr>
+        <w:ind w:left="5760" w:hanging="360"/>
+      </w:pPr>
+      <w:rPr>
+        <w:rFonts w:ascii="Courier New" w:hAnsi="Courier New" w:cs="Courier New" w:hint="default"/>
+      </w:rPr>
+    </w:lvl>
+    <w:lvl w:ilvl="8" w:tplc="040C0005" w:tentative="1">
+      <w:start w:val="1"/>
+      <w:numFmt w:val="bullet"/>
+      <w:lvlText w:val=""/>
+      <w:lvlJc w:val="left"/>
+      <w:pPr>
+        <w:ind w:left="6480" w:hanging="360"/>
+      </w:pPr>
+      <w:rPr>
+        <w:rFonts w:ascii="Wingdings" w:hAnsi="Wingdings" w:hint="default"/>
+      </w:rPr>
+    </w:lvl>
+  </w:abstractNum>
+  <w:abstractNum w:abstractNumId="7">
     <w:nsid w:val="2B3E21EF"/>
     <w:multiLevelType w:val="hybridMultilevel"/>
     <w:tmpl w:val="565461AA"/>
@@ -9577,7 +10032,7 @@
       </w:rPr>
     </w:lvl>
   </w:abstractNum>
-  <w:abstractNum w:abstractNumId="7">
+  <w:abstractNum w:abstractNumId="8">
     <w:nsid w:val="2E6A5744"/>
     <w:multiLevelType w:val="hybridMultilevel"/>
     <w:tmpl w:val="4CC4520E"/>
@@ -9690,7 +10145,7 @@
       </w:rPr>
     </w:lvl>
   </w:abstractNum>
-  <w:abstractNum w:abstractNumId="8">
+  <w:abstractNum w:abstractNumId="9">
     <w:nsid w:val="2FE478B3"/>
     <w:multiLevelType w:val="hybridMultilevel"/>
     <w:tmpl w:val="9604A7FA"/>
@@ -9802,7 +10257,7 @@
       </w:rPr>
     </w:lvl>
   </w:abstractNum>
-  <w:abstractNum w:abstractNumId="9">
+  <w:abstractNum w:abstractNumId="10">
     <w:nsid w:val="34816AA9"/>
     <w:multiLevelType w:val="hybridMultilevel"/>
     <w:tmpl w:val="53D6BFE0"/>
@@ -9914,7 +10369,7 @@
       </w:rPr>
     </w:lvl>
   </w:abstractNum>
-  <w:abstractNum w:abstractNumId="10">
+  <w:abstractNum w:abstractNumId="11">
     <w:nsid w:val="38A66B37"/>
     <w:multiLevelType w:val="hybridMultilevel"/>
     <w:tmpl w:val="EEF01BBE"/>
@@ -10026,7 +10481,7 @@
       </w:rPr>
     </w:lvl>
   </w:abstractNum>
-  <w:abstractNum w:abstractNumId="11">
+  <w:abstractNum w:abstractNumId="12">
     <w:nsid w:val="3A076E1E"/>
     <w:multiLevelType w:val="hybridMultilevel"/>
     <w:tmpl w:val="886ACF84"/>
@@ -10138,7 +10593,7 @@
       </w:rPr>
     </w:lvl>
   </w:abstractNum>
-  <w:abstractNum w:abstractNumId="12">
+  <w:abstractNum w:abstractNumId="13">
     <w:nsid w:val="3F0D1FBB"/>
     <w:multiLevelType w:val="hybridMultilevel"/>
     <w:tmpl w:val="0E6E085C"/>
@@ -10250,7 +10705,7 @@
       </w:rPr>
     </w:lvl>
   </w:abstractNum>
-  <w:abstractNum w:abstractNumId="13">
+  <w:abstractNum w:abstractNumId="14">
     <w:nsid w:val="40681992"/>
     <w:multiLevelType w:val="hybridMultilevel"/>
     <w:tmpl w:val="50DA4086"/>
@@ -10362,7 +10817,7 @@
       </w:rPr>
     </w:lvl>
   </w:abstractNum>
-  <w:abstractNum w:abstractNumId="14">
+  <w:abstractNum w:abstractNumId="15">
     <w:nsid w:val="4E81600E"/>
     <w:multiLevelType w:val="multilevel"/>
     <w:tmpl w:val="6622B47C"/>
@@ -10482,7 +10937,7 @@
       </w:rPr>
     </w:lvl>
   </w:abstractNum>
-  <w:abstractNum w:abstractNumId="15">
+  <w:abstractNum w:abstractNumId="16">
     <w:nsid w:val="554F7851"/>
     <w:multiLevelType w:val="hybridMultilevel"/>
     <w:tmpl w:val="2222CB58"/>
@@ -10594,7 +11049,7 @@
       </w:rPr>
     </w:lvl>
   </w:abstractNum>
-  <w:abstractNum w:abstractNumId="16">
+  <w:abstractNum w:abstractNumId="17">
     <w:nsid w:val="5B476C4B"/>
     <w:multiLevelType w:val="multilevel"/>
     <w:tmpl w:val="A42EFEB6"/>
@@ -10712,7 +11167,7 @@
       </w:rPr>
     </w:lvl>
   </w:abstractNum>
-  <w:abstractNum w:abstractNumId="17">
+  <w:abstractNum w:abstractNumId="18">
     <w:nsid w:val="5C51587B"/>
     <w:multiLevelType w:val="hybridMultilevel"/>
     <w:tmpl w:val="47448B3E"/>
@@ -10824,7 +11279,7 @@
       </w:rPr>
     </w:lvl>
   </w:abstractNum>
-  <w:abstractNum w:abstractNumId="18">
+  <w:abstractNum w:abstractNumId="19">
     <w:nsid w:val="68125275"/>
     <w:multiLevelType w:val="hybridMultilevel"/>
     <w:tmpl w:val="32D0B178"/>
@@ -10910,7 +11365,7 @@
       </w:pPr>
     </w:lvl>
   </w:abstractNum>
-  <w:abstractNum w:abstractNumId="19">
+  <w:abstractNum w:abstractNumId="20">
     <w:nsid w:val="6BE0C746"/>
     <w:multiLevelType w:val="hybridMultilevel"/>
     <w:tmpl w:val="4C0630A1"/>
@@ -10961,7 +11416,7 @@
       <w:lvlJc w:val="left"/>
     </w:lvl>
   </w:abstractNum>
-  <w:abstractNum w:abstractNumId="20">
+  <w:abstractNum w:abstractNumId="21">
     <w:nsid w:val="6F0A1E53"/>
     <w:multiLevelType w:val="hybridMultilevel"/>
     <w:tmpl w:val="2662D950"/>
@@ -11074,7 +11529,7 @@
       </w:rPr>
     </w:lvl>
   </w:abstractNum>
-  <w:abstractNum w:abstractNumId="21">
+  <w:abstractNum w:abstractNumId="22">
     <w:nsid w:val="743736F3"/>
     <w:multiLevelType w:val="hybridMultilevel"/>
     <w:tmpl w:val="AF9220B8"/>
@@ -11186,7 +11641,7 @@
       </w:rPr>
     </w:lvl>
   </w:abstractNum>
-  <w:abstractNum w:abstractNumId="22">
+  <w:abstractNum w:abstractNumId="23">
     <w:nsid w:val="7E43139A"/>
     <w:multiLevelType w:val="hybridMultilevel"/>
     <w:tmpl w:val="7E5888D2"/>
@@ -11299,7 +11754,7 @@
       </w:rPr>
     </w:lvl>
   </w:abstractNum>
-  <w:abstractNum w:abstractNumId="23">
+  <w:abstractNum w:abstractNumId="24">
     <w:nsid w:val="7E793130"/>
     <w:multiLevelType w:val="hybridMultilevel"/>
     <w:tmpl w:val="52423F94"/>
@@ -11412,61 +11867,61 @@
     </w:lvl>
   </w:abstractNum>
   <w:num w:numId="1">
-    <w:abstractNumId w:val="14"/>
+    <w:abstractNumId w:val="15"/>
   </w:num>
   <w:num w:numId="2">
-    <w:abstractNumId w:val="14"/>
+    <w:abstractNumId w:val="15"/>
     <w:lvlOverride w:ilvl="0">
       <w:startOverride w:val="1"/>
     </w:lvlOverride>
   </w:num>
   <w:num w:numId="3">
-    <w:abstractNumId w:val="18"/>
+    <w:abstractNumId w:val="19"/>
   </w:num>
   <w:num w:numId="4">
-    <w:abstractNumId w:val="19"/>
+    <w:abstractNumId w:val="20"/>
   </w:num>
   <w:num w:numId="5">
     <w:abstractNumId w:val="0"/>
   </w:num>
   <w:num w:numId="6">
+    <w:abstractNumId w:val="8"/>
+  </w:num>
+  <w:num w:numId="7">
     <w:abstractNumId w:val="7"/>
   </w:num>
-  <w:num w:numId="7">
-    <w:abstractNumId w:val="6"/>
-  </w:num>
   <w:num w:numId="8">
-    <w:abstractNumId w:val="21"/>
+    <w:abstractNumId w:val="22"/>
   </w:num>
   <w:num w:numId="9">
-    <w:abstractNumId w:val="8"/>
+    <w:abstractNumId w:val="9"/>
   </w:num>
   <w:num w:numId="10">
-    <w:abstractNumId w:val="12"/>
+    <w:abstractNumId w:val="13"/>
   </w:num>
   <w:num w:numId="11">
-    <w:abstractNumId w:val="13"/>
+    <w:abstractNumId w:val="14"/>
   </w:num>
   <w:num w:numId="12">
-    <w:abstractNumId w:val="17"/>
+    <w:abstractNumId w:val="18"/>
   </w:num>
   <w:num w:numId="13">
-    <w:abstractNumId w:val="10"/>
+    <w:abstractNumId w:val="11"/>
   </w:num>
   <w:num w:numId="14">
-    <w:abstractNumId w:val="15"/>
+    <w:abstractNumId w:val="16"/>
   </w:num>
   <w:num w:numId="15">
     <w:abstractNumId w:val="4"/>
   </w:num>
   <w:num w:numId="16">
-    <w:abstractNumId w:val="9"/>
+    <w:abstractNumId w:val="10"/>
   </w:num>
   <w:num w:numId="17">
-    <w:abstractNumId w:val="11"/>
+    <w:abstractNumId w:val="12"/>
   </w:num>
   <w:num w:numId="18">
-    <w:abstractNumId w:val="23"/>
+    <w:abstractNumId w:val="24"/>
   </w:num>
   <w:num w:numId="19">
     <w:abstractNumId w:val="5"/>
@@ -11475,19 +11930,22 @@
     <w:abstractNumId w:val="3"/>
   </w:num>
   <w:num w:numId="21">
-    <w:abstractNumId w:val="16"/>
+    <w:abstractNumId w:val="17"/>
   </w:num>
   <w:num w:numId="22">
-    <w:abstractNumId w:val="22"/>
+    <w:abstractNumId w:val="23"/>
   </w:num>
   <w:num w:numId="23">
     <w:abstractNumId w:val="2"/>
   </w:num>
   <w:num w:numId="24">
-    <w:abstractNumId w:val="20"/>
+    <w:abstractNumId w:val="21"/>
   </w:num>
   <w:num w:numId="25">
     <w:abstractNumId w:val="1"/>
+  </w:num>
+  <w:num w:numId="26">
+    <w:abstractNumId w:val="6"/>
   </w:num>
 </w:numbering>
 </file>
@@ -12254,23 +12712,26 @@
     <w:basedOn w:val="Normal"/>
     <w:link w:val="ImageCar"/>
     <w:qFormat/>
-    <w:rsid w:val="001A634D"/>
+    <w:rsid w:val="00161F0C"/>
     <w:pPr>
       <w:keepNext/>
+      <w:spacing w:after="0"/>
       <w:ind w:left="-284" w:right="-330"/>
       <w:jc w:val="center"/>
     </w:pPr>
     <w:rPr>
       <w:noProof/>
+      <w:lang w:eastAsia="fr-FR"/>
     </w:rPr>
   </w:style>
   <w:style w:type="character" w:customStyle="1" w:styleId="ImageCar">
     <w:name w:val="Image Car"/>
     <w:basedOn w:val="Policepardfaut"/>
     <w:link w:val="Image"/>
-    <w:rsid w:val="001A634D"/>
+    <w:rsid w:val="00161F0C"/>
     <w:rPr>
       <w:noProof/>
+      <w:lang w:eastAsia="fr-FR"/>
     </w:rPr>
   </w:style>
 </w:styles>
@@ -13038,748 +13499,29 @@
     <w:basedOn w:val="Normal"/>
     <w:link w:val="ImageCar"/>
     <w:qFormat/>
-    <w:rsid w:val="001A634D"/>
+    <w:rsid w:val="00161F0C"/>
     <w:pPr>
       <w:keepNext/>
+      <w:spacing w:after="0"/>
       <w:ind w:left="-284" w:right="-330"/>
       <w:jc w:val="center"/>
     </w:pPr>
     <w:rPr>
       <w:noProof/>
+      <w:lang w:eastAsia="fr-FR"/>
     </w:rPr>
   </w:style>
   <w:style w:type="character" w:customStyle="1" w:styleId="ImageCar">
     <w:name w:val="Image Car"/>
     <w:basedOn w:val="Policepardfaut"/>
     <w:link w:val="Image"/>
-    <w:rsid w:val="001A634D"/>
+    <w:rsid w:val="00161F0C"/>
     <w:rPr>
       <w:noProof/>
+      <w:lang w:eastAsia="fr-FR"/>
     </w:rPr>
   </w:style>
 </w:styles>
-</file>
-
-<file path=word/glossary/document.xml><?xml version="1.0" encoding="utf-8"?>
-<w:glossaryDocument xmlns:wpc="http://schemas.microsoft.com/office/word/2010/wordprocessingCanvas" xmlns:mc="http://schemas.openxmlformats.org/markup-compatibility/2006" xmlns:o="urn:schemas-microsoft-com:office:office" xmlns:r="http://schemas.openxmlformats.org/officeDocument/2006/relationships" xmlns:m="http://schemas.openxmlformats.org/officeDocument/2006/math" xmlns:v="urn:schemas-microsoft-com:vml" xmlns:wp14="http://schemas.microsoft.com/office/word/2010/wordprocessingDrawing" xmlns:wp="http://schemas.openxmlformats.org/drawingml/2006/wordprocessingDrawing" xmlns:w10="urn:schemas-microsoft-com:office:word" xmlns:w="http://schemas.openxmlformats.org/wordprocessingml/2006/main" xmlns:w14="http://schemas.microsoft.com/office/word/2010/wordml" xmlns:wpg="http://schemas.microsoft.com/office/word/2010/wordprocessingGroup" xmlns:wpi="http://schemas.microsoft.com/office/word/2010/wordprocessingInk" xmlns:wne="http://schemas.microsoft.com/office/word/2006/wordml" xmlns:wps="http://schemas.microsoft.com/office/word/2010/wordprocessingShape" mc:Ignorable="w14 wp14"/>
-</file>
-
-<file path=word/glossary/fontTable.xml><?xml version="1.0" encoding="utf-8"?>
-<w:fonts xmlns:mc="http://schemas.openxmlformats.org/markup-compatibility/2006" xmlns:r="http://schemas.openxmlformats.org/officeDocument/2006/relationships" xmlns:w="http://schemas.openxmlformats.org/wordprocessingml/2006/main" xmlns:w14="http://schemas.microsoft.com/office/word/2010/wordml" mc:Ignorable="w14">
-  <w:font w:name="Symbol">
-    <w:panose1 w:val="05050102010706020507"/>
-    <w:charset w:val="02"/>
-    <w:family w:val="roman"/>
-    <w:pitch w:val="variable"/>
-    <w:sig w:usb0="00000000" w:usb1="10000000" w:usb2="00000000" w:usb3="00000000" w:csb0="80000000" w:csb1="00000000"/>
-  </w:font>
-  <w:font w:name="Times New Roman">
-    <w:panose1 w:val="02020603050405020304"/>
-    <w:charset w:val="00"/>
-    <w:family w:val="roman"/>
-    <w:pitch w:val="variable"/>
-    <w:sig w:usb0="E0002AFF" w:usb1="C0007841" w:usb2="00000009" w:usb3="00000000" w:csb0="000001FF" w:csb1="00000000"/>
-  </w:font>
-  <w:font w:name="Courier New">
-    <w:panose1 w:val="02070309020205020404"/>
-    <w:charset w:val="00"/>
-    <w:family w:val="modern"/>
-    <w:pitch w:val="fixed"/>
-    <w:sig w:usb0="E0002AFF" w:usb1="C0007843" w:usb2="00000009" w:usb3="00000000" w:csb0="000001FF" w:csb1="00000000"/>
-  </w:font>
-  <w:font w:name="Wingdings">
-    <w:panose1 w:val="05000000000000000000"/>
-    <w:charset w:val="02"/>
-    <w:family w:val="auto"/>
-    <w:pitch w:val="variable"/>
-    <w:sig w:usb0="00000000" w:usb1="10000000" w:usb2="00000000" w:usb3="00000000" w:csb0="80000000" w:csb1="00000000"/>
-  </w:font>
-  <w:font w:name="Calibri">
-    <w:panose1 w:val="020F0502020204030204"/>
-    <w:charset w:val="00"/>
-    <w:family w:val="swiss"/>
-    <w:pitch w:val="variable"/>
-    <w:sig w:usb0="E00002FF" w:usb1="4000ACFF" w:usb2="00000001" w:usb3="00000000" w:csb0="0000019F" w:csb1="00000000"/>
-  </w:font>
-  <w:font w:name="Arial">
-    <w:panose1 w:val="020B0604020202020204"/>
-    <w:charset w:val="00"/>
-    <w:family w:val="swiss"/>
-    <w:pitch w:val="variable"/>
-    <w:sig w:usb0="E0002AFF" w:usb1="C0007843" w:usb2="00000009" w:usb3="00000000" w:csb0="000001FF" w:csb1="00000000"/>
-  </w:font>
-  <w:font w:name="Calibri Light">
-    <w:panose1 w:val="020F0302020204030204"/>
-    <w:charset w:val="00"/>
-    <w:family w:val="swiss"/>
-    <w:pitch w:val="variable"/>
-    <w:sig w:usb0="A00002EF" w:usb1="4000207B" w:usb2="00000000" w:usb3="00000000" w:csb0="0000019F" w:csb1="00000000"/>
-  </w:font>
-  <w:font w:name="Tahoma">
-    <w:panose1 w:val="020B0604030504040204"/>
-    <w:charset w:val="00"/>
-    <w:family w:val="swiss"/>
-    <w:pitch w:val="variable"/>
-    <w:sig w:usb0="E1002EFF" w:usb1="C000605B" w:usb2="00000029" w:usb3="00000000" w:csb0="000101FF" w:csb1="00000000"/>
-  </w:font>
-  <w:font w:name="Cambria">
-    <w:panose1 w:val="02040503050406030204"/>
-    <w:charset w:val="00"/>
-    <w:family w:val="roman"/>
-    <w:pitch w:val="variable"/>
-    <w:sig w:usb0="E00002FF" w:usb1="400004FF" w:usb2="00000000" w:usb3="00000000" w:csb0="0000019F" w:csb1="00000000"/>
-  </w:font>
-</w:fonts>
-</file>
-
-<file path=word/glossary/settings.xml><?xml version="1.0" encoding="utf-8"?>
-<w:settings xmlns:mc="http://schemas.openxmlformats.org/markup-compatibility/2006" xmlns:o="urn:schemas-microsoft-com:office:office" xmlns:r="http://schemas.openxmlformats.org/officeDocument/2006/relationships" xmlns:m="http://schemas.openxmlformats.org/officeDocument/2006/math" xmlns:v="urn:schemas-microsoft-com:vml" xmlns:w10="urn:schemas-microsoft-com:office:word" xmlns:w="http://schemas.openxmlformats.org/wordprocessingml/2006/main" xmlns:w14="http://schemas.microsoft.com/office/word/2010/wordml" xmlns:sl="http://schemas.openxmlformats.org/schemaLibrary/2006/main" mc:Ignorable="w14">
-  <w:view w:val="normal"/>
-  <w:defaultTabStop w:val="708"/>
-  <w:hyphenationZone w:val="425"/>
-  <w:characterSpacingControl w:val="doNotCompress"/>
-  <w:compat>
-    <w:useFELayout/>
-    <w:compatSetting w:name="compatibilityMode" w:uri="http://schemas.microsoft.com/office/word" w:val="14"/>
-    <w:compatSetting w:name="overrideTableStyleFontSizeAndJustification" w:uri="http://schemas.microsoft.com/office/word" w:val="1"/>
-    <w:compatSetting w:name="enableOpenTypeFeatures" w:uri="http://schemas.microsoft.com/office/word" w:val="1"/>
-    <w:compatSetting w:name="doNotFlipMirrorIndents" w:uri="http://schemas.microsoft.com/office/word" w:val="1"/>
-  </w:compat>
-  <w:rsids>
-    <w:rsidRoot w:val="009766C2"/>
-    <w:rsid w:val="00061D2E"/>
-    <w:rsid w:val="00102F77"/>
-    <w:rsid w:val="00157BDB"/>
-    <w:rsid w:val="00197BE6"/>
-    <w:rsid w:val="004647C9"/>
-    <w:rsid w:val="005F48FB"/>
-    <w:rsid w:val="00695FEF"/>
-    <w:rsid w:val="0073653F"/>
-    <w:rsid w:val="007B3AC7"/>
-    <w:rsid w:val="007F685C"/>
-    <w:rsid w:val="008956B1"/>
-    <w:rsid w:val="00905081"/>
-    <w:rsid w:val="009766C2"/>
-    <w:rsid w:val="00A65E36"/>
-    <w:rsid w:val="00C31077"/>
-    <w:rsid w:val="00D427A2"/>
-    <w:rsid w:val="00D806D3"/>
-    <w:rsid w:val="00E17019"/>
-    <w:rsid w:val="00E2011D"/>
-  </w:rsids>
-  <m:mathPr>
-    <m:mathFont m:val="Cambria Math"/>
-    <m:brkBin m:val="before"/>
-    <m:brkBinSub m:val="--"/>
-    <m:smallFrac m:val="0"/>
-    <m:dispDef/>
-    <m:lMargin m:val="0"/>
-    <m:rMargin m:val="0"/>
-    <m:defJc m:val="centerGroup"/>
-    <m:wrapIndent m:val="1440"/>
-    <m:intLim m:val="subSup"/>
-    <m:naryLim m:val="undOvr"/>
-  </m:mathPr>
-  <w:themeFontLang w:val="fr-FR"/>
-  <w:clrSchemeMapping w:bg1="light1" w:t1="dark1" w:bg2="light2" w:t2="dark2" w:accent1="accent1" w:accent2="accent2" w:accent3="accent3" w:accent4="accent4" w:accent5="accent5" w:accent6="accent6" w:hyperlink="hyperlink" w:followedHyperlink="followedHyperlink"/>
-  <w:decimalSymbol w:val=","/>
-  <w:listSeparator w:val=";"/>
-</w:settings>
-</file>
-
-<file path=word/glossary/styles.xml><?xml version="1.0" encoding="utf-8"?>
-<w:styles xmlns:mc="http://schemas.openxmlformats.org/markup-compatibility/2006" xmlns:r="http://schemas.openxmlformats.org/officeDocument/2006/relationships" xmlns:w="http://schemas.openxmlformats.org/wordprocessingml/2006/main" xmlns:w14="http://schemas.microsoft.com/office/word/2010/wordml" mc:Ignorable="w14">
-  <w:docDefaults>
-    <w:rPrDefault>
-      <w:rPr>
-        <w:rFonts w:asciiTheme="minorHAnsi" w:eastAsiaTheme="minorEastAsia" w:hAnsiTheme="minorHAnsi" w:cstheme="minorBidi"/>
-        <w:sz w:val="22"/>
-        <w:szCs w:val="22"/>
-        <w:lang w:val="fr-FR" w:eastAsia="fr-FR" w:bidi="ar-SA"/>
-      </w:rPr>
-    </w:rPrDefault>
-    <w:pPrDefault>
-      <w:pPr>
-        <w:spacing w:after="200" w:line="276" w:lineRule="auto"/>
-      </w:pPr>
-    </w:pPrDefault>
-  </w:docDefaults>
-  <w:latentStyles w:defLockedState="0" w:defUIPriority="99" w:defSemiHidden="1" w:defUnhideWhenUsed="1" w:defQFormat="0" w:count="267">
-    <w:lsdException w:name="Normal" w:semiHidden="0" w:uiPriority="0" w:unhideWhenUsed="0" w:qFormat="1"/>
-    <w:lsdException w:name="heading 1" w:semiHidden="0" w:uiPriority="9" w:unhideWhenUsed="0" w:qFormat="1"/>
-    <w:lsdException w:name="heading 2" w:uiPriority="9" w:qFormat="1"/>
-    <w:lsdException w:name="heading 3" w:uiPriority="9" w:qFormat="1"/>
-    <w:lsdException w:name="heading 4" w:uiPriority="9" w:qFormat="1"/>
-    <w:lsdException w:name="heading 5" w:uiPriority="9" w:qFormat="1"/>
-    <w:lsdException w:name="heading 6" w:uiPriority="9" w:qFormat="1"/>
-    <w:lsdException w:name="heading 7" w:uiPriority="9" w:qFormat="1"/>
-    <w:lsdException w:name="heading 8" w:uiPriority="9" w:qFormat="1"/>
-    <w:lsdException w:name="heading 9" w:uiPriority="9" w:qFormat="1"/>
-    <w:lsdException w:name="toc 1" w:uiPriority="39"/>
-    <w:lsdException w:name="toc 2" w:uiPriority="39"/>
-    <w:lsdException w:name="toc 3" w:uiPriority="39"/>
-    <w:lsdException w:name="toc 4" w:uiPriority="39"/>
-    <w:lsdException w:name="toc 5" w:uiPriority="39"/>
-    <w:lsdException w:name="toc 6" w:uiPriority="39"/>
-    <w:lsdException w:name="toc 7" w:uiPriority="39"/>
-    <w:lsdException w:name="toc 8" w:uiPriority="39"/>
-    <w:lsdException w:name="toc 9" w:uiPriority="39"/>
-    <w:lsdException w:name="caption" w:uiPriority="35" w:qFormat="1"/>
-    <w:lsdException w:name="Title" w:semiHidden="0" w:uiPriority="10" w:unhideWhenUsed="0" w:qFormat="1"/>
-    <w:lsdException w:name="Default Paragraph Font" w:uiPriority="1"/>
-    <w:lsdException w:name="Subtitle" w:semiHidden="0" w:uiPriority="11" w:unhideWhenUsed="0" w:qFormat="1"/>
-    <w:lsdException w:name="Strong" w:semiHidden="0" w:uiPriority="22" w:unhideWhenUsed="0" w:qFormat="1"/>
-    <w:lsdException w:name="Emphasis" w:semiHidden="0" w:uiPriority="20" w:unhideWhenUsed="0" w:qFormat="1"/>
-    <w:lsdException w:name="Table Grid" w:semiHidden="0" w:uiPriority="59" w:unhideWhenUsed="0"/>
-    <w:lsdException w:name="Placeholder Text" w:unhideWhenUsed="0"/>
-    <w:lsdException w:name="No Spacing" w:semiHidden="0" w:uiPriority="1" w:unhideWhenUsed="0" w:qFormat="1"/>
-    <w:lsdException w:name="Light Shading" w:semiHidden="0" w:uiPriority="60" w:unhideWhenUsed="0"/>
-    <w:lsdException w:name="Light List" w:semiHidden="0" w:uiPriority="61" w:unhideWhenUsed="0"/>
-    <w:lsdException w:name="Light Grid" w:semiHidden="0" w:uiPriority="62" w:unhideWhenUsed="0"/>
-    <w:lsdException w:name="Medium Shading 1" w:semiHidden="0" w:uiPriority="63" w:unhideWhenUsed="0"/>
-    <w:lsdException w:name="Medium Shading 2" w:semiHidden="0" w:uiPriority="64" w:unhideWhenUsed="0"/>
-    <w:lsdException w:name="Medium List 1" w:semiHidden="0" w:uiPriority="65" w:unhideWhenUsed="0"/>
-    <w:lsdException w:name="Medium List 2" w:semiHidden="0" w:uiPriority="66" w:unhideWhenUsed="0"/>
-    <w:lsdException w:name="Medium Grid 1" w:semiHidden="0" w:uiPriority="67" w:unhideWhenUsed="0"/>
-    <w:lsdException w:name="Medium Grid 2" w:semiHidden="0" w:uiPriority="68" w:unhideWhenUsed="0"/>
-    <w:lsdException w:name="Medium Grid 3" w:semiHidden="0" w:uiPriority="69" w:unhideWhenUsed="0"/>
-    <w:lsdException w:name="Dark List" w:semiHidden="0" w:uiPriority="70" w:unhideWhenUsed="0"/>
-    <w:lsdException w:name="Colorful Shading" w:semiHidden="0" w:uiPriority="71" w:unhideWhenUsed="0"/>
-    <w:lsdException w:name="Colorful List" w:semiHidden="0" w:uiPriority="72" w:unhideWhenUsed="0"/>
-    <w:lsdException w:name="Colorful Grid" w:semiHidden="0" w:uiPriority="73" w:unhideWhenUsed="0"/>
-    <w:lsdException w:name="Light Shading Accent 1" w:semiHidden="0" w:uiPriority="60" w:unhideWhenUsed="0"/>
-    <w:lsdException w:name="Light List Accent 1" w:semiHidden="0" w:uiPriority="61" w:unhideWhenUsed="0"/>
-    <w:lsdException w:name="Light Grid Accent 1" w:semiHidden="0" w:uiPriority="62" w:unhideWhenUsed="0"/>
-    <w:lsdException w:name="Medium Shading 1 Accent 1" w:semiHidden="0" w:uiPriority="63" w:unhideWhenUsed="0"/>
-    <w:lsdException w:name="Medium Shading 2 Accent 1" w:semiHidden="0" w:uiPriority="64" w:unhideWhenUsed="0"/>
-    <w:lsdException w:name="Medium List 1 Accent 1" w:semiHidden="0" w:uiPriority="65" w:unhideWhenUsed="0"/>
-    <w:lsdException w:name="Revision" w:unhideWhenUsed="0"/>
-    <w:lsdException w:name="List Paragraph" w:semiHidden="0" w:uiPriority="34" w:unhideWhenUsed="0" w:qFormat="1"/>
-    <w:lsdException w:name="Quote" w:semiHidden="0" w:uiPriority="29" w:unhideWhenUsed="0" w:qFormat="1"/>
-    <w:lsdException w:name="Intense Quote" w:semiHidden="0" w:uiPriority="30" w:unhideWhenUsed="0" w:qFormat="1"/>
-    <w:lsdException w:name="Medium List 2 Accent 1" w:semiHidden="0" w:uiPriority="66" w:unhideWhenUsed="0"/>
-    <w:lsdException w:name="Medium Grid 1 Accent 1" w:semiHidden="0" w:uiPriority="67" w:unhideWhenUsed="0"/>
-    <w:lsdException w:name="Medium Grid 2 Accent 1" w:semiHidden="0" w:uiPriority="68" w:unhideWhenUsed="0"/>
-    <w:lsdException w:name="Medium Grid 3 Accent 1" w:semiHidden="0" w:uiPriority="69" w:unhideWhenUsed="0"/>
-    <w:lsdException w:name="Dark List Accent 1" w:semiHidden="0" w:uiPriority="70" w:unhideWhenUsed="0"/>
-    <w:lsdException w:name="Colorful Shading Accent 1" w:semiHidden="0" w:uiPriority="71" w:unhideWhenUsed="0"/>
-    <w:lsdException w:name="Colorful List Accent 1" w:semiHidden="0" w:uiPriority="72" w:unhideWhenUsed="0"/>
-    <w:lsdException w:name="Colorful Grid Accent 1" w:semiHidden="0" w:uiPriority="73" w:unhideWhenUsed="0"/>
-    <w:lsdException w:name="Light Shading Accent 2" w:semiHidden="0" w:uiPriority="60" w:unhideWhenUsed="0"/>
-    <w:lsdException w:name="Light List Accent 2" w:semiHidden="0" w:uiPriority="61" w:unhideWhenUsed="0"/>
-    <w:lsdException w:name="Light Grid Accent 2" w:semiHidden="0" w:uiPriority="62" w:unhideWhenUsed="0"/>
-    <w:lsdException w:name="Medium Shading 1 Accent 2" w:semiHidden="0" w:uiPriority="63" w:unhideWhenUsed="0"/>
-    <w:lsdException w:name="Medium Shading 2 Accent 2" w:semiHidden="0" w:uiPriority="64" w:unhideWhenUsed="0"/>
-    <w:lsdException w:name="Medium List 1 Accent 2" w:semiHidden="0" w:uiPriority="65" w:unhideWhenUsed="0"/>
-    <w:lsdException w:name="Medium List 2 Accent 2" w:semiHidden="0" w:uiPriority="66" w:unhideWhenUsed="0"/>
-    <w:lsdException w:name="Medium Grid 1 Accent 2" w:semiHidden="0" w:uiPriority="67" w:unhideWhenUsed="0"/>
-    <w:lsdException w:name="Medium Grid 2 Accent 2" w:semiHidden="0" w:uiPriority="68" w:unhideWhenUsed="0"/>
-    <w:lsdException w:name="Medium Grid 3 Accent 2" w:semiHidden="0" w:uiPriority="69" w:unhideWhenUsed="0"/>
-    <w:lsdException w:name="Dark List Accent 2" w:semiHidden="0" w:uiPriority="70" w:unhideWhenUsed="0"/>
-    <w:lsdException w:name="Colorful Shading Accent 2" w:semiHidden="0" w:uiPriority="71" w:unhideWhenUsed="0"/>
-    <w:lsdException w:name="Colorful List Accent 2" w:semiHidden="0" w:uiPriority="72" w:unhideWhenUsed="0"/>
-    <w:lsdException w:name="Colorful Grid Accent 2" w:semiHidden="0" w:uiPriority="73" w:unhideWhenUsed="0"/>
-    <w:lsdException w:name="Light Shading Accent 3" w:semiHidden="0" w:uiPriority="60" w:unhideWhenUsed="0"/>
-    <w:lsdException w:name="Light List Accent 3" w:semiHidden="0" w:uiPriority="61" w:unhideWhenUsed="0"/>
-    <w:lsdException w:name="Light Grid Accent 3" w:semiHidden="0" w:uiPriority="62" w:unhideWhenUsed="0"/>
-    <w:lsdException w:name="Medium Shading 1 Accent 3" w:semiHidden="0" w:uiPriority="63" w:unhideWhenUsed="0"/>
-    <w:lsdException w:name="Medium Shading 2 Accent 3" w:semiHidden="0" w:uiPriority="64" w:unhideWhenUsed="0"/>
-    <w:lsdException w:name="Medium List 1 Accent 3" w:semiHidden="0" w:uiPriority="65" w:unhideWhenUsed="0"/>
-    <w:lsdException w:name="Medium List 2 Accent 3" w:semiHidden="0" w:uiPriority="66" w:unhideWhenUsed="0"/>
-    <w:lsdException w:name="Medium Grid 1 Accent 3" w:semiHidden="0" w:uiPriority="67" w:unhideWhenUsed="0"/>
-    <w:lsdException w:name="Medium Grid 2 Accent 3" w:semiHidden="0" w:uiPriority="68" w:unhideWhenUsed="0"/>
-    <w:lsdException w:name="Medium Grid 3 Accent 3" w:semiHidden="0" w:uiPriority="69" w:unhideWhenUsed="0"/>
-    <w:lsdException w:name="Dark List Accent 3" w:semiHidden="0" w:uiPriority="70" w:unhideWhenUsed="0"/>
-    <w:lsdException w:name="Colorful Shading Accent 3" w:semiHidden="0" w:uiPriority="71" w:unhideWhenUsed="0"/>
-    <w:lsdException w:name="Colorful List Accent 3" w:semiHidden="0" w:uiPriority="72" w:unhideWhenUsed="0"/>
-    <w:lsdException w:name="Colorful Grid Accent 3" w:semiHidden="0" w:uiPriority="73" w:unhideWhenUsed="0"/>
-    <w:lsdException w:name="Light Shading Accent 4" w:semiHidden="0" w:uiPriority="60" w:unhideWhenUsed="0"/>
-    <w:lsdException w:name="Light List Accent 4" w:semiHidden="0" w:uiPriority="61" w:unhideWhenUsed="0"/>
-    <w:lsdException w:name="Light Grid Accent 4" w:semiHidden="0" w:uiPriority="62" w:unhideWhenUsed="0"/>
-    <w:lsdException w:name="Medium Shading 1 Accent 4" w:semiHidden="0" w:uiPriority="63" w:unhideWhenUsed="0"/>
-    <w:lsdException w:name="Medium Shading 2 Accent 4" w:semiHidden="0" w:uiPriority="64" w:unhideWhenUsed="0"/>
-    <w:lsdException w:name="Medium List 1 Accent 4" w:semiHidden="0" w:uiPriority="65" w:unhideWhenUsed="0"/>
-    <w:lsdException w:name="Medium List 2 Accent 4" w:semiHidden="0" w:uiPriority="66" w:unhideWhenUsed="0"/>
-    <w:lsdException w:name="Medium Grid 1 Accent 4" w:semiHidden="0" w:uiPriority="67" w:unhideWhenUsed="0"/>
-    <w:lsdException w:name="Medium Grid 2 Accent 4" w:semiHidden="0" w:uiPriority="68" w:unhideWhenUsed="0"/>
-    <w:lsdException w:name="Medium Grid 3 Accent 4" w:semiHidden="0" w:uiPriority="69" w:unhideWhenUsed="0"/>
-    <w:lsdException w:name="Dark List Accent 4" w:semiHidden="0" w:uiPriority="70" w:unhideWhenUsed="0"/>
-    <w:lsdException w:name="Colorful Shading Accent 4" w:semiHidden="0" w:uiPriority="71" w:unhideWhenUsed="0"/>
-    <w:lsdException w:name="Colorful List Accent 4" w:semiHidden="0" w:uiPriority="72" w:unhideWhenUsed="0"/>
-    <w:lsdException w:name="Colorful Grid Accent 4" w:semiHidden="0" w:uiPriority="73" w:unhideWhenUsed="0"/>
-    <w:lsdException w:name="Light Shading Accent 5" w:semiHidden="0" w:uiPriority="60" w:unhideWhenUsed="0"/>
-    <w:lsdException w:name="Light List Accent 5" w:semiHidden="0" w:uiPriority="61" w:unhideWhenUsed="0"/>
-    <w:lsdException w:name="Light Grid Accent 5" w:semiHidden="0" w:uiPriority="62" w:unhideWhenUsed="0"/>
-    <w:lsdException w:name="Medium Shading 1 Accent 5" w:semiHidden="0" w:uiPriority="63" w:unhideWhenUsed="0"/>
-    <w:lsdException w:name="Medium Shading 2 Accent 5" w:semiHidden="0" w:uiPriority="64" w:unhideWhenUsed="0"/>
-    <w:lsdException w:name="Medium List 1 Accent 5" w:semiHidden="0" w:uiPriority="65" w:unhideWhenUsed="0"/>
-    <w:lsdException w:name="Medium List 2 Accent 5" w:semiHidden="0" w:uiPriority="66" w:unhideWhenUsed="0"/>
-    <w:lsdException w:name="Medium Grid 1 Accent 5" w:semiHidden="0" w:uiPriority="67" w:unhideWhenUsed="0"/>
-    <w:lsdException w:name="Medium Grid 2 Accent 5" w:semiHidden="0" w:uiPriority="68" w:unhideWhenUsed="0"/>
-    <w:lsdException w:name="Medium Grid 3 Accent 5" w:semiHidden="0" w:uiPriority="69" w:unhideWhenUsed="0"/>
-    <w:lsdException w:name="Dark List Accent 5" w:semiHidden="0" w:uiPriority="70" w:unhideWhenUsed="0"/>
-    <w:lsdException w:name="Colorful Shading Accent 5" w:semiHidden="0" w:uiPriority="71" w:unhideWhenUsed="0"/>
-    <w:lsdException w:name="Colorful List Accent 5" w:semiHidden="0" w:uiPriority="72" w:unhideWhenUsed="0"/>
-    <w:lsdException w:name="Colorful Grid Accent 5" w:semiHidden="0" w:uiPriority="73" w:unhideWhenUsed="0"/>
-    <w:lsdException w:name="Light Shading Accent 6" w:semiHidden="0" w:uiPriority="60" w:unhideWhenUsed="0"/>
-    <w:lsdException w:name="Light List Accent 6" w:semiHidden="0" w:uiPriority="61" w:unhideWhenUsed="0"/>
-    <w:lsdException w:name="Light Grid Accent 6" w:semiHidden="0" w:uiPriority="62" w:unhideWhenUsed="0"/>
-    <w:lsdException w:name="Medium Shading 1 Accent 6" w:semiHidden="0" w:uiPriority="63" w:unhideWhenUsed="0"/>
-    <w:lsdException w:name="Medium Shading 2 Accent 6" w:semiHidden="0" w:uiPriority="64" w:unhideWhenUsed="0"/>
-    <w:lsdException w:name="Medium List 1 Accent 6" w:semiHidden="0" w:uiPriority="65" w:unhideWhenUsed="0"/>
-    <w:lsdException w:name="Medium List 2 Accent 6" w:semiHidden="0" w:uiPriority="66" w:unhideWhenUsed="0"/>
-    <w:lsdException w:name="Medium Grid 1 Accent 6" w:semiHidden="0" w:uiPriority="67" w:unhideWhenUsed="0"/>
-    <w:lsdException w:name="Medium Grid 2 Accent 6" w:semiHidden="0" w:uiPriority="68" w:unhideWhenUsed="0"/>
-    <w:lsdException w:name="Medium Grid 3 Accent 6" w:semiHidden="0" w:uiPriority="69" w:unhideWhenUsed="0"/>
-    <w:lsdException w:name="Dark List Accent 6" w:semiHidden="0" w:uiPriority="70" w:unhideWhenUsed="0"/>
-    <w:lsdException w:name="Colorful Shading Accent 6" w:semiHidden="0" w:uiPriority="71" w:unhideWhenUsed="0"/>
-    <w:lsdException w:name="Colorful List Accent 6" w:semiHidden="0" w:uiPriority="72" w:unhideWhenUsed="0"/>
-    <w:lsdException w:name="Colorful Grid Accent 6" w:semiHidden="0" w:uiPriority="73" w:unhideWhenUsed="0"/>
-    <w:lsdException w:name="Subtle Emphasis" w:semiHidden="0" w:uiPriority="19" w:unhideWhenUsed="0" w:qFormat="1"/>
-    <w:lsdException w:name="Intense Emphasis" w:semiHidden="0" w:uiPriority="21" w:unhideWhenUsed="0" w:qFormat="1"/>
-    <w:lsdException w:name="Subtle Reference" w:semiHidden="0" w:uiPriority="31" w:unhideWhenUsed="0" w:qFormat="1"/>
-    <w:lsdException w:name="Intense Reference" w:semiHidden="0" w:uiPriority="32" w:unhideWhenUsed="0" w:qFormat="1"/>
-    <w:lsdException w:name="Book Title" w:semiHidden="0" w:uiPriority="33" w:unhideWhenUsed="0" w:qFormat="1"/>
-    <w:lsdException w:name="Bibliography" w:uiPriority="37"/>
-    <w:lsdException w:name="TOC Heading" w:uiPriority="39" w:qFormat="1"/>
-  </w:latentStyles>
-  <w:style w:type="paragraph" w:default="1" w:styleId="Normal">
-    <w:name w:val="Normal"/>
-    <w:qFormat/>
-  </w:style>
-  <w:style w:type="character" w:default="1" w:styleId="Policepardfaut">
-    <w:name w:val="Default Paragraph Font"/>
-    <w:uiPriority w:val="1"/>
-    <w:semiHidden/>
-    <w:unhideWhenUsed/>
-  </w:style>
-  <w:style w:type="table" w:default="1" w:styleId="TableauNormal">
-    <w:name w:val="Normal Table"/>
-    <w:uiPriority w:val="99"/>
-    <w:semiHidden/>
-    <w:unhideWhenUsed/>
-    <w:tblPr>
-      <w:tblInd w:w="0" w:type="dxa"/>
-      <w:tblCellMar>
-        <w:top w:w="0" w:type="dxa"/>
-        <w:left w:w="108" w:type="dxa"/>
-        <w:bottom w:w="0" w:type="dxa"/>
-        <w:right w:w="108" w:type="dxa"/>
-      </w:tblCellMar>
-    </w:tblPr>
-  </w:style>
-  <w:style w:type="numbering" w:default="1" w:styleId="Aucuneliste">
-    <w:name w:val="No List"/>
-    <w:uiPriority w:val="99"/>
-    <w:semiHidden/>
-    <w:unhideWhenUsed/>
-  </w:style>
-  <w:style w:type="paragraph" w:customStyle="1" w:styleId="125428DFD0EC4E81816BB1F9B0C38592">
-    <w:name w:val="125428DFD0EC4E81816BB1F9B0C38592"/>
-    <w:rsid w:val="009766C2"/>
-  </w:style>
-  <w:style w:type="paragraph" w:customStyle="1" w:styleId="7445896A26DA4E38A6FEB5EEBAC73D87">
-    <w:name w:val="7445896A26DA4E38A6FEB5EEBAC73D87"/>
-    <w:rsid w:val="009766C2"/>
-  </w:style>
-  <w:style w:type="paragraph" w:customStyle="1" w:styleId="3FDB5A59917D4C8F8BEDE90E3EED7338">
-    <w:name w:val="3FDB5A59917D4C8F8BEDE90E3EED7338"/>
-    <w:rsid w:val="009766C2"/>
-  </w:style>
-  <w:style w:type="paragraph" w:customStyle="1" w:styleId="FB648829B4BE466B97A64D00F4FB63D2">
-    <w:name w:val="FB648829B4BE466B97A64D00F4FB63D2"/>
-    <w:rsid w:val="009766C2"/>
-  </w:style>
-  <w:style w:type="paragraph" w:customStyle="1" w:styleId="A55DCED9788542B89BE76FE9C5B0EAF9">
-    <w:name w:val="A55DCED9788542B89BE76FE9C5B0EAF9"/>
-    <w:rsid w:val="009766C2"/>
-  </w:style>
-  <w:style w:type="paragraph" w:customStyle="1" w:styleId="C480733AA1B14E3A9803700DC2540349">
-    <w:name w:val="C480733AA1B14E3A9803700DC2540349"/>
-    <w:rsid w:val="009766C2"/>
-  </w:style>
-  <w:style w:type="paragraph" w:customStyle="1" w:styleId="CB7D19BB1BAB417DB63A3126797A4041">
-    <w:name w:val="CB7D19BB1BAB417DB63A3126797A4041"/>
-    <w:rsid w:val="009766C2"/>
-  </w:style>
-  <w:style w:type="paragraph" w:customStyle="1" w:styleId="A13B40EB53A142BC9DC11B090B4F6B8F">
-    <w:name w:val="A13B40EB53A142BC9DC11B090B4F6B8F"/>
-    <w:rsid w:val="009766C2"/>
-  </w:style>
-  <w:style w:type="paragraph" w:customStyle="1" w:styleId="EA7267B8031F474D94F4403792DC4B9D">
-    <w:name w:val="EA7267B8031F474D94F4403792DC4B9D"/>
-    <w:rsid w:val="009766C2"/>
-  </w:style>
-  <w:style w:type="paragraph" w:customStyle="1" w:styleId="E36C838BBA2B40D0B677BDDDC7D89BC4">
-    <w:name w:val="E36C838BBA2B40D0B677BDDDC7D89BC4"/>
-    <w:rsid w:val="009766C2"/>
-  </w:style>
-  <w:style w:type="paragraph" w:customStyle="1" w:styleId="8C0790D01F864E1983116C299473DF5F">
-    <w:name w:val="8C0790D01F864E1983116C299473DF5F"/>
-    <w:rsid w:val="009766C2"/>
-  </w:style>
-  <w:style w:type="character" w:styleId="Textedelespacerserv">
-    <w:name w:val="Placeholder Text"/>
-    <w:basedOn w:val="Policepardfaut"/>
-    <w:uiPriority w:val="99"/>
-    <w:semiHidden/>
-    <w:rsid w:val="00E2011D"/>
-    <w:rPr>
-      <w:color w:val="808080"/>
-    </w:rPr>
-  </w:style>
-  <w:style w:type="paragraph" w:customStyle="1" w:styleId="B7DC28E48C3C4A0B838474C1CB64FFD6">
-    <w:name w:val="B7DC28E48C3C4A0B838474C1CB64FFD6"/>
-    <w:rsid w:val="009766C2"/>
-  </w:style>
-  <w:style w:type="paragraph" w:customStyle="1" w:styleId="CE93ECB419244EC4A0FB1A183531C983">
-    <w:name w:val="CE93ECB419244EC4A0FB1A183531C983"/>
-    <w:rsid w:val="009766C2"/>
-  </w:style>
-  <w:style w:type="paragraph" w:customStyle="1" w:styleId="60226BF2A7634DB7B18D35FF99FEB01E">
-    <w:name w:val="60226BF2A7634DB7B18D35FF99FEB01E"/>
-    <w:rsid w:val="009766C2"/>
-  </w:style>
-  <w:style w:type="paragraph" w:customStyle="1" w:styleId="ECB03E8D88E74DCC9FF3C6BEAA33C716">
-    <w:name w:val="ECB03E8D88E74DCC9FF3C6BEAA33C716"/>
-    <w:rsid w:val="009766C2"/>
-  </w:style>
-  <w:style w:type="paragraph" w:customStyle="1" w:styleId="17F16C83098E45CE80C473028A38863E">
-    <w:name w:val="17F16C83098E45CE80C473028A38863E"/>
-    <w:rsid w:val="009766C2"/>
-  </w:style>
-  <w:style w:type="paragraph" w:customStyle="1" w:styleId="38B1928647D1442E86ECFAEA10BC4B5D">
-    <w:name w:val="38B1928647D1442E86ECFAEA10BC4B5D"/>
-    <w:rsid w:val="009766C2"/>
-  </w:style>
-  <w:style w:type="paragraph" w:customStyle="1" w:styleId="96994EB95C7C483C85843012DB22277C">
-    <w:name w:val="96994EB95C7C483C85843012DB22277C"/>
-    <w:rsid w:val="009766C2"/>
-  </w:style>
-  <w:style w:type="paragraph" w:customStyle="1" w:styleId="362F5179BDBB4F9E922992AB318519D5">
-    <w:name w:val="362F5179BDBB4F9E922992AB318519D5"/>
-    <w:rsid w:val="009766C2"/>
-  </w:style>
-  <w:style w:type="paragraph" w:customStyle="1" w:styleId="E370E8544D004772AFD968AB0605A5B6">
-    <w:name w:val="E370E8544D004772AFD968AB0605A5B6"/>
-    <w:rsid w:val="009766C2"/>
-  </w:style>
-  <w:style w:type="paragraph" w:customStyle="1" w:styleId="8C9D472FB276440191E70E73C92A302D">
-    <w:name w:val="8C9D472FB276440191E70E73C92A302D"/>
-    <w:rsid w:val="009766C2"/>
-  </w:style>
-  <w:style w:type="paragraph" w:customStyle="1" w:styleId="27A820EDB4A844EC9AAB31CA59D9F94B">
-    <w:name w:val="27A820EDB4A844EC9AAB31CA59D9F94B"/>
-    <w:rsid w:val="00E2011D"/>
-    <w:pPr>
-      <w:spacing w:after="160" w:line="259" w:lineRule="auto"/>
-    </w:pPr>
-    <w:rPr>
-      <w:lang w:val="en-GB" w:eastAsia="en-GB"/>
-    </w:rPr>
-  </w:style>
-</w:styles>
-</file>
-
-<file path=word/glossary/stylesWithEffects.xml><?xml version="1.0" encoding="utf-8"?>
-<w:styles xmlns:wpc="http://schemas.microsoft.com/office/word/2010/wordprocessingCanvas" xmlns:mc="http://schemas.openxmlformats.org/markup-compatibility/2006" xmlns:o="urn:schemas-microsoft-com:office:office" xmlns:r="http://schemas.openxmlformats.org/officeDocument/2006/relationships" xmlns:m="http://schemas.openxmlformats.org/officeDocument/2006/math" xmlns:v="urn:schemas-microsoft-com:vml" xmlns:wp14="http://schemas.microsoft.com/office/word/2010/wordprocessingDrawing" xmlns:wp="http://schemas.openxmlformats.org/drawingml/2006/wordprocessingDrawing" xmlns:w10="urn:schemas-microsoft-com:office:word" xmlns:w="http://schemas.openxmlformats.org/wordprocessingml/2006/main" xmlns:w14="http://schemas.microsoft.com/office/word/2010/wordml" xmlns:wpg="http://schemas.microsoft.com/office/word/2010/wordprocessingGroup" xmlns:wpi="http://schemas.microsoft.com/office/word/2010/wordprocessingInk" xmlns:wne="http://schemas.microsoft.com/office/word/2006/wordml" xmlns:wps="http://schemas.microsoft.com/office/word/2010/wordprocessingShape" mc:Ignorable="w14 wp14">
-  <w:docDefaults>
-    <w:rPrDefault>
-      <w:rPr>
-        <w:rFonts w:asciiTheme="minorHAnsi" w:eastAsiaTheme="minorEastAsia" w:hAnsiTheme="minorHAnsi" w:cstheme="minorBidi"/>
-        <w:sz w:val="22"/>
-        <w:szCs w:val="22"/>
-        <w:lang w:val="fr-FR" w:eastAsia="fr-FR" w:bidi="ar-SA"/>
-      </w:rPr>
-    </w:rPrDefault>
-    <w:pPrDefault>
-      <w:pPr>
-        <w:spacing w:after="200" w:line="276" w:lineRule="auto"/>
-      </w:pPr>
-    </w:pPrDefault>
-  </w:docDefaults>
-  <w:latentStyles w:defLockedState="0" w:defUIPriority="99" w:defSemiHidden="1" w:defUnhideWhenUsed="1" w:defQFormat="0" w:count="267">
-    <w:lsdException w:name="Normal" w:semiHidden="0" w:uiPriority="0" w:unhideWhenUsed="0" w:qFormat="1"/>
-    <w:lsdException w:name="heading 1" w:semiHidden="0" w:uiPriority="9" w:unhideWhenUsed="0" w:qFormat="1"/>
-    <w:lsdException w:name="heading 2" w:uiPriority="9" w:qFormat="1"/>
-    <w:lsdException w:name="heading 3" w:uiPriority="9" w:qFormat="1"/>
-    <w:lsdException w:name="heading 4" w:uiPriority="9" w:qFormat="1"/>
-    <w:lsdException w:name="heading 5" w:uiPriority="9" w:qFormat="1"/>
-    <w:lsdException w:name="heading 6" w:uiPriority="9" w:qFormat="1"/>
-    <w:lsdException w:name="heading 7" w:uiPriority="9" w:qFormat="1"/>
-    <w:lsdException w:name="heading 8" w:uiPriority="9" w:qFormat="1"/>
-    <w:lsdException w:name="heading 9" w:uiPriority="9" w:qFormat="1"/>
-    <w:lsdException w:name="toc 1" w:uiPriority="39"/>
-    <w:lsdException w:name="toc 2" w:uiPriority="39"/>
-    <w:lsdException w:name="toc 3" w:uiPriority="39"/>
-    <w:lsdException w:name="toc 4" w:uiPriority="39"/>
-    <w:lsdException w:name="toc 5" w:uiPriority="39"/>
-    <w:lsdException w:name="toc 6" w:uiPriority="39"/>
-    <w:lsdException w:name="toc 7" w:uiPriority="39"/>
-    <w:lsdException w:name="toc 8" w:uiPriority="39"/>
-    <w:lsdException w:name="toc 9" w:uiPriority="39"/>
-    <w:lsdException w:name="caption" w:uiPriority="35" w:qFormat="1"/>
-    <w:lsdException w:name="Title" w:semiHidden="0" w:uiPriority="10" w:unhideWhenUsed="0" w:qFormat="1"/>
-    <w:lsdException w:name="Default Paragraph Font" w:uiPriority="1"/>
-    <w:lsdException w:name="Subtitle" w:semiHidden="0" w:uiPriority="11" w:unhideWhenUsed="0" w:qFormat="1"/>
-    <w:lsdException w:name="Strong" w:semiHidden="0" w:uiPriority="22" w:unhideWhenUsed="0" w:qFormat="1"/>
-    <w:lsdException w:name="Emphasis" w:semiHidden="0" w:uiPriority="20" w:unhideWhenUsed="0" w:qFormat="1"/>
-    <w:lsdException w:name="Table Grid" w:semiHidden="0" w:uiPriority="59" w:unhideWhenUsed="0"/>
-    <w:lsdException w:name="Placeholder Text" w:unhideWhenUsed="0"/>
-    <w:lsdException w:name="No Spacing" w:semiHidden="0" w:uiPriority="1" w:unhideWhenUsed="0" w:qFormat="1"/>
-    <w:lsdException w:name="Light Shading" w:semiHidden="0" w:uiPriority="60" w:unhideWhenUsed="0"/>
-    <w:lsdException w:name="Light List" w:semiHidden="0" w:uiPriority="61" w:unhideWhenUsed="0"/>
-    <w:lsdException w:name="Light Grid" w:semiHidden="0" w:uiPriority="62" w:unhideWhenUsed="0"/>
-    <w:lsdException w:name="Medium Shading 1" w:semiHidden="0" w:uiPriority="63" w:unhideWhenUsed="0"/>
-    <w:lsdException w:name="Medium Shading 2" w:semiHidden="0" w:uiPriority="64" w:unhideWhenUsed="0"/>
-    <w:lsdException w:name="Medium List 1" w:semiHidden="0" w:uiPriority="65" w:unhideWhenUsed="0"/>
-    <w:lsdException w:name="Medium List 2" w:semiHidden="0" w:uiPriority="66" w:unhideWhenUsed="0"/>
-    <w:lsdException w:name="Medium Grid 1" w:semiHidden="0" w:uiPriority="67" w:unhideWhenUsed="0"/>
-    <w:lsdException w:name="Medium Grid 2" w:semiHidden="0" w:uiPriority="68" w:unhideWhenUsed="0"/>
-    <w:lsdException w:name="Medium Grid 3" w:semiHidden="0" w:uiPriority="69" w:unhideWhenUsed="0"/>
-    <w:lsdException w:name="Dark List" w:semiHidden="0" w:uiPriority="70" w:unhideWhenUsed="0"/>
-    <w:lsdException w:name="Colorful Shading" w:semiHidden="0" w:uiPriority="71" w:unhideWhenUsed="0"/>
-    <w:lsdException w:name="Colorful List" w:semiHidden="0" w:uiPriority="72" w:unhideWhenUsed="0"/>
-    <w:lsdException w:name="Colorful Grid" w:semiHidden="0" w:uiPriority="73" w:unhideWhenUsed="0"/>
-    <w:lsdException w:name="Light Shading Accent 1" w:semiHidden="0" w:uiPriority="60" w:unhideWhenUsed="0"/>
-    <w:lsdException w:name="Light List Accent 1" w:semiHidden="0" w:uiPriority="61" w:unhideWhenUsed="0"/>
-    <w:lsdException w:name="Light Grid Accent 1" w:semiHidden="0" w:uiPriority="62" w:unhideWhenUsed="0"/>
-    <w:lsdException w:name="Medium Shading 1 Accent 1" w:semiHidden="0" w:uiPriority="63" w:unhideWhenUsed="0"/>
-    <w:lsdException w:name="Medium Shading 2 Accent 1" w:semiHidden="0" w:uiPriority="64" w:unhideWhenUsed="0"/>
-    <w:lsdException w:name="Medium List 1 Accent 1" w:semiHidden="0" w:uiPriority="65" w:unhideWhenUsed="0"/>
-    <w:lsdException w:name="Revision" w:unhideWhenUsed="0"/>
-    <w:lsdException w:name="List Paragraph" w:semiHidden="0" w:uiPriority="34" w:unhideWhenUsed="0" w:qFormat="1"/>
-    <w:lsdException w:name="Quote" w:semiHidden="0" w:uiPriority="29" w:unhideWhenUsed="0" w:qFormat="1"/>
-    <w:lsdException w:name="Intense Quote" w:semiHidden="0" w:uiPriority="30" w:unhideWhenUsed="0" w:qFormat="1"/>
-    <w:lsdException w:name="Medium List 2 Accent 1" w:semiHidden="0" w:uiPriority="66" w:unhideWhenUsed="0"/>
-    <w:lsdException w:name="Medium Grid 1 Accent 1" w:semiHidden="0" w:uiPriority="67" w:unhideWhenUsed="0"/>
-    <w:lsdException w:name="Medium Grid 2 Accent 1" w:semiHidden="0" w:uiPriority="68" w:unhideWhenUsed="0"/>
-    <w:lsdException w:name="Medium Grid 3 Accent 1" w:semiHidden="0" w:uiPriority="69" w:unhideWhenUsed="0"/>
-    <w:lsdException w:name="Dark List Accent 1" w:semiHidden="0" w:uiPriority="70" w:unhideWhenUsed="0"/>
-    <w:lsdException w:name="Colorful Shading Accent 1" w:semiHidden="0" w:uiPriority="71" w:unhideWhenUsed="0"/>
-    <w:lsdException w:name="Colorful List Accent 1" w:semiHidden="0" w:uiPriority="72" w:unhideWhenUsed="0"/>
-    <w:lsdException w:name="Colorful Grid Accent 1" w:semiHidden="0" w:uiPriority="73" w:unhideWhenUsed="0"/>
-    <w:lsdException w:name="Light Shading Accent 2" w:semiHidden="0" w:uiPriority="60" w:unhideWhenUsed="0"/>
-    <w:lsdException w:name="Light List Accent 2" w:semiHidden="0" w:uiPriority="61" w:unhideWhenUsed="0"/>
-    <w:lsdException w:name="Light Grid Accent 2" w:semiHidden="0" w:uiPriority="62" w:unhideWhenUsed="0"/>
-    <w:lsdException w:name="Medium Shading 1 Accent 2" w:semiHidden="0" w:uiPriority="63" w:unhideWhenUsed="0"/>
-    <w:lsdException w:name="Medium Shading 2 Accent 2" w:semiHidden="0" w:uiPriority="64" w:unhideWhenUsed="0"/>
-    <w:lsdException w:name="Medium List 1 Accent 2" w:semiHidden="0" w:uiPriority="65" w:unhideWhenUsed="0"/>
-    <w:lsdException w:name="Medium List 2 Accent 2" w:semiHidden="0" w:uiPriority="66" w:unhideWhenUsed="0"/>
-    <w:lsdException w:name="Medium Grid 1 Accent 2" w:semiHidden="0" w:uiPriority="67" w:unhideWhenUsed="0"/>
-    <w:lsdException w:name="Medium Grid 2 Accent 2" w:semiHidden="0" w:uiPriority="68" w:unhideWhenUsed="0"/>
-    <w:lsdException w:name="Medium Grid 3 Accent 2" w:semiHidden="0" w:uiPriority="69" w:unhideWhenUsed="0"/>
-    <w:lsdException w:name="Dark List Accent 2" w:semiHidden="0" w:uiPriority="70" w:unhideWhenUsed="0"/>
-    <w:lsdException w:name="Colorful Shading Accent 2" w:semiHidden="0" w:uiPriority="71" w:unhideWhenUsed="0"/>
-    <w:lsdException w:name="Colorful List Accent 2" w:semiHidden="0" w:uiPriority="72" w:unhideWhenUsed="0"/>
-    <w:lsdException w:name="Colorful Grid Accent 2" w:semiHidden="0" w:uiPriority="73" w:unhideWhenUsed="0"/>
-    <w:lsdException w:name="Light Shading Accent 3" w:semiHidden="0" w:uiPriority="60" w:unhideWhenUsed="0"/>
-    <w:lsdException w:name="Light List Accent 3" w:semiHidden="0" w:uiPriority="61" w:unhideWhenUsed="0"/>
-    <w:lsdException w:name="Light Grid Accent 3" w:semiHidden="0" w:uiPriority="62" w:unhideWhenUsed="0"/>
-    <w:lsdException w:name="Medium Shading 1 Accent 3" w:semiHidden="0" w:uiPriority="63" w:unhideWhenUsed="0"/>
-    <w:lsdException w:name="Medium Shading 2 Accent 3" w:semiHidden="0" w:uiPriority="64" w:unhideWhenUsed="0"/>
-    <w:lsdException w:name="Medium List 1 Accent 3" w:semiHidden="0" w:uiPriority="65" w:unhideWhenUsed="0"/>
-    <w:lsdException w:name="Medium List 2 Accent 3" w:semiHidden="0" w:uiPriority="66" w:unhideWhenUsed="0"/>
-    <w:lsdException w:name="Medium Grid 1 Accent 3" w:semiHidden="0" w:uiPriority="67" w:unhideWhenUsed="0"/>
-    <w:lsdException w:name="Medium Grid 2 Accent 3" w:semiHidden="0" w:uiPriority="68" w:unhideWhenUsed="0"/>
-    <w:lsdException w:name="Medium Grid 3 Accent 3" w:semiHidden="0" w:uiPriority="69" w:unhideWhenUsed="0"/>
-    <w:lsdException w:name="Dark List Accent 3" w:semiHidden="0" w:uiPriority="70" w:unhideWhenUsed="0"/>
-    <w:lsdException w:name="Colorful Shading Accent 3" w:semiHidden="0" w:uiPriority="71" w:unhideWhenUsed="0"/>
-    <w:lsdException w:name="Colorful List Accent 3" w:semiHidden="0" w:uiPriority="72" w:unhideWhenUsed="0"/>
-    <w:lsdException w:name="Colorful Grid Accent 3" w:semiHidden="0" w:uiPriority="73" w:unhideWhenUsed="0"/>
-    <w:lsdException w:name="Light Shading Accent 4" w:semiHidden="0" w:uiPriority="60" w:unhideWhenUsed="0"/>
-    <w:lsdException w:name="Light List Accent 4" w:semiHidden="0" w:uiPriority="61" w:unhideWhenUsed="0"/>
-    <w:lsdException w:name="Light Grid Accent 4" w:semiHidden="0" w:uiPriority="62" w:unhideWhenUsed="0"/>
-    <w:lsdException w:name="Medium Shading 1 Accent 4" w:semiHidden="0" w:uiPriority="63" w:unhideWhenUsed="0"/>
-    <w:lsdException w:name="Medium Shading 2 Accent 4" w:semiHidden="0" w:uiPriority="64" w:unhideWhenUsed="0"/>
-    <w:lsdException w:name="Medium List 1 Accent 4" w:semiHidden="0" w:uiPriority="65" w:unhideWhenUsed="0"/>
-    <w:lsdException w:name="Medium List 2 Accent 4" w:semiHidden="0" w:uiPriority="66" w:unhideWhenUsed="0"/>
-    <w:lsdException w:name="Medium Grid 1 Accent 4" w:semiHidden="0" w:uiPriority="67" w:unhideWhenUsed="0"/>
-    <w:lsdException w:name="Medium Grid 2 Accent 4" w:semiHidden="0" w:uiPriority="68" w:unhideWhenUsed="0"/>
-    <w:lsdException w:name="Medium Grid 3 Accent 4" w:semiHidden="0" w:uiPriority="69" w:unhideWhenUsed="0"/>
-    <w:lsdException w:name="Dark List Accent 4" w:semiHidden="0" w:uiPriority="70" w:unhideWhenUsed="0"/>
-    <w:lsdException w:name="Colorful Shading Accent 4" w:semiHidden="0" w:uiPriority="71" w:unhideWhenUsed="0"/>
-    <w:lsdException w:name="Colorful List Accent 4" w:semiHidden="0" w:uiPriority="72" w:unhideWhenUsed="0"/>
-    <w:lsdException w:name="Colorful Grid Accent 4" w:semiHidden="0" w:uiPriority="73" w:unhideWhenUsed="0"/>
-    <w:lsdException w:name="Light Shading Accent 5" w:semiHidden="0" w:uiPriority="60" w:unhideWhenUsed="0"/>
-    <w:lsdException w:name="Light List Accent 5" w:semiHidden="0" w:uiPriority="61" w:unhideWhenUsed="0"/>
-    <w:lsdException w:name="Light Grid Accent 5" w:semiHidden="0" w:uiPriority="62" w:unhideWhenUsed="0"/>
-    <w:lsdException w:name="Medium Shading 1 Accent 5" w:semiHidden="0" w:uiPriority="63" w:unhideWhenUsed="0"/>
-    <w:lsdException w:name="Medium Shading 2 Accent 5" w:semiHidden="0" w:uiPriority="64" w:unhideWhenUsed="0"/>
-    <w:lsdException w:name="Medium List 1 Accent 5" w:semiHidden="0" w:uiPriority="65" w:unhideWhenUsed="0"/>
-    <w:lsdException w:name="Medium List 2 Accent 5" w:semiHidden="0" w:uiPriority="66" w:unhideWhenUsed="0"/>
-    <w:lsdException w:name="Medium Grid 1 Accent 5" w:semiHidden="0" w:uiPriority="67" w:unhideWhenUsed="0"/>
-    <w:lsdException w:name="Medium Grid 2 Accent 5" w:semiHidden="0" w:uiPriority="68" w:unhideWhenUsed="0"/>
-    <w:lsdException w:name="Medium Grid 3 Accent 5" w:semiHidden="0" w:uiPriority="69" w:unhideWhenUsed="0"/>
-    <w:lsdException w:name="Dark List Accent 5" w:semiHidden="0" w:uiPriority="70" w:unhideWhenUsed="0"/>
-    <w:lsdException w:name="Colorful Shading Accent 5" w:semiHidden="0" w:uiPriority="71" w:unhideWhenUsed="0"/>
-    <w:lsdException w:name="Colorful List Accent 5" w:semiHidden="0" w:uiPriority="72" w:unhideWhenUsed="0"/>
-    <w:lsdException w:name="Colorful Grid Accent 5" w:semiHidden="0" w:uiPriority="73" w:unhideWhenUsed="0"/>
-    <w:lsdException w:name="Light Shading Accent 6" w:semiHidden="0" w:uiPriority="60" w:unhideWhenUsed="0"/>
-    <w:lsdException w:name="Light List Accent 6" w:semiHidden="0" w:uiPriority="61" w:unhideWhenUsed="0"/>
-    <w:lsdException w:name="Light Grid Accent 6" w:semiHidden="0" w:uiPriority="62" w:unhideWhenUsed="0"/>
-    <w:lsdException w:name="Medium Shading 1 Accent 6" w:semiHidden="0" w:uiPriority="63" w:unhideWhenUsed="0"/>
-    <w:lsdException w:name="Medium Shading 2 Accent 6" w:semiHidden="0" w:uiPriority="64" w:unhideWhenUsed="0"/>
-    <w:lsdException w:name="Medium List 1 Accent 6" w:semiHidden="0" w:uiPriority="65" w:unhideWhenUsed="0"/>
-    <w:lsdException w:name="Medium List 2 Accent 6" w:semiHidden="0" w:uiPriority="66" w:unhideWhenUsed="0"/>
-    <w:lsdException w:name="Medium Grid 1 Accent 6" w:semiHidden="0" w:uiPriority="67" w:unhideWhenUsed="0"/>
-    <w:lsdException w:name="Medium Grid 2 Accent 6" w:semiHidden="0" w:uiPriority="68" w:unhideWhenUsed="0"/>
-    <w:lsdException w:name="Medium Grid 3 Accent 6" w:semiHidden="0" w:uiPriority="69" w:unhideWhenUsed="0"/>
-    <w:lsdException w:name="Dark List Accent 6" w:semiHidden="0" w:uiPriority="70" w:unhideWhenUsed="0"/>
-    <w:lsdException w:name="Colorful Shading Accent 6" w:semiHidden="0" w:uiPriority="71" w:unhideWhenUsed="0"/>
-    <w:lsdException w:name="Colorful List Accent 6" w:semiHidden="0" w:uiPriority="72" w:unhideWhenUsed="0"/>
-    <w:lsdException w:name="Colorful Grid Accent 6" w:semiHidden="0" w:uiPriority="73" w:unhideWhenUsed="0"/>
-    <w:lsdException w:name="Subtle Emphasis" w:semiHidden="0" w:uiPriority="19" w:unhideWhenUsed="0" w:qFormat="1"/>
-    <w:lsdException w:name="Intense Emphasis" w:semiHidden="0" w:uiPriority="21" w:unhideWhenUsed="0" w:qFormat="1"/>
-    <w:lsdException w:name="Subtle Reference" w:semiHidden="0" w:uiPriority="31" w:unhideWhenUsed="0" w:qFormat="1"/>
-    <w:lsdException w:name="Intense Reference" w:semiHidden="0" w:uiPriority="32" w:unhideWhenUsed="0" w:qFormat="1"/>
-    <w:lsdException w:name="Book Title" w:semiHidden="0" w:uiPriority="33" w:unhideWhenUsed="0" w:qFormat="1"/>
-    <w:lsdException w:name="Bibliography" w:uiPriority="37"/>
-    <w:lsdException w:name="TOC Heading" w:uiPriority="39" w:qFormat="1"/>
-  </w:latentStyles>
-  <w:style w:type="paragraph" w:default="1" w:styleId="Normal">
-    <w:name w:val="Normal"/>
-    <w:qFormat/>
-  </w:style>
-  <w:style w:type="character" w:default="1" w:styleId="Policepardfaut">
-    <w:name w:val="Default Paragraph Font"/>
-    <w:uiPriority w:val="1"/>
-    <w:semiHidden/>
-    <w:unhideWhenUsed/>
-  </w:style>
-  <w:style w:type="table" w:default="1" w:styleId="TableauNormal">
-    <w:name w:val="Normal Table"/>
-    <w:uiPriority w:val="99"/>
-    <w:semiHidden/>
-    <w:unhideWhenUsed/>
-    <w:tblPr>
-      <w:tblInd w:w="0" w:type="dxa"/>
-      <w:tblCellMar>
-        <w:top w:w="0" w:type="dxa"/>
-        <w:left w:w="108" w:type="dxa"/>
-        <w:bottom w:w="0" w:type="dxa"/>
-        <w:right w:w="108" w:type="dxa"/>
-      </w:tblCellMar>
-    </w:tblPr>
-  </w:style>
-  <w:style w:type="numbering" w:default="1" w:styleId="Aucuneliste">
-    <w:name w:val="No List"/>
-    <w:uiPriority w:val="99"/>
-    <w:semiHidden/>
-    <w:unhideWhenUsed/>
-  </w:style>
-  <w:style w:type="paragraph" w:customStyle="1" w:styleId="125428DFD0EC4E81816BB1F9B0C38592">
-    <w:name w:val="125428DFD0EC4E81816BB1F9B0C38592"/>
-    <w:rsid w:val="009766C2"/>
-  </w:style>
-  <w:style w:type="paragraph" w:customStyle="1" w:styleId="7445896A26DA4E38A6FEB5EEBAC73D87">
-    <w:name w:val="7445896A26DA4E38A6FEB5EEBAC73D87"/>
-    <w:rsid w:val="009766C2"/>
-  </w:style>
-  <w:style w:type="paragraph" w:customStyle="1" w:styleId="3FDB5A59917D4C8F8BEDE90E3EED7338">
-    <w:name w:val="3FDB5A59917D4C8F8BEDE90E3EED7338"/>
-    <w:rsid w:val="009766C2"/>
-  </w:style>
-  <w:style w:type="paragraph" w:customStyle="1" w:styleId="FB648829B4BE466B97A64D00F4FB63D2">
-    <w:name w:val="FB648829B4BE466B97A64D00F4FB63D2"/>
-    <w:rsid w:val="009766C2"/>
-  </w:style>
-  <w:style w:type="paragraph" w:customStyle="1" w:styleId="A55DCED9788542B89BE76FE9C5B0EAF9">
-    <w:name w:val="A55DCED9788542B89BE76FE9C5B0EAF9"/>
-    <w:rsid w:val="009766C2"/>
-  </w:style>
-  <w:style w:type="paragraph" w:customStyle="1" w:styleId="C480733AA1B14E3A9803700DC2540349">
-    <w:name w:val="C480733AA1B14E3A9803700DC2540349"/>
-    <w:rsid w:val="009766C2"/>
-  </w:style>
-  <w:style w:type="paragraph" w:customStyle="1" w:styleId="CB7D19BB1BAB417DB63A3126797A4041">
-    <w:name w:val="CB7D19BB1BAB417DB63A3126797A4041"/>
-    <w:rsid w:val="009766C2"/>
-  </w:style>
-  <w:style w:type="paragraph" w:customStyle="1" w:styleId="A13B40EB53A142BC9DC11B090B4F6B8F">
-    <w:name w:val="A13B40EB53A142BC9DC11B090B4F6B8F"/>
-    <w:rsid w:val="009766C2"/>
-  </w:style>
-  <w:style w:type="paragraph" w:customStyle="1" w:styleId="EA7267B8031F474D94F4403792DC4B9D">
-    <w:name w:val="EA7267B8031F474D94F4403792DC4B9D"/>
-    <w:rsid w:val="009766C2"/>
-  </w:style>
-  <w:style w:type="paragraph" w:customStyle="1" w:styleId="E36C838BBA2B40D0B677BDDDC7D89BC4">
-    <w:name w:val="E36C838BBA2B40D0B677BDDDC7D89BC4"/>
-    <w:rsid w:val="009766C2"/>
-  </w:style>
-  <w:style w:type="paragraph" w:customStyle="1" w:styleId="8C0790D01F864E1983116C299473DF5F">
-    <w:name w:val="8C0790D01F864E1983116C299473DF5F"/>
-    <w:rsid w:val="009766C2"/>
-  </w:style>
-  <w:style w:type="character" w:styleId="Textedelespacerserv">
-    <w:name w:val="Placeholder Text"/>
-    <w:basedOn w:val="Policepardfaut"/>
-    <w:uiPriority w:val="99"/>
-    <w:semiHidden/>
-    <w:rsid w:val="00E2011D"/>
-    <w:rPr>
-      <w:color w:val="808080"/>
-    </w:rPr>
-  </w:style>
-  <w:style w:type="paragraph" w:customStyle="1" w:styleId="B7DC28E48C3C4A0B838474C1CB64FFD6">
-    <w:name w:val="B7DC28E48C3C4A0B838474C1CB64FFD6"/>
-    <w:rsid w:val="009766C2"/>
-  </w:style>
-  <w:style w:type="paragraph" w:customStyle="1" w:styleId="CE93ECB419244EC4A0FB1A183531C983">
-    <w:name w:val="CE93ECB419244EC4A0FB1A183531C983"/>
-    <w:rsid w:val="009766C2"/>
-  </w:style>
-  <w:style w:type="paragraph" w:customStyle="1" w:styleId="60226BF2A7634DB7B18D35FF99FEB01E">
-    <w:name w:val="60226BF2A7634DB7B18D35FF99FEB01E"/>
-    <w:rsid w:val="009766C2"/>
-  </w:style>
-  <w:style w:type="paragraph" w:customStyle="1" w:styleId="ECB03E8D88E74DCC9FF3C6BEAA33C716">
-    <w:name w:val="ECB03E8D88E74DCC9FF3C6BEAA33C716"/>
-    <w:rsid w:val="009766C2"/>
-  </w:style>
-  <w:style w:type="paragraph" w:customStyle="1" w:styleId="17F16C83098E45CE80C473028A38863E">
-    <w:name w:val="17F16C83098E45CE80C473028A38863E"/>
-    <w:rsid w:val="009766C2"/>
-  </w:style>
-  <w:style w:type="paragraph" w:customStyle="1" w:styleId="38B1928647D1442E86ECFAEA10BC4B5D">
-    <w:name w:val="38B1928647D1442E86ECFAEA10BC4B5D"/>
-    <w:rsid w:val="009766C2"/>
-  </w:style>
-  <w:style w:type="paragraph" w:customStyle="1" w:styleId="96994EB95C7C483C85843012DB22277C">
-    <w:name w:val="96994EB95C7C483C85843012DB22277C"/>
-    <w:rsid w:val="009766C2"/>
-  </w:style>
-  <w:style w:type="paragraph" w:customStyle="1" w:styleId="362F5179BDBB4F9E922992AB318519D5">
-    <w:name w:val="362F5179BDBB4F9E922992AB318519D5"/>
-    <w:rsid w:val="009766C2"/>
-  </w:style>
-  <w:style w:type="paragraph" w:customStyle="1" w:styleId="E370E8544D004772AFD968AB0605A5B6">
-    <w:name w:val="E370E8544D004772AFD968AB0605A5B6"/>
-    <w:rsid w:val="009766C2"/>
-  </w:style>
-  <w:style w:type="paragraph" w:customStyle="1" w:styleId="8C9D472FB276440191E70E73C92A302D">
-    <w:name w:val="8C9D472FB276440191E70E73C92A302D"/>
-    <w:rsid w:val="009766C2"/>
-  </w:style>
-  <w:style w:type="paragraph" w:customStyle="1" w:styleId="27A820EDB4A844EC9AAB31CA59D9F94B">
-    <w:name w:val="27A820EDB4A844EC9AAB31CA59D9F94B"/>
-    <w:rsid w:val="00E2011D"/>
-    <w:pPr>
-      <w:spacing w:after="160" w:line="259" w:lineRule="auto"/>
-    </w:pPr>
-    <w:rPr>
-      <w:lang w:val="en-GB" w:eastAsia="en-GB"/>
-    </w:rPr>
-  </w:style>
-</w:styles>
-</file>
-
-<file path=word/glossary/webSettings.xml><?xml version="1.0" encoding="utf-8"?>
-<w:webSettings xmlns:mc="http://schemas.openxmlformats.org/markup-compatibility/2006" xmlns:r="http://schemas.openxmlformats.org/officeDocument/2006/relationships" xmlns:w="http://schemas.openxmlformats.org/wordprocessingml/2006/main" xmlns:w14="http://schemas.microsoft.com/office/word/2010/wordml" mc:Ignorable="w14">
-  <w:optimizeForBrowser/>
-  <w:allowPNG/>
-</w:webSettings>
 </file>
 
 <file path=word/theme/theme1.xml><?xml version="1.0" encoding="utf-8"?>
@@ -14037,7 +13779,7 @@
   <a:extraClrSchemeLst/>
   <a:extLst>
     <a:ext uri="{05A4C25C-085E-4340-85A3-A5531E510DB2}">
-      <thm15:themeFamily xmlns:thm15="http://schemas.microsoft.com/office/thememl/2012/main" xmlns="" name="Office Theme" id="{62F939B6-93AF-4DB8-9C6B-D6C7DFDC589F}" vid="{4A3C46E8-61CC-4603-A589-7422A47A8E4A}"/>
+      <thm15:themeFamily xmlns="" xmlns:thm15="http://schemas.microsoft.com/office/thememl/2012/main" name="Office Theme" id="{62F939B6-93AF-4DB8-9C6B-D6C7DFDC589F}" vid="{4A3C46E8-61CC-4603-A589-7422A47A8E4A}"/>
     </a:ext>
   </a:extLst>
 </a:theme>
@@ -14067,7 +13809,7 @@
 </file>
 
 <file path=customXml/itemProps2.xml><?xml version="1.0" encoding="utf-8"?>
-<ds:datastoreItem xmlns:ds="http://schemas.openxmlformats.org/officeDocument/2006/customXml" ds:itemID="{DB04C887-22A3-40D0-8633-40F54C613B31}">
+<ds:datastoreItem xmlns:ds="http://schemas.openxmlformats.org/officeDocument/2006/customXml" ds:itemID="{E0D2D5BF-4826-4305-BA12-55D25E736346}">
   <ds:schemaRefs>
     <ds:schemaRef ds:uri="http://schemas.openxmlformats.org/officeDocument/2006/bibliography"/>
   </ds:schemaRefs>

</xml_diff>

<commit_message>
Mockup de la vue du projet de migration et démarrage de la présentation powerpoint
</commit_message>
<xml_diff>
--- a/Project/MPI_NPE_Dossier d'analyse NFE210.docx
+++ b/Project/MPI_NPE_Dossier d'analyse NFE210.docx
@@ -593,7 +593,7 @@
                   </wp:anchor>
                 </w:drawing>
               </mc:Choice>
-              <mc:Fallback xmlns:cx="http://schemas.microsoft.com/office/drawing/2014/chartex" xmlns:cx1="http://schemas.microsoft.com/office/drawing/2015/9/8/chartex" xmlns:cx2="http://schemas.microsoft.com/office/drawing/2015/10/21/chartex" xmlns:cx3="http://schemas.microsoft.com/office/drawing/2016/5/9/chartex" xmlns:cx4="http://schemas.microsoft.com/office/drawing/2016/5/10/chartex" xmlns:cx5="http://schemas.microsoft.com/office/drawing/2016/5/11/chartex" xmlns:cx6="http://schemas.microsoft.com/office/drawing/2016/5/12/chartex" xmlns:cx7="http://schemas.microsoft.com/office/drawing/2016/5/13/chartex" xmlns:cx8="http://schemas.microsoft.com/office/drawing/2016/5/14/chartex" xmlns:aink="http://schemas.microsoft.com/office/drawing/2016/ink" xmlns:am3d="http://schemas.microsoft.com/office/drawing/2017/model3d" xmlns:w15="http://schemas.microsoft.com/office/word/2012/wordml" xmlns:w16cid="http://schemas.microsoft.com/office/word/2016/wordml/cid" xmlns:w16se="http://schemas.microsoft.com/office/word/2015/wordml/symex">
+              <mc:Fallback xmlns:w16se="http://schemas.microsoft.com/office/word/2015/wordml/symex" xmlns:w16cid="http://schemas.microsoft.com/office/word/2016/wordml/cid" xmlns:w15="http://schemas.microsoft.com/office/word/2012/wordml" xmlns:am3d="http://schemas.microsoft.com/office/drawing/2017/model3d" xmlns:aink="http://schemas.microsoft.com/office/drawing/2016/ink" xmlns:cx8="http://schemas.microsoft.com/office/drawing/2016/5/14/chartex" xmlns:cx7="http://schemas.microsoft.com/office/drawing/2016/5/13/chartex" xmlns:cx6="http://schemas.microsoft.com/office/drawing/2016/5/12/chartex" xmlns:cx5="http://schemas.microsoft.com/office/drawing/2016/5/11/chartex" xmlns:cx4="http://schemas.microsoft.com/office/drawing/2016/5/10/chartex" xmlns:cx3="http://schemas.microsoft.com/office/drawing/2016/5/9/chartex" xmlns:cx2="http://schemas.microsoft.com/office/drawing/2015/10/21/chartex" xmlns:cx1="http://schemas.microsoft.com/office/drawing/2015/9/8/chartex" xmlns:cx="http://schemas.microsoft.com/office/drawing/2014/chartex">
                 <w:pict>
                   <v:group w14:anchorId="6D01010C" id="Groupe 2" o:spid="_x0000_s1026" style="position:absolute;margin-left:0;margin-top:0;width:432.65pt;height:448.55pt;z-index:-251664384;mso-width-percent:706;mso-height-percent:566;mso-left-percent:220;mso-top-percent:300;mso-position-horizontal-relative:page;mso-position-vertical-relative:page;mso-width-percent:706;mso-height-percent:566;mso-left-percent:220;mso-top-percent:300" coordsize="43291,44910" o:gfxdata="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">
                     <o:lock v:ext="edit" aspectratio="t"/>
@@ -711,6 +711,7 @@
                                     <w:dataBinding w:prefixMappings="xmlns:ns0='http://purl.org/dc/elements/1.1/' xmlns:ns1='http://schemas.openxmlformats.org/package/2006/metadata/core-properties' " w:xpath="/ns1:coreProperties[1]/ns0:creator[1]" w:storeItemID="{6C3C8BC8-F283-45AE-878A-BAB7291924A1}"/>
                                     <w:text/>
                                   </w:sdtPr>
+                                  <w:sdtEndPr/>
                                   <w:sdtContent>
                                     <w:r>
                                       <w:rPr>
@@ -832,6 +833,7 @@
                               <w:dataBinding w:prefixMappings="xmlns:ns0='http://purl.org/dc/elements/1.1/' xmlns:ns1='http://schemas.openxmlformats.org/package/2006/metadata/core-properties' " w:xpath="/ns1:coreProperties[1]/ns0:creator[1]" w:storeItemID="{6C3C8BC8-F283-45AE-878A-BAB7291924A1}"/>
                               <w:text/>
                             </w:sdtPr>
+                            <w:sdtEndPr/>
                             <w:sdtContent>
                               <w:r>
                                 <w:rPr>
@@ -972,6 +974,7 @@
                                   <w:dataBinding w:prefixMappings="xmlns:ns0='http://purl.org/dc/elements/1.1/' xmlns:ns1='http://schemas.openxmlformats.org/package/2006/metadata/core-properties' " w:xpath="/ns1:coreProperties[1]/ns0:title[1]" w:storeItemID="{6C3C8BC8-F283-45AE-878A-BAB7291924A1}"/>
                                   <w:text/>
                                 </w:sdtPr>
+                                <w:sdtEndPr/>
                                 <w:sdtContent>
                                   <w:p>
                                     <w:pPr>
@@ -1004,6 +1007,7 @@
                                   <w:dataBinding w:prefixMappings="xmlns:ns0='http://schemas.microsoft.com/office/2006/coverPageProps' " w:xpath="/ns0:CoverPageProperties[1]/ns0:Abstract[1]" w:storeItemID="{55AF091B-3C7A-41E3-B477-F2FDAA23CFDA}"/>
                                   <w:text/>
                                 </w:sdtPr>
+                                <w:sdtEndPr/>
                                 <w:sdtContent>
                                   <w:p>
                                     <w:r>
@@ -1059,6 +1063,7 @@
                             <w:dataBinding w:prefixMappings="xmlns:ns0='http://purl.org/dc/elements/1.1/' xmlns:ns1='http://schemas.openxmlformats.org/package/2006/metadata/core-properties' " w:xpath="/ns1:coreProperties[1]/ns0:title[1]" w:storeItemID="{6C3C8BC8-F283-45AE-878A-BAB7291924A1}"/>
                             <w:text/>
                           </w:sdtPr>
+                          <w:sdtEndPr/>
                           <w:sdtContent>
                             <w:p>
                               <w:pPr>
@@ -1091,6 +1096,7 @@
                             <w:dataBinding w:prefixMappings="xmlns:ns0='http://schemas.microsoft.com/office/2006/coverPageProps' " w:xpath="/ns0:CoverPageProperties[1]/ns0:Abstract[1]" w:storeItemID="{55AF091B-3C7A-41E3-B477-F2FDAA23CFDA}"/>
                             <w:text/>
                           </w:sdtPr>
+                          <w:sdtEndPr/>
                           <w:sdtContent>
                             <w:p>
                               <w:r>
@@ -1179,7 +1185,7 @@
           <w:r>
             <w:fldChar w:fldCharType="separate"/>
           </w:r>
-          <w:hyperlink w:anchor="_Toc516152583" w:history="1">
+          <w:hyperlink w:anchor="_Toc516230243" w:history="1">
             <w:r>
               <w:rPr>
                 <w:rStyle w:val="Lienhypertexte"/>
@@ -1221,7 +1227,7 @@
                 <w:noProof/>
                 <w:webHidden/>
               </w:rPr>
-              <w:instrText xml:space="preserve"> PAGEREF _Toc516152583 \h </w:instrText>
+              <w:instrText xml:space="preserve"> PAGEREF _Toc516230243 \h </w:instrText>
             </w:r>
             <w:r>
               <w:rPr>
@@ -1261,7 +1267,7 @@
               <w:lang w:eastAsia="fr-FR"/>
             </w:rPr>
           </w:pPr>
-          <w:hyperlink w:anchor="_Toc516152584" w:history="1">
+          <w:hyperlink w:anchor="_Toc516230244" w:history="1">
             <w:r>
               <w:rPr>
                 <w:rStyle w:val="Lienhypertexte"/>
@@ -1303,7 +1309,7 @@
                 <w:noProof/>
                 <w:webHidden/>
               </w:rPr>
-              <w:instrText xml:space="preserve"> PAGEREF _Toc516152584 \h </w:instrText>
+              <w:instrText xml:space="preserve"> PAGEREF _Toc516230244 \h </w:instrText>
             </w:r>
             <w:r>
               <w:rPr>
@@ -1343,7 +1349,7 @@
               <w:lang w:eastAsia="fr-FR"/>
             </w:rPr>
           </w:pPr>
-          <w:hyperlink w:anchor="_Toc516152585" w:history="1">
+          <w:hyperlink w:anchor="_Toc516230245" w:history="1">
             <w:r>
               <w:rPr>
                 <w:rStyle w:val="Lienhypertexte"/>
@@ -1385,7 +1391,7 @@
                 <w:noProof/>
                 <w:webHidden/>
               </w:rPr>
-              <w:instrText xml:space="preserve"> PAGEREF _Toc516152585 \h </w:instrText>
+              <w:instrText xml:space="preserve"> PAGEREF _Toc516230245 \h </w:instrText>
             </w:r>
             <w:r>
               <w:rPr>
@@ -1429,7 +1435,7 @@
               <w:lang w:eastAsia="fr-FR"/>
             </w:rPr>
           </w:pPr>
-          <w:hyperlink w:anchor="_Toc516152586" w:history="1">
+          <w:hyperlink w:anchor="_Toc516230246" w:history="1">
             <w:r>
               <w:rPr>
                 <w:rStyle w:val="Lienhypertexte"/>
@@ -1471,7 +1477,7 @@
                 <w:noProof/>
                 <w:webHidden/>
               </w:rPr>
-              <w:instrText xml:space="preserve"> PAGEREF _Toc516152586 \h </w:instrText>
+              <w:instrText xml:space="preserve"> PAGEREF _Toc516230246 \h </w:instrText>
             </w:r>
             <w:r>
               <w:rPr>
@@ -1515,7 +1521,7 @@
               <w:lang w:eastAsia="fr-FR"/>
             </w:rPr>
           </w:pPr>
-          <w:hyperlink w:anchor="_Toc516152587" w:history="1">
+          <w:hyperlink w:anchor="_Toc516230247" w:history="1">
             <w:r>
               <w:rPr>
                 <w:rStyle w:val="Lienhypertexte"/>
@@ -1557,7 +1563,7 @@
                 <w:noProof/>
                 <w:webHidden/>
               </w:rPr>
-              <w:instrText xml:space="preserve"> PAGEREF _Toc516152587 \h </w:instrText>
+              <w:instrText xml:space="preserve"> PAGEREF _Toc516230247 \h </w:instrText>
             </w:r>
             <w:r>
               <w:rPr>
@@ -1601,7 +1607,7 @@
               <w:lang w:eastAsia="fr-FR"/>
             </w:rPr>
           </w:pPr>
-          <w:hyperlink w:anchor="_Toc516152588" w:history="1">
+          <w:hyperlink w:anchor="_Toc516230248" w:history="1">
             <w:r>
               <w:rPr>
                 <w:rStyle w:val="Lienhypertexte"/>
@@ -1643,7 +1649,7 @@
                 <w:noProof/>
                 <w:webHidden/>
               </w:rPr>
-              <w:instrText xml:space="preserve"> PAGEREF _Toc516152588 \h </w:instrText>
+              <w:instrText xml:space="preserve"> PAGEREF _Toc516230248 \h </w:instrText>
             </w:r>
             <w:r>
               <w:rPr>
@@ -1687,7 +1693,7 @@
               <w:lang w:eastAsia="fr-FR"/>
             </w:rPr>
           </w:pPr>
-          <w:hyperlink w:anchor="_Toc516152589" w:history="1">
+          <w:hyperlink w:anchor="_Toc516230249" w:history="1">
             <w:r>
               <w:rPr>
                 <w:rStyle w:val="Lienhypertexte"/>
@@ -1729,7 +1735,7 @@
                 <w:noProof/>
                 <w:webHidden/>
               </w:rPr>
-              <w:instrText xml:space="preserve"> PAGEREF _Toc516152589 \h </w:instrText>
+              <w:instrText xml:space="preserve"> PAGEREF _Toc516230249 \h </w:instrText>
             </w:r>
             <w:r>
               <w:rPr>
@@ -1773,7 +1779,7 @@
               <w:lang w:eastAsia="fr-FR"/>
             </w:rPr>
           </w:pPr>
-          <w:hyperlink w:anchor="_Toc516152590" w:history="1">
+          <w:hyperlink w:anchor="_Toc516230250" w:history="1">
             <w:r>
               <w:rPr>
                 <w:rStyle w:val="Lienhypertexte"/>
@@ -1815,7 +1821,7 @@
                 <w:noProof/>
                 <w:webHidden/>
               </w:rPr>
-              <w:instrText xml:space="preserve"> PAGEREF _Toc516152590 \h </w:instrText>
+              <w:instrText xml:space="preserve"> PAGEREF _Toc516230250 \h </w:instrText>
             </w:r>
             <w:r>
               <w:rPr>
@@ -1855,7 +1861,7 @@
               <w:lang w:eastAsia="fr-FR"/>
             </w:rPr>
           </w:pPr>
-          <w:hyperlink w:anchor="_Toc516152591" w:history="1">
+          <w:hyperlink w:anchor="_Toc516230251" w:history="1">
             <w:r>
               <w:rPr>
                 <w:rStyle w:val="Lienhypertexte"/>
@@ -1897,7 +1903,7 @@
                 <w:noProof/>
                 <w:webHidden/>
               </w:rPr>
-              <w:instrText xml:space="preserve"> PAGEREF _Toc516152591 \h </w:instrText>
+              <w:instrText xml:space="preserve"> PAGEREF _Toc516230251 \h </w:instrText>
             </w:r>
             <w:r>
               <w:rPr>
@@ -1937,7 +1943,7 @@
               <w:lang w:eastAsia="fr-FR"/>
             </w:rPr>
           </w:pPr>
-          <w:hyperlink w:anchor="_Toc516152592" w:history="1">
+          <w:hyperlink w:anchor="_Toc516230252" w:history="1">
             <w:r>
               <w:rPr>
                 <w:rStyle w:val="Lienhypertexte"/>
@@ -1979,7 +1985,7 @@
                 <w:noProof/>
                 <w:webHidden/>
               </w:rPr>
-              <w:instrText xml:space="preserve"> PAGEREF _Toc516152592 \h </w:instrText>
+              <w:instrText xml:space="preserve"> PAGEREF _Toc516230252 \h </w:instrText>
             </w:r>
             <w:r>
               <w:rPr>
@@ -2023,7 +2029,7 @@
               <w:lang w:eastAsia="fr-FR"/>
             </w:rPr>
           </w:pPr>
-          <w:hyperlink w:anchor="_Toc516152593" w:history="1">
+          <w:hyperlink w:anchor="_Toc516230253" w:history="1">
             <w:r>
               <w:rPr>
                 <w:rStyle w:val="Lienhypertexte"/>
@@ -2065,7 +2071,7 @@
                 <w:noProof/>
                 <w:webHidden/>
               </w:rPr>
-              <w:instrText xml:space="preserve"> PAGEREF _Toc516152593 \h </w:instrText>
+              <w:instrText xml:space="preserve"> PAGEREF _Toc516230253 \h </w:instrText>
             </w:r>
             <w:r>
               <w:rPr>
@@ -2109,7 +2115,7 @@
               <w:lang w:eastAsia="fr-FR"/>
             </w:rPr>
           </w:pPr>
-          <w:hyperlink w:anchor="_Toc516152594" w:history="1">
+          <w:hyperlink w:anchor="_Toc516230254" w:history="1">
             <w:r>
               <w:rPr>
                 <w:rStyle w:val="Lienhypertexte"/>
@@ -2151,7 +2157,7 @@
                 <w:noProof/>
                 <w:webHidden/>
               </w:rPr>
-              <w:instrText xml:space="preserve"> PAGEREF _Toc516152594 \h </w:instrText>
+              <w:instrText xml:space="preserve"> PAGEREF _Toc516230254 \h </w:instrText>
             </w:r>
             <w:r>
               <w:rPr>
@@ -2195,7 +2201,7 @@
               <w:lang w:eastAsia="fr-FR"/>
             </w:rPr>
           </w:pPr>
-          <w:hyperlink w:anchor="_Toc516152595" w:history="1">
+          <w:hyperlink w:anchor="_Toc516230255" w:history="1">
             <w:r>
               <w:rPr>
                 <w:rStyle w:val="Lienhypertexte"/>
@@ -2237,7 +2243,7 @@
                 <w:noProof/>
                 <w:webHidden/>
               </w:rPr>
-              <w:instrText xml:space="preserve"> PAGEREF _Toc516152595 \h </w:instrText>
+              <w:instrText xml:space="preserve"> PAGEREF _Toc516230255 \h </w:instrText>
             </w:r>
             <w:r>
               <w:rPr>
@@ -2281,7 +2287,7 @@
               <w:lang w:eastAsia="fr-FR"/>
             </w:rPr>
           </w:pPr>
-          <w:hyperlink w:anchor="_Toc516152596" w:history="1">
+          <w:hyperlink w:anchor="_Toc516230256" w:history="1">
             <w:r>
               <w:rPr>
                 <w:rStyle w:val="Lienhypertexte"/>
@@ -2323,7 +2329,7 @@
                 <w:noProof/>
                 <w:webHidden/>
               </w:rPr>
-              <w:instrText xml:space="preserve"> PAGEREF _Toc516152596 \h </w:instrText>
+              <w:instrText xml:space="preserve"> PAGEREF _Toc516230256 \h </w:instrText>
             </w:r>
             <w:r>
               <w:rPr>
@@ -2367,7 +2373,7 @@
               <w:lang w:eastAsia="fr-FR"/>
             </w:rPr>
           </w:pPr>
-          <w:hyperlink w:anchor="_Toc516152597" w:history="1">
+          <w:hyperlink w:anchor="_Toc516230257" w:history="1">
             <w:r>
               <w:rPr>
                 <w:rStyle w:val="Lienhypertexte"/>
@@ -2409,7 +2415,7 @@
                 <w:noProof/>
                 <w:webHidden/>
               </w:rPr>
-              <w:instrText xml:space="preserve"> PAGEREF _Toc516152597 \h </w:instrText>
+              <w:instrText xml:space="preserve"> PAGEREF _Toc516230257 \h </w:instrText>
             </w:r>
             <w:r>
               <w:rPr>
@@ -2429,7 +2435,357 @@
                 <w:noProof/>
                 <w:webHidden/>
               </w:rPr>
-              <w:t>19</w:t>
+              <w:t>18</w:t>
+            </w:r>
+            <w:r>
+              <w:rPr>
+                <w:noProof/>
+                <w:webHidden/>
+              </w:rPr>
+              <w:fldChar w:fldCharType="end"/>
+            </w:r>
+          </w:hyperlink>
+        </w:p>
+        <w:bookmarkStart w:id="0" w:name="_GoBack"/>
+        <w:p>
+          <w:pPr>
+            <w:pStyle w:val="TM3"/>
+            <w:tabs>
+              <w:tab w:val="left" w:pos="880"/>
+              <w:tab w:val="right" w:leader="dot" w:pos="9016"/>
+            </w:tabs>
+            <w:rPr>
+              <w:rFonts w:eastAsiaTheme="minorEastAsia"/>
+              <w:noProof/>
+              <w:lang w:eastAsia="fr-FR"/>
+            </w:rPr>
+          </w:pPr>
+          <w:r>
+            <w:rPr>
+              <w:rStyle w:val="Lienhypertexte"/>
+              <w:noProof/>
+            </w:rPr>
+            <w:fldChar w:fldCharType="begin"/>
+          </w:r>
+          <w:r>
+            <w:rPr>
+              <w:rStyle w:val="Lienhypertexte"/>
+              <w:noProof/>
+            </w:rPr>
+            <w:instrText xml:space="preserve"> </w:instrText>
+          </w:r>
+          <w:r>
+            <w:rPr>
+              <w:noProof/>
+            </w:rPr>
+            <w:instrText>HYPERLINK \l "_Toc516230258"</w:instrText>
+          </w:r>
+          <w:r>
+            <w:rPr>
+              <w:rStyle w:val="Lienhypertexte"/>
+              <w:noProof/>
+            </w:rPr>
+            <w:instrText xml:space="preserve"> </w:instrText>
+          </w:r>
+          <w:r>
+            <w:rPr>
+              <w:rStyle w:val="Lienhypertexte"/>
+              <w:noProof/>
+            </w:rPr>
+          </w:r>
+          <w:r>
+            <w:rPr>
+              <w:rStyle w:val="Lienhypertexte"/>
+              <w:noProof/>
+            </w:rPr>
+            <w:fldChar w:fldCharType="separate"/>
+          </w:r>
+          <w:r>
+            <w:rPr>
+              <w:rStyle w:val="Lienhypertexte"/>
+              <w:noProof/>
+            </w:rPr>
+            <w:t>E.</w:t>
+          </w:r>
+          <w:r>
+            <w:rPr>
+              <w:rFonts w:eastAsiaTheme="minorEastAsia"/>
+              <w:noProof/>
+              <w:lang w:eastAsia="fr-FR"/>
+            </w:rPr>
+            <w:tab/>
+          </w:r>
+          <w:r>
+            <w:rPr>
+              <w:rStyle w:val="Lienhypertexte"/>
+              <w:noProof/>
+            </w:rPr>
+            <w:t>Projet e-PME</w:t>
+          </w:r>
+          <w:r>
+            <w:rPr>
+              <w:noProof/>
+              <w:webHidden/>
+            </w:rPr>
+            <w:tab/>
+          </w:r>
+          <w:r>
+            <w:rPr>
+              <w:noProof/>
+              <w:webHidden/>
+            </w:rPr>
+            <w:fldChar w:fldCharType="begin"/>
+          </w:r>
+          <w:r>
+            <w:rPr>
+              <w:noProof/>
+              <w:webHidden/>
+            </w:rPr>
+            <w:instrText xml:space="preserve"> PAGEREF _Toc516230258 \h </w:instrText>
+          </w:r>
+          <w:r>
+            <w:rPr>
+              <w:noProof/>
+              <w:webHidden/>
+            </w:rPr>
+          </w:r>
+          <w:r>
+            <w:rPr>
+              <w:noProof/>
+              <w:webHidden/>
+            </w:rPr>
+            <w:fldChar w:fldCharType="separate"/>
+          </w:r>
+          <w:r>
+            <w:rPr>
+              <w:noProof/>
+              <w:webHidden/>
+            </w:rPr>
+            <w:t>19</w:t>
+          </w:r>
+          <w:r>
+            <w:rPr>
+              <w:noProof/>
+              <w:webHidden/>
+            </w:rPr>
+            <w:fldChar w:fldCharType="end"/>
+          </w:r>
+          <w:r>
+            <w:rPr>
+              <w:rStyle w:val="Lienhypertexte"/>
+              <w:noProof/>
+            </w:rPr>
+            <w:fldChar w:fldCharType="end"/>
+          </w:r>
+        </w:p>
+        <w:bookmarkEnd w:id="0"/>
+        <w:p>
+          <w:pPr>
+            <w:pStyle w:val="TM2"/>
+            <w:tabs>
+              <w:tab w:val="left" w:pos="880"/>
+              <w:tab w:val="right" w:leader="dot" w:pos="9016"/>
+            </w:tabs>
+            <w:rPr>
+              <w:rFonts w:eastAsiaTheme="minorEastAsia"/>
+              <w:noProof/>
+              <w:lang w:eastAsia="fr-FR"/>
+            </w:rPr>
+          </w:pPr>
+          <w:r>
+            <w:rPr>
+              <w:rStyle w:val="Lienhypertexte"/>
+              <w:noProof/>
+            </w:rPr>
+            <w:fldChar w:fldCharType="begin"/>
+          </w:r>
+          <w:r>
+            <w:rPr>
+              <w:rStyle w:val="Lienhypertexte"/>
+              <w:noProof/>
+            </w:rPr>
+            <w:instrText xml:space="preserve"> </w:instrText>
+          </w:r>
+          <w:r>
+            <w:rPr>
+              <w:noProof/>
+            </w:rPr>
+            <w:instrText>HYPERLINK \l "_Toc516230259"</w:instrText>
+          </w:r>
+          <w:r>
+            <w:rPr>
+              <w:rStyle w:val="Lienhypertexte"/>
+              <w:noProof/>
+            </w:rPr>
+            <w:instrText xml:space="preserve"> </w:instrText>
+          </w:r>
+          <w:r>
+            <w:rPr>
+              <w:rStyle w:val="Lienhypertexte"/>
+              <w:noProof/>
+            </w:rPr>
+          </w:r>
+          <w:r>
+            <w:rPr>
+              <w:rStyle w:val="Lienhypertexte"/>
+              <w:noProof/>
+            </w:rPr>
+            <w:fldChar w:fldCharType="separate"/>
+          </w:r>
+          <w:r>
+            <w:rPr>
+              <w:rStyle w:val="Lienhypertexte"/>
+              <w:noProof/>
+            </w:rPr>
+            <w:t>5.2</w:t>
+          </w:r>
+          <w:r>
+            <w:rPr>
+              <w:rFonts w:eastAsiaTheme="minorEastAsia"/>
+              <w:noProof/>
+              <w:lang w:eastAsia="fr-FR"/>
+            </w:rPr>
+            <w:tab/>
+          </w:r>
+          <w:r>
+            <w:rPr>
+              <w:rStyle w:val="Lienhypertexte"/>
+              <w:noProof/>
+            </w:rPr>
+            <w:t>Projet infrastructure AéroNet</w:t>
+          </w:r>
+          <w:r>
+            <w:rPr>
+              <w:noProof/>
+              <w:webHidden/>
+            </w:rPr>
+            <w:tab/>
+          </w:r>
+          <w:r>
+            <w:rPr>
+              <w:noProof/>
+              <w:webHidden/>
+            </w:rPr>
+            <w:fldChar w:fldCharType="begin"/>
+          </w:r>
+          <w:r>
+            <w:rPr>
+              <w:noProof/>
+              <w:webHidden/>
+            </w:rPr>
+            <w:instrText xml:space="preserve"> PAGEREF _Toc516230259 \h </w:instrText>
+          </w:r>
+          <w:r>
+            <w:rPr>
+              <w:noProof/>
+              <w:webHidden/>
+            </w:rPr>
+          </w:r>
+          <w:r>
+            <w:rPr>
+              <w:noProof/>
+              <w:webHidden/>
+            </w:rPr>
+            <w:fldChar w:fldCharType="separate"/>
+          </w:r>
+          <w:r>
+            <w:rPr>
+              <w:noProof/>
+              <w:webHidden/>
+            </w:rPr>
+            <w:t>20</w:t>
+          </w:r>
+          <w:r>
+            <w:rPr>
+              <w:noProof/>
+              <w:webHidden/>
+            </w:rPr>
+            <w:fldChar w:fldCharType="end"/>
+          </w:r>
+          <w:r>
+            <w:rPr>
+              <w:rStyle w:val="Lienhypertexte"/>
+              <w:noProof/>
+            </w:rPr>
+            <w:fldChar w:fldCharType="end"/>
+          </w:r>
+        </w:p>
+        <w:p>
+          <w:pPr>
+            <w:pStyle w:val="TM3"/>
+            <w:tabs>
+              <w:tab w:val="left" w:pos="880"/>
+              <w:tab w:val="right" w:leader="dot" w:pos="9016"/>
+            </w:tabs>
+            <w:rPr>
+              <w:rFonts w:eastAsiaTheme="minorEastAsia"/>
+              <w:noProof/>
+              <w:lang w:eastAsia="fr-FR"/>
+            </w:rPr>
+          </w:pPr>
+          <w:hyperlink w:anchor="_Toc516230260" w:history="1">
+            <w:r>
+              <w:rPr>
+                <w:rStyle w:val="Lienhypertexte"/>
+                <w:noProof/>
+              </w:rPr>
+              <w:t>A.</w:t>
+            </w:r>
+            <w:r>
+              <w:rPr>
+                <w:rFonts w:eastAsiaTheme="minorEastAsia"/>
+                <w:noProof/>
+                <w:lang w:eastAsia="fr-FR"/>
+              </w:rPr>
+              <w:tab/>
+            </w:r>
+            <w:r>
+              <w:rPr>
+                <w:rStyle w:val="Lienhypertexte"/>
+                <w:noProof/>
+              </w:rPr>
+              <w:t>POS Applicatif</w:t>
+            </w:r>
+            <w:r>
+              <w:rPr>
+                <w:noProof/>
+                <w:webHidden/>
+              </w:rPr>
+              <w:tab/>
+            </w:r>
+            <w:r>
+              <w:rPr>
+                <w:noProof/>
+                <w:webHidden/>
+              </w:rPr>
+              <w:fldChar w:fldCharType="begin"/>
+            </w:r>
+            <w:r>
+              <w:rPr>
+                <w:noProof/>
+                <w:webHidden/>
+              </w:rPr>
+              <w:instrText xml:space="preserve"> PAGEREF _Toc516230260 \h </w:instrText>
+            </w:r>
+            <w:r>
+              <w:rPr>
+                <w:noProof/>
+                <w:webHidden/>
+              </w:rPr>
+            </w:r>
+            <w:r>
+              <w:rPr>
+                <w:noProof/>
+                <w:webHidden/>
+              </w:rPr>
+              <w:fldChar w:fldCharType="separate"/>
+            </w:r>
+            <w:r>
+              <w:rPr>
+                <w:noProof/>
+                <w:webHidden/>
+              </w:rPr>
+              <w:t>20</w:t>
             </w:r>
             <w:r>
               <w:rPr>
@@ -2453,13 +2809,13 @@
               <w:lang w:eastAsia="fr-FR"/>
             </w:rPr>
           </w:pPr>
-          <w:hyperlink w:anchor="_Toc516152598" w:history="1">
+          <w:hyperlink w:anchor="_Toc516230261" w:history="1">
             <w:r>
               <w:rPr>
                 <w:rStyle w:val="Lienhypertexte"/>
                 <w:noProof/>
               </w:rPr>
-              <w:t>E.</w:t>
+              <w:t>B.</w:t>
             </w:r>
             <w:r>
               <w:rPr>
@@ -2474,7 +2830,7 @@
                 <w:rStyle w:val="Lienhypertexte"/>
                 <w:noProof/>
               </w:rPr>
-              <w:t>Projet e-PME</w:t>
+              <w:t>Infrastructure</w:t>
             </w:r>
             <w:r>
               <w:rPr>
@@ -2495,7 +2851,7 @@
                 <w:noProof/>
                 <w:webHidden/>
               </w:rPr>
-              <w:instrText xml:space="preserve"> PAGEREF _Toc516152598 \h </w:instrText>
+              <w:instrText xml:space="preserve"> PAGEREF _Toc516230261 \h </w:instrText>
             </w:r>
             <w:r>
               <w:rPr>
@@ -2515,7 +2871,7 @@
                 <w:noProof/>
                 <w:webHidden/>
               </w:rPr>
-              <w:t>20</w:t>
+              <w:t>21</w:t>
             </w:r>
             <w:r>
               <w:rPr>
@@ -2539,13 +2895,14 @@
               <w:lang w:eastAsia="fr-FR"/>
             </w:rPr>
           </w:pPr>
-          <w:hyperlink w:anchor="_Toc516152599" w:history="1">
+          <w:hyperlink w:anchor="_Toc516230262" w:history="1">
             <w:r>
               <w:rPr>
                 <w:rStyle w:val="Lienhypertexte"/>
                 <w:noProof/>
-              </w:rPr>
-              <w:t>5.2</w:t>
+                <w:lang w:val="en-US"/>
+              </w:rPr>
+              <w:t>5.3</w:t>
             </w:r>
             <w:r>
               <w:rPr>
@@ -2559,8 +2916,26 @@
               <w:rPr>
                 <w:rStyle w:val="Lienhypertexte"/>
                 <w:noProof/>
-              </w:rPr>
-              <w:t>Projet infrastructure AéroNet</w:t>
+                <w:lang w:val="en-US"/>
+              </w:rPr>
+              <w:t>Projet 03 (</w:t>
+            </w:r>
+            <w:r>
+              <w:rPr>
+                <w:rStyle w:val="Lienhypertexte"/>
+                <w:i/>
+                <w:noProof/>
+                <w:lang w:val="en-US"/>
+              </w:rPr>
+              <w:t>ON-LINE OVERHAUL OPERATIONS</w:t>
+            </w:r>
+            <w:r>
+              <w:rPr>
+                <w:rStyle w:val="Lienhypertexte"/>
+                <w:noProof/>
+                <w:lang w:val="en-US"/>
+              </w:rPr>
+              <w:t>)</w:t>
             </w:r>
             <w:r>
               <w:rPr>
@@ -2581,7 +2956,7 @@
                 <w:noProof/>
                 <w:webHidden/>
               </w:rPr>
-              <w:instrText xml:space="preserve"> PAGEREF _Toc516152599 \h </w:instrText>
+              <w:instrText xml:space="preserve"> PAGEREF _Toc516230262 \h </w:instrText>
             </w:r>
             <w:r>
               <w:rPr>
@@ -2601,7 +2976,7 @@
                 <w:noProof/>
                 <w:webHidden/>
               </w:rPr>
-              <w:t>21</w:t>
+              <w:t>22</w:t>
             </w:r>
             <w:r>
               <w:rPr>
@@ -2625,7 +3000,7 @@
               <w:lang w:eastAsia="fr-FR"/>
             </w:rPr>
           </w:pPr>
-          <w:hyperlink w:anchor="_Toc516152600" w:history="1">
+          <w:hyperlink w:anchor="_Toc516230263" w:history="1">
             <w:r>
               <w:rPr>
                 <w:rStyle w:val="Lienhypertexte"/>
@@ -2667,7 +3042,7 @@
                 <w:noProof/>
                 <w:webHidden/>
               </w:rPr>
-              <w:instrText xml:space="preserve"> PAGEREF _Toc516152600 \h </w:instrText>
+              <w:instrText xml:space="preserve"> PAGEREF _Toc516230263 \h </w:instrText>
             </w:r>
             <w:r>
               <w:rPr>
@@ -2687,7 +3062,7 @@
                 <w:noProof/>
                 <w:webHidden/>
               </w:rPr>
-              <w:t>21</w:t>
+              <w:t>22</w:t>
             </w:r>
             <w:r>
               <w:rPr>
@@ -2711,7 +3086,7 @@
               <w:lang w:eastAsia="fr-FR"/>
             </w:rPr>
           </w:pPr>
-          <w:hyperlink w:anchor="_Toc516152601" w:history="1">
+          <w:hyperlink w:anchor="_Toc516230264" w:history="1">
             <w:r>
               <w:rPr>
                 <w:rStyle w:val="Lienhypertexte"/>
@@ -2753,7 +3128,7 @@
                 <w:noProof/>
                 <w:webHidden/>
               </w:rPr>
-              <w:instrText xml:space="preserve"> PAGEREF _Toc516152601 \h </w:instrText>
+              <w:instrText xml:space="preserve"> PAGEREF _Toc516230264 \h </w:instrText>
             </w:r>
             <w:r>
               <w:rPr>
@@ -2773,7 +3148,253 @@
                 <w:noProof/>
                 <w:webHidden/>
               </w:rPr>
-              <w:t>22</w:t>
+              <w:t>23</w:t>
+            </w:r>
+            <w:r>
+              <w:rPr>
+                <w:noProof/>
+                <w:webHidden/>
+              </w:rPr>
+              <w:fldChar w:fldCharType="end"/>
+            </w:r>
+          </w:hyperlink>
+        </w:p>
+        <w:p>
+          <w:pPr>
+            <w:pStyle w:val="TM1"/>
+            <w:rPr>
+              <w:rFonts w:eastAsiaTheme="minorEastAsia"/>
+              <w:noProof/>
+              <w:lang w:eastAsia="fr-FR"/>
+            </w:rPr>
+          </w:pPr>
+          <w:hyperlink w:anchor="_Toc516230265" w:history="1">
+            <w:r>
+              <w:rPr>
+                <w:rStyle w:val="Lienhypertexte"/>
+                <w:noProof/>
+              </w:rPr>
+              <w:t>6.</w:t>
+            </w:r>
+            <w:r>
+              <w:rPr>
+                <w:rFonts w:eastAsiaTheme="minorEastAsia"/>
+                <w:noProof/>
+                <w:lang w:eastAsia="fr-FR"/>
+              </w:rPr>
+              <w:tab/>
+            </w:r>
+            <w:r>
+              <w:rPr>
+                <w:rStyle w:val="Lienhypertexte"/>
+                <w:noProof/>
+              </w:rPr>
+              <w:t>Projet de migration</w:t>
+            </w:r>
+            <w:r>
+              <w:rPr>
+                <w:noProof/>
+                <w:webHidden/>
+              </w:rPr>
+              <w:tab/>
+            </w:r>
+            <w:r>
+              <w:rPr>
+                <w:noProof/>
+                <w:webHidden/>
+              </w:rPr>
+              <w:fldChar w:fldCharType="begin"/>
+            </w:r>
+            <w:r>
+              <w:rPr>
+                <w:noProof/>
+                <w:webHidden/>
+              </w:rPr>
+              <w:instrText xml:space="preserve"> PAGEREF _Toc516230265 \h </w:instrText>
+            </w:r>
+            <w:r>
+              <w:rPr>
+                <w:noProof/>
+                <w:webHidden/>
+              </w:rPr>
+            </w:r>
+            <w:r>
+              <w:rPr>
+                <w:noProof/>
+                <w:webHidden/>
+              </w:rPr>
+              <w:fldChar w:fldCharType="separate"/>
+            </w:r>
+            <w:r>
+              <w:rPr>
+                <w:noProof/>
+                <w:webHidden/>
+              </w:rPr>
+              <w:t>24</w:t>
+            </w:r>
+            <w:r>
+              <w:rPr>
+                <w:noProof/>
+                <w:webHidden/>
+              </w:rPr>
+              <w:fldChar w:fldCharType="end"/>
+            </w:r>
+          </w:hyperlink>
+        </w:p>
+        <w:p>
+          <w:pPr>
+            <w:pStyle w:val="TM1"/>
+            <w:rPr>
+              <w:rFonts w:eastAsiaTheme="minorEastAsia"/>
+              <w:noProof/>
+              <w:lang w:eastAsia="fr-FR"/>
+            </w:rPr>
+          </w:pPr>
+          <w:hyperlink w:anchor="_Toc516230266" w:history="1">
+            <w:r>
+              <w:rPr>
+                <w:rStyle w:val="Lienhypertexte"/>
+                <w:noProof/>
+              </w:rPr>
+              <w:t>7.</w:t>
+            </w:r>
+            <w:r>
+              <w:rPr>
+                <w:rFonts w:eastAsiaTheme="minorEastAsia"/>
+                <w:noProof/>
+                <w:lang w:eastAsia="fr-FR"/>
+              </w:rPr>
+              <w:tab/>
+            </w:r>
+            <w:r>
+              <w:rPr>
+                <w:rStyle w:val="Lienhypertexte"/>
+                <w:noProof/>
+              </w:rPr>
+              <w:t>Conclusion</w:t>
+            </w:r>
+            <w:r>
+              <w:rPr>
+                <w:noProof/>
+                <w:webHidden/>
+              </w:rPr>
+              <w:tab/>
+            </w:r>
+            <w:r>
+              <w:rPr>
+                <w:noProof/>
+                <w:webHidden/>
+              </w:rPr>
+              <w:fldChar w:fldCharType="begin"/>
+            </w:r>
+            <w:r>
+              <w:rPr>
+                <w:noProof/>
+                <w:webHidden/>
+              </w:rPr>
+              <w:instrText xml:space="preserve"> PAGEREF _Toc516230266 \h </w:instrText>
+            </w:r>
+            <w:r>
+              <w:rPr>
+                <w:noProof/>
+                <w:webHidden/>
+              </w:rPr>
+            </w:r>
+            <w:r>
+              <w:rPr>
+                <w:noProof/>
+                <w:webHidden/>
+              </w:rPr>
+              <w:fldChar w:fldCharType="separate"/>
+            </w:r>
+            <w:r>
+              <w:rPr>
+                <w:noProof/>
+                <w:webHidden/>
+              </w:rPr>
+              <w:t>25</w:t>
+            </w:r>
+            <w:r>
+              <w:rPr>
+                <w:noProof/>
+                <w:webHidden/>
+              </w:rPr>
+              <w:fldChar w:fldCharType="end"/>
+            </w:r>
+          </w:hyperlink>
+        </w:p>
+        <w:p>
+          <w:pPr>
+            <w:pStyle w:val="TM1"/>
+            <w:rPr>
+              <w:rFonts w:eastAsiaTheme="minorEastAsia"/>
+              <w:noProof/>
+              <w:lang w:eastAsia="fr-FR"/>
+            </w:rPr>
+          </w:pPr>
+          <w:hyperlink w:anchor="_Toc516230267" w:history="1">
+            <w:r>
+              <w:rPr>
+                <w:rStyle w:val="Lienhypertexte"/>
+                <w:noProof/>
+              </w:rPr>
+              <w:t>8.</w:t>
+            </w:r>
+            <w:r>
+              <w:rPr>
+                <w:rFonts w:eastAsiaTheme="minorEastAsia"/>
+                <w:noProof/>
+                <w:lang w:eastAsia="fr-FR"/>
+              </w:rPr>
+              <w:tab/>
+            </w:r>
+            <w:r>
+              <w:rPr>
+                <w:rStyle w:val="Lienhypertexte"/>
+                <w:noProof/>
+              </w:rPr>
+              <w:t>Glossaire</w:t>
+            </w:r>
+            <w:r>
+              <w:rPr>
+                <w:noProof/>
+                <w:webHidden/>
+              </w:rPr>
+              <w:tab/>
+            </w:r>
+            <w:r>
+              <w:rPr>
+                <w:noProof/>
+                <w:webHidden/>
+              </w:rPr>
+              <w:fldChar w:fldCharType="begin"/>
+            </w:r>
+            <w:r>
+              <w:rPr>
+                <w:noProof/>
+                <w:webHidden/>
+              </w:rPr>
+              <w:instrText xml:space="preserve"> PAGEREF _Toc516230267 \h </w:instrText>
+            </w:r>
+            <w:r>
+              <w:rPr>
+                <w:noProof/>
+                <w:webHidden/>
+              </w:rPr>
+            </w:r>
+            <w:r>
+              <w:rPr>
+                <w:noProof/>
+                <w:webHidden/>
+              </w:rPr>
+              <w:fldChar w:fldCharType="separate"/>
+            </w:r>
+            <w:r>
+              <w:rPr>
+                <w:noProof/>
+                <w:webHidden/>
+              </w:rPr>
+              <w:t>26</w:t>
             </w:r>
             <w:r>
               <w:rPr>
@@ -2797,14 +3418,13 @@
               <w:lang w:eastAsia="fr-FR"/>
             </w:rPr>
           </w:pPr>
-          <w:hyperlink w:anchor="_Toc516152602" w:history="1">
+          <w:hyperlink w:anchor="_Toc516230268" w:history="1">
             <w:r>
               <w:rPr>
                 <w:rStyle w:val="Lienhypertexte"/>
                 <w:noProof/>
-                <w:lang w:val="en-GB"/>
-              </w:rPr>
-              <w:t>5.3</w:t>
+              </w:rPr>
+              <w:t>8.1</w:t>
             </w:r>
             <w:r>
               <w:rPr>
@@ -2818,26 +3438,8 @@
               <w:rPr>
                 <w:rStyle w:val="Lienhypertexte"/>
                 <w:noProof/>
-                <w:lang w:val="en-GB"/>
-              </w:rPr>
-              <w:t>Projet 03 (</w:t>
-            </w:r>
-            <w:r>
-              <w:rPr>
-                <w:rStyle w:val="Lienhypertexte"/>
-                <w:i/>
-                <w:noProof/>
-                <w:lang w:val="en-GB"/>
-              </w:rPr>
-              <w:t>ON-LINE OVERHAUL OPERATIONS</w:t>
-            </w:r>
-            <w:r>
-              <w:rPr>
-                <w:rStyle w:val="Lienhypertexte"/>
-                <w:noProof/>
-                <w:lang w:val="en-GB"/>
-              </w:rPr>
-              <w:t>)</w:t>
+              </w:rPr>
+              <w:t>Termes</w:t>
             </w:r>
             <w:r>
               <w:rPr>
@@ -2858,343 +3460,7 @@
                 <w:noProof/>
                 <w:webHidden/>
               </w:rPr>
-              <w:instrText xml:space="preserve"> PAGEREF _Toc516152602 \h </w:instrText>
-            </w:r>
-            <w:r>
-              <w:rPr>
-                <w:noProof/>
-                <w:webHidden/>
-              </w:rPr>
-            </w:r>
-            <w:r>
-              <w:rPr>
-                <w:noProof/>
-                <w:webHidden/>
-              </w:rPr>
-              <w:fldChar w:fldCharType="separate"/>
-            </w:r>
-            <w:r>
-              <w:rPr>
-                <w:noProof/>
-                <w:webHidden/>
-              </w:rPr>
-              <w:t>23</w:t>
-            </w:r>
-            <w:r>
-              <w:rPr>
-                <w:noProof/>
-                <w:webHidden/>
-              </w:rPr>
-              <w:fldChar w:fldCharType="end"/>
-            </w:r>
-          </w:hyperlink>
-        </w:p>
-        <w:p>
-          <w:pPr>
-            <w:pStyle w:val="TM3"/>
-            <w:tabs>
-              <w:tab w:val="left" w:pos="880"/>
-              <w:tab w:val="right" w:leader="dot" w:pos="9016"/>
-            </w:tabs>
-            <w:rPr>
-              <w:rFonts w:eastAsiaTheme="minorEastAsia"/>
-              <w:noProof/>
-              <w:lang w:eastAsia="fr-FR"/>
-            </w:rPr>
-          </w:pPr>
-          <w:hyperlink w:anchor="_Toc516152603" w:history="1">
-            <w:r>
-              <w:rPr>
-                <w:rStyle w:val="Lienhypertexte"/>
-                <w:noProof/>
-              </w:rPr>
-              <w:t>A.</w:t>
-            </w:r>
-            <w:r>
-              <w:rPr>
-                <w:rFonts w:eastAsiaTheme="minorEastAsia"/>
-                <w:noProof/>
-                <w:lang w:eastAsia="fr-FR"/>
-              </w:rPr>
-              <w:tab/>
-            </w:r>
-            <w:r>
-              <w:rPr>
-                <w:rStyle w:val="Lienhypertexte"/>
-                <w:noProof/>
-              </w:rPr>
-              <w:t>POS Applicatif</w:t>
-            </w:r>
-            <w:r>
-              <w:rPr>
-                <w:noProof/>
-                <w:webHidden/>
-              </w:rPr>
-              <w:tab/>
-            </w:r>
-            <w:r>
-              <w:rPr>
-                <w:noProof/>
-                <w:webHidden/>
-              </w:rPr>
-              <w:fldChar w:fldCharType="begin"/>
-            </w:r>
-            <w:r>
-              <w:rPr>
-                <w:noProof/>
-                <w:webHidden/>
-              </w:rPr>
-              <w:instrText xml:space="preserve"> PAGEREF _Toc516152603 \h </w:instrText>
-            </w:r>
-            <w:r>
-              <w:rPr>
-                <w:noProof/>
-                <w:webHidden/>
-              </w:rPr>
-            </w:r>
-            <w:r>
-              <w:rPr>
-                <w:noProof/>
-                <w:webHidden/>
-              </w:rPr>
-              <w:fldChar w:fldCharType="separate"/>
-            </w:r>
-            <w:r>
-              <w:rPr>
-                <w:noProof/>
-                <w:webHidden/>
-              </w:rPr>
-              <w:t>23</w:t>
-            </w:r>
-            <w:r>
-              <w:rPr>
-                <w:noProof/>
-                <w:webHidden/>
-              </w:rPr>
-              <w:fldChar w:fldCharType="end"/>
-            </w:r>
-          </w:hyperlink>
-        </w:p>
-        <w:p>
-          <w:pPr>
-            <w:pStyle w:val="TM3"/>
-            <w:tabs>
-              <w:tab w:val="left" w:pos="880"/>
-              <w:tab w:val="right" w:leader="dot" w:pos="9016"/>
-            </w:tabs>
-            <w:rPr>
-              <w:rFonts w:eastAsiaTheme="minorEastAsia"/>
-              <w:noProof/>
-              <w:lang w:eastAsia="fr-FR"/>
-            </w:rPr>
-          </w:pPr>
-          <w:hyperlink w:anchor="_Toc516152604" w:history="1">
-            <w:r>
-              <w:rPr>
-                <w:rStyle w:val="Lienhypertexte"/>
-                <w:noProof/>
-              </w:rPr>
-              <w:t>B.</w:t>
-            </w:r>
-            <w:r>
-              <w:rPr>
-                <w:rFonts w:eastAsiaTheme="minorEastAsia"/>
-                <w:noProof/>
-                <w:lang w:eastAsia="fr-FR"/>
-              </w:rPr>
-              <w:tab/>
-            </w:r>
-            <w:r>
-              <w:rPr>
-                <w:rStyle w:val="Lienhypertexte"/>
-                <w:noProof/>
-              </w:rPr>
-              <w:t>Infrastructure</w:t>
-            </w:r>
-            <w:r>
-              <w:rPr>
-                <w:noProof/>
-                <w:webHidden/>
-              </w:rPr>
-              <w:tab/>
-            </w:r>
-            <w:r>
-              <w:rPr>
-                <w:noProof/>
-                <w:webHidden/>
-              </w:rPr>
-              <w:fldChar w:fldCharType="begin"/>
-            </w:r>
-            <w:r>
-              <w:rPr>
-                <w:noProof/>
-                <w:webHidden/>
-              </w:rPr>
-              <w:instrText xml:space="preserve"> PAGEREF _Toc516152604 \h </w:instrText>
-            </w:r>
-            <w:r>
-              <w:rPr>
-                <w:noProof/>
-                <w:webHidden/>
-              </w:rPr>
-            </w:r>
-            <w:r>
-              <w:rPr>
-                <w:noProof/>
-                <w:webHidden/>
-              </w:rPr>
-              <w:fldChar w:fldCharType="separate"/>
-            </w:r>
-            <w:r>
-              <w:rPr>
-                <w:noProof/>
-                <w:webHidden/>
-              </w:rPr>
-              <w:t>24</w:t>
-            </w:r>
-            <w:r>
-              <w:rPr>
-                <w:noProof/>
-                <w:webHidden/>
-              </w:rPr>
-              <w:fldChar w:fldCharType="end"/>
-            </w:r>
-          </w:hyperlink>
-        </w:p>
-        <w:p>
-          <w:pPr>
-            <w:pStyle w:val="TM1"/>
-            <w:rPr>
-              <w:rFonts w:eastAsiaTheme="minorEastAsia"/>
-              <w:noProof/>
-              <w:lang w:eastAsia="fr-FR"/>
-            </w:rPr>
-          </w:pPr>
-          <w:hyperlink w:anchor="_Toc516152605" w:history="1">
-            <w:r>
-              <w:rPr>
-                <w:rStyle w:val="Lienhypertexte"/>
-                <w:noProof/>
-              </w:rPr>
-              <w:t>6.</w:t>
-            </w:r>
-            <w:r>
-              <w:rPr>
-                <w:rFonts w:eastAsiaTheme="minorEastAsia"/>
-                <w:noProof/>
-                <w:lang w:eastAsia="fr-FR"/>
-              </w:rPr>
-              <w:tab/>
-            </w:r>
-            <w:r>
-              <w:rPr>
-                <w:rStyle w:val="Lienhypertexte"/>
-                <w:noProof/>
-              </w:rPr>
-              <w:t>Conclusion</w:t>
-            </w:r>
-            <w:r>
-              <w:rPr>
-                <w:noProof/>
-                <w:webHidden/>
-              </w:rPr>
-              <w:tab/>
-            </w:r>
-            <w:r>
-              <w:rPr>
-                <w:noProof/>
-                <w:webHidden/>
-              </w:rPr>
-              <w:fldChar w:fldCharType="begin"/>
-            </w:r>
-            <w:r>
-              <w:rPr>
-                <w:noProof/>
-                <w:webHidden/>
-              </w:rPr>
-              <w:instrText xml:space="preserve"> PAGEREF _Toc516152605 \h </w:instrText>
-            </w:r>
-            <w:r>
-              <w:rPr>
-                <w:noProof/>
-                <w:webHidden/>
-              </w:rPr>
-            </w:r>
-            <w:r>
-              <w:rPr>
-                <w:noProof/>
-                <w:webHidden/>
-              </w:rPr>
-              <w:fldChar w:fldCharType="separate"/>
-            </w:r>
-            <w:r>
-              <w:rPr>
-                <w:noProof/>
-                <w:webHidden/>
-              </w:rPr>
-              <w:t>25</w:t>
-            </w:r>
-            <w:r>
-              <w:rPr>
-                <w:noProof/>
-                <w:webHidden/>
-              </w:rPr>
-              <w:fldChar w:fldCharType="end"/>
-            </w:r>
-          </w:hyperlink>
-        </w:p>
-        <w:p>
-          <w:pPr>
-            <w:pStyle w:val="TM1"/>
-            <w:rPr>
-              <w:rFonts w:eastAsiaTheme="minorEastAsia"/>
-              <w:noProof/>
-              <w:lang w:eastAsia="fr-FR"/>
-            </w:rPr>
-          </w:pPr>
-          <w:hyperlink w:anchor="_Toc516152606" w:history="1">
-            <w:r>
-              <w:rPr>
-                <w:rStyle w:val="Lienhypertexte"/>
-                <w:noProof/>
-              </w:rPr>
-              <w:t>7.</w:t>
-            </w:r>
-            <w:r>
-              <w:rPr>
-                <w:rFonts w:eastAsiaTheme="minorEastAsia"/>
-                <w:noProof/>
-                <w:lang w:eastAsia="fr-FR"/>
-              </w:rPr>
-              <w:tab/>
-            </w:r>
-            <w:r>
-              <w:rPr>
-                <w:rStyle w:val="Lienhypertexte"/>
-                <w:noProof/>
-              </w:rPr>
-              <w:t>Glossaire</w:t>
-            </w:r>
-            <w:r>
-              <w:rPr>
-                <w:noProof/>
-                <w:webHidden/>
-              </w:rPr>
-              <w:tab/>
-            </w:r>
-            <w:r>
-              <w:rPr>
-                <w:noProof/>
-                <w:webHidden/>
-              </w:rPr>
-              <w:fldChar w:fldCharType="begin"/>
-            </w:r>
-            <w:r>
-              <w:rPr>
-                <w:noProof/>
-                <w:webHidden/>
-              </w:rPr>
-              <w:instrText xml:space="preserve"> PAGEREF _Toc516152606 \h </w:instrText>
+              <w:instrText xml:space="preserve"> PAGEREF _Toc516230268 \h </w:instrText>
             </w:r>
             <w:r>
               <w:rPr>
@@ -3238,13 +3504,13 @@
               <w:lang w:eastAsia="fr-FR"/>
             </w:rPr>
           </w:pPr>
-          <w:hyperlink w:anchor="_Toc516152607" w:history="1">
+          <w:hyperlink w:anchor="_Toc516230269" w:history="1">
             <w:r>
               <w:rPr>
                 <w:rStyle w:val="Lienhypertexte"/>
                 <w:noProof/>
               </w:rPr>
-              <w:t>7.1</w:t>
+              <w:t>8.2</w:t>
             </w:r>
             <w:r>
               <w:rPr>
@@ -3259,7 +3525,7 @@
                 <w:rStyle w:val="Lienhypertexte"/>
                 <w:noProof/>
               </w:rPr>
-              <w:t>Termes</w:t>
+              <w:t>Sigles</w:t>
             </w:r>
             <w:r>
               <w:rPr>
@@ -3280,93 +3546,7 @@
                 <w:noProof/>
                 <w:webHidden/>
               </w:rPr>
-              <w:instrText xml:space="preserve"> PAGEREF _Toc516152607 \h </w:instrText>
-            </w:r>
-            <w:r>
-              <w:rPr>
-                <w:noProof/>
-                <w:webHidden/>
-              </w:rPr>
-            </w:r>
-            <w:r>
-              <w:rPr>
-                <w:noProof/>
-                <w:webHidden/>
-              </w:rPr>
-              <w:fldChar w:fldCharType="separate"/>
-            </w:r>
-            <w:r>
-              <w:rPr>
-                <w:noProof/>
-                <w:webHidden/>
-              </w:rPr>
-              <w:t>26</w:t>
-            </w:r>
-            <w:r>
-              <w:rPr>
-                <w:noProof/>
-                <w:webHidden/>
-              </w:rPr>
-              <w:fldChar w:fldCharType="end"/>
-            </w:r>
-          </w:hyperlink>
-        </w:p>
-        <w:p>
-          <w:pPr>
-            <w:pStyle w:val="TM2"/>
-            <w:tabs>
-              <w:tab w:val="left" w:pos="880"/>
-              <w:tab w:val="right" w:leader="dot" w:pos="9016"/>
-            </w:tabs>
-            <w:rPr>
-              <w:rFonts w:eastAsiaTheme="minorEastAsia"/>
-              <w:noProof/>
-              <w:lang w:eastAsia="fr-FR"/>
-            </w:rPr>
-          </w:pPr>
-          <w:hyperlink w:anchor="_Toc516152608" w:history="1">
-            <w:r>
-              <w:rPr>
-                <w:rStyle w:val="Lienhypertexte"/>
-                <w:noProof/>
-              </w:rPr>
-              <w:t>7.2</w:t>
-            </w:r>
-            <w:r>
-              <w:rPr>
-                <w:rFonts w:eastAsiaTheme="minorEastAsia"/>
-                <w:noProof/>
-                <w:lang w:eastAsia="fr-FR"/>
-              </w:rPr>
-              <w:tab/>
-            </w:r>
-            <w:r>
-              <w:rPr>
-                <w:rStyle w:val="Lienhypertexte"/>
-                <w:noProof/>
-              </w:rPr>
-              <w:t>Sigles</w:t>
-            </w:r>
-            <w:r>
-              <w:rPr>
-                <w:noProof/>
-                <w:webHidden/>
-              </w:rPr>
-              <w:tab/>
-            </w:r>
-            <w:r>
-              <w:rPr>
-                <w:noProof/>
-                <w:webHidden/>
-              </w:rPr>
-              <w:fldChar w:fldCharType="begin"/>
-            </w:r>
-            <w:r>
-              <w:rPr>
-                <w:noProof/>
-                <w:webHidden/>
-              </w:rPr>
-              <w:instrText xml:space="preserve"> PAGEREF _Toc516152608 \h </w:instrText>
+              <w:instrText xml:space="preserve"> PAGEREF _Toc516230269 \h </w:instrText>
             </w:r>
             <w:r>
               <w:rPr>
@@ -3406,13 +3586,13 @@
               <w:lang w:eastAsia="fr-FR"/>
             </w:rPr>
           </w:pPr>
-          <w:hyperlink w:anchor="_Toc516152609" w:history="1">
+          <w:hyperlink w:anchor="_Toc516230270" w:history="1">
             <w:r>
               <w:rPr>
                 <w:rStyle w:val="Lienhypertexte"/>
                 <w:noProof/>
               </w:rPr>
-              <w:t>8.</w:t>
+              <w:t>9.</w:t>
             </w:r>
             <w:r>
               <w:rPr>
@@ -3448,7 +3628,7 @@
                 <w:noProof/>
                 <w:webHidden/>
               </w:rPr>
-              <w:instrText xml:space="preserve"> PAGEREF _Toc516152609 \h </w:instrText>
+              <w:instrText xml:space="preserve"> PAGEREF _Toc516230270 \h </w:instrText>
             </w:r>
             <w:r>
               <w:rPr>
@@ -3517,12 +3697,12 @@
       <w:pPr>
         <w:pStyle w:val="Titre1"/>
       </w:pPr>
-      <w:bookmarkStart w:id="0" w:name="_Toc516152583"/>
+      <w:bookmarkStart w:id="1" w:name="_Toc516230243"/>
       <w:r>
         <w:lastRenderedPageBreak/>
         <w:t>Introduction</w:t>
       </w:r>
-      <w:bookmarkEnd w:id="0"/>
+      <w:bookmarkEnd w:id="1"/>
     </w:p>
     <w:p>
       <w:r>
@@ -3774,7 +3954,7 @@
       <w:pPr>
         <w:pStyle w:val="Titre1"/>
       </w:pPr>
-      <w:bookmarkStart w:id="1" w:name="_Toc516152584"/>
+      <w:bookmarkStart w:id="2" w:name="_Toc516230244"/>
       <w:r>
         <w:lastRenderedPageBreak/>
         <w:t>Présentation</w:t>
@@ -3786,7 +3966,7 @@
       <w:r>
         <w:t>Aero-Breizh</w:t>
       </w:r>
-      <w:bookmarkEnd w:id="1"/>
+      <w:bookmarkEnd w:id="2"/>
       <w:proofErr w:type="spellEnd"/>
     </w:p>
     <w:p>
@@ -4017,7 +4197,7 @@
       <w:pPr>
         <w:pStyle w:val="Titre1"/>
       </w:pPr>
-      <w:bookmarkStart w:id="2" w:name="_Toc516152585"/>
+      <w:bookmarkStart w:id="3" w:name="_Toc516230245"/>
       <w:r>
         <w:lastRenderedPageBreak/>
         <w:t>Analyse</w:t>
@@ -4031,17 +4211,17 @@
       <w:r>
         <w:t xml:space="preserve"> et fonctionnel</w:t>
       </w:r>
-      <w:bookmarkEnd w:id="2"/>
+      <w:bookmarkEnd w:id="3"/>
     </w:p>
     <w:p>
       <w:pPr>
         <w:pStyle w:val="Titre2"/>
       </w:pPr>
-      <w:bookmarkStart w:id="3" w:name="_Toc516152586"/>
+      <w:bookmarkStart w:id="4" w:name="_Toc516230246"/>
       <w:r>
         <w:t>Organisation</w:t>
       </w:r>
-      <w:bookmarkEnd w:id="3"/>
+      <w:bookmarkEnd w:id="4"/>
     </w:p>
     <w:p>
       <w:r>
@@ -4215,7 +4395,7 @@
       <w:pPr>
         <w:pStyle w:val="Lgende"/>
       </w:pPr>
-      <w:bookmarkStart w:id="4" w:name="_Toc516135254"/>
+      <w:bookmarkStart w:id="5" w:name="_Toc516230226"/>
       <w:r>
         <w:t xml:space="preserve">Figure </w:t>
       </w:r>
@@ -4261,7 +4441,7 @@
       <w:r>
         <w:t>Organisation</w:t>
       </w:r>
-      <w:bookmarkEnd w:id="4"/>
+      <w:bookmarkEnd w:id="5"/>
     </w:p>
     <w:p/>
     <w:p>
@@ -4299,11 +4479,11 @@
       <w:pPr>
         <w:pStyle w:val="Titre2"/>
       </w:pPr>
-      <w:bookmarkStart w:id="5" w:name="_Toc516152587"/>
+      <w:bookmarkStart w:id="6" w:name="_Toc516230247"/>
       <w:r>
         <w:t>Organisation géographique</w:t>
       </w:r>
-      <w:bookmarkEnd w:id="5"/>
+      <w:bookmarkEnd w:id="6"/>
     </w:p>
     <w:p>
       <w:r>
@@ -4415,7 +4595,7 @@
           <w:u w:val="none"/>
         </w:rPr>
       </w:pPr>
-      <w:bookmarkStart w:id="6" w:name="_Toc516135255"/>
+      <w:bookmarkStart w:id="7" w:name="_Toc516230227"/>
       <w:r>
         <w:t xml:space="preserve">Figure </w:t>
       </w:r>
@@ -4455,7 +4635,7 @@
       <w:r>
         <w:t>Organisation géographique</w:t>
       </w:r>
-      <w:bookmarkEnd w:id="6"/>
+      <w:bookmarkEnd w:id="7"/>
     </w:p>
     <w:p>
       <w:r>
@@ -4477,12 +4657,12 @@
       <w:pPr>
         <w:pStyle w:val="Titre2"/>
       </w:pPr>
-      <w:bookmarkStart w:id="7" w:name="_Toc516152588"/>
+      <w:bookmarkStart w:id="8" w:name="_Toc516230248"/>
       <w:r>
         <w:lastRenderedPageBreak/>
         <w:t>Processus métier</w:t>
       </w:r>
-      <w:bookmarkEnd w:id="7"/>
+      <w:bookmarkEnd w:id="8"/>
     </w:p>
     <w:p>
       <w:r>
@@ -4712,7 +4892,7 @@
           <w:u w:val="none"/>
         </w:rPr>
       </w:pPr>
-      <w:bookmarkStart w:id="8" w:name="_Toc516135256"/>
+      <w:bookmarkStart w:id="9" w:name="_Toc516230228"/>
       <w:r>
         <w:t xml:space="preserve">Figure </w:t>
       </w:r>
@@ -4752,7 +4932,7 @@
       <w:r>
         <w:t>Processus métier</w:t>
       </w:r>
-      <w:bookmarkEnd w:id="8"/>
+      <w:bookmarkEnd w:id="9"/>
     </w:p>
     <w:p>
       <w:pPr>
@@ -4784,11 +4964,11 @@
       <w:pPr>
         <w:pStyle w:val="Titre2"/>
       </w:pPr>
-      <w:bookmarkStart w:id="9" w:name="_Toc516152589"/>
+      <w:bookmarkStart w:id="10" w:name="_Toc516230249"/>
       <w:r>
         <w:t>Organisation fonctionnelle</w:t>
       </w:r>
-      <w:bookmarkEnd w:id="9"/>
+      <w:bookmarkEnd w:id="10"/>
     </w:p>
     <w:p>
       <w:r>
@@ -4943,7 +5123,7 @@
           <w:u w:val="none"/>
         </w:rPr>
       </w:pPr>
-      <w:bookmarkStart w:id="10" w:name="_Toc516135257"/>
+      <w:bookmarkStart w:id="11" w:name="_Toc516230229"/>
       <w:r>
         <w:t xml:space="preserve">Figure </w:t>
       </w:r>
@@ -4983,7 +5163,7 @@
       <w:r>
         <w:t>Vue globale de l'analyse fonctionnelle</w:t>
       </w:r>
-      <w:bookmarkEnd w:id="10"/>
+      <w:bookmarkEnd w:id="11"/>
     </w:p>
     <w:p>
       <w:pPr>
@@ -5011,11 +5191,11 @@
       <w:pPr>
         <w:pStyle w:val="Titre2"/>
       </w:pPr>
-      <w:bookmarkStart w:id="11" w:name="_Toc516152590"/>
+      <w:bookmarkStart w:id="12" w:name="_Toc516230250"/>
       <w:r>
         <w:t>Projection organisation cible</w:t>
       </w:r>
-      <w:bookmarkEnd w:id="11"/>
+      <w:bookmarkEnd w:id="12"/>
     </w:p>
     <w:p>
       <w:r>
@@ -5098,10 +5278,10 @@
       <w:r>
         <w:lastRenderedPageBreak/>
         <w:drawing>
-          <wp:inline distT="0" distB="0" distL="0" distR="0" wp14:anchorId="39ECFC77" wp14:editId="17C937C2">
-            <wp:extent cx="5860566" cy="5682298"/>
-            <wp:effectExtent l="0" t="0" r="6985" b="0"/>
-            <wp:docPr id="2" name="Image 2"/>
+          <wp:inline distT="0" distB="0" distL="0" distR="0" wp14:anchorId="515BB32F" wp14:editId="46FA2F5E">
+            <wp:extent cx="5874234" cy="5695622"/>
+            <wp:effectExtent l="0" t="0" r="0" b="635"/>
+            <wp:docPr id="13" name="Image 13"/>
             <wp:cNvGraphicFramePr>
               <a:graphicFrameLocks xmlns:a="http://schemas.openxmlformats.org/drawingml/2006/main" noChangeAspect="1"/>
             </wp:cNvGraphicFramePr>
@@ -5109,17 +5289,11 @@
               <a:graphicData uri="http://schemas.openxmlformats.org/drawingml/2006/picture">
                 <pic:pic xmlns:pic="http://schemas.openxmlformats.org/drawingml/2006/picture">
                   <pic:nvPicPr>
-                    <pic:cNvPr id="1" name=""/>
+                    <pic:cNvPr id="0" name=""/>
                     <pic:cNvPicPr/>
                   </pic:nvPicPr>
                   <pic:blipFill>
-                    <a:blip r:embed="rId18">
-                      <a:extLst>
-                        <a:ext uri="{28A0092B-C50C-407E-A947-70E740481C1C}">
-                          <a14:useLocalDpi xmlns:a14="http://schemas.microsoft.com/office/drawing/2010/main" val="0"/>
-                        </a:ext>
-                      </a:extLst>
-                    </a:blip>
+                    <a:blip r:embed="rId18"/>
                     <a:stretch>
                       <a:fillRect/>
                     </a:stretch>
@@ -5127,7 +5301,7 @@
                   <pic:spPr>
                     <a:xfrm>
                       <a:off x="0" y="0"/>
-                      <a:ext cx="5877130" cy="5698358"/>
+                      <a:ext cx="5878637" cy="5699891"/>
                     </a:xfrm>
                     <a:prstGeom prst="rect">
                       <a:avLst/>
@@ -5144,7 +5318,7 @@
       <w:pPr>
         <w:pStyle w:val="Lgende"/>
       </w:pPr>
-      <w:bookmarkStart w:id="12" w:name="_Toc516135258"/>
+      <w:bookmarkStart w:id="13" w:name="_Toc516230230"/>
       <w:r>
         <w:t xml:space="preserve">Figure </w:t>
       </w:r>
@@ -5184,7 +5358,7 @@
       <w:r>
         <w:t>Stratégie</w:t>
       </w:r>
-      <w:bookmarkEnd w:id="12"/>
+      <w:bookmarkEnd w:id="13"/>
     </w:p>
     <w:p/>
     <w:p>
@@ -5206,7 +5380,7 @@
       <w:pPr>
         <w:pStyle w:val="Titre1"/>
       </w:pPr>
-      <w:bookmarkStart w:id="13" w:name="_Toc516152591"/>
+      <w:bookmarkStart w:id="14" w:name="_Toc516230251"/>
       <w:r>
         <w:lastRenderedPageBreak/>
         <w:t xml:space="preserve">SI </w:t>
@@ -5217,7 +5391,7 @@
       <w:r>
         <w:t>ctuel</w:t>
       </w:r>
-      <w:bookmarkEnd w:id="13"/>
+      <w:bookmarkEnd w:id="14"/>
     </w:p>
     <w:p>
       <w:r>
@@ -5246,13 +5420,7 @@
         <w:t>De façon à mieux comprendre les évolutions qui seront proposées dans le chapitre 6, une présentation de l’état actuel est impérative. Dans ce chapitre nous allons décrire le POS applicatif actuel,</w:t>
       </w:r>
       <w:r>
-        <w:t xml:space="preserve"> qui </w:t>
-      </w:r>
-      <w:r>
-        <w:t>sera modifié avec l’implémentatio</w:t>
-      </w:r>
-      <w:r>
-        <w:t>n des projets d’évolution du SI,</w:t>
+        <w:t xml:space="preserve"> qui sera modifié avec l’implémentation des projets d’évolution du SI,</w:t>
       </w:r>
       <w:r>
         <w:t xml:space="preserve"> la cartographie des différents composants liées aux fonctions métier d’</w:t>
@@ -5323,7 +5491,7 @@
       <w:pPr>
         <w:pStyle w:val="Lgende"/>
       </w:pPr>
-      <w:bookmarkStart w:id="14" w:name="_Toc516135259"/>
+      <w:bookmarkStart w:id="15" w:name="_Toc516230231"/>
       <w:r>
         <w:t xml:space="preserve">Figure </w:t>
       </w:r>
@@ -5360,7 +5528,7 @@
       <w:r>
         <w:t xml:space="preserve"> - POS applicatif actuel</w:t>
       </w:r>
-      <w:bookmarkEnd w:id="14"/>
+      <w:bookmarkEnd w:id="15"/>
     </w:p>
     <w:p>
       <w:pPr>
@@ -5636,7 +5804,7 @@
       <w:pPr>
         <w:pStyle w:val="Lgende"/>
       </w:pPr>
-      <w:bookmarkStart w:id="15" w:name="_Toc516135260"/>
+      <w:bookmarkStart w:id="16" w:name="_Toc516230232"/>
       <w:r>
         <w:t xml:space="preserve">Figure </w:t>
       </w:r>
@@ -5682,7 +5850,7 @@
       <w:r>
         <w:t>Cartographie du SI</w:t>
       </w:r>
-      <w:bookmarkEnd w:id="15"/>
+      <w:bookmarkEnd w:id="16"/>
     </w:p>
     <w:p>
       <w:r>
@@ -5828,7 +5996,7 @@
         <w:pStyle w:val="Lgende"/>
         <w:spacing w:after="0"/>
       </w:pPr>
-      <w:bookmarkStart w:id="16" w:name="_Toc516135261"/>
+      <w:bookmarkStart w:id="17" w:name="_Toc516230233"/>
       <w:r>
         <w:t xml:space="preserve">Figure </w:t>
       </w:r>
@@ -5865,12 +6033,12 @@
       <w:r>
         <w:t xml:space="preserve"> - </w:t>
       </w:r>
-      <w:bookmarkStart w:id="17" w:name="_Hlk515705556"/>
+      <w:bookmarkStart w:id="18" w:name="_Hlk515705556"/>
       <w:r>
         <w:t>Infrastructure Actuelle</w:t>
       </w:r>
-      <w:bookmarkEnd w:id="16"/>
       <w:bookmarkEnd w:id="17"/>
+      <w:bookmarkEnd w:id="18"/>
     </w:p>
     <w:p>
       <w:r>
@@ -5922,12 +6090,10 @@
       <w:r>
         <w:t xml:space="preserve">Le réseau SITA lie tous les opérateurs et les avions avec des liens voix/données. La communication avec les avions peut être effectuée soit par radio VHF, soit par une extension </w:t>
       </w:r>
-      <w:bookmarkStart w:id="18" w:name="_GoBack"/>
       <w:proofErr w:type="spellStart"/>
       <w:r>
         <w:t>datalink</w:t>
       </w:r>
-      <w:bookmarkEnd w:id="18"/>
       <w:proofErr w:type="spellEnd"/>
       <w:r>
         <w:t xml:space="preserve"> du réseau SITA.</w:t>
@@ -5956,7 +6122,7 @@
       <w:pPr>
         <w:pStyle w:val="Titre1"/>
       </w:pPr>
-      <w:bookmarkStart w:id="19" w:name="_Toc516152592"/>
+      <w:bookmarkStart w:id="19" w:name="_Toc516230252"/>
       <w:r>
         <w:lastRenderedPageBreak/>
         <w:t>SI de demain</w:t>
@@ -5967,7 +6133,7 @@
       <w:pPr>
         <w:pStyle w:val="Titre2"/>
       </w:pPr>
-      <w:bookmarkStart w:id="20" w:name="_Toc516152593"/>
+      <w:bookmarkStart w:id="20" w:name="_Toc516230253"/>
       <w:r>
         <w:t>Vue globale</w:t>
       </w:r>
@@ -6014,7 +6180,7 @@
       <w:pPr>
         <w:pStyle w:val="Titre3"/>
       </w:pPr>
-      <w:bookmarkStart w:id="21" w:name="_Toc516152594"/>
+      <w:bookmarkStart w:id="21" w:name="_Toc516230254"/>
       <w:r>
         <w:t>Futur SI</w:t>
       </w:r>
@@ -6055,10 +6221,10 @@
       </w:pPr>
       <w:r>
         <w:drawing>
-          <wp:inline distT="0" distB="0" distL="0" distR="0" wp14:anchorId="54F981B2" wp14:editId="324C155B">
-            <wp:extent cx="5297572" cy="3987542"/>
-            <wp:effectExtent l="0" t="0" r="0" b="0"/>
-            <wp:docPr id="24" name="Image 24"/>
+          <wp:inline distT="0" distB="0" distL="0" distR="0" wp14:anchorId="68CCFD4E" wp14:editId="51419FE3">
+            <wp:extent cx="5731510" cy="4273345"/>
+            <wp:effectExtent l="0" t="0" r="2540" b="0"/>
+            <wp:docPr id="14" name="Image 14"/>
             <wp:cNvGraphicFramePr>
               <a:graphicFrameLocks xmlns:a="http://schemas.openxmlformats.org/drawingml/2006/main" noChangeAspect="1"/>
             </wp:cNvGraphicFramePr>
@@ -6078,7 +6244,7 @@
                   <pic:spPr>
                     <a:xfrm>
                       <a:off x="0" y="0"/>
-                      <a:ext cx="5296769" cy="3986938"/>
+                      <a:ext cx="5731510" cy="4273345"/>
                     </a:xfrm>
                     <a:prstGeom prst="rect">
                       <a:avLst/>
@@ -6095,18 +6261,31 @@
       <w:pPr>
         <w:pStyle w:val="Lgende"/>
       </w:pPr>
-      <w:bookmarkStart w:id="22" w:name="_Toc516135262"/>
+      <w:bookmarkStart w:id="22" w:name="_Toc516230234"/>
       <w:r>
         <w:t xml:space="preserve">Figure </w:t>
       </w:r>
-      <w:fldSimple w:instr=" SEQ Figure \* ARABIC ">
-        <w:r>
-          <w:rPr>
-            <w:noProof/>
-          </w:rPr>
-          <w:t>9</w:t>
-        </w:r>
-      </w:fldSimple>
+      <w:r>
+        <w:fldChar w:fldCharType="begin"/>
+      </w:r>
+      <w:r>
+        <w:instrText xml:space="preserve"> SEQ Figure \* ARABIC </w:instrText>
+      </w:r>
+      <w:r>
+        <w:fldChar w:fldCharType="separate"/>
+      </w:r>
+      <w:r>
+        <w:rPr>
+          <w:noProof/>
+        </w:rPr>
+        <w:t>9</w:t>
+      </w:r>
+      <w:r>
+        <w:rPr>
+          <w:noProof/>
+        </w:rPr>
+        <w:fldChar w:fldCharType="end"/>
+      </w:r>
       <w:r>
         <w:t xml:space="preserve"> - Stratégie du Futur SI</w:t>
       </w:r>
@@ -6167,22 +6346,40 @@
       <w:pPr>
         <w:pStyle w:val="Lgende"/>
       </w:pPr>
-      <w:bookmarkStart w:id="23" w:name="_Toc516135263"/>
+      <w:bookmarkStart w:id="23" w:name="_Toc516230235"/>
       <w:r>
         <w:t xml:space="preserve">Figure </w:t>
       </w:r>
-      <w:fldSimple w:instr=" SEQ Figure \* ARABIC ">
-        <w:r>
-          <w:rPr>
-            <w:noProof/>
-          </w:rPr>
-          <w:t>10</w:t>
-        </w:r>
-      </w:fldSimple>
+      <w:r>
+        <w:fldChar w:fldCharType="begin"/>
+      </w:r>
+      <w:r>
+        <w:instrText xml:space="preserve"> SEQ Figure \* ARABIC </w:instrText>
+      </w:r>
+      <w:r>
+        <w:fldChar w:fldCharType="separate"/>
+      </w:r>
+      <w:r>
+        <w:rPr>
+          <w:noProof/>
+        </w:rPr>
+        <w:t>10</w:t>
+      </w:r>
+      <w:r>
+        <w:rPr>
+          <w:noProof/>
+        </w:rPr>
+        <w:fldChar w:fldCharType="end"/>
+      </w:r>
       <w:r>
         <w:t xml:space="preserve"> - POS applicatif cible du Futur SI</w:t>
       </w:r>
       <w:bookmarkEnd w:id="23"/>
+    </w:p>
+    <w:p>
+      <w:pPr>
+        <w:pStyle w:val="Image"/>
+      </w:pPr>
       <w:r>
         <w:drawing>
           <wp:inline distT="0" distB="0" distL="0" distR="0" wp14:anchorId="6986FE83" wp14:editId="5221054F">
@@ -6225,20 +6422,39 @@
       <w:pPr>
         <w:pStyle w:val="Lgende"/>
       </w:pPr>
-      <w:bookmarkStart w:id="24" w:name="_Toc516135264"/>
+      <w:bookmarkStart w:id="24" w:name="_Toc516230236"/>
       <w:r>
         <w:t xml:space="preserve">Figure </w:t>
       </w:r>
-      <w:fldSimple w:instr=" SEQ Figure \* ARABIC ">
-        <w:r>
-          <w:rPr>
-            <w:noProof/>
-          </w:rPr>
-          <w:t>11</w:t>
-        </w:r>
-      </w:fldSimple>
-      <w:r>
-        <w:t xml:space="preserve"> - Cartographie cible du Futur SI</w:t>
+      <w:r>
+        <w:fldChar w:fldCharType="begin"/>
+      </w:r>
+      <w:r>
+        <w:instrText xml:space="preserve"> SEQ Figure \* ARABIC </w:instrText>
+      </w:r>
+      <w:r>
+        <w:fldChar w:fldCharType="separate"/>
+      </w:r>
+      <w:r>
+        <w:rPr>
+          <w:noProof/>
+        </w:rPr>
+        <w:t>11</w:t>
+      </w:r>
+      <w:r>
+        <w:rPr>
+          <w:noProof/>
+        </w:rPr>
+        <w:fldChar w:fldCharType="end"/>
+      </w:r>
+      <w:r>
+        <w:t xml:space="preserve"> - </w:t>
+      </w:r>
+      <w:r>
+        <w:t>Cartographie</w:t>
+      </w:r>
+      <w:r>
+        <w:t xml:space="preserve"> cible du Futur SI</w:t>
       </w:r>
       <w:bookmarkEnd w:id="24"/>
     </w:p>
@@ -6289,18 +6505,31 @@
       <w:pPr>
         <w:pStyle w:val="Lgende"/>
       </w:pPr>
-      <w:bookmarkStart w:id="25" w:name="_Toc516135265"/>
+      <w:bookmarkStart w:id="25" w:name="_Toc516230237"/>
       <w:r>
         <w:t xml:space="preserve">Figure </w:t>
       </w:r>
-      <w:fldSimple w:instr=" SEQ Figure \* ARABIC ">
-        <w:r>
-          <w:rPr>
-            <w:noProof/>
-          </w:rPr>
-          <w:t>12</w:t>
-        </w:r>
-      </w:fldSimple>
+      <w:r>
+        <w:fldChar w:fldCharType="begin"/>
+      </w:r>
+      <w:r>
+        <w:instrText xml:space="preserve"> SEQ Figure \* ARABIC </w:instrText>
+      </w:r>
+      <w:r>
+        <w:fldChar w:fldCharType="separate"/>
+      </w:r>
+      <w:r>
+        <w:rPr>
+          <w:noProof/>
+        </w:rPr>
+        <w:t>12</w:t>
+      </w:r>
+      <w:r>
+        <w:rPr>
+          <w:noProof/>
+        </w:rPr>
+        <w:fldChar w:fldCharType="end"/>
+      </w:r>
       <w:r>
         <w:t xml:space="preserve"> - Infrastructure cible du </w:t>
       </w:r>
@@ -6378,7 +6607,7 @@
       <w:pPr>
         <w:pStyle w:val="Titre3"/>
       </w:pPr>
-      <w:bookmarkStart w:id="26" w:name="_Toc516152595"/>
+      <w:bookmarkStart w:id="26" w:name="_Toc516230255"/>
       <w:r>
         <w:lastRenderedPageBreak/>
         <w:t xml:space="preserve">Projet </w:t>
@@ -6469,18 +6698,31 @@
       <w:pPr>
         <w:pStyle w:val="Lgende"/>
       </w:pPr>
-      <w:bookmarkStart w:id="27" w:name="_Toc516135266"/>
+      <w:bookmarkStart w:id="27" w:name="_Toc516230238"/>
       <w:r>
         <w:t xml:space="preserve">Figure </w:t>
       </w:r>
-      <w:fldSimple w:instr=" SEQ Figure \* ARABIC ">
-        <w:r>
-          <w:rPr>
-            <w:noProof/>
-          </w:rPr>
-          <w:t>13</w:t>
-        </w:r>
-      </w:fldSimple>
+      <w:r>
+        <w:fldChar w:fldCharType="begin"/>
+      </w:r>
+      <w:r>
+        <w:instrText xml:space="preserve"> SEQ Figure \* ARABIC </w:instrText>
+      </w:r>
+      <w:r>
+        <w:fldChar w:fldCharType="separate"/>
+      </w:r>
+      <w:r>
+        <w:rPr>
+          <w:noProof/>
+        </w:rPr>
+        <w:t>13</w:t>
+      </w:r>
+      <w:r>
+        <w:rPr>
+          <w:noProof/>
+        </w:rPr>
+        <w:fldChar w:fldCharType="end"/>
+      </w:r>
       <w:r>
         <w:t xml:space="preserve"> - Stratégie projet </w:t>
       </w:r>
@@ -6578,18 +6820,31 @@
       <w:pPr>
         <w:pStyle w:val="Lgende"/>
       </w:pPr>
-      <w:bookmarkStart w:id="28" w:name="_Toc516135267"/>
+      <w:bookmarkStart w:id="28" w:name="_Toc516230239"/>
       <w:r>
         <w:t xml:space="preserve">Figure </w:t>
       </w:r>
-      <w:fldSimple w:instr=" SEQ Figure \* ARABIC ">
-        <w:r>
-          <w:rPr>
-            <w:noProof/>
-          </w:rPr>
-          <w:t>14</w:t>
-        </w:r>
-      </w:fldSimple>
+      <w:r>
+        <w:fldChar w:fldCharType="begin"/>
+      </w:r>
+      <w:r>
+        <w:instrText xml:space="preserve"> SEQ Figure \* ARABIC </w:instrText>
+      </w:r>
+      <w:r>
+        <w:fldChar w:fldCharType="separate"/>
+      </w:r>
+      <w:r>
+        <w:rPr>
+          <w:noProof/>
+        </w:rPr>
+        <w:t>14</w:t>
+      </w:r>
+      <w:r>
+        <w:rPr>
+          <w:noProof/>
+        </w:rPr>
+        <w:fldChar w:fldCharType="end"/>
+      </w:r>
       <w:r>
         <w:t xml:space="preserve"> - Contraintes</w:t>
       </w:r>
@@ -6607,7 +6862,7 @@
       <w:pPr>
         <w:pStyle w:val="Titre3"/>
       </w:pPr>
-      <w:bookmarkStart w:id="29" w:name="_Toc516152596"/>
+      <w:bookmarkStart w:id="29" w:name="_Toc516230256"/>
       <w:r>
         <w:t>Projet Anis</w:t>
       </w:r>
@@ -6659,18 +6914,31 @@
       <w:pPr>
         <w:pStyle w:val="Lgende"/>
       </w:pPr>
-      <w:bookmarkStart w:id="30" w:name="_Toc516135268"/>
+      <w:bookmarkStart w:id="30" w:name="_Toc516230240"/>
       <w:r>
         <w:t xml:space="preserve">Figure </w:t>
       </w:r>
-      <w:fldSimple w:instr=" SEQ Figure \* ARABIC ">
-        <w:r>
-          <w:rPr>
-            <w:noProof/>
-          </w:rPr>
-          <w:t>15</w:t>
-        </w:r>
-      </w:fldSimple>
+      <w:r>
+        <w:fldChar w:fldCharType="begin"/>
+      </w:r>
+      <w:r>
+        <w:instrText xml:space="preserve"> SEQ Figure \* ARABIC </w:instrText>
+      </w:r>
+      <w:r>
+        <w:fldChar w:fldCharType="separate"/>
+      </w:r>
+      <w:r>
+        <w:rPr>
+          <w:noProof/>
+        </w:rPr>
+        <w:t>15</w:t>
+      </w:r>
+      <w:r>
+        <w:rPr>
+          <w:noProof/>
+        </w:rPr>
+        <w:fldChar w:fldCharType="end"/>
+      </w:r>
       <w:r>
         <w:t xml:space="preserve"> - Stratégie projet Anis</w:t>
       </w:r>
@@ -6732,7 +7000,7 @@
       <w:pPr>
         <w:pStyle w:val="Titre3"/>
       </w:pPr>
-      <w:bookmarkStart w:id="31" w:name="_Toc516152597"/>
+      <w:bookmarkStart w:id="31" w:name="_Toc516230257"/>
       <w:r>
         <w:t>Projet O3</w:t>
       </w:r>
@@ -6807,18 +7075,34 @@
       <w:pPr>
         <w:pStyle w:val="Lgende"/>
       </w:pPr>
-      <w:bookmarkStart w:id="32" w:name="_Toc516135269"/>
+      <w:bookmarkStart w:id="32" w:name="_Toc516230241"/>
       <w:r>
         <w:t xml:space="preserve">Figure </w:t>
       </w:r>
-      <w:fldSimple w:instr=" SEQ Figure \* ARABIC ">
-        <w:r>
-          <w:rPr>
-            <w:noProof/>
-          </w:rPr>
-          <w:t>17</w:t>
-        </w:r>
-      </w:fldSimple>
+      <w:r>
+        <w:fldChar w:fldCharType="begin"/>
+      </w:r>
+      <w:r>
+        <w:instrText xml:space="preserve"> SEQ Figur</w:instrText>
+      </w:r>
+      <w:r>
+        <w:instrText xml:space="preserve">e \* ARABIC </w:instrText>
+      </w:r>
+      <w:r>
+        <w:fldChar w:fldCharType="separate"/>
+      </w:r>
+      <w:r>
+        <w:rPr>
+          <w:noProof/>
+        </w:rPr>
+        <w:t>17</w:t>
+      </w:r>
+      <w:r>
+        <w:rPr>
+          <w:noProof/>
+        </w:rPr>
+        <w:fldChar w:fldCharType="end"/>
+      </w:r>
       <w:r>
         <w:t xml:space="preserve"> - Stratégie projet O3</w:t>
       </w:r>
@@ -6843,7 +7127,7 @@
       <w:pPr>
         <w:pStyle w:val="Titre3"/>
       </w:pPr>
-      <w:bookmarkStart w:id="33" w:name="_Toc516152598"/>
+      <w:bookmarkStart w:id="33" w:name="_Toc516230258"/>
       <w:r>
         <w:lastRenderedPageBreak/>
         <w:t>Projet e-PME</w:t>
@@ -6893,10 +7177,10 @@
       </w:pPr>
       <w:r>
         <w:drawing>
-          <wp:inline distT="0" distB="0" distL="0" distR="0" wp14:anchorId="48A002FE" wp14:editId="7C770768">
-            <wp:extent cx="4970716" cy="4449654"/>
-            <wp:effectExtent l="0" t="0" r="1905" b="8255"/>
-            <wp:docPr id="23" name="Image 23"/>
+          <wp:inline distT="0" distB="0" distL="0" distR="0" wp14:anchorId="200DF95E" wp14:editId="2DBDB764">
+            <wp:extent cx="5731510" cy="5130695"/>
+            <wp:effectExtent l="0" t="0" r="2540" b="0"/>
+            <wp:docPr id="16" name="Image 16"/>
             <wp:cNvGraphicFramePr>
               <a:graphicFrameLocks xmlns:a="http://schemas.openxmlformats.org/drawingml/2006/main" noChangeAspect="1"/>
             </wp:cNvGraphicFramePr>
@@ -6916,7 +7200,7 @@
                   <pic:spPr>
                     <a:xfrm>
                       <a:off x="0" y="0"/>
-                      <a:ext cx="4968514" cy="4447683"/>
+                      <a:ext cx="5731510" cy="5130695"/>
                     </a:xfrm>
                     <a:prstGeom prst="rect">
                       <a:avLst/>
@@ -6933,18 +7217,31 @@
       <w:pPr>
         <w:pStyle w:val="Lgende"/>
       </w:pPr>
-      <w:bookmarkStart w:id="34" w:name="_Toc516135270"/>
+      <w:bookmarkStart w:id="34" w:name="_Toc516230242"/>
       <w:r>
         <w:t xml:space="preserve">Figure </w:t>
       </w:r>
-      <w:fldSimple w:instr=" SEQ Figure \* ARABIC ">
-        <w:r>
-          <w:rPr>
-            <w:noProof/>
-          </w:rPr>
-          <w:t>18</w:t>
-        </w:r>
-      </w:fldSimple>
+      <w:r>
+        <w:fldChar w:fldCharType="begin"/>
+      </w:r>
+      <w:r>
+        <w:instrText xml:space="preserve"> SEQ Figure \* ARABIC </w:instrText>
+      </w:r>
+      <w:r>
+        <w:fldChar w:fldCharType="separate"/>
+      </w:r>
+      <w:r>
+        <w:rPr>
+          <w:noProof/>
+        </w:rPr>
+        <w:t>18</w:t>
+      </w:r>
+      <w:r>
+        <w:rPr>
+          <w:noProof/>
+        </w:rPr>
+        <w:fldChar w:fldCharType="end"/>
+      </w:r>
       <w:r>
         <w:t xml:space="preserve"> - Stratégie projet e-PME</w:t>
       </w:r>
@@ -6970,7 +7267,7 @@
       <w:pPr>
         <w:pStyle w:val="Titre2"/>
       </w:pPr>
-      <w:bookmarkStart w:id="35" w:name="_Toc516152599"/>
+      <w:bookmarkStart w:id="35" w:name="_Toc516230259"/>
       <w:r>
         <w:lastRenderedPageBreak/>
         <w:t>Projet</w:t>
@@ -6989,7 +7286,7 @@
       <w:pPr>
         <w:pStyle w:val="Titre3"/>
       </w:pPr>
-      <w:bookmarkStart w:id="36" w:name="_Toc516152600"/>
+      <w:bookmarkStart w:id="36" w:name="_Toc516230260"/>
       <w:r>
         <w:t>POS Applicatif</w:t>
       </w:r>
@@ -7014,7 +7311,7 @@
       <w:pPr>
         <w:pStyle w:val="Titre3"/>
       </w:pPr>
-      <w:bookmarkStart w:id="37" w:name="_Toc516152601"/>
+      <w:bookmarkStart w:id="37" w:name="_Toc516230261"/>
       <w:r>
         <w:lastRenderedPageBreak/>
         <w:t>Infrastructure</w:t>
@@ -7040,19 +7337,37 @@
     <w:p>
       <w:pPr>
         <w:pStyle w:val="Titre2"/>
-      </w:pPr>
-      <w:bookmarkStart w:id="38" w:name="_Toc516152602"/>
-      <w:r>
+        <w:rPr>
+          <w:lang w:val="en-US"/>
+        </w:rPr>
+      </w:pPr>
+      <w:bookmarkStart w:id="38" w:name="_Toc516230262"/>
+      <w:proofErr w:type="spellStart"/>
+      <w:r>
+        <w:rPr>
+          <w:lang w:val="en-US"/>
+        </w:rPr>
         <w:lastRenderedPageBreak/>
-        <w:t>Projet 03 (</w:t>
+        <w:t>Projet</w:t>
+      </w:r>
+      <w:proofErr w:type="spellEnd"/>
+      <w:r>
+        <w:rPr>
+          <w:lang w:val="en-US"/>
+        </w:rPr>
+        <w:t xml:space="preserve"> 03 (</w:t>
       </w:r>
       <w:r>
         <w:rPr>
           <w:i/>
+          <w:lang w:val="en-US"/>
         </w:rPr>
         <w:t>ON-LINE OVERHAUL OPERATIONS</w:t>
       </w:r>
       <w:r>
+        <w:rPr>
+          <w:lang w:val="en-US"/>
+        </w:rPr>
         <w:t>)</w:t>
       </w:r>
       <w:bookmarkEnd w:id="38"/>
@@ -7061,7 +7376,7 @@
       <w:pPr>
         <w:pStyle w:val="Titre3"/>
       </w:pPr>
-      <w:bookmarkStart w:id="39" w:name="_Toc516152603"/>
+      <w:bookmarkStart w:id="39" w:name="_Toc516230263"/>
       <w:r>
         <w:t>POS Applicatif</w:t>
       </w:r>
@@ -7086,7 +7401,7 @@
       <w:pPr>
         <w:pStyle w:val="Titre3"/>
       </w:pPr>
-      <w:bookmarkStart w:id="40" w:name="_Toc516152604"/>
+      <w:bookmarkStart w:id="40" w:name="_Toc516230264"/>
       <w:r>
         <w:lastRenderedPageBreak/>
         <w:t>Infrastructure</w:t>
@@ -7102,12 +7417,28 @@
       <w:pPr>
         <w:pStyle w:val="Titre1"/>
       </w:pPr>
-      <w:bookmarkStart w:id="41" w:name="_Toc516152605"/>
+      <w:bookmarkStart w:id="41" w:name="_Toc516230265"/>
+      <w:r>
+        <w:lastRenderedPageBreak/>
+        <w:t>Projet de migration</w:t>
+      </w:r>
+      <w:bookmarkEnd w:id="41"/>
+    </w:p>
+    <w:p>
+      <w:r>
+        <w:br w:type="page"/>
+      </w:r>
+    </w:p>
+    <w:p>
+      <w:pPr>
+        <w:pStyle w:val="Titre1"/>
+      </w:pPr>
+      <w:bookmarkStart w:id="42" w:name="_Toc516230266"/>
       <w:r>
         <w:lastRenderedPageBreak/>
         <w:t>Conclusion</w:t>
       </w:r>
-      <w:bookmarkEnd w:id="41"/>
+      <w:bookmarkEnd w:id="42"/>
     </w:p>
     <w:p>
       <w:pPr>
@@ -7126,33 +7457,33 @@
       <w:pPr>
         <w:pStyle w:val="Titre1"/>
       </w:pPr>
-      <w:bookmarkStart w:id="42" w:name="_Toc516152606"/>
+      <w:bookmarkStart w:id="43" w:name="_Toc516230267"/>
       <w:r>
         <w:lastRenderedPageBreak/>
         <w:t>Glossaire</w:t>
       </w:r>
-      <w:bookmarkEnd w:id="42"/>
+      <w:bookmarkEnd w:id="43"/>
     </w:p>
     <w:p>
       <w:pPr>
         <w:pStyle w:val="Titre2"/>
       </w:pPr>
-      <w:bookmarkStart w:id="43" w:name="_Toc516152607"/>
+      <w:bookmarkStart w:id="44" w:name="_Toc516230268"/>
       <w:r>
         <w:t>Termes</w:t>
       </w:r>
-      <w:bookmarkEnd w:id="43"/>
+      <w:bookmarkEnd w:id="44"/>
     </w:p>
     <w:p/>
     <w:p>
       <w:pPr>
         <w:pStyle w:val="Titre2"/>
       </w:pPr>
-      <w:bookmarkStart w:id="44" w:name="_Toc516152608"/>
+      <w:bookmarkStart w:id="45" w:name="_Toc516230269"/>
       <w:r>
         <w:t>Sigles</w:t>
       </w:r>
-      <w:bookmarkEnd w:id="44"/>
+      <w:bookmarkEnd w:id="45"/>
     </w:p>
     <w:tbl>
       <w:tblPr>
@@ -7474,12 +7805,12 @@
       <w:pPr>
         <w:pStyle w:val="Titre1"/>
       </w:pPr>
-      <w:bookmarkStart w:id="45" w:name="_Toc516152609"/>
+      <w:bookmarkStart w:id="46" w:name="_Toc516230270"/>
       <w:r>
         <w:lastRenderedPageBreak/>
         <w:t>Table des illustrations</w:t>
       </w:r>
-      <w:bookmarkEnd w:id="45"/>
+      <w:bookmarkEnd w:id="46"/>
     </w:p>
     <w:p>
       <w:pPr>
@@ -7502,7 +7833,7 @@
       <w:r>
         <w:fldChar w:fldCharType="separate"/>
       </w:r>
-      <w:hyperlink w:anchor="_Toc516135254" w:history="1">
+      <w:hyperlink w:anchor="_Toc516230226" w:history="1">
         <w:r>
           <w:rPr>
             <w:rStyle w:val="Lienhypertexte"/>
@@ -7529,7 +7860,7 @@
             <w:noProof/>
             <w:webHidden/>
           </w:rPr>
-          <w:instrText xml:space="preserve"> PAGEREF _Toc516135254 \h </w:instrText>
+          <w:instrText xml:space="preserve"> PAGEREF _Toc516230226 \h </w:instrText>
         </w:r>
         <w:r>
           <w:rPr>
@@ -7572,7 +7903,7 @@
           <w:lang w:eastAsia="fr-FR"/>
         </w:rPr>
       </w:pPr>
-      <w:hyperlink w:anchor="_Toc516135255" w:history="1">
+      <w:hyperlink w:anchor="_Toc516230227" w:history="1">
         <w:r>
           <w:rPr>
             <w:rStyle w:val="Lienhypertexte"/>
@@ -7599,7 +7930,7 @@
             <w:noProof/>
             <w:webHidden/>
           </w:rPr>
-          <w:instrText xml:space="preserve"> PAGEREF _Toc516135255 \h </w:instrText>
+          <w:instrText xml:space="preserve"> PAGEREF _Toc516230227 \h </w:instrText>
         </w:r>
         <w:r>
           <w:rPr>
@@ -7642,7 +7973,7 @@
           <w:lang w:eastAsia="fr-FR"/>
         </w:rPr>
       </w:pPr>
-      <w:hyperlink w:anchor="_Toc516135256" w:history="1">
+      <w:hyperlink w:anchor="_Toc516230228" w:history="1">
         <w:r>
           <w:rPr>
             <w:rStyle w:val="Lienhypertexte"/>
@@ -7669,7 +8000,7 @@
             <w:noProof/>
             <w:webHidden/>
           </w:rPr>
-          <w:instrText xml:space="preserve"> PAGEREF _Toc516135256 \h </w:instrText>
+          <w:instrText xml:space="preserve"> PAGEREF _Toc516230228 \h </w:instrText>
         </w:r>
         <w:r>
           <w:rPr>
@@ -7712,7 +8043,7 @@
           <w:lang w:eastAsia="fr-FR"/>
         </w:rPr>
       </w:pPr>
-      <w:hyperlink w:anchor="_Toc516135257" w:history="1">
+      <w:hyperlink w:anchor="_Toc516230229" w:history="1">
         <w:r>
           <w:rPr>
             <w:rStyle w:val="Lienhypertexte"/>
@@ -7739,7 +8070,7 @@
             <w:noProof/>
             <w:webHidden/>
           </w:rPr>
-          <w:instrText xml:space="preserve"> PAGEREF _Toc516135257 \h </w:instrText>
+          <w:instrText xml:space="preserve"> PAGEREF _Toc516230229 \h </w:instrText>
         </w:r>
         <w:r>
           <w:rPr>
@@ -7782,7 +8113,7 @@
           <w:lang w:eastAsia="fr-FR"/>
         </w:rPr>
       </w:pPr>
-      <w:hyperlink w:anchor="_Toc516135258" w:history="1">
+      <w:hyperlink w:anchor="_Toc516230230" w:history="1">
         <w:r>
           <w:rPr>
             <w:rStyle w:val="Lienhypertexte"/>
@@ -7809,7 +8140,7 @@
             <w:noProof/>
             <w:webHidden/>
           </w:rPr>
-          <w:instrText xml:space="preserve"> PAGEREF _Toc516135258 \h </w:instrText>
+          <w:instrText xml:space="preserve"> PAGEREF _Toc516230230 \h </w:instrText>
         </w:r>
         <w:r>
           <w:rPr>
@@ -7852,7 +8183,7 @@
           <w:lang w:eastAsia="fr-FR"/>
         </w:rPr>
       </w:pPr>
-      <w:hyperlink w:anchor="_Toc516135259" w:history="1">
+      <w:hyperlink w:anchor="_Toc516230231" w:history="1">
         <w:r>
           <w:rPr>
             <w:rStyle w:val="Lienhypertexte"/>
@@ -7879,7 +8210,7 @@
             <w:noProof/>
             <w:webHidden/>
           </w:rPr>
-          <w:instrText xml:space="preserve"> PAGEREF _Toc516135259 \h </w:instrText>
+          <w:instrText xml:space="preserve"> PAGEREF _Toc516230231 \h </w:instrText>
         </w:r>
         <w:r>
           <w:rPr>
@@ -7922,7 +8253,7 @@
           <w:lang w:eastAsia="fr-FR"/>
         </w:rPr>
       </w:pPr>
-      <w:hyperlink w:anchor="_Toc516135260" w:history="1">
+      <w:hyperlink w:anchor="_Toc516230232" w:history="1">
         <w:r>
           <w:rPr>
             <w:rStyle w:val="Lienhypertexte"/>
@@ -7949,7 +8280,7 @@
             <w:noProof/>
             <w:webHidden/>
           </w:rPr>
-          <w:instrText xml:space="preserve"> PAGEREF _Toc516135260 \h </w:instrText>
+          <w:instrText xml:space="preserve"> PAGEREF _Toc516230232 \h </w:instrText>
         </w:r>
         <w:r>
           <w:rPr>
@@ -7992,7 +8323,7 @@
           <w:lang w:eastAsia="fr-FR"/>
         </w:rPr>
       </w:pPr>
-      <w:hyperlink w:anchor="_Toc516135261" w:history="1">
+      <w:hyperlink w:anchor="_Toc516230233" w:history="1">
         <w:r>
           <w:rPr>
             <w:rStyle w:val="Lienhypertexte"/>
@@ -8019,7 +8350,7 @@
             <w:noProof/>
             <w:webHidden/>
           </w:rPr>
-          <w:instrText xml:space="preserve"> PAGEREF _Toc516135261 \h </w:instrText>
+          <w:instrText xml:space="preserve"> PAGEREF _Toc516230233 \h </w:instrText>
         </w:r>
         <w:r>
           <w:rPr>
@@ -8062,7 +8393,7 @@
           <w:lang w:eastAsia="fr-FR"/>
         </w:rPr>
       </w:pPr>
-      <w:hyperlink w:anchor="_Toc516135262" w:history="1">
+      <w:hyperlink w:anchor="_Toc516230234" w:history="1">
         <w:r>
           <w:rPr>
             <w:rStyle w:val="Lienhypertexte"/>
@@ -8089,7 +8420,7 @@
             <w:noProof/>
             <w:webHidden/>
           </w:rPr>
-          <w:instrText xml:space="preserve"> PAGEREF _Toc516135262 \h </w:instrText>
+          <w:instrText xml:space="preserve"> PAGEREF _Toc516230234 \h </w:instrText>
         </w:r>
         <w:r>
           <w:rPr>
@@ -8132,7 +8463,7 @@
           <w:lang w:eastAsia="fr-FR"/>
         </w:rPr>
       </w:pPr>
-      <w:hyperlink w:anchor="_Toc516135263" w:history="1">
+      <w:hyperlink w:anchor="_Toc516230235" w:history="1">
         <w:r>
           <w:rPr>
             <w:rStyle w:val="Lienhypertexte"/>
@@ -8159,7 +8490,7 @@
             <w:noProof/>
             <w:webHidden/>
           </w:rPr>
-          <w:instrText xml:space="preserve"> PAGEREF _Toc516135263 \h </w:instrText>
+          <w:instrText xml:space="preserve"> PAGEREF _Toc516230235 \h </w:instrText>
         </w:r>
         <w:r>
           <w:rPr>
@@ -8202,7 +8533,7 @@
           <w:lang w:eastAsia="fr-FR"/>
         </w:rPr>
       </w:pPr>
-      <w:hyperlink w:anchor="_Toc516135264" w:history="1">
+      <w:hyperlink w:anchor="_Toc516230236" w:history="1">
         <w:r>
           <w:rPr>
             <w:rStyle w:val="Lienhypertexte"/>
@@ -8229,7 +8560,7 @@
             <w:noProof/>
             <w:webHidden/>
           </w:rPr>
-          <w:instrText xml:space="preserve"> PAGEREF _Toc516135264 \h </w:instrText>
+          <w:instrText xml:space="preserve"> PAGEREF _Toc516230236 \h </w:instrText>
         </w:r>
         <w:r>
           <w:rPr>
@@ -8272,7 +8603,7 @@
           <w:lang w:eastAsia="fr-FR"/>
         </w:rPr>
       </w:pPr>
-      <w:hyperlink w:anchor="_Toc516135265" w:history="1">
+      <w:hyperlink w:anchor="_Toc516230237" w:history="1">
         <w:r>
           <w:rPr>
             <w:rStyle w:val="Lienhypertexte"/>
@@ -8299,7 +8630,7 @@
             <w:noProof/>
             <w:webHidden/>
           </w:rPr>
-          <w:instrText xml:space="preserve"> PAGEREF _Toc516135265 \h </w:instrText>
+          <w:instrText xml:space="preserve"> PAGEREF _Toc516230237 \h </w:instrText>
         </w:r>
         <w:r>
           <w:rPr>
@@ -8342,7 +8673,7 @@
           <w:lang w:eastAsia="fr-FR"/>
         </w:rPr>
       </w:pPr>
-      <w:hyperlink w:anchor="_Toc516135266" w:history="1">
+      <w:hyperlink w:anchor="_Toc516230238" w:history="1">
         <w:r>
           <w:rPr>
             <w:rStyle w:val="Lienhypertexte"/>
@@ -8369,7 +8700,7 @@
             <w:noProof/>
             <w:webHidden/>
           </w:rPr>
-          <w:instrText xml:space="preserve"> PAGEREF _Toc516135266 \h </w:instrText>
+          <w:instrText xml:space="preserve"> PAGEREF _Toc516230238 \h </w:instrText>
         </w:r>
         <w:r>
           <w:rPr>
@@ -8412,7 +8743,7 @@
           <w:lang w:eastAsia="fr-FR"/>
         </w:rPr>
       </w:pPr>
-      <w:hyperlink w:anchor="_Toc516135267" w:history="1">
+      <w:hyperlink w:anchor="_Toc516230239" w:history="1">
         <w:r>
           <w:rPr>
             <w:rStyle w:val="Lienhypertexte"/>
@@ -8439,7 +8770,7 @@
             <w:noProof/>
             <w:webHidden/>
           </w:rPr>
-          <w:instrText xml:space="preserve"> PAGEREF _Toc516135267 \h </w:instrText>
+          <w:instrText xml:space="preserve"> PAGEREF _Toc516230239 \h </w:instrText>
         </w:r>
         <w:r>
           <w:rPr>
@@ -8482,7 +8813,7 @@
           <w:lang w:eastAsia="fr-FR"/>
         </w:rPr>
       </w:pPr>
-      <w:hyperlink w:anchor="_Toc516135268" w:history="1">
+      <w:hyperlink w:anchor="_Toc516230240" w:history="1">
         <w:r>
           <w:rPr>
             <w:rStyle w:val="Lienhypertexte"/>
@@ -8509,7 +8840,7 @@
             <w:noProof/>
             <w:webHidden/>
           </w:rPr>
-          <w:instrText xml:space="preserve"> PAGEREF _Toc516135268 \h </w:instrText>
+          <w:instrText xml:space="preserve"> PAGEREF _Toc516230240 \h </w:instrText>
         </w:r>
         <w:r>
           <w:rPr>
@@ -8552,7 +8883,7 @@
           <w:lang w:eastAsia="fr-FR"/>
         </w:rPr>
       </w:pPr>
-      <w:hyperlink w:anchor="_Toc516135269" w:history="1">
+      <w:hyperlink w:anchor="_Toc516230241" w:history="1">
         <w:r>
           <w:rPr>
             <w:rStyle w:val="Lienhypertexte"/>
@@ -8579,7 +8910,7 @@
             <w:noProof/>
             <w:webHidden/>
           </w:rPr>
-          <w:instrText xml:space="preserve"> PAGEREF _Toc516135269 \h </w:instrText>
+          <w:instrText xml:space="preserve"> PAGEREF _Toc516230241 \h </w:instrText>
         </w:r>
         <w:r>
           <w:rPr>
@@ -8599,7 +8930,7 @@
             <w:noProof/>
             <w:webHidden/>
           </w:rPr>
-          <w:t>19</w:t>
+          <w:t>18</w:t>
         </w:r>
         <w:r>
           <w:rPr>
@@ -8622,7 +8953,7 @@
           <w:lang w:eastAsia="fr-FR"/>
         </w:rPr>
       </w:pPr>
-      <w:hyperlink w:anchor="_Toc516135270" w:history="1">
+      <w:hyperlink w:anchor="_Toc516230242" w:history="1">
         <w:r>
           <w:rPr>
             <w:rStyle w:val="Lienhypertexte"/>
@@ -8649,7 +8980,7 @@
             <w:noProof/>
             <w:webHidden/>
           </w:rPr>
-          <w:instrText xml:space="preserve"> PAGEREF _Toc516135270 \h </w:instrText>
+          <w:instrText xml:space="preserve"> PAGEREF _Toc516230242 \h </w:instrText>
         </w:r>
         <w:r>
           <w:rPr>
@@ -8669,7 +9000,7 @@
             <w:noProof/>
             <w:webHidden/>
           </w:rPr>
-          <w:t>20</w:t>
+          <w:t>19</w:t>
         </w:r>
         <w:r>
           <w:rPr>
@@ -8743,6 +9074,7 @@
           <w:dataBinding w:prefixMappings="xmlns:ns0='http://purl.org/dc/elements/1.1/' xmlns:ns1='http://schemas.openxmlformats.org/package/2006/metadata/core-properties' " w:xpath="/ns1:coreProperties[1]/ns0:creator[1]" w:storeItemID="{6C3C8BC8-F283-45AE-878A-BAB7291924A1}"/>
           <w:text/>
         </w:sdtPr>
+        <w:sdtEndPr/>
         <w:sdtContent>
           <w:tc>
             <w:tcPr>
@@ -8846,6 +9178,7 @@
           <w:dataBinding w:prefixMappings="xmlns:ns0='http://purl.org/dc/elements/1.1/' xmlns:ns1='http://schemas.openxmlformats.org/package/2006/metadata/core-properties' " w:xpath="/ns1:coreProperties[1]/ns0:creator[1]" w:storeItemID="{6C3C8BC8-F283-45AE-878A-BAB7291924A1}"/>
           <w:text/>
         </w:sdtPr>
+        <w:sdtEndPr/>
         <w:sdtContent>
           <w:tc>
             <w:tcPr>
@@ -8909,7 +9242,7 @@
             <w:rPr>
               <w:noProof/>
             </w:rPr>
-            <w:t>SI actuel</w:t>
+            <w:t>Table des illustrations</w:t>
           </w:r>
           <w:r>
             <w:rPr>
@@ -8948,7 +9281,7 @@
               <w:noProof/>
               <w:color w:val="FFFFFF" w:themeColor="background1"/>
             </w:rPr>
-            <w:t>12</w:t>
+            <w:t>27</w:t>
           </w:r>
           <w:r>
             <w:rPr>
@@ -9124,6 +9457,7 @@
                             <w:dataBinding w:prefixMappings="xmlns:ns0='http://purl.org/dc/elements/1.1/' xmlns:ns1='http://schemas.openxmlformats.org/package/2006/metadata/core-properties' " w:xpath="/ns1:coreProperties[1]/ns0:title[1]" w:storeItemID="{6C3C8BC8-F283-45AE-878A-BAB7291924A1}"/>
                             <w:text/>
                           </w:sdtPr>
+                          <w:sdtEndPr/>
                           <w:sdtContent>
                             <w:p>
                               <w:pPr>
@@ -9168,6 +9502,7 @@
                       <w:dataBinding w:prefixMappings="xmlns:ns0='http://purl.org/dc/elements/1.1/' xmlns:ns1='http://schemas.openxmlformats.org/package/2006/metadata/core-properties' " w:xpath="/ns1:coreProperties[1]/ns0:title[1]" w:storeItemID="{6C3C8BC8-F283-45AE-878A-BAB7291924A1}"/>
                       <w:text/>
                     </w:sdtPr>
+                    <w:sdtEndPr/>
                     <w:sdtContent>
                       <w:p>
                         <w:pPr>
@@ -13779,7 +14114,7 @@
   <a:extraClrSchemeLst/>
   <a:extLst>
     <a:ext uri="{05A4C25C-085E-4340-85A3-A5531E510DB2}">
-      <thm15:themeFamily xmlns="" xmlns:thm15="http://schemas.microsoft.com/office/thememl/2012/main" name="Office Theme" id="{62F939B6-93AF-4DB8-9C6B-D6C7DFDC589F}" vid="{4A3C46E8-61CC-4603-A589-7422A47A8E4A}"/>
+      <thm15:themeFamily xmlns:thm15="http://schemas.microsoft.com/office/thememl/2012/main" xmlns="" name="Office Theme" id="{62F939B6-93AF-4DB8-9C6B-D6C7DFDC589F}" vid="{4A3C46E8-61CC-4603-A589-7422A47A8E4A}"/>
     </a:ext>
   </a:extLst>
 </a:theme>
@@ -13809,7 +14144,7 @@
 </file>
 
 <file path=customXml/itemProps2.xml><?xml version="1.0" encoding="utf-8"?>
-<ds:datastoreItem xmlns:ds="http://schemas.openxmlformats.org/officeDocument/2006/customXml" ds:itemID="{E0D2D5BF-4826-4305-BA12-55D25E736346}">
+<ds:datastoreItem xmlns:ds="http://schemas.openxmlformats.org/officeDocument/2006/customXml" ds:itemID="{7CD371B7-2DC3-423D-A7B4-1AFC2A565D27}">
   <ds:schemaRefs>
     <ds:schemaRef ds:uri="http://schemas.openxmlformats.org/officeDocument/2006/bibliography"/>
   </ds:schemaRefs>

</xml_diff>

<commit_message>
Ajout des vues restantes
</commit_message>
<xml_diff>
--- a/Project/MPI_NPE_Dossier d'analyse NFE210.docx
+++ b/Project/MPI_NPE_Dossier d'analyse NFE210.docx
@@ -1,6 +1,6 @@
 
 <file path=word/document.xml><?xml version="1.0" encoding="utf-8"?>
-<w:document xmlns:wpc="http://schemas.microsoft.com/office/word/2010/wordprocessingCanvas" xmlns:cx="http://schemas.microsoft.com/office/drawing/2014/chartex" xmlns:cx1="http://schemas.microsoft.com/office/drawing/2015/9/8/chartex" xmlns:cx2="http://schemas.microsoft.com/office/drawing/2015/10/21/chartex" xmlns:cx3="http://schemas.microsoft.com/office/drawing/2016/5/9/chartex" xmlns:cx4="http://schemas.microsoft.com/office/drawing/2016/5/10/chartex" xmlns:cx5="http://schemas.microsoft.com/office/drawing/2016/5/11/chartex" xmlns:cx6="http://schemas.microsoft.com/office/drawing/2016/5/12/chartex" xmlns:cx7="http://schemas.microsoft.com/office/drawing/2016/5/13/chartex" xmlns:cx8="http://schemas.microsoft.com/office/drawing/2016/5/14/chartex" xmlns:mc="http://schemas.openxmlformats.org/markup-compatibility/2006" xmlns:aink="http://schemas.microsoft.com/office/drawing/2016/ink" xmlns:am3d="http://schemas.microsoft.com/office/drawing/2017/model3d" xmlns:o="urn:schemas-microsoft-com:office:office" xmlns:r="http://schemas.openxmlformats.org/officeDocument/2006/relationships" xmlns:m="http://schemas.openxmlformats.org/officeDocument/2006/math" xmlns:v="urn:schemas-microsoft-com:vml" xmlns:wp14="http://schemas.microsoft.com/office/word/2010/wordprocessingDrawing" xmlns:wp="http://schemas.openxmlformats.org/drawingml/2006/wordprocessingDrawing" xmlns:w10="urn:schemas-microsoft-com:office:word" xmlns:w="http://schemas.openxmlformats.org/wordprocessingml/2006/main" xmlns:w14="http://schemas.microsoft.com/office/word/2010/wordml" xmlns:w15="http://schemas.microsoft.com/office/word/2012/wordml" xmlns:w16cid="http://schemas.microsoft.com/office/word/2016/wordml/cid" xmlns:w16se="http://schemas.microsoft.com/office/word/2015/wordml/symex" xmlns:wpg="http://schemas.microsoft.com/office/word/2010/wordprocessingGroup" xmlns:wpi="http://schemas.microsoft.com/office/word/2010/wordprocessingInk" xmlns:wne="http://schemas.microsoft.com/office/word/2006/wordml" xmlns:wps="http://schemas.microsoft.com/office/word/2010/wordprocessingShape" mc:Ignorable="w14 w15 w16se w16cid wp14">
+<w:document xmlns:wpc="http://schemas.microsoft.com/office/word/2010/wordprocessingCanvas" xmlns:mc="http://schemas.openxmlformats.org/markup-compatibility/2006" xmlns:o="urn:schemas-microsoft-com:office:office" xmlns:r="http://schemas.openxmlformats.org/officeDocument/2006/relationships" xmlns:m="http://schemas.openxmlformats.org/officeDocument/2006/math" xmlns:v="urn:schemas-microsoft-com:vml" xmlns:wp14="http://schemas.microsoft.com/office/word/2010/wordprocessingDrawing" xmlns:wp="http://schemas.openxmlformats.org/drawingml/2006/wordprocessingDrawing" xmlns:w10="urn:schemas-microsoft-com:office:word" xmlns:w="http://schemas.openxmlformats.org/wordprocessingml/2006/main" xmlns:w14="http://schemas.microsoft.com/office/word/2010/wordml" xmlns:wpg="http://schemas.microsoft.com/office/word/2010/wordprocessingGroup" xmlns:wpi="http://schemas.microsoft.com/office/word/2010/wordprocessingInk" xmlns:wne="http://schemas.microsoft.com/office/word/2006/wordml" xmlns:wps="http://schemas.microsoft.com/office/word/2010/wordprocessingShape" mc:Ignorable="w14 wp14">
   <w:body>
     <w:sdt>
       <w:sdtPr>
@@ -54,7 +54,7 @@
                         </pic:cNvPicPr>
                       </pic:nvPicPr>
                       <pic:blipFill>
-                        <a:blip r:embed="rId9">
+                        <a:blip r:embed="rId10">
                           <a:extLst>
                             <a:ext uri="{28A0092B-C50C-407E-A947-70E740481C1C}">
                               <a14:useLocalDpi xmlns:a14="http://schemas.microsoft.com/office/drawing/2010/main" val="0"/>
@@ -593,7 +593,7 @@
                   </wp:anchor>
                 </w:drawing>
               </mc:Choice>
-              <mc:Fallback>
+              <mc:Fallback xmlns:w16se="http://schemas.microsoft.com/office/word/2015/wordml/symex" xmlns:w16cid="http://schemas.microsoft.com/office/word/2016/wordml/cid" xmlns:w15="http://schemas.microsoft.com/office/word/2012/wordml" xmlns:am3d="http://schemas.microsoft.com/office/drawing/2017/model3d" xmlns:aink="http://schemas.microsoft.com/office/drawing/2016/ink" xmlns:cx8="http://schemas.microsoft.com/office/drawing/2016/5/14/chartex" xmlns:cx7="http://schemas.microsoft.com/office/drawing/2016/5/13/chartex" xmlns:cx6="http://schemas.microsoft.com/office/drawing/2016/5/12/chartex" xmlns:cx5="http://schemas.microsoft.com/office/drawing/2016/5/11/chartex" xmlns:cx4="http://schemas.microsoft.com/office/drawing/2016/5/10/chartex" xmlns:cx3="http://schemas.microsoft.com/office/drawing/2016/5/9/chartex" xmlns:cx2="http://schemas.microsoft.com/office/drawing/2015/10/21/chartex" xmlns:cx1="http://schemas.microsoft.com/office/drawing/2015/9/8/chartex" xmlns:cx="http://schemas.microsoft.com/office/drawing/2014/chartex">
                 <w:pict>
                   <v:group w14:anchorId="144037C3" id="Groupe 2" o:spid="_x0000_s1026" style="position:absolute;margin-left:0;margin-top:0;width:432.65pt;height:448.55pt;z-index:-251664384;mso-width-percent:706;mso-height-percent:566;mso-left-percent:220;mso-top-percent:300;mso-position-horizontal-relative:page;mso-position-vertical-relative:page;mso-width-percent:706;mso-height-percent:566;mso-left-percent:220;mso-top-percent:300" coordsize="43291,44910" o:gfxdata="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">
                     <o:lock v:ext="edit" aspectratio="t"/>
@@ -711,7 +711,6 @@
                                     <w:dataBinding w:prefixMappings="xmlns:ns0='http://purl.org/dc/elements/1.1/' xmlns:ns1='http://schemas.openxmlformats.org/package/2006/metadata/core-properties' " w:xpath="/ns1:coreProperties[1]/ns0:creator[1]" w:storeItemID="{6C3C8BC8-F283-45AE-878A-BAB7291924A1}"/>
                                     <w:text/>
                                   </w:sdtPr>
-                                  <w:sdtEndPr/>
                                   <w:sdtContent>
                                     <w:r>
                                       <w:rPr>
@@ -788,7 +787,7 @@
               </mc:Choice>
               <mc:Fallback>
                 <w:pict>
-                  <v:shapetype w14:anchorId="4692D64D" id="_x0000_t202" coordsize="21600,21600" o:spt="202" path="m,l,21600r21600,l21600,xe">
+                  <v:shapetype id="_x0000_t202" coordsize="21600,21600" o:spt="202" path="m,l,21600r21600,l21600,xe">
                     <v:stroke joinstyle="miter"/>
                     <v:path gradientshapeok="t" o:connecttype="rect"/>
                   </v:shapetype>
@@ -833,7 +832,6 @@
                               <w:dataBinding w:prefixMappings="xmlns:ns0='http://purl.org/dc/elements/1.1/' xmlns:ns1='http://schemas.openxmlformats.org/package/2006/metadata/core-properties' " w:xpath="/ns1:coreProperties[1]/ns0:creator[1]" w:storeItemID="{6C3C8BC8-F283-45AE-878A-BAB7291924A1}"/>
                               <w:text/>
                             </w:sdtPr>
-                            <w:sdtEndPr/>
                             <w:sdtContent>
                               <w:r>
                                 <w:rPr>
@@ -974,7 +972,6 @@
                                   <w:dataBinding w:prefixMappings="xmlns:ns0='http://purl.org/dc/elements/1.1/' xmlns:ns1='http://schemas.openxmlformats.org/package/2006/metadata/core-properties' " w:xpath="/ns1:coreProperties[1]/ns0:title[1]" w:storeItemID="{6C3C8BC8-F283-45AE-878A-BAB7291924A1}"/>
                                   <w:text/>
                                 </w:sdtPr>
-                                <w:sdtEndPr/>
                                 <w:sdtContent>
                                   <w:p>
                                     <w:pPr>
@@ -1007,7 +1004,6 @@
                                   <w:dataBinding w:prefixMappings="xmlns:ns0='http://schemas.microsoft.com/office/2006/coverPageProps' " w:xpath="/ns0:CoverPageProperties[1]/ns0:Abstract[1]" w:storeItemID="{55AF091B-3C7A-41E3-B477-F2FDAA23CFDA}"/>
                                   <w:text/>
                                 </w:sdtPr>
-                                <w:sdtEndPr/>
                                 <w:sdtContent>
                                   <w:p>
                                     <w:r>
@@ -1038,7 +1034,7 @@
               </mc:Choice>
               <mc:Fallback>
                 <w:pict>
-                  <v:shape w14:anchorId="6015E085" id="Zone de texte 62" o:spid="_x0000_s1027" type="#_x0000_t202" style="position:absolute;left:0;text-align:left;margin-left:70.15pt;margin-top:99.1pt;width:468pt;height:86.05pt;z-index:251653120;visibility:visible;mso-wrap-style:square;mso-width-percent:765;mso-height-percent:0;mso-wrap-distance-left:9pt;mso-wrap-distance-top:0;mso-wrap-distance-right:9pt;mso-wrap-distance-bottom:0;mso-position-horizontal:absolute;mso-position-horizontal-relative:page;mso-position-vertical:absolute;mso-position-vertical-relative:margin;mso-width-percent:765;mso-height-percent:0;mso-width-relative:page;mso-height-relative:margin;v-text-anchor:top" o:gfxdata="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" filled="f" stroked="f" strokeweight=".5pt">
+                  <v:shape id="Zone de texte 62" o:spid="_x0000_s1027" type="#_x0000_t202" style="position:absolute;left:0;text-align:left;margin-left:70.15pt;margin-top:99.1pt;width:468pt;height:86.05pt;z-index:251653120;visibility:visible;mso-wrap-style:square;mso-width-percent:765;mso-height-percent:0;mso-wrap-distance-left:9pt;mso-wrap-distance-top:0;mso-wrap-distance-right:9pt;mso-wrap-distance-bottom:0;mso-position-horizontal:absolute;mso-position-horizontal-relative:page;mso-position-vertical:absolute;mso-position-vertical-relative:margin;mso-width-percent:765;mso-height-percent:0;mso-width-relative:page;mso-height-relative:margin;v-text-anchor:top" o:gfxdata="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" filled="f" stroked="f" strokeweight=".5pt">
                     <v:textbox>
                       <w:txbxContent>
                         <w:sdt>
@@ -1055,7 +1051,6 @@
                             <w:dataBinding w:prefixMappings="xmlns:ns0='http://purl.org/dc/elements/1.1/' xmlns:ns1='http://schemas.openxmlformats.org/package/2006/metadata/core-properties' " w:xpath="/ns1:coreProperties[1]/ns0:title[1]" w:storeItemID="{6C3C8BC8-F283-45AE-878A-BAB7291924A1}"/>
                             <w:text/>
                           </w:sdtPr>
-                          <w:sdtEndPr/>
                           <w:sdtContent>
                             <w:p>
                               <w:pPr>
@@ -1088,7 +1083,6 @@
                             <w:dataBinding w:prefixMappings="xmlns:ns0='http://schemas.microsoft.com/office/2006/coverPageProps' " w:xpath="/ns0:CoverPageProperties[1]/ns0:Abstract[1]" w:storeItemID="{55AF091B-3C7A-41E3-B477-F2FDAA23CFDA}"/>
                             <w:text/>
                           </w:sdtPr>
-                          <w:sdtEndPr/>
                           <w:sdtContent>
                             <w:p>
                               <w:r>
@@ -3571,8 +3565,8 @@
     <w:p>
       <w:pPr>
         <w:sectPr>
-          <w:headerReference w:type="default" r:id="rId10"/>
-          <w:footerReference w:type="default" r:id="rId11"/>
+          <w:headerReference w:type="default" r:id="rId11"/>
+          <w:footerReference w:type="default" r:id="rId12"/>
           <w:pgSz w:w="11906" w:h="16838"/>
           <w:pgMar w:top="1440" w:right="1440" w:bottom="1440" w:left="1440" w:header="720" w:footer="720" w:gutter="0"/>
           <w:pgNumType w:start="0"/>
@@ -3637,7 +3631,7 @@
                     <pic:cNvPicPr/>
                   </pic:nvPicPr>
                   <pic:blipFill>
-                    <a:blip r:embed="rId12" cstate="print">
+                    <a:blip r:embed="rId13" cstate="print">
                       <a:extLst>
                         <a:ext uri="{28A0092B-C50C-407E-A947-70E740481C1C}">
                           <a14:useLocalDpi xmlns:a14="http://schemas.microsoft.com/office/drawing/2010/main" val="0"/>
@@ -4225,7 +4219,7 @@
                     <pic:cNvPicPr/>
                   </pic:nvPicPr>
                   <pic:blipFill>
-                    <a:blip r:embed="rId13">
+                    <a:blip r:embed="rId14">
                       <a:extLst>
                         <a:ext uri="{28A0092B-C50C-407E-A947-70E740481C1C}">
                           <a14:useLocalDpi xmlns:a14="http://schemas.microsoft.com/office/drawing/2010/main" val="0"/>
@@ -4409,7 +4403,7 @@
                     <pic:cNvPicPr/>
                   </pic:nvPicPr>
                   <pic:blipFill>
-                    <a:blip r:embed="rId14">
+                    <a:blip r:embed="rId15">
                       <a:extLst>
                         <a:ext uri="{28A0092B-C50C-407E-A947-70E740481C1C}">
                           <a14:useLocalDpi xmlns:a14="http://schemas.microsoft.com/office/drawing/2010/main" val="0"/>
@@ -4538,7 +4532,15 @@
     </w:p>
     <w:p>
       <w:r>
-        <w:t>« Un ensemble d’activité (ou Business Process au sens d’</w:t>
+        <w:t xml:space="preserve">« Un ensemble d’activité (ou Business </w:t>
+      </w:r>
+      <w:proofErr w:type="spellStart"/>
+      <w:r>
+        <w:t>Process</w:t>
+      </w:r>
+      <w:proofErr w:type="spellEnd"/>
+      <w:r>
+        <w:t xml:space="preserve"> au sens d’</w:t>
       </w:r>
       <w:proofErr w:type="spellStart"/>
       <w:r>
@@ -4670,7 +4672,7 @@
                     </pic:cNvPicPr>
                   </pic:nvPicPr>
                   <pic:blipFill>
-                    <a:blip r:embed="rId15">
+                    <a:blip r:embed="rId16">
                       <a:extLst>
                         <a:ext uri="{28A0092B-C50C-407E-A947-70E740481C1C}">
                           <a14:useLocalDpi xmlns:a14="http://schemas.microsoft.com/office/drawing/2010/main" val="0"/>
@@ -4876,7 +4878,6 @@
       <w:pPr>
         <w:pStyle w:val="Image"/>
       </w:pPr>
-      <w:bookmarkStart w:id="10" w:name="_GoBack"/>
       <w:r>
         <w:rPr>
           <w:rStyle w:val="Lienhypertexte"/>
@@ -4902,7 +4903,7 @@
                     </pic:cNvPicPr>
                   </pic:nvPicPr>
                   <pic:blipFill>
-                    <a:blip r:embed="rId16">
+                    <a:blip r:embed="rId17">
                       <a:extLst>
                         <a:ext uri="{28A0092B-C50C-407E-A947-70E740481C1C}">
                           <a14:useLocalDpi xmlns:a14="http://schemas.microsoft.com/office/drawing/2010/main" val="0"/>
@@ -4932,7 +4933,6 @@
           </wp:inline>
         </w:drawing>
       </w:r>
-      <w:bookmarkEnd w:id="10"/>
     </w:p>
     <w:p>
       <w:pPr>
@@ -4946,7 +4946,7 @@
           <w:u w:val="none"/>
         </w:rPr>
       </w:pPr>
-      <w:bookmarkStart w:id="11" w:name="_Toc516230229"/>
+      <w:bookmarkStart w:id="10" w:name="_Toc516230229"/>
       <w:r>
         <w:t xml:space="preserve">Figure </w:t>
       </w:r>
@@ -4986,7 +4986,7 @@
       <w:r>
         <w:t>Vue globale de l'analyse fonctionnelle</w:t>
       </w:r>
-      <w:bookmarkEnd w:id="11"/>
+      <w:bookmarkEnd w:id="10"/>
     </w:p>
     <w:p>
       <w:pPr>
@@ -5014,11 +5014,11 @@
       <w:pPr>
         <w:pStyle w:val="Titre2"/>
       </w:pPr>
-      <w:bookmarkStart w:id="12" w:name="_Toc516230250"/>
+      <w:bookmarkStart w:id="11" w:name="_Toc516230250"/>
       <w:r>
         <w:t>Projection organisation cible</w:t>
       </w:r>
-      <w:bookmarkEnd w:id="12"/>
+      <w:bookmarkEnd w:id="11"/>
     </w:p>
     <w:p>
       <w:r>
@@ -5108,7 +5108,7 @@
                     <pic:cNvPicPr/>
                   </pic:nvPicPr>
                   <pic:blipFill>
-                    <a:blip r:embed="rId17"/>
+                    <a:blip r:embed="rId18"/>
                     <a:stretch>
                       <a:fillRect/>
                     </a:stretch>
@@ -5133,7 +5133,7 @@
       <w:pPr>
         <w:pStyle w:val="Lgende"/>
       </w:pPr>
-      <w:bookmarkStart w:id="13" w:name="_Toc516230230"/>
+      <w:bookmarkStart w:id="12" w:name="_Toc516230230"/>
       <w:r>
         <w:t xml:space="preserve">Figure </w:t>
       </w:r>
@@ -5173,7 +5173,7 @@
       <w:r>
         <w:t>Stratégie</w:t>
       </w:r>
-      <w:bookmarkEnd w:id="13"/>
+      <w:bookmarkEnd w:id="12"/>
     </w:p>
     <w:p/>
     <w:p>
@@ -5195,7 +5195,7 @@
       <w:pPr>
         <w:pStyle w:val="Titre1"/>
       </w:pPr>
-      <w:bookmarkStart w:id="14" w:name="_Toc516230251"/>
+      <w:bookmarkStart w:id="13" w:name="_Toc516230251"/>
       <w:r>
         <w:lastRenderedPageBreak/>
         <w:t xml:space="preserve">SI </w:t>
@@ -5206,7 +5206,7 @@
       <w:r>
         <w:t>ctuel</w:t>
       </w:r>
-      <w:bookmarkEnd w:id="14"/>
+      <w:bookmarkEnd w:id="13"/>
     </w:p>
     <w:p>
       <w:r>
@@ -5265,7 +5265,7 @@
                     <pic:cNvPicPr/>
                   </pic:nvPicPr>
                   <pic:blipFill>
-                    <a:blip r:embed="rId18"/>
+                    <a:blip r:embed="rId19"/>
                     <a:stretch>
                       <a:fillRect/>
                     </a:stretch>
@@ -5290,7 +5290,7 @@
       <w:pPr>
         <w:pStyle w:val="Lgende"/>
       </w:pPr>
-      <w:bookmarkStart w:id="15" w:name="_Toc516230231"/>
+      <w:bookmarkStart w:id="14" w:name="_Toc516230231"/>
       <w:r>
         <w:t xml:space="preserve">Figure </w:t>
       </w:r>
@@ -5327,7 +5327,7 @@
       <w:r>
         <w:t xml:space="preserve"> - POS applicatif actuel</w:t>
       </w:r>
-      <w:bookmarkEnd w:id="15"/>
+      <w:bookmarkEnd w:id="14"/>
     </w:p>
     <w:p>
       <w:pPr>
@@ -5553,197 +5553,6 @@
             <wp:extent cx="6133104" cy="4810604"/>
             <wp:effectExtent l="0" t="0" r="1270" b="9525"/>
             <wp:docPr id="7" name="Image 7"/>
-            <wp:cNvGraphicFramePr>
-              <a:graphicFrameLocks xmlns:a="http://schemas.openxmlformats.org/drawingml/2006/main" noChangeAspect="1"/>
-            </wp:cNvGraphicFramePr>
-            <a:graphic xmlns:a="http://schemas.openxmlformats.org/drawingml/2006/main">
-              <a:graphicData uri="http://schemas.openxmlformats.org/drawingml/2006/picture">
-                <pic:pic xmlns:pic="http://schemas.openxmlformats.org/drawingml/2006/picture">
-                  <pic:nvPicPr>
-                    <pic:cNvPr id="1" name=""/>
-                    <pic:cNvPicPr/>
-                  </pic:nvPicPr>
-                  <pic:blipFill>
-                    <a:blip r:embed="rId19">
-                      <a:extLst>
-                        <a:ext uri="{28A0092B-C50C-407E-A947-70E740481C1C}">
-                          <a14:useLocalDpi xmlns:a14="http://schemas.microsoft.com/office/drawing/2010/main" val="0"/>
-                        </a:ext>
-                      </a:extLst>
-                    </a:blip>
-                    <a:stretch>
-                      <a:fillRect/>
-                    </a:stretch>
-                  </pic:blipFill>
-                  <pic:spPr>
-                    <a:xfrm>
-                      <a:off x="0" y="0"/>
-                      <a:ext cx="6142405" cy="4817900"/>
-                    </a:xfrm>
-                    <a:prstGeom prst="rect">
-                      <a:avLst/>
-                    </a:prstGeom>
-                  </pic:spPr>
-                </pic:pic>
-              </a:graphicData>
-            </a:graphic>
-          </wp:inline>
-        </w:drawing>
-      </w:r>
-    </w:p>
-    <w:p>
-      <w:pPr>
-        <w:pStyle w:val="Lgende"/>
-      </w:pPr>
-      <w:bookmarkStart w:id="16" w:name="_Toc516230232"/>
-      <w:r>
-        <w:t xml:space="preserve">Figure </w:t>
-      </w:r>
-      <w:r>
-        <w:rPr>
-          <w:noProof/>
-        </w:rPr>
-        <w:fldChar w:fldCharType="begin"/>
-      </w:r>
-      <w:r>
-        <w:rPr>
-          <w:noProof/>
-        </w:rPr>
-        <w:instrText xml:space="preserve"> SEQ Figure \* ARABIC </w:instrText>
-      </w:r>
-      <w:r>
-        <w:rPr>
-          <w:noProof/>
-        </w:rPr>
-        <w:fldChar w:fldCharType="separate"/>
-      </w:r>
-      <w:r>
-        <w:rPr>
-          <w:noProof/>
-        </w:rPr>
-        <w:t>7</w:t>
-      </w:r>
-      <w:r>
-        <w:rPr>
-          <w:noProof/>
-        </w:rPr>
-        <w:fldChar w:fldCharType="end"/>
-      </w:r>
-      <w:r>
-        <w:t xml:space="preserve"> </w:t>
-      </w:r>
-      <w:r>
-        <w:t>-</w:t>
-      </w:r>
-      <w:r>
-        <w:t xml:space="preserve"> </w:t>
-      </w:r>
-      <w:r>
-        <w:t>Cartographie du SI</w:t>
-      </w:r>
-      <w:bookmarkEnd w:id="16"/>
-    </w:p>
-    <w:p>
-      <w:r>
-        <w:t>Chacun de ces composants réalise un</w:t>
-      </w:r>
-      <w:r>
-        <w:t xml:space="preserve"> ou plusieurs</w:t>
-      </w:r>
-      <w:r>
-        <w:t xml:space="preserve"> service</w:t>
-      </w:r>
-      <w:r>
-        <w:t>s</w:t>
-      </w:r>
-      <w:r>
-        <w:t xml:space="preserve"> qui </w:t>
-      </w:r>
-      <w:r>
-        <w:t>seront</w:t>
-      </w:r>
-      <w:r>
-        <w:t xml:space="preserve"> consommé</w:t>
-      </w:r>
-      <w:r>
-        <w:t>s</w:t>
-      </w:r>
-      <w:r>
-        <w:t xml:space="preserve"> par des fonctions métiers. Par exemple, le composant d’ingénierie réalise un service d’ingénierie qui sera consommé par la fonction Ingénierie et gestion des données techniques.</w:t>
-      </w:r>
-      <w:r>
-        <w:t xml:space="preserve"> </w:t>
-      </w:r>
-    </w:p>
-    <w:p>
-      <w:pPr>
-        <w:jc w:val="left"/>
-      </w:pPr>
-      <w:r>
-        <w:t>Tous ces composants ont une déclinaison technique</w:t>
-      </w:r>
-      <w:r>
-        <w:t>, autrement dit, les composants applicatifs</w:t>
-      </w:r>
-      <w:r>
-        <w:t xml:space="preserve"> consommeront des services fournis par l’infrastructure en place.</w:t>
-      </w:r>
-    </w:p>
-    <w:p>
-      <w:pPr>
-        <w:jc w:val="left"/>
-      </w:pPr>
-      <w:r>
-        <w:br w:type="page"/>
-      </w:r>
-    </w:p>
-    <w:p>
-      <w:pPr>
-        <w:jc w:val="left"/>
-      </w:pPr>
-      <w:r>
-        <w:lastRenderedPageBreak/>
-        <w:t>Du côté infrastructure (cf. Figure 8)</w:t>
-      </w:r>
-      <w:r>
-        <w:t>, nous pouvons constater que deux grands services sont proposés par la couche infrastructure :</w:t>
-      </w:r>
-    </w:p>
-    <w:p>
-      <w:pPr>
-        <w:pStyle w:val="Paragraphedeliste"/>
-        <w:numPr>
-          <w:ilvl w:val="0"/>
-          <w:numId w:val="19"/>
-        </w:numPr>
-      </w:pPr>
-      <w:r>
-        <w:t>Service du domaine de gestion</w:t>
-      </w:r>
-    </w:p>
-    <w:p>
-      <w:pPr>
-        <w:pStyle w:val="Paragraphedeliste"/>
-        <w:numPr>
-          <w:ilvl w:val="0"/>
-          <w:numId w:val="19"/>
-        </w:numPr>
-        <w:spacing w:after="0"/>
-      </w:pPr>
-      <w:r>
-        <w:t>Service du domaine technique</w:t>
-      </w:r>
-    </w:p>
-    <w:p>
-      <w:pPr>
-        <w:pStyle w:val="Image"/>
-      </w:pPr>
-      <w:r>
-        <w:drawing>
-          <wp:inline distT="0" distB="0" distL="0" distR="0" wp14:anchorId="1AFBF6DD" wp14:editId="6F7838D3">
-            <wp:extent cx="4619626" cy="4619626"/>
-            <wp:effectExtent l="0" t="0" r="9525" b="9525"/>
-            <wp:docPr id="10" name="Image 10"/>
             <wp:cNvGraphicFramePr>
               <a:graphicFrameLocks xmlns:a="http://schemas.openxmlformats.org/drawingml/2006/main" noChangeAspect="1"/>
             </wp:cNvGraphicFramePr>
@@ -5769,6 +5578,197 @@
                   <pic:spPr>
                     <a:xfrm>
                       <a:off x="0" y="0"/>
+                      <a:ext cx="6142405" cy="4817900"/>
+                    </a:xfrm>
+                    <a:prstGeom prst="rect">
+                      <a:avLst/>
+                    </a:prstGeom>
+                  </pic:spPr>
+                </pic:pic>
+              </a:graphicData>
+            </a:graphic>
+          </wp:inline>
+        </w:drawing>
+      </w:r>
+    </w:p>
+    <w:p>
+      <w:pPr>
+        <w:pStyle w:val="Lgende"/>
+      </w:pPr>
+      <w:bookmarkStart w:id="15" w:name="_Toc516230232"/>
+      <w:r>
+        <w:t xml:space="preserve">Figure </w:t>
+      </w:r>
+      <w:r>
+        <w:rPr>
+          <w:noProof/>
+        </w:rPr>
+        <w:fldChar w:fldCharType="begin"/>
+      </w:r>
+      <w:r>
+        <w:rPr>
+          <w:noProof/>
+        </w:rPr>
+        <w:instrText xml:space="preserve"> SEQ Figure \* ARABIC </w:instrText>
+      </w:r>
+      <w:r>
+        <w:rPr>
+          <w:noProof/>
+        </w:rPr>
+        <w:fldChar w:fldCharType="separate"/>
+      </w:r>
+      <w:r>
+        <w:rPr>
+          <w:noProof/>
+        </w:rPr>
+        <w:t>7</w:t>
+      </w:r>
+      <w:r>
+        <w:rPr>
+          <w:noProof/>
+        </w:rPr>
+        <w:fldChar w:fldCharType="end"/>
+      </w:r>
+      <w:r>
+        <w:t xml:space="preserve"> </w:t>
+      </w:r>
+      <w:r>
+        <w:t>-</w:t>
+      </w:r>
+      <w:r>
+        <w:t xml:space="preserve"> </w:t>
+      </w:r>
+      <w:r>
+        <w:t>Cartographie du SI</w:t>
+      </w:r>
+      <w:bookmarkEnd w:id="15"/>
+    </w:p>
+    <w:p>
+      <w:r>
+        <w:t>Chacun de ces composants réalise un</w:t>
+      </w:r>
+      <w:r>
+        <w:t xml:space="preserve"> ou plusieurs</w:t>
+      </w:r>
+      <w:r>
+        <w:t xml:space="preserve"> service</w:t>
+      </w:r>
+      <w:r>
+        <w:t>s</w:t>
+      </w:r>
+      <w:r>
+        <w:t xml:space="preserve"> qui </w:t>
+      </w:r>
+      <w:r>
+        <w:t>seront</w:t>
+      </w:r>
+      <w:r>
+        <w:t xml:space="preserve"> consommé</w:t>
+      </w:r>
+      <w:r>
+        <w:t>s</w:t>
+      </w:r>
+      <w:r>
+        <w:t xml:space="preserve"> par des fonctions métiers. Par exemple, le composant d’ingénierie réalise un service d’ingénierie qui sera consommé par la fonction Ingénierie et gestion des données techniques.</w:t>
+      </w:r>
+      <w:r>
+        <w:t xml:space="preserve"> </w:t>
+      </w:r>
+    </w:p>
+    <w:p>
+      <w:pPr>
+        <w:jc w:val="left"/>
+      </w:pPr>
+      <w:r>
+        <w:t>Tous ces composants ont une déclinaison technique</w:t>
+      </w:r>
+      <w:r>
+        <w:t>, autrement dit, les composants applicatifs</w:t>
+      </w:r>
+      <w:r>
+        <w:t xml:space="preserve"> consommeront des services fournis par l’infrastructure en place.</w:t>
+      </w:r>
+    </w:p>
+    <w:p>
+      <w:pPr>
+        <w:jc w:val="left"/>
+      </w:pPr>
+      <w:r>
+        <w:br w:type="page"/>
+      </w:r>
+    </w:p>
+    <w:p>
+      <w:pPr>
+        <w:jc w:val="left"/>
+      </w:pPr>
+      <w:r>
+        <w:lastRenderedPageBreak/>
+        <w:t>Du côté infrastructure (cf. Figure 8)</w:t>
+      </w:r>
+      <w:r>
+        <w:t>, nous pouvons constater que deux grands services sont proposés par la couche infrastructure :</w:t>
+      </w:r>
+    </w:p>
+    <w:p>
+      <w:pPr>
+        <w:pStyle w:val="Paragraphedeliste"/>
+        <w:numPr>
+          <w:ilvl w:val="0"/>
+          <w:numId w:val="19"/>
+        </w:numPr>
+      </w:pPr>
+      <w:r>
+        <w:t>Service du domaine de gestion</w:t>
+      </w:r>
+    </w:p>
+    <w:p>
+      <w:pPr>
+        <w:pStyle w:val="Paragraphedeliste"/>
+        <w:numPr>
+          <w:ilvl w:val="0"/>
+          <w:numId w:val="19"/>
+        </w:numPr>
+        <w:spacing w:after="0"/>
+      </w:pPr>
+      <w:r>
+        <w:t>Service du domaine technique</w:t>
+      </w:r>
+    </w:p>
+    <w:p>
+      <w:pPr>
+        <w:pStyle w:val="Image"/>
+      </w:pPr>
+      <w:r>
+        <w:drawing>
+          <wp:inline distT="0" distB="0" distL="0" distR="0" wp14:anchorId="1AFBF6DD" wp14:editId="6F7838D3">
+            <wp:extent cx="4619626" cy="4619626"/>
+            <wp:effectExtent l="0" t="0" r="9525" b="9525"/>
+            <wp:docPr id="10" name="Image 10"/>
+            <wp:cNvGraphicFramePr>
+              <a:graphicFrameLocks xmlns:a="http://schemas.openxmlformats.org/drawingml/2006/main" noChangeAspect="1"/>
+            </wp:cNvGraphicFramePr>
+            <a:graphic xmlns:a="http://schemas.openxmlformats.org/drawingml/2006/main">
+              <a:graphicData uri="http://schemas.openxmlformats.org/drawingml/2006/picture">
+                <pic:pic xmlns:pic="http://schemas.openxmlformats.org/drawingml/2006/picture">
+                  <pic:nvPicPr>
+                    <pic:cNvPr id="1" name=""/>
+                    <pic:cNvPicPr/>
+                  </pic:nvPicPr>
+                  <pic:blipFill>
+                    <a:blip r:embed="rId21">
+                      <a:extLst>
+                        <a:ext uri="{28A0092B-C50C-407E-A947-70E740481C1C}">
+                          <a14:useLocalDpi xmlns:a14="http://schemas.microsoft.com/office/drawing/2010/main" val="0"/>
+                        </a:ext>
+                      </a:extLst>
+                    </a:blip>
+                    <a:stretch>
+                      <a:fillRect/>
+                    </a:stretch>
+                  </pic:blipFill>
+                  <pic:spPr>
+                    <a:xfrm>
+                      <a:off x="0" y="0"/>
                       <a:ext cx="4622070" cy="4622070"/>
                     </a:xfrm>
                     <a:prstGeom prst="rect">
@@ -5787,7 +5787,7 @@
         <w:pStyle w:val="Lgende"/>
         <w:spacing w:after="0"/>
       </w:pPr>
-      <w:bookmarkStart w:id="17" w:name="_Toc516230233"/>
+      <w:bookmarkStart w:id="16" w:name="_Toc516230233"/>
       <w:r>
         <w:t xml:space="preserve">Figure </w:t>
       </w:r>
@@ -5824,12 +5824,12 @@
       <w:r>
         <w:t xml:space="preserve"> - </w:t>
       </w:r>
-      <w:bookmarkStart w:id="18" w:name="_Hlk515705556"/>
+      <w:bookmarkStart w:id="17" w:name="_Hlk515705556"/>
       <w:r>
         <w:t>Infrastructure Actuelle</w:t>
       </w:r>
+      <w:bookmarkEnd w:id="16"/>
       <w:bookmarkEnd w:id="17"/>
-      <w:bookmarkEnd w:id="18"/>
     </w:p>
     <w:p>
       <w:r>
@@ -5913,69 +5913,69 @@
       <w:pPr>
         <w:pStyle w:val="Titre1"/>
       </w:pPr>
-      <w:bookmarkStart w:id="19" w:name="_Toc516230252"/>
+      <w:bookmarkStart w:id="18" w:name="_Toc516230252"/>
       <w:r>
         <w:lastRenderedPageBreak/>
         <w:t>SI de demain</w:t>
       </w:r>
+      <w:bookmarkEnd w:id="18"/>
+    </w:p>
+    <w:p>
+      <w:pPr>
+        <w:pStyle w:val="Titre2"/>
+      </w:pPr>
+      <w:bookmarkStart w:id="19" w:name="_Toc516230253"/>
+      <w:r>
+        <w:t>Vue globale</w:t>
+      </w:r>
       <w:bookmarkEnd w:id="19"/>
     </w:p>
     <w:p>
-      <w:pPr>
-        <w:pStyle w:val="Titre2"/>
-      </w:pPr>
-      <w:bookmarkStart w:id="20" w:name="_Toc516230253"/>
-      <w:r>
-        <w:t>Vue globale</w:t>
+      <w:r>
+        <w:t>Le but de ce chapitre est de présenter</w:t>
+      </w:r>
+      <w:r>
+        <w:t xml:space="preserve"> une vue globale d</w:t>
+      </w:r>
+      <w:r>
+        <w:t xml:space="preserve">es objectifs du futur du SI, ainsi que des quatre projets proposés </w:t>
+      </w:r>
+      <w:r>
+        <w:t>par le DGSI</w:t>
+      </w:r>
+      <w:r>
+        <w:t>, complétant la</w:t>
+      </w:r>
+      <w:r>
+        <w:t xml:space="preserve"> vue présenté dans le chapitre 3</w:t>
+      </w:r>
+      <w:r>
+        <w:t>.5</w:t>
+      </w:r>
+      <w:r>
+        <w:t xml:space="preserve">. </w:t>
+      </w:r>
+    </w:p>
+    <w:p>
+      <w:r>
+        <w:t xml:space="preserve">Cette présentation permettra de mieux comprendre quelles orientations stratégiques sont influencées par les projets et </w:t>
+      </w:r>
+      <w:r>
+        <w:t>ses</w:t>
+      </w:r>
+      <w:r>
+        <w:t xml:space="preserve"> contraintes de réalisation.</w:t>
+      </w:r>
+    </w:p>
+    <w:p>
+      <w:pPr>
+        <w:pStyle w:val="Titre3"/>
+      </w:pPr>
+      <w:bookmarkStart w:id="20" w:name="_Toc516230254"/>
+      <w:r>
+        <w:t>Futur SI</w:t>
       </w:r>
       <w:bookmarkEnd w:id="20"/>
-    </w:p>
-    <w:p>
-      <w:r>
-        <w:t>Le but de ce chapitre est de présenter</w:t>
-      </w:r>
-      <w:r>
-        <w:t xml:space="preserve"> une vue globale d</w:t>
-      </w:r>
-      <w:r>
-        <w:t xml:space="preserve">es objectifs du futur du SI, ainsi que des quatre projets proposés </w:t>
-      </w:r>
-      <w:r>
-        <w:t>par le DGSI</w:t>
-      </w:r>
-      <w:r>
-        <w:t>, complétant la</w:t>
-      </w:r>
-      <w:r>
-        <w:t xml:space="preserve"> vue présenté dans le chapitre 3</w:t>
-      </w:r>
-      <w:r>
-        <w:t>.5</w:t>
-      </w:r>
-      <w:r>
-        <w:t xml:space="preserve">. </w:t>
-      </w:r>
-    </w:p>
-    <w:p>
-      <w:r>
-        <w:t xml:space="preserve">Cette présentation permettra de mieux comprendre quelles orientations stratégiques sont influencées par les projets et </w:t>
-      </w:r>
-      <w:r>
-        <w:t>ses</w:t>
-      </w:r>
-      <w:r>
-        <w:t xml:space="preserve"> contraintes de réalisation.</w:t>
-      </w:r>
-    </w:p>
-    <w:p>
-      <w:pPr>
-        <w:pStyle w:val="Titre3"/>
-      </w:pPr>
-      <w:bookmarkStart w:id="21" w:name="_Toc516230254"/>
-      <w:r>
-        <w:t>Futur SI</w:t>
-      </w:r>
-      <w:bookmarkEnd w:id="21"/>
     </w:p>
     <w:p>
       <w:r>
@@ -6008,78 +6008,6 @@
             <wp:extent cx="5731510" cy="4273345"/>
             <wp:effectExtent l="0" t="0" r="2540" b="0"/>
             <wp:docPr id="14" name="Image 14"/>
-            <wp:cNvGraphicFramePr>
-              <a:graphicFrameLocks xmlns:a="http://schemas.openxmlformats.org/drawingml/2006/main" noChangeAspect="1"/>
-            </wp:cNvGraphicFramePr>
-            <a:graphic xmlns:a="http://schemas.openxmlformats.org/drawingml/2006/main">
-              <a:graphicData uri="http://schemas.openxmlformats.org/drawingml/2006/picture">
-                <pic:pic xmlns:pic="http://schemas.openxmlformats.org/drawingml/2006/picture">
-                  <pic:nvPicPr>
-                    <pic:cNvPr id="0" name=""/>
-                    <pic:cNvPicPr/>
-                  </pic:nvPicPr>
-                  <pic:blipFill>
-                    <a:blip r:embed="rId21"/>
-                    <a:stretch>
-                      <a:fillRect/>
-                    </a:stretch>
-                  </pic:blipFill>
-                  <pic:spPr>
-                    <a:xfrm>
-                      <a:off x="0" y="0"/>
-                      <a:ext cx="5731510" cy="4273345"/>
-                    </a:xfrm>
-                    <a:prstGeom prst="rect">
-                      <a:avLst/>
-                    </a:prstGeom>
-                  </pic:spPr>
-                </pic:pic>
-              </a:graphicData>
-            </a:graphic>
-          </wp:inline>
-        </w:drawing>
-      </w:r>
-    </w:p>
-    <w:p>
-      <w:pPr>
-        <w:pStyle w:val="Lgende"/>
-      </w:pPr>
-      <w:bookmarkStart w:id="22" w:name="_Toc516230234"/>
-      <w:r>
-        <w:t xml:space="preserve">Figure </w:t>
-      </w:r>
-      <w:fldSimple w:instr=" SEQ Figure \* ARABIC ">
-        <w:r>
-          <w:rPr>
-            <w:noProof/>
-          </w:rPr>
-          <w:t>9</w:t>
-        </w:r>
-      </w:fldSimple>
-      <w:r>
-        <w:t xml:space="preserve"> - Stratégie du Futur SI</w:t>
-      </w:r>
-      <w:bookmarkEnd w:id="22"/>
-    </w:p>
-    <w:p>
-      <w:r>
-        <w:t xml:space="preserve">Même si la mise en place de ce nouveau ERP ne change pas beaucoup le POS applicatif actuel (comme nous pouvons constater dans l’image suivante, un seul service est ajouté), </w:t>
-      </w:r>
-      <w:r>
-        <w:t>la cartographie du SI et l’infrastructure correspondante évolueront considérablement (cf. Figure 11 et 12).</w:t>
-      </w:r>
-    </w:p>
-    <w:p>
-      <w:pPr>
-        <w:pStyle w:val="Image"/>
-      </w:pPr>
-      <w:r>
-        <w:lastRenderedPageBreak/>
-        <w:drawing>
-          <wp:inline distT="0" distB="0" distL="0" distR="0" wp14:anchorId="5F152C3A" wp14:editId="4118E840">
-            <wp:extent cx="4645344" cy="3724276"/>
-            <wp:effectExtent l="0" t="0" r="3175" b="0"/>
-            <wp:docPr id="9" name="Image 9"/>
             <wp:cNvGraphicFramePr>
               <a:graphicFrameLocks xmlns:a="http://schemas.openxmlformats.org/drawingml/2006/main" noChangeAspect="1"/>
             </wp:cNvGraphicFramePr>
@@ -6099,7 +6027,7 @@
                   <pic:spPr>
                     <a:xfrm>
                       <a:off x="0" y="0"/>
-                      <a:ext cx="4653825" cy="3731076"/>
+                      <a:ext cx="5731510" cy="4273345"/>
                     </a:xfrm>
                     <a:prstGeom prst="rect">
                       <a:avLst/>
@@ -6116,7 +6044,7 @@
       <w:pPr>
         <w:pStyle w:val="Lgende"/>
       </w:pPr>
-      <w:bookmarkStart w:id="23" w:name="_Toc516230235"/>
+      <w:bookmarkStart w:id="21" w:name="_Toc516230234"/>
       <w:r>
         <w:t xml:space="preserve">Figure </w:t>
       </w:r>
@@ -6125,24 +6053,33 @@
           <w:rPr>
             <w:noProof/>
           </w:rPr>
-          <w:t>10</w:t>
+          <w:t>9</w:t>
         </w:r>
       </w:fldSimple>
       <w:r>
-        <w:t xml:space="preserve"> - POS applicatif cible du Futur SI</w:t>
-      </w:r>
-      <w:bookmarkEnd w:id="23"/>
+        <w:t xml:space="preserve"> - Stratégie du Futur SI</w:t>
+      </w:r>
+      <w:bookmarkEnd w:id="21"/>
+    </w:p>
+    <w:p>
+      <w:r>
+        <w:t xml:space="preserve">Même si la mise en place de ce nouveau ERP ne change pas beaucoup le POS applicatif actuel (comme nous pouvons constater dans l’image suivante, un seul service est ajouté), </w:t>
+      </w:r>
+      <w:r>
+        <w:t>la cartographie du SI et l’infrastructure correspondante évolueront considérablement (cf. Figure 11 et 12).</w:t>
+      </w:r>
     </w:p>
     <w:p>
       <w:pPr>
         <w:pStyle w:val="Image"/>
       </w:pPr>
       <w:r>
+        <w:lastRenderedPageBreak/>
         <w:drawing>
-          <wp:inline distT="0" distB="0" distL="0" distR="0" wp14:anchorId="6986FE83" wp14:editId="5221054F">
-            <wp:extent cx="4690992" cy="4629150"/>
-            <wp:effectExtent l="0" t="0" r="0" b="0"/>
-            <wp:docPr id="27" name="Image 27"/>
+          <wp:inline distT="0" distB="0" distL="0" distR="0" wp14:anchorId="5F152C3A" wp14:editId="4118E840">
+            <wp:extent cx="4645344" cy="3724276"/>
+            <wp:effectExtent l="0" t="0" r="3175" b="0"/>
+            <wp:docPr id="9" name="Image 9"/>
             <wp:cNvGraphicFramePr>
               <a:graphicFrameLocks xmlns:a="http://schemas.openxmlformats.org/drawingml/2006/main" noChangeAspect="1"/>
             </wp:cNvGraphicFramePr>
@@ -6162,7 +6099,7 @@
                   <pic:spPr>
                     <a:xfrm>
                       <a:off x="0" y="0"/>
-                      <a:ext cx="4699458" cy="4637504"/>
+                      <a:ext cx="4653825" cy="3731076"/>
                     </a:xfrm>
                     <a:prstGeom prst="rect">
                       <a:avLst/>
@@ -6179,7 +6116,7 @@
       <w:pPr>
         <w:pStyle w:val="Lgende"/>
       </w:pPr>
-      <w:bookmarkStart w:id="24" w:name="_Toc516230236"/>
+      <w:bookmarkStart w:id="22" w:name="_Toc516230235"/>
       <w:r>
         <w:t xml:space="preserve">Figure </w:t>
       </w:r>
@@ -6188,31 +6125,24 @@
           <w:rPr>
             <w:noProof/>
           </w:rPr>
-          <w:t>11</w:t>
+          <w:t>10</w:t>
         </w:r>
       </w:fldSimple>
       <w:r>
-        <w:t xml:space="preserve"> - </w:t>
-      </w:r>
-      <w:r>
-        <w:t>Cartographie</w:t>
-      </w:r>
-      <w:r>
-        <w:t xml:space="preserve"> cible du Futur SI</w:t>
-      </w:r>
-      <w:bookmarkEnd w:id="24"/>
+        <w:t xml:space="preserve"> - POS applicatif cible du Futur SI</w:t>
+      </w:r>
+      <w:bookmarkEnd w:id="22"/>
     </w:p>
     <w:p>
       <w:pPr>
         <w:pStyle w:val="Image"/>
       </w:pPr>
       <w:r>
-        <w:lastRenderedPageBreak/>
         <w:drawing>
-          <wp:inline distT="0" distB="0" distL="0" distR="0" wp14:anchorId="6C9E3263" wp14:editId="3FB92F27">
-            <wp:extent cx="5731510" cy="5074025"/>
-            <wp:effectExtent l="0" t="0" r="2540" b="0"/>
-            <wp:docPr id="28" name="Image 28"/>
+          <wp:inline distT="0" distB="0" distL="0" distR="0" wp14:anchorId="5BA8A3F5" wp14:editId="7B8D6DB6">
+            <wp:extent cx="4610100" cy="4610100"/>
+            <wp:effectExtent l="0" t="0" r="0" b="0"/>
+            <wp:docPr id="2" name="Image 2"/>
             <wp:cNvGraphicFramePr>
               <a:graphicFrameLocks xmlns:a="http://schemas.openxmlformats.org/drawingml/2006/main" noChangeAspect="1"/>
             </wp:cNvGraphicFramePr>
@@ -6232,7 +6162,7 @@
                   <pic:spPr>
                     <a:xfrm>
                       <a:off x="0" y="0"/>
-                      <a:ext cx="5731510" cy="5074025"/>
+                      <a:ext cx="4608058" cy="4608058"/>
                     </a:xfrm>
                     <a:prstGeom prst="rect">
                       <a:avLst/>
@@ -6249,7 +6179,7 @@
       <w:pPr>
         <w:pStyle w:val="Lgende"/>
       </w:pPr>
-      <w:bookmarkStart w:id="25" w:name="_Toc516230237"/>
+      <w:bookmarkStart w:id="23" w:name="_Toc516230236"/>
       <w:r>
         <w:t xml:space="preserve">Figure </w:t>
       </w:r>
@@ -6258,133 +6188,31 @@
           <w:rPr>
             <w:noProof/>
           </w:rPr>
-          <w:t>12</w:t>
+          <w:t>11</w:t>
         </w:r>
       </w:fldSimple>
       <w:r>
-        <w:t xml:space="preserve"> - Infrastructure cible du </w:t>
-      </w:r>
-      <w:r>
-        <w:t>Futur</w:t>
-      </w:r>
-      <w:r>
-        <w:t xml:space="preserve"> SI</w:t>
-      </w:r>
-      <w:bookmarkEnd w:id="25"/>
-    </w:p>
-    <w:p>
-      <w:r>
-        <w:t xml:space="preserve">Avec ce nouveau ERP </w:t>
-      </w:r>
-      <w:proofErr w:type="spellStart"/>
-      <w:r>
-        <w:t>Synthex</w:t>
-      </w:r>
-      <w:proofErr w:type="spellEnd"/>
-      <w:r>
-        <w:t>, tous les processus fonctionnels sont effectués par sa suite d’applications, n’ayant pas besoin d’avoir plusieurs composants pour effectuer la large gamme de tâches effectués par le SI d’Aero-Breizh.</w:t>
-      </w:r>
-    </w:p>
-    <w:p>
-      <w:r>
-        <w:t xml:space="preserve">Un nouveau service est ajouté à ceux existants, le service de gestion des données techniques (SGDT). Ce service est alimenté par la fonction métier « Ingénierie et gestion des données techniques » qui est chargé de, entre autres activités, rédiger les manuels d’entretien. </w:t>
-      </w:r>
-      <w:r>
-        <w:t>Un nouvel objet sera ajouté aussi au référentiel, à savoir la « Donnée technique » qui aura toutes les données techniques mises à disponibilité aux clients de l’entreprise.</w:t>
-      </w:r>
-      <w:r>
-        <w:t xml:space="preserve"> </w:t>
-      </w:r>
-      <w:r>
-        <w:t xml:space="preserve"> </w:t>
-      </w:r>
-    </w:p>
-    <w:p>
-      <w:r>
-        <w:t xml:space="preserve">Dans l’infrastructure, les deux nœuds qui existaient, qui divisaient le domaine technique du domaine de gestion, sont fusionnés par cette solution </w:t>
-      </w:r>
-      <w:proofErr w:type="spellStart"/>
-      <w:r>
-        <w:t>Synthex</w:t>
-      </w:r>
-      <w:proofErr w:type="spellEnd"/>
-      <w:r>
-        <w:t>.</w:t>
-      </w:r>
+        <w:t xml:space="preserve"> - </w:t>
+      </w:r>
+      <w:r>
+        <w:t>Cartographie</w:t>
+      </w:r>
+      <w:r>
+        <w:t xml:space="preserve"> cible du Futur SI</w:t>
+      </w:r>
+      <w:bookmarkEnd w:id="23"/>
     </w:p>
     <w:p>
       <w:pPr>
         <w:pStyle w:val="Image"/>
-        <w:rPr>
-          <w:rFonts w:asciiTheme="majorHAnsi" w:eastAsiaTheme="majorEastAsia" w:hAnsiTheme="majorHAnsi" w:cstheme="majorBidi"/>
-          <w:color w:val="808080" w:themeColor="background1" w:themeShade="80"/>
-          <w:sz w:val="24"/>
-          <w:szCs w:val="24"/>
-        </w:rPr>
-      </w:pPr>
-      <w:r>
-        <w:br w:type="page"/>
-      </w:r>
-    </w:p>
-    <w:p>
-      <w:pPr>
-        <w:pStyle w:val="Titre3"/>
-      </w:pPr>
-      <w:bookmarkStart w:id="26" w:name="_Toc516230255"/>
+      </w:pPr>
       <w:r>
         <w:lastRenderedPageBreak/>
-        <w:t xml:space="preserve">Projet </w:t>
-      </w:r>
-      <w:proofErr w:type="spellStart"/>
-      <w:r>
-        <w:t>AéroNet</w:t>
-      </w:r>
-      <w:bookmarkEnd w:id="26"/>
-      <w:proofErr w:type="spellEnd"/>
-    </w:p>
-    <w:p>
-      <w:r>
-        <w:t xml:space="preserve">Le concept </w:t>
-      </w:r>
-      <w:proofErr w:type="spellStart"/>
-      <w:r>
-        <w:t>AéroNet</w:t>
-      </w:r>
-      <w:proofErr w:type="spellEnd"/>
-      <w:r>
-        <w:t xml:space="preserve"> est un réseau </w:t>
-      </w:r>
-      <w:r>
-        <w:t>d</w:t>
-      </w:r>
-      <w:r>
-        <w:t>’intranet fédérateur de l’ensemble des réseaux informatiques de l’entreprise.</w:t>
-      </w:r>
-    </w:p>
-    <w:p>
-      <w:r>
-        <w:t xml:space="preserve">Les objectifs de ce </w:t>
-      </w:r>
-      <w:r>
-        <w:t>projet sont bien définis dans l</w:t>
-      </w:r>
-      <w:r>
-        <w:t>a figure</w:t>
-      </w:r>
-      <w:r>
-        <w:t xml:space="preserve"> ci-dessous.</w:t>
-      </w:r>
-    </w:p>
-    <w:p>
-      <w:pPr>
-        <w:pStyle w:val="Image"/>
-      </w:pPr>
-      <w:r>
         <w:drawing>
-          <wp:inline distT="0" distB="0" distL="0" distR="0" wp14:anchorId="2355F0AF" wp14:editId="6AA57E82">
-            <wp:extent cx="4519924" cy="3990374"/>
-            <wp:effectExtent l="0" t="0" r="0" b="0"/>
-            <wp:docPr id="18" name="Image 18"/>
+          <wp:inline distT="0" distB="0" distL="0" distR="0" wp14:anchorId="6C9E3263" wp14:editId="3FB92F27">
+            <wp:extent cx="5731510" cy="5074025"/>
+            <wp:effectExtent l="0" t="0" r="2540" b="0"/>
+            <wp:docPr id="28" name="Image 28"/>
             <wp:cNvGraphicFramePr>
               <a:graphicFrameLocks xmlns:a="http://schemas.openxmlformats.org/drawingml/2006/main" noChangeAspect="1"/>
             </wp:cNvGraphicFramePr>
@@ -6404,7 +6232,7 @@
                   <pic:spPr>
                     <a:xfrm>
                       <a:off x="0" y="0"/>
-                      <a:ext cx="4521922" cy="3992138"/>
+                      <a:ext cx="5731510" cy="5074025"/>
                     </a:xfrm>
                     <a:prstGeom prst="rect">
                       <a:avLst/>
@@ -6421,7 +6249,7 @@
       <w:pPr>
         <w:pStyle w:val="Lgende"/>
       </w:pPr>
-      <w:bookmarkStart w:id="27" w:name="_Toc516230238"/>
+      <w:bookmarkStart w:id="24" w:name="_Toc516230237"/>
       <w:r>
         <w:t xml:space="preserve">Figure </w:t>
       </w:r>
@@ -6430,39 +6258,54 @@
           <w:rPr>
             <w:noProof/>
           </w:rPr>
-          <w:t>13</w:t>
+          <w:t>12</w:t>
         </w:r>
       </w:fldSimple>
       <w:r>
-        <w:t xml:space="preserve"> - Stratégie projet </w:t>
+        <w:t xml:space="preserve"> - Infrastructure cible du </w:t>
+      </w:r>
+      <w:r>
+        <w:t>Futur</w:t>
+      </w:r>
+      <w:r>
+        <w:t xml:space="preserve"> SI</w:t>
+      </w:r>
+      <w:bookmarkEnd w:id="24"/>
+    </w:p>
+    <w:p>
+      <w:r>
+        <w:t xml:space="preserve">Avec ce nouveau ERP </w:t>
       </w:r>
       <w:proofErr w:type="spellStart"/>
       <w:r>
-        <w:t>AéroNet</w:t>
-      </w:r>
-      <w:bookmarkEnd w:id="27"/>
+        <w:t>Synthex</w:t>
+      </w:r>
       <w:proofErr w:type="spellEnd"/>
       <w:r>
+        <w:t>, tous les processus fonctionnels sont effectués par sa suite d’applications, n’ayant pas besoin d’avoir plusieurs composants pour effectuer la large gamme de tâches effectués par le SI d’Aero-Breizh.</w:t>
+      </w:r>
+    </w:p>
+    <w:p>
+      <w:r>
+        <w:t xml:space="preserve">Un nouveau service est ajouté à ceux existants, le service de gestion des données techniques (SGDT). Ce service est alimenté par la fonction métier « Ingénierie et gestion des données techniques » qui est chargé de, entre autres activités, rédiger les manuels d’entretien. </w:t>
+      </w:r>
+      <w:r>
+        <w:t>Un nouvel objet sera ajouté aussi au référentiel, à savoir la « Donnée technique » qui aura toutes les données techniques mises à disponibilité aux clients de l’entreprise.</w:t>
+      </w:r>
+      <w:r>
         <w:t xml:space="preserve"> </w:t>
       </w:r>
-    </w:p>
-    <w:p>
-      <w:r>
-        <w:t>Plusieurs contraintes influencent la réalisation des objectifs établis pour ce projet.</w:t>
-      </w:r>
-    </w:p>
-    <w:p>
-      <w:r>
-        <w:t>La contrainte principale est que ce projet doit être le premier à être mis en place pour la réussite de tous les autres projets qui seront proposés dans les chapitres futurs.</w:t>
-      </w:r>
-    </w:p>
-    <w:p>
-      <w:r>
-        <w:t xml:space="preserve">Les autres contraintes sont plus liées aux choix des normes à appliquer dans l’installation du réseau </w:t>
+      <w:r>
+        <w:t xml:space="preserve"> </w:t>
+      </w:r>
+    </w:p>
+    <w:p>
+      <w:r>
+        <w:t xml:space="preserve">Dans l’infrastructure, les deux nœuds qui existaient, qui divisaient le domaine technique du domaine de gestion, sont fusionnés par cette solution </w:t>
       </w:r>
       <w:proofErr w:type="spellStart"/>
       <w:r>
-        <w:t>AéroNet</w:t>
+        <w:t>Synthex</w:t>
       </w:r>
       <w:proofErr w:type="spellEnd"/>
       <w:r>
@@ -6471,6 +6314,7 @@
     </w:p>
     <w:p>
       <w:pPr>
+        <w:pStyle w:val="Image"/>
         <w:rPr>
           <w:rFonts w:asciiTheme="majorHAnsi" w:eastAsiaTheme="majorEastAsia" w:hAnsiTheme="majorHAnsi" w:cstheme="majorBidi"/>
           <w:color w:val="808080" w:themeColor="background1" w:themeShade="80"/>
@@ -6479,21 +6323,68 @@
         </w:rPr>
       </w:pPr>
       <w:r>
-        <w:t xml:space="preserve">L’orientation stratégique « Développer les activités de sous-traitance pour les constructeurs » est partiellement atteint par le biais de la connexion au réseau e-PME, présenté comme contrainte dans le schéma ci-après. </w:t>
-      </w:r>
-    </w:p>
-    <w:p/>
+        <w:br w:type="page"/>
+      </w:r>
+    </w:p>
+    <w:p>
+      <w:pPr>
+        <w:pStyle w:val="Titre3"/>
+      </w:pPr>
+      <w:bookmarkStart w:id="25" w:name="_Toc516230255"/>
+      <w:r>
+        <w:lastRenderedPageBreak/>
+        <w:t xml:space="preserve">Projet </w:t>
+      </w:r>
+      <w:proofErr w:type="spellStart"/>
+      <w:r>
+        <w:t>AéroNet</w:t>
+      </w:r>
+      <w:bookmarkEnd w:id="25"/>
+      <w:proofErr w:type="spellEnd"/>
+    </w:p>
+    <w:p>
+      <w:r>
+        <w:t xml:space="preserve">Le concept </w:t>
+      </w:r>
+      <w:proofErr w:type="spellStart"/>
+      <w:r>
+        <w:t>AéroNet</w:t>
+      </w:r>
+      <w:proofErr w:type="spellEnd"/>
+      <w:r>
+        <w:t xml:space="preserve"> est un réseau </w:t>
+      </w:r>
+      <w:r>
+        <w:t>d</w:t>
+      </w:r>
+      <w:r>
+        <w:t>’intranet fédérateur de l’ensemble des réseaux informatiques de l’entreprise.</w:t>
+      </w:r>
+    </w:p>
+    <w:p>
+      <w:r>
+        <w:t xml:space="preserve">Les objectifs de ce </w:t>
+      </w:r>
+      <w:r>
+        <w:t>projet sont bien définis dans l</w:t>
+      </w:r>
+      <w:r>
+        <w:t>a figure</w:t>
+      </w:r>
+      <w:r>
+        <w:t xml:space="preserve"> ci-dessous.</w:t>
+      </w:r>
+    </w:p>
     <w:p>
       <w:pPr>
         <w:pStyle w:val="Image"/>
       </w:pPr>
       <w:r>
-        <w:lastRenderedPageBreak/>
         <w:drawing>
-          <wp:inline distT="0" distB="0" distL="0" distR="0" wp14:anchorId="69965187" wp14:editId="6F9152E9">
-            <wp:extent cx="5731510" cy="3639625"/>
-            <wp:effectExtent l="0" t="0" r="2540" b="0"/>
-            <wp:docPr id="15" name="Image 15"/>
+          <wp:inline distT="0" distB="0" distL="0" distR="0" wp14:anchorId="2355F0AF" wp14:editId="6AA57E82">
+            <wp:extent cx="4519924" cy="3990374"/>
+            <wp:effectExtent l="0" t="0" r="0" b="0"/>
+            <wp:docPr id="18" name="Image 18"/>
             <wp:cNvGraphicFramePr>
               <a:graphicFrameLocks xmlns:a="http://schemas.openxmlformats.org/drawingml/2006/main" noChangeAspect="1"/>
             </wp:cNvGraphicFramePr>
@@ -6513,7 +6404,7 @@
                   <pic:spPr>
                     <a:xfrm>
                       <a:off x="0" y="0"/>
-                      <a:ext cx="5731510" cy="3639625"/>
+                      <a:ext cx="4521922" cy="3992138"/>
                     </a:xfrm>
                     <a:prstGeom prst="rect">
                       <a:avLst/>
@@ -6530,7 +6421,7 @@
       <w:pPr>
         <w:pStyle w:val="Lgende"/>
       </w:pPr>
-      <w:bookmarkStart w:id="28" w:name="_Toc516230239"/>
+      <w:bookmarkStart w:id="26" w:name="_Toc516230238"/>
       <w:r>
         <w:t xml:space="preserve">Figure </w:t>
       </w:r>
@@ -6539,42 +6430,70 @@
           <w:rPr>
             <w:noProof/>
           </w:rPr>
-          <w:t>14</w:t>
+          <w:t>13</w:t>
         </w:r>
       </w:fldSimple>
       <w:r>
-        <w:t xml:space="preserve"> - Contraintes</w:t>
-      </w:r>
-      <w:r>
-        <w:t xml:space="preserve"> projet </w:t>
+        <w:t xml:space="preserve"> - Stratégie projet </w:t>
       </w:r>
       <w:proofErr w:type="spellStart"/>
       <w:r>
         <w:t>AéroNet</w:t>
       </w:r>
-      <w:bookmarkEnd w:id="28"/>
+      <w:bookmarkEnd w:id="26"/>
       <w:proofErr w:type="spellEnd"/>
-    </w:p>
-    <w:p>
-      <w:pPr>
-        <w:pStyle w:val="Titre3"/>
-      </w:pPr>
-      <w:bookmarkStart w:id="29" w:name="_Toc516230256"/>
-      <w:r>
-        <w:t>Projet Anis</w:t>
-      </w:r>
-      <w:bookmarkEnd w:id="29"/>
-    </w:p>
+      <w:r>
+        <w:t xml:space="preserve"> </w:t>
+      </w:r>
+    </w:p>
+    <w:p>
+      <w:r>
+        <w:t>Plusieurs contraintes influencent la réalisation des objectifs établis pour ce projet.</w:t>
+      </w:r>
+    </w:p>
+    <w:p>
+      <w:r>
+        <w:t>La contrainte principale est que ce projet doit être le premier à être mis en place pour la réussite de tous les autres projets qui seront proposés dans les chapitres futurs.</w:t>
+      </w:r>
+    </w:p>
+    <w:p>
+      <w:r>
+        <w:t xml:space="preserve">Les autres contraintes sont plus liées aux choix des normes à appliquer dans l’installation du réseau </w:t>
+      </w:r>
+      <w:proofErr w:type="spellStart"/>
+      <w:r>
+        <w:t>AéroNet</w:t>
+      </w:r>
+      <w:proofErr w:type="spellEnd"/>
+      <w:r>
+        <w:t>.</w:t>
+      </w:r>
+    </w:p>
+    <w:p>
+      <w:pPr>
+        <w:rPr>
+          <w:rFonts w:asciiTheme="majorHAnsi" w:eastAsiaTheme="majorEastAsia" w:hAnsiTheme="majorHAnsi" w:cstheme="majorBidi"/>
+          <w:color w:val="808080" w:themeColor="background1" w:themeShade="80"/>
+          <w:sz w:val="24"/>
+          <w:szCs w:val="24"/>
+        </w:rPr>
+      </w:pPr>
+      <w:r>
+        <w:t xml:space="preserve">L’orientation stratégique « Développer les activités de sous-traitance pour les constructeurs » est partiellement atteint par le biais de la connexion au réseau e-PME, présenté comme contrainte dans le schéma ci-après. </w:t>
+      </w:r>
+    </w:p>
+    <w:p/>
     <w:p>
       <w:pPr>
         <w:pStyle w:val="Image"/>
       </w:pPr>
       <w:r>
+        <w:lastRenderedPageBreak/>
         <w:drawing>
-          <wp:inline distT="0" distB="0" distL="0" distR="0" wp14:anchorId="3C067BD8" wp14:editId="3B48FCE2">
-            <wp:extent cx="4435114" cy="4351184"/>
-            <wp:effectExtent l="0" t="0" r="3810" b="0"/>
-            <wp:docPr id="19" name="Image 19"/>
+          <wp:inline distT="0" distB="0" distL="0" distR="0" wp14:anchorId="69965187" wp14:editId="6F9152E9">
+            <wp:extent cx="5731510" cy="3639625"/>
+            <wp:effectExtent l="0" t="0" r="2540" b="0"/>
+            <wp:docPr id="15" name="Image 15"/>
             <wp:cNvGraphicFramePr>
               <a:graphicFrameLocks xmlns:a="http://schemas.openxmlformats.org/drawingml/2006/main" noChangeAspect="1"/>
             </wp:cNvGraphicFramePr>
@@ -6594,7 +6513,7 @@
                   <pic:spPr>
                     <a:xfrm>
                       <a:off x="0" y="0"/>
-                      <a:ext cx="4440204" cy="4356177"/>
+                      <a:ext cx="5731510" cy="3639625"/>
                     </a:xfrm>
                     <a:prstGeom prst="rect">
                       <a:avLst/>
@@ -6611,7 +6530,7 @@
       <w:pPr>
         <w:pStyle w:val="Lgende"/>
       </w:pPr>
-      <w:bookmarkStart w:id="30" w:name="_Toc516230240"/>
+      <w:bookmarkStart w:id="27" w:name="_Toc516230239"/>
       <w:r>
         <w:t xml:space="preserve">Figure </w:t>
       </w:r>
@@ -6620,82 +6539,31 @@
           <w:rPr>
             <w:noProof/>
           </w:rPr>
-          <w:t>15</w:t>
+          <w:t>14</w:t>
         </w:r>
       </w:fldSimple>
       <w:r>
-        <w:t xml:space="preserve"> - Stratégie projet Anis</w:t>
-      </w:r>
-      <w:bookmarkEnd w:id="30"/>
-    </w:p>
-    <w:p>
-      <w:r>
-        <w:lastRenderedPageBreak/>
-        <w:t xml:space="preserve">Le projet </w:t>
-      </w:r>
-      <w:r>
-        <w:t>ANIS (Aero Net Information System)  a pour but l</w:t>
-      </w:r>
-      <w:r>
-        <w:t>e déploiement de l’ERP</w:t>
-      </w:r>
-      <w:r>
-        <w:t>.</w:t>
-      </w:r>
-    </w:p>
-    <w:p>
-      <w:r>
-        <w:t xml:space="preserve">En regardant les objectifs définis dans la figure 15, nous pouvons déduire que </w:t>
-      </w:r>
-      <w:r>
-        <w:t>certaines modifications au sein de l’entreprise</w:t>
-      </w:r>
-      <w:r>
-        <w:t xml:space="preserve"> doivent être effectuées</w:t>
-      </w:r>
-      <w:r>
-        <w:t>, à savoir :</w:t>
-      </w:r>
-    </w:p>
-    <w:p>
-      <w:r>
-        <w:t>Aligner les pratiques sur le référentiel défini auparavant.</w:t>
-      </w:r>
-    </w:p>
-    <w:p>
-      <w:r>
-        <w:t>Créer la mobilisation aux nouveaux processus.</w:t>
-      </w:r>
-    </w:p>
-    <w:p>
-      <w:r>
-        <w:t>Ces modifications et le déploiement du projet permettront de satisfaire les nouvelles exigences du marché et de la technologie aéronautique et une amélioration des processus, ainsi que les échanges inter-départements.</w:t>
-      </w:r>
+        <w:t xml:space="preserve"> - Contraintes</w:t>
+      </w:r>
+      <w:r>
+        <w:t xml:space="preserve"> projet </w:t>
+      </w:r>
+      <w:proofErr w:type="spellStart"/>
+      <w:r>
+        <w:t>AéroNet</w:t>
+      </w:r>
+      <w:bookmarkEnd w:id="27"/>
+      <w:proofErr w:type="spellEnd"/>
     </w:p>
     <w:p>
       <w:pPr>
         <w:pStyle w:val="Titre3"/>
       </w:pPr>
-      <w:bookmarkStart w:id="31" w:name="_Toc516230257"/>
-      <w:r>
-        <w:t>Projet O3</w:t>
-      </w:r>
-      <w:bookmarkEnd w:id="31"/>
-    </w:p>
-    <w:p>
-      <w:r>
-        <w:t>Le projet O3 consiste à l’implémentation d’un extranet orienté clients opérateurs.</w:t>
-      </w:r>
-    </w:p>
-    <w:p>
-      <w:r>
-        <w:t>Cet extranet doit permettre un accès en temps réel aux informations fournis par Aero-Breizh.</w:t>
-      </w:r>
-    </w:p>
-    <w:p>
-      <w:r>
-        <w:t>Ci-dessous la schématisation de l’objectif principal du projet et quelle orientation stratégique est réalisée.</w:t>
-      </w:r>
+      <w:bookmarkStart w:id="28" w:name="_Toc516230256"/>
+      <w:r>
+        <w:t>Projet Anis</w:t>
+      </w:r>
+      <w:bookmarkEnd w:id="28"/>
     </w:p>
     <w:p>
       <w:pPr>
@@ -6703,10 +6571,10 @@
       </w:pPr>
       <w:r>
         <w:drawing>
-          <wp:inline distT="0" distB="0" distL="0" distR="0" wp14:anchorId="0A822EDE" wp14:editId="2D16CC7A">
-            <wp:extent cx="4105276" cy="4277224"/>
-            <wp:effectExtent l="0" t="0" r="0" b="9525"/>
-            <wp:docPr id="20" name="Image 20"/>
+          <wp:inline distT="0" distB="0" distL="0" distR="0" wp14:anchorId="3C067BD8" wp14:editId="3B48FCE2">
+            <wp:extent cx="4435114" cy="4351184"/>
+            <wp:effectExtent l="0" t="0" r="3810" b="0"/>
+            <wp:docPr id="19" name="Image 19"/>
             <wp:cNvGraphicFramePr>
               <a:graphicFrameLocks xmlns:a="http://schemas.openxmlformats.org/drawingml/2006/main" noChangeAspect="1"/>
             </wp:cNvGraphicFramePr>
@@ -6726,7 +6594,7 @@
                   <pic:spPr>
                     <a:xfrm>
                       <a:off x="0" y="0"/>
-                      <a:ext cx="4105276" cy="4277224"/>
+                      <a:ext cx="4440204" cy="4356177"/>
                     </a:xfrm>
                     <a:prstGeom prst="rect">
                       <a:avLst/>
@@ -6743,7 +6611,7 @@
       <w:pPr>
         <w:pStyle w:val="Lgende"/>
       </w:pPr>
-      <w:bookmarkStart w:id="32" w:name="_Toc516230241"/>
+      <w:bookmarkStart w:id="29" w:name="_Toc516230240"/>
       <w:r>
         <w:t xml:space="preserve">Figure </w:t>
       </w:r>
@@ -6752,75 +6620,81 @@
           <w:rPr>
             <w:noProof/>
           </w:rPr>
-          <w:t>17</w:t>
+          <w:t>15</w:t>
         </w:r>
       </w:fldSimple>
       <w:r>
-        <w:t xml:space="preserve"> - Stratégie projet O3</w:t>
-      </w:r>
-      <w:bookmarkEnd w:id="32"/>
-    </w:p>
-    <w:p/>
-    <w:p>
-      <w:pPr>
-        <w:jc w:val="left"/>
-        <w:rPr>
-          <w:rFonts w:asciiTheme="majorHAnsi" w:eastAsiaTheme="majorEastAsia" w:hAnsiTheme="majorHAnsi" w:cstheme="majorBidi"/>
-          <w:color w:val="808080" w:themeColor="background1" w:themeShade="80"/>
-          <w:sz w:val="24"/>
-          <w:szCs w:val="24"/>
-        </w:rPr>
-      </w:pPr>
-      <w:r>
-        <w:br w:type="page"/>
+        <w:t xml:space="preserve"> - Stratégie projet Anis</w:t>
+      </w:r>
+      <w:bookmarkEnd w:id="29"/>
+    </w:p>
+    <w:p>
+      <w:r>
+        <w:lastRenderedPageBreak/>
+        <w:t xml:space="preserve">Le projet </w:t>
+      </w:r>
+      <w:r>
+        <w:t>ANIS (Aero Net Information System)  a pour but l</w:t>
+      </w:r>
+      <w:r>
+        <w:t>e déploiement de l’ERP</w:t>
+      </w:r>
+      <w:r>
+        <w:t>.</w:t>
+      </w:r>
+    </w:p>
+    <w:p>
+      <w:r>
+        <w:t xml:space="preserve">En regardant les objectifs définis dans la figure 15, nous pouvons déduire que </w:t>
+      </w:r>
+      <w:r>
+        <w:t>certaines modifications au sein de l’entreprise</w:t>
+      </w:r>
+      <w:r>
+        <w:t xml:space="preserve"> doivent être effectuées</w:t>
+      </w:r>
+      <w:r>
+        <w:t>, à savoir :</w:t>
+      </w:r>
+    </w:p>
+    <w:p>
+      <w:r>
+        <w:t>Aligner les pratiques sur le référentiel défini auparavant.</w:t>
+      </w:r>
+    </w:p>
+    <w:p>
+      <w:r>
+        <w:t>Créer la mobilisation aux nouveaux processus.</w:t>
+      </w:r>
+    </w:p>
+    <w:p>
+      <w:r>
+        <w:t>Ces modifications et le déploiement du projet permettront de satisfaire les nouvelles exigences du marché et de la technologie aéronautique et une amélioration des processus, ainsi que les échanges inter-départements.</w:t>
       </w:r>
     </w:p>
     <w:p>
       <w:pPr>
         <w:pStyle w:val="Titre3"/>
       </w:pPr>
-      <w:bookmarkStart w:id="33" w:name="_Toc516230258"/>
-      <w:r>
-        <w:lastRenderedPageBreak/>
-        <w:t>Projet e-PME</w:t>
-      </w:r>
-      <w:bookmarkEnd w:id="33"/>
-    </w:p>
-    <w:p>
-      <w:r>
-        <w:t>Le projet national e-PME fournit un programme, porté par l’</w:t>
-      </w:r>
-      <w:proofErr w:type="spellStart"/>
-      <w:r>
-        <w:t>AFNeT</w:t>
-      </w:r>
-      <w:proofErr w:type="spellEnd"/>
-      <w:r>
-        <w:t xml:space="preserve">, qui permet </w:t>
-      </w:r>
-      <w:r>
-        <w:t xml:space="preserve">aux sous-traitants des </w:t>
-      </w:r>
-      <w:proofErr w:type="spellStart"/>
-      <w:r>
-        <w:t>supply</w:t>
-      </w:r>
-      <w:proofErr w:type="spellEnd"/>
-      <w:r>
-        <w:t xml:space="preserve"> </w:t>
-      </w:r>
-      <w:proofErr w:type="spellStart"/>
-      <w:r>
-        <w:t>chains</w:t>
-      </w:r>
-      <w:proofErr w:type="spellEnd"/>
-      <w:r>
-        <w:t xml:space="preserve"> industrielles de répondre aux exigences e-business de leurs donneurs d’ordre et ainsi d’accroître leur compétitivité et leur innovation dans une économie mondialisée.</w:t>
-      </w:r>
-    </w:p>
-    <w:p>
-      <w:r>
-        <w:t>Comme pour les projets précédents, ci-dessous un schéma avec les objectifs définis pour e-PME.</w:t>
+      <w:bookmarkStart w:id="30" w:name="_Toc516230257"/>
+      <w:r>
+        <w:t>Projet O3</w:t>
+      </w:r>
+      <w:bookmarkEnd w:id="30"/>
+    </w:p>
+    <w:p>
+      <w:r>
+        <w:t>Le projet O3 consiste à l’implémentation d’un extranet orienté clients opérateurs.</w:t>
+      </w:r>
+    </w:p>
+    <w:p>
+      <w:r>
+        <w:t>Cet extranet doit permettre un accès en temps réel aux informations fournis par Aero-Breizh.</w:t>
+      </w:r>
+    </w:p>
+    <w:p>
+      <w:r>
+        <w:t>Ci-dessous la schématisation de l’objectif principal du projet et quelle orientation stratégique est réalisée.</w:t>
       </w:r>
     </w:p>
     <w:p>
@@ -6829,10 +6703,10 @@
       </w:pPr>
       <w:r>
         <w:drawing>
-          <wp:inline distT="0" distB="0" distL="0" distR="0" wp14:anchorId="200DF95E" wp14:editId="2DBDB764">
-            <wp:extent cx="5731510" cy="5130695"/>
-            <wp:effectExtent l="0" t="0" r="2540" b="0"/>
-            <wp:docPr id="16" name="Image 16"/>
+          <wp:inline distT="0" distB="0" distL="0" distR="0" wp14:anchorId="0A822EDE" wp14:editId="2D16CC7A">
+            <wp:extent cx="4105276" cy="4277224"/>
+            <wp:effectExtent l="0" t="0" r="0" b="9525"/>
+            <wp:docPr id="20" name="Image 20"/>
             <wp:cNvGraphicFramePr>
               <a:graphicFrameLocks xmlns:a="http://schemas.openxmlformats.org/drawingml/2006/main" noChangeAspect="1"/>
             </wp:cNvGraphicFramePr>
@@ -6852,6 +6726,132 @@
                   <pic:spPr>
                     <a:xfrm>
                       <a:off x="0" y="0"/>
+                      <a:ext cx="4105276" cy="4277224"/>
+                    </a:xfrm>
+                    <a:prstGeom prst="rect">
+                      <a:avLst/>
+                    </a:prstGeom>
+                  </pic:spPr>
+                </pic:pic>
+              </a:graphicData>
+            </a:graphic>
+          </wp:inline>
+        </w:drawing>
+      </w:r>
+    </w:p>
+    <w:p>
+      <w:pPr>
+        <w:pStyle w:val="Lgende"/>
+      </w:pPr>
+      <w:bookmarkStart w:id="31" w:name="_Toc516230241"/>
+      <w:r>
+        <w:t xml:space="preserve">Figure </w:t>
+      </w:r>
+      <w:fldSimple w:instr=" SEQ Figure \* ARABIC ">
+        <w:r>
+          <w:rPr>
+            <w:noProof/>
+          </w:rPr>
+          <w:t>16</w:t>
+        </w:r>
+      </w:fldSimple>
+      <w:r>
+        <w:t xml:space="preserve"> - Stratégie projet O3</w:t>
+      </w:r>
+      <w:bookmarkEnd w:id="31"/>
+    </w:p>
+    <w:p/>
+    <w:p>
+      <w:pPr>
+        <w:jc w:val="left"/>
+        <w:rPr>
+          <w:rFonts w:asciiTheme="majorHAnsi" w:eastAsiaTheme="majorEastAsia" w:hAnsiTheme="majorHAnsi" w:cstheme="majorBidi"/>
+          <w:color w:val="808080" w:themeColor="background1" w:themeShade="80"/>
+          <w:sz w:val="24"/>
+          <w:szCs w:val="24"/>
+        </w:rPr>
+      </w:pPr>
+      <w:r>
+        <w:br w:type="page"/>
+      </w:r>
+    </w:p>
+    <w:p>
+      <w:pPr>
+        <w:pStyle w:val="Titre3"/>
+      </w:pPr>
+      <w:bookmarkStart w:id="32" w:name="_Toc516230258"/>
+      <w:r>
+        <w:lastRenderedPageBreak/>
+        <w:t>Projet e-PME</w:t>
+      </w:r>
+      <w:bookmarkEnd w:id="32"/>
+    </w:p>
+    <w:p>
+      <w:r>
+        <w:t>Le projet national e-PME fournit un programme, porté par l’</w:t>
+      </w:r>
+      <w:proofErr w:type="spellStart"/>
+      <w:r>
+        <w:t>AFNeT</w:t>
+      </w:r>
+      <w:proofErr w:type="spellEnd"/>
+      <w:r>
+        <w:t xml:space="preserve">, qui permet </w:t>
+      </w:r>
+      <w:r>
+        <w:t xml:space="preserve">aux sous-traitants des </w:t>
+      </w:r>
+      <w:proofErr w:type="spellStart"/>
+      <w:r>
+        <w:t>supply</w:t>
+      </w:r>
+      <w:proofErr w:type="spellEnd"/>
+      <w:r>
+        <w:t xml:space="preserve"> </w:t>
+      </w:r>
+      <w:proofErr w:type="spellStart"/>
+      <w:r>
+        <w:t>chains</w:t>
+      </w:r>
+      <w:proofErr w:type="spellEnd"/>
+      <w:r>
+        <w:t xml:space="preserve"> industrielles de répondre aux exigences e-business de leurs donneurs d’ordre et ainsi d’accroître leur compétitivité et leur innovation dans une économie mondialisée.</w:t>
+      </w:r>
+    </w:p>
+    <w:p>
+      <w:r>
+        <w:t>Comme pour les projets précédents, ci-dessous un schéma avec les objectifs définis pour e-PME.</w:t>
+      </w:r>
+    </w:p>
+    <w:p>
+      <w:pPr>
+        <w:pStyle w:val="Image"/>
+      </w:pPr>
+      <w:r>
+        <w:drawing>
+          <wp:inline distT="0" distB="0" distL="0" distR="0" wp14:anchorId="200DF95E" wp14:editId="2DBDB764">
+            <wp:extent cx="5731510" cy="5130695"/>
+            <wp:effectExtent l="0" t="0" r="2540" b="0"/>
+            <wp:docPr id="16" name="Image 16"/>
+            <wp:cNvGraphicFramePr>
+              <a:graphicFrameLocks xmlns:a="http://schemas.openxmlformats.org/drawingml/2006/main" noChangeAspect="1"/>
+            </wp:cNvGraphicFramePr>
+            <a:graphic xmlns:a="http://schemas.openxmlformats.org/drawingml/2006/main">
+              <a:graphicData uri="http://schemas.openxmlformats.org/drawingml/2006/picture">
+                <pic:pic xmlns:pic="http://schemas.openxmlformats.org/drawingml/2006/picture">
+                  <pic:nvPicPr>
+                    <pic:cNvPr id="0" name=""/>
+                    <pic:cNvPicPr/>
+                  </pic:nvPicPr>
+                  <pic:blipFill>
+                    <a:blip r:embed="rId30"/>
+                    <a:stretch>
+                      <a:fillRect/>
+                    </a:stretch>
+                  </pic:blipFill>
+                  <pic:spPr>
+                    <a:xfrm>
+                      <a:off x="0" y="0"/>
                       <a:ext cx="5731510" cy="5130695"/>
                     </a:xfrm>
                     <a:prstGeom prst="rect">
@@ -6869,7 +6869,7 @@
       <w:pPr>
         <w:pStyle w:val="Lgende"/>
       </w:pPr>
-      <w:bookmarkStart w:id="34" w:name="_Toc516230242"/>
+      <w:bookmarkStart w:id="33" w:name="_Toc516230242"/>
       <w:r>
         <w:t xml:space="preserve">Figure </w:t>
       </w:r>
@@ -6878,13 +6878,13 @@
           <w:rPr>
             <w:noProof/>
           </w:rPr>
-          <w:t>18</w:t>
+          <w:t>17</w:t>
         </w:r>
       </w:fldSimple>
       <w:r>
         <w:t xml:space="preserve"> - Stratégie projet e-PME</w:t>
       </w:r>
-      <w:bookmarkEnd w:id="34"/>
+      <w:bookmarkEnd w:id="33"/>
     </w:p>
     <w:p/>
     <w:p>
@@ -6906,7 +6906,7 @@
       <w:pPr>
         <w:pStyle w:val="Titre2"/>
       </w:pPr>
-      <w:bookmarkStart w:id="35" w:name="_Toc516230259"/>
+      <w:bookmarkStart w:id="34" w:name="_Toc516230259"/>
       <w:r>
         <w:lastRenderedPageBreak/>
         <w:t>Projet</w:t>
@@ -6918,46 +6918,129 @@
       <w:r>
         <w:t>AéroNet</w:t>
       </w:r>
-      <w:bookmarkEnd w:id="35"/>
+      <w:bookmarkEnd w:id="34"/>
       <w:proofErr w:type="spellEnd"/>
     </w:p>
     <w:p>
       <w:pPr>
-        <w:pStyle w:val="Titre3"/>
-      </w:pPr>
-      <w:bookmarkStart w:id="36" w:name="_Toc516230260"/>
-      <w:r>
-        <w:t>POS Applicatif</w:t>
-      </w:r>
-      <w:bookmarkEnd w:id="36"/>
-    </w:p>
-    <w:p/>
+        <w:pStyle w:val="Image"/>
+      </w:pPr>
+      <w:bookmarkStart w:id="35" w:name="_GoBack"/>
+      <w:r>
+        <w:drawing>
+          <wp:inline distT="0" distB="0" distL="0" distR="0" wp14:anchorId="0A2DA96D" wp14:editId="194D6BC3">
+            <wp:extent cx="5731510" cy="4996029"/>
+            <wp:effectExtent l="0" t="0" r="2540" b="0"/>
+            <wp:docPr id="17" name="Image 17"/>
+            <wp:cNvGraphicFramePr>
+              <a:graphicFrameLocks xmlns:a="http://schemas.openxmlformats.org/drawingml/2006/main" noChangeAspect="1"/>
+            </wp:cNvGraphicFramePr>
+            <a:graphic xmlns:a="http://schemas.openxmlformats.org/drawingml/2006/main">
+              <a:graphicData uri="http://schemas.openxmlformats.org/drawingml/2006/picture">
+                <pic:pic xmlns:pic="http://schemas.openxmlformats.org/drawingml/2006/picture">
+                  <pic:nvPicPr>
+                    <pic:cNvPr id="0" name=""/>
+                    <pic:cNvPicPr/>
+                  </pic:nvPicPr>
+                  <pic:blipFill>
+                    <a:blip r:embed="rId31"/>
+                    <a:stretch>
+                      <a:fillRect/>
+                    </a:stretch>
+                  </pic:blipFill>
+                  <pic:spPr>
+                    <a:xfrm>
+                      <a:off x="0" y="0"/>
+                      <a:ext cx="5731510" cy="4996029"/>
+                    </a:xfrm>
+                    <a:prstGeom prst="rect">
+                      <a:avLst/>
+                    </a:prstGeom>
+                  </pic:spPr>
+                </pic:pic>
+              </a:graphicData>
+            </a:graphic>
+          </wp:inline>
+        </w:drawing>
+      </w:r>
+    </w:p>
+    <w:bookmarkEnd w:id="35"/>
+    <w:p>
+      <w:pPr>
+        <w:pStyle w:val="Lgende"/>
+      </w:pPr>
+      <w:r>
+        <w:t xml:space="preserve">Figure </w:t>
+      </w:r>
+      <w:fldSimple w:instr=" SEQ Figure \* ARABIC ">
+        <w:r>
+          <w:rPr>
+            <w:noProof/>
+          </w:rPr>
+          <w:t>18</w:t>
+        </w:r>
+      </w:fldSimple>
+      <w:r>
+        <w:t xml:space="preserve"> - POS Applicatif du projet </w:t>
+      </w:r>
+      <w:proofErr w:type="spellStart"/>
+      <w:r>
+        <w:t>AéroNet</w:t>
+      </w:r>
+      <w:proofErr w:type="spellEnd"/>
+    </w:p>
     <w:p>
       <w:pPr>
         <w:jc w:val="left"/>
+      </w:pPr>
+      <w:r>
+        <w:br w:type="page"/>
+      </w:r>
+    </w:p>
+    <w:p>
+      <w:r>
         <w:rPr>
-          <w:rFonts w:asciiTheme="majorHAnsi" w:eastAsiaTheme="majorEastAsia" w:hAnsiTheme="majorHAnsi" w:cstheme="majorBidi"/>
-          <w:color w:val="808080" w:themeColor="background1" w:themeShade="80"/>
-          <w:sz w:val="24"/>
-          <w:szCs w:val="24"/>
+          <w:noProof/>
+          <w:lang w:eastAsia="fr-FR"/>
         </w:rPr>
-      </w:pPr>
-      <w:r>
-        <w:br w:type="page"/>
-      </w:r>
-    </w:p>
-    <w:p>
-      <w:pPr>
-        <w:pStyle w:val="Titre3"/>
-      </w:pPr>
-      <w:bookmarkStart w:id="37" w:name="_Toc516230261"/>
-      <w:r>
         <w:lastRenderedPageBreak/>
-        <w:t>Infrastructure</w:t>
-      </w:r>
-      <w:bookmarkEnd w:id="37"/>
-    </w:p>
-    <w:p/>
+        <w:drawing>
+          <wp:inline distT="0" distB="0" distL="0" distR="0" wp14:anchorId="52BC6913" wp14:editId="46E9765F">
+            <wp:extent cx="5731510" cy="6717432"/>
+            <wp:effectExtent l="0" t="0" r="2540" b="7620"/>
+            <wp:docPr id="21" name="Image 21"/>
+            <wp:cNvGraphicFramePr>
+              <a:graphicFrameLocks xmlns:a="http://schemas.openxmlformats.org/drawingml/2006/main" noChangeAspect="1"/>
+            </wp:cNvGraphicFramePr>
+            <a:graphic xmlns:a="http://schemas.openxmlformats.org/drawingml/2006/main">
+              <a:graphicData uri="http://schemas.openxmlformats.org/drawingml/2006/picture">
+                <pic:pic xmlns:pic="http://schemas.openxmlformats.org/drawingml/2006/picture">
+                  <pic:nvPicPr>
+                    <pic:cNvPr id="0" name=""/>
+                    <pic:cNvPicPr/>
+                  </pic:nvPicPr>
+                  <pic:blipFill>
+                    <a:blip r:embed="rId32"/>
+                    <a:stretch>
+                      <a:fillRect/>
+                    </a:stretch>
+                  </pic:blipFill>
+                  <pic:spPr>
+                    <a:xfrm>
+                      <a:off x="0" y="0"/>
+                      <a:ext cx="5731510" cy="6717432"/>
+                    </a:xfrm>
+                    <a:prstGeom prst="rect">
+                      <a:avLst/>
+                    </a:prstGeom>
+                  </pic:spPr>
+                </pic:pic>
+              </a:graphicData>
+            </a:graphic>
+          </wp:inline>
+        </w:drawing>
+      </w:r>
+    </w:p>
     <w:p>
       <w:pPr>
         <w:jc w:val="left"/>
@@ -6980,7 +7063,7 @@
           <w:lang w:val="en-US"/>
         </w:rPr>
       </w:pPr>
-      <w:bookmarkStart w:id="38" w:name="_Toc516230262"/>
+      <w:bookmarkStart w:id="36" w:name="_Toc516230262"/>
       <w:proofErr w:type="spellStart"/>
       <w:r>
         <w:rPr>
@@ -7009,59 +7092,38 @@
         </w:rPr>
         <w:t>)</w:t>
       </w:r>
-      <w:bookmarkEnd w:id="38"/>
-    </w:p>
-    <w:p>
-      <w:pPr>
-        <w:pStyle w:val="Titre3"/>
-      </w:pPr>
-      <w:bookmarkStart w:id="39" w:name="_Toc516230263"/>
-      <w:r>
-        <w:t>POS Applicatif</w:t>
-      </w:r>
-      <w:bookmarkEnd w:id="39"/>
-    </w:p>
-    <w:p/>
-    <w:p>
-      <w:pPr>
-        <w:jc w:val="left"/>
+      <w:bookmarkEnd w:id="36"/>
+    </w:p>
+    <w:p>
+      <w:pPr>
         <w:rPr>
-          <w:rFonts w:asciiTheme="majorHAnsi" w:eastAsiaTheme="majorEastAsia" w:hAnsiTheme="majorHAnsi" w:cstheme="majorBidi"/>
-          <w:color w:val="808080" w:themeColor="background1" w:themeShade="80"/>
-          <w:sz w:val="24"/>
-          <w:szCs w:val="24"/>
+          <w:lang w:val="en-US"/>
         </w:rPr>
       </w:pPr>
-      <w:r>
+    </w:p>
+    <w:p>
+      <w:pPr>
+        <w:rPr>
+          <w:lang w:val="en-US"/>
+        </w:rPr>
+      </w:pPr>
+      <w:r>
+        <w:rPr>
+          <w:lang w:val="en-US"/>
+        </w:rPr>
         <w:br w:type="page"/>
       </w:r>
     </w:p>
     <w:p>
       <w:pPr>
-        <w:pStyle w:val="Titre3"/>
-      </w:pPr>
-      <w:bookmarkStart w:id="40" w:name="_Toc516230264"/>
-      <w:r>
-        <w:lastRenderedPageBreak/>
-        <w:t>Infrastructure</w:t>
-      </w:r>
-      <w:bookmarkEnd w:id="40"/>
-    </w:p>
-    <w:p>
-      <w:r>
-        <w:br w:type="page"/>
-      </w:r>
-    </w:p>
-    <w:p>
-      <w:pPr>
         <w:pStyle w:val="Titre1"/>
       </w:pPr>
-      <w:bookmarkStart w:id="41" w:name="_Toc516230265"/>
+      <w:bookmarkStart w:id="37" w:name="_Toc516230265"/>
       <w:r>
         <w:lastRenderedPageBreak/>
         <w:t>Projet de migration</w:t>
       </w:r>
-      <w:bookmarkEnd w:id="41"/>
+      <w:bookmarkEnd w:id="37"/>
     </w:p>
     <w:p>
       <w:r>
@@ -7072,12 +7134,12 @@
       <w:pPr>
         <w:pStyle w:val="Titre1"/>
       </w:pPr>
-      <w:bookmarkStart w:id="42" w:name="_Toc516230266"/>
+      <w:bookmarkStart w:id="38" w:name="_Toc516230266"/>
       <w:r>
         <w:lastRenderedPageBreak/>
         <w:t>Conclusion</w:t>
       </w:r>
-      <w:bookmarkEnd w:id="42"/>
+      <w:bookmarkEnd w:id="38"/>
     </w:p>
     <w:p>
       <w:pPr>
@@ -7096,33 +7158,33 @@
       <w:pPr>
         <w:pStyle w:val="Titre1"/>
       </w:pPr>
-      <w:bookmarkStart w:id="43" w:name="_Toc516230267"/>
+      <w:bookmarkStart w:id="39" w:name="_Toc516230267"/>
       <w:r>
         <w:lastRenderedPageBreak/>
         <w:t>Glossaire</w:t>
       </w:r>
-      <w:bookmarkEnd w:id="43"/>
+      <w:bookmarkEnd w:id="39"/>
     </w:p>
     <w:p>
       <w:pPr>
         <w:pStyle w:val="Titre2"/>
       </w:pPr>
-      <w:bookmarkStart w:id="44" w:name="_Toc516230268"/>
+      <w:bookmarkStart w:id="40" w:name="_Toc516230268"/>
       <w:r>
         <w:t>Termes</w:t>
       </w:r>
-      <w:bookmarkEnd w:id="44"/>
+      <w:bookmarkEnd w:id="40"/>
     </w:p>
     <w:p/>
     <w:p>
       <w:pPr>
         <w:pStyle w:val="Titre2"/>
       </w:pPr>
-      <w:bookmarkStart w:id="45" w:name="_Toc516230269"/>
+      <w:bookmarkStart w:id="41" w:name="_Toc516230269"/>
       <w:r>
         <w:t>Sigles</w:t>
       </w:r>
-      <w:bookmarkEnd w:id="45"/>
+      <w:bookmarkEnd w:id="41"/>
     </w:p>
     <w:tbl>
       <w:tblPr>
@@ -7444,12 +7506,12 @@
       <w:pPr>
         <w:pStyle w:val="Titre1"/>
       </w:pPr>
-      <w:bookmarkStart w:id="46" w:name="_Toc516230270"/>
+      <w:bookmarkStart w:id="42" w:name="_Toc516230270"/>
       <w:r>
         <w:lastRenderedPageBreak/>
         <w:t>Table des illustrations</w:t>
       </w:r>
-      <w:bookmarkEnd w:id="46"/>
+      <w:bookmarkEnd w:id="42"/>
     </w:p>
     <w:p>
       <w:pPr>
@@ -8657,7 +8719,7 @@
     </w:p>
     <w:p/>
     <w:sectPr>
-      <w:footerReference w:type="default" r:id="rId30"/>
+      <w:footerReference w:type="default" r:id="rId33"/>
       <w:pgSz w:w="11906" w:h="16838"/>
       <w:pgMar w:top="1440" w:right="1440" w:bottom="1440" w:left="1440" w:header="720" w:footer="720" w:gutter="0"/>
       <w:pgNumType w:start="2"/>
@@ -8669,7 +8731,7 @@
 </file>
 
 <file path=word/endnotes.xml><?xml version="1.0" encoding="utf-8"?>
-<w:endnotes xmlns:wpc="http://schemas.microsoft.com/office/word/2010/wordprocessingCanvas" xmlns:cx="http://schemas.microsoft.com/office/drawing/2014/chartex" xmlns:cx1="http://schemas.microsoft.com/office/drawing/2015/9/8/chartex" xmlns:cx2="http://schemas.microsoft.com/office/drawing/2015/10/21/chartex" xmlns:cx3="http://schemas.microsoft.com/office/drawing/2016/5/9/chartex" xmlns:cx4="http://schemas.microsoft.com/office/drawing/2016/5/10/chartex" xmlns:cx5="http://schemas.microsoft.com/office/drawing/2016/5/11/chartex" xmlns:cx6="http://schemas.microsoft.com/office/drawing/2016/5/12/chartex" xmlns:cx7="http://schemas.microsoft.com/office/drawing/2016/5/13/chartex" xmlns:cx8="http://schemas.microsoft.com/office/drawing/2016/5/14/chartex" xmlns:mc="http://schemas.openxmlformats.org/markup-compatibility/2006" xmlns:aink="http://schemas.microsoft.com/office/drawing/2016/ink" xmlns:am3d="http://schemas.microsoft.com/office/drawing/2017/model3d" xmlns:o="urn:schemas-microsoft-com:office:office" xmlns:r="http://schemas.openxmlformats.org/officeDocument/2006/relationships" xmlns:m="http://schemas.openxmlformats.org/officeDocument/2006/math" xmlns:v="urn:schemas-microsoft-com:vml" xmlns:wp14="http://schemas.microsoft.com/office/word/2010/wordprocessingDrawing" xmlns:wp="http://schemas.openxmlformats.org/drawingml/2006/wordprocessingDrawing" xmlns:w10="urn:schemas-microsoft-com:office:word" xmlns:w="http://schemas.openxmlformats.org/wordprocessingml/2006/main" xmlns:w14="http://schemas.microsoft.com/office/word/2010/wordml" xmlns:w15="http://schemas.microsoft.com/office/word/2012/wordml" xmlns:w16cid="http://schemas.microsoft.com/office/word/2016/wordml/cid" xmlns:w16se="http://schemas.microsoft.com/office/word/2015/wordml/symex" xmlns:wpg="http://schemas.microsoft.com/office/word/2010/wordprocessingGroup" xmlns:wpi="http://schemas.microsoft.com/office/word/2010/wordprocessingInk" xmlns:wne="http://schemas.microsoft.com/office/word/2006/wordml" xmlns:wps="http://schemas.microsoft.com/office/word/2010/wordprocessingShape" mc:Ignorable="w14 w15 w16se w16cid wp14">
+<w:endnotes xmlns:wpc="http://schemas.microsoft.com/office/word/2010/wordprocessingCanvas" xmlns:mc="http://schemas.openxmlformats.org/markup-compatibility/2006" xmlns:o="urn:schemas-microsoft-com:office:office" xmlns:r="http://schemas.openxmlformats.org/officeDocument/2006/relationships" xmlns:m="http://schemas.openxmlformats.org/officeDocument/2006/math" xmlns:v="urn:schemas-microsoft-com:vml" xmlns:wp14="http://schemas.microsoft.com/office/word/2010/wordprocessingDrawing" xmlns:wp="http://schemas.openxmlformats.org/drawingml/2006/wordprocessingDrawing" xmlns:w10="urn:schemas-microsoft-com:office:word" xmlns:w="http://schemas.openxmlformats.org/wordprocessingml/2006/main" xmlns:w14="http://schemas.microsoft.com/office/word/2010/wordml" xmlns:wpg="http://schemas.microsoft.com/office/word/2010/wordprocessingGroup" xmlns:wpi="http://schemas.microsoft.com/office/word/2010/wordprocessingInk" xmlns:wne="http://schemas.microsoft.com/office/word/2006/wordml" xmlns:wps="http://schemas.microsoft.com/office/word/2010/wordprocessingShape" mc:Ignorable="w14 wp14">
   <w:endnote w:type="separator" w:id="-1">
     <w:p>
       <w:r>
@@ -8688,7 +8750,7 @@
 </file>
 
 <file path=word/footer1.xml><?xml version="1.0" encoding="utf-8"?>
-<w:ftr xmlns:wpc="http://schemas.microsoft.com/office/word/2010/wordprocessingCanvas" xmlns:cx="http://schemas.microsoft.com/office/drawing/2014/chartex" xmlns:cx1="http://schemas.microsoft.com/office/drawing/2015/9/8/chartex" xmlns:cx2="http://schemas.microsoft.com/office/drawing/2015/10/21/chartex" xmlns:cx3="http://schemas.microsoft.com/office/drawing/2016/5/9/chartex" xmlns:cx4="http://schemas.microsoft.com/office/drawing/2016/5/10/chartex" xmlns:cx5="http://schemas.microsoft.com/office/drawing/2016/5/11/chartex" xmlns:cx6="http://schemas.microsoft.com/office/drawing/2016/5/12/chartex" xmlns:cx7="http://schemas.microsoft.com/office/drawing/2016/5/13/chartex" xmlns:cx8="http://schemas.microsoft.com/office/drawing/2016/5/14/chartex" xmlns:mc="http://schemas.openxmlformats.org/markup-compatibility/2006" xmlns:aink="http://schemas.microsoft.com/office/drawing/2016/ink" xmlns:am3d="http://schemas.microsoft.com/office/drawing/2017/model3d" xmlns:o="urn:schemas-microsoft-com:office:office" xmlns:r="http://schemas.openxmlformats.org/officeDocument/2006/relationships" xmlns:m="http://schemas.openxmlformats.org/officeDocument/2006/math" xmlns:v="urn:schemas-microsoft-com:vml" xmlns:wp14="http://schemas.microsoft.com/office/word/2010/wordprocessingDrawing" xmlns:wp="http://schemas.openxmlformats.org/drawingml/2006/wordprocessingDrawing" xmlns:w10="urn:schemas-microsoft-com:office:word" xmlns:w="http://schemas.openxmlformats.org/wordprocessingml/2006/main" xmlns:w14="http://schemas.microsoft.com/office/word/2010/wordml" xmlns:w15="http://schemas.microsoft.com/office/word/2012/wordml" xmlns:w16cid="http://schemas.microsoft.com/office/word/2016/wordml/cid" xmlns:w16se="http://schemas.microsoft.com/office/word/2015/wordml/symex" xmlns:wpg="http://schemas.microsoft.com/office/word/2010/wordprocessingGroup" xmlns:wpi="http://schemas.microsoft.com/office/word/2010/wordprocessingInk" xmlns:wne="http://schemas.microsoft.com/office/word/2006/wordml" xmlns:wps="http://schemas.microsoft.com/office/word/2010/wordprocessingShape" mc:Ignorable="w14 w15 w16se w16cid wp14">
+<w:ftr xmlns:wpc="http://schemas.microsoft.com/office/word/2010/wordprocessingCanvas" xmlns:mc="http://schemas.openxmlformats.org/markup-compatibility/2006" xmlns:o="urn:schemas-microsoft-com:office:office" xmlns:r="http://schemas.openxmlformats.org/officeDocument/2006/relationships" xmlns:m="http://schemas.openxmlformats.org/officeDocument/2006/math" xmlns:v="urn:schemas-microsoft-com:vml" xmlns:wp14="http://schemas.microsoft.com/office/word/2010/wordprocessingDrawing" xmlns:wp="http://schemas.openxmlformats.org/drawingml/2006/wordprocessingDrawing" xmlns:w10="urn:schemas-microsoft-com:office:word" xmlns:w="http://schemas.openxmlformats.org/wordprocessingml/2006/main" xmlns:w14="http://schemas.microsoft.com/office/word/2010/wordml" xmlns:wpg="http://schemas.microsoft.com/office/word/2010/wordprocessingGroup" xmlns:wpi="http://schemas.microsoft.com/office/word/2010/wordprocessingInk" xmlns:wne="http://schemas.microsoft.com/office/word/2006/wordml" xmlns:wps="http://schemas.microsoft.com/office/word/2010/wordprocessingShape" mc:Ignorable="w14 wp14">
   <w:tbl>
     <w:tblPr>
       <w:tblW w:w="5000" w:type="pct"/>
@@ -8713,7 +8775,6 @@
           <w:dataBinding w:prefixMappings="xmlns:ns0='http://purl.org/dc/elements/1.1/' xmlns:ns1='http://schemas.openxmlformats.org/package/2006/metadata/core-properties' " w:xpath="/ns1:coreProperties[1]/ns0:creator[1]" w:storeItemID="{6C3C8BC8-F283-45AE-878A-BAB7291924A1}"/>
           <w:text/>
         </w:sdtPr>
-        <w:sdtEndPr/>
         <w:sdtContent>
           <w:tc>
             <w:tcPr>
@@ -8791,7 +8852,7 @@
 </file>
 
 <file path=word/footer2.xml><?xml version="1.0" encoding="utf-8"?>
-<w:ftr xmlns:wpc="http://schemas.microsoft.com/office/word/2010/wordprocessingCanvas" xmlns:cx="http://schemas.microsoft.com/office/drawing/2014/chartex" xmlns:cx1="http://schemas.microsoft.com/office/drawing/2015/9/8/chartex" xmlns:cx2="http://schemas.microsoft.com/office/drawing/2015/10/21/chartex" xmlns:cx3="http://schemas.microsoft.com/office/drawing/2016/5/9/chartex" xmlns:cx4="http://schemas.microsoft.com/office/drawing/2016/5/10/chartex" xmlns:cx5="http://schemas.microsoft.com/office/drawing/2016/5/11/chartex" xmlns:cx6="http://schemas.microsoft.com/office/drawing/2016/5/12/chartex" xmlns:cx7="http://schemas.microsoft.com/office/drawing/2016/5/13/chartex" xmlns:cx8="http://schemas.microsoft.com/office/drawing/2016/5/14/chartex" xmlns:mc="http://schemas.openxmlformats.org/markup-compatibility/2006" xmlns:aink="http://schemas.microsoft.com/office/drawing/2016/ink" xmlns:am3d="http://schemas.microsoft.com/office/drawing/2017/model3d" xmlns:o="urn:schemas-microsoft-com:office:office" xmlns:r="http://schemas.openxmlformats.org/officeDocument/2006/relationships" xmlns:m="http://schemas.openxmlformats.org/officeDocument/2006/math" xmlns:v="urn:schemas-microsoft-com:vml" xmlns:wp14="http://schemas.microsoft.com/office/word/2010/wordprocessingDrawing" xmlns:wp="http://schemas.openxmlformats.org/drawingml/2006/wordprocessingDrawing" xmlns:w10="urn:schemas-microsoft-com:office:word" xmlns:w="http://schemas.openxmlformats.org/wordprocessingml/2006/main" xmlns:w14="http://schemas.microsoft.com/office/word/2010/wordml" xmlns:w15="http://schemas.microsoft.com/office/word/2012/wordml" xmlns:w16cid="http://schemas.microsoft.com/office/word/2016/wordml/cid" xmlns:w16se="http://schemas.microsoft.com/office/word/2015/wordml/symex" xmlns:wpg="http://schemas.microsoft.com/office/word/2010/wordprocessingGroup" xmlns:wpi="http://schemas.microsoft.com/office/word/2010/wordprocessingInk" xmlns:wne="http://schemas.microsoft.com/office/word/2006/wordml" xmlns:wps="http://schemas.microsoft.com/office/word/2010/wordprocessingShape" mc:Ignorable="w14 w15 w16se w16cid wp14">
+<w:ftr xmlns:wpc="http://schemas.microsoft.com/office/word/2010/wordprocessingCanvas" xmlns:mc="http://schemas.openxmlformats.org/markup-compatibility/2006" xmlns:o="urn:schemas-microsoft-com:office:office" xmlns:r="http://schemas.openxmlformats.org/officeDocument/2006/relationships" xmlns:m="http://schemas.openxmlformats.org/officeDocument/2006/math" xmlns:v="urn:schemas-microsoft-com:vml" xmlns:wp14="http://schemas.microsoft.com/office/word/2010/wordprocessingDrawing" xmlns:wp="http://schemas.openxmlformats.org/drawingml/2006/wordprocessingDrawing" xmlns:w10="urn:schemas-microsoft-com:office:word" xmlns:w="http://schemas.openxmlformats.org/wordprocessingml/2006/main" xmlns:w14="http://schemas.microsoft.com/office/word/2010/wordml" xmlns:wpg="http://schemas.microsoft.com/office/word/2010/wordprocessingGroup" xmlns:wpi="http://schemas.microsoft.com/office/word/2010/wordprocessingInk" xmlns:wne="http://schemas.microsoft.com/office/word/2006/wordml" xmlns:wps="http://schemas.microsoft.com/office/word/2010/wordprocessingShape" mc:Ignorable="w14 wp14">
   <w:tbl>
     <w:tblPr>
       <w:tblW w:w="5000" w:type="pct"/>
@@ -8817,7 +8878,6 @@
           <w:dataBinding w:prefixMappings="xmlns:ns0='http://purl.org/dc/elements/1.1/' xmlns:ns1='http://schemas.openxmlformats.org/package/2006/metadata/core-properties' " w:xpath="/ns1:coreProperties[1]/ns0:creator[1]" w:storeItemID="{6C3C8BC8-F283-45AE-878A-BAB7291924A1}"/>
           <w:text/>
         </w:sdtPr>
-        <w:sdtEndPr/>
         <w:sdtContent>
           <w:tc>
             <w:tcPr>
@@ -8920,7 +8980,7 @@
               <w:noProof/>
               <w:color w:val="FFFFFF" w:themeColor="background1"/>
             </w:rPr>
-            <w:t>27</w:t>
+            <w:t>20</w:t>
           </w:r>
           <w:r>
             <w:rPr>
@@ -8941,7 +9001,7 @@
 </file>
 
 <file path=word/footnotes.xml><?xml version="1.0" encoding="utf-8"?>
-<w:footnotes xmlns:wpc="http://schemas.microsoft.com/office/word/2010/wordprocessingCanvas" xmlns:cx="http://schemas.microsoft.com/office/drawing/2014/chartex" xmlns:cx1="http://schemas.microsoft.com/office/drawing/2015/9/8/chartex" xmlns:cx2="http://schemas.microsoft.com/office/drawing/2015/10/21/chartex" xmlns:cx3="http://schemas.microsoft.com/office/drawing/2016/5/9/chartex" xmlns:cx4="http://schemas.microsoft.com/office/drawing/2016/5/10/chartex" xmlns:cx5="http://schemas.microsoft.com/office/drawing/2016/5/11/chartex" xmlns:cx6="http://schemas.microsoft.com/office/drawing/2016/5/12/chartex" xmlns:cx7="http://schemas.microsoft.com/office/drawing/2016/5/13/chartex" xmlns:cx8="http://schemas.microsoft.com/office/drawing/2016/5/14/chartex" xmlns:mc="http://schemas.openxmlformats.org/markup-compatibility/2006" xmlns:aink="http://schemas.microsoft.com/office/drawing/2016/ink" xmlns:am3d="http://schemas.microsoft.com/office/drawing/2017/model3d" xmlns:o="urn:schemas-microsoft-com:office:office" xmlns:r="http://schemas.openxmlformats.org/officeDocument/2006/relationships" xmlns:m="http://schemas.openxmlformats.org/officeDocument/2006/math" xmlns:v="urn:schemas-microsoft-com:vml" xmlns:wp14="http://schemas.microsoft.com/office/word/2010/wordprocessingDrawing" xmlns:wp="http://schemas.openxmlformats.org/drawingml/2006/wordprocessingDrawing" xmlns:w10="urn:schemas-microsoft-com:office:word" xmlns:w="http://schemas.openxmlformats.org/wordprocessingml/2006/main" xmlns:w14="http://schemas.microsoft.com/office/word/2010/wordml" xmlns:w15="http://schemas.microsoft.com/office/word/2012/wordml" xmlns:w16cid="http://schemas.microsoft.com/office/word/2016/wordml/cid" xmlns:w16se="http://schemas.microsoft.com/office/word/2015/wordml/symex" xmlns:wpg="http://schemas.microsoft.com/office/word/2010/wordprocessingGroup" xmlns:wpi="http://schemas.microsoft.com/office/word/2010/wordprocessingInk" xmlns:wne="http://schemas.microsoft.com/office/word/2006/wordml" xmlns:wps="http://schemas.microsoft.com/office/word/2010/wordprocessingShape" mc:Ignorable="w14 w15 w16se w16cid wp14">
+<w:footnotes xmlns:wpc="http://schemas.microsoft.com/office/word/2010/wordprocessingCanvas" xmlns:mc="http://schemas.openxmlformats.org/markup-compatibility/2006" xmlns:o="urn:schemas-microsoft-com:office:office" xmlns:r="http://schemas.openxmlformats.org/officeDocument/2006/relationships" xmlns:m="http://schemas.openxmlformats.org/officeDocument/2006/math" xmlns:v="urn:schemas-microsoft-com:vml" xmlns:wp14="http://schemas.microsoft.com/office/word/2010/wordprocessingDrawing" xmlns:wp="http://schemas.openxmlformats.org/drawingml/2006/wordprocessingDrawing" xmlns:w10="urn:schemas-microsoft-com:office:word" xmlns:w="http://schemas.openxmlformats.org/wordprocessingml/2006/main" xmlns:w14="http://schemas.microsoft.com/office/word/2010/wordml" xmlns:wpg="http://schemas.microsoft.com/office/word/2010/wordprocessingGroup" xmlns:wpi="http://schemas.microsoft.com/office/word/2010/wordprocessingInk" xmlns:wne="http://schemas.microsoft.com/office/word/2006/wordml" xmlns:wps="http://schemas.microsoft.com/office/word/2010/wordprocessingShape" mc:Ignorable="w14 wp14">
   <w:footnote w:type="separator" w:id="-1">
     <w:p>
       <w:r>
@@ -9016,7 +9076,7 @@
 </file>
 
 <file path=word/header1.xml><?xml version="1.0" encoding="utf-8"?>
-<w:hdr xmlns:wpc="http://schemas.microsoft.com/office/word/2010/wordprocessingCanvas" xmlns:cx="http://schemas.microsoft.com/office/drawing/2014/chartex" xmlns:cx1="http://schemas.microsoft.com/office/drawing/2015/9/8/chartex" xmlns:cx2="http://schemas.microsoft.com/office/drawing/2015/10/21/chartex" xmlns:cx3="http://schemas.microsoft.com/office/drawing/2016/5/9/chartex" xmlns:cx4="http://schemas.microsoft.com/office/drawing/2016/5/10/chartex" xmlns:cx5="http://schemas.microsoft.com/office/drawing/2016/5/11/chartex" xmlns:cx6="http://schemas.microsoft.com/office/drawing/2016/5/12/chartex" xmlns:cx7="http://schemas.microsoft.com/office/drawing/2016/5/13/chartex" xmlns:cx8="http://schemas.microsoft.com/office/drawing/2016/5/14/chartex" xmlns:mc="http://schemas.openxmlformats.org/markup-compatibility/2006" xmlns:aink="http://schemas.microsoft.com/office/drawing/2016/ink" xmlns:am3d="http://schemas.microsoft.com/office/drawing/2017/model3d" xmlns:o="urn:schemas-microsoft-com:office:office" xmlns:r="http://schemas.openxmlformats.org/officeDocument/2006/relationships" xmlns:m="http://schemas.openxmlformats.org/officeDocument/2006/math" xmlns:v="urn:schemas-microsoft-com:vml" xmlns:wp14="http://schemas.microsoft.com/office/word/2010/wordprocessingDrawing" xmlns:wp="http://schemas.openxmlformats.org/drawingml/2006/wordprocessingDrawing" xmlns:w10="urn:schemas-microsoft-com:office:word" xmlns:w="http://schemas.openxmlformats.org/wordprocessingml/2006/main" xmlns:w14="http://schemas.microsoft.com/office/word/2010/wordml" xmlns:w15="http://schemas.microsoft.com/office/word/2012/wordml" xmlns:w16cid="http://schemas.microsoft.com/office/word/2016/wordml/cid" xmlns:w16se="http://schemas.microsoft.com/office/word/2015/wordml/symex" xmlns:wpg="http://schemas.microsoft.com/office/word/2010/wordprocessingGroup" xmlns:wpi="http://schemas.microsoft.com/office/word/2010/wordprocessingInk" xmlns:wne="http://schemas.microsoft.com/office/word/2006/wordml" xmlns:wps="http://schemas.microsoft.com/office/word/2010/wordprocessingShape" mc:Ignorable="w14 w15 w16se w16cid wp14">
+<w:hdr xmlns:wpc="http://schemas.microsoft.com/office/word/2010/wordprocessingCanvas" xmlns:mc="http://schemas.openxmlformats.org/markup-compatibility/2006" xmlns:o="urn:schemas-microsoft-com:office:office" xmlns:r="http://schemas.openxmlformats.org/officeDocument/2006/relationships" xmlns:m="http://schemas.openxmlformats.org/officeDocument/2006/math" xmlns:v="urn:schemas-microsoft-com:vml" xmlns:wp14="http://schemas.microsoft.com/office/word/2010/wordprocessingDrawing" xmlns:wp="http://schemas.openxmlformats.org/drawingml/2006/wordprocessingDrawing" xmlns:w10="urn:schemas-microsoft-com:office:word" xmlns:w="http://schemas.openxmlformats.org/wordprocessingml/2006/main" xmlns:w14="http://schemas.microsoft.com/office/word/2010/wordml" xmlns:wpg="http://schemas.microsoft.com/office/word/2010/wordprocessingGroup" xmlns:wpi="http://schemas.microsoft.com/office/word/2010/wordprocessingInk" xmlns:wne="http://schemas.microsoft.com/office/word/2006/wordml" xmlns:wps="http://schemas.microsoft.com/office/word/2010/wordprocessingShape" mc:Ignorable="w14 wp14">
   <w:p>
     <w:pPr>
       <w:pStyle w:val="En-tte"/>
@@ -9096,7 +9156,6 @@
                             <w:dataBinding w:prefixMappings="xmlns:ns0='http://purl.org/dc/elements/1.1/' xmlns:ns1='http://schemas.openxmlformats.org/package/2006/metadata/core-properties' " w:xpath="/ns1:coreProperties[1]/ns0:title[1]" w:storeItemID="{6C3C8BC8-F283-45AE-878A-BAB7291924A1}"/>
                             <w:text/>
                           </w:sdtPr>
-                          <w:sdtEndPr/>
                           <w:sdtContent>
                             <w:p>
                               <w:pPr>
@@ -9130,7 +9189,7 @@
         </mc:Choice>
         <mc:Fallback>
           <w:pict>
-            <v:rect w14:anchorId="12EDE38E" id="Rectangle 197" o:spid="_x0000_s1028" style="position:absolute;left:0;text-align:left;margin-left:0;margin-top:0;width:468.5pt;height:21.3pt;z-index:-251657728;visibility:visible;mso-wrap-style:square;mso-width-percent:1000;mso-height-percent:27;mso-top-percent:45;mso-wrap-distance-left:9.35pt;mso-wrap-distance-top:0;mso-wrap-distance-right:9.35pt;mso-wrap-distance-bottom:0;mso-position-horizontal:center;mso-position-horizontal-relative:margin;mso-position-vertical-relative:page;mso-width-percent:1000;mso-height-percent:27;mso-top-percent:45;mso-width-relative:margin;mso-height-relative:page;v-text-anchor:middle" o:gfxdata="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" o:allowoverlap="f" fillcolor="#c0022b" stroked="f" strokeweight="1pt">
+            <v:rect id="Rectangle 197" o:spid="_x0000_s1028" style="position:absolute;left:0;text-align:left;margin-left:0;margin-top:0;width:468.5pt;height:21.3pt;z-index:-251657728;visibility:visible;mso-wrap-style:square;mso-width-percent:1000;mso-height-percent:27;mso-top-percent:45;mso-wrap-distance-left:9.35pt;mso-wrap-distance-top:0;mso-wrap-distance-right:9.35pt;mso-wrap-distance-bottom:0;mso-position-horizontal:center;mso-position-horizontal-relative:margin;mso-position-vertical-relative:page;mso-width-percent:1000;mso-height-percent:27;mso-top-percent:45;mso-width-relative:margin;mso-height-relative:page;v-text-anchor:middle" o:gfxdata="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" o:allowoverlap="f" fillcolor="#c0022b" stroked="f" strokeweight="1pt">
               <v:textbox style="mso-fit-shape-to-text:t">
                 <w:txbxContent>
                   <w:sdt>
@@ -9141,7 +9200,6 @@
                       <w:dataBinding w:prefixMappings="xmlns:ns0='http://purl.org/dc/elements/1.1/' xmlns:ns1='http://schemas.openxmlformats.org/package/2006/metadata/core-properties' " w:xpath="/ns1:coreProperties[1]/ns0:title[1]" w:storeItemID="{6C3C8BC8-F283-45AE-878A-BAB7291924A1}"/>
                       <w:text/>
                     </w:sdtPr>
-                    <w:sdtEndPr/>
                     <w:sdtContent>
                       <w:p>
                         <w:pPr>
@@ -9166,8 +9224,8 @@
 </file>
 
 <file path=word/numbering.xml><?xml version="1.0" encoding="utf-8"?>
-<w:numbering xmlns:wpc="http://schemas.microsoft.com/office/word/2010/wordprocessingCanvas" xmlns:cx="http://schemas.microsoft.com/office/drawing/2014/chartex" xmlns:cx1="http://schemas.microsoft.com/office/drawing/2015/9/8/chartex" xmlns:cx2="http://schemas.microsoft.com/office/drawing/2015/10/21/chartex" xmlns:cx3="http://schemas.microsoft.com/office/drawing/2016/5/9/chartex" xmlns:cx4="http://schemas.microsoft.com/office/drawing/2016/5/10/chartex" xmlns:cx5="http://schemas.microsoft.com/office/drawing/2016/5/11/chartex" xmlns:cx6="http://schemas.microsoft.com/office/drawing/2016/5/12/chartex" xmlns:cx7="http://schemas.microsoft.com/office/drawing/2016/5/13/chartex" xmlns:cx8="http://schemas.microsoft.com/office/drawing/2016/5/14/chartex" xmlns:mc="http://schemas.openxmlformats.org/markup-compatibility/2006" xmlns:aink="http://schemas.microsoft.com/office/drawing/2016/ink" xmlns:am3d="http://schemas.microsoft.com/office/drawing/2017/model3d" xmlns:o="urn:schemas-microsoft-com:office:office" xmlns:r="http://schemas.openxmlformats.org/officeDocument/2006/relationships" xmlns:m="http://schemas.openxmlformats.org/officeDocument/2006/math" xmlns:v="urn:schemas-microsoft-com:vml" xmlns:wp14="http://schemas.microsoft.com/office/word/2010/wordprocessingDrawing" xmlns:wp="http://schemas.openxmlformats.org/drawingml/2006/wordprocessingDrawing" xmlns:w10="urn:schemas-microsoft-com:office:word" xmlns:w="http://schemas.openxmlformats.org/wordprocessingml/2006/main" xmlns:w14="http://schemas.microsoft.com/office/word/2010/wordml" xmlns:w15="http://schemas.microsoft.com/office/word/2012/wordml" xmlns:w16cid="http://schemas.microsoft.com/office/word/2016/wordml/cid" xmlns:w16se="http://schemas.microsoft.com/office/word/2015/wordml/symex" xmlns:wpg="http://schemas.microsoft.com/office/word/2010/wordprocessingGroup" xmlns:wpi="http://schemas.microsoft.com/office/word/2010/wordprocessingInk" xmlns:wne="http://schemas.microsoft.com/office/word/2006/wordml" xmlns:wps="http://schemas.microsoft.com/office/word/2010/wordprocessingShape" mc:Ignorable="w14 w15 w16se w16cid wp14">
-  <w:abstractNum w:abstractNumId="0" w15:restartNumberingAfterBreak="0">
+<w:numbering xmlns:wpc="http://schemas.microsoft.com/office/word/2010/wordprocessingCanvas" xmlns:mc="http://schemas.openxmlformats.org/markup-compatibility/2006" xmlns:o="urn:schemas-microsoft-com:office:office" xmlns:r="http://schemas.openxmlformats.org/officeDocument/2006/relationships" xmlns:m="http://schemas.openxmlformats.org/officeDocument/2006/math" xmlns:v="urn:schemas-microsoft-com:vml" xmlns:wp14="http://schemas.microsoft.com/office/word/2010/wordprocessingDrawing" xmlns:wp="http://schemas.openxmlformats.org/drawingml/2006/wordprocessingDrawing" xmlns:w10="urn:schemas-microsoft-com:office:word" xmlns:w="http://schemas.openxmlformats.org/wordprocessingml/2006/main" xmlns:w14="http://schemas.microsoft.com/office/word/2010/wordml" xmlns:wpg="http://schemas.microsoft.com/office/word/2010/wordprocessingGroup" xmlns:wpi="http://schemas.microsoft.com/office/word/2010/wordprocessingInk" xmlns:wne="http://schemas.microsoft.com/office/word/2006/wordml" xmlns:wps="http://schemas.microsoft.com/office/word/2010/wordprocessingShape" mc:Ignorable="w14 wp14">
+  <w:abstractNum w:abstractNumId="0">
     <w:nsid w:val="DC1855D7"/>
     <w:multiLevelType w:val="hybridMultilevel"/>
     <w:tmpl w:val="77634F01"/>
@@ -9219,7 +9277,7 @@
       <w:lvlJc w:val="left"/>
     </w:lvl>
   </w:abstractNum>
-  <w:abstractNum w:abstractNumId="1" w15:restartNumberingAfterBreak="0">
+  <w:abstractNum w:abstractNumId="1">
     <w:nsid w:val="01C6441E"/>
     <w:multiLevelType w:val="hybridMultilevel"/>
     <w:tmpl w:val="04EAFD3A"/>
@@ -9332,7 +9390,7 @@
       </w:rPr>
     </w:lvl>
   </w:abstractNum>
-  <w:abstractNum w:abstractNumId="2" w15:restartNumberingAfterBreak="0">
+  <w:abstractNum w:abstractNumId="2">
     <w:nsid w:val="0DA40C73"/>
     <w:multiLevelType w:val="hybridMultilevel"/>
     <w:tmpl w:val="A7C23828"/>
@@ -9445,7 +9503,7 @@
       </w:rPr>
     </w:lvl>
   </w:abstractNum>
-  <w:abstractNum w:abstractNumId="3" w15:restartNumberingAfterBreak="0">
+  <w:abstractNum w:abstractNumId="3">
     <w:nsid w:val="10605D1A"/>
     <w:multiLevelType w:val="hybridMultilevel"/>
     <w:tmpl w:val="EC24D31C"/>
@@ -9557,7 +9615,7 @@
       </w:rPr>
     </w:lvl>
   </w:abstractNum>
-  <w:abstractNum w:abstractNumId="4" w15:restartNumberingAfterBreak="0">
+  <w:abstractNum w:abstractNumId="4">
     <w:nsid w:val="10A669A9"/>
     <w:multiLevelType w:val="hybridMultilevel"/>
     <w:tmpl w:val="6D9A42FA"/>
@@ -9669,7 +9727,7 @@
       </w:rPr>
     </w:lvl>
   </w:abstractNum>
-  <w:abstractNum w:abstractNumId="5" w15:restartNumberingAfterBreak="0">
+  <w:abstractNum w:abstractNumId="5">
     <w:nsid w:val="164F783D"/>
     <w:multiLevelType w:val="hybridMultilevel"/>
     <w:tmpl w:val="8F5C3334"/>
@@ -9781,7 +9839,7 @@
       </w:rPr>
     </w:lvl>
   </w:abstractNum>
-  <w:abstractNum w:abstractNumId="6" w15:restartNumberingAfterBreak="0">
+  <w:abstractNum w:abstractNumId="6">
     <w:nsid w:val="1D311C64"/>
     <w:multiLevelType w:val="hybridMultilevel"/>
     <w:tmpl w:val="D9900F5A"/>
@@ -9894,7 +9952,7 @@
       </w:rPr>
     </w:lvl>
   </w:abstractNum>
-  <w:abstractNum w:abstractNumId="7" w15:restartNumberingAfterBreak="0">
+  <w:abstractNum w:abstractNumId="7">
     <w:nsid w:val="2B3E21EF"/>
     <w:multiLevelType w:val="hybridMultilevel"/>
     <w:tmpl w:val="565461AA"/>
@@ -10006,7 +10064,7 @@
       </w:rPr>
     </w:lvl>
   </w:abstractNum>
-  <w:abstractNum w:abstractNumId="8" w15:restartNumberingAfterBreak="0">
+  <w:abstractNum w:abstractNumId="8">
     <w:nsid w:val="2E6A5744"/>
     <w:multiLevelType w:val="hybridMultilevel"/>
     <w:tmpl w:val="4CC4520E"/>
@@ -10119,7 +10177,7 @@
       </w:rPr>
     </w:lvl>
   </w:abstractNum>
-  <w:abstractNum w:abstractNumId="9" w15:restartNumberingAfterBreak="0">
+  <w:abstractNum w:abstractNumId="9">
     <w:nsid w:val="2FE478B3"/>
     <w:multiLevelType w:val="hybridMultilevel"/>
     <w:tmpl w:val="9604A7FA"/>
@@ -10231,7 +10289,7 @@
       </w:rPr>
     </w:lvl>
   </w:abstractNum>
-  <w:abstractNum w:abstractNumId="10" w15:restartNumberingAfterBreak="0">
+  <w:abstractNum w:abstractNumId="10">
     <w:nsid w:val="34816AA9"/>
     <w:multiLevelType w:val="hybridMultilevel"/>
     <w:tmpl w:val="53D6BFE0"/>
@@ -10343,7 +10401,7 @@
       </w:rPr>
     </w:lvl>
   </w:abstractNum>
-  <w:abstractNum w:abstractNumId="11" w15:restartNumberingAfterBreak="0">
+  <w:abstractNum w:abstractNumId="11">
     <w:nsid w:val="38A66B37"/>
     <w:multiLevelType w:val="hybridMultilevel"/>
     <w:tmpl w:val="EEF01BBE"/>
@@ -10455,7 +10513,7 @@
       </w:rPr>
     </w:lvl>
   </w:abstractNum>
-  <w:abstractNum w:abstractNumId="12" w15:restartNumberingAfterBreak="0">
+  <w:abstractNum w:abstractNumId="12">
     <w:nsid w:val="3A076E1E"/>
     <w:multiLevelType w:val="hybridMultilevel"/>
     <w:tmpl w:val="886ACF84"/>
@@ -10567,7 +10625,7 @@
       </w:rPr>
     </w:lvl>
   </w:abstractNum>
-  <w:abstractNum w:abstractNumId="13" w15:restartNumberingAfterBreak="0">
+  <w:abstractNum w:abstractNumId="13">
     <w:nsid w:val="3F0D1FBB"/>
     <w:multiLevelType w:val="hybridMultilevel"/>
     <w:tmpl w:val="0E6E085C"/>
@@ -10679,7 +10737,7 @@
       </w:rPr>
     </w:lvl>
   </w:abstractNum>
-  <w:abstractNum w:abstractNumId="14" w15:restartNumberingAfterBreak="0">
+  <w:abstractNum w:abstractNumId="14">
     <w:nsid w:val="40681992"/>
     <w:multiLevelType w:val="hybridMultilevel"/>
     <w:tmpl w:val="50DA4086"/>
@@ -10791,7 +10849,7 @@
       </w:rPr>
     </w:lvl>
   </w:abstractNum>
-  <w:abstractNum w:abstractNumId="15" w15:restartNumberingAfterBreak="0">
+  <w:abstractNum w:abstractNumId="15">
     <w:nsid w:val="4E81600E"/>
     <w:multiLevelType w:val="multilevel"/>
     <w:tmpl w:val="6622B47C"/>
@@ -10911,7 +10969,7 @@
       </w:rPr>
     </w:lvl>
   </w:abstractNum>
-  <w:abstractNum w:abstractNumId="16" w15:restartNumberingAfterBreak="0">
+  <w:abstractNum w:abstractNumId="16">
     <w:nsid w:val="554F7851"/>
     <w:multiLevelType w:val="hybridMultilevel"/>
     <w:tmpl w:val="2222CB58"/>
@@ -11023,7 +11081,7 @@
       </w:rPr>
     </w:lvl>
   </w:abstractNum>
-  <w:abstractNum w:abstractNumId="17" w15:restartNumberingAfterBreak="0">
+  <w:abstractNum w:abstractNumId="17">
     <w:nsid w:val="5B476C4B"/>
     <w:multiLevelType w:val="multilevel"/>
     <w:tmpl w:val="A42EFEB6"/>
@@ -11141,7 +11199,7 @@
       </w:rPr>
     </w:lvl>
   </w:abstractNum>
-  <w:abstractNum w:abstractNumId="18" w15:restartNumberingAfterBreak="0">
+  <w:abstractNum w:abstractNumId="18">
     <w:nsid w:val="5C51587B"/>
     <w:multiLevelType w:val="hybridMultilevel"/>
     <w:tmpl w:val="47448B3E"/>
@@ -11253,7 +11311,7 @@
       </w:rPr>
     </w:lvl>
   </w:abstractNum>
-  <w:abstractNum w:abstractNumId="19" w15:restartNumberingAfterBreak="0">
+  <w:abstractNum w:abstractNumId="19">
     <w:nsid w:val="68125275"/>
     <w:multiLevelType w:val="hybridMultilevel"/>
     <w:tmpl w:val="32D0B178"/>
@@ -11339,7 +11397,7 @@
       </w:pPr>
     </w:lvl>
   </w:abstractNum>
-  <w:abstractNum w:abstractNumId="20" w15:restartNumberingAfterBreak="0">
+  <w:abstractNum w:abstractNumId="20">
     <w:nsid w:val="6BE0C746"/>
     <w:multiLevelType w:val="hybridMultilevel"/>
     <w:tmpl w:val="4C0630A1"/>
@@ -11390,7 +11448,7 @@
       <w:lvlJc w:val="left"/>
     </w:lvl>
   </w:abstractNum>
-  <w:abstractNum w:abstractNumId="21" w15:restartNumberingAfterBreak="0">
+  <w:abstractNum w:abstractNumId="21">
     <w:nsid w:val="6F0A1E53"/>
     <w:multiLevelType w:val="hybridMultilevel"/>
     <w:tmpl w:val="2662D950"/>
@@ -11503,7 +11561,7 @@
       </w:rPr>
     </w:lvl>
   </w:abstractNum>
-  <w:abstractNum w:abstractNumId="22" w15:restartNumberingAfterBreak="0">
+  <w:abstractNum w:abstractNumId="22">
     <w:nsid w:val="743736F3"/>
     <w:multiLevelType w:val="hybridMultilevel"/>
     <w:tmpl w:val="AF9220B8"/>
@@ -11615,7 +11673,7 @@
       </w:rPr>
     </w:lvl>
   </w:abstractNum>
-  <w:abstractNum w:abstractNumId="23" w15:restartNumberingAfterBreak="0">
+  <w:abstractNum w:abstractNumId="23">
     <w:nsid w:val="7E43139A"/>
     <w:multiLevelType w:val="hybridMultilevel"/>
     <w:tmpl w:val="7E5888D2"/>
@@ -11728,7 +11786,7 @@
       </w:rPr>
     </w:lvl>
   </w:abstractNum>
-  <w:abstractNum w:abstractNumId="24" w15:restartNumberingAfterBreak="0">
+  <w:abstractNum w:abstractNumId="24">
     <w:nsid w:val="7E793130"/>
     <w:multiLevelType w:val="hybridMultilevel"/>
     <w:tmpl w:val="52423F94"/>
@@ -11925,7 +11983,7 @@
 </file>
 
 <file path=word/styles.xml><?xml version="1.0" encoding="utf-8"?>
-<w:styles xmlns:mc="http://schemas.openxmlformats.org/markup-compatibility/2006" xmlns:r="http://schemas.openxmlformats.org/officeDocument/2006/relationships" xmlns:w="http://schemas.openxmlformats.org/wordprocessingml/2006/main" xmlns:w14="http://schemas.microsoft.com/office/word/2010/wordml" xmlns:w15="http://schemas.microsoft.com/office/word/2012/wordml" xmlns:w16cid="http://schemas.microsoft.com/office/word/2016/wordml/cid" xmlns:w16se="http://schemas.microsoft.com/office/word/2015/wordml/symex" mc:Ignorable="w14 w15 w16se w16cid">
+<w:styles xmlns:mc="http://schemas.openxmlformats.org/markup-compatibility/2006" xmlns:r="http://schemas.openxmlformats.org/officeDocument/2006/relationships" xmlns:w="http://schemas.openxmlformats.org/wordprocessingml/2006/main" xmlns:w14="http://schemas.microsoft.com/office/word/2010/wordml" mc:Ignorable="w14">
   <w:docDefaults>
     <w:rPrDefault>
       <w:rPr>
@@ -11941,382 +11999,144 @@
       </w:pPr>
     </w:pPrDefault>
   </w:docDefaults>
-  <w:latentStyles w:defLockedState="0" w:defUIPriority="99" w:defSemiHidden="0" w:defUnhideWhenUsed="0" w:defQFormat="0" w:count="375">
-    <w:lsdException w:name="Normal" w:uiPriority="0" w:qFormat="1"/>
-    <w:lsdException w:name="heading 1" w:uiPriority="9" w:qFormat="1"/>
-    <w:lsdException w:name="heading 2" w:semiHidden="1" w:uiPriority="9" w:unhideWhenUsed="1" w:qFormat="1"/>
-    <w:lsdException w:name="heading 3" w:semiHidden="1" w:uiPriority="9" w:unhideWhenUsed="1" w:qFormat="1"/>
-    <w:lsdException w:name="heading 4" w:semiHidden="1" w:uiPriority="9" w:unhideWhenUsed="1" w:qFormat="1"/>
-    <w:lsdException w:name="heading 5" w:semiHidden="1" w:uiPriority="9" w:unhideWhenUsed="1" w:qFormat="1"/>
-    <w:lsdException w:name="heading 6" w:semiHidden="1" w:uiPriority="9" w:unhideWhenUsed="1" w:qFormat="1"/>
-    <w:lsdException w:name="heading 7" w:semiHidden="1" w:uiPriority="9" w:unhideWhenUsed="1" w:qFormat="1"/>
-    <w:lsdException w:name="heading 8" w:semiHidden="1" w:uiPriority="9" w:unhideWhenUsed="1" w:qFormat="1"/>
-    <w:lsdException w:name="heading 9" w:semiHidden="1" w:uiPriority="9" w:unhideWhenUsed="1" w:qFormat="1"/>
-    <w:lsdException w:name="index 1" w:semiHidden="1" w:unhideWhenUsed="1"/>
-    <w:lsdException w:name="index 2" w:semiHidden="1" w:unhideWhenUsed="1"/>
-    <w:lsdException w:name="index 3" w:semiHidden="1" w:unhideWhenUsed="1"/>
-    <w:lsdException w:name="index 4" w:semiHidden="1" w:unhideWhenUsed="1"/>
-    <w:lsdException w:name="index 5" w:semiHidden="1" w:unhideWhenUsed="1"/>
-    <w:lsdException w:name="index 6" w:semiHidden="1" w:unhideWhenUsed="1"/>
-    <w:lsdException w:name="index 7" w:semiHidden="1" w:unhideWhenUsed="1"/>
-    <w:lsdException w:name="index 8" w:semiHidden="1" w:unhideWhenUsed="1"/>
-    <w:lsdException w:name="index 9" w:semiHidden="1" w:unhideWhenUsed="1"/>
-    <w:lsdException w:name="toc 1" w:semiHidden="1" w:uiPriority="39" w:unhideWhenUsed="1"/>
-    <w:lsdException w:name="toc 2" w:semiHidden="1" w:uiPriority="39" w:unhideWhenUsed="1"/>
-    <w:lsdException w:name="toc 3" w:semiHidden="1" w:uiPriority="39" w:unhideWhenUsed="1"/>
-    <w:lsdException w:name="toc 4" w:semiHidden="1" w:uiPriority="39" w:unhideWhenUsed="1"/>
-    <w:lsdException w:name="toc 5" w:semiHidden="1" w:uiPriority="39" w:unhideWhenUsed="1"/>
-    <w:lsdException w:name="toc 6" w:semiHidden="1" w:uiPriority="39" w:unhideWhenUsed="1"/>
-    <w:lsdException w:name="toc 7" w:semiHidden="1" w:uiPriority="39" w:unhideWhenUsed="1"/>
-    <w:lsdException w:name="toc 8" w:semiHidden="1" w:uiPriority="39" w:unhideWhenUsed="1"/>
-    <w:lsdException w:name="toc 9" w:semiHidden="1" w:uiPriority="39" w:unhideWhenUsed="1"/>
-    <w:lsdException w:name="Normal Indent" w:semiHidden="1" w:unhideWhenUsed="1"/>
-    <w:lsdException w:name="footnote text" w:semiHidden="1" w:unhideWhenUsed="1"/>
-    <w:lsdException w:name="annotation text" w:semiHidden="1" w:unhideWhenUsed="1"/>
-    <w:lsdException w:name="header" w:semiHidden="1" w:unhideWhenUsed="1"/>
-    <w:lsdException w:name="footer" w:semiHidden="1" w:unhideWhenUsed="1"/>
-    <w:lsdException w:name="index heading" w:semiHidden="1" w:unhideWhenUsed="1"/>
-    <w:lsdException w:name="caption" w:semiHidden="1" w:uiPriority="35" w:unhideWhenUsed="1" w:qFormat="1"/>
-    <w:lsdException w:name="table of figures" w:semiHidden="1" w:unhideWhenUsed="1"/>
-    <w:lsdException w:name="envelope address" w:semiHidden="1" w:unhideWhenUsed="1"/>
-    <w:lsdException w:name="envelope return" w:semiHidden="1" w:unhideWhenUsed="1"/>
-    <w:lsdException w:name="footnote reference" w:semiHidden="1" w:unhideWhenUsed="1"/>
-    <w:lsdException w:name="annotation reference" w:semiHidden="1" w:unhideWhenUsed="1"/>
-    <w:lsdException w:name="line number" w:semiHidden="1" w:unhideWhenUsed="1"/>
-    <w:lsdException w:name="page number" w:semiHidden="1" w:unhideWhenUsed="1"/>
-    <w:lsdException w:name="endnote reference" w:semiHidden="1" w:unhideWhenUsed="1"/>
-    <w:lsdException w:name="endnote text" w:semiHidden="1" w:unhideWhenUsed="1"/>
-    <w:lsdException w:name="table of authorities" w:semiHidden="1" w:unhideWhenUsed="1"/>
-    <w:lsdException w:name="macro" w:semiHidden="1" w:unhideWhenUsed="1"/>
-    <w:lsdException w:name="toa heading" w:semiHidden="1" w:unhideWhenUsed="1"/>
-    <w:lsdException w:name="List" w:semiHidden="1" w:unhideWhenUsed="1"/>
-    <w:lsdException w:name="List Bullet" w:semiHidden="1" w:unhideWhenUsed="1"/>
-    <w:lsdException w:name="List Number" w:semiHidden="1" w:unhideWhenUsed="1"/>
-    <w:lsdException w:name="List 2" w:semiHidden="1" w:unhideWhenUsed="1"/>
-    <w:lsdException w:name="List 3" w:semiHidden="1" w:unhideWhenUsed="1"/>
-    <w:lsdException w:name="List 4" w:semiHidden="1" w:unhideWhenUsed="1"/>
-    <w:lsdException w:name="List 5" w:semiHidden="1" w:unhideWhenUsed="1"/>
-    <w:lsdException w:name="List Bullet 2" w:semiHidden="1" w:unhideWhenUsed="1"/>
-    <w:lsdException w:name="List Bullet 3" w:semiHidden="1" w:unhideWhenUsed="1"/>
-    <w:lsdException w:name="List Bullet 4" w:semiHidden="1" w:unhideWhenUsed="1"/>
-    <w:lsdException w:name="List Bullet 5" w:semiHidden="1" w:unhideWhenUsed="1"/>
-    <w:lsdException w:name="List Number 2" w:semiHidden="1" w:unhideWhenUsed="1"/>
-    <w:lsdException w:name="List Number 3" w:semiHidden="1" w:unhideWhenUsed="1"/>
-    <w:lsdException w:name="List Number 4" w:semiHidden="1" w:unhideWhenUsed="1"/>
-    <w:lsdException w:name="List Number 5" w:semiHidden="1" w:unhideWhenUsed="1"/>
-    <w:lsdException w:name="Title" w:uiPriority="10" w:qFormat="1"/>
-    <w:lsdException w:name="Closing" w:semiHidden="1" w:unhideWhenUsed="1"/>
-    <w:lsdException w:name="Signature" w:semiHidden="1" w:unhideWhenUsed="1"/>
-    <w:lsdException w:name="Default Paragraph Font" w:semiHidden="1" w:uiPriority="1" w:unhideWhenUsed="1"/>
-    <w:lsdException w:name="Body Text" w:semiHidden="1" w:unhideWhenUsed="1"/>
-    <w:lsdException w:name="Body Text Indent" w:semiHidden="1" w:unhideWhenUsed="1"/>
-    <w:lsdException w:name="List Continue" w:semiHidden="1" w:unhideWhenUsed="1"/>
-    <w:lsdException w:name="List Continue 2" w:semiHidden="1" w:unhideWhenUsed="1"/>
-    <w:lsdException w:name="List Continue 3" w:semiHidden="1" w:unhideWhenUsed="1"/>
-    <w:lsdException w:name="List Continue 4" w:semiHidden="1" w:unhideWhenUsed="1"/>
-    <w:lsdException w:name="List Continue 5" w:semiHidden="1" w:unhideWhenUsed="1"/>
-    <w:lsdException w:name="Message Header" w:semiHidden="1" w:unhideWhenUsed="1"/>
-    <w:lsdException w:name="Subtitle" w:uiPriority="11" w:qFormat="1"/>
-    <w:lsdException w:name="Salutation" w:semiHidden="1" w:unhideWhenUsed="1"/>
-    <w:lsdException w:name="Date" w:semiHidden="1" w:unhideWhenUsed="1"/>
-    <w:lsdException w:name="Body Text First Indent" w:semiHidden="1" w:unhideWhenUsed="1"/>
-    <w:lsdException w:name="Body Text First Indent 2" w:semiHidden="1" w:unhideWhenUsed="1"/>
-    <w:lsdException w:name="Note Heading" w:semiHidden="1" w:unhideWhenUsed="1"/>
-    <w:lsdException w:name="Body Text 2" w:semiHidden="1" w:unhideWhenUsed="1"/>
-    <w:lsdException w:name="Body Text 3" w:semiHidden="1" w:unhideWhenUsed="1"/>
-    <w:lsdException w:name="Body Text Indent 2" w:semiHidden="1" w:unhideWhenUsed="1"/>
-    <w:lsdException w:name="Body Text Indent 3" w:semiHidden="1" w:unhideWhenUsed="1"/>
-    <w:lsdException w:name="Block Text" w:semiHidden="1" w:unhideWhenUsed="1"/>
-    <w:lsdException w:name="Hyperlink" w:semiHidden="1" w:unhideWhenUsed="1"/>
-    <w:lsdException w:name="FollowedHyperlink" w:semiHidden="1" w:unhideWhenUsed="1"/>
-    <w:lsdException w:name="Strong" w:uiPriority="22" w:qFormat="1"/>
-    <w:lsdException w:name="Emphasis" w:uiPriority="20" w:qFormat="1"/>
-    <w:lsdException w:name="Document Map" w:semiHidden="1" w:unhideWhenUsed="1"/>
-    <w:lsdException w:name="Plain Text" w:semiHidden="1" w:unhideWhenUsed="1"/>
-    <w:lsdException w:name="E-mail Signature" w:semiHidden="1" w:unhideWhenUsed="1"/>
-    <w:lsdException w:name="HTML Top of Form" w:semiHidden="1" w:unhideWhenUsed="1"/>
-    <w:lsdException w:name="HTML Bottom of Form" w:semiHidden="1" w:unhideWhenUsed="1"/>
-    <w:lsdException w:name="Normal (Web)" w:semiHidden="1" w:unhideWhenUsed="1"/>
-    <w:lsdException w:name="HTML Acronym" w:semiHidden="1" w:unhideWhenUsed="1"/>
-    <w:lsdException w:name="HTML Address" w:semiHidden="1" w:unhideWhenUsed="1"/>
-    <w:lsdException w:name="HTML Cite" w:semiHidden="1" w:unhideWhenUsed="1"/>
-    <w:lsdException w:name="HTML Code" w:semiHidden="1" w:unhideWhenUsed="1"/>
-    <w:lsdException w:name="HTML Definition" w:semiHidden="1" w:unhideWhenUsed="1"/>
-    <w:lsdException w:name="HTML Keyboard" w:semiHidden="1" w:unhideWhenUsed="1"/>
-    <w:lsdException w:name="HTML Preformatted" w:semiHidden="1" w:unhideWhenUsed="1"/>
-    <w:lsdException w:name="HTML Sample" w:semiHidden="1" w:unhideWhenUsed="1"/>
-    <w:lsdException w:name="HTML Typewriter" w:semiHidden="1" w:unhideWhenUsed="1"/>
-    <w:lsdException w:name="HTML Variable" w:semiHidden="1" w:unhideWhenUsed="1"/>
-    <w:lsdException w:name="Normal Table" w:semiHidden="1" w:unhideWhenUsed="1"/>
-    <w:lsdException w:name="annotation subject" w:semiHidden="1" w:unhideWhenUsed="1"/>
-    <w:lsdException w:name="No List" w:semiHidden="1" w:unhideWhenUsed="1"/>
-    <w:lsdException w:name="Outline List 1" w:semiHidden="1" w:unhideWhenUsed="1"/>
-    <w:lsdException w:name="Outline List 2" w:semiHidden="1" w:unhideWhenUsed="1"/>
-    <w:lsdException w:name="Outline List 3" w:semiHidden="1" w:unhideWhenUsed="1"/>
-    <w:lsdException w:name="Table Simple 1" w:semiHidden="1" w:unhideWhenUsed="1"/>
-    <w:lsdException w:name="Table Simple 2" w:semiHidden="1" w:unhideWhenUsed="1"/>
-    <w:lsdException w:name="Table Simple 3" w:semiHidden="1" w:unhideWhenUsed="1"/>
-    <w:lsdException w:name="Table Classic 1" w:semiHidden="1" w:unhideWhenUsed="1"/>
-    <w:lsdException w:name="Table Classic 2" w:semiHidden="1" w:unhideWhenUsed="1"/>
-    <w:lsdException w:name="Table Classic 3" w:semiHidden="1" w:unhideWhenUsed="1"/>
-    <w:lsdException w:name="Table Classic 4" w:semiHidden="1" w:unhideWhenUsed="1"/>
-    <w:lsdException w:name="Table Colorful 1" w:semiHidden="1" w:unhideWhenUsed="1"/>
-    <w:lsdException w:name="Table Colorful 2" w:semiHidden="1" w:unhideWhenUsed="1"/>
-    <w:lsdException w:name="Table Colorful 3" w:semiHidden="1" w:unhideWhenUsed="1"/>
-    <w:lsdException w:name="Table Columns 1" w:semiHidden="1" w:unhideWhenUsed="1"/>
-    <w:lsdException w:name="Table Columns 2" w:semiHidden="1" w:unhideWhenUsed="1"/>
-    <w:lsdException w:name="Table Columns 3" w:semiHidden="1" w:unhideWhenUsed="1"/>
-    <w:lsdException w:name="Table Columns 4" w:semiHidden="1" w:unhideWhenUsed="1"/>
-    <w:lsdException w:name="Table Columns 5" w:semiHidden="1" w:unhideWhenUsed="1"/>
-    <w:lsdException w:name="Table Grid 1" w:semiHidden="1" w:unhideWhenUsed="1"/>
-    <w:lsdException w:name="Table Grid 2" w:semiHidden="1" w:unhideWhenUsed="1"/>
-    <w:lsdException w:name="Table Grid 3" w:semiHidden="1" w:unhideWhenUsed="1"/>
-    <w:lsdException w:name="Table Grid 4" w:semiHidden="1" w:unhideWhenUsed="1"/>
-    <w:lsdException w:name="Table Grid 5" w:semiHidden="1" w:unhideWhenUsed="1"/>
-    <w:lsdException w:name="Table Grid 6" w:semiHidden="1" w:unhideWhenUsed="1"/>
-    <w:lsdException w:name="Table Grid 7" w:semiHidden="1" w:unhideWhenUsed="1"/>
-    <w:lsdException w:name="Table Grid 8" w:semiHidden="1" w:unhideWhenUsed="1"/>
-    <w:lsdException w:name="Table List 1" w:semiHidden="1" w:unhideWhenUsed="1"/>
-    <w:lsdException w:name="Table List 2" w:semiHidden="1" w:unhideWhenUsed="1"/>
-    <w:lsdException w:name="Table List 3" w:semiHidden="1" w:unhideWhenUsed="1"/>
-    <w:lsdException w:name="Table List 4" w:semiHidden="1" w:unhideWhenUsed="1"/>
-    <w:lsdException w:name="Table List 5" w:semiHidden="1" w:unhideWhenUsed="1"/>
-    <w:lsdException w:name="Table List 6" w:semiHidden="1" w:unhideWhenUsed="1"/>
-    <w:lsdException w:name="Table List 7" w:semiHidden="1" w:unhideWhenUsed="1"/>
-    <w:lsdException w:name="Table List 8" w:semiHidden="1" w:unhideWhenUsed="1"/>
-    <w:lsdException w:name="Table 3D effects 1" w:semiHidden="1" w:unhideWhenUsed="1"/>
-    <w:lsdException w:name="Table 3D effects 2" w:semiHidden="1" w:unhideWhenUsed="1"/>
-    <w:lsdException w:name="Table 3D effects 3" w:semiHidden="1" w:unhideWhenUsed="1"/>
-    <w:lsdException w:name="Table Contemporary" w:semiHidden="1" w:unhideWhenUsed="1"/>
-    <w:lsdException w:name="Table Elegant" w:semiHidden="1" w:unhideWhenUsed="1"/>
-    <w:lsdException w:name="Table Professional" w:semiHidden="1" w:unhideWhenUsed="1"/>
-    <w:lsdException w:name="Table Subtle 1" w:semiHidden="1" w:unhideWhenUsed="1"/>
-    <w:lsdException w:name="Table Subtle 2" w:semiHidden="1" w:unhideWhenUsed="1"/>
-    <w:lsdException w:name="Table Web 1" w:semiHidden="1" w:unhideWhenUsed="1"/>
-    <w:lsdException w:name="Table Web 2" w:semiHidden="1" w:unhideWhenUsed="1"/>
-    <w:lsdException w:name="Table Web 3" w:semiHidden="1" w:unhideWhenUsed="1"/>
-    <w:lsdException w:name="Balloon Text" w:semiHidden="1" w:unhideWhenUsed="1"/>
-    <w:lsdException w:name="Table Grid" w:semiHidden="1" w:uiPriority="39" w:unhideWhenUsed="1"/>
-    <w:lsdException w:name="Table Theme" w:semiHidden="1" w:unhideWhenUsed="1"/>
-    <w:lsdException w:name="Placeholder Text" w:semiHidden="1"/>
-    <w:lsdException w:name="No Spacing" w:uiPriority="1" w:qFormat="1"/>
-    <w:lsdException w:name="Light Shading" w:uiPriority="60"/>
-    <w:lsdException w:name="Light List" w:uiPriority="61"/>
-    <w:lsdException w:name="Light Grid" w:uiPriority="62"/>
-    <w:lsdException w:name="Medium Shading 1" w:uiPriority="63"/>
-    <w:lsdException w:name="Medium Shading 2" w:uiPriority="64"/>
-    <w:lsdException w:name="Medium List 1" w:uiPriority="65"/>
-    <w:lsdException w:name="Medium List 2" w:uiPriority="66"/>
-    <w:lsdException w:name="Medium Grid 1" w:uiPriority="67"/>
-    <w:lsdException w:name="Medium Grid 2" w:uiPriority="68"/>
-    <w:lsdException w:name="Medium Grid 3" w:uiPriority="69"/>
-    <w:lsdException w:name="Dark List" w:uiPriority="70"/>
-    <w:lsdException w:name="Colorful Shading" w:uiPriority="71"/>
-    <w:lsdException w:name="Colorful List" w:uiPriority="72"/>
-    <w:lsdException w:name="Colorful Grid" w:uiPriority="73"/>
-    <w:lsdException w:name="Light Shading Accent 1" w:uiPriority="60"/>
-    <w:lsdException w:name="Light List Accent 1" w:uiPriority="61"/>
-    <w:lsdException w:name="Light Grid Accent 1" w:uiPriority="62"/>
-    <w:lsdException w:name="Medium Shading 1 Accent 1" w:uiPriority="63"/>
-    <w:lsdException w:name="Medium Shading 2 Accent 1" w:uiPriority="64"/>
-    <w:lsdException w:name="Medium List 1 Accent 1" w:uiPriority="65"/>
-    <w:lsdException w:name="Revision" w:semiHidden="1"/>
-    <w:lsdException w:name="List Paragraph" w:uiPriority="34" w:qFormat="1"/>
-    <w:lsdException w:name="Quote" w:uiPriority="29" w:qFormat="1"/>
-    <w:lsdException w:name="Intense Quote" w:uiPriority="30" w:qFormat="1"/>
-    <w:lsdException w:name="Medium List 2 Accent 1" w:uiPriority="66"/>
-    <w:lsdException w:name="Medium Grid 1 Accent 1" w:uiPriority="67"/>
-    <w:lsdException w:name="Medium Grid 2 Accent 1" w:uiPriority="68"/>
-    <w:lsdException w:name="Medium Grid 3 Accent 1" w:uiPriority="69"/>
-    <w:lsdException w:name="Dark List Accent 1" w:uiPriority="70"/>
-    <w:lsdException w:name="Colorful Shading Accent 1" w:uiPriority="71"/>
-    <w:lsdException w:name="Colorful List Accent 1" w:uiPriority="72"/>
-    <w:lsdException w:name="Colorful Grid Accent 1" w:uiPriority="73"/>
-    <w:lsdException w:name="Light Shading Accent 2" w:uiPriority="60"/>
-    <w:lsdException w:name="Light List Accent 2" w:uiPriority="61"/>
-    <w:lsdException w:name="Light Grid Accent 2" w:uiPriority="62"/>
-    <w:lsdException w:name="Medium Shading 1 Accent 2" w:uiPriority="63"/>
-    <w:lsdException w:name="Medium Shading 2 Accent 2" w:uiPriority="64"/>
-    <w:lsdException w:name="Medium List 1 Accent 2" w:uiPriority="65"/>
-    <w:lsdException w:name="Medium List 2 Accent 2" w:uiPriority="66"/>
-    <w:lsdException w:name="Medium Grid 1 Accent 2" w:uiPriority="67"/>
-    <w:lsdException w:name="Medium Grid 2 Accent 2" w:uiPriority="68"/>
-    <w:lsdException w:name="Medium Grid 3 Accent 2" w:uiPriority="69"/>
-    <w:lsdException w:name="Dark List Accent 2" w:uiPriority="70"/>
-    <w:lsdException w:name="Colorful Shading Accent 2" w:uiPriority="71"/>
-    <w:lsdException w:name="Colorful List Accent 2" w:uiPriority="72"/>
-    <w:lsdException w:name="Colorful Grid Accent 2" w:uiPriority="73"/>
-    <w:lsdException w:name="Light Shading Accent 3" w:uiPriority="60"/>
-    <w:lsdException w:name="Light List Accent 3" w:uiPriority="61"/>
-    <w:lsdException w:name="Light Grid Accent 3" w:uiPriority="62"/>
-    <w:lsdException w:name="Medium Shading 1 Accent 3" w:uiPriority="63"/>
-    <w:lsdException w:name="Medium Shading 2 Accent 3" w:uiPriority="64"/>
-    <w:lsdException w:name="Medium List 1 Accent 3" w:uiPriority="65"/>
-    <w:lsdException w:name="Medium List 2 Accent 3" w:uiPriority="66"/>
-    <w:lsdException w:name="Medium Grid 1 Accent 3" w:uiPriority="67"/>
-    <w:lsdException w:name="Medium Grid 2 Accent 3" w:uiPriority="68"/>
-    <w:lsdException w:name="Medium Grid 3 Accent 3" w:uiPriority="69"/>
-    <w:lsdException w:name="Dark List Accent 3" w:uiPriority="70"/>
-    <w:lsdException w:name="Colorful Shading Accent 3" w:uiPriority="71"/>
-    <w:lsdException w:name="Colorful List Accent 3" w:uiPriority="72"/>
-    <w:lsdException w:name="Colorful Grid Accent 3" w:uiPriority="73"/>
-    <w:lsdException w:name="Light Shading Accent 4" w:uiPriority="60"/>
-    <w:lsdException w:name="Light List Accent 4" w:uiPriority="61"/>
-    <w:lsdException w:name="Light Grid Accent 4" w:uiPriority="62"/>
-    <w:lsdException w:name="Medium Shading 1 Accent 4" w:uiPriority="63"/>
-    <w:lsdException w:name="Medium Shading 2 Accent 4" w:uiPriority="64"/>
-    <w:lsdException w:name="Medium List 1 Accent 4" w:uiPriority="65"/>
-    <w:lsdException w:name="Medium List 2 Accent 4" w:uiPriority="66"/>
-    <w:lsdException w:name="Medium Grid 1 Accent 4" w:uiPriority="67"/>
-    <w:lsdException w:name="Medium Grid 2 Accent 4" w:uiPriority="68"/>
-    <w:lsdException w:name="Medium Grid 3 Accent 4" w:uiPriority="69"/>
-    <w:lsdException w:name="Dark List Accent 4" w:uiPriority="70"/>
-    <w:lsdException w:name="Colorful Shading Accent 4" w:uiPriority="71"/>
-    <w:lsdException w:name="Colorful List Accent 4" w:uiPriority="72"/>
-    <w:lsdException w:name="Colorful Grid Accent 4" w:uiPriority="73"/>
-    <w:lsdException w:name="Light Shading Accent 5" w:uiPriority="60"/>
-    <w:lsdException w:name="Light List Accent 5" w:uiPriority="61"/>
-    <w:lsdException w:name="Light Grid Accent 5" w:uiPriority="62"/>
-    <w:lsdException w:name="Medium Shading 1 Accent 5" w:uiPriority="63"/>
-    <w:lsdException w:name="Medium Shading 2 Accent 5" w:uiPriority="64"/>
-    <w:lsdException w:name="Medium List 1 Accent 5" w:uiPriority="65"/>
-    <w:lsdException w:name="Medium List 2 Accent 5" w:uiPriority="66"/>
-    <w:lsdException w:name="Medium Grid 1 Accent 5" w:uiPriority="67"/>
-    <w:lsdException w:name="Medium Grid 2 Accent 5" w:uiPriority="68"/>
-    <w:lsdException w:name="Medium Grid 3 Accent 5" w:uiPriority="69"/>
-    <w:lsdException w:name="Dark List Accent 5" w:uiPriority="70"/>
-    <w:lsdException w:name="Colorful Shading Accent 5" w:uiPriority="71"/>
-    <w:lsdException w:name="Colorful List Accent 5" w:uiPriority="72"/>
-    <w:lsdException w:name="Colorful Grid Accent 5" w:uiPriority="73"/>
-    <w:lsdException w:name="Light Shading Accent 6" w:uiPriority="60"/>
-    <w:lsdException w:name="Light List Accent 6" w:uiPriority="61"/>
-    <w:lsdException w:name="Light Grid Accent 6" w:uiPriority="62"/>
-    <w:lsdException w:name="Medium Shading 1 Accent 6" w:uiPriority="63"/>
-    <w:lsdException w:name="Medium Shading 2 Accent 6" w:uiPriority="64"/>
-    <w:lsdException w:name="Medium List 1 Accent 6" w:uiPriority="65"/>
-    <w:lsdException w:name="Medium List 2 Accent 6" w:uiPriority="66"/>
-    <w:lsdException w:name="Medium Grid 1 Accent 6" w:uiPriority="67"/>
-    <w:lsdException w:name="Medium Grid 2 Accent 6" w:uiPriority="68"/>
-    <w:lsdException w:name="Medium Grid 3 Accent 6" w:uiPriority="69"/>
-    <w:lsdException w:name="Dark List Accent 6" w:uiPriority="70"/>
-    <w:lsdException w:name="Colorful Shading Accent 6" w:uiPriority="71"/>
-    <w:lsdException w:name="Colorful List Accent 6" w:uiPriority="72"/>
-    <w:lsdException w:name="Colorful Grid Accent 6" w:uiPriority="73"/>
-    <w:lsdException w:name="Subtle Emphasis" w:uiPriority="19" w:qFormat="1"/>
-    <w:lsdException w:name="Intense Emphasis" w:uiPriority="21" w:qFormat="1"/>
-    <w:lsdException w:name="Subtle Reference" w:uiPriority="31" w:qFormat="1"/>
-    <w:lsdException w:name="Intense Reference" w:uiPriority="32" w:qFormat="1"/>
-    <w:lsdException w:name="Book Title" w:uiPriority="33" w:qFormat="1"/>
-    <w:lsdException w:name="Bibliography" w:semiHidden="1" w:uiPriority="37" w:unhideWhenUsed="1"/>
-    <w:lsdException w:name="TOC Heading" w:semiHidden="1" w:uiPriority="39" w:unhideWhenUsed="1" w:qFormat="1"/>
-    <w:lsdException w:name="Plain Table 1" w:uiPriority="41"/>
-    <w:lsdException w:name="Plain Table 2" w:uiPriority="42"/>
-    <w:lsdException w:name="Plain Table 3" w:uiPriority="43"/>
-    <w:lsdException w:name="Plain Table 4" w:uiPriority="44"/>
-    <w:lsdException w:name="Plain Table 5" w:uiPriority="45"/>
-    <w:lsdException w:name="Grid Table Light" w:uiPriority="40"/>
-    <w:lsdException w:name="Grid Table 1 Light" w:uiPriority="46"/>
-    <w:lsdException w:name="Grid Table 2" w:uiPriority="47"/>
-    <w:lsdException w:name="Grid Table 3" w:uiPriority="48"/>
-    <w:lsdException w:name="Grid Table 4" w:uiPriority="49"/>
-    <w:lsdException w:name="Grid Table 5 Dark" w:uiPriority="50"/>
-    <w:lsdException w:name="Grid Table 6 Colorful" w:uiPriority="51"/>
-    <w:lsdException w:name="Grid Table 7 Colorful" w:uiPriority="52"/>
-    <w:lsdException w:name="Grid Table 1 Light Accent 1" w:uiPriority="46"/>
-    <w:lsdException w:name="Grid Table 2 Accent 1" w:uiPriority="47"/>
-    <w:lsdException w:name="Grid Table 3 Accent 1" w:uiPriority="48"/>
-    <w:lsdException w:name="Grid Table 4 Accent 1" w:uiPriority="49"/>
-    <w:lsdException w:name="Grid Table 5 Dark Accent 1" w:uiPriority="50"/>
-    <w:lsdException w:name="Grid Table 6 Colorful Accent 1" w:uiPriority="51"/>
-    <w:lsdException w:name="Grid Table 7 Colorful Accent 1" w:uiPriority="52"/>
-    <w:lsdException w:name="Grid Table 1 Light Accent 2" w:uiPriority="46"/>
-    <w:lsdException w:name="Grid Table 2 Accent 2" w:uiPriority="47"/>
-    <w:lsdException w:name="Grid Table 3 Accent 2" w:uiPriority="48"/>
-    <w:lsdException w:name="Grid Table 4 Accent 2" w:uiPriority="49"/>
-    <w:lsdException w:name="Grid Table 5 Dark Accent 2" w:uiPriority="50"/>
-    <w:lsdException w:name="Grid Table 6 Colorful Accent 2" w:uiPriority="51"/>
-    <w:lsdException w:name="Grid Table 7 Colorful Accent 2" w:uiPriority="52"/>
-    <w:lsdException w:name="Grid Table 1 Light Accent 3" w:uiPriority="46"/>
-    <w:lsdException w:name="Grid Table 2 Accent 3" w:uiPriority="47"/>
-    <w:lsdException w:name="Grid Table 3 Accent 3" w:uiPriority="48"/>
-    <w:lsdException w:name="Grid Table 4 Accent 3" w:uiPriority="49"/>
-    <w:lsdException w:name="Grid Table 5 Dark Accent 3" w:uiPriority="50"/>
-    <w:lsdException w:name="Grid Table 6 Colorful Accent 3" w:uiPriority="51"/>
-    <w:lsdException w:name="Grid Table 7 Colorful Accent 3" w:uiPriority="52"/>
-    <w:lsdException w:name="Grid Table 1 Light Accent 4" w:uiPriority="46"/>
-    <w:lsdException w:name="Grid Table 2 Accent 4" w:uiPriority="47"/>
-    <w:lsdException w:name="Grid Table 3 Accent 4" w:uiPriority="48"/>
-    <w:lsdException w:name="Grid Table 4 Accent 4" w:uiPriority="49"/>
-    <w:lsdException w:name="Grid Table 5 Dark Accent 4" w:uiPriority="50"/>
-    <w:lsdException w:name="Grid Table 6 Colorful Accent 4" w:uiPriority="51"/>
-    <w:lsdException w:name="Grid Table 7 Colorful Accent 4" w:uiPriority="52"/>
-    <w:lsdException w:name="Grid Table 1 Light Accent 5" w:uiPriority="46"/>
-    <w:lsdException w:name="Grid Table 2 Accent 5" w:uiPriority="47"/>
-    <w:lsdException w:name="Grid Table 3 Accent 5" w:uiPriority="48"/>
-    <w:lsdException w:name="Grid Table 4 Accent 5" w:uiPriority="49"/>
-    <w:lsdException w:name="Grid Table 5 Dark Accent 5" w:uiPriority="50"/>
-    <w:lsdException w:name="Grid Table 6 Colorful Accent 5" w:uiPriority="51"/>
-    <w:lsdException w:name="Grid Table 7 Colorful Accent 5" w:uiPriority="52"/>
-    <w:lsdException w:name="Grid Table 1 Light Accent 6" w:uiPriority="46"/>
-    <w:lsdException w:name="Grid Table 2 Accent 6" w:uiPriority="47"/>
-    <w:lsdException w:name="Grid Table 3 Accent 6" w:uiPriority="48"/>
-    <w:lsdException w:name="Grid Table 4 Accent 6" w:uiPriority="49"/>
-    <w:lsdException w:name="Grid Table 5 Dark Accent 6" w:uiPriority="50"/>
-    <w:lsdException w:name="Grid Table 6 Colorful Accent 6" w:uiPriority="51"/>
-    <w:lsdException w:name="Grid Table 7 Colorful Accent 6" w:uiPriority="52"/>
-    <w:lsdException w:name="List Table 1 Light" w:uiPriority="46"/>
-    <w:lsdException w:name="List Table 2" w:uiPriority="47"/>
-    <w:lsdException w:name="List Table 3" w:uiPriority="48"/>
-    <w:lsdException w:name="List Table 4" w:uiPriority="49"/>
-    <w:lsdException w:name="List Table 5 Dark" w:uiPriority="50"/>
-    <w:lsdException w:name="List Table 6 Colorful" w:uiPriority="51"/>
-    <w:lsdException w:name="List Table 7 Colorful" w:uiPriority="52"/>
-    <w:lsdException w:name="List Table 1 Light Accent 1" w:uiPriority="46"/>
-    <w:lsdException w:name="List Table 2 Accent 1" w:uiPriority="47"/>
-    <w:lsdException w:name="List Table 3 Accent 1" w:uiPriority="48"/>
-    <w:lsdException w:name="List Table 4 Accent 1" w:uiPriority="49"/>
-    <w:lsdException w:name="List Table 5 Dark Accent 1" w:uiPriority="50"/>
-    <w:lsdException w:name="List Table 6 Colorful Accent 1" w:uiPriority="51"/>
-    <w:lsdException w:name="List Table 7 Colorful Accent 1" w:uiPriority="52"/>
-    <w:lsdException w:name="List Table 1 Light Accent 2" w:uiPriority="46"/>
-    <w:lsdException w:name="List Table 2 Accent 2" w:uiPriority="47"/>
-    <w:lsdException w:name="List Table 3 Accent 2" w:uiPriority="48"/>
-    <w:lsdException w:name="List Table 4 Accent 2" w:uiPriority="49"/>
-    <w:lsdException w:name="List Table 5 Dark Accent 2" w:uiPriority="50"/>
-    <w:lsdException w:name="List Table 6 Colorful Accent 2" w:uiPriority="51"/>
-    <w:lsdException w:name="List Table 7 Colorful Accent 2" w:uiPriority="52"/>
-    <w:lsdException w:name="List Table 1 Light Accent 3" w:uiPriority="46"/>
-    <w:lsdException w:name="List Table 2 Accent 3" w:uiPriority="47"/>
-    <w:lsdException w:name="List Table 3 Accent 3" w:uiPriority="48"/>
-    <w:lsdException w:name="List Table 4 Accent 3" w:uiPriority="49"/>
-    <w:lsdException w:name="List Table 5 Dark Accent 3" w:uiPriority="50"/>
-    <w:lsdException w:name="List Table 6 Colorful Accent 3" w:uiPriority="51"/>
-    <w:lsdException w:name="List Table 7 Colorful Accent 3" w:uiPriority="52"/>
-    <w:lsdException w:name="List Table 1 Light Accent 4" w:uiPriority="46"/>
-    <w:lsdException w:name="List Table 2 Accent 4" w:uiPriority="47"/>
-    <w:lsdException w:name="List Table 3 Accent 4" w:uiPriority="48"/>
-    <w:lsdException w:name="List Table 4 Accent 4" w:uiPriority="49"/>
-    <w:lsdException w:name="List Table 5 Dark Accent 4" w:uiPriority="50"/>
-    <w:lsdException w:name="List Table 6 Colorful Accent 4" w:uiPriority="51"/>
-    <w:lsdException w:name="List Table 7 Colorful Accent 4" w:uiPriority="52"/>
-    <w:lsdException w:name="List Table 1 Light Accent 5" w:uiPriority="46"/>
-    <w:lsdException w:name="List Table 2 Accent 5" w:uiPriority="47"/>
-    <w:lsdException w:name="List Table 3 Accent 5" w:uiPriority="48"/>
-    <w:lsdException w:name="List Table 4 Accent 5" w:uiPriority="49"/>
-    <w:lsdException w:name="List Table 5 Dark Accent 5" w:uiPriority="50"/>
-    <w:lsdException w:name="List Table 6 Colorful Accent 5" w:uiPriority="51"/>
-    <w:lsdException w:name="List Table 7 Colorful Accent 5" w:uiPriority="52"/>
-    <w:lsdException w:name="List Table 1 Light Accent 6" w:uiPriority="46"/>
-    <w:lsdException w:name="List Table 2 Accent 6" w:uiPriority="47"/>
-    <w:lsdException w:name="List Table 3 Accent 6" w:uiPriority="48"/>
-    <w:lsdException w:name="List Table 4 Accent 6" w:uiPriority="49"/>
-    <w:lsdException w:name="List Table 5 Dark Accent 6" w:uiPriority="50"/>
-    <w:lsdException w:name="List Table 6 Colorful Accent 6" w:uiPriority="51"/>
-    <w:lsdException w:name="List Table 7 Colorful Accent 6" w:uiPriority="52"/>
-    <w:lsdException w:name="Mention" w:semiHidden="1" w:unhideWhenUsed="1"/>
-    <w:lsdException w:name="Smart Hyperlink" w:semiHidden="1" w:unhideWhenUsed="1"/>
-    <w:lsdException w:name="Hashtag" w:semiHidden="1" w:unhideWhenUsed="1"/>
-    <w:lsdException w:name="Unresolved Mention" w:semiHidden="1" w:unhideWhenUsed="1"/>
+  <w:latentStyles w:defLockedState="0" w:defUIPriority="99" w:defSemiHidden="1" w:defUnhideWhenUsed="1" w:defQFormat="0" w:count="267">
+    <w:lsdException w:name="Normal" w:semiHidden="0" w:uiPriority="0" w:unhideWhenUsed="0" w:qFormat="1"/>
+    <w:lsdException w:name="heading 1" w:semiHidden="0" w:uiPriority="9" w:unhideWhenUsed="0" w:qFormat="1"/>
+    <w:lsdException w:name="heading 2" w:uiPriority="9" w:qFormat="1"/>
+    <w:lsdException w:name="heading 3" w:uiPriority="9" w:qFormat="1"/>
+    <w:lsdException w:name="heading 4" w:uiPriority="9" w:qFormat="1"/>
+    <w:lsdException w:name="heading 5" w:uiPriority="9" w:qFormat="1"/>
+    <w:lsdException w:name="heading 6" w:uiPriority="9" w:qFormat="1"/>
+    <w:lsdException w:name="heading 7" w:uiPriority="9" w:qFormat="1"/>
+    <w:lsdException w:name="heading 8" w:uiPriority="9" w:qFormat="1"/>
+    <w:lsdException w:name="heading 9" w:uiPriority="9" w:qFormat="1"/>
+    <w:lsdException w:name="toc 1" w:uiPriority="39"/>
+    <w:lsdException w:name="toc 2" w:uiPriority="39"/>
+    <w:lsdException w:name="toc 3" w:uiPriority="39"/>
+    <w:lsdException w:name="toc 4" w:uiPriority="39"/>
+    <w:lsdException w:name="toc 5" w:uiPriority="39"/>
+    <w:lsdException w:name="toc 6" w:uiPriority="39"/>
+    <w:lsdException w:name="toc 7" w:uiPriority="39"/>
+    <w:lsdException w:name="toc 8" w:uiPriority="39"/>
+    <w:lsdException w:name="toc 9" w:uiPriority="39"/>
+    <w:lsdException w:name="caption" w:uiPriority="35" w:qFormat="1"/>
+    <w:lsdException w:name="Title" w:semiHidden="0" w:uiPriority="10" w:unhideWhenUsed="0" w:qFormat="1"/>
+    <w:lsdException w:name="Default Paragraph Font" w:uiPriority="1"/>
+    <w:lsdException w:name="Subtitle" w:semiHidden="0" w:uiPriority="11" w:unhideWhenUsed="0" w:qFormat="1"/>
+    <w:lsdException w:name="Strong" w:semiHidden="0" w:uiPriority="22" w:unhideWhenUsed="0" w:qFormat="1"/>
+    <w:lsdException w:name="Emphasis" w:semiHidden="0" w:uiPriority="20" w:unhideWhenUsed="0" w:qFormat="1"/>
+    <w:lsdException w:name="Table Grid" w:uiPriority="39"/>
+    <w:lsdException w:name="Placeholder Text" w:unhideWhenUsed="0"/>
+    <w:lsdException w:name="No Spacing" w:semiHidden="0" w:uiPriority="1" w:unhideWhenUsed="0" w:qFormat="1"/>
+    <w:lsdException w:name="Light Shading" w:semiHidden="0" w:uiPriority="60" w:unhideWhenUsed="0"/>
+    <w:lsdException w:name="Light List" w:semiHidden="0" w:uiPriority="61" w:unhideWhenUsed="0"/>
+    <w:lsdException w:name="Light Grid" w:semiHidden="0" w:uiPriority="62" w:unhideWhenUsed="0"/>
+    <w:lsdException w:name="Medium Shading 1" w:semiHidden="0" w:uiPriority="63" w:unhideWhenUsed="0"/>
+    <w:lsdException w:name="Medium Shading 2" w:semiHidden="0" w:uiPriority="64" w:unhideWhenUsed="0"/>
+    <w:lsdException w:name="Medium List 1" w:semiHidden="0" w:uiPriority="65" w:unhideWhenUsed="0"/>
+    <w:lsdException w:name="Medium List 2" w:semiHidden="0" w:uiPriority="66" w:unhideWhenUsed="0"/>
+    <w:lsdException w:name="Medium Grid 1" w:semiHidden="0" w:uiPriority="67" w:unhideWhenUsed="0"/>
+    <w:lsdException w:name="Medium Grid 2" w:semiHidden="0" w:uiPriority="68" w:unhideWhenUsed="0"/>
+    <w:lsdException w:name="Medium Grid 3" w:semiHidden="0" w:uiPriority="69" w:unhideWhenUsed="0"/>
+    <w:lsdException w:name="Dark List" w:semiHidden="0" w:uiPriority="70" w:unhideWhenUsed="0"/>
+    <w:lsdException w:name="Colorful Shading" w:semiHidden="0" w:uiPriority="71" w:unhideWhenUsed="0"/>
+    <w:lsdException w:name="Colorful List" w:semiHidden="0" w:uiPriority="72" w:unhideWhenUsed="0"/>
+    <w:lsdException w:name="Colorful Grid" w:semiHidden="0" w:uiPriority="73" w:unhideWhenUsed="0"/>
+    <w:lsdException w:name="Light Shading Accent 1" w:semiHidden="0" w:uiPriority="60" w:unhideWhenUsed="0"/>
+    <w:lsdException w:name="Light List Accent 1" w:semiHidden="0" w:uiPriority="61" w:unhideWhenUsed="0"/>
+    <w:lsdException w:name="Light Grid Accent 1" w:semiHidden="0" w:uiPriority="62" w:unhideWhenUsed="0"/>
+    <w:lsdException w:name="Medium Shading 1 Accent 1" w:semiHidden="0" w:uiPriority="63" w:unhideWhenUsed="0"/>
+    <w:lsdException w:name="Medium Shading 2 Accent 1" w:semiHidden="0" w:uiPriority="64" w:unhideWhenUsed="0"/>
+    <w:lsdException w:name="Medium List 1 Accent 1" w:semiHidden="0" w:uiPriority="65" w:unhideWhenUsed="0"/>
+    <w:lsdException w:name="Revision" w:unhideWhenUsed="0"/>
+    <w:lsdException w:name="List Paragraph" w:semiHidden="0" w:uiPriority="34" w:unhideWhenUsed="0" w:qFormat="1"/>
+    <w:lsdException w:name="Quote" w:semiHidden="0" w:uiPriority="29" w:unhideWhenUsed="0" w:qFormat="1"/>
+    <w:lsdException w:name="Intense Quote" w:semiHidden="0" w:uiPriority="30" w:unhideWhenUsed="0" w:qFormat="1"/>
+    <w:lsdException w:name="Medium List 2 Accent 1" w:semiHidden="0" w:uiPriority="66" w:unhideWhenUsed="0"/>
+    <w:lsdException w:name="Medium Grid 1 Accent 1" w:semiHidden="0" w:uiPriority="67" w:unhideWhenUsed="0"/>
+    <w:lsdException w:name="Medium Grid 2 Accent 1" w:semiHidden="0" w:uiPriority="68" w:unhideWhenUsed="0"/>
+    <w:lsdException w:name="Medium Grid 3 Accent 1" w:semiHidden="0" w:uiPriority="69" w:unhideWhenUsed="0"/>
+    <w:lsdException w:name="Dark List Accent 1" w:semiHidden="0" w:uiPriority="70" w:unhideWhenUsed="0"/>
+    <w:lsdException w:name="Colorful Shading Accent 1" w:semiHidden="0" w:uiPriority="71" w:unhideWhenUsed="0"/>
+    <w:lsdException w:name="Colorful List Accent 1" w:semiHidden="0" w:uiPriority="72" w:unhideWhenUsed="0"/>
+    <w:lsdException w:name="Colorful Grid Accent 1" w:semiHidden="0" w:uiPriority="73" w:unhideWhenUsed="0"/>
+    <w:lsdException w:name="Light Shading Accent 2" w:semiHidden="0" w:uiPriority="60" w:unhideWhenUsed="0"/>
+    <w:lsdException w:name="Light List Accent 2" w:semiHidden="0" w:uiPriority="61" w:unhideWhenUsed="0"/>
+    <w:lsdException w:name="Light Grid Accent 2" w:semiHidden="0" w:uiPriority="62" w:unhideWhenUsed="0"/>
+    <w:lsdException w:name="Medium Shading 1 Accent 2" w:semiHidden="0" w:uiPriority="63" w:unhideWhenUsed="0"/>
+    <w:lsdException w:name="Medium Shading 2 Accent 2" w:semiHidden="0" w:uiPriority="64" w:unhideWhenUsed="0"/>
+    <w:lsdException w:name="Medium List 1 Accent 2" w:semiHidden="0" w:uiPriority="65" w:unhideWhenUsed="0"/>
+    <w:lsdException w:name="Medium List 2 Accent 2" w:semiHidden="0" w:uiPriority="66" w:unhideWhenUsed="0"/>
+    <w:lsdException w:name="Medium Grid 1 Accent 2" w:semiHidden="0" w:uiPriority="67" w:unhideWhenUsed="0"/>
+    <w:lsdException w:name="Medium Grid 2 Accent 2" w:semiHidden="0" w:uiPriority="68" w:unhideWhenUsed="0"/>
+    <w:lsdException w:name="Medium Grid 3 Accent 2" w:semiHidden="0" w:uiPriority="69" w:unhideWhenUsed="0"/>
+    <w:lsdException w:name="Dark List Accent 2" w:semiHidden="0" w:uiPriority="70" w:unhideWhenUsed="0"/>
+    <w:lsdException w:name="Colorful Shading Accent 2" w:semiHidden="0" w:uiPriority="71" w:unhideWhenUsed="0"/>
+    <w:lsdException w:name="Colorful List Accent 2" w:semiHidden="0" w:uiPriority="72" w:unhideWhenUsed="0"/>
+    <w:lsdException w:name="Colorful Grid Accent 2" w:semiHidden="0" w:uiPriority="73" w:unhideWhenUsed="0"/>
+    <w:lsdException w:name="Light Shading Accent 3" w:semiHidden="0" w:uiPriority="60" w:unhideWhenUsed="0"/>
+    <w:lsdException w:name="Light List Accent 3" w:semiHidden="0" w:uiPriority="61" w:unhideWhenUsed="0"/>
+    <w:lsdException w:name="Light Grid Accent 3" w:semiHidden="0" w:uiPriority="62" w:unhideWhenUsed="0"/>
+    <w:lsdException w:name="Medium Shading 1 Accent 3" w:semiHidden="0" w:uiPriority="63" w:unhideWhenUsed="0"/>
+    <w:lsdException w:name="Medium Shading 2 Accent 3" w:semiHidden="0" w:uiPriority="64" w:unhideWhenUsed="0"/>
+    <w:lsdException w:name="Medium List 1 Accent 3" w:semiHidden="0" w:uiPriority="65" w:unhideWhenUsed="0"/>
+    <w:lsdException w:name="Medium List 2 Accent 3" w:semiHidden="0" w:uiPriority="66" w:unhideWhenUsed="0"/>
+    <w:lsdException w:name="Medium Grid 1 Accent 3" w:semiHidden="0" w:uiPriority="67" w:unhideWhenUsed="0"/>
+    <w:lsdException w:name="Medium Grid 2 Accent 3" w:semiHidden="0" w:uiPriority="68" w:unhideWhenUsed="0"/>
+    <w:lsdException w:name="Medium Grid 3 Accent 3" w:semiHidden="0" w:uiPriority="69" w:unhideWhenUsed="0"/>
+    <w:lsdException w:name="Dark List Accent 3" w:semiHidden="0" w:uiPriority="70" w:unhideWhenUsed="0"/>
+    <w:lsdException w:name="Colorful Shading Accent 3" w:semiHidden="0" w:uiPriority="71" w:unhideWhenUsed="0"/>
+    <w:lsdException w:name="Colorful List Accent 3" w:semiHidden="0" w:uiPriority="72" w:unhideWhenUsed="0"/>
+    <w:lsdException w:name="Colorful Grid Accent 3" w:semiHidden="0" w:uiPriority="73" w:unhideWhenUsed="0"/>
+    <w:lsdException w:name="Light Shading Accent 4" w:semiHidden="0" w:uiPriority="60" w:unhideWhenUsed="0"/>
+    <w:lsdException w:name="Light List Accent 4" w:semiHidden="0" w:uiPriority="61" w:unhideWhenUsed="0"/>
+    <w:lsdException w:name="Light Grid Accent 4" w:semiHidden="0" w:uiPriority="62" w:unhideWhenUsed="0"/>
+    <w:lsdException w:name="Medium Shading 1 Accent 4" w:semiHidden="0" w:uiPriority="63" w:unhideWhenUsed="0"/>
+    <w:lsdException w:name="Medium Shading 2 Accent 4" w:semiHidden="0" w:uiPriority="64" w:unhideWhenUsed="0"/>
+    <w:lsdException w:name="Medium List 1 Accent 4" w:semiHidden="0" w:uiPriority="65" w:unhideWhenUsed="0"/>
+    <w:lsdException w:name="Medium List 2 Accent 4" w:semiHidden="0" w:uiPriority="66" w:unhideWhenUsed="0"/>
+    <w:lsdException w:name="Medium Grid 1 Accent 4" w:semiHidden="0" w:uiPriority="67" w:unhideWhenUsed="0"/>
+    <w:lsdException w:name="Medium Grid 2 Accent 4" w:semiHidden="0" w:uiPriority="68" w:unhideWhenUsed="0"/>
+    <w:lsdException w:name="Medium Grid 3 Accent 4" w:semiHidden="0" w:uiPriority="69" w:unhideWhenUsed="0"/>
+    <w:lsdException w:name="Dark List Accent 4" w:semiHidden="0" w:uiPriority="70" w:unhideWhenUsed="0"/>
+    <w:lsdException w:name="Colorful Shading Accent 4" w:semiHidden="0" w:uiPriority="71" w:unhideWhenUsed="0"/>
+    <w:lsdException w:name="Colorful List Accent 4" w:semiHidden="0" w:uiPriority="72" w:unhideWhenUsed="0"/>
+    <w:lsdException w:name="Colorful Grid Accent 4" w:semiHidden="0" w:uiPriority="73" w:unhideWhenUsed="0"/>
+    <w:lsdException w:name="Light Shading Accent 5" w:semiHidden="0" w:uiPriority="60" w:unhideWhenUsed="0"/>
+    <w:lsdException w:name="Light List Accent 5" w:semiHidden="0" w:uiPriority="61" w:unhideWhenUsed="0"/>
+    <w:lsdException w:name="Light Grid Accent 5" w:semiHidden="0" w:uiPriority="62" w:unhideWhenUsed="0"/>
+    <w:lsdException w:name="Medium Shading 1 Accent 5" w:semiHidden="0" w:uiPriority="63" w:unhideWhenUsed="0"/>
+    <w:lsdException w:name="Medium Shading 2 Accent 5" w:semiHidden="0" w:uiPriority="64" w:unhideWhenUsed="0"/>
+    <w:lsdException w:name="Medium List 1 Accent 5" w:semiHidden="0" w:uiPriority="65" w:unhideWhenUsed="0"/>
+    <w:lsdException w:name="Medium List 2 Accent 5" w:semiHidden="0" w:uiPriority="66" w:unhideWhenUsed="0"/>
+    <w:lsdException w:name="Medium Grid 1 Accent 5" w:semiHidden="0" w:uiPriority="67" w:unhideWhenUsed="0"/>
+    <w:lsdException w:name="Medium Grid 2 Accent 5" w:semiHidden="0" w:uiPriority="68" w:unhideWhenUsed="0"/>
+    <w:lsdException w:name="Medium Grid 3 Accent 5" w:semiHidden="0" w:uiPriority="69" w:unhideWhenUsed="0"/>
+    <w:lsdException w:name="Dark List Accent 5" w:semiHidden="0" w:uiPriority="70" w:unhideWhenUsed="0"/>
+    <w:lsdException w:name="Colorful Shading Accent 5" w:semiHidden="0" w:uiPriority="71" w:unhideWhenUsed="0"/>
+    <w:lsdException w:name="Colorful List Accent 5" w:semiHidden="0" w:uiPriority="72" w:unhideWhenUsed="0"/>
+    <w:lsdException w:name="Colorful Grid Accent 5" w:semiHidden="0" w:uiPriority="73" w:unhideWhenUsed="0"/>
+    <w:lsdException w:name="Light Shading Accent 6" w:semiHidden="0" w:uiPriority="60" w:unhideWhenUsed="0"/>
+    <w:lsdException w:name="Light List Accent 6" w:semiHidden="0" w:uiPriority="61" w:unhideWhenUsed="0"/>
+    <w:lsdException w:name="Light Grid Accent 6" w:semiHidden="0" w:uiPriority="62" w:unhideWhenUsed="0"/>
+    <w:lsdException w:name="Medium Shading 1 Accent 6" w:semiHidden="0" w:uiPriority="63" w:unhideWhenUsed="0"/>
+    <w:lsdException w:name="Medium Shading 2 Accent 6" w:semiHidden="0" w:uiPriority="64" w:unhideWhenUsed="0"/>
+    <w:lsdException w:name="Medium List 1 Accent 6" w:semiHidden="0" w:uiPriority="65" w:unhideWhenUsed="0"/>
+    <w:lsdException w:name="Medium List 2 Accent 6" w:semiHidden="0" w:uiPriority="66" w:unhideWhenUsed="0"/>
+    <w:lsdException w:name="Medium Grid 1 Accent 6" w:semiHidden="0" w:uiPriority="67" w:unhideWhenUsed="0"/>
+    <w:lsdException w:name="Medium Grid 2 Accent 6" w:semiHidden="0" w:uiPriority="68" w:unhideWhenUsed="0"/>
+    <w:lsdException w:name="Medium Grid 3 Accent 6" w:semiHidden="0" w:uiPriority="69" w:unhideWhenUsed="0"/>
+    <w:lsdException w:name="Dark List Accent 6" w:semiHidden="0" w:uiPriority="70" w:unhideWhenUsed="0"/>
+    <w:lsdException w:name="Colorful Shading Accent 6" w:semiHidden="0" w:uiPriority="71" w:unhideWhenUsed="0"/>
+    <w:lsdException w:name="Colorful List Accent 6" w:semiHidden="0" w:uiPriority="72" w:unhideWhenUsed="0"/>
+    <w:lsdException w:name="Colorful Grid Accent 6" w:semiHidden="0" w:uiPriority="73" w:unhideWhenUsed="0"/>
+    <w:lsdException w:name="Subtle Emphasis" w:semiHidden="0" w:uiPriority="19" w:unhideWhenUsed="0" w:qFormat="1"/>
+    <w:lsdException w:name="Intense Emphasis" w:semiHidden="0" w:uiPriority="21" w:unhideWhenUsed="0" w:qFormat="1"/>
+    <w:lsdException w:name="Subtle Reference" w:semiHidden="0" w:uiPriority="31" w:unhideWhenUsed="0" w:qFormat="1"/>
+    <w:lsdException w:name="Intense Reference" w:semiHidden="0" w:uiPriority="32" w:unhideWhenUsed="0" w:qFormat="1"/>
+    <w:lsdException w:name="Book Title" w:semiHidden="0" w:uiPriority="33" w:unhideWhenUsed="0" w:qFormat="1"/>
+    <w:lsdException w:name="Bibliography" w:uiPriority="37"/>
+    <w:lsdException w:name="TOC Heading" w:uiPriority="39" w:qFormat="1"/>
   </w:latentStyles>
   <w:style w:type="paragraph" w:default="1" w:styleId="Normal">
     <w:name w:val="Normal"/>
@@ -12949,6 +12769,793 @@
 </w:styles>
 </file>
 
+<file path=word/stylesWithEffects.xml><?xml version="1.0" encoding="utf-8"?>
+<w:styles xmlns:wpc="http://schemas.microsoft.com/office/word/2010/wordprocessingCanvas" xmlns:mc="http://schemas.openxmlformats.org/markup-compatibility/2006" xmlns:o="urn:schemas-microsoft-com:office:office" xmlns:r="http://schemas.openxmlformats.org/officeDocument/2006/relationships" xmlns:m="http://schemas.openxmlformats.org/officeDocument/2006/math" xmlns:v="urn:schemas-microsoft-com:vml" xmlns:wp14="http://schemas.microsoft.com/office/word/2010/wordprocessingDrawing" xmlns:wp="http://schemas.openxmlformats.org/drawingml/2006/wordprocessingDrawing" xmlns:w10="urn:schemas-microsoft-com:office:word" xmlns:w="http://schemas.openxmlformats.org/wordprocessingml/2006/main" xmlns:w14="http://schemas.microsoft.com/office/word/2010/wordml" xmlns:wpg="http://schemas.microsoft.com/office/word/2010/wordprocessingGroup" xmlns:wpi="http://schemas.microsoft.com/office/word/2010/wordprocessingInk" xmlns:wne="http://schemas.microsoft.com/office/word/2006/wordml" xmlns:wps="http://schemas.microsoft.com/office/word/2010/wordprocessingShape" mc:Ignorable="w14 wp14">
+  <w:docDefaults>
+    <w:rPrDefault>
+      <w:rPr>
+        <w:rFonts w:asciiTheme="minorHAnsi" w:eastAsiaTheme="minorHAnsi" w:hAnsiTheme="minorHAnsi" w:cstheme="minorBidi"/>
+        <w:sz w:val="22"/>
+        <w:szCs w:val="22"/>
+        <w:lang w:val="fr-FR" w:eastAsia="en-US" w:bidi="ar-SA"/>
+      </w:rPr>
+    </w:rPrDefault>
+    <w:pPrDefault>
+      <w:pPr>
+        <w:spacing w:after="160" w:line="259" w:lineRule="auto"/>
+      </w:pPr>
+    </w:pPrDefault>
+  </w:docDefaults>
+  <w:latentStyles w:defLockedState="0" w:defUIPriority="99" w:defSemiHidden="1" w:defUnhideWhenUsed="1" w:defQFormat="0" w:count="267">
+    <w:lsdException w:name="Normal" w:semiHidden="0" w:uiPriority="0" w:unhideWhenUsed="0" w:qFormat="1"/>
+    <w:lsdException w:name="heading 1" w:semiHidden="0" w:uiPriority="9" w:unhideWhenUsed="0" w:qFormat="1"/>
+    <w:lsdException w:name="heading 2" w:uiPriority="9" w:qFormat="1"/>
+    <w:lsdException w:name="heading 3" w:uiPriority="9" w:qFormat="1"/>
+    <w:lsdException w:name="heading 4" w:uiPriority="9" w:qFormat="1"/>
+    <w:lsdException w:name="heading 5" w:uiPriority="9" w:qFormat="1"/>
+    <w:lsdException w:name="heading 6" w:uiPriority="9" w:qFormat="1"/>
+    <w:lsdException w:name="heading 7" w:uiPriority="9" w:qFormat="1"/>
+    <w:lsdException w:name="heading 8" w:uiPriority="9" w:qFormat="1"/>
+    <w:lsdException w:name="heading 9" w:uiPriority="9" w:qFormat="1"/>
+    <w:lsdException w:name="toc 1" w:uiPriority="39"/>
+    <w:lsdException w:name="toc 2" w:uiPriority="39"/>
+    <w:lsdException w:name="toc 3" w:uiPriority="39"/>
+    <w:lsdException w:name="toc 4" w:uiPriority="39"/>
+    <w:lsdException w:name="toc 5" w:uiPriority="39"/>
+    <w:lsdException w:name="toc 6" w:uiPriority="39"/>
+    <w:lsdException w:name="toc 7" w:uiPriority="39"/>
+    <w:lsdException w:name="toc 8" w:uiPriority="39"/>
+    <w:lsdException w:name="toc 9" w:uiPriority="39"/>
+    <w:lsdException w:name="caption" w:uiPriority="35" w:qFormat="1"/>
+    <w:lsdException w:name="Title" w:semiHidden="0" w:uiPriority="10" w:unhideWhenUsed="0" w:qFormat="1"/>
+    <w:lsdException w:name="Default Paragraph Font" w:uiPriority="1"/>
+    <w:lsdException w:name="Subtitle" w:semiHidden="0" w:uiPriority="11" w:unhideWhenUsed="0" w:qFormat="1"/>
+    <w:lsdException w:name="Strong" w:semiHidden="0" w:uiPriority="22" w:unhideWhenUsed="0" w:qFormat="1"/>
+    <w:lsdException w:name="Emphasis" w:semiHidden="0" w:uiPriority="20" w:unhideWhenUsed="0" w:qFormat="1"/>
+    <w:lsdException w:name="Table Grid" w:uiPriority="39"/>
+    <w:lsdException w:name="Placeholder Text" w:unhideWhenUsed="0"/>
+    <w:lsdException w:name="No Spacing" w:semiHidden="0" w:uiPriority="1" w:unhideWhenUsed="0" w:qFormat="1"/>
+    <w:lsdException w:name="Light Shading" w:semiHidden="0" w:uiPriority="60" w:unhideWhenUsed="0"/>
+    <w:lsdException w:name="Light List" w:semiHidden="0" w:uiPriority="61" w:unhideWhenUsed="0"/>
+    <w:lsdException w:name="Light Grid" w:semiHidden="0" w:uiPriority="62" w:unhideWhenUsed="0"/>
+    <w:lsdException w:name="Medium Shading 1" w:semiHidden="0" w:uiPriority="63" w:unhideWhenUsed="0"/>
+    <w:lsdException w:name="Medium Shading 2" w:semiHidden="0" w:uiPriority="64" w:unhideWhenUsed="0"/>
+    <w:lsdException w:name="Medium List 1" w:semiHidden="0" w:uiPriority="65" w:unhideWhenUsed="0"/>
+    <w:lsdException w:name="Medium List 2" w:semiHidden="0" w:uiPriority="66" w:unhideWhenUsed="0"/>
+    <w:lsdException w:name="Medium Grid 1" w:semiHidden="0" w:uiPriority="67" w:unhideWhenUsed="0"/>
+    <w:lsdException w:name="Medium Grid 2" w:semiHidden="0" w:uiPriority="68" w:unhideWhenUsed="0"/>
+    <w:lsdException w:name="Medium Grid 3" w:semiHidden="0" w:uiPriority="69" w:unhideWhenUsed="0"/>
+    <w:lsdException w:name="Dark List" w:semiHidden="0" w:uiPriority="70" w:unhideWhenUsed="0"/>
+    <w:lsdException w:name="Colorful Shading" w:semiHidden="0" w:uiPriority="71" w:unhideWhenUsed="0"/>
+    <w:lsdException w:name="Colorful List" w:semiHidden="0" w:uiPriority="72" w:unhideWhenUsed="0"/>
+    <w:lsdException w:name="Colorful Grid" w:semiHidden="0" w:uiPriority="73" w:unhideWhenUsed="0"/>
+    <w:lsdException w:name="Light Shading Accent 1" w:semiHidden="0" w:uiPriority="60" w:unhideWhenUsed="0"/>
+    <w:lsdException w:name="Light List Accent 1" w:semiHidden="0" w:uiPriority="61" w:unhideWhenUsed="0"/>
+    <w:lsdException w:name="Light Grid Accent 1" w:semiHidden="0" w:uiPriority="62" w:unhideWhenUsed="0"/>
+    <w:lsdException w:name="Medium Shading 1 Accent 1" w:semiHidden="0" w:uiPriority="63" w:unhideWhenUsed="0"/>
+    <w:lsdException w:name="Medium Shading 2 Accent 1" w:semiHidden="0" w:uiPriority="64" w:unhideWhenUsed="0"/>
+    <w:lsdException w:name="Medium List 1 Accent 1" w:semiHidden="0" w:uiPriority="65" w:unhideWhenUsed="0"/>
+    <w:lsdException w:name="Revision" w:unhideWhenUsed="0"/>
+    <w:lsdException w:name="List Paragraph" w:semiHidden="0" w:uiPriority="34" w:unhideWhenUsed="0" w:qFormat="1"/>
+    <w:lsdException w:name="Quote" w:semiHidden="0" w:uiPriority="29" w:unhideWhenUsed="0" w:qFormat="1"/>
+    <w:lsdException w:name="Intense Quote" w:semiHidden="0" w:uiPriority="30" w:unhideWhenUsed="0" w:qFormat="1"/>
+    <w:lsdException w:name="Medium List 2 Accent 1" w:semiHidden="0" w:uiPriority="66" w:unhideWhenUsed="0"/>
+    <w:lsdException w:name="Medium Grid 1 Accent 1" w:semiHidden="0" w:uiPriority="67" w:unhideWhenUsed="0"/>
+    <w:lsdException w:name="Medium Grid 2 Accent 1" w:semiHidden="0" w:uiPriority="68" w:unhideWhenUsed="0"/>
+    <w:lsdException w:name="Medium Grid 3 Accent 1" w:semiHidden="0" w:uiPriority="69" w:unhideWhenUsed="0"/>
+    <w:lsdException w:name="Dark List Accent 1" w:semiHidden="0" w:uiPriority="70" w:unhideWhenUsed="0"/>
+    <w:lsdException w:name="Colorful Shading Accent 1" w:semiHidden="0" w:uiPriority="71" w:unhideWhenUsed="0"/>
+    <w:lsdException w:name="Colorful List Accent 1" w:semiHidden="0" w:uiPriority="72" w:unhideWhenUsed="0"/>
+    <w:lsdException w:name="Colorful Grid Accent 1" w:semiHidden="0" w:uiPriority="73" w:unhideWhenUsed="0"/>
+    <w:lsdException w:name="Light Shading Accent 2" w:semiHidden="0" w:uiPriority="60" w:unhideWhenUsed="0"/>
+    <w:lsdException w:name="Light List Accent 2" w:semiHidden="0" w:uiPriority="61" w:unhideWhenUsed="0"/>
+    <w:lsdException w:name="Light Grid Accent 2" w:semiHidden="0" w:uiPriority="62" w:unhideWhenUsed="0"/>
+    <w:lsdException w:name="Medium Shading 1 Accent 2" w:semiHidden="0" w:uiPriority="63" w:unhideWhenUsed="0"/>
+    <w:lsdException w:name="Medium Shading 2 Accent 2" w:semiHidden="0" w:uiPriority="64" w:unhideWhenUsed="0"/>
+    <w:lsdException w:name="Medium List 1 Accent 2" w:semiHidden="0" w:uiPriority="65" w:unhideWhenUsed="0"/>
+    <w:lsdException w:name="Medium List 2 Accent 2" w:semiHidden="0" w:uiPriority="66" w:unhideWhenUsed="0"/>
+    <w:lsdException w:name="Medium Grid 1 Accent 2" w:semiHidden="0" w:uiPriority="67" w:unhideWhenUsed="0"/>
+    <w:lsdException w:name="Medium Grid 2 Accent 2" w:semiHidden="0" w:uiPriority="68" w:unhideWhenUsed="0"/>
+    <w:lsdException w:name="Medium Grid 3 Accent 2" w:semiHidden="0" w:uiPriority="69" w:unhideWhenUsed="0"/>
+    <w:lsdException w:name="Dark List Accent 2" w:semiHidden="0" w:uiPriority="70" w:unhideWhenUsed="0"/>
+    <w:lsdException w:name="Colorful Shading Accent 2" w:semiHidden="0" w:uiPriority="71" w:unhideWhenUsed="0"/>
+    <w:lsdException w:name="Colorful List Accent 2" w:semiHidden="0" w:uiPriority="72" w:unhideWhenUsed="0"/>
+    <w:lsdException w:name="Colorful Grid Accent 2" w:semiHidden="0" w:uiPriority="73" w:unhideWhenUsed="0"/>
+    <w:lsdException w:name="Light Shading Accent 3" w:semiHidden="0" w:uiPriority="60" w:unhideWhenUsed="0"/>
+    <w:lsdException w:name="Light List Accent 3" w:semiHidden="0" w:uiPriority="61" w:unhideWhenUsed="0"/>
+    <w:lsdException w:name="Light Grid Accent 3" w:semiHidden="0" w:uiPriority="62" w:unhideWhenUsed="0"/>
+    <w:lsdException w:name="Medium Shading 1 Accent 3" w:semiHidden="0" w:uiPriority="63" w:unhideWhenUsed="0"/>
+    <w:lsdException w:name="Medium Shading 2 Accent 3" w:semiHidden="0" w:uiPriority="64" w:unhideWhenUsed="0"/>
+    <w:lsdException w:name="Medium List 1 Accent 3" w:semiHidden="0" w:uiPriority="65" w:unhideWhenUsed="0"/>
+    <w:lsdException w:name="Medium List 2 Accent 3" w:semiHidden="0" w:uiPriority="66" w:unhideWhenUsed="0"/>
+    <w:lsdException w:name="Medium Grid 1 Accent 3" w:semiHidden="0" w:uiPriority="67" w:unhideWhenUsed="0"/>
+    <w:lsdException w:name="Medium Grid 2 Accent 3" w:semiHidden="0" w:uiPriority="68" w:unhideWhenUsed="0"/>
+    <w:lsdException w:name="Medium Grid 3 Accent 3" w:semiHidden="0" w:uiPriority="69" w:unhideWhenUsed="0"/>
+    <w:lsdException w:name="Dark List Accent 3" w:semiHidden="0" w:uiPriority="70" w:unhideWhenUsed="0"/>
+    <w:lsdException w:name="Colorful Shading Accent 3" w:semiHidden="0" w:uiPriority="71" w:unhideWhenUsed="0"/>
+    <w:lsdException w:name="Colorful List Accent 3" w:semiHidden="0" w:uiPriority="72" w:unhideWhenUsed="0"/>
+    <w:lsdException w:name="Colorful Grid Accent 3" w:semiHidden="0" w:uiPriority="73" w:unhideWhenUsed="0"/>
+    <w:lsdException w:name="Light Shading Accent 4" w:semiHidden="0" w:uiPriority="60" w:unhideWhenUsed="0"/>
+    <w:lsdException w:name="Light List Accent 4" w:semiHidden="0" w:uiPriority="61" w:unhideWhenUsed="0"/>
+    <w:lsdException w:name="Light Grid Accent 4" w:semiHidden="0" w:uiPriority="62" w:unhideWhenUsed="0"/>
+    <w:lsdException w:name="Medium Shading 1 Accent 4" w:semiHidden="0" w:uiPriority="63" w:unhideWhenUsed="0"/>
+    <w:lsdException w:name="Medium Shading 2 Accent 4" w:semiHidden="0" w:uiPriority="64" w:unhideWhenUsed="0"/>
+    <w:lsdException w:name="Medium List 1 Accent 4" w:semiHidden="0" w:uiPriority="65" w:unhideWhenUsed="0"/>
+    <w:lsdException w:name="Medium List 2 Accent 4" w:semiHidden="0" w:uiPriority="66" w:unhideWhenUsed="0"/>
+    <w:lsdException w:name="Medium Grid 1 Accent 4" w:semiHidden="0" w:uiPriority="67" w:unhideWhenUsed="0"/>
+    <w:lsdException w:name="Medium Grid 2 Accent 4" w:semiHidden="0" w:uiPriority="68" w:unhideWhenUsed="0"/>
+    <w:lsdException w:name="Medium Grid 3 Accent 4" w:semiHidden="0" w:uiPriority="69" w:unhideWhenUsed="0"/>
+    <w:lsdException w:name="Dark List Accent 4" w:semiHidden="0" w:uiPriority="70" w:unhideWhenUsed="0"/>
+    <w:lsdException w:name="Colorful Shading Accent 4" w:semiHidden="0" w:uiPriority="71" w:unhideWhenUsed="0"/>
+    <w:lsdException w:name="Colorful List Accent 4" w:semiHidden="0" w:uiPriority="72" w:unhideWhenUsed="0"/>
+    <w:lsdException w:name="Colorful Grid Accent 4" w:semiHidden="0" w:uiPriority="73" w:unhideWhenUsed="0"/>
+    <w:lsdException w:name="Light Shading Accent 5" w:semiHidden="0" w:uiPriority="60" w:unhideWhenUsed="0"/>
+    <w:lsdException w:name="Light List Accent 5" w:semiHidden="0" w:uiPriority="61" w:unhideWhenUsed="0"/>
+    <w:lsdException w:name="Light Grid Accent 5" w:semiHidden="0" w:uiPriority="62" w:unhideWhenUsed="0"/>
+    <w:lsdException w:name="Medium Shading 1 Accent 5" w:semiHidden="0" w:uiPriority="63" w:unhideWhenUsed="0"/>
+    <w:lsdException w:name="Medium Shading 2 Accent 5" w:semiHidden="0" w:uiPriority="64" w:unhideWhenUsed="0"/>
+    <w:lsdException w:name="Medium List 1 Accent 5" w:semiHidden="0" w:uiPriority="65" w:unhideWhenUsed="0"/>
+    <w:lsdException w:name="Medium List 2 Accent 5" w:semiHidden="0" w:uiPriority="66" w:unhideWhenUsed="0"/>
+    <w:lsdException w:name="Medium Grid 1 Accent 5" w:semiHidden="0" w:uiPriority="67" w:unhideWhenUsed="0"/>
+    <w:lsdException w:name="Medium Grid 2 Accent 5" w:semiHidden="0" w:uiPriority="68" w:unhideWhenUsed="0"/>
+    <w:lsdException w:name="Medium Grid 3 Accent 5" w:semiHidden="0" w:uiPriority="69" w:unhideWhenUsed="0"/>
+    <w:lsdException w:name="Dark List Accent 5" w:semiHidden="0" w:uiPriority="70" w:unhideWhenUsed="0"/>
+    <w:lsdException w:name="Colorful Shading Accent 5" w:semiHidden="0" w:uiPriority="71" w:unhideWhenUsed="0"/>
+    <w:lsdException w:name="Colorful List Accent 5" w:semiHidden="0" w:uiPriority="72" w:unhideWhenUsed="0"/>
+    <w:lsdException w:name="Colorful Grid Accent 5" w:semiHidden="0" w:uiPriority="73" w:unhideWhenUsed="0"/>
+    <w:lsdException w:name="Light Shading Accent 6" w:semiHidden="0" w:uiPriority="60" w:unhideWhenUsed="0"/>
+    <w:lsdException w:name="Light List Accent 6" w:semiHidden="0" w:uiPriority="61" w:unhideWhenUsed="0"/>
+    <w:lsdException w:name="Light Grid Accent 6" w:semiHidden="0" w:uiPriority="62" w:unhideWhenUsed="0"/>
+    <w:lsdException w:name="Medium Shading 1 Accent 6" w:semiHidden="0" w:uiPriority="63" w:unhideWhenUsed="0"/>
+    <w:lsdException w:name="Medium Shading 2 Accent 6" w:semiHidden="0" w:uiPriority="64" w:unhideWhenUsed="0"/>
+    <w:lsdException w:name="Medium List 1 Accent 6" w:semiHidden="0" w:uiPriority="65" w:unhideWhenUsed="0"/>
+    <w:lsdException w:name="Medium List 2 Accent 6" w:semiHidden="0" w:uiPriority="66" w:unhideWhenUsed="0"/>
+    <w:lsdException w:name="Medium Grid 1 Accent 6" w:semiHidden="0" w:uiPriority="67" w:unhideWhenUsed="0"/>
+    <w:lsdException w:name="Medium Grid 2 Accent 6" w:semiHidden="0" w:uiPriority="68" w:unhideWhenUsed="0"/>
+    <w:lsdException w:name="Medium Grid 3 Accent 6" w:semiHidden="0" w:uiPriority="69" w:unhideWhenUsed="0"/>
+    <w:lsdException w:name="Dark List Accent 6" w:semiHidden="0" w:uiPriority="70" w:unhideWhenUsed="0"/>
+    <w:lsdException w:name="Colorful Shading Accent 6" w:semiHidden="0" w:uiPriority="71" w:unhideWhenUsed="0"/>
+    <w:lsdException w:name="Colorful List Accent 6" w:semiHidden="0" w:uiPriority="72" w:unhideWhenUsed="0"/>
+    <w:lsdException w:name="Colorful Grid Accent 6" w:semiHidden="0" w:uiPriority="73" w:unhideWhenUsed="0"/>
+    <w:lsdException w:name="Subtle Emphasis" w:semiHidden="0" w:uiPriority="19" w:unhideWhenUsed="0" w:qFormat="1"/>
+    <w:lsdException w:name="Intense Emphasis" w:semiHidden="0" w:uiPriority="21" w:unhideWhenUsed="0" w:qFormat="1"/>
+    <w:lsdException w:name="Subtle Reference" w:semiHidden="0" w:uiPriority="31" w:unhideWhenUsed="0" w:qFormat="1"/>
+    <w:lsdException w:name="Intense Reference" w:semiHidden="0" w:uiPriority="32" w:unhideWhenUsed="0" w:qFormat="1"/>
+    <w:lsdException w:name="Book Title" w:semiHidden="0" w:uiPriority="33" w:unhideWhenUsed="0" w:qFormat="1"/>
+    <w:lsdException w:name="Bibliography" w:uiPriority="37"/>
+    <w:lsdException w:name="TOC Heading" w:uiPriority="39" w:qFormat="1"/>
+  </w:latentStyles>
+  <w:style w:type="paragraph" w:default="1" w:styleId="Normal">
+    <w:name w:val="Normal"/>
+    <w:qFormat/>
+    <w:rsid w:val="00F70543"/>
+    <w:pPr>
+      <w:jc w:val="both"/>
+    </w:pPr>
+  </w:style>
+  <w:style w:type="paragraph" w:styleId="Titre1">
+    <w:name w:val="heading 1"/>
+    <w:basedOn w:val="Normal"/>
+    <w:next w:val="Normal"/>
+    <w:link w:val="Titre1Car"/>
+    <w:uiPriority w:val="9"/>
+    <w:qFormat/>
+    <w:rsid w:val="007613C1"/>
+    <w:pPr>
+      <w:keepNext/>
+      <w:keepLines/>
+      <w:numPr>
+        <w:numId w:val="1"/>
+      </w:numPr>
+      <w:spacing w:before="240" w:after="200"/>
+      <w:ind w:left="567" w:hanging="501"/>
+      <w:outlineLvl w:val="0"/>
+    </w:pPr>
+    <w:rPr>
+      <w:rFonts w:ascii="Arial" w:eastAsia="Arial" w:hAnsi="Arial" w:cs="Arial"/>
+      <w:b/>
+      <w:color w:val="C0022B"/>
+      <w:sz w:val="40"/>
+      <w:szCs w:val="40"/>
+    </w:rPr>
+  </w:style>
+  <w:style w:type="paragraph" w:styleId="Titre2">
+    <w:name w:val="heading 2"/>
+    <w:basedOn w:val="Normal"/>
+    <w:next w:val="Normal"/>
+    <w:link w:val="Titre2Car"/>
+    <w:uiPriority w:val="9"/>
+    <w:unhideWhenUsed/>
+    <w:qFormat/>
+    <w:rsid w:val="007613C1"/>
+    <w:pPr>
+      <w:keepNext/>
+      <w:keepLines/>
+      <w:numPr>
+        <w:ilvl w:val="1"/>
+        <w:numId w:val="1"/>
+      </w:numPr>
+      <w:spacing w:after="120"/>
+      <w:ind w:left="709" w:hanging="578"/>
+      <w:outlineLvl w:val="1"/>
+    </w:pPr>
+    <w:rPr>
+      <w:rFonts w:asciiTheme="majorHAnsi" w:eastAsiaTheme="majorEastAsia" w:hAnsiTheme="majorHAnsi" w:cstheme="majorBidi"/>
+      <w:b/>
+      <w:color w:val="808080" w:themeColor="background1" w:themeShade="80"/>
+      <w:sz w:val="36"/>
+      <w:szCs w:val="26"/>
+    </w:rPr>
+  </w:style>
+  <w:style w:type="paragraph" w:styleId="Titre3">
+    <w:name w:val="heading 3"/>
+    <w:basedOn w:val="Normal"/>
+    <w:next w:val="Normal"/>
+    <w:link w:val="Titre3Car"/>
+    <w:uiPriority w:val="9"/>
+    <w:unhideWhenUsed/>
+    <w:qFormat/>
+    <w:rsid w:val="007613C1"/>
+    <w:pPr>
+      <w:keepNext/>
+      <w:keepLines/>
+      <w:numPr>
+        <w:ilvl w:val="2"/>
+        <w:numId w:val="1"/>
+      </w:numPr>
+      <w:spacing w:before="40" w:after="0"/>
+      <w:ind w:left="993" w:hanging="579"/>
+      <w:outlineLvl w:val="2"/>
+    </w:pPr>
+    <w:rPr>
+      <w:rFonts w:asciiTheme="majorHAnsi" w:eastAsiaTheme="majorEastAsia" w:hAnsiTheme="majorHAnsi" w:cstheme="majorBidi"/>
+      <w:color w:val="808080" w:themeColor="background1" w:themeShade="80"/>
+      <w:sz w:val="24"/>
+      <w:szCs w:val="24"/>
+    </w:rPr>
+  </w:style>
+  <w:style w:type="character" w:default="1" w:styleId="Policepardfaut">
+    <w:name w:val="Default Paragraph Font"/>
+    <w:uiPriority w:val="1"/>
+    <w:semiHidden/>
+    <w:unhideWhenUsed/>
+  </w:style>
+  <w:style w:type="table" w:default="1" w:styleId="TableauNormal">
+    <w:name w:val="Normal Table"/>
+    <w:uiPriority w:val="99"/>
+    <w:semiHidden/>
+    <w:unhideWhenUsed/>
+    <w:tblPr>
+      <w:tblInd w:w="0" w:type="dxa"/>
+      <w:tblCellMar>
+        <w:top w:w="0" w:type="dxa"/>
+        <w:left w:w="108" w:type="dxa"/>
+        <w:bottom w:w="0" w:type="dxa"/>
+        <w:right w:w="108" w:type="dxa"/>
+      </w:tblCellMar>
+    </w:tblPr>
+  </w:style>
+  <w:style w:type="numbering" w:default="1" w:styleId="Aucuneliste">
+    <w:name w:val="No List"/>
+    <w:uiPriority w:val="99"/>
+    <w:semiHidden/>
+    <w:unhideWhenUsed/>
+  </w:style>
+  <w:style w:type="character" w:styleId="Lienhypertexte">
+    <w:name w:val="Hyperlink"/>
+    <w:basedOn w:val="Policepardfaut"/>
+    <w:uiPriority w:val="99"/>
+    <w:unhideWhenUsed/>
+    <w:rPr>
+      <w:color w:val="0563C1" w:themeColor="hyperlink"/>
+      <w:u w:val="single"/>
+    </w:rPr>
+  </w:style>
+  <w:style w:type="character" w:customStyle="1" w:styleId="Titre1Car">
+    <w:name w:val="Titre 1 Car"/>
+    <w:basedOn w:val="Policepardfaut"/>
+    <w:link w:val="Titre1"/>
+    <w:uiPriority w:val="9"/>
+    <w:rsid w:val="007613C1"/>
+    <w:rPr>
+      <w:rFonts w:ascii="Arial" w:eastAsia="Arial" w:hAnsi="Arial" w:cs="Arial"/>
+      <w:b/>
+      <w:color w:val="C0022B"/>
+      <w:sz w:val="40"/>
+      <w:szCs w:val="40"/>
+    </w:rPr>
+  </w:style>
+  <w:style w:type="character" w:customStyle="1" w:styleId="Titre2Car">
+    <w:name w:val="Titre 2 Car"/>
+    <w:basedOn w:val="Policepardfaut"/>
+    <w:link w:val="Titre2"/>
+    <w:uiPriority w:val="9"/>
+    <w:rsid w:val="007613C1"/>
+    <w:rPr>
+      <w:rFonts w:asciiTheme="majorHAnsi" w:eastAsiaTheme="majorEastAsia" w:hAnsiTheme="majorHAnsi" w:cstheme="majorBidi"/>
+      <w:b/>
+      <w:color w:val="808080" w:themeColor="background1" w:themeShade="80"/>
+      <w:sz w:val="36"/>
+      <w:szCs w:val="26"/>
+    </w:rPr>
+  </w:style>
+  <w:style w:type="table" w:styleId="Grilledutableau">
+    <w:name w:val="Table Grid"/>
+    <w:basedOn w:val="TableauNormal"/>
+    <w:uiPriority w:val="59"/>
+    <w:rsid w:val="00FB4123"/>
+    <w:pPr>
+      <w:spacing w:after="0" w:line="240" w:lineRule="auto"/>
+    </w:pPr>
+    <w:tblPr>
+      <w:tblBorders>
+        <w:top w:val="single" w:sz="4" w:space="0" w:color="000000" w:themeColor="text1"/>
+        <w:left w:val="single" w:sz="4" w:space="0" w:color="000000" w:themeColor="text1"/>
+        <w:bottom w:val="single" w:sz="4" w:space="0" w:color="000000" w:themeColor="text1"/>
+        <w:right w:val="single" w:sz="4" w:space="0" w:color="000000" w:themeColor="text1"/>
+        <w:insideH w:val="single" w:sz="4" w:space="0" w:color="000000" w:themeColor="text1"/>
+        <w:insideV w:val="single" w:sz="4" w:space="0" w:color="000000" w:themeColor="text1"/>
+      </w:tblBorders>
+    </w:tblPr>
+  </w:style>
+  <w:style w:type="character" w:customStyle="1" w:styleId="En-tteCar">
+    <w:name w:val="En-tête Car"/>
+    <w:basedOn w:val="Policepardfaut"/>
+    <w:link w:val="En-tte"/>
+    <w:uiPriority w:val="99"/>
+  </w:style>
+  <w:style w:type="paragraph" w:styleId="En-tte">
+    <w:name w:val="header"/>
+    <w:basedOn w:val="Normal"/>
+    <w:link w:val="En-tteCar"/>
+    <w:uiPriority w:val="99"/>
+    <w:unhideWhenUsed/>
+    <w:pPr>
+      <w:tabs>
+        <w:tab w:val="center" w:pos="4680"/>
+        <w:tab w:val="right" w:pos="9360"/>
+      </w:tabs>
+      <w:spacing w:after="0" w:line="240" w:lineRule="auto"/>
+    </w:pPr>
+  </w:style>
+  <w:style w:type="character" w:customStyle="1" w:styleId="PieddepageCar">
+    <w:name w:val="Pied de page Car"/>
+    <w:basedOn w:val="Policepardfaut"/>
+    <w:link w:val="Pieddepage"/>
+    <w:uiPriority w:val="99"/>
+  </w:style>
+  <w:style w:type="paragraph" w:styleId="Pieddepage">
+    <w:name w:val="footer"/>
+    <w:basedOn w:val="Normal"/>
+    <w:link w:val="PieddepageCar"/>
+    <w:uiPriority w:val="99"/>
+    <w:unhideWhenUsed/>
+    <w:pPr>
+      <w:tabs>
+        <w:tab w:val="center" w:pos="4680"/>
+        <w:tab w:val="right" w:pos="9360"/>
+      </w:tabs>
+      <w:spacing w:after="0" w:line="240" w:lineRule="auto"/>
+    </w:pPr>
+  </w:style>
+  <w:style w:type="paragraph" w:styleId="Textedebulles">
+    <w:name w:val="Balloon Text"/>
+    <w:basedOn w:val="Normal"/>
+    <w:link w:val="TextedebullesCar"/>
+    <w:uiPriority w:val="99"/>
+    <w:semiHidden/>
+    <w:unhideWhenUsed/>
+    <w:rsid w:val="007022FF"/>
+    <w:pPr>
+      <w:spacing w:after="0" w:line="240" w:lineRule="auto"/>
+    </w:pPr>
+    <w:rPr>
+      <w:rFonts w:ascii="Tahoma" w:hAnsi="Tahoma" w:cs="Tahoma"/>
+      <w:sz w:val="16"/>
+      <w:szCs w:val="16"/>
+    </w:rPr>
+  </w:style>
+  <w:style w:type="character" w:customStyle="1" w:styleId="TextedebullesCar">
+    <w:name w:val="Texte de bulles Car"/>
+    <w:basedOn w:val="Policepardfaut"/>
+    <w:link w:val="Textedebulles"/>
+    <w:uiPriority w:val="99"/>
+    <w:semiHidden/>
+    <w:rsid w:val="007022FF"/>
+    <w:rPr>
+      <w:rFonts w:ascii="Tahoma" w:hAnsi="Tahoma" w:cs="Tahoma"/>
+      <w:sz w:val="16"/>
+      <w:szCs w:val="16"/>
+    </w:rPr>
+  </w:style>
+  <w:style w:type="paragraph" w:styleId="Sansinterligne">
+    <w:name w:val="No Spacing"/>
+    <w:link w:val="SansinterligneCar"/>
+    <w:uiPriority w:val="1"/>
+    <w:qFormat/>
+    <w:rsid w:val="007022FF"/>
+    <w:pPr>
+      <w:spacing w:after="0" w:line="240" w:lineRule="auto"/>
+    </w:pPr>
+    <w:rPr>
+      <w:rFonts w:eastAsiaTheme="minorEastAsia"/>
+      <w:lang w:eastAsia="fr-FR"/>
+    </w:rPr>
+  </w:style>
+  <w:style w:type="character" w:customStyle="1" w:styleId="SansinterligneCar">
+    <w:name w:val="Sans interligne Car"/>
+    <w:basedOn w:val="Policepardfaut"/>
+    <w:link w:val="Sansinterligne"/>
+    <w:uiPriority w:val="1"/>
+    <w:rsid w:val="007022FF"/>
+    <w:rPr>
+      <w:rFonts w:eastAsiaTheme="minorEastAsia"/>
+      <w:lang w:eastAsia="fr-FR"/>
+    </w:rPr>
+  </w:style>
+  <w:style w:type="character" w:styleId="Textedelespacerserv">
+    <w:name w:val="Placeholder Text"/>
+    <w:basedOn w:val="Policepardfaut"/>
+    <w:uiPriority w:val="99"/>
+    <w:semiHidden/>
+    <w:rsid w:val="007022FF"/>
+    <w:rPr>
+      <w:color w:val="808080"/>
+    </w:rPr>
+  </w:style>
+  <w:style w:type="paragraph" w:styleId="En-ttedetabledesmatires">
+    <w:name w:val="TOC Heading"/>
+    <w:basedOn w:val="Titre1"/>
+    <w:next w:val="Normal"/>
+    <w:uiPriority w:val="39"/>
+    <w:unhideWhenUsed/>
+    <w:qFormat/>
+    <w:rsid w:val="007022FF"/>
+    <w:pPr>
+      <w:spacing w:before="480" w:line="276" w:lineRule="auto"/>
+      <w:outlineLvl w:val="9"/>
+    </w:pPr>
+    <w:rPr>
+      <w:b w:val="0"/>
+      <w:bCs/>
+      <w:sz w:val="28"/>
+      <w:szCs w:val="28"/>
+      <w:lang w:eastAsia="fr-FR"/>
+    </w:rPr>
+  </w:style>
+  <w:style w:type="paragraph" w:styleId="TM1">
+    <w:name w:val="toc 1"/>
+    <w:basedOn w:val="Normal"/>
+    <w:next w:val="Normal"/>
+    <w:autoRedefine/>
+    <w:uiPriority w:val="39"/>
+    <w:unhideWhenUsed/>
+    <w:rsid w:val="00B567F2"/>
+    <w:pPr>
+      <w:tabs>
+        <w:tab w:val="left" w:pos="440"/>
+        <w:tab w:val="right" w:leader="dot" w:pos="9016"/>
+      </w:tabs>
+      <w:spacing w:after="100"/>
+    </w:pPr>
+  </w:style>
+  <w:style w:type="paragraph" w:styleId="TM2">
+    <w:name w:val="toc 2"/>
+    <w:basedOn w:val="Normal"/>
+    <w:next w:val="Normal"/>
+    <w:autoRedefine/>
+    <w:uiPriority w:val="39"/>
+    <w:unhideWhenUsed/>
+    <w:rsid w:val="007022FF"/>
+    <w:pPr>
+      <w:spacing w:after="100"/>
+      <w:ind w:left="220"/>
+    </w:pPr>
+  </w:style>
+  <w:style w:type="paragraph" w:styleId="Titre">
+    <w:name w:val="Title"/>
+    <w:basedOn w:val="Normal"/>
+    <w:next w:val="Normal"/>
+    <w:link w:val="TitreCar"/>
+    <w:uiPriority w:val="10"/>
+    <w:qFormat/>
+    <w:rsid w:val="00B763C5"/>
+    <w:pPr>
+      <w:spacing w:after="0" w:line="240" w:lineRule="auto"/>
+      <w:contextualSpacing/>
+    </w:pPr>
+    <w:rPr>
+      <w:rFonts w:asciiTheme="majorHAnsi" w:eastAsiaTheme="majorEastAsia" w:hAnsiTheme="majorHAnsi" w:cstheme="majorBidi"/>
+      <w:spacing w:val="-10"/>
+      <w:kern w:val="28"/>
+      <w:sz w:val="56"/>
+      <w:szCs w:val="56"/>
+    </w:rPr>
+  </w:style>
+  <w:style w:type="character" w:customStyle="1" w:styleId="TitreCar">
+    <w:name w:val="Titre Car"/>
+    <w:basedOn w:val="Policepardfaut"/>
+    <w:link w:val="Titre"/>
+    <w:uiPriority w:val="10"/>
+    <w:rsid w:val="00B763C5"/>
+    <w:rPr>
+      <w:rFonts w:asciiTheme="majorHAnsi" w:eastAsiaTheme="majorEastAsia" w:hAnsiTheme="majorHAnsi" w:cstheme="majorBidi"/>
+      <w:spacing w:val="-10"/>
+      <w:kern w:val="28"/>
+      <w:sz w:val="56"/>
+      <w:szCs w:val="56"/>
+    </w:rPr>
+  </w:style>
+  <w:style w:type="character" w:customStyle="1" w:styleId="Titre3Car">
+    <w:name w:val="Titre 3 Car"/>
+    <w:basedOn w:val="Policepardfaut"/>
+    <w:link w:val="Titre3"/>
+    <w:uiPriority w:val="9"/>
+    <w:rsid w:val="007613C1"/>
+    <w:rPr>
+      <w:rFonts w:asciiTheme="majorHAnsi" w:eastAsiaTheme="majorEastAsia" w:hAnsiTheme="majorHAnsi" w:cstheme="majorBidi"/>
+      <w:color w:val="808080" w:themeColor="background1" w:themeShade="80"/>
+      <w:sz w:val="24"/>
+      <w:szCs w:val="24"/>
+    </w:rPr>
+  </w:style>
+  <w:style w:type="paragraph" w:customStyle="1" w:styleId="Default">
+    <w:name w:val="Default"/>
+    <w:rsid w:val="00D90176"/>
+    <w:pPr>
+      <w:autoSpaceDE w:val="0"/>
+      <w:autoSpaceDN w:val="0"/>
+      <w:adjustRightInd w:val="0"/>
+      <w:spacing w:after="0" w:line="240" w:lineRule="auto"/>
+    </w:pPr>
+    <w:rPr>
+      <w:rFonts w:ascii="Calibri" w:hAnsi="Calibri" w:cs="Calibri"/>
+      <w:color w:val="000000"/>
+      <w:sz w:val="24"/>
+      <w:szCs w:val="24"/>
+    </w:rPr>
+  </w:style>
+  <w:style w:type="paragraph" w:styleId="Paragraphedeliste">
+    <w:name w:val="List Paragraph"/>
+    <w:basedOn w:val="Normal"/>
+    <w:uiPriority w:val="34"/>
+    <w:qFormat/>
+    <w:rsid w:val="00C42DCD"/>
+    <w:pPr>
+      <w:ind w:left="720"/>
+      <w:contextualSpacing/>
+    </w:pPr>
+  </w:style>
+  <w:style w:type="character" w:styleId="Marquedecommentaire">
+    <w:name w:val="annotation reference"/>
+    <w:basedOn w:val="Policepardfaut"/>
+    <w:uiPriority w:val="99"/>
+    <w:semiHidden/>
+    <w:unhideWhenUsed/>
+    <w:rsid w:val="000B7408"/>
+    <w:rPr>
+      <w:sz w:val="16"/>
+      <w:szCs w:val="16"/>
+    </w:rPr>
+  </w:style>
+  <w:style w:type="paragraph" w:styleId="Commentaire">
+    <w:name w:val="annotation text"/>
+    <w:basedOn w:val="Normal"/>
+    <w:link w:val="CommentaireCar"/>
+    <w:uiPriority w:val="99"/>
+    <w:semiHidden/>
+    <w:unhideWhenUsed/>
+    <w:rsid w:val="000B7408"/>
+    <w:pPr>
+      <w:spacing w:line="240" w:lineRule="auto"/>
+    </w:pPr>
+    <w:rPr>
+      <w:sz w:val="20"/>
+      <w:szCs w:val="20"/>
+    </w:rPr>
+  </w:style>
+  <w:style w:type="character" w:customStyle="1" w:styleId="CommentaireCar">
+    <w:name w:val="Commentaire Car"/>
+    <w:basedOn w:val="Policepardfaut"/>
+    <w:link w:val="Commentaire"/>
+    <w:uiPriority w:val="99"/>
+    <w:semiHidden/>
+    <w:rsid w:val="000B7408"/>
+    <w:rPr>
+      <w:sz w:val="20"/>
+      <w:szCs w:val="20"/>
+    </w:rPr>
+  </w:style>
+  <w:style w:type="paragraph" w:styleId="Objetducommentaire">
+    <w:name w:val="annotation subject"/>
+    <w:basedOn w:val="Commentaire"/>
+    <w:next w:val="Commentaire"/>
+    <w:link w:val="ObjetducommentaireCar"/>
+    <w:uiPriority w:val="99"/>
+    <w:semiHidden/>
+    <w:unhideWhenUsed/>
+    <w:rsid w:val="000B7408"/>
+    <w:rPr>
+      <w:b/>
+      <w:bCs/>
+    </w:rPr>
+  </w:style>
+  <w:style w:type="character" w:customStyle="1" w:styleId="ObjetducommentaireCar">
+    <w:name w:val="Objet du commentaire Car"/>
+    <w:basedOn w:val="CommentaireCar"/>
+    <w:link w:val="Objetducommentaire"/>
+    <w:uiPriority w:val="99"/>
+    <w:semiHidden/>
+    <w:rsid w:val="000B7408"/>
+    <w:rPr>
+      <w:b/>
+      <w:bCs/>
+      <w:sz w:val="20"/>
+      <w:szCs w:val="20"/>
+    </w:rPr>
+  </w:style>
+  <w:style w:type="paragraph" w:styleId="Notedebasdepage">
+    <w:name w:val="footnote text"/>
+    <w:basedOn w:val="Normal"/>
+    <w:link w:val="NotedebasdepageCar"/>
+    <w:uiPriority w:val="99"/>
+    <w:semiHidden/>
+    <w:unhideWhenUsed/>
+    <w:rsid w:val="007B6E56"/>
+    <w:pPr>
+      <w:spacing w:after="0" w:line="240" w:lineRule="auto"/>
+    </w:pPr>
+    <w:rPr>
+      <w:sz w:val="20"/>
+      <w:szCs w:val="20"/>
+    </w:rPr>
+  </w:style>
+  <w:style w:type="character" w:customStyle="1" w:styleId="NotedebasdepageCar">
+    <w:name w:val="Note de bas de page Car"/>
+    <w:basedOn w:val="Policepardfaut"/>
+    <w:link w:val="Notedebasdepage"/>
+    <w:uiPriority w:val="99"/>
+    <w:semiHidden/>
+    <w:rsid w:val="007B6E56"/>
+    <w:rPr>
+      <w:sz w:val="20"/>
+      <w:szCs w:val="20"/>
+    </w:rPr>
+  </w:style>
+  <w:style w:type="character" w:styleId="Appelnotedebasdep">
+    <w:name w:val="footnote reference"/>
+    <w:basedOn w:val="Policepardfaut"/>
+    <w:uiPriority w:val="99"/>
+    <w:semiHidden/>
+    <w:unhideWhenUsed/>
+    <w:rsid w:val="007B6E56"/>
+    <w:rPr>
+      <w:vertAlign w:val="superscript"/>
+    </w:rPr>
+  </w:style>
+  <w:style w:type="paragraph" w:styleId="Lgende">
+    <w:name w:val="caption"/>
+    <w:basedOn w:val="Normal"/>
+    <w:next w:val="Normal"/>
+    <w:uiPriority w:val="35"/>
+    <w:unhideWhenUsed/>
+    <w:qFormat/>
+    <w:rsid w:val="000C49B1"/>
+    <w:pPr>
+      <w:spacing w:after="200" w:line="240" w:lineRule="auto"/>
+      <w:jc w:val="center"/>
+    </w:pPr>
+    <w:rPr>
+      <w:i/>
+      <w:iCs/>
+      <w:color w:val="44546A" w:themeColor="text2"/>
+      <w:sz w:val="18"/>
+      <w:szCs w:val="18"/>
+    </w:rPr>
+  </w:style>
+  <w:style w:type="paragraph" w:styleId="Tabledesillustrations">
+    <w:name w:val="table of figures"/>
+    <w:basedOn w:val="Normal"/>
+    <w:next w:val="Normal"/>
+    <w:uiPriority w:val="99"/>
+    <w:unhideWhenUsed/>
+    <w:rsid w:val="000D737F"/>
+    <w:pPr>
+      <w:spacing w:after="0"/>
+    </w:pPr>
+  </w:style>
+  <w:style w:type="paragraph" w:styleId="TM3">
+    <w:name w:val="toc 3"/>
+    <w:basedOn w:val="Normal"/>
+    <w:next w:val="Normal"/>
+    <w:autoRedefine/>
+    <w:uiPriority w:val="39"/>
+    <w:unhideWhenUsed/>
+    <w:rsid w:val="00721145"/>
+    <w:pPr>
+      <w:spacing w:after="100"/>
+      <w:ind w:left="440"/>
+    </w:pPr>
+  </w:style>
+  <w:style w:type="table" w:customStyle="1" w:styleId="Tableausimple41">
+    <w:name w:val="Tableau simple 41"/>
+    <w:basedOn w:val="TableauNormal"/>
+    <w:uiPriority w:val="44"/>
+    <w:rsid w:val="00347E02"/>
+    <w:pPr>
+      <w:spacing w:after="0" w:line="240" w:lineRule="auto"/>
+    </w:pPr>
+    <w:tblPr>
+      <w:tblStyleRowBandSize w:val="1"/>
+      <w:tblStyleColBandSize w:val="1"/>
+    </w:tblPr>
+    <w:tblStylePr w:type="firstRow">
+      <w:rPr>
+        <w:b/>
+        <w:bCs/>
+      </w:rPr>
+    </w:tblStylePr>
+    <w:tblStylePr w:type="lastRow">
+      <w:rPr>
+        <w:b/>
+        <w:bCs/>
+      </w:rPr>
+    </w:tblStylePr>
+    <w:tblStylePr w:type="firstCol">
+      <w:rPr>
+        <w:b/>
+        <w:bCs/>
+      </w:rPr>
+    </w:tblStylePr>
+    <w:tblStylePr w:type="lastCol">
+      <w:rPr>
+        <w:b/>
+        <w:bCs/>
+      </w:rPr>
+    </w:tblStylePr>
+    <w:tblStylePr w:type="band1Vert">
+      <w:tblPr/>
+      <w:tcPr>
+        <w:shd w:val="clear" w:color="auto" w:fill="F2F2F2" w:themeFill="background1" w:themeFillShade="F2"/>
+      </w:tcPr>
+    </w:tblStylePr>
+    <w:tblStylePr w:type="band1Horz">
+      <w:tblPr/>
+      <w:tcPr>
+        <w:shd w:val="clear" w:color="auto" w:fill="F2F2F2" w:themeFill="background1" w:themeFillShade="F2"/>
+      </w:tcPr>
+    </w:tblStylePr>
+  </w:style>
+  <w:style w:type="paragraph" w:customStyle="1" w:styleId="Image">
+    <w:name w:val="Image"/>
+    <w:basedOn w:val="Normal"/>
+    <w:link w:val="ImageCar"/>
+    <w:qFormat/>
+    <w:rsid w:val="00161F0C"/>
+    <w:pPr>
+      <w:keepNext/>
+      <w:spacing w:after="0"/>
+      <w:ind w:left="-284" w:right="-330"/>
+      <w:jc w:val="center"/>
+    </w:pPr>
+    <w:rPr>
+      <w:noProof/>
+      <w:lang w:eastAsia="fr-FR"/>
+    </w:rPr>
+  </w:style>
+  <w:style w:type="character" w:customStyle="1" w:styleId="ImageCar">
+    <w:name w:val="Image Car"/>
+    <w:basedOn w:val="Policepardfaut"/>
+    <w:link w:val="Image"/>
+    <w:rsid w:val="00161F0C"/>
+    <w:rPr>
+      <w:noProof/>
+      <w:lang w:eastAsia="fr-FR"/>
+    </w:rPr>
+  </w:style>
+</w:styles>
+</file>
+
 <file path=word/theme/theme1.xml><?xml version="1.0" encoding="utf-8"?>
 <a:theme xmlns:a="http://schemas.openxmlformats.org/drawingml/2006/main" name="Office Theme">
   <a:themeElements>
@@ -13204,7 +13811,7 @@
   <a:extraClrSchemeLst/>
   <a:extLst>
     <a:ext uri="{05A4C25C-085E-4340-85A3-A5531E510DB2}">
-      <thm15:themeFamily xmlns:thm15="http://schemas.microsoft.com/office/thememl/2012/main" name="Office Theme" id="{62F939B6-93AF-4DB8-9C6B-D6C7DFDC589F}" vid="{4A3C46E8-61CC-4603-A589-7422A47A8E4A}"/>
+      <thm15:themeFamily xmlns:thm15="http://schemas.microsoft.com/office/thememl/2012/main" xmlns="" name="Office Theme" id="{62F939B6-93AF-4DB8-9C6B-D6C7DFDC589F}" vid="{4A3C46E8-61CC-4603-A589-7422A47A8E4A}"/>
     </a:ext>
   </a:extLst>
 </a:theme>
@@ -13234,7 +13841,7 @@
 </file>
 
 <file path=customXml/itemProps2.xml><?xml version="1.0" encoding="utf-8"?>
-<ds:datastoreItem xmlns:ds="http://schemas.openxmlformats.org/officeDocument/2006/customXml" ds:itemID="{C1329D99-E7B2-44F0-ACBB-1C97C6AED9F4}">
+<ds:datastoreItem xmlns:ds="http://schemas.openxmlformats.org/officeDocument/2006/customXml" ds:itemID="{F0C754F2-CE05-448B-9DAB-2A0F2AB86D3F}">
   <ds:schemaRefs>
     <ds:schemaRef ds:uri="http://schemas.openxmlformats.org/officeDocument/2006/bibliography"/>
   </ds:schemaRefs>

</xml_diff>

<commit_message>
Plan de présentation Natachy + correction d'erreur d'écriture
</commit_message>
<xml_diff>
--- a/Project/MPI_NPE_Dossier d'analyse NFE210.docx
+++ b/Project/MPI_NPE_Dossier d'analyse NFE210.docx
@@ -595,7 +595,7 @@
               </mc:Choice>
               <mc:Fallback>
                 <w:pict>
-                  <v:group w14:anchorId="35488906" id="Groupe 2" o:spid="_x0000_s1026" style="position:absolute;margin-left:0;margin-top:0;width:432.65pt;height:448.55pt;z-index:-251664384;mso-width-percent:706;mso-height-percent:566;mso-left-percent:220;mso-top-percent:300;mso-position-horizontal-relative:page;mso-position-vertical-relative:page;mso-width-percent:706;mso-height-percent:566;mso-left-percent:220;mso-top-percent:300" coordsize="43291,44910" o:gfxdata="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">
+                  <v:group w14:anchorId="5F7529F5" id="Groupe 2" o:spid="_x0000_s1026" style="position:absolute;margin-left:0;margin-top:0;width:432.65pt;height:448.55pt;z-index:-251664384;mso-width-percent:706;mso-height-percent:566;mso-left-percent:220;mso-top-percent:300;mso-position-horizontal-relative:page;mso-position-vertical-relative:page;mso-width-percent:706;mso-height-percent:566;mso-left-percent:220;mso-top-percent:300" coordsize="43291,44910" o:gfxdata="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">
                     <o:lock v:ext="edit" aspectratio="t"/>
                     <v:shape id="Forme libre 64" o:spid="_x0000_s1027" style="position:absolute;left:15017;width:28274;height:28352;visibility:visible;mso-wrap-style:square;v-text-anchor:top" coordsize="1781,1786" o:gfxdata="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" path="m4,1786l,1782,1776,r5,5l4,1786xe" filled="f" stroked="f">
                       <v:path arrowok="t" o:connecttype="custom" o:connectlocs="6350,2835275;0,2828925;2819400,0;2827338,7938;6350,2835275" o:connectangles="0,0,0,0,0"/>
@@ -711,6 +711,7 @@
                                     <w:dataBinding w:prefixMappings="xmlns:ns0='http://purl.org/dc/elements/1.1/' xmlns:ns1='http://schemas.openxmlformats.org/package/2006/metadata/core-properties' " w:xpath="/ns1:coreProperties[1]/ns0:creator[1]" w:storeItemID="{6C3C8BC8-F283-45AE-878A-BAB7291924A1}"/>
                                     <w:text/>
                                   </w:sdtPr>
+                                  <w:sdtEndPr/>
                                   <w:sdtContent>
                                     <w:r>
                                       <w:rPr>
@@ -832,6 +833,7 @@
                               <w:dataBinding w:prefixMappings="xmlns:ns0='http://purl.org/dc/elements/1.1/' xmlns:ns1='http://schemas.openxmlformats.org/package/2006/metadata/core-properties' " w:xpath="/ns1:coreProperties[1]/ns0:creator[1]" w:storeItemID="{6C3C8BC8-F283-45AE-878A-BAB7291924A1}"/>
                               <w:text/>
                             </w:sdtPr>
+                            <w:sdtEndPr/>
                             <w:sdtContent>
                               <w:r>
                                 <w:rPr>
@@ -972,6 +974,7 @@
                                   <w:dataBinding w:prefixMappings="xmlns:ns0='http://purl.org/dc/elements/1.1/' xmlns:ns1='http://schemas.openxmlformats.org/package/2006/metadata/core-properties' " w:xpath="/ns1:coreProperties[1]/ns0:title[1]" w:storeItemID="{6C3C8BC8-F283-45AE-878A-BAB7291924A1}"/>
                                   <w:text/>
                                 </w:sdtPr>
+                                <w:sdtEndPr/>
                                 <w:sdtContent>
                                   <w:p>
                                     <w:pPr>
@@ -1004,6 +1007,7 @@
                                   <w:dataBinding w:prefixMappings="xmlns:ns0='http://schemas.microsoft.com/office/2006/coverPageProps' " w:xpath="/ns0:CoverPageProperties[1]/ns0:Abstract[1]" w:storeItemID="{55AF091B-3C7A-41E3-B477-F2FDAA23CFDA}"/>
                                   <w:text/>
                                 </w:sdtPr>
+                                <w:sdtEndPr/>
                                 <w:sdtContent>
                                   <w:p>
                                     <w:r>
@@ -1051,6 +1055,7 @@
                             <w:dataBinding w:prefixMappings="xmlns:ns0='http://purl.org/dc/elements/1.1/' xmlns:ns1='http://schemas.openxmlformats.org/package/2006/metadata/core-properties' " w:xpath="/ns1:coreProperties[1]/ns0:title[1]" w:storeItemID="{6C3C8BC8-F283-45AE-878A-BAB7291924A1}"/>
                             <w:text/>
                           </w:sdtPr>
+                          <w:sdtEndPr/>
                           <w:sdtContent>
                             <w:p>
                               <w:pPr>
@@ -1083,6 +1088,7 @@
                             <w:dataBinding w:prefixMappings="xmlns:ns0='http://schemas.microsoft.com/office/2006/coverPageProps' " w:xpath="/ns0:CoverPageProperties[1]/ns0:Abstract[1]" w:storeItemID="{55AF091B-3C7A-41E3-B477-F2FDAA23CFDA}"/>
                             <w:text/>
                           </w:sdtPr>
+                          <w:sdtEndPr/>
                           <w:sdtContent>
                             <w:p>
                               <w:r>
@@ -4260,9 +4266,9 @@
       </w:pPr>
       <w:r>
         <w:drawing>
-          <wp:inline distT="0" distB="0" distL="0" distR="0" wp14:anchorId="02BC81A9" wp14:editId="0DE452E1">
-            <wp:extent cx="4838700" cy="2948305"/>
-            <wp:effectExtent l="0" t="0" r="0" b="4445"/>
+          <wp:inline distT="0" distB="0" distL="0" distR="0" wp14:anchorId="02BC81A9" wp14:editId="09A35783">
+            <wp:extent cx="4431071" cy="2948901"/>
+            <wp:effectExtent l="0" t="0" r="7620" b="4445"/>
             <wp:docPr id="6" name="Image 6"/>
             <wp:cNvGraphicFramePr>
               <a:graphicFrameLocks xmlns:a="http://schemas.openxmlformats.org/drawingml/2006/main" noChangeAspect="1"/>
@@ -4289,7 +4295,7 @@
                   <pic:spPr>
                     <a:xfrm>
                       <a:off x="0" y="0"/>
-                      <a:ext cx="4839678" cy="2948901"/>
+                      <a:ext cx="4431071" cy="2948901"/>
                     </a:xfrm>
                     <a:prstGeom prst="rect">
                       <a:avLst/>
@@ -4369,19 +4375,24 @@
     </w:p>
     <w:p>
       <w:r>
-        <w:t>Le prochain paragraphe nous permet de comprendre comment et pourquoi.</w:t>
+        <w:t>Le prochain paragraphe n</w:t>
+      </w:r>
+      <w:bookmarkStart w:id="7" w:name="_GoBack"/>
+      <w:bookmarkEnd w:id="7"/>
+      <w:r>
+        <w:t>ous permet de comprendre comment et pourquoi.</w:t>
       </w:r>
     </w:p>
     <w:p>
       <w:pPr>
         <w:pStyle w:val="Titre2"/>
       </w:pPr>
-      <w:bookmarkStart w:id="7" w:name="_Toc516909364"/>
+      <w:bookmarkStart w:id="8" w:name="_Toc516909364"/>
       <w:r>
         <w:lastRenderedPageBreak/>
         <w:t>Processus métier</w:t>
       </w:r>
-      <w:bookmarkEnd w:id="7"/>
+      <w:bookmarkEnd w:id="8"/>
     </w:p>
     <w:p>
       <w:r>
@@ -4583,7 +4594,7 @@
           <w:u w:val="none"/>
         </w:rPr>
       </w:pPr>
-      <w:bookmarkStart w:id="8" w:name="_Toc516909385"/>
+      <w:bookmarkStart w:id="9" w:name="_Toc516909385"/>
       <w:r>
         <w:t xml:space="preserve">Figure </w:t>
       </w:r>
@@ -4623,7 +4634,7 @@
       <w:r>
         <w:t>Processus métier</w:t>
       </w:r>
-      <w:bookmarkEnd w:id="8"/>
+      <w:bookmarkEnd w:id="9"/>
     </w:p>
     <w:p>
       <w:pPr>
@@ -4655,11 +4666,11 @@
       <w:pPr>
         <w:pStyle w:val="Titre2"/>
       </w:pPr>
-      <w:bookmarkStart w:id="9" w:name="_Toc516909365"/>
+      <w:bookmarkStart w:id="10" w:name="_Toc516909365"/>
       <w:r>
         <w:t>Organisation fonctionnelle</w:t>
       </w:r>
-      <w:bookmarkEnd w:id="9"/>
+      <w:bookmarkEnd w:id="10"/>
     </w:p>
     <w:p>
       <w:r>
@@ -4825,7 +4836,7 @@
           <w:u w:val="none"/>
         </w:rPr>
       </w:pPr>
-      <w:bookmarkStart w:id="10" w:name="_Toc516909386"/>
+      <w:bookmarkStart w:id="11" w:name="_Toc516909386"/>
       <w:r>
         <w:t xml:space="preserve">Figure </w:t>
       </w:r>
@@ -4865,7 +4876,7 @@
       <w:r>
         <w:t>Vue globale de l'analyse fonctionnelle</w:t>
       </w:r>
-      <w:bookmarkEnd w:id="10"/>
+      <w:bookmarkEnd w:id="11"/>
     </w:p>
     <w:p>
       <w:pPr>
@@ -4893,13 +4904,13 @@
       <w:pPr>
         <w:pStyle w:val="Titre2"/>
       </w:pPr>
-      <w:bookmarkStart w:id="11" w:name="_Projection_organisation_cible"/>
-      <w:bookmarkStart w:id="12" w:name="_Toc516909366"/>
-      <w:bookmarkEnd w:id="11"/>
+      <w:bookmarkStart w:id="12" w:name="_Projection_organisation_cible"/>
+      <w:bookmarkStart w:id="13" w:name="_Toc516909366"/>
+      <w:bookmarkEnd w:id="12"/>
       <w:r>
         <w:t>Projection organisation cible</w:t>
       </w:r>
-      <w:bookmarkEnd w:id="12"/>
+      <w:bookmarkEnd w:id="13"/>
     </w:p>
     <w:p>
       <w:r>
@@ -5039,7 +5050,7 @@
       <w:pPr>
         <w:pStyle w:val="Lgende"/>
       </w:pPr>
-      <w:bookmarkStart w:id="13" w:name="_Toc516909387"/>
+      <w:bookmarkStart w:id="14" w:name="_Toc516909387"/>
       <w:r>
         <w:t xml:space="preserve">Figure </w:t>
       </w:r>
@@ -5079,7 +5090,7 @@
       <w:r>
         <w:t>Stratégie</w:t>
       </w:r>
-      <w:bookmarkEnd w:id="13"/>
+      <w:bookmarkEnd w:id="14"/>
     </w:p>
     <w:p/>
     <w:p>
@@ -5101,7 +5112,7 @@
       <w:pPr>
         <w:pStyle w:val="Titre1"/>
       </w:pPr>
-      <w:bookmarkStart w:id="14" w:name="_Toc516909367"/>
+      <w:bookmarkStart w:id="15" w:name="_Toc516909367"/>
       <w:r>
         <w:lastRenderedPageBreak/>
         <w:t xml:space="preserve">SI </w:t>
@@ -5112,7 +5123,7 @@
       <w:r>
         <w:t>ctuel</w:t>
       </w:r>
-      <w:bookmarkEnd w:id="14"/>
+      <w:bookmarkEnd w:id="15"/>
     </w:p>
     <w:p>
       <w:r>
@@ -5213,7 +5224,7 @@
       <w:pPr>
         <w:pStyle w:val="Lgende"/>
       </w:pPr>
-      <w:bookmarkStart w:id="15" w:name="_Toc516909388"/>
+      <w:bookmarkStart w:id="16" w:name="_Toc516909388"/>
       <w:r>
         <w:t xml:space="preserve">Figure </w:t>
       </w:r>
@@ -5250,7 +5261,7 @@
       <w:r>
         <w:t xml:space="preserve"> - POS applicatif actuel</w:t>
       </w:r>
-      <w:bookmarkEnd w:id="15"/>
+      <w:bookmarkEnd w:id="16"/>
     </w:p>
     <w:p>
       <w:pPr>
@@ -5529,7 +5540,7 @@
       <w:pPr>
         <w:pStyle w:val="Lgende"/>
       </w:pPr>
-      <w:bookmarkStart w:id="16" w:name="_Toc516909389"/>
+      <w:bookmarkStart w:id="17" w:name="_Toc516909389"/>
       <w:r>
         <w:t xml:space="preserve">Figure </w:t>
       </w:r>
@@ -5575,7 +5586,7 @@
       <w:r>
         <w:t>Cartographie du SI</w:t>
       </w:r>
-      <w:bookmarkEnd w:id="16"/>
+      <w:bookmarkEnd w:id="17"/>
     </w:p>
     <w:p>
       <w:r>
@@ -5733,7 +5744,7 @@
         <w:pStyle w:val="Lgende"/>
         <w:spacing w:after="0"/>
       </w:pPr>
-      <w:bookmarkStart w:id="17" w:name="_Toc516909390"/>
+      <w:bookmarkStart w:id="18" w:name="_Toc516909390"/>
       <w:r>
         <w:t xml:space="preserve">Figure </w:t>
       </w:r>
@@ -5770,12 +5781,12 @@
       <w:r>
         <w:t xml:space="preserve"> - </w:t>
       </w:r>
-      <w:bookmarkStart w:id="18" w:name="_Hlk515705556"/>
+      <w:bookmarkStart w:id="19" w:name="_Hlk515705556"/>
       <w:r>
         <w:t>Infrastructure Actuelle</w:t>
       </w:r>
-      <w:bookmarkEnd w:id="17"/>
       <w:bookmarkEnd w:id="18"/>
+      <w:bookmarkEnd w:id="19"/>
     </w:p>
     <w:p>
       <w:r>
@@ -5886,26 +5897,26 @@
       <w:pPr>
         <w:pStyle w:val="Titre1"/>
       </w:pPr>
-      <w:bookmarkStart w:id="19" w:name="_SI_de_demain"/>
-      <w:bookmarkStart w:id="20" w:name="_Toc516909368"/>
-      <w:bookmarkEnd w:id="19"/>
+      <w:bookmarkStart w:id="20" w:name="_SI_de_demain"/>
+      <w:bookmarkStart w:id="21" w:name="_Toc516909368"/>
+      <w:bookmarkEnd w:id="20"/>
       <w:r>
         <w:lastRenderedPageBreak/>
         <w:t>SI de demain</w:t>
       </w:r>
-      <w:bookmarkEnd w:id="20"/>
+      <w:bookmarkEnd w:id="21"/>
     </w:p>
     <w:p>
       <w:pPr>
         <w:pStyle w:val="Titre2"/>
       </w:pPr>
-      <w:bookmarkStart w:id="21" w:name="_Vue_globale"/>
-      <w:bookmarkStart w:id="22" w:name="_Toc516909369"/>
-      <w:bookmarkEnd w:id="21"/>
+      <w:bookmarkStart w:id="22" w:name="_Vue_globale"/>
+      <w:bookmarkStart w:id="23" w:name="_Toc516909369"/>
+      <w:bookmarkEnd w:id="22"/>
       <w:r>
         <w:t>Vue globale</w:t>
       </w:r>
-      <w:bookmarkEnd w:id="22"/>
+      <w:bookmarkEnd w:id="23"/>
     </w:p>
     <w:p>
       <w:r>
@@ -5973,11 +5984,11 @@
       <w:pPr>
         <w:pStyle w:val="Titre3"/>
       </w:pPr>
-      <w:bookmarkStart w:id="23" w:name="_Toc516909370"/>
+      <w:bookmarkStart w:id="24" w:name="_Toc516909370"/>
       <w:r>
         <w:t>Futur SI</w:t>
       </w:r>
-      <w:bookmarkEnd w:id="23"/>
+      <w:bookmarkEnd w:id="24"/>
     </w:p>
     <w:p>
       <w:r>
@@ -6041,22 +6052,44 @@
       <w:pPr>
         <w:pStyle w:val="Lgende"/>
       </w:pPr>
-      <w:bookmarkStart w:id="24" w:name="_Toc516909391"/>
+      <w:bookmarkStart w:id="25" w:name="_Toc516909391"/>
       <w:r>
         <w:t xml:space="preserve">Figure </w:t>
       </w:r>
-      <w:fldSimple w:instr=" SEQ Figure \* ARABIC ">
-        <w:r>
-          <w:rPr>
-            <w:noProof/>
-          </w:rPr>
-          <w:t>9</w:t>
-        </w:r>
-      </w:fldSimple>
+      <w:r>
+        <w:rPr>
+          <w:noProof/>
+        </w:rPr>
+        <w:fldChar w:fldCharType="begin"/>
+      </w:r>
+      <w:r>
+        <w:rPr>
+          <w:noProof/>
+        </w:rPr>
+        <w:instrText xml:space="preserve"> SEQ Figure \* ARABIC </w:instrText>
+      </w:r>
+      <w:r>
+        <w:rPr>
+          <w:noProof/>
+        </w:rPr>
+        <w:fldChar w:fldCharType="separate"/>
+      </w:r>
+      <w:r>
+        <w:rPr>
+          <w:noProof/>
+        </w:rPr>
+        <w:t>9</w:t>
+      </w:r>
+      <w:r>
+        <w:rPr>
+          <w:noProof/>
+        </w:rPr>
+        <w:fldChar w:fldCharType="end"/>
+      </w:r>
       <w:r>
         <w:t xml:space="preserve"> - Stratégie du Futur SI</w:t>
       </w:r>
-      <w:bookmarkEnd w:id="24"/>
+      <w:bookmarkEnd w:id="25"/>
     </w:p>
     <w:p>
       <w:pPr>
@@ -6105,22 +6138,44 @@
       <w:pPr>
         <w:pStyle w:val="Lgende"/>
       </w:pPr>
-      <w:bookmarkStart w:id="25" w:name="_Toc516909392"/>
+      <w:bookmarkStart w:id="26" w:name="_Toc516909392"/>
       <w:r>
         <w:t xml:space="preserve">Figure </w:t>
       </w:r>
-      <w:fldSimple w:instr=" SEQ Figure \* ARABIC ">
-        <w:r>
-          <w:rPr>
-            <w:noProof/>
-          </w:rPr>
-          <w:t>10</w:t>
-        </w:r>
-      </w:fldSimple>
+      <w:r>
+        <w:rPr>
+          <w:noProof/>
+        </w:rPr>
+        <w:fldChar w:fldCharType="begin"/>
+      </w:r>
+      <w:r>
+        <w:rPr>
+          <w:noProof/>
+        </w:rPr>
+        <w:instrText xml:space="preserve"> SEQ Figure \* ARABIC </w:instrText>
+      </w:r>
+      <w:r>
+        <w:rPr>
+          <w:noProof/>
+        </w:rPr>
+        <w:fldChar w:fldCharType="separate"/>
+      </w:r>
+      <w:r>
+        <w:rPr>
+          <w:noProof/>
+        </w:rPr>
+        <w:t>10</w:t>
+      </w:r>
+      <w:r>
+        <w:rPr>
+          <w:noProof/>
+        </w:rPr>
+        <w:fldChar w:fldCharType="end"/>
+      </w:r>
       <w:r>
         <w:t xml:space="preserve"> - POS applicatif cible du Futur SI</w:t>
       </w:r>
-      <w:bookmarkEnd w:id="25"/>
+      <w:bookmarkEnd w:id="26"/>
     </w:p>
     <w:p>
       <w:r>
@@ -6179,18 +6234,40 @@
       <w:pPr>
         <w:pStyle w:val="Lgende"/>
       </w:pPr>
-      <w:bookmarkStart w:id="26" w:name="_Toc516909393"/>
+      <w:bookmarkStart w:id="27" w:name="_Toc516909393"/>
       <w:r>
         <w:t xml:space="preserve">Figure </w:t>
       </w:r>
-      <w:fldSimple w:instr=" SEQ Figure \* ARABIC ">
-        <w:r>
-          <w:rPr>
-            <w:noProof/>
-          </w:rPr>
-          <w:t>11</w:t>
-        </w:r>
-      </w:fldSimple>
+      <w:r>
+        <w:rPr>
+          <w:noProof/>
+        </w:rPr>
+        <w:fldChar w:fldCharType="begin"/>
+      </w:r>
+      <w:r>
+        <w:rPr>
+          <w:noProof/>
+        </w:rPr>
+        <w:instrText xml:space="preserve"> SEQ Figure \* ARABIC </w:instrText>
+      </w:r>
+      <w:r>
+        <w:rPr>
+          <w:noProof/>
+        </w:rPr>
+        <w:fldChar w:fldCharType="separate"/>
+      </w:r>
+      <w:r>
+        <w:rPr>
+          <w:noProof/>
+        </w:rPr>
+        <w:t>11</w:t>
+      </w:r>
+      <w:r>
+        <w:rPr>
+          <w:noProof/>
+        </w:rPr>
+        <w:fldChar w:fldCharType="end"/>
+      </w:r>
       <w:r>
         <w:t xml:space="preserve"> - </w:t>
       </w:r>
@@ -6200,7 +6277,7 @@
       <w:r>
         <w:t xml:space="preserve"> cible du Futur SI</w:t>
       </w:r>
-      <w:bookmarkEnd w:id="26"/>
+      <w:bookmarkEnd w:id="27"/>
     </w:p>
     <w:p>
       <w:r>
@@ -6269,18 +6346,40 @@
       <w:pPr>
         <w:pStyle w:val="Lgende"/>
       </w:pPr>
-      <w:bookmarkStart w:id="27" w:name="_Toc516909394"/>
+      <w:bookmarkStart w:id="28" w:name="_Toc516909394"/>
       <w:r>
         <w:t xml:space="preserve">Figure </w:t>
       </w:r>
-      <w:fldSimple w:instr=" SEQ Figure \* ARABIC ">
-        <w:r>
-          <w:rPr>
-            <w:noProof/>
-          </w:rPr>
-          <w:t>12</w:t>
-        </w:r>
-      </w:fldSimple>
+      <w:r>
+        <w:rPr>
+          <w:noProof/>
+        </w:rPr>
+        <w:fldChar w:fldCharType="begin"/>
+      </w:r>
+      <w:r>
+        <w:rPr>
+          <w:noProof/>
+        </w:rPr>
+        <w:instrText xml:space="preserve"> SEQ Figure \* ARABIC </w:instrText>
+      </w:r>
+      <w:r>
+        <w:rPr>
+          <w:noProof/>
+        </w:rPr>
+        <w:fldChar w:fldCharType="separate"/>
+      </w:r>
+      <w:r>
+        <w:rPr>
+          <w:noProof/>
+        </w:rPr>
+        <w:t>12</w:t>
+      </w:r>
+      <w:r>
+        <w:rPr>
+          <w:noProof/>
+        </w:rPr>
+        <w:fldChar w:fldCharType="end"/>
+      </w:r>
       <w:r>
         <w:t xml:space="preserve"> - Infrastructure cible du </w:t>
       </w:r>
@@ -6290,7 +6389,7 @@
       <w:r>
         <w:t xml:space="preserve"> SI</w:t>
       </w:r>
-      <w:bookmarkEnd w:id="27"/>
+      <w:bookmarkEnd w:id="28"/>
     </w:p>
     <w:p>
       <w:r>
@@ -6324,14 +6423,14 @@
       <w:pPr>
         <w:pStyle w:val="Titre3"/>
       </w:pPr>
-      <w:bookmarkStart w:id="28" w:name="_Projet_AéroNet"/>
-      <w:bookmarkStart w:id="29" w:name="_Toc516909371"/>
-      <w:bookmarkEnd w:id="28"/>
+      <w:bookmarkStart w:id="29" w:name="_Projet_AéroNet"/>
+      <w:bookmarkStart w:id="30" w:name="_Toc516909371"/>
+      <w:bookmarkEnd w:id="29"/>
       <w:r>
         <w:lastRenderedPageBreak/>
         <w:t>Projet AéroNet</w:t>
       </w:r>
-      <w:bookmarkEnd w:id="29"/>
+      <w:bookmarkEnd w:id="30"/>
     </w:p>
     <w:p>
       <w:r>
@@ -6416,22 +6515,44 @@
       <w:pPr>
         <w:pStyle w:val="Lgende"/>
       </w:pPr>
-      <w:bookmarkStart w:id="30" w:name="_Toc516909395"/>
+      <w:bookmarkStart w:id="31" w:name="_Toc516909395"/>
       <w:r>
         <w:t xml:space="preserve">Figure </w:t>
       </w:r>
-      <w:fldSimple w:instr=" SEQ Figure \* ARABIC ">
-        <w:r>
-          <w:rPr>
-            <w:noProof/>
-          </w:rPr>
-          <w:t>13</w:t>
-        </w:r>
-      </w:fldSimple>
+      <w:r>
+        <w:rPr>
+          <w:noProof/>
+        </w:rPr>
+        <w:fldChar w:fldCharType="begin"/>
+      </w:r>
+      <w:r>
+        <w:rPr>
+          <w:noProof/>
+        </w:rPr>
+        <w:instrText xml:space="preserve"> SEQ Figure \* ARABIC </w:instrText>
+      </w:r>
+      <w:r>
+        <w:rPr>
+          <w:noProof/>
+        </w:rPr>
+        <w:fldChar w:fldCharType="separate"/>
+      </w:r>
+      <w:r>
+        <w:rPr>
+          <w:noProof/>
+        </w:rPr>
+        <w:t>13</w:t>
+      </w:r>
+      <w:r>
+        <w:rPr>
+          <w:noProof/>
+        </w:rPr>
+        <w:fldChar w:fldCharType="end"/>
+      </w:r>
       <w:r>
         <w:t xml:space="preserve"> - Stratégie projet AéroNet</w:t>
       </w:r>
-      <w:bookmarkEnd w:id="30"/>
+      <w:bookmarkEnd w:id="31"/>
       <w:r>
         <w:t xml:space="preserve"> </w:t>
       </w:r>
@@ -6542,35 +6663,57 @@
       <w:pPr>
         <w:pStyle w:val="Lgende"/>
       </w:pPr>
-      <w:bookmarkStart w:id="31" w:name="_Toc516909396"/>
+      <w:bookmarkStart w:id="32" w:name="_Toc516909396"/>
       <w:r>
         <w:t xml:space="preserve">Figure </w:t>
       </w:r>
-      <w:fldSimple w:instr=" SEQ Figure \* ARABIC ">
-        <w:r>
-          <w:rPr>
-            <w:noProof/>
-          </w:rPr>
-          <w:t>14</w:t>
-        </w:r>
-      </w:fldSimple>
+      <w:r>
+        <w:rPr>
+          <w:noProof/>
+        </w:rPr>
+        <w:fldChar w:fldCharType="begin"/>
+      </w:r>
+      <w:r>
+        <w:rPr>
+          <w:noProof/>
+        </w:rPr>
+        <w:instrText xml:space="preserve"> SEQ Figure \* ARABIC </w:instrText>
+      </w:r>
+      <w:r>
+        <w:rPr>
+          <w:noProof/>
+        </w:rPr>
+        <w:fldChar w:fldCharType="separate"/>
+      </w:r>
+      <w:r>
+        <w:rPr>
+          <w:noProof/>
+        </w:rPr>
+        <w:t>14</w:t>
+      </w:r>
+      <w:r>
+        <w:rPr>
+          <w:noProof/>
+        </w:rPr>
+        <w:fldChar w:fldCharType="end"/>
+      </w:r>
       <w:r>
         <w:t xml:space="preserve"> - Contraintes</w:t>
       </w:r>
       <w:r>
         <w:t xml:space="preserve"> projet AéroNet</w:t>
       </w:r>
-      <w:bookmarkEnd w:id="31"/>
+      <w:bookmarkEnd w:id="32"/>
     </w:p>
     <w:p>
       <w:pPr>
         <w:pStyle w:val="Titre3"/>
       </w:pPr>
-      <w:bookmarkStart w:id="32" w:name="_Toc516909372"/>
+      <w:bookmarkStart w:id="33" w:name="_Toc516909372"/>
       <w:r>
         <w:t>Projet Anis</w:t>
       </w:r>
-      <w:bookmarkEnd w:id="32"/>
+      <w:bookmarkEnd w:id="33"/>
     </w:p>
     <w:p>
       <w:pPr>
@@ -6618,22 +6761,44 @@
       <w:pPr>
         <w:pStyle w:val="Lgende"/>
       </w:pPr>
-      <w:bookmarkStart w:id="33" w:name="_Toc516909397"/>
+      <w:bookmarkStart w:id="34" w:name="_Toc516909397"/>
       <w:r>
         <w:t xml:space="preserve">Figure </w:t>
       </w:r>
-      <w:fldSimple w:instr=" SEQ Figure \* ARABIC ">
-        <w:r>
-          <w:rPr>
-            <w:noProof/>
-          </w:rPr>
-          <w:t>15</w:t>
-        </w:r>
-      </w:fldSimple>
+      <w:r>
+        <w:rPr>
+          <w:noProof/>
+        </w:rPr>
+        <w:fldChar w:fldCharType="begin"/>
+      </w:r>
+      <w:r>
+        <w:rPr>
+          <w:noProof/>
+        </w:rPr>
+        <w:instrText xml:space="preserve"> SEQ Figure \* ARABIC </w:instrText>
+      </w:r>
+      <w:r>
+        <w:rPr>
+          <w:noProof/>
+        </w:rPr>
+        <w:fldChar w:fldCharType="separate"/>
+      </w:r>
+      <w:r>
+        <w:rPr>
+          <w:noProof/>
+        </w:rPr>
+        <w:t>15</w:t>
+      </w:r>
+      <w:r>
+        <w:rPr>
+          <w:noProof/>
+        </w:rPr>
+        <w:fldChar w:fldCharType="end"/>
+      </w:r>
       <w:r>
         <w:t xml:space="preserve"> - Stratégie projet Anis</w:t>
       </w:r>
-      <w:bookmarkEnd w:id="33"/>
+      <w:bookmarkEnd w:id="34"/>
     </w:p>
     <w:p>
       <w:r>
@@ -6683,13 +6848,13 @@
       <w:pPr>
         <w:pStyle w:val="Titre3"/>
       </w:pPr>
-      <w:bookmarkStart w:id="34" w:name="_Projet_O3"/>
-      <w:bookmarkStart w:id="35" w:name="_Toc516909373"/>
-      <w:bookmarkEnd w:id="34"/>
+      <w:bookmarkStart w:id="35" w:name="_Projet_O3"/>
+      <w:bookmarkStart w:id="36" w:name="_Toc516909373"/>
+      <w:bookmarkEnd w:id="35"/>
       <w:r>
         <w:t>Projet O3</w:t>
       </w:r>
-      <w:bookmarkEnd w:id="35"/>
+      <w:bookmarkEnd w:id="36"/>
     </w:p>
     <w:p>
       <w:r>
@@ -6752,22 +6917,44 @@
       <w:pPr>
         <w:pStyle w:val="Lgende"/>
       </w:pPr>
-      <w:bookmarkStart w:id="36" w:name="_Toc516909398"/>
+      <w:bookmarkStart w:id="37" w:name="_Toc516909398"/>
       <w:r>
         <w:t xml:space="preserve">Figure </w:t>
       </w:r>
-      <w:fldSimple w:instr=" SEQ Figure \* ARABIC ">
-        <w:r>
-          <w:rPr>
-            <w:noProof/>
-          </w:rPr>
-          <w:t>16</w:t>
-        </w:r>
-      </w:fldSimple>
+      <w:r>
+        <w:rPr>
+          <w:noProof/>
+        </w:rPr>
+        <w:fldChar w:fldCharType="begin"/>
+      </w:r>
+      <w:r>
+        <w:rPr>
+          <w:noProof/>
+        </w:rPr>
+        <w:instrText xml:space="preserve"> SEQ Figure \* ARABIC </w:instrText>
+      </w:r>
+      <w:r>
+        <w:rPr>
+          <w:noProof/>
+        </w:rPr>
+        <w:fldChar w:fldCharType="separate"/>
+      </w:r>
+      <w:r>
+        <w:rPr>
+          <w:noProof/>
+        </w:rPr>
+        <w:t>16</w:t>
+      </w:r>
+      <w:r>
+        <w:rPr>
+          <w:noProof/>
+        </w:rPr>
+        <w:fldChar w:fldCharType="end"/>
+      </w:r>
       <w:r>
         <w:t xml:space="preserve"> - Stratégie projet O3</w:t>
       </w:r>
-      <w:bookmarkEnd w:id="36"/>
+      <w:bookmarkEnd w:id="37"/>
     </w:p>
     <w:p/>
     <w:p>
@@ -6788,12 +6975,12 @@
       <w:pPr>
         <w:pStyle w:val="Titre3"/>
       </w:pPr>
-      <w:bookmarkStart w:id="37" w:name="_Toc516909374"/>
+      <w:bookmarkStart w:id="38" w:name="_Toc516909374"/>
       <w:r>
         <w:lastRenderedPageBreak/>
         <w:t>Projet e-PME</w:t>
       </w:r>
-      <w:bookmarkEnd w:id="37"/>
+      <w:bookmarkEnd w:id="38"/>
     </w:p>
     <w:p>
       <w:r>
@@ -6878,22 +7065,44 @@
       <w:pPr>
         <w:pStyle w:val="Lgende"/>
       </w:pPr>
-      <w:bookmarkStart w:id="38" w:name="_Toc516909399"/>
+      <w:bookmarkStart w:id="39" w:name="_Toc516909399"/>
       <w:r>
         <w:t xml:space="preserve">Figure </w:t>
       </w:r>
-      <w:fldSimple w:instr=" SEQ Figure \* ARABIC ">
-        <w:r>
-          <w:rPr>
-            <w:noProof/>
-          </w:rPr>
-          <w:t>17</w:t>
-        </w:r>
-      </w:fldSimple>
+      <w:r>
+        <w:rPr>
+          <w:noProof/>
+        </w:rPr>
+        <w:fldChar w:fldCharType="begin"/>
+      </w:r>
+      <w:r>
+        <w:rPr>
+          <w:noProof/>
+        </w:rPr>
+        <w:instrText xml:space="preserve"> SEQ Figure \* ARABIC </w:instrText>
+      </w:r>
+      <w:r>
+        <w:rPr>
+          <w:noProof/>
+        </w:rPr>
+        <w:fldChar w:fldCharType="separate"/>
+      </w:r>
+      <w:r>
+        <w:rPr>
+          <w:noProof/>
+        </w:rPr>
+        <w:t>17</w:t>
+      </w:r>
+      <w:r>
+        <w:rPr>
+          <w:noProof/>
+        </w:rPr>
+        <w:fldChar w:fldCharType="end"/>
+      </w:r>
       <w:r>
         <w:t xml:space="preserve"> - Stratégie projet e-PME</w:t>
       </w:r>
-      <w:bookmarkEnd w:id="38"/>
+      <w:bookmarkEnd w:id="39"/>
     </w:p>
     <w:p/>
     <w:p>
@@ -6915,7 +7124,7 @@
       <w:pPr>
         <w:pStyle w:val="Titre2"/>
       </w:pPr>
-      <w:bookmarkStart w:id="39" w:name="_Toc516909375"/>
+      <w:bookmarkStart w:id="40" w:name="_Toc516909375"/>
       <w:r>
         <w:lastRenderedPageBreak/>
         <w:t>Projet</w:t>
@@ -6923,7 +7132,7 @@
       <w:r>
         <w:t xml:space="preserve"> infrastructure AéroNet</w:t>
       </w:r>
-      <w:bookmarkEnd w:id="39"/>
+      <w:bookmarkEnd w:id="40"/>
     </w:p>
     <w:p>
       <w:r>
@@ -7040,18 +7249,40 @@
       <w:pPr>
         <w:pStyle w:val="Lgende"/>
       </w:pPr>
-      <w:bookmarkStart w:id="40" w:name="_Toc516909400"/>
+      <w:bookmarkStart w:id="41" w:name="_Toc516909400"/>
       <w:r>
         <w:t xml:space="preserve">Figure </w:t>
       </w:r>
-      <w:fldSimple w:instr=" SEQ Figure \* ARABIC ">
-        <w:r>
-          <w:rPr>
-            <w:noProof/>
-          </w:rPr>
-          <w:t>18</w:t>
-        </w:r>
-      </w:fldSimple>
+      <w:r>
+        <w:rPr>
+          <w:noProof/>
+        </w:rPr>
+        <w:fldChar w:fldCharType="begin"/>
+      </w:r>
+      <w:r>
+        <w:rPr>
+          <w:noProof/>
+        </w:rPr>
+        <w:instrText xml:space="preserve"> SEQ Figure \* ARABIC </w:instrText>
+      </w:r>
+      <w:r>
+        <w:rPr>
+          <w:noProof/>
+        </w:rPr>
+        <w:fldChar w:fldCharType="separate"/>
+      </w:r>
+      <w:r>
+        <w:rPr>
+          <w:noProof/>
+        </w:rPr>
+        <w:t>18</w:t>
+      </w:r>
+      <w:r>
+        <w:rPr>
+          <w:noProof/>
+        </w:rPr>
+        <w:fldChar w:fldCharType="end"/>
+      </w:r>
       <w:r>
         <w:t xml:space="preserve"> - POS Applicatif</w:t>
       </w:r>
@@ -7061,7 +7292,7 @@
       <w:r>
         <w:t xml:space="preserve"> du projet AéroNet</w:t>
       </w:r>
-      <w:bookmarkEnd w:id="40"/>
+      <w:bookmarkEnd w:id="41"/>
     </w:p>
     <w:p>
       <w:pPr>
@@ -7150,22 +7381,44 @@
       <w:pPr>
         <w:pStyle w:val="Lgende"/>
       </w:pPr>
-      <w:bookmarkStart w:id="41" w:name="_Toc516909401"/>
+      <w:bookmarkStart w:id="42" w:name="_Toc516909401"/>
       <w:r>
         <w:t xml:space="preserve">Figure </w:t>
       </w:r>
-      <w:fldSimple w:instr=" SEQ Figure \* ARABIC ">
-        <w:r>
-          <w:rPr>
-            <w:noProof/>
-          </w:rPr>
-          <w:t>19</w:t>
-        </w:r>
-      </w:fldSimple>
+      <w:r>
+        <w:rPr>
+          <w:noProof/>
+        </w:rPr>
+        <w:fldChar w:fldCharType="begin"/>
+      </w:r>
+      <w:r>
+        <w:rPr>
+          <w:noProof/>
+        </w:rPr>
+        <w:instrText xml:space="preserve"> SEQ Figure \* ARABIC </w:instrText>
+      </w:r>
+      <w:r>
+        <w:rPr>
+          <w:noProof/>
+        </w:rPr>
+        <w:fldChar w:fldCharType="separate"/>
+      </w:r>
+      <w:r>
+        <w:rPr>
+          <w:noProof/>
+        </w:rPr>
+        <w:t>19</w:t>
+      </w:r>
+      <w:r>
+        <w:rPr>
+          <w:noProof/>
+        </w:rPr>
+        <w:fldChar w:fldCharType="end"/>
+      </w:r>
       <w:r>
         <w:t xml:space="preserve"> - Cartographie cible du projet AéroNet</w:t>
       </w:r>
-      <w:bookmarkEnd w:id="41"/>
+      <w:bookmarkEnd w:id="42"/>
     </w:p>
     <w:p>
       <w:pPr>
@@ -7299,22 +7552,44 @@
       <w:pPr>
         <w:pStyle w:val="Lgende"/>
       </w:pPr>
-      <w:bookmarkStart w:id="42" w:name="_Toc516909402"/>
+      <w:bookmarkStart w:id="43" w:name="_Toc516909402"/>
       <w:r>
         <w:t xml:space="preserve">Figure </w:t>
       </w:r>
-      <w:fldSimple w:instr=" SEQ Figure \* ARABIC ">
-        <w:r>
-          <w:rPr>
-            <w:noProof/>
-          </w:rPr>
-          <w:t>20</w:t>
-        </w:r>
-      </w:fldSimple>
+      <w:r>
+        <w:rPr>
+          <w:noProof/>
+        </w:rPr>
+        <w:fldChar w:fldCharType="begin"/>
+      </w:r>
+      <w:r>
+        <w:rPr>
+          <w:noProof/>
+        </w:rPr>
+        <w:instrText xml:space="preserve"> SEQ Figure \* ARABIC </w:instrText>
+      </w:r>
+      <w:r>
+        <w:rPr>
+          <w:noProof/>
+        </w:rPr>
+        <w:fldChar w:fldCharType="separate"/>
+      </w:r>
+      <w:r>
+        <w:rPr>
+          <w:noProof/>
+        </w:rPr>
+        <w:t>20</w:t>
+      </w:r>
+      <w:r>
+        <w:rPr>
+          <w:noProof/>
+        </w:rPr>
+        <w:fldChar w:fldCharType="end"/>
+      </w:r>
       <w:r>
         <w:t xml:space="preserve"> – Infrastructure cible du projet AéroNet</w:t>
       </w:r>
-      <w:bookmarkEnd w:id="42"/>
+      <w:bookmarkEnd w:id="43"/>
     </w:p>
     <w:p>
       <w:pPr>
@@ -7410,24 +7685,20 @@
           <w:color w:val="808080" w:themeColor="background1" w:themeShade="80"/>
           <w:sz w:val="36"/>
           <w:szCs w:val="26"/>
+        </w:rPr>
+      </w:pPr>
+      <w:r>
+        <w:br w:type="page"/>
+      </w:r>
+    </w:p>
+    <w:p>
+      <w:pPr>
+        <w:pStyle w:val="Titre2"/>
+        <w:rPr>
           <w:lang w:val="en-GB"/>
         </w:rPr>
       </w:pPr>
-      <w:r>
-        <w:rPr>
-          <w:lang w:val="en-GB"/>
-        </w:rPr>
-        <w:br w:type="page"/>
-      </w:r>
-    </w:p>
-    <w:p>
-      <w:pPr>
-        <w:pStyle w:val="Titre2"/>
-        <w:rPr>
-          <w:lang w:val="en-GB"/>
-        </w:rPr>
-      </w:pPr>
-      <w:bookmarkStart w:id="43" w:name="_Toc516909376"/>
+      <w:bookmarkStart w:id="44" w:name="_Toc516909376"/>
       <w:proofErr w:type="spellStart"/>
       <w:r>
         <w:rPr>
@@ -7456,7 +7727,7 @@
         </w:rPr>
         <w:t>)</w:t>
       </w:r>
-      <w:bookmarkEnd w:id="43"/>
+      <w:bookmarkEnd w:id="44"/>
     </w:p>
     <w:p>
       <w:r>
@@ -7534,22 +7805,44 @@
       <w:pPr>
         <w:pStyle w:val="Lgende"/>
       </w:pPr>
-      <w:bookmarkStart w:id="44" w:name="_Toc516909403"/>
+      <w:bookmarkStart w:id="45" w:name="_Toc516909403"/>
       <w:r>
         <w:t xml:space="preserve">Figure </w:t>
       </w:r>
-      <w:fldSimple w:instr=" SEQ Figure \* ARABIC ">
-        <w:r>
-          <w:rPr>
-            <w:noProof/>
-          </w:rPr>
-          <w:t>21</w:t>
-        </w:r>
-      </w:fldSimple>
+      <w:r>
+        <w:rPr>
+          <w:noProof/>
+        </w:rPr>
+        <w:fldChar w:fldCharType="begin"/>
+      </w:r>
+      <w:r>
+        <w:rPr>
+          <w:noProof/>
+        </w:rPr>
+        <w:instrText xml:space="preserve"> SEQ Figure \* ARABIC </w:instrText>
+      </w:r>
+      <w:r>
+        <w:rPr>
+          <w:noProof/>
+        </w:rPr>
+        <w:fldChar w:fldCharType="separate"/>
+      </w:r>
+      <w:r>
+        <w:rPr>
+          <w:noProof/>
+        </w:rPr>
+        <w:t>21</w:t>
+      </w:r>
+      <w:r>
+        <w:rPr>
+          <w:noProof/>
+        </w:rPr>
+        <w:fldChar w:fldCharType="end"/>
+      </w:r>
       <w:r>
         <w:t xml:space="preserve"> - POS Applicatif cible du projet O3</w:t>
       </w:r>
-      <w:bookmarkEnd w:id="44"/>
+      <w:bookmarkEnd w:id="45"/>
     </w:p>
     <w:p>
       <w:pPr>
@@ -7617,22 +7910,50 @@
       <w:pPr>
         <w:pStyle w:val="Lgende"/>
       </w:pPr>
-      <w:bookmarkStart w:id="45" w:name="_Toc516909404"/>
+      <w:bookmarkStart w:id="46" w:name="_Toc516909404"/>
       <w:r>
         <w:t xml:space="preserve">Figure </w:t>
       </w:r>
-      <w:fldSimple w:instr=" SEQ Figure \* ARABIC ">
-        <w:r>
-          <w:rPr>
-            <w:noProof/>
-          </w:rPr>
-          <w:t>22</w:t>
-        </w:r>
-      </w:fldSimple>
+      <w:r>
+        <w:rPr>
+          <w:noProof/>
+        </w:rPr>
+        <w:fldChar w:fldCharType="begin"/>
+      </w:r>
+      <w:r>
+        <w:rPr>
+          <w:noProof/>
+        </w:rPr>
+        <w:instrText xml:space="preserve"> SEQ </w:instrText>
+      </w:r>
+      <w:r>
+        <w:rPr>
+          <w:noProof/>
+        </w:rPr>
+        <w:instrText xml:space="preserve">Figure \* ARABIC </w:instrText>
+      </w:r>
+      <w:r>
+        <w:rPr>
+          <w:noProof/>
+        </w:rPr>
+        <w:fldChar w:fldCharType="separate"/>
+      </w:r>
+      <w:r>
+        <w:rPr>
+          <w:noProof/>
+        </w:rPr>
+        <w:t>22</w:t>
+      </w:r>
+      <w:r>
+        <w:rPr>
+          <w:noProof/>
+        </w:rPr>
+        <w:fldChar w:fldCharType="end"/>
+      </w:r>
       <w:r>
         <w:t xml:space="preserve"> - Cartographie cible du projet O3</w:t>
       </w:r>
-      <w:bookmarkEnd w:id="45"/>
+      <w:bookmarkEnd w:id="46"/>
     </w:p>
     <w:p>
       <w:pPr>
@@ -7816,22 +8137,44 @@
       <w:pPr>
         <w:pStyle w:val="Lgende"/>
       </w:pPr>
-      <w:bookmarkStart w:id="46" w:name="_Toc516909405"/>
+      <w:bookmarkStart w:id="47" w:name="_Toc516909405"/>
       <w:r>
         <w:t xml:space="preserve">Figure </w:t>
       </w:r>
-      <w:fldSimple w:instr=" SEQ Figure \* ARABIC ">
-        <w:r>
-          <w:rPr>
-            <w:noProof/>
-          </w:rPr>
-          <w:t>23</w:t>
-        </w:r>
-      </w:fldSimple>
+      <w:r>
+        <w:rPr>
+          <w:noProof/>
+        </w:rPr>
+        <w:fldChar w:fldCharType="begin"/>
+      </w:r>
+      <w:r>
+        <w:rPr>
+          <w:noProof/>
+        </w:rPr>
+        <w:instrText xml:space="preserve"> SEQ Figure \* ARABIC </w:instrText>
+      </w:r>
+      <w:r>
+        <w:rPr>
+          <w:noProof/>
+        </w:rPr>
+        <w:fldChar w:fldCharType="separate"/>
+      </w:r>
+      <w:r>
+        <w:rPr>
+          <w:noProof/>
+        </w:rPr>
+        <w:t>23</w:t>
+      </w:r>
+      <w:r>
+        <w:rPr>
+          <w:noProof/>
+        </w:rPr>
+        <w:fldChar w:fldCharType="end"/>
+      </w:r>
       <w:r>
         <w:t xml:space="preserve"> - Infrastructure cible du projet O3</w:t>
       </w:r>
-      <w:bookmarkEnd w:id="46"/>
+      <w:bookmarkEnd w:id="47"/>
     </w:p>
     <w:p>
       <w:r>
@@ -7848,12 +8191,12 @@
       <w:pPr>
         <w:pStyle w:val="Titre1"/>
       </w:pPr>
-      <w:bookmarkStart w:id="47" w:name="_Toc516909377"/>
+      <w:bookmarkStart w:id="48" w:name="_Toc516909377"/>
       <w:r>
         <w:lastRenderedPageBreak/>
         <w:t>Projet de migration</w:t>
       </w:r>
-      <w:bookmarkEnd w:id="47"/>
+      <w:bookmarkEnd w:id="48"/>
     </w:p>
     <w:p>
       <w:pPr>
@@ -7901,25 +8244,47 @@
       <w:pPr>
         <w:pStyle w:val="Lgende"/>
       </w:pPr>
-      <w:bookmarkStart w:id="48" w:name="_Toc516909406"/>
+      <w:bookmarkStart w:id="49" w:name="_Toc516909406"/>
       <w:r>
         <w:t xml:space="preserve">Figure </w:t>
       </w:r>
-      <w:fldSimple w:instr=" SEQ Figure \* ARABIC ">
-        <w:r>
-          <w:rPr>
-            <w:noProof/>
-          </w:rPr>
-          <w:t>24</w:t>
-        </w:r>
-      </w:fldSimple>
+      <w:r>
+        <w:rPr>
+          <w:noProof/>
+        </w:rPr>
+        <w:fldChar w:fldCharType="begin"/>
+      </w:r>
+      <w:r>
+        <w:rPr>
+          <w:noProof/>
+        </w:rPr>
+        <w:instrText xml:space="preserve"> SEQ Figure \* ARABIC </w:instrText>
+      </w:r>
+      <w:r>
+        <w:rPr>
+          <w:noProof/>
+        </w:rPr>
+        <w:fldChar w:fldCharType="separate"/>
+      </w:r>
+      <w:r>
+        <w:rPr>
+          <w:noProof/>
+        </w:rPr>
+        <w:t>24</w:t>
+      </w:r>
+      <w:r>
+        <w:rPr>
+          <w:noProof/>
+        </w:rPr>
+        <w:fldChar w:fldCharType="end"/>
+      </w:r>
       <w:r>
         <w:t xml:space="preserve"> - Projet de </w:t>
       </w:r>
       <w:r>
         <w:t>migration</w:t>
       </w:r>
-      <w:bookmarkEnd w:id="48"/>
+      <w:bookmarkEnd w:id="49"/>
     </w:p>
     <w:p>
       <w:r>
@@ -7930,12 +8295,12 @@
       <w:pPr>
         <w:pStyle w:val="Titre1"/>
       </w:pPr>
-      <w:bookmarkStart w:id="49" w:name="_Toc516909378"/>
+      <w:bookmarkStart w:id="50" w:name="_Toc516909378"/>
       <w:r>
         <w:lastRenderedPageBreak/>
         <w:t>Conclusion</w:t>
       </w:r>
-      <w:bookmarkEnd w:id="49"/>
+      <w:bookmarkEnd w:id="50"/>
     </w:p>
     <w:p>
       <w:r>
@@ -8020,22 +8385,22 @@
       <w:pPr>
         <w:pStyle w:val="Titre1"/>
       </w:pPr>
-      <w:bookmarkStart w:id="50" w:name="_Toc516909379"/>
+      <w:bookmarkStart w:id="51" w:name="_Toc516909379"/>
       <w:r>
         <w:lastRenderedPageBreak/>
         <w:t>Glossaire</w:t>
       </w:r>
-      <w:bookmarkEnd w:id="50"/>
+      <w:bookmarkEnd w:id="51"/>
     </w:p>
     <w:p>
       <w:pPr>
         <w:pStyle w:val="Titre2"/>
       </w:pPr>
-      <w:bookmarkStart w:id="51" w:name="_Toc516909380"/>
+      <w:bookmarkStart w:id="52" w:name="_Toc516909380"/>
       <w:r>
         <w:t>Termes</w:t>
       </w:r>
-      <w:bookmarkEnd w:id="51"/>
+      <w:bookmarkEnd w:id="52"/>
     </w:p>
     <w:tbl>
       <w:tblPr>
@@ -8163,11 +8528,11 @@
       <w:pPr>
         <w:pStyle w:val="Titre2"/>
       </w:pPr>
-      <w:bookmarkStart w:id="52" w:name="_Toc516909381"/>
+      <w:bookmarkStart w:id="53" w:name="_Toc516909381"/>
       <w:r>
         <w:t>Sigles</w:t>
       </w:r>
-      <w:bookmarkEnd w:id="52"/>
+      <w:bookmarkEnd w:id="53"/>
     </w:p>
     <w:tbl>
       <w:tblPr>
@@ -8544,12 +8909,12 @@
       <w:pPr>
         <w:pStyle w:val="Titre1"/>
       </w:pPr>
-      <w:bookmarkStart w:id="53" w:name="_Toc516909382"/>
+      <w:bookmarkStart w:id="54" w:name="_Toc516909382"/>
       <w:r>
         <w:lastRenderedPageBreak/>
         <w:t>Table des illustrations</w:t>
       </w:r>
-      <w:bookmarkEnd w:id="53"/>
+      <w:bookmarkEnd w:id="54"/>
     </w:p>
     <w:p>
       <w:pPr>
@@ -10245,10 +10610,7 @@
         <w:fldChar w:fldCharType="end"/>
       </w:r>
     </w:p>
-    <w:p>
-      <w:bookmarkStart w:id="54" w:name="_GoBack"/>
-      <w:bookmarkEnd w:id="54"/>
-    </w:p>
+    <w:p/>
     <w:sectPr>
       <w:footerReference w:type="default" r:id="rId37"/>
       <w:pgSz w:w="11906" w:h="16838"/>
@@ -10306,6 +10668,7 @@
           <w:dataBinding w:prefixMappings="xmlns:ns0='http://purl.org/dc/elements/1.1/' xmlns:ns1='http://schemas.openxmlformats.org/package/2006/metadata/core-properties' " w:xpath="/ns1:coreProperties[1]/ns0:creator[1]" w:storeItemID="{6C3C8BC8-F283-45AE-878A-BAB7291924A1}"/>
           <w:text/>
         </w:sdtPr>
+        <w:sdtEndPr/>
         <w:sdtContent>
           <w:tc>
             <w:tcPr>
@@ -10401,6 +10764,7 @@
           <w:dataBinding w:prefixMappings="xmlns:ns0='http://purl.org/dc/elements/1.1/' xmlns:ns1='http://schemas.openxmlformats.org/package/2006/metadata/core-properties' " w:xpath="/ns1:coreProperties[1]/ns0:creator[1]" w:storeItemID="{6C3C8BC8-F283-45AE-878A-BAB7291924A1}"/>
           <w:text/>
         </w:sdtPr>
+        <w:sdtEndPr/>
         <w:sdtContent>
           <w:tc>
             <w:tcPr>
@@ -10456,7 +10820,7 @@
             <w:rPr>
               <w:noProof/>
             </w:rPr>
-            <w:t>SI de demain</w:t>
+            <w:t>Analyse métier et fonctionnel</w:t>
           </w:r>
           <w:r>
             <w:rPr>
@@ -10671,6 +11035,7 @@
                             <w:dataBinding w:prefixMappings="xmlns:ns0='http://purl.org/dc/elements/1.1/' xmlns:ns1='http://schemas.openxmlformats.org/package/2006/metadata/core-properties' " w:xpath="/ns1:coreProperties[1]/ns0:title[1]" w:storeItemID="{6C3C8BC8-F283-45AE-878A-BAB7291924A1}"/>
                             <w:text/>
                           </w:sdtPr>
+                          <w:sdtEndPr/>
                           <w:sdtContent>
                             <w:p>
                               <w:pPr>
@@ -10715,6 +11080,7 @@
                       <w:dataBinding w:prefixMappings="xmlns:ns0='http://purl.org/dc/elements/1.1/' xmlns:ns1='http://schemas.openxmlformats.org/package/2006/metadata/core-properties' " w:xpath="/ns1:coreProperties[1]/ns0:title[1]" w:storeItemID="{6C3C8BC8-F283-45AE-878A-BAB7291924A1}"/>
                       <w:text/>
                     </w:sdtPr>
+                    <w:sdtEndPr/>
                     <w:sdtContent>
                       <w:p>
                         <w:pPr>
@@ -14488,7 +14854,7 @@
     <w:lsdException w:name="Table Web 2" w:semiHidden="1" w:unhideWhenUsed="1"/>
     <w:lsdException w:name="Table Web 3" w:semiHidden="1" w:unhideWhenUsed="1"/>
     <w:lsdException w:name="Balloon Text" w:semiHidden="1" w:unhideWhenUsed="1"/>
-    <w:lsdException w:name="Table Grid" w:semiHidden="1" w:uiPriority="39" w:unhideWhenUsed="1"/>
+    <w:lsdException w:name="Table Grid" w:uiPriority="39"/>
     <w:lsdException w:name="Table Theme" w:semiHidden="1" w:unhideWhenUsed="1"/>
     <w:lsdException w:name="Placeholder Text" w:semiHidden="1"/>
     <w:lsdException w:name="No Spacing" w:uiPriority="1" w:qFormat="1"/>
@@ -15638,7 +16004,7 @@
 </file>
 
 <file path=customXml/itemProps2.xml><?xml version="1.0" encoding="utf-8"?>
-<ds:datastoreItem xmlns:ds="http://schemas.openxmlformats.org/officeDocument/2006/customXml" ds:itemID="{AE008921-0CDD-40DA-ADE9-3825C0A742C7}">
+<ds:datastoreItem xmlns:ds="http://schemas.openxmlformats.org/officeDocument/2006/customXml" ds:itemID="{B799DDF3-8571-4190-BB2C-3D32D44AB6B2}">
   <ds:schemaRefs>
     <ds:schemaRef ds:uri="http://schemas.openxmlformats.org/officeDocument/2006/bibliography"/>
   </ds:schemaRefs>

</xml_diff>